<commit_message>
Move historical documents to a seperate directory and update current documents (haven't generated up to date pdf though)
</commit_message>
<xml_diff>
--- a/documentation/source/QE_GettingStarted.docx
+++ b/documentation/source/QE_GettingStarted.docx
@@ -7,6 +7,10 @@
         <w:jc w:val="center"/>
       </w:pPr>
       <w:r>
+        <w:rPr>
+          <w:noProof/>
+          <w:lang w:eastAsia="en-AU"/>
+        </w:rPr>
         <w:drawing>
           <wp:inline distT="0" distB="0" distL="0" distR="0">
             <wp:extent cx="2000250" cy="552450"/>
@@ -91,13 +95,6 @@
     </w:p>
     <w:sdt>
       <w:sdtPr>
-        <w:id w:val="292314266"/>
-        <w:docPartObj>
-          <w:docPartGallery w:val="Table of Contents"/>
-          <w:docPartUnique/>
-        </w:docPartObj>
-      </w:sdtPr>
-      <w:sdtEndPr>
         <w:rPr>
           <w:rFonts w:asciiTheme="minorHAnsi" w:eastAsiaTheme="minorHAnsi" w:hAnsiTheme="minorHAnsi" w:cstheme="minorBidi"/>
           <w:b w:val="0"/>
@@ -107,7 +104,12 @@
           <w:szCs w:val="22"/>
           <w:lang w:val="en-AU"/>
         </w:rPr>
-      </w:sdtEndPr>
+        <w:id w:val="292314266"/>
+        <w:docPartObj>
+          <w:docPartGallery w:val="Table of Contents"/>
+          <w:docPartUnique/>
+        </w:docPartObj>
+      </w:sdtPr>
       <w:sdtContent>
         <w:p>
           <w:pPr>
@@ -1620,6 +1622,7 @@
       </w:pPr>
       <w:bookmarkStart w:id="0" w:name="_Toc341874661"/>
       <w:r>
+        <w:lastRenderedPageBreak/>
         <w:t>Introduction</w:t>
       </w:r>
       <w:bookmarkEnd w:id="0"/>
@@ -2026,6 +2029,19 @@
       </w:r>
     </w:p>
     <w:p>
+      <w:r>
+        <w:t>Note</w:t>
+      </w:r>
+      <w:proofErr w:type="gramStart"/>
+      <w:r>
+        <w:t>,</w:t>
+      </w:r>
+      <w:proofErr w:type="gramEnd"/>
+      <w:r>
+        <w:t xml:space="preserve"> this document is Linux centric. The QE Framework is, however, platform independent and has been build and run under windows. This document is also applicable for windows, although the specific commands will require interpretation.</w:t>
+      </w:r>
+    </w:p>
+    <w:p>
       <w:pPr>
         <w:pStyle w:val="Heading1"/>
       </w:pPr>
@@ -2054,6 +2070,7 @@
         </w:numPr>
       </w:pPr>
       <w:r>
+        <w:lastRenderedPageBreak/>
         <w:t>QE library (</w:t>
       </w:r>
       <w:proofErr w:type="spellStart"/>
@@ -2569,6 +2586,7 @@
       <w:bookmarkStart w:id="7" w:name="_Toc341874666"/>
       <w:proofErr w:type="gramStart"/>
       <w:r>
+        <w:lastRenderedPageBreak/>
         <w:t>Code free GUI implementation.</w:t>
       </w:r>
       <w:bookmarkEnd w:id="7"/>
@@ -2930,6 +2948,7 @@
       </w:r>
       <w:proofErr w:type="spellStart"/>
       <w:r>
+        <w:lastRenderedPageBreak/>
         <w:t>fontconfig</w:t>
       </w:r>
       <w:proofErr w:type="spellEnd"/>
@@ -3531,6 +3550,7 @@
           <w:sz w:val="18"/>
           <w:szCs w:val="18"/>
         </w:rPr>
+        <w:lastRenderedPageBreak/>
         <w:t>Note</w:t>
       </w:r>
       <w:proofErr w:type="gramStart"/>
@@ -4195,6 +4215,7 @@
     </w:p>
     <w:p>
       <w:r>
+        <w:lastRenderedPageBreak/>
         <w:t>If you are using a multi core processor, adding a compile option –</w:t>
       </w:r>
       <w:proofErr w:type="spellStart"/>
@@ -5073,7 +5094,11 @@
       </w:r>
       <w:proofErr w:type="spellEnd"/>
       <w:r>
-        <w:t xml:space="preserve"> repository - </w:t>
+        <w:t xml:space="preserve"> </w:t>
+      </w:r>
+      <w:r>
+        <w:lastRenderedPageBreak/>
+        <w:t xml:space="preserve">repository - </w:t>
       </w:r>
       <w:r>
         <w:t>refer to ‘</w:t>
@@ -5658,7 +5683,7 @@
               <w:color w:val="747476"/>
               <w:sz w:val="18"/>
             </w:rPr>
-            <w:t>1</w:t>
+            <w:t>2</w:t>
           </w:r>
           <w:r>
             <w:rPr>
@@ -8193,6 +8218,7 @@
   <w:style w:type="character" w:default="1" w:styleId="DefaultParagraphFont">
     <w:name w:val="Default Paragraph Font"/>
     <w:uiPriority w:val="1"/>
+    <w:semiHidden/>
     <w:unhideWhenUsed/>
   </w:style>
   <w:style w:type="table" w:default="1" w:styleId="TableNormal">
@@ -8460,322 +8486,6 @@
     </w:tblPr>
   </w:style>
 </w:styles>
-</file>
-
-<file path=word/glossary/document.xml><?xml version="1.0" encoding="utf-8"?>
-<w:glossaryDocument xmlns:ve="http://schemas.openxmlformats.org/markup-compatibility/2006" xmlns:o="urn:schemas-microsoft-com:office:office" xmlns:r="http://schemas.openxmlformats.org/officeDocument/2006/relationships" xmlns:m="http://schemas.openxmlformats.org/officeDocument/2006/math" xmlns:v="urn:schemas-microsoft-com:vml" xmlns:wp="http://schemas.openxmlformats.org/drawingml/2006/wordprocessingDrawing" xmlns:w10="urn:schemas-microsoft-com:office:word" xmlns:w="http://schemas.openxmlformats.org/wordprocessingml/2006/main" xmlns:wne="http://schemas.microsoft.com/office/word/2006/wordml">
-  <w:docParts/>
-</w:glossaryDocument>
-</file>
-
-<file path=word/glossary/fontTable.xml><?xml version="1.0" encoding="utf-8"?>
-<w:fonts xmlns:r="http://schemas.openxmlformats.org/officeDocument/2006/relationships" xmlns:w="http://schemas.openxmlformats.org/wordprocessingml/2006/main">
-  <w:font w:name="Symbol">
-    <w:panose1 w:val="05050102010706020507"/>
-    <w:charset w:val="02"/>
-    <w:family w:val="roman"/>
-    <w:pitch w:val="variable"/>
-    <w:sig w:usb0="00000000" w:usb1="10000000" w:usb2="00000000" w:usb3="00000000" w:csb0="80000000" w:csb1="00000000"/>
-  </w:font>
-  <w:font w:name="Times New Roman">
-    <w:panose1 w:val="02020603050405020304"/>
-    <w:charset w:val="00"/>
-    <w:family w:val="roman"/>
-    <w:pitch w:val="variable"/>
-    <w:sig w:usb0="20002A87" w:usb1="00000000" w:usb2="00000000" w:usb3="00000000" w:csb0="000001FF" w:csb1="00000000"/>
-  </w:font>
-  <w:font w:name="Courier New">
-    <w:panose1 w:val="02070309020205020404"/>
-    <w:charset w:val="00"/>
-    <w:family w:val="modern"/>
-    <w:pitch w:val="fixed"/>
-    <w:sig w:usb0="20002A87" w:usb1="80000000" w:usb2="00000008" w:usb3="00000000" w:csb0="000001FF" w:csb1="00000000"/>
-  </w:font>
-  <w:font w:name="Wingdings">
-    <w:panose1 w:val="05000000000000000000"/>
-    <w:charset w:val="02"/>
-    <w:family w:val="auto"/>
-    <w:pitch w:val="variable"/>
-    <w:sig w:usb0="00000000" w:usb1="10000000" w:usb2="00000000" w:usb3="00000000" w:csb0="80000000" w:csb1="00000000"/>
-  </w:font>
-  <w:font w:name="Calibri">
-    <w:panose1 w:val="020F0502020204030204"/>
-    <w:charset w:val="00"/>
-    <w:family w:val="swiss"/>
-    <w:pitch w:val="variable"/>
-    <w:sig w:usb0="A00002EF" w:usb1="4000207B" w:usb2="00000000" w:usb3="00000000" w:csb0="0000009F" w:csb1="00000000"/>
-  </w:font>
-  <w:font w:name="Cambria">
-    <w:panose1 w:val="02040503050406030204"/>
-    <w:charset w:val="00"/>
-    <w:family w:val="roman"/>
-    <w:pitch w:val="variable"/>
-    <w:sig w:usb0="A00002EF" w:usb1="4000004B" w:usb2="00000000" w:usb3="00000000" w:csb0="0000009F" w:csb1="00000000"/>
-  </w:font>
-  <w:font w:name="Tahoma">
-    <w:panose1 w:val="020B0604030504040204"/>
-    <w:charset w:val="00"/>
-    <w:family w:val="swiss"/>
-    <w:pitch w:val="variable"/>
-    <w:sig w:usb0="61002A87" w:usb1="80000000" w:usb2="00000008" w:usb3="00000000" w:csb0="000101FF" w:csb1="00000000"/>
-  </w:font>
-  <w:font w:name="Arial">
-    <w:panose1 w:val="020B0604020202020204"/>
-    <w:charset w:val="00"/>
-    <w:family w:val="swiss"/>
-    <w:pitch w:val="variable"/>
-    <w:sig w:usb0="20002A87" w:usb1="00000000" w:usb2="00000000" w:usb3="00000000" w:csb0="000001FF" w:csb1="00000000"/>
-  </w:font>
-  <w:font w:name="Courier">
-    <w:panose1 w:val="02070409020205020404"/>
-    <w:charset w:val="00"/>
-    <w:family w:val="modern"/>
-    <w:notTrueType/>
-    <w:pitch w:val="fixed"/>
-    <w:sig w:usb0="00000003" w:usb1="00000000" w:usb2="00000000" w:usb3="00000000" w:csb0="00000001" w:csb1="00000000"/>
-  </w:font>
-</w:fonts>
-</file>
-
-<file path=word/glossary/settings.xml><?xml version="1.0" encoding="utf-8"?>
-<w:settings xmlns:o="urn:schemas-microsoft-com:office:office" xmlns:r="http://schemas.openxmlformats.org/officeDocument/2006/relationships" xmlns:m="http://schemas.openxmlformats.org/officeDocument/2006/math" xmlns:v="urn:schemas-microsoft-com:vml" xmlns:w10="urn:schemas-microsoft-com:office:word" xmlns:w="http://schemas.openxmlformats.org/wordprocessingml/2006/main" xmlns:sl="http://schemas.openxmlformats.org/schemaLibrary/2006/main">
-  <w:view w:val="normal"/>
-  <w:defaultTabStop w:val="720"/>
-  <w:characterSpacingControl w:val="doNotCompress"/>
-  <w:compat>
-    <w:useFELayout/>
-  </w:compat>
-  <w:rsids>
-    <w:rsidRoot w:val="008813E0"/>
-    <w:rsid w:val="008813E0"/>
-  </w:rsids>
-  <m:mathPr>
-    <m:mathFont m:val="Cambria Math"/>
-    <m:brkBin m:val="before"/>
-    <m:brkBinSub m:val="--"/>
-    <m:smallFrac m:val="off"/>
-    <m:dispDef/>
-    <m:lMargin m:val="0"/>
-    <m:rMargin m:val="0"/>
-    <m:defJc m:val="centerGroup"/>
-    <m:wrapIndent m:val="1440"/>
-    <m:intLim m:val="subSup"/>
-    <m:naryLim m:val="undOvr"/>
-  </m:mathPr>
-  <w:themeFontLang w:val="en-AU"/>
-  <w:clrSchemeMapping w:bg1="light1" w:t1="dark1" w:bg2="light2" w:t2="dark2" w:accent1="accent1" w:accent2="accent2" w:accent3="accent3" w:accent4="accent4" w:accent5="accent5" w:accent6="accent6" w:hyperlink="hyperlink" w:followedHyperlink="followedHyperlink"/>
-  <w:decimalSymbol w:val="."/>
-  <w:listSeparator w:val=","/>
-</w:settings>
-</file>
-
-<file path=word/glossary/styles.xml><?xml version="1.0" encoding="utf-8"?>
-<w:styles xmlns:r="http://schemas.openxmlformats.org/officeDocument/2006/relationships" xmlns:w="http://schemas.openxmlformats.org/wordprocessingml/2006/main">
-  <w:docDefaults>
-    <w:rPrDefault>
-      <w:rPr>
-        <w:rFonts w:asciiTheme="minorHAnsi" w:eastAsiaTheme="minorEastAsia" w:hAnsiTheme="minorHAnsi" w:cstheme="minorBidi"/>
-        <w:sz w:val="22"/>
-        <w:szCs w:val="22"/>
-        <w:lang w:val="en-AU" w:eastAsia="en-AU" w:bidi="ar-SA"/>
-      </w:rPr>
-    </w:rPrDefault>
-    <w:pPrDefault>
-      <w:pPr>
-        <w:spacing w:after="200" w:line="276" w:lineRule="auto"/>
-      </w:pPr>
-    </w:pPrDefault>
-  </w:docDefaults>
-  <w:latentStyles w:defLockedState="0" w:defUIPriority="99" w:defSemiHidden="1" w:defUnhideWhenUsed="1" w:defQFormat="0" w:count="267">
-    <w:lsdException w:name="Normal" w:semiHidden="0" w:uiPriority="0" w:unhideWhenUsed="0" w:qFormat="1"/>
-    <w:lsdException w:name="heading 1" w:semiHidden="0" w:uiPriority="9" w:unhideWhenUsed="0" w:qFormat="1"/>
-    <w:lsdException w:name="heading 2" w:uiPriority="9" w:qFormat="1"/>
-    <w:lsdException w:name="heading 3" w:uiPriority="9" w:qFormat="1"/>
-    <w:lsdException w:name="heading 4" w:uiPriority="9" w:qFormat="1"/>
-    <w:lsdException w:name="heading 5" w:uiPriority="9" w:qFormat="1"/>
-    <w:lsdException w:name="heading 6" w:uiPriority="9" w:qFormat="1"/>
-    <w:lsdException w:name="heading 7" w:uiPriority="9" w:qFormat="1"/>
-    <w:lsdException w:name="heading 8" w:uiPriority="9" w:qFormat="1"/>
-    <w:lsdException w:name="heading 9" w:uiPriority="9" w:qFormat="1"/>
-    <w:lsdException w:name="toc 1" w:uiPriority="39"/>
-    <w:lsdException w:name="toc 2" w:uiPriority="39"/>
-    <w:lsdException w:name="toc 3" w:uiPriority="39"/>
-    <w:lsdException w:name="toc 4" w:uiPriority="39"/>
-    <w:lsdException w:name="toc 5" w:uiPriority="39"/>
-    <w:lsdException w:name="toc 6" w:uiPriority="39"/>
-    <w:lsdException w:name="toc 7" w:uiPriority="39"/>
-    <w:lsdException w:name="toc 8" w:uiPriority="39"/>
-    <w:lsdException w:name="toc 9" w:uiPriority="39"/>
-    <w:lsdException w:name="caption" w:uiPriority="35" w:qFormat="1"/>
-    <w:lsdException w:name="Title" w:semiHidden="0" w:uiPriority="10" w:unhideWhenUsed="0" w:qFormat="1"/>
-    <w:lsdException w:name="Default Paragraph Font" w:uiPriority="1"/>
-    <w:lsdException w:name="Subtitle" w:semiHidden="0" w:uiPriority="11" w:unhideWhenUsed="0" w:qFormat="1"/>
-    <w:lsdException w:name="Strong" w:semiHidden="0" w:uiPriority="22" w:unhideWhenUsed="0" w:qFormat="1"/>
-    <w:lsdException w:name="Emphasis" w:semiHidden="0" w:uiPriority="20" w:unhideWhenUsed="0" w:qFormat="1"/>
-    <w:lsdException w:name="Table Grid" w:semiHidden="0" w:uiPriority="59" w:unhideWhenUsed="0"/>
-    <w:lsdException w:name="Placeholder Text" w:unhideWhenUsed="0"/>
-    <w:lsdException w:name="No Spacing" w:semiHidden="0" w:uiPriority="1" w:unhideWhenUsed="0" w:qFormat="1"/>
-    <w:lsdException w:name="Light Shading" w:semiHidden="0" w:uiPriority="60" w:unhideWhenUsed="0"/>
-    <w:lsdException w:name="Light List" w:semiHidden="0" w:uiPriority="61" w:unhideWhenUsed="0"/>
-    <w:lsdException w:name="Light Grid" w:semiHidden="0" w:uiPriority="62" w:unhideWhenUsed="0"/>
-    <w:lsdException w:name="Medium Shading 1" w:semiHidden="0" w:uiPriority="63" w:unhideWhenUsed="0"/>
-    <w:lsdException w:name="Medium Shading 2" w:semiHidden="0" w:uiPriority="64" w:unhideWhenUsed="0"/>
-    <w:lsdException w:name="Medium List 1" w:semiHidden="0" w:uiPriority="65" w:unhideWhenUsed="0"/>
-    <w:lsdException w:name="Medium List 2" w:semiHidden="0" w:uiPriority="66" w:unhideWhenUsed="0"/>
-    <w:lsdException w:name="Medium Grid 1" w:semiHidden="0" w:uiPriority="67" w:unhideWhenUsed="0"/>
-    <w:lsdException w:name="Medium Grid 2" w:semiHidden="0" w:uiPriority="68" w:unhideWhenUsed="0"/>
-    <w:lsdException w:name="Medium Grid 3" w:semiHidden="0" w:uiPriority="69" w:unhideWhenUsed="0"/>
-    <w:lsdException w:name="Dark List" w:semiHidden="0" w:uiPriority="70" w:unhideWhenUsed="0"/>
-    <w:lsdException w:name="Colorful Shading" w:semiHidden="0" w:uiPriority="71" w:unhideWhenUsed="0"/>
-    <w:lsdException w:name="Colorful List" w:semiHidden="0" w:uiPriority="72" w:unhideWhenUsed="0"/>
-    <w:lsdException w:name="Colorful Grid" w:semiHidden="0" w:uiPriority="73" w:unhideWhenUsed="0"/>
-    <w:lsdException w:name="Light Shading Accent 1" w:semiHidden="0" w:uiPriority="60" w:unhideWhenUsed="0"/>
-    <w:lsdException w:name="Light List Accent 1" w:semiHidden="0" w:uiPriority="61" w:unhideWhenUsed="0"/>
-    <w:lsdException w:name="Light Grid Accent 1" w:semiHidden="0" w:uiPriority="62" w:unhideWhenUsed="0"/>
-    <w:lsdException w:name="Medium Shading 1 Accent 1" w:semiHidden="0" w:uiPriority="63" w:unhideWhenUsed="0"/>
-    <w:lsdException w:name="Medium Shading 2 Accent 1" w:semiHidden="0" w:uiPriority="64" w:unhideWhenUsed="0"/>
-    <w:lsdException w:name="Medium List 1 Accent 1" w:semiHidden="0" w:uiPriority="65" w:unhideWhenUsed="0"/>
-    <w:lsdException w:name="Revision" w:unhideWhenUsed="0"/>
-    <w:lsdException w:name="List Paragraph" w:semiHidden="0" w:uiPriority="34" w:unhideWhenUsed="0" w:qFormat="1"/>
-    <w:lsdException w:name="Quote" w:semiHidden="0" w:uiPriority="29" w:unhideWhenUsed="0" w:qFormat="1"/>
-    <w:lsdException w:name="Intense Quote" w:semiHidden="0" w:uiPriority="30" w:unhideWhenUsed="0" w:qFormat="1"/>
-    <w:lsdException w:name="Medium List 2 Accent 1" w:semiHidden="0" w:uiPriority="66" w:unhideWhenUsed="0"/>
-    <w:lsdException w:name="Medium Grid 1 Accent 1" w:semiHidden="0" w:uiPriority="67" w:unhideWhenUsed="0"/>
-    <w:lsdException w:name="Medium Grid 2 Accent 1" w:semiHidden="0" w:uiPriority="68" w:unhideWhenUsed="0"/>
-    <w:lsdException w:name="Medium Grid 3 Accent 1" w:semiHidden="0" w:uiPriority="69" w:unhideWhenUsed="0"/>
-    <w:lsdException w:name="Dark List Accent 1" w:semiHidden="0" w:uiPriority="70" w:unhideWhenUsed="0"/>
-    <w:lsdException w:name="Colorful Shading Accent 1" w:semiHidden="0" w:uiPriority="71" w:unhideWhenUsed="0"/>
-    <w:lsdException w:name="Colorful List Accent 1" w:semiHidden="0" w:uiPriority="72" w:unhideWhenUsed="0"/>
-    <w:lsdException w:name="Colorful Grid Accent 1" w:semiHidden="0" w:uiPriority="73" w:unhideWhenUsed="0"/>
-    <w:lsdException w:name="Light Shading Accent 2" w:semiHidden="0" w:uiPriority="60" w:unhideWhenUsed="0"/>
-    <w:lsdException w:name="Light List Accent 2" w:semiHidden="0" w:uiPriority="61" w:unhideWhenUsed="0"/>
-    <w:lsdException w:name="Light Grid Accent 2" w:semiHidden="0" w:uiPriority="62" w:unhideWhenUsed="0"/>
-    <w:lsdException w:name="Medium Shading 1 Accent 2" w:semiHidden="0" w:uiPriority="63" w:unhideWhenUsed="0"/>
-    <w:lsdException w:name="Medium Shading 2 Accent 2" w:semiHidden="0" w:uiPriority="64" w:unhideWhenUsed="0"/>
-    <w:lsdException w:name="Medium List 1 Accent 2" w:semiHidden="0" w:uiPriority="65" w:unhideWhenUsed="0"/>
-    <w:lsdException w:name="Medium List 2 Accent 2" w:semiHidden="0" w:uiPriority="66" w:unhideWhenUsed="0"/>
-    <w:lsdException w:name="Medium Grid 1 Accent 2" w:semiHidden="0" w:uiPriority="67" w:unhideWhenUsed="0"/>
-    <w:lsdException w:name="Medium Grid 2 Accent 2" w:semiHidden="0" w:uiPriority="68" w:unhideWhenUsed="0"/>
-    <w:lsdException w:name="Medium Grid 3 Accent 2" w:semiHidden="0" w:uiPriority="69" w:unhideWhenUsed="0"/>
-    <w:lsdException w:name="Dark List Accent 2" w:semiHidden="0" w:uiPriority="70" w:unhideWhenUsed="0"/>
-    <w:lsdException w:name="Colorful Shading Accent 2" w:semiHidden="0" w:uiPriority="71" w:unhideWhenUsed="0"/>
-    <w:lsdException w:name="Colorful List Accent 2" w:semiHidden="0" w:uiPriority="72" w:unhideWhenUsed="0"/>
-    <w:lsdException w:name="Colorful Grid Accent 2" w:semiHidden="0" w:uiPriority="73" w:unhideWhenUsed="0"/>
-    <w:lsdException w:name="Light Shading Accent 3" w:semiHidden="0" w:uiPriority="60" w:unhideWhenUsed="0"/>
-    <w:lsdException w:name="Light List Accent 3" w:semiHidden="0" w:uiPriority="61" w:unhideWhenUsed="0"/>
-    <w:lsdException w:name="Light Grid Accent 3" w:semiHidden="0" w:uiPriority="62" w:unhideWhenUsed="0"/>
-    <w:lsdException w:name="Medium Shading 1 Accent 3" w:semiHidden="0" w:uiPriority="63" w:unhideWhenUsed="0"/>
-    <w:lsdException w:name="Medium Shading 2 Accent 3" w:semiHidden="0" w:uiPriority="64" w:unhideWhenUsed="0"/>
-    <w:lsdException w:name="Medium List 1 Accent 3" w:semiHidden="0" w:uiPriority="65" w:unhideWhenUsed="0"/>
-    <w:lsdException w:name="Medium List 2 Accent 3" w:semiHidden="0" w:uiPriority="66" w:unhideWhenUsed="0"/>
-    <w:lsdException w:name="Medium Grid 1 Accent 3" w:semiHidden="0" w:uiPriority="67" w:unhideWhenUsed="0"/>
-    <w:lsdException w:name="Medium Grid 2 Accent 3" w:semiHidden="0" w:uiPriority="68" w:unhideWhenUsed="0"/>
-    <w:lsdException w:name="Medium Grid 3 Accent 3" w:semiHidden="0" w:uiPriority="69" w:unhideWhenUsed="0"/>
-    <w:lsdException w:name="Dark List Accent 3" w:semiHidden="0" w:uiPriority="70" w:unhideWhenUsed="0"/>
-    <w:lsdException w:name="Colorful Shading Accent 3" w:semiHidden="0" w:uiPriority="71" w:unhideWhenUsed="0"/>
-    <w:lsdException w:name="Colorful List Accent 3" w:semiHidden="0" w:uiPriority="72" w:unhideWhenUsed="0"/>
-    <w:lsdException w:name="Colorful Grid Accent 3" w:semiHidden="0" w:uiPriority="73" w:unhideWhenUsed="0"/>
-    <w:lsdException w:name="Light Shading Accent 4" w:semiHidden="0" w:uiPriority="60" w:unhideWhenUsed="0"/>
-    <w:lsdException w:name="Light List Accent 4" w:semiHidden="0" w:uiPriority="61" w:unhideWhenUsed="0"/>
-    <w:lsdException w:name="Light Grid Accent 4" w:semiHidden="0" w:uiPriority="62" w:unhideWhenUsed="0"/>
-    <w:lsdException w:name="Medium Shading 1 Accent 4" w:semiHidden="0" w:uiPriority="63" w:unhideWhenUsed="0"/>
-    <w:lsdException w:name="Medium Shading 2 Accent 4" w:semiHidden="0" w:uiPriority="64" w:unhideWhenUsed="0"/>
-    <w:lsdException w:name="Medium List 1 Accent 4" w:semiHidden="0" w:uiPriority="65" w:unhideWhenUsed="0"/>
-    <w:lsdException w:name="Medium List 2 Accent 4" w:semiHidden="0" w:uiPriority="66" w:unhideWhenUsed="0"/>
-    <w:lsdException w:name="Medium Grid 1 Accent 4" w:semiHidden="0" w:uiPriority="67" w:unhideWhenUsed="0"/>
-    <w:lsdException w:name="Medium Grid 2 Accent 4" w:semiHidden="0" w:uiPriority="68" w:unhideWhenUsed="0"/>
-    <w:lsdException w:name="Medium Grid 3 Accent 4" w:semiHidden="0" w:uiPriority="69" w:unhideWhenUsed="0"/>
-    <w:lsdException w:name="Dark List Accent 4" w:semiHidden="0" w:uiPriority="70" w:unhideWhenUsed="0"/>
-    <w:lsdException w:name="Colorful Shading Accent 4" w:semiHidden="0" w:uiPriority="71" w:unhideWhenUsed="0"/>
-    <w:lsdException w:name="Colorful List Accent 4" w:semiHidden="0" w:uiPriority="72" w:unhideWhenUsed="0"/>
-    <w:lsdException w:name="Colorful Grid Accent 4" w:semiHidden="0" w:uiPriority="73" w:unhideWhenUsed="0"/>
-    <w:lsdException w:name="Light Shading Accent 5" w:semiHidden="0" w:uiPriority="60" w:unhideWhenUsed="0"/>
-    <w:lsdException w:name="Light List Accent 5" w:semiHidden="0" w:uiPriority="61" w:unhideWhenUsed="0"/>
-    <w:lsdException w:name="Light Grid Accent 5" w:semiHidden="0" w:uiPriority="62" w:unhideWhenUsed="0"/>
-    <w:lsdException w:name="Medium Shading 1 Accent 5" w:semiHidden="0" w:uiPriority="63" w:unhideWhenUsed="0"/>
-    <w:lsdException w:name="Medium Shading 2 Accent 5" w:semiHidden="0" w:uiPriority="64" w:unhideWhenUsed="0"/>
-    <w:lsdException w:name="Medium List 1 Accent 5" w:semiHidden="0" w:uiPriority="65" w:unhideWhenUsed="0"/>
-    <w:lsdException w:name="Medium List 2 Accent 5" w:semiHidden="0" w:uiPriority="66" w:unhideWhenUsed="0"/>
-    <w:lsdException w:name="Medium Grid 1 Accent 5" w:semiHidden="0" w:uiPriority="67" w:unhideWhenUsed="0"/>
-    <w:lsdException w:name="Medium Grid 2 Accent 5" w:semiHidden="0" w:uiPriority="68" w:unhideWhenUsed="0"/>
-    <w:lsdException w:name="Medium Grid 3 Accent 5" w:semiHidden="0" w:uiPriority="69" w:unhideWhenUsed="0"/>
-    <w:lsdException w:name="Dark List Accent 5" w:semiHidden="0" w:uiPriority="70" w:unhideWhenUsed="0"/>
-    <w:lsdException w:name="Colorful Shading Accent 5" w:semiHidden="0" w:uiPriority="71" w:unhideWhenUsed="0"/>
-    <w:lsdException w:name="Colorful List Accent 5" w:semiHidden="0" w:uiPriority="72" w:unhideWhenUsed="0"/>
-    <w:lsdException w:name="Colorful Grid Accent 5" w:semiHidden="0" w:uiPriority="73" w:unhideWhenUsed="0"/>
-    <w:lsdException w:name="Light Shading Accent 6" w:semiHidden="0" w:uiPriority="60" w:unhideWhenUsed="0"/>
-    <w:lsdException w:name="Light List Accent 6" w:semiHidden="0" w:uiPriority="61" w:unhideWhenUsed="0"/>
-    <w:lsdException w:name="Light Grid Accent 6" w:semiHidden="0" w:uiPriority="62" w:unhideWhenUsed="0"/>
-    <w:lsdException w:name="Medium Shading 1 Accent 6" w:semiHidden="0" w:uiPriority="63" w:unhideWhenUsed="0"/>
-    <w:lsdException w:name="Medium Shading 2 Accent 6" w:semiHidden="0" w:uiPriority="64" w:unhideWhenUsed="0"/>
-    <w:lsdException w:name="Medium List 1 Accent 6" w:semiHidden="0" w:uiPriority="65" w:unhideWhenUsed="0"/>
-    <w:lsdException w:name="Medium List 2 Accent 6" w:semiHidden="0" w:uiPriority="66" w:unhideWhenUsed="0"/>
-    <w:lsdException w:name="Medium Grid 1 Accent 6" w:semiHidden="0" w:uiPriority="67" w:unhideWhenUsed="0"/>
-    <w:lsdException w:name="Medium Grid 2 Accent 6" w:semiHidden="0" w:uiPriority="68" w:unhideWhenUsed="0"/>
-    <w:lsdException w:name="Medium Grid 3 Accent 6" w:semiHidden="0" w:uiPriority="69" w:unhideWhenUsed="0"/>
-    <w:lsdException w:name="Dark List Accent 6" w:semiHidden="0" w:uiPriority="70" w:unhideWhenUsed="0"/>
-    <w:lsdException w:name="Colorful Shading Accent 6" w:semiHidden="0" w:uiPriority="71" w:unhideWhenUsed="0"/>
-    <w:lsdException w:name="Colorful List Accent 6" w:semiHidden="0" w:uiPriority="72" w:unhideWhenUsed="0"/>
-    <w:lsdException w:name="Colorful Grid Accent 6" w:semiHidden="0" w:uiPriority="73" w:unhideWhenUsed="0"/>
-    <w:lsdException w:name="Subtle Emphasis" w:semiHidden="0" w:uiPriority="19" w:unhideWhenUsed="0" w:qFormat="1"/>
-    <w:lsdException w:name="Intense Emphasis" w:semiHidden="0" w:uiPriority="21" w:unhideWhenUsed="0" w:qFormat="1"/>
-    <w:lsdException w:name="Subtle Reference" w:semiHidden="0" w:uiPriority="31" w:unhideWhenUsed="0" w:qFormat="1"/>
-    <w:lsdException w:name="Intense Reference" w:semiHidden="0" w:uiPriority="32" w:unhideWhenUsed="0" w:qFormat="1"/>
-    <w:lsdException w:name="Book Title" w:semiHidden="0" w:uiPriority="33" w:unhideWhenUsed="0" w:qFormat="1"/>
-    <w:lsdException w:name="Bibliography" w:uiPriority="37"/>
-    <w:lsdException w:name="TOC Heading" w:uiPriority="39" w:qFormat="1"/>
-  </w:latentStyles>
-  <w:style w:type="paragraph" w:default="1" w:styleId="Normal">
-    <w:name w:val="Normal"/>
-    <w:qFormat/>
-  </w:style>
-  <w:style w:type="character" w:default="1" w:styleId="DefaultParagraphFont">
-    <w:name w:val="Default Paragraph Font"/>
-    <w:uiPriority w:val="1"/>
-    <w:semiHidden/>
-    <w:unhideWhenUsed/>
-  </w:style>
-  <w:style w:type="table" w:default="1" w:styleId="TableNormal">
-    <w:name w:val="Normal Table"/>
-    <w:uiPriority w:val="99"/>
-    <w:semiHidden/>
-    <w:unhideWhenUsed/>
-    <w:qFormat/>
-    <w:tblPr>
-      <w:tblInd w:w="0" w:type="dxa"/>
-      <w:tblCellMar>
-        <w:top w:w="0" w:type="dxa"/>
-        <w:left w:w="108" w:type="dxa"/>
-        <w:bottom w:w="0" w:type="dxa"/>
-        <w:right w:w="108" w:type="dxa"/>
-      </w:tblCellMar>
-    </w:tblPr>
-  </w:style>
-  <w:style w:type="numbering" w:default="1" w:styleId="NoList">
-    <w:name w:val="No List"/>
-    <w:uiPriority w:val="99"/>
-    <w:semiHidden/>
-    <w:unhideWhenUsed/>
-  </w:style>
-  <w:style w:type="paragraph" w:customStyle="1" w:styleId="1F2A848022B1416D9F6840C9625BB05A">
-    <w:name w:val="1F2A848022B1416D9F6840C9625BB05A"/>
-    <w:rsid w:val="008813E0"/>
-  </w:style>
-  <w:style w:type="paragraph" w:customStyle="1" w:styleId="E434E671793147D6A565FB77DB57E431">
-    <w:name w:val="E434E671793147D6A565FB77DB57E431"/>
-    <w:rsid w:val="008813E0"/>
-  </w:style>
-  <w:style w:type="paragraph" w:customStyle="1" w:styleId="C4B40352625345C28EB94B9B815D06F7">
-    <w:name w:val="C4B40352625345C28EB94B9B815D06F7"/>
-    <w:rsid w:val="008813E0"/>
-  </w:style>
-</w:styles>
-</file>
-
-<file path=word/glossary/webSettings.xml><?xml version="1.0" encoding="utf-8"?>
-<w:webSettings xmlns:r="http://schemas.openxmlformats.org/officeDocument/2006/relationships" xmlns:w="http://schemas.openxmlformats.org/wordprocessingml/2006/main">
-  <w:optimizeForBrowser/>
-</w:webSettings>
 </file>
 
 <file path=word/theme/theme1.xml><?xml version="1.0" encoding="utf-8"?>

</xml_diff>

<commit_message>
add qwt configuration to project file for Windows buyilds. Tidy framework project file. Alter getting started to reflect qwt changes. (pdf not updated yet)
</commit_message>
<xml_diff>
--- a/documentation/source/QE_GettingStarted.docx
+++ b/documentation/source/QE_GettingStarted.docx
@@ -87,10 +87,7 @@
         <w:jc w:val="center"/>
       </w:pPr>
       <w:r>
-        <w:t>28</w:t>
-      </w:r>
-      <w:r>
-        <w:t xml:space="preserve"> November 2012</w:t>
+        <w:t>16 January 2013</w:t>
       </w:r>
     </w:p>
     <w:sdt>
@@ -140,7 +137,7 @@
           <w:r>
             <w:fldChar w:fldCharType="separate"/>
           </w:r>
-          <w:hyperlink w:anchor="_Toc341874661" w:history="1">
+          <w:hyperlink w:anchor="_Toc346113985" w:history="1">
             <w:r>
               <w:rPr>
                 <w:rStyle w:val="Hyperlink"/>
@@ -167,7 +164,7 @@
                 <w:noProof/>
                 <w:webHidden/>
               </w:rPr>
-              <w:instrText xml:space="preserve"> PAGEREF _Toc341874661 \h </w:instrText>
+              <w:instrText xml:space="preserve"> PAGEREF _Toc346113985 \h </w:instrText>
             </w:r>
             <w:r>
               <w:rPr>
@@ -210,7 +207,7 @@
               <w:lang w:eastAsia="en-AU"/>
             </w:rPr>
           </w:pPr>
-          <w:hyperlink w:anchor="_Toc341874662" w:history="1">
+          <w:hyperlink w:anchor="_Toc346113986" w:history="1">
             <w:r>
               <w:rPr>
                 <w:rStyle w:val="Hyperlink"/>
@@ -237,7 +234,7 @@
                 <w:noProof/>
                 <w:webHidden/>
               </w:rPr>
-              <w:instrText xml:space="preserve"> PAGEREF _Toc341874662 \h </w:instrText>
+              <w:instrText xml:space="preserve"> PAGEREF _Toc346113986 \h </w:instrText>
             </w:r>
             <w:r>
               <w:rPr>
@@ -280,7 +277,7 @@
               <w:lang w:eastAsia="en-AU"/>
             </w:rPr>
           </w:pPr>
-          <w:hyperlink w:anchor="_Toc341874663" w:history="1">
+          <w:hyperlink w:anchor="_Toc346113987" w:history="1">
             <w:r>
               <w:rPr>
                 <w:rStyle w:val="Hyperlink"/>
@@ -307,7 +304,7 @@
                 <w:noProof/>
                 <w:webHidden/>
               </w:rPr>
-              <w:instrText xml:space="preserve"> PAGEREF _Toc341874663 \h </w:instrText>
+              <w:instrText xml:space="preserve"> PAGEREF _Toc346113987 \h </w:instrText>
             </w:r>
             <w:r>
               <w:rPr>
@@ -350,7 +347,7 @@
               <w:lang w:eastAsia="en-AU"/>
             </w:rPr>
           </w:pPr>
-          <w:hyperlink w:anchor="_Toc341874664" w:history="1">
+          <w:hyperlink w:anchor="_Toc346113988" w:history="1">
             <w:r>
               <w:rPr>
                 <w:rStyle w:val="Hyperlink"/>
@@ -377,7 +374,7 @@
                 <w:noProof/>
                 <w:webHidden/>
               </w:rPr>
-              <w:instrText xml:space="preserve"> PAGEREF _Toc341874664 \h </w:instrText>
+              <w:instrText xml:space="preserve"> PAGEREF _Toc346113988 \h </w:instrText>
             </w:r>
             <w:r>
               <w:rPr>
@@ -420,7 +417,7 @@
               <w:lang w:eastAsia="en-AU"/>
             </w:rPr>
           </w:pPr>
-          <w:hyperlink w:anchor="_Toc341874665" w:history="1">
+          <w:hyperlink w:anchor="_Toc346113989" w:history="1">
             <w:r>
               <w:rPr>
                 <w:rStyle w:val="Hyperlink"/>
@@ -447,7 +444,7 @@
                 <w:noProof/>
                 <w:webHidden/>
               </w:rPr>
-              <w:instrText xml:space="preserve"> PAGEREF _Toc341874665 \h </w:instrText>
+              <w:instrText xml:space="preserve"> PAGEREF _Toc346113989 \h </w:instrText>
             </w:r>
             <w:r>
               <w:rPr>
@@ -490,7 +487,7 @@
               <w:lang w:eastAsia="en-AU"/>
             </w:rPr>
           </w:pPr>
-          <w:hyperlink w:anchor="_Toc341874666" w:history="1">
+          <w:hyperlink w:anchor="_Toc346113990" w:history="1">
             <w:r>
               <w:rPr>
                 <w:rStyle w:val="Hyperlink"/>
@@ -517,7 +514,7 @@
                 <w:noProof/>
                 <w:webHidden/>
               </w:rPr>
-              <w:instrText xml:space="preserve"> PAGEREF _Toc341874666 \h </w:instrText>
+              <w:instrText xml:space="preserve"> PAGEREF _Toc346113990 \h </w:instrText>
             </w:r>
             <w:r>
               <w:rPr>
@@ -537,7 +534,7 @@
                 <w:noProof/>
                 <w:webHidden/>
               </w:rPr>
-              <w:t>3</w:t>
+              <w:t>4</w:t>
             </w:r>
             <w:r>
               <w:rPr>
@@ -560,7 +557,7 @@
               <w:lang w:eastAsia="en-AU"/>
             </w:rPr>
           </w:pPr>
-          <w:hyperlink w:anchor="_Toc341874667" w:history="1">
+          <w:hyperlink w:anchor="_Toc346113991" w:history="1">
             <w:r>
               <w:rPr>
                 <w:rStyle w:val="Hyperlink"/>
@@ -587,7 +584,7 @@
                 <w:noProof/>
                 <w:webHidden/>
               </w:rPr>
-              <w:instrText xml:space="preserve"> PAGEREF _Toc341874667 \h </w:instrText>
+              <w:instrText xml:space="preserve"> PAGEREF _Toc346113991 \h </w:instrText>
             </w:r>
             <w:r>
               <w:rPr>
@@ -630,7 +627,7 @@
               <w:lang w:eastAsia="en-AU"/>
             </w:rPr>
           </w:pPr>
-          <w:hyperlink w:anchor="_Toc341874668" w:history="1">
+          <w:hyperlink w:anchor="_Toc346113992" w:history="1">
             <w:r>
               <w:rPr>
                 <w:rStyle w:val="Hyperlink"/>
@@ -657,7 +654,7 @@
                 <w:noProof/>
                 <w:webHidden/>
               </w:rPr>
-              <w:instrText xml:space="preserve"> PAGEREF _Toc341874668 \h </w:instrText>
+              <w:instrText xml:space="preserve"> PAGEREF _Toc346113992 \h </w:instrText>
             </w:r>
             <w:r>
               <w:rPr>
@@ -700,7 +697,7 @@
               <w:lang w:eastAsia="en-AU"/>
             </w:rPr>
           </w:pPr>
-          <w:hyperlink w:anchor="_Toc341874669" w:history="1">
+          <w:hyperlink w:anchor="_Toc346113993" w:history="1">
             <w:r>
               <w:rPr>
                 <w:rStyle w:val="Hyperlink"/>
@@ -727,7 +724,7 @@
                 <w:noProof/>
                 <w:webHidden/>
               </w:rPr>
-              <w:instrText xml:space="preserve"> PAGEREF _Toc341874669 \h </w:instrText>
+              <w:instrText xml:space="preserve"> PAGEREF _Toc346113993 \h </w:instrText>
             </w:r>
             <w:r>
               <w:rPr>
@@ -770,7 +767,7 @@
               <w:lang w:eastAsia="en-AU"/>
             </w:rPr>
           </w:pPr>
-          <w:hyperlink w:anchor="_Toc341874670" w:history="1">
+          <w:hyperlink w:anchor="_Toc346113994" w:history="1">
             <w:r>
               <w:rPr>
                 <w:rStyle w:val="Hyperlink"/>
@@ -797,7 +794,7 @@
                 <w:noProof/>
                 <w:webHidden/>
               </w:rPr>
-              <w:instrText xml:space="preserve"> PAGEREF _Toc341874670 \h </w:instrText>
+              <w:instrText xml:space="preserve"> PAGEREF _Toc346113994 \h </w:instrText>
             </w:r>
             <w:r>
               <w:rPr>
@@ -840,7 +837,7 @@
               <w:lang w:eastAsia="en-AU"/>
             </w:rPr>
           </w:pPr>
-          <w:hyperlink w:anchor="_Toc341874671" w:history="1">
+          <w:hyperlink w:anchor="_Toc346113995" w:history="1">
             <w:r>
               <w:rPr>
                 <w:rStyle w:val="Hyperlink"/>
@@ -867,7 +864,7 @@
                 <w:noProof/>
                 <w:webHidden/>
               </w:rPr>
-              <w:instrText xml:space="preserve"> PAGEREF _Toc341874671 \h </w:instrText>
+              <w:instrText xml:space="preserve"> PAGEREF _Toc346113995 \h </w:instrText>
             </w:r>
             <w:r>
               <w:rPr>
@@ -910,7 +907,7 @@
               <w:lang w:eastAsia="en-AU"/>
             </w:rPr>
           </w:pPr>
-          <w:hyperlink w:anchor="_Toc341874672" w:history="1">
+          <w:hyperlink w:anchor="_Toc346113996" w:history="1">
             <w:r>
               <w:rPr>
                 <w:rStyle w:val="Hyperlink"/>
@@ -937,7 +934,7 @@
                 <w:noProof/>
                 <w:webHidden/>
               </w:rPr>
-              <w:instrText xml:space="preserve"> PAGEREF _Toc341874672 \h </w:instrText>
+              <w:instrText xml:space="preserve"> PAGEREF _Toc346113996 \h </w:instrText>
             </w:r>
             <w:r>
               <w:rPr>
@@ -980,7 +977,7 @@
               <w:lang w:eastAsia="en-AU"/>
             </w:rPr>
           </w:pPr>
-          <w:hyperlink w:anchor="_Toc341874673" w:history="1">
+          <w:hyperlink w:anchor="_Toc346113997" w:history="1">
             <w:r>
               <w:rPr>
                 <w:rStyle w:val="Hyperlink"/>
@@ -1007,7 +1004,7 @@
                 <w:noProof/>
                 <w:webHidden/>
               </w:rPr>
-              <w:instrText xml:space="preserve"> PAGEREF _Toc341874673 \h </w:instrText>
+              <w:instrText xml:space="preserve"> PAGEREF _Toc346113997 \h </w:instrText>
             </w:r>
             <w:r>
               <w:rPr>
@@ -1050,7 +1047,7 @@
               <w:lang w:eastAsia="en-AU"/>
             </w:rPr>
           </w:pPr>
-          <w:hyperlink w:anchor="_Toc341874674" w:history="1">
+          <w:hyperlink w:anchor="_Toc346113998" w:history="1">
             <w:r>
               <w:rPr>
                 <w:rStyle w:val="Hyperlink"/>
@@ -1077,7 +1074,7 @@
                 <w:noProof/>
                 <w:webHidden/>
               </w:rPr>
-              <w:instrText xml:space="preserve"> PAGEREF _Toc341874674 \h </w:instrText>
+              <w:instrText xml:space="preserve"> PAGEREF _Toc346113998 \h </w:instrText>
             </w:r>
             <w:r>
               <w:rPr>
@@ -1120,7 +1117,7 @@
               <w:lang w:eastAsia="en-AU"/>
             </w:rPr>
           </w:pPr>
-          <w:hyperlink w:anchor="_Toc341874675" w:history="1">
+          <w:hyperlink w:anchor="_Toc346113999" w:history="1">
             <w:r>
               <w:rPr>
                 <w:rStyle w:val="Hyperlink"/>
@@ -1147,7 +1144,7 @@
                 <w:noProof/>
                 <w:webHidden/>
               </w:rPr>
-              <w:instrText xml:space="preserve"> PAGEREF _Toc341874675 \h </w:instrText>
+              <w:instrText xml:space="preserve"> PAGEREF _Toc346113999 \h </w:instrText>
             </w:r>
             <w:r>
               <w:rPr>
@@ -1190,7 +1187,7 @@
               <w:lang w:eastAsia="en-AU"/>
             </w:rPr>
           </w:pPr>
-          <w:hyperlink w:anchor="_Toc341874676" w:history="1">
+          <w:hyperlink w:anchor="_Toc346114000" w:history="1">
             <w:r>
               <w:rPr>
                 <w:rStyle w:val="Hyperlink"/>
@@ -1217,7 +1214,7 @@
                 <w:noProof/>
                 <w:webHidden/>
               </w:rPr>
-              <w:instrText xml:space="preserve"> PAGEREF _Toc341874676 \h </w:instrText>
+              <w:instrText xml:space="preserve"> PAGEREF _Toc346114000 \h </w:instrText>
             </w:r>
             <w:r>
               <w:rPr>
@@ -1260,7 +1257,7 @@
               <w:lang w:eastAsia="en-AU"/>
             </w:rPr>
           </w:pPr>
-          <w:hyperlink w:anchor="_Toc341874677" w:history="1">
+          <w:hyperlink w:anchor="_Toc346114001" w:history="1">
             <w:r>
               <w:rPr>
                 <w:rStyle w:val="Hyperlink"/>
@@ -1287,7 +1284,7 @@
                 <w:noProof/>
                 <w:webHidden/>
               </w:rPr>
-              <w:instrText xml:space="preserve"> PAGEREF _Toc341874677 \h </w:instrText>
+              <w:instrText xml:space="preserve"> PAGEREF _Toc346114001 \h </w:instrText>
             </w:r>
             <w:r>
               <w:rPr>
@@ -1330,7 +1327,7 @@
               <w:lang w:eastAsia="en-AU"/>
             </w:rPr>
           </w:pPr>
-          <w:hyperlink w:anchor="_Toc341874678" w:history="1">
+          <w:hyperlink w:anchor="_Toc346114002" w:history="1">
             <w:r>
               <w:rPr>
                 <w:rStyle w:val="Hyperlink"/>
@@ -1357,7 +1354,7 @@
                 <w:noProof/>
                 <w:webHidden/>
               </w:rPr>
-              <w:instrText xml:space="preserve"> PAGEREF _Toc341874678 \h </w:instrText>
+              <w:instrText xml:space="preserve"> PAGEREF _Toc346114002 \h </w:instrText>
             </w:r>
             <w:r>
               <w:rPr>
@@ -1400,7 +1397,7 @@
               <w:lang w:eastAsia="en-AU"/>
             </w:rPr>
           </w:pPr>
-          <w:hyperlink w:anchor="_Toc341874679" w:history="1">
+          <w:hyperlink w:anchor="_Toc346114003" w:history="1">
             <w:r>
               <w:rPr>
                 <w:rStyle w:val="Hyperlink"/>
@@ -1427,7 +1424,7 @@
                 <w:noProof/>
                 <w:webHidden/>
               </w:rPr>
-              <w:instrText xml:space="preserve"> PAGEREF _Toc341874679 \h </w:instrText>
+              <w:instrText xml:space="preserve"> PAGEREF _Toc346114003 \h </w:instrText>
             </w:r>
             <w:r>
               <w:rPr>
@@ -1447,7 +1444,7 @@
                 <w:noProof/>
                 <w:webHidden/>
               </w:rPr>
-              <w:t>7</w:t>
+              <w:t>8</w:t>
             </w:r>
             <w:r>
               <w:rPr>
@@ -1470,7 +1467,7 @@
               <w:lang w:eastAsia="en-AU"/>
             </w:rPr>
           </w:pPr>
-          <w:hyperlink w:anchor="_Toc341874680" w:history="1">
+          <w:hyperlink w:anchor="_Toc346114004" w:history="1">
             <w:r>
               <w:rPr>
                 <w:rStyle w:val="Hyperlink"/>
@@ -1497,7 +1494,7 @@
                 <w:noProof/>
                 <w:webHidden/>
               </w:rPr>
-              <w:instrText xml:space="preserve"> PAGEREF _Toc341874680 \h </w:instrText>
+              <w:instrText xml:space="preserve"> PAGEREF _Toc346114004 \h </w:instrText>
             </w:r>
             <w:r>
               <w:rPr>
@@ -1540,7 +1537,7 @@
               <w:lang w:eastAsia="en-AU"/>
             </w:rPr>
           </w:pPr>
-          <w:hyperlink w:anchor="_Toc341874681" w:history="1">
+          <w:hyperlink w:anchor="_Toc346114005" w:history="1">
             <w:r>
               <w:rPr>
                 <w:rStyle w:val="Hyperlink"/>
@@ -1567,7 +1564,7 @@
                 <w:noProof/>
                 <w:webHidden/>
               </w:rPr>
-              <w:instrText xml:space="preserve"> PAGEREF _Toc341874681 \h </w:instrText>
+              <w:instrText xml:space="preserve"> PAGEREF _Toc346114005 \h </w:instrText>
             </w:r>
             <w:r>
               <w:rPr>
@@ -1620,7 +1617,7 @@
       <w:pPr>
         <w:pStyle w:val="Heading1"/>
       </w:pPr>
-      <w:bookmarkStart w:id="0" w:name="_Toc341874661"/>
+      <w:bookmarkStart w:id="0" w:name="_Toc346113985"/>
       <w:r>
         <w:lastRenderedPageBreak/>
         <w:t>Introduction</w:t>
@@ -1887,7 +1884,7 @@
       <w:pPr>
         <w:pStyle w:val="Heading1"/>
       </w:pPr>
-      <w:bookmarkStart w:id="1" w:name="_Toc341874662"/>
+      <w:bookmarkStart w:id="1" w:name="_Toc346113986"/>
       <w:r>
         <w:t>How to use this document</w:t>
       </w:r>
@@ -2046,7 +2043,7 @@
         <w:pStyle w:val="Heading1"/>
       </w:pPr>
       <w:bookmarkStart w:id="2" w:name="_Ref340575341"/>
-      <w:bookmarkStart w:id="3" w:name="_Toc341874663"/>
+      <w:bookmarkStart w:id="3" w:name="_Toc346113987"/>
       <w:r>
         <w:t>Components and p</w:t>
       </w:r>
@@ -2426,7 +2423,7 @@
         <w:pStyle w:val="Heading1"/>
       </w:pPr>
       <w:bookmarkStart w:id="4" w:name="_Ref340574950"/>
-      <w:bookmarkStart w:id="5" w:name="_Toc341874664"/>
+      <w:bookmarkStart w:id="5" w:name="_Toc346113988"/>
       <w:r>
         <w:t>Setting up your environment</w:t>
       </w:r>
@@ -2442,7 +2439,7 @@
       <w:pPr>
         <w:pStyle w:val="Heading2"/>
       </w:pPr>
-      <w:bookmarkStart w:id="6" w:name="_Toc341874665"/>
+      <w:bookmarkStart w:id="6" w:name="_Toc346113989"/>
       <w:r>
         <w:t xml:space="preserve">No matter what </w:t>
       </w:r>
@@ -2583,7 +2580,7 @@
       <w:pPr>
         <w:pStyle w:val="Heading2"/>
       </w:pPr>
-      <w:bookmarkStart w:id="7" w:name="_Toc341874666"/>
+      <w:bookmarkStart w:id="7" w:name="_Toc346113990"/>
       <w:proofErr w:type="gramStart"/>
       <w:r>
         <w:lastRenderedPageBreak/>
@@ -2625,7 +2622,7 @@
       <w:pPr>
         <w:pStyle w:val="Heading2"/>
       </w:pPr>
-      <w:bookmarkStart w:id="8" w:name="_Toc341874667"/>
+      <w:bookmarkStart w:id="8" w:name="_Toc346113991"/>
       <w:r>
         <w:t>Code free GUI development</w:t>
       </w:r>
@@ -2673,7 +2670,7 @@
       <w:pPr>
         <w:pStyle w:val="Heading2"/>
       </w:pPr>
-      <w:bookmarkStart w:id="9" w:name="_Toc341874668"/>
+      <w:bookmarkStart w:id="9" w:name="_Toc346113992"/>
       <w:r>
         <w:t>Code rich development</w:t>
       </w:r>
@@ -2751,7 +2748,7 @@
       <w:pPr>
         <w:pStyle w:val="Heading1"/>
       </w:pPr>
-      <w:bookmarkStart w:id="10" w:name="_Toc341874669"/>
+      <w:bookmarkStart w:id="10" w:name="_Toc346113993"/>
       <w:r>
         <w:t xml:space="preserve">Installation </w:t>
       </w:r>
@@ -2765,7 +2762,7 @@
         <w:pStyle w:val="Heading2"/>
       </w:pPr>
       <w:bookmarkStart w:id="11" w:name="_Ref341785057"/>
-      <w:bookmarkStart w:id="12" w:name="_Toc341874670"/>
+      <w:bookmarkStart w:id="12" w:name="_Toc346113994"/>
       <w:r>
         <w:t>Qt libraries</w:t>
       </w:r>
@@ -2977,7 +2974,7 @@
         <w:pStyle w:val="Heading2"/>
       </w:pPr>
       <w:bookmarkStart w:id="13" w:name="_Ref341785076"/>
-      <w:bookmarkStart w:id="14" w:name="_Toc341874671"/>
+      <w:bookmarkStart w:id="14" w:name="_Toc346113995"/>
       <w:r>
         <w:t>QE framework</w:t>
       </w:r>
@@ -3286,9 +3283,53 @@
     <w:p>
       <w:pPr>
         <w:ind w:left="720"/>
-      </w:pPr>
-      <w:r>
-        <w:t>Note, no matter how you build the framework, you will need to define an environment variable to point to the QWT include files. The following is a typical example of the command required:</w:t>
+        <w:rPr>
+          <w:i/>
+        </w:rPr>
+      </w:pPr>
+      <w:r>
+        <w:rPr>
+          <w:i/>
+        </w:rPr>
+        <w:t xml:space="preserve">Note, no matter how you build the framework </w:t>
+      </w:r>
+      <w:r>
+        <w:rPr>
+          <w:i/>
+        </w:rPr>
+        <w:t xml:space="preserve">QWT will need to be accessible. If installed correctly - QMAKEFEATURES includes the location of the file qwt.prf - the ‘CONFIG += </w:t>
+      </w:r>
+      <w:proofErr w:type="spellStart"/>
+      <w:r>
+        <w:rPr>
+          <w:i/>
+        </w:rPr>
+        <w:t>qwt</w:t>
+      </w:r>
+      <w:proofErr w:type="spellEnd"/>
+      <w:r>
+        <w:rPr>
+          <w:i/>
+        </w:rPr>
+        <w:t xml:space="preserve">’ statement in the project file will be all you need. As an alternative, </w:t>
+      </w:r>
+      <w:r>
+        <w:rPr>
+          <w:i/>
+        </w:rPr>
+        <w:t xml:space="preserve">you will need to </w:t>
+      </w:r>
+      <w:r>
+        <w:rPr>
+          <w:i/>
+        </w:rPr>
+        <w:t xml:space="preserve">ensure the QWT libraries can be located for linking, and you will need to </w:t>
+      </w:r>
+      <w:r>
+        <w:rPr>
+          <w:i/>
+        </w:rPr>
+        <w:t>define an environment variable to point to the QWT include files. The following is a typical example of the command required:</w:t>
       </w:r>
     </w:p>
     <w:p>
@@ -3508,6 +3549,7 @@
           <w:sz w:val="20"/>
           <w:szCs w:val="20"/>
         </w:rPr>
+        <w:lastRenderedPageBreak/>
         <w:t>export</w:t>
       </w:r>
       <w:proofErr w:type="gramEnd"/>
@@ -3550,7 +3592,6 @@
           <w:sz w:val="18"/>
           <w:szCs w:val="18"/>
         </w:rPr>
-        <w:lastRenderedPageBreak/>
         <w:t>Note</w:t>
       </w:r>
       <w:proofErr w:type="gramStart"/>
@@ -3606,7 +3647,7 @@
       <w:pPr>
         <w:pStyle w:val="Heading3"/>
       </w:pPr>
-      <w:bookmarkStart w:id="15" w:name="_Toc341874672"/>
+      <w:bookmarkStart w:id="15" w:name="_Toc346113996"/>
       <w:r>
         <w:t xml:space="preserve">Getting the </w:t>
       </w:r>
@@ -3746,7 +3787,7 @@
       </w:pPr>
       <w:bookmarkStart w:id="16" w:name="_Ref341874560"/>
       <w:bookmarkStart w:id="17" w:name="_Ref341874636"/>
-      <w:bookmarkStart w:id="18" w:name="_Toc341874673"/>
+      <w:bookmarkStart w:id="18" w:name="_Toc346113997"/>
       <w:r>
         <w:t xml:space="preserve">Getting the </w:t>
       </w:r>
@@ -3887,7 +3928,7 @@
         <w:pStyle w:val="Heading3"/>
       </w:pPr>
       <w:bookmarkStart w:id="19" w:name="_Ref341790799"/>
-      <w:bookmarkStart w:id="20" w:name="_Toc341874674"/>
+      <w:bookmarkStart w:id="20" w:name="_Toc346113998"/>
       <w:r>
         <w:t xml:space="preserve">Getting the build script using </w:t>
       </w:r>
@@ -4117,7 +4158,7 @@
         <w:rPr>
           <w:noProof/>
         </w:rPr>
-        <w:t>7</w:t>
+        <w:t>8</w:t>
       </w:r>
       <w:r>
         <w:fldChar w:fldCharType="end"/>
@@ -4157,7 +4198,7 @@
       <w:pPr>
         <w:pStyle w:val="Heading3"/>
       </w:pPr>
-      <w:bookmarkStart w:id="21" w:name="_Toc341874675"/>
+      <w:bookmarkStart w:id="21" w:name="_Toc346113999"/>
       <w:r>
         <w:t>Building the framework using Qt Creator</w:t>
       </w:r>
@@ -4207,6 +4248,7 @@
         </w:numPr>
       </w:pPr>
       <w:r>
+        <w:lastRenderedPageBreak/>
         <w:t>Build</w:t>
       </w:r>
       <w:r>
@@ -4215,7 +4257,6 @@
     </w:p>
     <w:p>
       <w:r>
-        <w:lastRenderedPageBreak/>
         <w:t>If you are using a multi core processor, adding a compile option –</w:t>
       </w:r>
       <w:proofErr w:type="spellStart"/>
@@ -4246,7 +4287,7 @@
       <w:pPr>
         <w:pStyle w:val="Heading3"/>
       </w:pPr>
-      <w:bookmarkStart w:id="22" w:name="_Toc341874676"/>
+      <w:bookmarkStart w:id="22" w:name="_Toc346114000"/>
       <w:r>
         <w:t xml:space="preserve">Building the framework using </w:t>
       </w:r>
@@ -4309,7 +4350,7 @@
         <w:pStyle w:val="Heading3"/>
       </w:pPr>
       <w:bookmarkStart w:id="23" w:name="_Ref341872924"/>
-      <w:bookmarkStart w:id="24" w:name="_Toc341874677"/>
+      <w:bookmarkStart w:id="24" w:name="_Toc346114001"/>
       <w:r>
         <w:t xml:space="preserve">Building the framework using </w:t>
       </w:r>
@@ -4706,7 +4747,7 @@
       <w:pPr>
         <w:pStyle w:val="Heading3"/>
       </w:pPr>
-      <w:bookmarkStart w:id="25" w:name="_Toc341874678"/>
+      <w:bookmarkStart w:id="25" w:name="_Toc346114002"/>
       <w:r>
         <w:t>Deploying the QE Framework</w:t>
       </w:r>
@@ -5038,8 +5079,9 @@
         <w:pStyle w:val="Heading3"/>
       </w:pPr>
       <w:bookmarkStart w:id="26" w:name="_Ref341872931"/>
-      <w:bookmarkStart w:id="27" w:name="_Toc341874679"/>
-      <w:r>
+      <w:bookmarkStart w:id="27" w:name="_Toc346114003"/>
+      <w:r>
+        <w:lastRenderedPageBreak/>
         <w:t xml:space="preserve">Deploying the QE Framework – using framework </w:t>
       </w:r>
       <w:proofErr w:type="spellStart"/>
@@ -5094,11 +5136,7 @@
       </w:r>
       <w:proofErr w:type="spellEnd"/>
       <w:r>
-        <w:t xml:space="preserve"> </w:t>
-      </w:r>
-      <w:r>
-        <w:lastRenderedPageBreak/>
-        <w:t xml:space="preserve">repository - </w:t>
+        <w:t xml:space="preserve"> repository - </w:t>
       </w:r>
       <w:r>
         <w:t>refer to ‘</w:t>
@@ -5236,7 +5274,7 @@
       <w:pPr>
         <w:pStyle w:val="Heading1"/>
       </w:pPr>
-      <w:bookmarkStart w:id="28" w:name="_Toc341874680"/>
+      <w:bookmarkStart w:id="28" w:name="_Toc346114004"/>
       <w:r>
         <w:t xml:space="preserve">Writing applications that </w:t>
       </w:r>
@@ -5302,7 +5340,7 @@
       <w:pPr>
         <w:pStyle w:val="Heading1"/>
       </w:pPr>
-      <w:bookmarkStart w:id="29" w:name="_Toc341874681"/>
+      <w:bookmarkStart w:id="29" w:name="_Toc346114005"/>
       <w:r>
         <w:t xml:space="preserve">Using </w:t>
       </w:r>
@@ -5604,13 +5642,6 @@
               <w:sz w:val="18"/>
             </w:rPr>
           </w:pPr>
-          <w:r>
-            <w:rPr>
-              <w:color w:val="747476"/>
-              <w:sz w:val="18"/>
-            </w:rPr>
-            <w:t>Date:</w:t>
-          </w:r>
         </w:p>
       </w:tc>
       <w:tc>
@@ -5625,15 +5656,6 @@
               <w:sz w:val="18"/>
             </w:rPr>
           </w:pPr>
-          <w:fldSimple w:instr=" DOCPROPERTY  DateShort  \* MERGEFORMAT ">
-            <w:r>
-              <w:rPr>
-                <w:color w:val="747476"/>
-                <w:sz w:val="18"/>
-              </w:rPr>
-              <w:t>29/10/2012</w:t>
-            </w:r>
-          </w:fldSimple>
         </w:p>
       </w:tc>
       <w:tc>
@@ -5683,7 +5705,7 @@
               <w:color w:val="747476"/>
               <w:sz w:val="18"/>
             </w:rPr>
-            <w:t>2</w:t>
+            <w:t>1</w:t>
           </w:r>
           <w:r>
             <w:rPr>

</xml_diff>

<commit_message>
Updated documentation to reflect changes made in the "makefile" file located in the "resources" directory.
</commit_message>
<xml_diff>
--- a/documentation/source/QE_GettingStarted.docx
+++ b/documentation/source/QE_GettingStarted.docx
@@ -29,7 +29,7 @@
                     </pic:cNvPicPr>
                   </pic:nvPicPr>
                   <pic:blipFill>
-                    <a:blip r:embed="rId8"/>
+                    <a:blip r:embed="rId8" cstate="print"/>
                     <a:srcRect/>
                     <a:stretch>
                       <a:fillRect/>
@@ -87,7 +87,16 @@
         <w:jc w:val="center"/>
       </w:pPr>
       <w:r>
-        <w:t>16 January 2013</w:t>
+        <w:t>08</w:t>
+      </w:r>
+      <w:r>
+        <w:t xml:space="preserve"> </w:t>
+      </w:r>
+      <w:r>
+        <w:t>April</w:t>
+      </w:r>
+      <w:r>
+        <w:t xml:space="preserve"> 2013</w:t>
       </w:r>
     </w:p>
     <w:sdt>
@@ -1655,23 +1664,7 @@
         <w:t>systems</w:t>
       </w:r>
       <w:r>
-        <w:t xml:space="preserve"> using Qt’s Designer application with the QE Framework </w:t>
-      </w:r>
-      <w:proofErr w:type="spellStart"/>
-      <w:r>
-        <w:t>plugins</w:t>
-      </w:r>
-      <w:proofErr w:type="spellEnd"/>
-      <w:r>
-        <w:t xml:space="preserve"> to design GUIs, and the </w:t>
-      </w:r>
-      <w:proofErr w:type="spellStart"/>
-      <w:r>
-        <w:t>QEGui</w:t>
-      </w:r>
-      <w:proofErr w:type="spellEnd"/>
-      <w:r>
-        <w:t xml:space="preserve"> application to present GUIs to users.</w:t>
+        <w:t xml:space="preserve"> using Qt’s Designer application with the QE Framework plugins to design GUIs, and the QEGui application to present GUIs to users.</w:t>
       </w:r>
     </w:p>
     <w:p>
@@ -1724,29 +1717,13 @@
     </w:p>
     <w:p>
       <w:r>
-        <w:t>Note</w:t>
-      </w:r>
-      <w:proofErr w:type="gramStart"/>
-      <w:r>
-        <w:t>,</w:t>
-      </w:r>
-      <w:proofErr w:type="gramEnd"/>
-      <w:r>
-        <w:t xml:space="preserve"> there are many variations to the above, such as using another Integrated Development Environment </w:t>
+        <w:t xml:space="preserve">Note, there are many variations to the above, such as using another Integrated Development Environment </w:t>
       </w:r>
       <w:r>
         <w:t>like</w:t>
       </w:r>
       <w:r>
-        <w:t xml:space="preserve"> Eclipse, or developing new </w:t>
-      </w:r>
-      <w:proofErr w:type="spellStart"/>
-      <w:r>
-        <w:t>plugin</w:t>
-      </w:r>
-      <w:proofErr w:type="spellEnd"/>
-      <w:r>
-        <w:t xml:space="preserve"> widgets to implement desired functionality, then using those widgets within a code free GUI development.</w:t>
+        <w:t xml:space="preserve"> Eclipse, or developing new plugin widgets to implement desired functionality, then using those widgets within a code free GUI development.</w:t>
       </w:r>
     </w:p>
     <w:p>
@@ -1798,15 +1775,7 @@
           </w:tcPr>
           <w:p>
             <w:r>
-              <w:t xml:space="preserve">QE framework class references. Includes </w:t>
-            </w:r>
-            <w:proofErr w:type="spellStart"/>
-            <w:r>
-              <w:t>Plugin</w:t>
-            </w:r>
-            <w:proofErr w:type="spellEnd"/>
-            <w:r>
-              <w:t xml:space="preserve"> Property descriptions</w:t>
+              <w:t>QE framework class references. Includes Plugin Property descriptions</w:t>
             </w:r>
           </w:p>
         </w:tc>
@@ -1868,13 +1837,8 @@
             <w:tcW w:w="5306" w:type="dxa"/>
           </w:tcPr>
           <w:p>
-            <w:proofErr w:type="spellStart"/>
-            <w:r>
-              <w:t>QEGui</w:t>
-            </w:r>
-            <w:proofErr w:type="spellEnd"/>
-            <w:r>
-              <w:t xml:space="preserve"> is an application that presents a set of Qt User Interface files as an integrated Control System GUI. It is the core component in a ‘code free’ control GUI solution, along with QT’s Designer which is used to lay out the user interface forms.</w:t>
+            <w:r>
+              <w:t>QEGui is an application that presents a set of Qt User Interface files as an integrated Control System GUI. It is the core component in a ‘code free’ control GUI solution, along with QT’s Designer which is used to lay out the user interface forms.</w:t>
             </w:r>
           </w:p>
         </w:tc>
@@ -2027,15 +1991,7 @@
     </w:p>
     <w:p>
       <w:r>
-        <w:t>Note</w:t>
-      </w:r>
-      <w:proofErr w:type="gramStart"/>
-      <w:r>
-        <w:t>,</w:t>
-      </w:r>
-      <w:proofErr w:type="gramEnd"/>
-      <w:r>
-        <w:t xml:space="preserve"> this document is Linux centric. The QE Framework is, however, platform independent and has been build and run under windows. This document is also applicable for windows, although the specific commands will require interpretation.</w:t>
+        <w:t>Note, this document is Linux centric. The QE Framework is, however, platform independent and has been build and run under windows. This document is also applicable for windows, although the specific commands will require interpretation.</w:t>
       </w:r>
     </w:p>
     <w:p>
@@ -2068,32 +2024,11 @@
       </w:pPr>
       <w:r>
         <w:lastRenderedPageBreak/>
-        <w:t>QE library (</w:t>
-      </w:r>
-      <w:proofErr w:type="spellStart"/>
-      <w:r>
-        <w:t>libQEPlugin.so</w:t>
-      </w:r>
-      <w:proofErr w:type="spellEnd"/>
-      <w:r>
-        <w:t xml:space="preserve"> or QEPlugin.dll</w:t>
-      </w:r>
-      <w:proofErr w:type="gramStart"/>
-      <w:r>
-        <w:t>)</w:t>
-      </w:r>
-      <w:proofErr w:type="gramEnd"/>
+        <w:t>QE library (libQEPlugin.so or QEPlugin.dll)</w:t>
+      </w:r>
       <w:r>
         <w:br/>
-        <w:t xml:space="preserve">This library contains all classes that implement the QE framework including data objects, widgets (Qt </w:t>
-      </w:r>
-      <w:proofErr w:type="spellStart"/>
-      <w:r>
-        <w:t>plugins</w:t>
-      </w:r>
-      <w:proofErr w:type="spellEnd"/>
-      <w:r>
-        <w:t>) and supporting classes.</w:t>
+        <w:t>This library contains all classes that implement the QE framework including data objects, widgets (Qt plugins) and supporting classes.</w:t>
       </w:r>
     </w:p>
     <w:p>
@@ -2104,11 +2039,9 @@
           <w:numId w:val="7"/>
         </w:numPr>
       </w:pPr>
-      <w:proofErr w:type="spellStart"/>
       <w:r>
         <w:t>QEGui</w:t>
       </w:r>
-      <w:proofErr w:type="spellEnd"/>
       <w:r>
         <w:br/>
         <w:t xml:space="preserve">A stand alone application that </w:t>
@@ -2271,11 +2204,9 @@
           <w:numId w:val="6"/>
         </w:numPr>
       </w:pPr>
-      <w:proofErr w:type="spellStart"/>
       <w:r>
         <w:t>Qwt</w:t>
       </w:r>
-      <w:proofErr w:type="spellEnd"/>
       <w:r>
         <w:t xml:space="preserve"> library</w:t>
       </w:r>
@@ -2325,41 +2256,15 @@
           <w:numId w:val="6"/>
         </w:numPr>
       </w:pPr>
-      <w:proofErr w:type="spellStart"/>
-      <w:r>
-        <w:t>Gnu</w:t>
-      </w:r>
-      <w:proofErr w:type="spellEnd"/>
-      <w:r>
-        <w:t xml:space="preserve"> tools</w:t>
-      </w:r>
-      <w:r>
-        <w:t xml:space="preserve"> (Optional</w:t>
-      </w:r>
-      <w:proofErr w:type="gramStart"/>
-      <w:r>
-        <w:t>)</w:t>
-      </w:r>
-      <w:proofErr w:type="gramEnd"/>
+      <w:r>
+        <w:t>Gnu tools</w:t>
+      </w:r>
+      <w:r>
+        <w:t xml:space="preserve"> (Optional)</w:t>
+      </w:r>
       <w:r>
         <w:br/>
-        <w:t xml:space="preserve">Qt uses </w:t>
-      </w:r>
-      <w:proofErr w:type="spellStart"/>
-      <w:r>
-        <w:t>gcc</w:t>
-      </w:r>
-      <w:proofErr w:type="spellEnd"/>
-      <w:r>
-        <w:t xml:space="preserve"> and </w:t>
-      </w:r>
-      <w:proofErr w:type="spellStart"/>
-      <w:r>
-        <w:t>gmake</w:t>
-      </w:r>
-      <w:proofErr w:type="spellEnd"/>
-      <w:r>
-        <w:t xml:space="preserve"> to build the QE framework.</w:t>
+        <w:t>Qt uses gcc and gmake to build the QE framework.</w:t>
       </w:r>
     </w:p>
     <w:p>
@@ -2401,13 +2306,8 @@
         <w:t>Qt Creator</w:t>
       </w:r>
       <w:r>
-        <w:t xml:space="preserve"> (Optional</w:t>
-      </w:r>
-      <w:proofErr w:type="gramStart"/>
-      <w:r>
-        <w:t>)</w:t>
-      </w:r>
-      <w:proofErr w:type="gramEnd"/>
+        <w:t xml:space="preserve"> (Optional)</w:t>
+      </w:r>
       <w:r>
         <w:br/>
       </w:r>
@@ -2581,25 +2481,15 @@
         <w:pStyle w:val="Heading2"/>
       </w:pPr>
       <w:bookmarkStart w:id="7" w:name="_Toc346113990"/>
-      <w:proofErr w:type="gramStart"/>
       <w:r>
         <w:lastRenderedPageBreak/>
         <w:t>Code free GUI implementation.</w:t>
       </w:r>
       <w:bookmarkEnd w:id="7"/>
-      <w:proofErr w:type="gramEnd"/>
-    </w:p>
-    <w:p>
-      <w:r>
-        <w:t xml:space="preserve">Nothing extra required. Use the </w:t>
-      </w:r>
-      <w:proofErr w:type="spellStart"/>
-      <w:r>
-        <w:t>QEGui</w:t>
-      </w:r>
-      <w:proofErr w:type="spellEnd"/>
-      <w:r>
-        <w:t xml:space="preserve"> application (part of the QE framework package) to present a control system GUI fully defined by a suite of Qt User Interface files.</w:t>
+    </w:p>
+    <w:p>
+      <w:r>
+        <w:t>Nothing extra required. Use the QEGui application (part of the QE framework package) to present a control system GUI fully defined by a suite of Qt User Interface files.</w:t>
       </w:r>
     </w:p>
     <w:p>
@@ -2607,15 +2497,7 @@
         <w:t xml:space="preserve">Refer to </w:t>
       </w:r>
       <w:r>
-        <w:t xml:space="preserve">the </w:t>
-      </w:r>
-      <w:proofErr w:type="spellStart"/>
-      <w:r>
-        <w:t>QEGui</w:t>
-      </w:r>
-      <w:proofErr w:type="spellEnd"/>
-      <w:r>
-        <w:t xml:space="preserve"> documentation for details.</w:t>
+        <w:t>the QEGui documentation for details.</w:t>
       </w:r>
     </w:p>
     <w:p>
@@ -2721,15 +2603,7 @@
     </w:p>
     <w:p>
       <w:r>
-        <w:t>Note</w:t>
-      </w:r>
-      <w:proofErr w:type="gramStart"/>
-      <w:r>
-        <w:t>,</w:t>
-      </w:r>
-      <w:proofErr w:type="gramEnd"/>
-      <w:r>
-        <w:t xml:space="preserve"> there</w:t>
+        <w:t>Note, there</w:t>
       </w:r>
       <w:r>
         <w:t xml:space="preserve"> are </w:t>
@@ -2796,78 +2670,62 @@
           <w:rFonts w:ascii="Courier New" w:hAnsi="Courier New" w:cs="Courier New"/>
         </w:rPr>
       </w:pPr>
-      <w:proofErr w:type="gramStart"/>
       <w:r>
         <w:rPr>
           <w:rFonts w:ascii="Courier New" w:hAnsi="Courier New" w:cs="Courier New"/>
         </w:rPr>
-        <w:t>yum</w:t>
-      </w:r>
-      <w:proofErr w:type="gramEnd"/>
-      <w:r>
+        <w:t>yum info qt-x11</w:t>
+      </w:r>
+    </w:p>
+    <w:p>
+      <w:r>
+        <w:t>You will also end up with the Qt libraries if you install the Qt SDK.</w:t>
+      </w:r>
+    </w:p>
+    <w:p>
+      <w:r>
+        <w:t xml:space="preserve">If you don’t already have the libraries, and you don’t intend on installing the Qt SDK, </w:t>
+      </w:r>
+      <w:r>
+        <w:t xml:space="preserve">you </w:t>
+      </w:r>
+      <w:r>
+        <w:t xml:space="preserve">can </w:t>
+      </w:r>
+      <w:r>
+        <w:t>install the Qt libraries</w:t>
+      </w:r>
+      <w:r>
+        <w:t xml:space="preserve"> </w:t>
+      </w:r>
+      <w:r>
+        <w:t xml:space="preserve">with the following </w:t>
+      </w:r>
+      <w:r>
+        <w:t>command</w:t>
+      </w:r>
+      <w:r>
+        <w:t>:</w:t>
+      </w:r>
+    </w:p>
+    <w:p>
+      <w:pPr>
+        <w:ind w:firstLine="720"/>
         <w:rPr>
           <w:rFonts w:ascii="Courier New" w:hAnsi="Courier New" w:cs="Courier New"/>
         </w:rPr>
-        <w:t xml:space="preserve"> info qt-x11</w:t>
-      </w:r>
-    </w:p>
-    <w:p>
-      <w:r>
-        <w:t>You will also end up with the Qt libraries if you install the Qt SDK.</w:t>
-      </w:r>
-    </w:p>
-    <w:p>
-      <w:r>
-        <w:t xml:space="preserve">If you don’t already have the libraries, and you don’t intend on installing the Qt SDK, </w:t>
-      </w:r>
-      <w:r>
-        <w:t xml:space="preserve">you </w:t>
-      </w:r>
-      <w:r>
-        <w:t xml:space="preserve">can </w:t>
-      </w:r>
-      <w:r>
-        <w:t>install the Qt libraries</w:t>
-      </w:r>
-      <w:r>
-        <w:t xml:space="preserve"> </w:t>
-      </w:r>
-      <w:r>
-        <w:t xml:space="preserve">with the following </w:t>
-      </w:r>
-      <w:r>
-        <w:t>command</w:t>
-      </w:r>
-      <w:r>
-        <w:t>:</w:t>
-      </w:r>
-    </w:p>
-    <w:p>
-      <w:pPr>
-        <w:ind w:firstLine="720"/>
+      </w:pPr>
+      <w:r>
         <w:rPr>
           <w:rFonts w:ascii="Courier New" w:hAnsi="Courier New" w:cs="Courier New"/>
         </w:rPr>
-      </w:pPr>
-      <w:proofErr w:type="gramStart"/>
+        <w:t>y</w:t>
+      </w:r>
       <w:r>
         <w:rPr>
           <w:rFonts w:ascii="Courier New" w:hAnsi="Courier New" w:cs="Courier New"/>
         </w:rPr>
-        <w:t>y</w:t>
-      </w:r>
-      <w:r>
-        <w:rPr>
-          <w:rFonts w:ascii="Courier New" w:hAnsi="Courier New" w:cs="Courier New"/>
-        </w:rPr>
-        <w:t>um</w:t>
-      </w:r>
-      <w:proofErr w:type="gramEnd"/>
-      <w:r>
-        <w:rPr>
-          <w:rFonts w:ascii="Courier New" w:hAnsi="Courier New" w:cs="Courier New"/>
-        </w:rPr>
-        <w:t xml:space="preserve"> install qt-x11</w:t>
+        <w:t>um install qt-x11</w:t>
       </w:r>
     </w:p>
     <w:p>
@@ -2899,26 +2757,13 @@
     </w:p>
     <w:p>
       <w:r>
-        <w:t>Note</w:t>
-      </w:r>
-      <w:proofErr w:type="gramStart"/>
-      <w:r>
-        <w:t>,</w:t>
-      </w:r>
-      <w:proofErr w:type="gramEnd"/>
-      <w:r>
-        <w:t xml:space="preserve"> t</w:t>
+        <w:t>Note, t</w:t>
       </w:r>
       <w:r>
         <w:t xml:space="preserve">he Qt library dependencies should be managed </w:t>
       </w:r>
-      <w:proofErr w:type="spellStart"/>
-      <w:r>
-        <w:t>automagically</w:t>
-      </w:r>
-      <w:proofErr w:type="spellEnd"/>
-      <w:r>
-        <w:t xml:space="preserve"> </w:t>
+      <w:r>
+        <w:t xml:space="preserve">automagically </w:t>
       </w:r>
       <w:r>
         <w:t xml:space="preserve">when installing from a Linux distribution repository. The dependencies may not be accommodated when </w:t>
@@ -2933,40 +2778,11 @@
         <w:t>manually</w:t>
       </w:r>
       <w:r>
-        <w:t xml:space="preserve">. One common dependency problem has been older versions of </w:t>
-      </w:r>
-      <w:proofErr w:type="spellStart"/>
-      <w:r>
-        <w:t>freetype</w:t>
-      </w:r>
-      <w:proofErr w:type="spellEnd"/>
-      <w:r>
-        <w:t xml:space="preserve"> and </w:t>
-      </w:r>
-      <w:proofErr w:type="spellStart"/>
+        <w:t xml:space="preserve">. One common dependency problem has been older versions of freetype and </w:t>
+      </w:r>
       <w:r>
         <w:lastRenderedPageBreak/>
-        <w:t>fontconfig</w:t>
-      </w:r>
-      <w:proofErr w:type="spellEnd"/>
-      <w:r>
-        <w:t xml:space="preserve"> on </w:t>
-      </w:r>
-      <w:proofErr w:type="spellStart"/>
-      <w:r>
-        <w:t>RedHat</w:t>
-      </w:r>
-      <w:proofErr w:type="spellEnd"/>
-      <w:r>
-        <w:t xml:space="preserve"> EL 5. Installing freetype-2.4.3 and fontconfig-2.8.0 on </w:t>
-      </w:r>
-      <w:proofErr w:type="spellStart"/>
-      <w:r>
-        <w:t>RedHat</w:t>
-      </w:r>
-      <w:proofErr w:type="spellEnd"/>
-      <w:r>
-        <w:t xml:space="preserve"> EL 5 resolves this dependency issue.</w:t>
+        <w:t>fontconfig on RedHat EL 5. Installing freetype-2.4.3 and fontconfig-2.8.0 on RedHat EL 5 resolves this dependency issue.</w:t>
       </w:r>
     </w:p>
     <w:p>
@@ -2996,15 +2812,7 @@
     </w:p>
     <w:p>
       <w:r>
-        <w:t xml:space="preserve">To use the framework, you must download the </w:t>
-      </w:r>
-      <w:proofErr w:type="spellStart"/>
-      <w:r>
-        <w:t>epicsqt</w:t>
-      </w:r>
-      <w:proofErr w:type="spellEnd"/>
-      <w:r>
-        <w:t xml:space="preserve"> project, build it, and deploy the appropriate QE Framework components.</w:t>
+        <w:t>To use the framework, you must download the epicsqt project, build it, and deploy the appropriate QE Framework components.</w:t>
       </w:r>
     </w:p>
     <w:p>
@@ -3022,21 +2830,7 @@
         <w:rPr>
           <w:b/>
         </w:rPr>
-        <w:t xml:space="preserve">Download the </w:t>
-      </w:r>
-      <w:proofErr w:type="spellStart"/>
-      <w:r>
-        <w:rPr>
-          <w:b/>
-        </w:rPr>
-        <w:t>epicsqt</w:t>
-      </w:r>
-      <w:proofErr w:type="spellEnd"/>
-      <w:r>
-        <w:rPr>
-          <w:b/>
-        </w:rPr>
-        <w:t xml:space="preserve"> project </w:t>
+        <w:t xml:space="preserve">Download the epicsqt project </w:t>
       </w:r>
     </w:p>
     <w:p>
@@ -3069,15 +2863,7 @@
         <w:t>D</w:t>
       </w:r>
       <w:r>
-        <w:t xml:space="preserve">ownload the framework source in a single </w:t>
-      </w:r>
-      <w:proofErr w:type="spellStart"/>
-      <w:r>
-        <w:t>gzip</w:t>
-      </w:r>
-      <w:proofErr w:type="spellEnd"/>
-      <w:r>
-        <w:t xml:space="preserve"> file</w:t>
+        <w:t>ownload the framework source in a single gzip file</w:t>
       </w:r>
     </w:p>
     <w:p>
@@ -3093,23 +2879,10 @@
         <w:t>U</w:t>
       </w:r>
       <w:r>
-        <w:t xml:space="preserve">se an </w:t>
-      </w:r>
-      <w:proofErr w:type="spellStart"/>
-      <w:r>
-        <w:t>svn</w:t>
-      </w:r>
-      <w:proofErr w:type="spellEnd"/>
-      <w:r>
-        <w:t xml:space="preserve"> client to extract the source from its </w:t>
-      </w:r>
-      <w:proofErr w:type="spellStart"/>
-      <w:r>
-        <w:t>svn</w:t>
-      </w:r>
-      <w:proofErr w:type="spellEnd"/>
-      <w:r>
-        <w:t xml:space="preserve"> repository</w:t>
+        <w:t xml:space="preserve">se an svn client to extract the source from its </w:t>
+      </w:r>
+      <w:r>
+        <w:t>svn repository</w:t>
       </w:r>
     </w:p>
     <w:p>
@@ -3125,32 +2898,14 @@
         <w:t>U</w:t>
       </w:r>
       <w:r>
-        <w:t xml:space="preserve">se </w:t>
-      </w:r>
-      <w:proofErr w:type="gramStart"/>
-      <w:r>
-        <w:t>an</w:t>
-      </w:r>
-      <w:proofErr w:type="gramEnd"/>
-      <w:r>
-        <w:t xml:space="preserve"> </w:t>
-      </w:r>
-      <w:proofErr w:type="spellStart"/>
-      <w:r>
-        <w:t>svn</w:t>
-      </w:r>
-      <w:proofErr w:type="spellEnd"/>
-      <w:r>
-        <w:t xml:space="preserve"> client to download a single </w:t>
+        <w:t xml:space="preserve">se an svn client to download a single </w:t>
       </w:r>
       <w:r>
         <w:t xml:space="preserve">framework </w:t>
       </w:r>
-      <w:proofErr w:type="spellStart"/>
       <w:r>
         <w:t>makefile</w:t>
       </w:r>
-      <w:proofErr w:type="spellEnd"/>
       <w:r>
         <w:t xml:space="preserve"> which </w:t>
       </w:r>
@@ -3188,21 +2943,7 @@
         <w:rPr>
           <w:b/>
         </w:rPr>
-        <w:t xml:space="preserve">Build the </w:t>
-      </w:r>
-      <w:proofErr w:type="spellStart"/>
-      <w:r>
-        <w:rPr>
-          <w:b/>
-        </w:rPr>
-        <w:t>epicsqt</w:t>
-      </w:r>
-      <w:proofErr w:type="spellEnd"/>
-      <w:r>
-        <w:rPr>
-          <w:b/>
-        </w:rPr>
-        <w:t xml:space="preserve"> project </w:t>
+        <w:t xml:space="preserve">Build the epicsqt project </w:t>
       </w:r>
     </w:p>
     <w:p>
@@ -3241,14 +2982,12 @@
         </w:numPr>
         <w:ind w:left="1440"/>
       </w:pPr>
-      <w:proofErr w:type="spellStart"/>
       <w:r>
         <w:t>q</w:t>
       </w:r>
       <w:r>
         <w:t>make</w:t>
       </w:r>
-      <w:proofErr w:type="spellEnd"/>
       <w:r>
         <w:t xml:space="preserve"> and make </w:t>
       </w:r>
@@ -3271,14 +3010,12 @@
       <w:r>
         <w:t xml:space="preserve">Framework </w:t>
       </w:r>
-      <w:proofErr w:type="spellStart"/>
       <w:r>
         <w:t>m</w:t>
       </w:r>
       <w:r>
         <w:t>akefile</w:t>
       </w:r>
-      <w:proofErr w:type="spellEnd"/>
     </w:p>
     <w:p>
       <w:pPr>
@@ -3297,21 +3034,7 @@
         <w:rPr>
           <w:i/>
         </w:rPr>
-        <w:t xml:space="preserve">QWT will need to be accessible. If installed correctly - QMAKEFEATURES includes the location of the file qwt.prf - the ‘CONFIG += </w:t>
-      </w:r>
-      <w:proofErr w:type="spellStart"/>
-      <w:r>
-        <w:rPr>
-          <w:i/>
-        </w:rPr>
-        <w:t>qwt</w:t>
-      </w:r>
-      <w:proofErr w:type="spellEnd"/>
-      <w:r>
-        <w:rPr>
-          <w:i/>
-        </w:rPr>
-        <w:t xml:space="preserve">’ statement in the project file will be all you need. As an alternative, </w:t>
+        <w:t xml:space="preserve">QWT will need to be accessible. If installed correctly - QMAKEFEATURES includes the location of the file qwt.prf - the ‘CONFIG += qwt’ statement in the project file will be all you need. As an alternative, </w:t>
       </w:r>
       <w:r>
         <w:rPr>
@@ -3343,64 +3066,18 @@
         <w:ind w:left="720"/>
         <w:rPr>
           <w:rFonts w:ascii="Courier" w:hAnsi="Courier"/>
-          <w:sz w:val="20"/>
-          <w:szCs w:val="20"/>
-        </w:rPr>
-      </w:pPr>
-      <w:proofErr w:type="gramStart"/>
+          <w:sz w:val="18"/>
+          <w:szCs w:val="18"/>
+        </w:rPr>
+      </w:pPr>
       <w:r>
         <w:rPr>
           <w:rFonts w:ascii="Courier" w:hAnsi="Courier"/>
-          <w:sz w:val="20"/>
-          <w:szCs w:val="20"/>
-        </w:rPr>
-        <w:t>export</w:t>
-      </w:r>
-      <w:proofErr w:type="gramEnd"/>
-      <w:r>
-        <w:rPr>
-          <w:rFonts w:ascii="Courier" w:hAnsi="Courier"/>
-          <w:sz w:val="20"/>
-          <w:szCs w:val="20"/>
-        </w:rPr>
-        <w:t xml:space="preserve"> QW</w:t>
-      </w:r>
-      <w:r>
-        <w:rPr>
-          <w:rFonts w:ascii="Courier" w:hAnsi="Courier"/>
-          <w:sz w:val="20"/>
-          <w:szCs w:val="20"/>
-        </w:rPr>
-        <w:t>T_INCLUDE_PATH=/</w:t>
-      </w:r>
-      <w:proofErr w:type="spellStart"/>
-      <w:r>
-        <w:rPr>
-          <w:rFonts w:ascii="Courier" w:hAnsi="Courier"/>
-          <w:sz w:val="20"/>
-          <w:szCs w:val="20"/>
-        </w:rPr>
-        <w:t>usr</w:t>
-      </w:r>
-      <w:proofErr w:type="spellEnd"/>
-      <w:r>
-        <w:rPr>
-          <w:rFonts w:ascii="Courier" w:hAnsi="Courier"/>
-          <w:sz w:val="20"/>
-          <w:szCs w:val="20"/>
-        </w:rPr>
-        <w:t>/include/</w:t>
-      </w:r>
-      <w:proofErr w:type="spellStart"/>
-      <w:r>
-        <w:rPr>
-          <w:rFonts w:ascii="Courier" w:hAnsi="Courier"/>
-          <w:sz w:val="20"/>
-          <w:szCs w:val="20"/>
-        </w:rPr>
-        <w:t>qwt</w:t>
-      </w:r>
-      <w:proofErr w:type="spellEnd"/>
+          <w:sz w:val="18"/>
+          <w:szCs w:val="18"/>
+        </w:rPr>
+        <w:t>export QWT_INCLUDE_PATH=/usr/include/qwt</w:t>
+      </w:r>
     </w:p>
     <w:p>
       <w:pPr>
@@ -3443,15 +3120,7 @@
         <w:t xml:space="preserve">. Both </w:t>
       </w:r>
       <w:r>
-        <w:t xml:space="preserve">enable the </w:t>
-      </w:r>
-      <w:proofErr w:type="spellStart"/>
-      <w:r>
-        <w:t>QEGui</w:t>
-      </w:r>
-      <w:proofErr w:type="spellEnd"/>
-      <w:r>
-        <w:t xml:space="preserve"> application and </w:t>
+        <w:t xml:space="preserve">enable the QEGui application and </w:t>
       </w:r>
       <w:r>
         <w:t xml:space="preserve">allow the QE Framework to be used as a library loaded by applications </w:t>
@@ -3460,13 +3129,8 @@
         <w:t>and</w:t>
       </w:r>
       <w:r>
-        <w:t xml:space="preserve"> as a Qt </w:t>
-      </w:r>
-      <w:proofErr w:type="spellStart"/>
-      <w:r>
-        <w:t>Plugin</w:t>
-      </w:r>
-      <w:proofErr w:type="spellEnd"/>
+        <w:t xml:space="preserve"> as a Qt Plugin</w:t>
+      </w:r>
       <w:r>
         <w:t>:</w:t>
       </w:r>
@@ -3494,15 +3158,7 @@
         <w:ind w:left="1440"/>
       </w:pPr>
       <w:r>
-        <w:t xml:space="preserve">Framework </w:t>
-      </w:r>
-      <w:proofErr w:type="spellStart"/>
-      <w:r>
-        <w:t>makefile</w:t>
-      </w:r>
-      <w:proofErr w:type="spellEnd"/>
-      <w:r>
-        <w:t xml:space="preserve"> </w:t>
+        <w:t xml:space="preserve">Framework makefile </w:t>
       </w:r>
     </w:p>
     <w:p>
@@ -3510,15 +3166,7 @@
         <w:ind w:left="720"/>
       </w:pPr>
       <w:r>
-        <w:t xml:space="preserve">Note, no matter how you deploy the framework, it may need to locate a Channel Access </w:t>
-      </w:r>
-      <w:proofErr w:type="spellStart"/>
-      <w:r>
-        <w:t>archiver</w:t>
-      </w:r>
-      <w:proofErr w:type="spellEnd"/>
-      <w:r>
-        <w:t xml:space="preserve"> and will attempt to do so using the environment variable </w:t>
+        <w:t xml:space="preserve">Note, no matter how you deploy the framework, it may need to locate a Channel Access archiver and will attempt to do so using the environment variable </w:t>
       </w:r>
       <w:r>
         <w:t>QE_ARCHIVE_LIST</w:t>
@@ -3538,109 +3186,33 @@
         <w:ind w:left="720" w:right="-472"/>
         <w:rPr>
           <w:rFonts w:ascii="Courier" w:hAnsi="Courier"/>
-          <w:sz w:val="20"/>
-          <w:szCs w:val="20"/>
-        </w:rPr>
-      </w:pPr>
-      <w:proofErr w:type="gramStart"/>
+          <w:sz w:val="18"/>
+          <w:szCs w:val="18"/>
+        </w:rPr>
+      </w:pPr>
       <w:r>
         <w:rPr>
           <w:rFonts w:ascii="Courier" w:hAnsi="Courier"/>
-          <w:sz w:val="20"/>
-          <w:szCs w:val="20"/>
+          <w:sz w:val="18"/>
+          <w:szCs w:val="18"/>
         </w:rPr>
         <w:lastRenderedPageBreak/>
-        <w:t>export</w:t>
-      </w:r>
-      <w:proofErr w:type="gramEnd"/>
-      <w:r>
-        <w:rPr>
-          <w:rFonts w:ascii="Courier" w:hAnsi="Courier"/>
-          <w:sz w:val="20"/>
-          <w:szCs w:val="20"/>
-        </w:rPr>
-        <w:t xml:space="preserve"> QE_ARCHIVE_LIST=archiver.synchrotron.org.au:80/cgi-bin/ArchiveDataServer1.cgi archiver.synchrotron.org.au:80/</w:t>
-      </w:r>
-      <w:proofErr w:type="spellStart"/>
-      <w:r>
-        <w:rPr>
-          <w:rFonts w:ascii="Courier" w:hAnsi="Courier"/>
-          <w:sz w:val="20"/>
-          <w:szCs w:val="20"/>
-        </w:rPr>
-        <w:t>cgi</w:t>
-      </w:r>
-      <w:proofErr w:type="spellEnd"/>
-      <w:r>
-        <w:rPr>
-          <w:rFonts w:ascii="Courier" w:hAnsi="Courier"/>
-          <w:sz w:val="20"/>
-          <w:szCs w:val="20"/>
-        </w:rPr>
-        <w:t>-bin/ArchiveDataServer2.cgi</w:t>
-      </w:r>
-    </w:p>
-    <w:p>
-      <w:pPr>
-        <w:rPr>
-          <w:sz w:val="18"/>
-          <w:szCs w:val="18"/>
-        </w:rPr>
-      </w:pPr>
-      <w:r>
-        <w:rPr>
-          <w:sz w:val="18"/>
-          <w:szCs w:val="18"/>
-        </w:rPr>
-        <w:t>Note</w:t>
-      </w:r>
-      <w:proofErr w:type="gramStart"/>
-      <w:r>
-        <w:rPr>
-          <w:sz w:val="18"/>
-          <w:szCs w:val="18"/>
-        </w:rPr>
-        <w:t>,</w:t>
-      </w:r>
-      <w:proofErr w:type="gramEnd"/>
-      <w:r>
-        <w:rPr>
-          <w:sz w:val="18"/>
-          <w:szCs w:val="18"/>
-        </w:rPr>
-        <w:t xml:space="preserve"> all the examples for getting and building the QE Framework assume the </w:t>
-      </w:r>
-      <w:proofErr w:type="spellStart"/>
-      <w:r>
-        <w:rPr>
-          <w:sz w:val="18"/>
-          <w:szCs w:val="18"/>
-        </w:rPr>
-        <w:t>epicsqt</w:t>
-      </w:r>
-      <w:proofErr w:type="spellEnd"/>
-      <w:r>
-        <w:rPr>
-          <w:sz w:val="18"/>
-          <w:szCs w:val="18"/>
-        </w:rPr>
-        <w:t xml:space="preserve"> project has been placed in the directory ~/</w:t>
-      </w:r>
-      <w:proofErr w:type="spellStart"/>
-      <w:r>
-        <w:rPr>
-          <w:sz w:val="18"/>
-          <w:szCs w:val="18"/>
-        </w:rPr>
-        <w:t>epicsqt</w:t>
-      </w:r>
-      <w:proofErr w:type="spellEnd"/>
-      <w:r>
-        <w:rPr>
-          <w:sz w:val="18"/>
-          <w:szCs w:val="18"/>
-        </w:rPr>
-        <w:t>.</w:t>
+        <w:t>export QE_ARCHIVE_LIST=archiver.synchrotron.org.au:80/cgi-bin/ArchiveDataServer1.cgi archiver.synchrotron.org.au:80/cgi-bin/ArchiveDataServer2.cgi</w:t>
+      </w:r>
+    </w:p>
+    <w:p>
+      <w:pPr>
+        <w:rPr>
+          <w:sz w:val="18"/>
+          <w:szCs w:val="18"/>
+        </w:rPr>
+      </w:pPr>
+      <w:r>
+        <w:rPr>
+          <w:sz w:val="18"/>
+          <w:szCs w:val="18"/>
+        </w:rPr>
+        <w:t>Note, all the examples for getting and building the QE Framework assume the epicsqt project has been placed in the directory ~/epicsqt.</w:t>
       </w:r>
     </w:p>
     <w:p>
@@ -3649,37 +3221,13 @@
       </w:pPr>
       <w:bookmarkStart w:id="15" w:name="_Toc346113996"/>
       <w:r>
-        <w:t xml:space="preserve">Getting the </w:t>
-      </w:r>
-      <w:proofErr w:type="spellStart"/>
-      <w:r>
-        <w:t>epicsqt</w:t>
-      </w:r>
-      <w:proofErr w:type="spellEnd"/>
-      <w:r>
-        <w:t xml:space="preserve"> project as a </w:t>
-      </w:r>
-      <w:proofErr w:type="spellStart"/>
-      <w:r>
-        <w:t>gzip</w:t>
-      </w:r>
-      <w:proofErr w:type="spellEnd"/>
-      <w:r>
-        <w:t xml:space="preserve"> file</w:t>
+        <w:t>Getting the epicsqt project as a gzip file</w:t>
       </w:r>
       <w:bookmarkEnd w:id="15"/>
     </w:p>
     <w:p>
       <w:r>
-        <w:t xml:space="preserve">The latest </w:t>
-      </w:r>
-      <w:proofErr w:type="spellStart"/>
-      <w:r>
-        <w:t>gzip</w:t>
-      </w:r>
-      <w:proofErr w:type="spellEnd"/>
-      <w:r>
-        <w:t xml:space="preserve"> file is available for download from </w:t>
+        <w:t xml:space="preserve">The latest gzip file is available for download from </w:t>
       </w:r>
       <w:hyperlink r:id="rId13" w:history="1">
         <w:r>
@@ -3695,15 +3243,7 @@
     </w:p>
     <w:p>
       <w:r>
-        <w:t xml:space="preserve">The same </w:t>
-      </w:r>
-      <w:proofErr w:type="spellStart"/>
-      <w:r>
-        <w:t>gzip</w:t>
-      </w:r>
-      <w:proofErr w:type="spellEnd"/>
-      <w:r>
-        <w:t xml:space="preserve"> file, along with earlier versions and links to documentation is available at </w:t>
+        <w:t xml:space="preserve">The same gzip file, along with earlier versions and links to documentation is available at </w:t>
       </w:r>
       <w:hyperlink r:id="rId14" w:history="1">
         <w:r>
@@ -3716,15 +3256,7 @@
     </w:p>
     <w:p>
       <w:r>
-        <w:t xml:space="preserve">The contents of the </w:t>
-      </w:r>
-      <w:proofErr w:type="spellStart"/>
-      <w:r>
-        <w:t>gzip</w:t>
-      </w:r>
-      <w:proofErr w:type="spellEnd"/>
-      <w:r>
-        <w:t xml:space="preserve"> </w:t>
+        <w:t xml:space="preserve">The contents of the gzip </w:t>
       </w:r>
       <w:r>
         <w:t>can be extracted using the following command:</w:t>
@@ -3740,45 +3272,17 @@
         </w:pBdr>
         <w:rPr>
           <w:rFonts w:ascii="Courier" w:hAnsi="Courier"/>
-          <w:sz w:val="20"/>
-          <w:szCs w:val="20"/>
-        </w:rPr>
-      </w:pPr>
-      <w:proofErr w:type="gramStart"/>
+          <w:sz w:val="18"/>
+          <w:szCs w:val="18"/>
+        </w:rPr>
+      </w:pPr>
       <w:r>
         <w:rPr>
           <w:rFonts w:ascii="Courier" w:hAnsi="Courier"/>
-          <w:sz w:val="20"/>
-          <w:szCs w:val="20"/>
-        </w:rPr>
-        <w:t>tar</w:t>
-      </w:r>
-      <w:proofErr w:type="gramEnd"/>
-      <w:r>
-        <w:rPr>
-          <w:rFonts w:ascii="Courier" w:hAnsi="Courier"/>
-          <w:sz w:val="20"/>
-          <w:szCs w:val="20"/>
-        </w:rPr>
-        <w:t xml:space="preserve"> -</w:t>
-      </w:r>
-      <w:proofErr w:type="spellStart"/>
-      <w:r>
-        <w:rPr>
-          <w:rFonts w:ascii="Courier" w:hAnsi="Courier"/>
-          <w:sz w:val="20"/>
-          <w:szCs w:val="20"/>
-        </w:rPr>
-        <w:t>zxvf</w:t>
-      </w:r>
-      <w:proofErr w:type="spellEnd"/>
-      <w:r>
-        <w:rPr>
-          <w:rFonts w:ascii="Courier" w:hAnsi="Courier"/>
-          <w:sz w:val="20"/>
-          <w:szCs w:val="20"/>
-        </w:rPr>
-        <w:t xml:space="preserve"> epicsqt-1.1.8-src.tar.gz</w:t>
+          <w:sz w:val="18"/>
+          <w:szCs w:val="18"/>
+        </w:rPr>
+        <w:t>tar -zxvf epicsqt-1.1.8-src.tar.gz</w:t>
       </w:r>
     </w:p>
     <w:p>
@@ -3789,36 +3293,18 @@
       <w:bookmarkStart w:id="17" w:name="_Ref341874636"/>
       <w:bookmarkStart w:id="18" w:name="_Toc346113997"/>
       <w:r>
-        <w:t xml:space="preserve">Getting the </w:t>
-      </w:r>
-      <w:proofErr w:type="spellStart"/>
-      <w:r>
-        <w:t>epicsqt</w:t>
-      </w:r>
-      <w:proofErr w:type="spellEnd"/>
-      <w:r>
-        <w:t xml:space="preserve"> project using </w:t>
-      </w:r>
-      <w:proofErr w:type="spellStart"/>
+        <w:t xml:space="preserve">Getting the epicsqt project using </w:t>
+      </w:r>
       <w:r>
         <w:t>svn</w:t>
       </w:r>
       <w:bookmarkEnd w:id="16"/>
       <w:bookmarkEnd w:id="17"/>
       <w:bookmarkEnd w:id="18"/>
-      <w:proofErr w:type="spellEnd"/>
-    </w:p>
-    <w:p>
-      <w:r>
-        <w:t xml:space="preserve">The latest source code for the QE Framework can be downloaded using the following </w:t>
-      </w:r>
-      <w:proofErr w:type="spellStart"/>
-      <w:r>
-        <w:t>svn</w:t>
-      </w:r>
-      <w:proofErr w:type="spellEnd"/>
-      <w:r>
-        <w:t xml:space="preserve"> command:</w:t>
+    </w:p>
+    <w:p>
+      <w:r>
+        <w:t>The latest source code for the QE Framework can be downloaded using the following svn command:</w:t>
       </w:r>
     </w:p>
     <w:p>
@@ -3831,88 +3317,70 @@
         </w:pBdr>
         <w:rPr>
           <w:rFonts w:ascii="Courier" w:hAnsi="Courier"/>
-          <w:sz w:val="20"/>
-          <w:szCs w:val="20"/>
-        </w:rPr>
-      </w:pPr>
-      <w:proofErr w:type="spellStart"/>
-      <w:proofErr w:type="gramStart"/>
+          <w:sz w:val="18"/>
+          <w:szCs w:val="18"/>
+        </w:rPr>
+      </w:pPr>
       <w:r>
         <w:rPr>
           <w:rFonts w:ascii="Courier" w:hAnsi="Courier"/>
-          <w:sz w:val="20"/>
-          <w:szCs w:val="20"/>
-        </w:rPr>
-        <w:t>svn</w:t>
-      </w:r>
-      <w:proofErr w:type="spellEnd"/>
-      <w:proofErr w:type="gramEnd"/>
+          <w:sz w:val="18"/>
+          <w:szCs w:val="18"/>
+        </w:rPr>
+        <w:t>svn co http</w:t>
+      </w:r>
       <w:r>
         <w:rPr>
           <w:rFonts w:ascii="Courier" w:hAnsi="Courier"/>
-          <w:sz w:val="20"/>
-          <w:szCs w:val="20"/>
-        </w:rPr>
-        <w:t xml:space="preserve"> co https://epicsqt.svn.sourceforge.net/svnroot/epicsqt </w:t>
-      </w:r>
-      <w:proofErr w:type="spellStart"/>
+          <w:sz w:val="18"/>
+          <w:szCs w:val="18"/>
+        </w:rPr>
+        <w:t>://epicsqt.svn.sourceforge.net/svnroot/epicsqt</w:t>
+      </w:r>
       <w:r>
         <w:rPr>
           <w:rFonts w:ascii="Courier" w:hAnsi="Courier"/>
-          <w:sz w:val="20"/>
-          <w:szCs w:val="20"/>
-        </w:rPr>
-        <w:t>epicsqt</w:t>
-      </w:r>
-      <w:proofErr w:type="spellEnd"/>
-    </w:p>
-    <w:p>
-      <w:r>
-        <w:t>This command will create a directory ‘</w:t>
-      </w:r>
-      <w:proofErr w:type="spellStart"/>
-      <w:r>
-        <w:t>epicsqt</w:t>
-      </w:r>
-      <w:proofErr w:type="spellEnd"/>
+          <w:sz w:val="18"/>
+          <w:szCs w:val="18"/>
+        </w:rPr>
+        <w:t>/trunk</w:t>
+      </w:r>
+      <w:r>
+        <w:rPr>
+          <w:rFonts w:ascii="Courier" w:hAnsi="Courier"/>
+          <w:sz w:val="18"/>
+          <w:szCs w:val="18"/>
+        </w:rPr>
+        <w:t xml:space="preserve"> epicsqt</w:t>
+      </w:r>
+      <w:r>
+        <w:rPr>
+          <w:rFonts w:ascii="Courier" w:hAnsi="Courier"/>
+          <w:sz w:val="18"/>
+          <w:szCs w:val="18"/>
+        </w:rPr>
+        <w:t>/trunk</w:t>
+      </w:r>
+    </w:p>
+    <w:p>
+      <w:r>
+        <w:t>This command will create a directory ‘epicsqt</w:t>
+      </w:r>
+      <w:r>
+        <w:t>/trunk</w:t>
+      </w:r>
       <w:r>
         <w:t>’ containing the QE Framework project.</w:t>
       </w:r>
     </w:p>
     <w:p>
-      <w:proofErr w:type="gramStart"/>
-      <w:r>
-        <w:t>An</w:t>
-      </w:r>
-      <w:proofErr w:type="gramEnd"/>
-      <w:r>
-        <w:t xml:space="preserve"> </w:t>
-      </w:r>
-      <w:proofErr w:type="spellStart"/>
-      <w:r>
-        <w:t>svn</w:t>
-      </w:r>
-      <w:proofErr w:type="spellEnd"/>
-      <w:r>
-        <w:t xml:space="preserve"> client can also be used to get earlier version of the source code.</w:t>
-      </w:r>
-    </w:p>
-    <w:p>
-      <w:proofErr w:type="spellStart"/>
-      <w:r>
-        <w:t>SourceForge</w:t>
-      </w:r>
-      <w:proofErr w:type="spellEnd"/>
-      <w:r>
-        <w:t xml:space="preserve"> also provide a browser based interface to the </w:t>
-      </w:r>
-      <w:proofErr w:type="spellStart"/>
-      <w:r>
-        <w:t>svn</w:t>
-      </w:r>
-      <w:proofErr w:type="spellEnd"/>
-      <w:r>
-        <w:t xml:space="preserve"> repository at </w:t>
+      <w:r>
+        <w:t>An svn client can also be used to get earlier version of the source code.</w:t>
+      </w:r>
+    </w:p>
+    <w:p>
+      <w:r>
+        <w:t xml:space="preserve">SourceForge also provide a browser based interface to the svn repository at </w:t>
       </w:r>
       <w:hyperlink r:id="rId15" w:history="1">
         <w:r>
@@ -3930,35 +3398,14 @@
       <w:bookmarkStart w:id="19" w:name="_Ref341790799"/>
       <w:bookmarkStart w:id="20" w:name="_Toc346113998"/>
       <w:r>
-        <w:t xml:space="preserve">Getting the build script using </w:t>
-      </w:r>
-      <w:proofErr w:type="spellStart"/>
-      <w:r>
-        <w:t>svn</w:t>
+        <w:t>Getting the build script using svn</w:t>
       </w:r>
       <w:bookmarkEnd w:id="19"/>
       <w:bookmarkEnd w:id="20"/>
-      <w:proofErr w:type="spellEnd"/>
-    </w:p>
-    <w:p>
-      <w:r>
-        <w:t xml:space="preserve">A single build script that will download the entire project source from the </w:t>
-      </w:r>
-      <w:proofErr w:type="spellStart"/>
-      <w:r>
-        <w:t>svn</w:t>
-      </w:r>
-      <w:proofErr w:type="spellEnd"/>
-      <w:r>
-        <w:t xml:space="preserve"> repository can be obtained using the following </w:t>
-      </w:r>
-      <w:proofErr w:type="spellStart"/>
-      <w:r>
-        <w:t>svn</w:t>
-      </w:r>
-      <w:proofErr w:type="spellEnd"/>
-      <w:r>
-        <w:t xml:space="preserve"> command:</w:t>
+    </w:p>
+    <w:p>
+      <w:r>
+        <w:t>A single build script that will download the entire project source from the svn repository can be obtained using the following svn command:</w:t>
       </w:r>
     </w:p>
     <w:p>
@@ -3972,29 +3419,33 @@
         <w:ind w:right="-897"/>
         <w:rPr>
           <w:rFonts w:ascii="Courier" w:hAnsi="Courier"/>
-          <w:sz w:val="20"/>
-          <w:szCs w:val="20"/>
-        </w:rPr>
-      </w:pPr>
-      <w:proofErr w:type="spellStart"/>
-      <w:proofErr w:type="gramStart"/>
+          <w:sz w:val="18"/>
+          <w:szCs w:val="18"/>
+        </w:rPr>
+      </w:pPr>
       <w:r>
         <w:rPr>
           <w:rFonts w:ascii="Courier" w:hAnsi="Courier"/>
-          <w:sz w:val="20"/>
-          <w:szCs w:val="20"/>
-        </w:rPr>
-        <w:t>svn</w:t>
-      </w:r>
-      <w:proofErr w:type="spellEnd"/>
-      <w:proofErr w:type="gramEnd"/>
+          <w:sz w:val="18"/>
+          <w:szCs w:val="18"/>
+        </w:rPr>
+        <w:t>svn export http://epicsqt.svn.sourceforge.net/svnroot/epicsqt/</w:t>
+      </w:r>
       <w:r>
         <w:rPr>
           <w:rFonts w:ascii="Courier" w:hAnsi="Courier"/>
-          <w:sz w:val="20"/>
-          <w:szCs w:val="20"/>
-        </w:rPr>
-        <w:t xml:space="preserve"> export https://epicsqt.svn.sourceforge.net/svnroot/epicsqt/resources/makefile</w:t>
+          <w:sz w:val="18"/>
+          <w:szCs w:val="18"/>
+        </w:rPr>
+        <w:t>trunk/</w:t>
+      </w:r>
+      <w:r>
+        <w:rPr>
+          <w:rFonts w:ascii="Courier" w:hAnsi="Courier"/>
+          <w:sz w:val="18"/>
+          <w:szCs w:val="18"/>
+        </w:rPr>
+        <w:t>resources/makefile</w:t>
       </w:r>
     </w:p>
     <w:p>
@@ -4013,58 +3464,30 @@
         <w:ind w:right="-897"/>
         <w:rPr>
           <w:rFonts w:ascii="Courier" w:hAnsi="Courier"/>
-          <w:sz w:val="20"/>
-          <w:szCs w:val="20"/>
-        </w:rPr>
-      </w:pPr>
-      <w:proofErr w:type="gramStart"/>
+          <w:sz w:val="18"/>
+          <w:szCs w:val="18"/>
+        </w:rPr>
+      </w:pPr>
       <w:r>
         <w:rPr>
           <w:rFonts w:ascii="Courier" w:hAnsi="Courier"/>
-          <w:sz w:val="20"/>
-          <w:szCs w:val="20"/>
+          <w:sz w:val="18"/>
+          <w:szCs w:val="18"/>
         </w:rPr>
         <w:t>make</w:t>
       </w:r>
-      <w:proofErr w:type="gramEnd"/>
       <w:r>
         <w:rPr>
           <w:rFonts w:ascii="Courier" w:hAnsi="Courier"/>
-          <w:sz w:val="20"/>
-          <w:szCs w:val="20"/>
-        </w:rPr>
-        <w:t xml:space="preserve"> </w:t>
-      </w:r>
-      <w:proofErr w:type="spellStart"/>
-      <w:r>
-        <w:rPr>
-          <w:rFonts w:ascii="Courier" w:hAnsi="Courier"/>
-          <w:sz w:val="20"/>
-          <w:szCs w:val="20"/>
-        </w:rPr>
-        <w:t>svncheckout</w:t>
-      </w:r>
-      <w:proofErr w:type="spellEnd"/>
-    </w:p>
-    <w:p>
-      <w:r>
-        <w:t>Note</w:t>
-      </w:r>
-      <w:proofErr w:type="gramStart"/>
-      <w:r>
-        <w:t>,</w:t>
-      </w:r>
-      <w:proofErr w:type="gramEnd"/>
-      <w:r>
-        <w:t xml:space="preserve"> the </w:t>
-      </w:r>
-      <w:proofErr w:type="spellStart"/>
-      <w:r>
-        <w:t>makefile</w:t>
-      </w:r>
-      <w:proofErr w:type="spellEnd"/>
-      <w:r>
-        <w:t xml:space="preserve"> can also be </w:t>
+          <w:sz w:val="18"/>
+          <w:szCs w:val="18"/>
+        </w:rPr>
+        <w:t xml:space="preserve"> checkout</w:t>
+      </w:r>
+    </w:p>
+    <w:p>
+      <w:r>
+        <w:t xml:space="preserve">Note, the makefile can also be </w:t>
       </w:r>
       <w:r>
         <w:t>used to build, clean, and package the QE Framework. Refer to ‘</w:t>
@@ -4079,13 +3502,8 @@
         <w:fldChar w:fldCharType="separate"/>
       </w:r>
       <w:r>
-        <w:t xml:space="preserve">Building the framework using the framework </w:t>
-      </w:r>
-      <w:proofErr w:type="spellStart"/>
-      <w:r>
-        <w:t>makefile</w:t>
-      </w:r>
-      <w:proofErr w:type="spellEnd"/>
+        <w:t>Building the framework using the framework makefile</w:t>
+      </w:r>
       <w:r>
         <w:fldChar w:fldCharType="end"/>
       </w:r>
@@ -4129,13 +3547,8 @@
         <w:fldChar w:fldCharType="separate"/>
       </w:r>
       <w:r>
-        <w:t xml:space="preserve">Deploying the QE Framework – using framework </w:t>
-      </w:r>
-      <w:proofErr w:type="spellStart"/>
-      <w:r>
-        <w:t>makefile</w:t>
-      </w:r>
-      <w:proofErr w:type="spellEnd"/>
+        <w:t>Deploying the QE Framework – using framework makefile</w:t>
+      </w:r>
       <w:r>
         <w:fldChar w:fldCharType="end"/>
       </w:r>
@@ -4175,23 +3588,7 @@
     </w:p>
     <w:p>
       <w:r>
-        <w:t xml:space="preserve">Note, the </w:t>
-      </w:r>
-      <w:proofErr w:type="spellStart"/>
-      <w:r>
-        <w:t>makefile</w:t>
-      </w:r>
-      <w:proofErr w:type="spellEnd"/>
-      <w:r>
-        <w:t xml:space="preserve"> is itself part of the </w:t>
-      </w:r>
-      <w:proofErr w:type="spellStart"/>
-      <w:r>
-        <w:t>epicsqt</w:t>
-      </w:r>
-      <w:proofErr w:type="spellEnd"/>
-      <w:r>
-        <w:t xml:space="preserve"> project files and can be found in the ‘resources’ directory.</w:t>
+        <w:t>Note, the makefile is itself part of the epicsqt project files and can be found in the ‘resources’ directory.</w:t>
       </w:r>
     </w:p>
     <w:p>
@@ -4216,15 +3613,7 @@
         <w:t>Open the epicsqt.pro file in Qt Creator</w:t>
       </w:r>
       <w:r>
-        <w:t xml:space="preserve">. The epicsqt.pro file is in the top level directory of the </w:t>
-      </w:r>
-      <w:proofErr w:type="spellStart"/>
-      <w:r>
-        <w:t>epicsqt</w:t>
-      </w:r>
-      <w:proofErr w:type="spellEnd"/>
-      <w:r>
-        <w:t xml:space="preserve"> project.</w:t>
+        <w:t>. The epicsqt.pro file is in the top level directory of the epicsqt project.</w:t>
       </w:r>
     </w:p>
     <w:p>
@@ -4257,11 +3646,7 @@
     </w:p>
     <w:p>
       <w:r>
-        <w:t>If you are using a multi core processor, adding a compile option –</w:t>
-      </w:r>
-      <w:proofErr w:type="spellStart"/>
-      <w:r>
-        <w:t>j</w:t>
+        <w:t>If you are using a multi core processor, adding a compile option –j</w:t>
       </w:r>
       <w:r>
         <w:rPr>
@@ -4269,7 +3654,6 @@
         </w:rPr>
         <w:t>n</w:t>
       </w:r>
-      <w:proofErr w:type="spellEnd"/>
       <w:r>
         <w:t xml:space="preserve"> (where </w:t>
       </w:r>
@@ -4289,34 +3673,13 @@
       </w:pPr>
       <w:bookmarkStart w:id="22" w:name="_Toc346114000"/>
       <w:r>
-        <w:t xml:space="preserve">Building the framework using </w:t>
-      </w:r>
-      <w:proofErr w:type="spellStart"/>
-      <w:r>
-        <w:t>qmake</w:t>
+        <w:t>Building the framework using qmake</w:t>
       </w:r>
       <w:bookmarkEnd w:id="22"/>
-      <w:proofErr w:type="spellEnd"/>
-    </w:p>
-    <w:p>
-      <w:r>
-        <w:t xml:space="preserve">To build the QE Framework using Qt’s </w:t>
-      </w:r>
-      <w:proofErr w:type="spellStart"/>
-      <w:r>
-        <w:t>qmake</w:t>
-      </w:r>
-      <w:proofErr w:type="spellEnd"/>
-      <w:r>
-        <w:t xml:space="preserve">, enter the following commands in the </w:t>
-      </w:r>
-      <w:proofErr w:type="spellStart"/>
-      <w:r>
-        <w:t>epicsqt</w:t>
-      </w:r>
-      <w:proofErr w:type="spellEnd"/>
-      <w:r>
-        <w:t xml:space="preserve"> project directory:</w:t>
+    </w:p>
+    <w:p>
+      <w:r>
+        <w:t>To build the QE Framework using Qt’s qmake, enter the following commands in the epicsqt project directory:</w:t>
       </w:r>
     </w:p>
     <w:p>
@@ -4327,11 +3690,9 @@
           <w:numId w:val="13"/>
         </w:numPr>
       </w:pPr>
-      <w:proofErr w:type="spellStart"/>
       <w:r>
         <w:t>qmake</w:t>
       </w:r>
-      <w:proofErr w:type="spellEnd"/>
     </w:p>
     <w:p>
       <w:pPr>
@@ -4355,15 +3716,10 @@
         <w:t xml:space="preserve">Building the framework using </w:t>
       </w:r>
       <w:r>
-        <w:t xml:space="preserve">the framework </w:t>
-      </w:r>
-      <w:proofErr w:type="spellStart"/>
-      <w:r>
-        <w:t>makefile</w:t>
+        <w:t>the framework makefile</w:t>
       </w:r>
       <w:bookmarkEnd w:id="23"/>
       <w:bookmarkEnd w:id="24"/>
-      <w:proofErr w:type="spellEnd"/>
     </w:p>
     <w:p>
       <w:pPr>
@@ -4377,45 +3733,25 @@
         <w:t xml:space="preserve">A single </w:t>
       </w:r>
       <w:r>
-        <w:t xml:space="preserve">project </w:t>
-      </w:r>
-      <w:proofErr w:type="spellStart"/>
-      <w:r>
-        <w:t>makefile</w:t>
-      </w:r>
-      <w:proofErr w:type="spellEnd"/>
-      <w:r>
-        <w:t xml:space="preserve"> is available to </w:t>
-      </w:r>
-      <w:r>
-        <w:t xml:space="preserve">download the entire project source from the </w:t>
-      </w:r>
-      <w:proofErr w:type="spellStart"/>
-      <w:r>
-        <w:t>svn</w:t>
-      </w:r>
-      <w:proofErr w:type="spellEnd"/>
-      <w:r>
-        <w:t xml:space="preserve"> repository</w:t>
-      </w:r>
-      <w:r>
-        <w:t xml:space="preserve">, build the framework, and package the framework. The </w:t>
-      </w:r>
-      <w:proofErr w:type="spellStart"/>
-      <w:r>
-        <w:t>makefile</w:t>
-      </w:r>
-      <w:proofErr w:type="spellEnd"/>
-      <w:r>
-        <w:t xml:space="preserve"> can be downloaded from the </w:t>
-      </w:r>
-      <w:proofErr w:type="spellStart"/>
-      <w:r>
-        <w:t>svn</w:t>
-      </w:r>
-      <w:proofErr w:type="spellEnd"/>
-      <w:r>
-        <w:t xml:space="preserve"> repository</w:t>
+        <w:t xml:space="preserve">project makefile is available to </w:t>
+      </w:r>
+      <w:r>
+        <w:t>download the entire project source from the svn repository</w:t>
+      </w:r>
+      <w:r>
+        <w:t>, build the framework, package the framework</w:t>
+      </w:r>
+      <w:r>
+        <w:t xml:space="preserve"> into a self-contained directory and, eventually</w:t>
+      </w:r>
+      <w:r>
+        <w:t>,</w:t>
+      </w:r>
+      <w:r>
+        <w:t xml:space="preserve"> create a RPM file containing the framework</w:t>
+      </w:r>
+      <w:r>
+        <w:t>. The makefile can be downloaded from the svn repository</w:t>
       </w:r>
       <w:r>
         <w:t xml:space="preserve"> - r</w:t>
@@ -4433,13 +3769,8 @@
         <w:fldChar w:fldCharType="separate"/>
       </w:r>
       <w:r>
-        <w:t xml:space="preserve">Getting the build script using </w:t>
-      </w:r>
-      <w:proofErr w:type="spellStart"/>
-      <w:r>
-        <w:t>svn</w:t>
-      </w:r>
-      <w:proofErr w:type="spellEnd"/>
+        <w:t>Getting the build script using svn</w:t>
+      </w:r>
       <w:r>
         <w:fldChar w:fldCharType="end"/>
       </w:r>
@@ -4477,15 +3808,7 @@
         <w:t xml:space="preserve"> -</w:t>
       </w:r>
       <w:r>
-        <w:t xml:space="preserve"> and is also itself part of the </w:t>
-      </w:r>
-      <w:proofErr w:type="spellStart"/>
-      <w:r>
-        <w:t>epicsqt</w:t>
-      </w:r>
-      <w:proofErr w:type="spellEnd"/>
-      <w:r>
-        <w:t xml:space="preserve"> project source</w:t>
+        <w:t xml:space="preserve"> and is also itself part of the epicsqt project source</w:t>
       </w:r>
       <w:r>
         <w:t xml:space="preserve"> </w:t>
@@ -4496,15 +3819,326 @@
     </w:p>
     <w:p>
       <w:r>
-        <w:t xml:space="preserve">The following targets can be specified for the project </w:t>
-      </w:r>
-      <w:proofErr w:type="spellStart"/>
-      <w:r>
-        <w:t>makefile</w:t>
-      </w:r>
-      <w:proofErr w:type="spellEnd"/>
-      <w:r>
-        <w:t>:</w:t>
+        <w:t>The following targets can be specified for the project makefile:</w:t>
+      </w:r>
+    </w:p>
+    <w:p>
+      <w:pPr>
+        <w:pBdr>
+          <w:top w:val="single" w:sz="4" w:space="1" w:color="auto"/>
+          <w:left w:val="single" w:sz="4" w:space="4" w:color="auto"/>
+          <w:bottom w:val="single" w:sz="4" w:space="1" w:color="auto"/>
+          <w:right w:val="single" w:sz="4" w:space="4" w:color="auto"/>
+        </w:pBdr>
+        <w:spacing w:after="0"/>
+        <w:ind w:right="-896"/>
+        <w:rPr>
+          <w:rFonts w:ascii="Courier" w:hAnsi="Courier"/>
+          <w:sz w:val="18"/>
+          <w:szCs w:val="18"/>
+        </w:rPr>
+      </w:pPr>
+      <w:r>
+        <w:rPr>
+          <w:rFonts w:ascii="Courier" w:hAnsi="Courier"/>
+          <w:sz w:val="18"/>
+          <w:szCs w:val="18"/>
+        </w:rPr>
+        <w:t>make</w:t>
+      </w:r>
+      <w:r>
+        <w:rPr>
+          <w:rFonts w:ascii="Courier" w:hAnsi="Courier"/>
+          <w:sz w:val="18"/>
+          <w:szCs w:val="18"/>
+        </w:rPr>
+        <w:tab/>
+      </w:r>
+      <w:r>
+        <w:rPr>
+          <w:rFonts w:ascii="Courier" w:hAnsi="Courier"/>
+          <w:sz w:val="18"/>
+          <w:szCs w:val="18"/>
+        </w:rPr>
+        <w:tab/>
+      </w:r>
+      <w:r>
+        <w:rPr>
+          <w:rFonts w:ascii="Courier" w:hAnsi="Courier"/>
+          <w:sz w:val="18"/>
+          <w:szCs w:val="18"/>
+        </w:rPr>
+        <w:tab/>
+        <w:t># (default) down</w:t>
+      </w:r>
+      <w:r>
+        <w:rPr>
+          <w:rFonts w:ascii="Courier" w:hAnsi="Courier"/>
+          <w:sz w:val="18"/>
+          <w:szCs w:val="18"/>
+        </w:rPr>
+        <w:t>load and build the project</w:t>
+      </w:r>
+      <w:r>
+        <w:rPr>
+          <w:rFonts w:ascii="Courier" w:hAnsi="Courier"/>
+          <w:sz w:val="18"/>
+          <w:szCs w:val="18"/>
+        </w:rPr>
+        <w:br/>
+        <w:t>make</w:t>
+      </w:r>
+      <w:r>
+        <w:rPr>
+          <w:rFonts w:ascii="Courier" w:hAnsi="Courier"/>
+          <w:sz w:val="18"/>
+          <w:szCs w:val="18"/>
+        </w:rPr>
+        <w:t xml:space="preserve"> </w:t>
+      </w:r>
+      <w:r>
+        <w:rPr>
+          <w:rFonts w:ascii="Courier" w:hAnsi="Courier"/>
+          <w:sz w:val="18"/>
+          <w:szCs w:val="18"/>
+        </w:rPr>
+        <w:t>checkout</w:t>
+      </w:r>
+      <w:r>
+        <w:rPr>
+          <w:rFonts w:ascii="Courier" w:hAnsi="Courier"/>
+          <w:sz w:val="18"/>
+          <w:szCs w:val="18"/>
+        </w:rPr>
+        <w:tab/>
+      </w:r>
+      <w:r>
+        <w:rPr>
+          <w:rFonts w:ascii="Courier" w:hAnsi="Courier"/>
+          <w:sz w:val="18"/>
+          <w:szCs w:val="18"/>
+        </w:rPr>
+        <w:tab/>
+      </w:r>
+      <w:r>
+        <w:rPr>
+          <w:rFonts w:ascii="Courier" w:hAnsi="Courier"/>
+          <w:sz w:val="18"/>
+          <w:szCs w:val="18"/>
+        </w:rPr>
+        <w:t># download the project</w:t>
+      </w:r>
+      <w:r>
+        <w:rPr>
+          <w:rFonts w:ascii="Courier" w:hAnsi="Courier"/>
+          <w:sz w:val="18"/>
+          <w:szCs w:val="18"/>
+        </w:rPr>
+        <w:br/>
+        <w:t>make</w:t>
+      </w:r>
+      <w:r>
+        <w:rPr>
+          <w:sz w:val="18"/>
+          <w:szCs w:val="18"/>
+        </w:rPr>
+        <w:t xml:space="preserve"> </w:t>
+      </w:r>
+      <w:r>
+        <w:rPr>
+          <w:rFonts w:ascii="Courier" w:hAnsi="Courier"/>
+          <w:sz w:val="18"/>
+          <w:szCs w:val="18"/>
+        </w:rPr>
+        <w:t>framework</w:t>
+      </w:r>
+      <w:r>
+        <w:rPr>
+          <w:rFonts w:ascii="Courier" w:hAnsi="Courier"/>
+          <w:sz w:val="18"/>
+          <w:szCs w:val="18"/>
+        </w:rPr>
+        <w:tab/>
+        <w:t># build the project</w:t>
+      </w:r>
+      <w:r>
+        <w:rPr>
+          <w:rFonts w:ascii="Courier" w:hAnsi="Courier"/>
+          <w:sz w:val="18"/>
+          <w:szCs w:val="18"/>
+        </w:rPr>
+        <w:br/>
+        <w:t>make</w:t>
+      </w:r>
+      <w:r>
+        <w:rPr>
+          <w:sz w:val="18"/>
+          <w:szCs w:val="18"/>
+        </w:rPr>
+        <w:t xml:space="preserve"> </w:t>
+      </w:r>
+      <w:r>
+        <w:rPr>
+          <w:rFonts w:ascii="Courier" w:hAnsi="Courier"/>
+          <w:sz w:val="18"/>
+          <w:szCs w:val="18"/>
+        </w:rPr>
+        <w:t>clean</w:t>
+      </w:r>
+      <w:r>
+        <w:rPr>
+          <w:rFonts w:ascii="Courier" w:hAnsi="Courier"/>
+          <w:sz w:val="18"/>
+          <w:szCs w:val="18"/>
+        </w:rPr>
+        <w:tab/>
+      </w:r>
+      <w:r>
+        <w:rPr>
+          <w:rFonts w:ascii="Courier" w:hAnsi="Courier"/>
+          <w:sz w:val="18"/>
+          <w:szCs w:val="18"/>
+        </w:rPr>
+        <w:tab/>
+        <w:t># clean the project</w:t>
+      </w:r>
+      <w:r>
+        <w:rPr>
+          <w:rFonts w:ascii="Courier" w:hAnsi="Courier"/>
+          <w:sz w:val="18"/>
+          <w:szCs w:val="18"/>
+        </w:rPr>
+        <w:br/>
+        <w:t>make</w:t>
+      </w:r>
+      <w:r>
+        <w:rPr>
+          <w:sz w:val="18"/>
+          <w:szCs w:val="18"/>
+        </w:rPr>
+        <w:t xml:space="preserve"> </w:t>
+      </w:r>
+      <w:r>
+        <w:rPr>
+          <w:rFonts w:ascii="Courier" w:hAnsi="Courier"/>
+          <w:sz w:val="18"/>
+          <w:szCs w:val="18"/>
+        </w:rPr>
+        <w:t>package</w:t>
+      </w:r>
+      <w:r>
+        <w:rPr>
+          <w:rFonts w:ascii="Courier" w:hAnsi="Courier"/>
+          <w:sz w:val="18"/>
+          <w:szCs w:val="18"/>
+        </w:rPr>
+        <w:tab/>
+      </w:r>
+      <w:r>
+        <w:rPr>
+          <w:rFonts w:ascii="Courier" w:hAnsi="Courier"/>
+          <w:sz w:val="18"/>
+          <w:szCs w:val="18"/>
+        </w:rPr>
+        <w:tab/>
+        <w:t># copy all deployable components into a package directory</w:t>
+      </w:r>
+    </w:p>
+    <w:p>
+      <w:pPr>
+        <w:pBdr>
+          <w:top w:val="single" w:sz="4" w:space="1" w:color="auto"/>
+          <w:left w:val="single" w:sz="4" w:space="4" w:color="auto"/>
+          <w:bottom w:val="single" w:sz="4" w:space="1" w:color="auto"/>
+          <w:right w:val="single" w:sz="4" w:space="4" w:color="auto"/>
+        </w:pBdr>
+        <w:spacing w:after="0"/>
+        <w:ind w:right="-896"/>
+        <w:rPr>
+          <w:rFonts w:ascii="Courier" w:hAnsi="Courier"/>
+          <w:sz w:val="18"/>
+          <w:szCs w:val="18"/>
+        </w:rPr>
+      </w:pPr>
+      <w:r>
+        <w:rPr>
+          <w:rFonts w:ascii="Courier" w:hAnsi="Courier"/>
+          <w:sz w:val="18"/>
+          <w:szCs w:val="18"/>
+        </w:rPr>
+        <w:t>make</w:t>
+      </w:r>
+      <w:r>
+        <w:rPr>
+          <w:rFonts w:ascii="Courier" w:hAnsi="Courier"/>
+          <w:sz w:val="18"/>
+          <w:szCs w:val="18"/>
+        </w:rPr>
+        <w:t xml:space="preserve"> </w:t>
+      </w:r>
+      <w:r>
+        <w:rPr>
+          <w:rFonts w:ascii="Courier" w:hAnsi="Courier"/>
+          <w:sz w:val="18"/>
+          <w:szCs w:val="18"/>
+        </w:rPr>
+        <w:t>rpm</w:t>
+      </w:r>
+      <w:r>
+        <w:rPr>
+          <w:rFonts w:ascii="Courier" w:hAnsi="Courier"/>
+          <w:sz w:val="18"/>
+          <w:szCs w:val="18"/>
+        </w:rPr>
+        <w:tab/>
+      </w:r>
+      <w:r>
+        <w:rPr>
+          <w:rFonts w:ascii="Courier" w:hAnsi="Courier"/>
+          <w:sz w:val="18"/>
+          <w:szCs w:val="18"/>
+        </w:rPr>
+        <w:tab/>
+        <w:t xml:space="preserve"># create </w:t>
+      </w:r>
+      <w:r>
+        <w:rPr>
+          <w:rFonts w:ascii="Courier" w:hAnsi="Courier"/>
+          <w:sz w:val="18"/>
+          <w:szCs w:val="18"/>
+        </w:rPr>
+        <w:t xml:space="preserve">a </w:t>
+      </w:r>
+      <w:r>
+        <w:rPr>
+          <w:rFonts w:ascii="Courier" w:hAnsi="Courier"/>
+          <w:sz w:val="18"/>
+          <w:szCs w:val="18"/>
+        </w:rPr>
+        <w:t>RPM file containing the framework</w:t>
+      </w:r>
+    </w:p>
+    <w:p>
+      <w:pPr>
+        <w:pStyle w:val="Heading3"/>
+      </w:pPr>
+      <w:bookmarkStart w:id="25" w:name="_Toc346114002"/>
+      <w:r>
+        <w:t>Deploying the QE Framework</w:t>
+      </w:r>
+      <w:r>
+        <w:t xml:space="preserve"> – Manual deployment</w:t>
+      </w:r>
+      <w:bookmarkEnd w:id="25"/>
+    </w:p>
+    <w:p>
+      <w:r>
+        <w:t>There are many options for deploying the QE Framework, but the following describes a simple deployment that allows the QE Framework applications to be located and the QE Framework library to be used as both a standard library and a Qt Designer Plugin.</w:t>
+      </w:r>
+    </w:p>
+    <w:p>
+      <w:r>
+        <w:t>Extend the path to include the location of the QEGui application:</w:t>
       </w:r>
     </w:p>
     <w:p>
@@ -4518,268 +4152,63 @@
         <w:ind w:right="-897"/>
         <w:rPr>
           <w:rFonts w:ascii="Courier" w:hAnsi="Courier"/>
-          <w:sz w:val="20"/>
-          <w:szCs w:val="20"/>
+          <w:sz w:val="18"/>
+          <w:szCs w:val="18"/>
         </w:rPr>
       </w:pPr>
       <w:r>
         <w:rPr>
           <w:rFonts w:ascii="Courier" w:hAnsi="Courier"/>
-          <w:sz w:val="20"/>
-          <w:szCs w:val="20"/>
-        </w:rPr>
-        <w:t>m</w:t>
+          <w:sz w:val="18"/>
+          <w:szCs w:val="18"/>
+        </w:rPr>
+        <w:t>export PATH=$PATH:</w:t>
       </w:r>
       <w:r>
         <w:rPr>
           <w:rFonts w:ascii="Courier" w:hAnsi="Courier"/>
-          <w:sz w:val="20"/>
-          <w:szCs w:val="20"/>
-        </w:rPr>
-        <w:t>ake</w:t>
+          <w:sz w:val="18"/>
+          <w:szCs w:val="18"/>
+        </w:rPr>
+        <w:t>/home/</w:t>
       </w:r>
       <w:r>
         <w:rPr>
           <w:rFonts w:ascii="Courier" w:hAnsi="Courier"/>
-          <w:sz w:val="20"/>
-          <w:szCs w:val="20"/>
-        </w:rPr>
-        <w:t xml:space="preserve"> all</w:t>
+          <w:i/>
+          <w:sz w:val="18"/>
+          <w:szCs w:val="18"/>
+        </w:rPr>
+        <w:t>&lt;user&gt;</w:t>
       </w:r>
       <w:r>
         <w:rPr>
           <w:rFonts w:ascii="Courier" w:hAnsi="Courier"/>
-          <w:sz w:val="20"/>
-          <w:szCs w:val="20"/>
-        </w:rPr>
-        <w:tab/>
+          <w:sz w:val="18"/>
+          <w:szCs w:val="18"/>
+        </w:rPr>
+        <w:t>/epicsqt/</w:t>
       </w:r>
       <w:r>
         <w:rPr>
           <w:rFonts w:ascii="Courier" w:hAnsi="Courier"/>
-          <w:sz w:val="20"/>
-          <w:szCs w:val="20"/>
-        </w:rPr>
-        <w:tab/>
+          <w:sz w:val="18"/>
+          <w:szCs w:val="18"/>
+        </w:rPr>
+        <w:t>trunk/</w:t>
       </w:r>
       <w:r>
         <w:rPr>
           <w:rFonts w:ascii="Courier" w:hAnsi="Courier"/>
-          <w:sz w:val="20"/>
-          <w:szCs w:val="20"/>
-        </w:rPr>
-        <w:tab/>
-        <w:t># (default) download and build the project</w:t>
-      </w:r>
-      <w:r>
-        <w:rPr>
-          <w:rFonts w:ascii="Courier" w:hAnsi="Courier"/>
-          <w:sz w:val="20"/>
-          <w:szCs w:val="20"/>
-        </w:rPr>
-        <w:br/>
-        <w:t xml:space="preserve">make </w:t>
-      </w:r>
-      <w:proofErr w:type="spellStart"/>
-      <w:r>
-        <w:rPr>
-          <w:rFonts w:ascii="Courier" w:hAnsi="Courier"/>
-          <w:sz w:val="20"/>
-          <w:szCs w:val="20"/>
-        </w:rPr>
-        <w:t>svncheckout</w:t>
-      </w:r>
-      <w:proofErr w:type="spellEnd"/>
-      <w:r>
-        <w:rPr>
-          <w:rFonts w:ascii="Courier" w:hAnsi="Courier"/>
-          <w:sz w:val="20"/>
-          <w:szCs w:val="20"/>
-        </w:rPr>
-        <w:tab/>
-      </w:r>
-      <w:r>
-        <w:rPr>
-          <w:rFonts w:ascii="Courier" w:hAnsi="Courier"/>
-          <w:sz w:val="20"/>
-          <w:szCs w:val="20"/>
-        </w:rPr>
-        <w:tab/>
-        <w:t># download the project</w:t>
-      </w:r>
-      <w:r>
-        <w:rPr>
-          <w:rFonts w:ascii="Courier" w:hAnsi="Courier"/>
-          <w:sz w:val="20"/>
-          <w:szCs w:val="20"/>
-        </w:rPr>
-        <w:br/>
-      </w:r>
-      <w:r>
-        <w:rPr>
-          <w:rFonts w:ascii="Courier" w:hAnsi="Courier"/>
-          <w:sz w:val="20"/>
-          <w:szCs w:val="20"/>
-        </w:rPr>
-        <w:t>make</w:t>
-      </w:r>
-      <w:r>
-        <w:t xml:space="preserve"> </w:t>
-      </w:r>
-      <w:proofErr w:type="spellStart"/>
-      <w:r>
-        <w:rPr>
-          <w:rFonts w:ascii="Courier" w:hAnsi="Courier"/>
-          <w:sz w:val="20"/>
-          <w:szCs w:val="20"/>
-        </w:rPr>
-        <w:t>buildframework</w:t>
-      </w:r>
-      <w:proofErr w:type="spellEnd"/>
-      <w:r>
-        <w:rPr>
-          <w:rFonts w:ascii="Courier" w:hAnsi="Courier"/>
-          <w:sz w:val="20"/>
-          <w:szCs w:val="20"/>
-        </w:rPr>
-        <w:tab/>
-        <w:t># build the project</w:t>
-      </w:r>
-      <w:r>
-        <w:rPr>
-          <w:rFonts w:ascii="Courier" w:hAnsi="Courier"/>
-          <w:sz w:val="20"/>
-          <w:szCs w:val="20"/>
-        </w:rPr>
-        <w:br/>
-      </w:r>
-      <w:r>
-        <w:rPr>
-          <w:rFonts w:ascii="Courier" w:hAnsi="Courier"/>
-          <w:sz w:val="20"/>
-          <w:szCs w:val="20"/>
-        </w:rPr>
-        <w:t>make</w:t>
-      </w:r>
-      <w:r>
-        <w:t xml:space="preserve"> </w:t>
-      </w:r>
-      <w:r>
-        <w:rPr>
-          <w:rFonts w:ascii="Courier" w:hAnsi="Courier"/>
-          <w:sz w:val="20"/>
-          <w:szCs w:val="20"/>
-        </w:rPr>
-        <w:t>clean</w:t>
-      </w:r>
-      <w:r>
-        <w:rPr>
-          <w:rFonts w:ascii="Courier" w:hAnsi="Courier"/>
-          <w:sz w:val="20"/>
-          <w:szCs w:val="20"/>
-        </w:rPr>
-        <w:tab/>
-      </w:r>
-      <w:r>
-        <w:rPr>
-          <w:rFonts w:ascii="Courier" w:hAnsi="Courier"/>
-          <w:sz w:val="20"/>
-          <w:szCs w:val="20"/>
-        </w:rPr>
-        <w:tab/>
-      </w:r>
-      <w:r>
-        <w:rPr>
-          <w:rFonts w:ascii="Courier" w:hAnsi="Courier"/>
-          <w:sz w:val="20"/>
-          <w:szCs w:val="20"/>
-        </w:rPr>
-        <w:tab/>
-        <w:t># clean the project</w:t>
-      </w:r>
-      <w:r>
-        <w:rPr>
-          <w:rFonts w:ascii="Courier" w:hAnsi="Courier"/>
-          <w:sz w:val="20"/>
-          <w:szCs w:val="20"/>
-        </w:rPr>
-        <w:br/>
-        <w:t>make</w:t>
-      </w:r>
-      <w:r>
-        <w:t xml:space="preserve"> </w:t>
-      </w:r>
-      <w:r>
-        <w:rPr>
-          <w:rFonts w:ascii="Courier" w:hAnsi="Courier"/>
-          <w:sz w:val="20"/>
-          <w:szCs w:val="20"/>
-        </w:rPr>
-        <w:t>package</w:t>
-      </w:r>
-      <w:r>
-        <w:rPr>
-          <w:rFonts w:ascii="Courier" w:hAnsi="Courier"/>
-          <w:sz w:val="20"/>
-          <w:szCs w:val="20"/>
-        </w:rPr>
-        <w:tab/>
-      </w:r>
-      <w:r>
-        <w:rPr>
-          <w:rFonts w:ascii="Courier" w:hAnsi="Courier"/>
-          <w:sz w:val="20"/>
-          <w:szCs w:val="20"/>
-        </w:rPr>
-        <w:tab/>
-      </w:r>
-      <w:r>
-        <w:rPr>
-          <w:rFonts w:ascii="Courier" w:hAnsi="Courier"/>
-          <w:sz w:val="20"/>
-          <w:szCs w:val="20"/>
-        </w:rPr>
-        <w:tab/>
-        <w:t># copy all deployable components into a package directory</w:t>
-      </w:r>
-    </w:p>
-    <w:p>
-      <w:pPr>
-        <w:pStyle w:val="Heading3"/>
-      </w:pPr>
-      <w:bookmarkStart w:id="25" w:name="_Toc346114002"/>
-      <w:r>
-        <w:t>Deploying the QE Framework</w:t>
-      </w:r>
-      <w:r>
-        <w:t xml:space="preserve"> – Manual deployment</w:t>
-      </w:r>
-      <w:bookmarkEnd w:id="25"/>
-    </w:p>
-    <w:p>
-      <w:r>
-        <w:t xml:space="preserve">There are many options for deploying the QE Framework, but the following describes a simple deployment that allows the QE Framework applications to be located and the QE Framework library to be used as both a standard library and a Qt Designer </w:t>
-      </w:r>
-      <w:proofErr w:type="spellStart"/>
-      <w:r>
-        <w:t>Plugin</w:t>
-      </w:r>
-      <w:proofErr w:type="spellEnd"/>
-      <w:r>
-        <w:t>.</w:t>
-      </w:r>
-    </w:p>
-    <w:p>
-      <w:r>
-        <w:t xml:space="preserve">Extend the path to include the location of the </w:t>
-      </w:r>
-      <w:proofErr w:type="spellStart"/>
-      <w:r>
-        <w:t>QEGui</w:t>
-      </w:r>
-      <w:proofErr w:type="spellEnd"/>
-      <w:r>
-        <w:t xml:space="preserve"> application:</w:t>
+          <w:sz w:val="18"/>
+          <w:szCs w:val="18"/>
+        </w:rPr>
+        <w:t>applications/QEGuiApp</w:t>
+      </w:r>
+    </w:p>
+    <w:p>
+      <w:r>
+        <w:t>Ensure applications can find the QE Framework library as a standard library:</w:t>
       </w:r>
     </w:p>
     <w:p>
@@ -4793,41 +4222,23 @@
         <w:ind w:right="-897"/>
         <w:rPr>
           <w:rFonts w:ascii="Courier" w:hAnsi="Courier"/>
-          <w:sz w:val="20"/>
-          <w:szCs w:val="20"/>
-        </w:rPr>
-      </w:pPr>
-      <w:proofErr w:type="gramStart"/>
+          <w:sz w:val="18"/>
+          <w:szCs w:val="18"/>
+        </w:rPr>
+      </w:pPr>
       <w:r>
         <w:rPr>
           <w:rFonts w:ascii="Courier" w:hAnsi="Courier"/>
-          <w:sz w:val="20"/>
-          <w:szCs w:val="20"/>
-        </w:rPr>
-        <w:t>e</w:t>
+          <w:sz w:val="18"/>
+          <w:szCs w:val="18"/>
+        </w:rPr>
+        <w:t>export LD_LIBRARY_PATH=$LD_LIBRARY_PATH:</w:t>
       </w:r>
       <w:r>
         <w:rPr>
           <w:rFonts w:ascii="Courier" w:hAnsi="Courier"/>
-          <w:sz w:val="20"/>
-          <w:szCs w:val="20"/>
-        </w:rPr>
-        <w:t>xport</w:t>
-      </w:r>
-      <w:proofErr w:type="gramEnd"/>
-      <w:r>
-        <w:rPr>
-          <w:rFonts w:ascii="Courier" w:hAnsi="Courier"/>
-          <w:sz w:val="20"/>
-          <w:szCs w:val="20"/>
-        </w:rPr>
-        <w:t xml:space="preserve"> PATH=$PATH:</w:t>
-      </w:r>
-      <w:r>
-        <w:rPr>
-          <w:rFonts w:ascii="Courier" w:hAnsi="Courier"/>
-          <w:sz w:val="20"/>
-          <w:szCs w:val="20"/>
+          <w:sz w:val="18"/>
+          <w:szCs w:val="18"/>
         </w:rPr>
         <w:t>/home/</w:t>
       </w:r>
@@ -4835,51 +4246,39 @@
         <w:rPr>
           <w:rFonts w:ascii="Courier" w:hAnsi="Courier"/>
           <w:i/>
-          <w:sz w:val="20"/>
-          <w:szCs w:val="20"/>
+          <w:sz w:val="18"/>
+          <w:szCs w:val="18"/>
         </w:rPr>
         <w:t>&lt;user&gt;</w:t>
       </w:r>
       <w:r>
         <w:rPr>
           <w:rFonts w:ascii="Courier" w:hAnsi="Courier"/>
-          <w:sz w:val="20"/>
-          <w:szCs w:val="20"/>
-        </w:rPr>
-        <w:t>/</w:t>
-      </w:r>
-      <w:proofErr w:type="spellStart"/>
+          <w:sz w:val="18"/>
+          <w:szCs w:val="18"/>
+        </w:rPr>
+        <w:t>/epicsqt/</w:t>
+      </w:r>
       <w:r>
         <w:rPr>
           <w:rFonts w:ascii="Courier" w:hAnsi="Courier"/>
-          <w:sz w:val="20"/>
-          <w:szCs w:val="20"/>
-        </w:rPr>
-        <w:t>epicsqt</w:t>
-      </w:r>
-      <w:proofErr w:type="spellEnd"/>
+          <w:sz w:val="18"/>
+          <w:szCs w:val="18"/>
+        </w:rPr>
+        <w:t>trunk/</w:t>
+      </w:r>
       <w:r>
         <w:rPr>
           <w:rFonts w:ascii="Courier" w:hAnsi="Courier"/>
-          <w:sz w:val="20"/>
-          <w:szCs w:val="20"/>
-        </w:rPr>
-        <w:t>/applications/</w:t>
-      </w:r>
-      <w:proofErr w:type="spellStart"/>
-      <w:r>
-        <w:rPr>
-          <w:rFonts w:ascii="Courier" w:hAnsi="Courier"/>
-          <w:sz w:val="20"/>
-          <w:szCs w:val="20"/>
-        </w:rPr>
-        <w:t>QEGuiApp</w:t>
-      </w:r>
-      <w:proofErr w:type="spellEnd"/>
-    </w:p>
-    <w:p>
-      <w:r>
-        <w:t>Ensure applications can find the QE Framework library as a standard library:</w:t>
+          <w:sz w:val="18"/>
+          <w:szCs w:val="18"/>
+        </w:rPr>
+        <w:t>framework/designer</w:t>
+      </w:r>
+    </w:p>
+    <w:p>
+      <w:r>
+        <w:t>Ensure Qt can find the QE Framework library as a Qt Designer Plugin:</w:t>
       </w:r>
     </w:p>
     <w:p>
@@ -4893,65 +4292,170 @@
         <w:ind w:right="-897"/>
         <w:rPr>
           <w:rFonts w:ascii="Courier" w:hAnsi="Courier"/>
-          <w:sz w:val="20"/>
-          <w:szCs w:val="20"/>
-        </w:rPr>
-      </w:pPr>
-      <w:proofErr w:type="gramStart"/>
-      <w:r>
+          <w:sz w:val="18"/>
+          <w:szCs w:val="18"/>
+        </w:rPr>
+      </w:pPr>
+      <w:r>
+        <w:rPr>
+          <w:rFonts w:ascii="Courier" w:hAnsi="Courier"/>
+          <w:sz w:val="18"/>
+          <w:szCs w:val="18"/>
+        </w:rPr>
+        <w:t>export QT_PLUGIN_PATH</w:t>
+      </w:r>
+      <w:r>
+        <w:rPr>
+          <w:rFonts w:ascii="Courier" w:hAnsi="Courier"/>
+          <w:sz w:val="18"/>
+          <w:szCs w:val="18"/>
+        </w:rPr>
+        <w:t>=:/home/</w:t>
+      </w:r>
+      <w:r>
+        <w:rPr>
+          <w:rFonts w:ascii="Courier" w:hAnsi="Courier"/>
+          <w:i/>
+          <w:sz w:val="18"/>
+          <w:szCs w:val="18"/>
+        </w:rPr>
+        <w:t>&lt;user&gt;</w:t>
+      </w:r>
+      <w:r>
+        <w:rPr>
+          <w:rFonts w:ascii="Courier" w:hAnsi="Courier"/>
+          <w:sz w:val="18"/>
+          <w:szCs w:val="18"/>
+        </w:rPr>
+        <w:t>/epicsqt</w:t>
+      </w:r>
+      <w:r>
+        <w:rPr>
+          <w:rFonts w:ascii="Courier" w:hAnsi="Courier"/>
+          <w:sz w:val="18"/>
+          <w:szCs w:val="18"/>
+        </w:rPr>
+        <w:t>/</w:t>
+      </w:r>
+      <w:r>
+        <w:rPr>
+          <w:rFonts w:ascii="Courier" w:hAnsi="Courier"/>
+          <w:sz w:val="18"/>
+          <w:szCs w:val="18"/>
+        </w:rPr>
+        <w:t>trunk/</w:t>
+      </w:r>
+      <w:r>
+        <w:rPr>
+          <w:rFonts w:ascii="Courier" w:hAnsi="Courier"/>
+          <w:sz w:val="18"/>
+          <w:szCs w:val="18"/>
+        </w:rPr>
+        <w:t>framework</w:t>
+      </w:r>
+    </w:p>
+    <w:p>
+      <w:r>
+        <w:t>Note, t</w:t>
+      </w:r>
+      <w:r>
+        <w:t xml:space="preserve">he above command allows Qt to find a ‘designer’ directory containing the QE Framework library libQEPlugin.so. Refer to Qt documentation on the many ways </w:t>
+      </w:r>
+      <w:r>
+        <w:t>Qt can locate and load Plugins.</w:t>
+      </w:r>
+    </w:p>
+    <w:p>
+      <w:pPr>
+        <w:pStyle w:val="Heading3"/>
+      </w:pPr>
+      <w:bookmarkStart w:id="26" w:name="_Ref341872931"/>
+      <w:bookmarkStart w:id="27" w:name="_Toc346114003"/>
+      <w:r>
+        <w:lastRenderedPageBreak/>
+        <w:t>Deploying the QE Framework – using framework makefile</w:t>
+      </w:r>
+      <w:bookmarkEnd w:id="26"/>
+      <w:bookmarkEnd w:id="27"/>
+    </w:p>
+    <w:p>
+      <w:pPr>
         <w:rPr>
           <w:rFonts w:ascii="Courier" w:hAnsi="Courier"/>
           <w:sz w:val="20"/>
           <w:szCs w:val="20"/>
         </w:rPr>
-        <w:t>export</w:t>
-      </w:r>
-      <w:proofErr w:type="gramEnd"/>
-      <w:r>
-        <w:rPr>
-          <w:rFonts w:ascii="Courier" w:hAnsi="Courier"/>
-          <w:sz w:val="20"/>
-          <w:szCs w:val="20"/>
-        </w:rPr>
-        <w:t xml:space="preserve"> LD_LIBRARY_PATH=$LD_LIBRARY_PATH:</w:t>
-      </w:r>
-      <w:r>
-        <w:rPr>
-          <w:rFonts w:ascii="Courier" w:hAnsi="Courier"/>
-          <w:sz w:val="20"/>
-          <w:szCs w:val="20"/>
-        </w:rPr>
-        <w:t>/home/</w:t>
-      </w:r>
-      <w:r>
-        <w:rPr>
-          <w:rFonts w:ascii="Courier" w:hAnsi="Courier"/>
-          <w:i/>
-          <w:sz w:val="20"/>
-          <w:szCs w:val="20"/>
-        </w:rPr>
-        <w:t>&lt;user&gt;</w:t>
-      </w:r>
-      <w:r>
-        <w:rPr>
-          <w:rFonts w:ascii="Courier" w:hAnsi="Courier"/>
-          <w:sz w:val="20"/>
-          <w:szCs w:val="20"/>
-        </w:rPr>
-        <w:t>/epicsqt/framework/designer</w:t>
-      </w:r>
-    </w:p>
-    <w:p>
-      <w:r>
-        <w:t xml:space="preserve">Ensure Qt can find the QE Framework library as a Qt Designer </w:t>
-      </w:r>
-      <w:proofErr w:type="spellStart"/>
-      <w:r>
-        <w:t>Plugin</w:t>
-      </w:r>
-      <w:proofErr w:type="spellEnd"/>
-      <w:r>
-        <w:t>:</w:t>
+      </w:pPr>
+      <w:r>
+        <w:t>A single project makefile is available to download the entire project source from the svn repository, build the framework, and package the framework. The makefile can be down</w:t>
+      </w:r>
+      <w:r>
+        <w:t xml:space="preserve">loaded from the svn repository - </w:t>
+      </w:r>
+      <w:r>
+        <w:t>refer to ‘</w:t>
+      </w:r>
+      <w:r>
+        <w:fldChar w:fldCharType="begin"/>
+      </w:r>
+      <w:r>
+        <w:instrText xml:space="preserve"> REF _Ref341790799 \h </w:instrText>
+      </w:r>
+      <w:r>
+        <w:fldChar w:fldCharType="separate"/>
+      </w:r>
+      <w:r>
+        <w:t>Getting the build script using svn</w:t>
+      </w:r>
+      <w:r>
+        <w:fldChar w:fldCharType="end"/>
+      </w:r>
+      <w:r>
+        <w:t xml:space="preserve">’ </w:t>
+      </w:r>
+      <w:r>
+        <w:t xml:space="preserve">(page </w:t>
+      </w:r>
+      <w:r>
+        <w:fldChar w:fldCharType="begin"/>
+      </w:r>
+      <w:r>
+        <w:instrText xml:space="preserve"> PAGEREF _Ref341874636 \h </w:instrText>
+      </w:r>
+      <w:r>
+        <w:fldChar w:fldCharType="separate"/>
+      </w:r>
+      <w:r>
+        <w:rPr>
+          <w:noProof/>
+        </w:rPr>
+        <w:t>6</w:t>
+      </w:r>
+      <w:r>
+        <w:fldChar w:fldCharType="end"/>
+      </w:r>
+      <w:r>
+        <w:t xml:space="preserve">) </w:t>
+      </w:r>
+      <w:r>
+        <w:t>for details</w:t>
+      </w:r>
+      <w:r>
+        <w:t xml:space="preserve"> -</w:t>
+      </w:r>
+      <w:r>
+        <w:t xml:space="preserve"> and is also itself part of the epicsqt project source</w:t>
+      </w:r>
+      <w:r>
+        <w:t xml:space="preserve"> </w:t>
+      </w:r>
+      <w:r>
+        <w:t>and can be found in the ‘resources’ directory.</w:t>
+      </w:r>
+    </w:p>
+    <w:p>
+      <w:r>
+        <w:t>The following command uses the framework makefile to place all required applications and libraries (including CA libraries) into a single ‘package’ directory, and to set up environment variables to allow the QE Framework library to be located by applications and by Qt’s Plugin system:</w:t>
       </w:r>
     </w:p>
     <w:p>
@@ -4965,381 +4469,103 @@
         <w:ind w:right="-897"/>
         <w:rPr>
           <w:rFonts w:ascii="Courier" w:hAnsi="Courier"/>
-          <w:sz w:val="20"/>
-          <w:szCs w:val="20"/>
-        </w:rPr>
-      </w:pPr>
-      <w:proofErr w:type="gramStart"/>
+          <w:sz w:val="18"/>
+          <w:szCs w:val="18"/>
+        </w:rPr>
+      </w:pPr>
       <w:r>
         <w:rPr>
           <w:rFonts w:ascii="Courier" w:hAnsi="Courier"/>
-          <w:sz w:val="20"/>
-          <w:szCs w:val="20"/>
-        </w:rPr>
-        <w:t>export</w:t>
-      </w:r>
-      <w:proofErr w:type="gramEnd"/>
+          <w:sz w:val="18"/>
+          <w:szCs w:val="18"/>
+        </w:rPr>
+        <w:t>make</w:t>
+      </w:r>
+      <w:r>
+        <w:rPr>
+          <w:sz w:val="18"/>
+          <w:szCs w:val="18"/>
+        </w:rPr>
+        <w:t xml:space="preserve"> </w:t>
+      </w:r>
       <w:r>
         <w:rPr>
           <w:rFonts w:ascii="Courier" w:hAnsi="Courier"/>
-          <w:sz w:val="20"/>
-          <w:szCs w:val="20"/>
-        </w:rPr>
-        <w:t xml:space="preserve"> QT_PLUGIN_PATH</w:t>
-      </w:r>
-      <w:r>
-        <w:rPr>
-          <w:rFonts w:ascii="Courier" w:hAnsi="Courier"/>
-          <w:sz w:val="20"/>
-          <w:szCs w:val="20"/>
-        </w:rPr>
-        <w:t>=</w:t>
-      </w:r>
-      <w:r>
-        <w:rPr>
-          <w:rFonts w:ascii="Courier" w:hAnsi="Courier"/>
-          <w:sz w:val="20"/>
-          <w:szCs w:val="20"/>
-        </w:rPr>
-        <w:t>:</w:t>
-      </w:r>
-      <w:r>
-        <w:rPr>
-          <w:rFonts w:ascii="Courier" w:hAnsi="Courier"/>
-          <w:sz w:val="20"/>
-          <w:szCs w:val="20"/>
-        </w:rPr>
+          <w:sz w:val="18"/>
+          <w:szCs w:val="18"/>
+        </w:rPr>
+        <w:t>package</w:t>
+      </w:r>
+    </w:p>
+    <w:p>
+      <w:pPr>
+        <w:pStyle w:val="Heading1"/>
+      </w:pPr>
+      <w:bookmarkStart w:id="28" w:name="_Toc346114004"/>
+      <w:r>
+        <w:t xml:space="preserve">Writing applications that </w:t>
+      </w:r>
+      <w:r>
+        <w:t xml:space="preserve">use </w:t>
+      </w:r>
+      <w:r>
+        <w:t>QE framework classes</w:t>
+      </w:r>
+      <w:bookmarkEnd w:id="28"/>
+    </w:p>
+    <w:p>
+      <w:r>
+        <w:t>When writi</w:t>
+      </w:r>
+      <w:r>
+        <w:t xml:space="preserve">ng applications that link to QE classes, including QE </w:t>
+      </w:r>
+      <w:r>
+        <w:t>widgets</w:t>
+      </w:r>
+      <w:r>
+        <w:t xml:space="preserve"> and data objects</w:t>
+      </w:r>
+      <w:r>
+        <w:t>, the following line should be included in the Qt project file:</w:t>
+      </w:r>
+    </w:p>
+    <w:p>
+      <w:r>
+        <w:t>LIBS += -L</w:t>
+      </w:r>
+      <w:r>
         <w:t>/home/</w:t>
       </w:r>
       <w:r>
         <w:rPr>
-          <w:rFonts w:ascii="Courier" w:hAnsi="Courier"/>
           <w:i/>
-          <w:sz w:val="20"/>
-          <w:szCs w:val="20"/>
         </w:rPr>
         <w:t>&lt;user&gt;</w:t>
       </w:r>
       <w:r>
-        <w:rPr>
-          <w:rFonts w:ascii="Courier" w:hAnsi="Courier"/>
-          <w:sz w:val="20"/>
-          <w:szCs w:val="20"/>
-        </w:rPr>
+        <w:t>/epicsqt</w:t>
+      </w:r>
+      <w:r>
         <w:t>/</w:t>
       </w:r>
-      <w:proofErr w:type="spellStart"/>
-      <w:r>
-        <w:rPr>
-          <w:rFonts w:ascii="Courier" w:hAnsi="Courier"/>
-          <w:sz w:val="20"/>
-          <w:szCs w:val="20"/>
-        </w:rPr>
-        <w:t>epicsqt</w:t>
-      </w:r>
-      <w:proofErr w:type="spellEnd"/>
-      <w:r>
-        <w:rPr>
-          <w:rFonts w:ascii="Courier" w:hAnsi="Courier"/>
-          <w:sz w:val="20"/>
-          <w:szCs w:val="20"/>
-        </w:rPr>
-        <w:t>/framework</w:t>
-      </w:r>
-    </w:p>
-    <w:p>
-      <w:r>
-        <w:t>Note, t</w:t>
-      </w:r>
-      <w:r>
-        <w:t xml:space="preserve">he above command allows Qt to find a ‘designer’ directory containing the QE Framework library </w:t>
-      </w:r>
-      <w:proofErr w:type="spellStart"/>
-      <w:r>
-        <w:t>libQEPlugin.so</w:t>
-      </w:r>
-      <w:proofErr w:type="spellEnd"/>
-      <w:r>
-        <w:t xml:space="preserve">. Refer to Qt documentation on the many ways </w:t>
-      </w:r>
-      <w:r>
-        <w:t xml:space="preserve">Qt can locate and load </w:t>
-      </w:r>
-      <w:proofErr w:type="spellStart"/>
-      <w:r>
-        <w:t>Plugins</w:t>
-      </w:r>
-      <w:proofErr w:type="spellEnd"/>
-      <w:r>
-        <w:t>.</w:t>
-      </w:r>
-    </w:p>
-    <w:p>
-      <w:pPr>
-        <w:pStyle w:val="Heading3"/>
-      </w:pPr>
-      <w:bookmarkStart w:id="26" w:name="_Ref341872931"/>
-      <w:bookmarkStart w:id="27" w:name="_Toc346114003"/>
-      <w:r>
-        <w:lastRenderedPageBreak/>
-        <w:t xml:space="preserve">Deploying the QE Framework – using framework </w:t>
-      </w:r>
-      <w:proofErr w:type="spellStart"/>
-      <w:r>
-        <w:t>makefile</w:t>
-      </w:r>
-      <w:bookmarkEnd w:id="26"/>
-      <w:bookmarkEnd w:id="27"/>
-      <w:proofErr w:type="spellEnd"/>
-    </w:p>
-    <w:p>
-      <w:pPr>
-        <w:rPr>
-          <w:rFonts w:ascii="Courier" w:hAnsi="Courier"/>
-          <w:sz w:val="20"/>
-          <w:szCs w:val="20"/>
-        </w:rPr>
-      </w:pPr>
-      <w:r>
-        <w:t xml:space="preserve">A single project </w:t>
-      </w:r>
-      <w:proofErr w:type="spellStart"/>
-      <w:r>
-        <w:t>makefile</w:t>
-      </w:r>
-      <w:proofErr w:type="spellEnd"/>
-      <w:r>
-        <w:t xml:space="preserve"> is available to download the entire project source from the </w:t>
-      </w:r>
-      <w:proofErr w:type="spellStart"/>
-      <w:r>
-        <w:t>svn</w:t>
-      </w:r>
-      <w:proofErr w:type="spellEnd"/>
-      <w:r>
-        <w:t xml:space="preserve"> repository, build the framework, and package the framework. The </w:t>
-      </w:r>
-      <w:proofErr w:type="spellStart"/>
-      <w:r>
-        <w:t>makefile</w:t>
-      </w:r>
-      <w:proofErr w:type="spellEnd"/>
-      <w:r>
-        <w:t xml:space="preserve"> can be down</w:t>
-      </w:r>
-      <w:r>
-        <w:t xml:space="preserve">loaded from the </w:t>
-      </w:r>
-      <w:proofErr w:type="spellStart"/>
-      <w:r>
-        <w:t>svn</w:t>
-      </w:r>
-      <w:proofErr w:type="spellEnd"/>
-      <w:r>
-        <w:t xml:space="preserve"> repository - </w:t>
-      </w:r>
-      <w:r>
-        <w:t>refer to ‘</w:t>
-      </w:r>
-      <w:r>
-        <w:fldChar w:fldCharType="begin"/>
-      </w:r>
-      <w:r>
-        <w:instrText xml:space="preserve"> REF _Ref341790799 \h </w:instrText>
-      </w:r>
-      <w:r>
-        <w:fldChar w:fldCharType="separate"/>
-      </w:r>
-      <w:r>
-        <w:t xml:space="preserve">Getting the build script using </w:t>
-      </w:r>
-      <w:proofErr w:type="spellStart"/>
-      <w:r>
-        <w:t>svn</w:t>
-      </w:r>
-      <w:proofErr w:type="spellEnd"/>
-      <w:r>
-        <w:fldChar w:fldCharType="end"/>
-      </w:r>
-      <w:r>
-        <w:t xml:space="preserve">’ </w:t>
-      </w:r>
-      <w:r>
-        <w:t xml:space="preserve">(page </w:t>
-      </w:r>
-      <w:r>
-        <w:fldChar w:fldCharType="begin"/>
-      </w:r>
-      <w:r>
-        <w:instrText xml:space="preserve"> PAGEREF _Ref341874636 \h </w:instrText>
-      </w:r>
-      <w:r>
-        <w:fldChar w:fldCharType="separate"/>
-      </w:r>
-      <w:r>
-        <w:rPr>
-          <w:noProof/>
-        </w:rPr>
-        <w:t>6</w:t>
-      </w:r>
-      <w:r>
-        <w:fldChar w:fldCharType="end"/>
-      </w:r>
-      <w:r>
-        <w:t xml:space="preserve">) </w:t>
-      </w:r>
-      <w:r>
-        <w:t>for details</w:t>
-      </w:r>
-      <w:r>
-        <w:t xml:space="preserve"> -</w:t>
-      </w:r>
-      <w:r>
-        <w:t xml:space="preserve"> and is also itself part of the </w:t>
-      </w:r>
-      <w:proofErr w:type="spellStart"/>
-      <w:r>
-        <w:t>epicsqt</w:t>
-      </w:r>
-      <w:proofErr w:type="spellEnd"/>
-      <w:r>
-        <w:t xml:space="preserve"> project source</w:t>
-      </w:r>
-      <w:r>
-        <w:t xml:space="preserve"> </w:t>
-      </w:r>
-      <w:r>
-        <w:t>and can be found in the ‘resources’ directory.</w:t>
-      </w:r>
-    </w:p>
-    <w:p>
-      <w:r>
-        <w:t xml:space="preserve">The following command uses the framework </w:t>
-      </w:r>
-      <w:proofErr w:type="spellStart"/>
-      <w:r>
-        <w:t>makefile</w:t>
-      </w:r>
-      <w:proofErr w:type="spellEnd"/>
-      <w:r>
-        <w:t xml:space="preserve"> to place all required applications and libraries (including CA libraries) into a single ‘package’ directory, and to set up environment variables to allow the QE Framework library to be located by applications and by Qt’s </w:t>
-      </w:r>
-      <w:proofErr w:type="spellStart"/>
-      <w:r>
-        <w:t>Plugin</w:t>
-      </w:r>
-      <w:proofErr w:type="spellEnd"/>
-      <w:r>
-        <w:t xml:space="preserve"> system:</w:t>
-      </w:r>
-    </w:p>
-    <w:p>
-      <w:pPr>
-        <w:pBdr>
-          <w:top w:val="single" w:sz="4" w:space="1" w:color="auto"/>
-          <w:left w:val="single" w:sz="4" w:space="4" w:color="auto"/>
-          <w:bottom w:val="single" w:sz="4" w:space="1" w:color="auto"/>
-          <w:right w:val="single" w:sz="4" w:space="4" w:color="auto"/>
-        </w:pBdr>
-        <w:ind w:right="-897"/>
-        <w:rPr>
-          <w:rFonts w:ascii="Courier" w:hAnsi="Courier"/>
-          <w:sz w:val="20"/>
-          <w:szCs w:val="20"/>
-        </w:rPr>
-      </w:pPr>
-      <w:proofErr w:type="gramStart"/>
-      <w:r>
-        <w:rPr>
-          <w:rFonts w:ascii="Courier" w:hAnsi="Courier"/>
-          <w:sz w:val="20"/>
-          <w:szCs w:val="20"/>
-        </w:rPr>
-        <w:t>make</w:t>
-      </w:r>
-      <w:proofErr w:type="gramEnd"/>
-      <w:r>
-        <w:t xml:space="preserve"> </w:t>
-      </w:r>
-      <w:r>
-        <w:rPr>
-          <w:rFonts w:ascii="Courier" w:hAnsi="Courier"/>
-          <w:sz w:val="20"/>
-          <w:szCs w:val="20"/>
-        </w:rPr>
-        <w:t>package</w:t>
+      <w:r>
+        <w:t>trunk/</w:t>
+      </w:r>
+      <w:r>
+        <w:t xml:space="preserve">framework/designer </w:t>
+      </w:r>
+      <w:r>
+        <w:t>–</w:t>
+      </w:r>
+      <w:r>
+        <w:t>lQEPlugin</w:t>
       </w:r>
     </w:p>
     <w:p>
       <w:pPr>
         <w:pStyle w:val="Heading1"/>
       </w:pPr>
-      <w:bookmarkStart w:id="28" w:name="_Toc346114004"/>
-      <w:r>
-        <w:t xml:space="preserve">Writing applications that </w:t>
-      </w:r>
-      <w:r>
-        <w:t xml:space="preserve">use </w:t>
-      </w:r>
-      <w:r>
-        <w:t>QE framework classes</w:t>
-      </w:r>
-      <w:bookmarkEnd w:id="28"/>
-    </w:p>
-    <w:p>
-      <w:r>
-        <w:t>When writi</w:t>
-      </w:r>
-      <w:r>
-        <w:t xml:space="preserve">ng applications that link to QE classes, including QE </w:t>
-      </w:r>
-      <w:r>
-        <w:t>widgets</w:t>
-      </w:r>
-      <w:r>
-        <w:t xml:space="preserve"> and data objects</w:t>
-      </w:r>
-      <w:r>
-        <w:t>, the following line should be included in the Qt project file:</w:t>
-      </w:r>
-    </w:p>
-    <w:p>
-      <w:r>
-        <w:t>LIBS += -L</w:t>
-      </w:r>
-      <w:r>
-        <w:t>/home/</w:t>
-      </w:r>
-      <w:r>
-        <w:rPr>
-          <w:i/>
-        </w:rPr>
-        <w:t>&lt;user&gt;</w:t>
-      </w:r>
-      <w:r>
-        <w:t>/</w:t>
-      </w:r>
-      <w:proofErr w:type="spellStart"/>
-      <w:r>
-        <w:t>epicsqt</w:t>
-      </w:r>
-      <w:proofErr w:type="spellEnd"/>
-      <w:r>
-        <w:t xml:space="preserve">/framework/designer </w:t>
-      </w:r>
-      <w:r>
-        <w:t>–</w:t>
-      </w:r>
-      <w:proofErr w:type="spellStart"/>
-      <w:r>
-        <w:t>lQEPlugin</w:t>
-      </w:r>
-      <w:proofErr w:type="spellEnd"/>
-    </w:p>
-    <w:p>
-      <w:pPr>
-        <w:pStyle w:val="Heading1"/>
-      </w:pPr>
       <w:bookmarkStart w:id="29" w:name="_Toc346114005"/>
       <w:r>
         <w:t xml:space="preserve">Using </w:t>
@@ -5354,29 +4580,13 @@
         <w:t xml:space="preserve">ramework </w:t>
       </w:r>
       <w:r>
-        <w:t xml:space="preserve">as a Qt </w:t>
-      </w:r>
-      <w:proofErr w:type="spellStart"/>
-      <w:r>
-        <w:t>Plugin</w:t>
-      </w:r>
-      <w:proofErr w:type="spellEnd"/>
-      <w:r>
-        <w:t xml:space="preserve"> library</w:t>
+        <w:t>as a Qt Plugin library</w:t>
       </w:r>
       <w:bookmarkEnd w:id="29"/>
     </w:p>
     <w:p>
       <w:r>
-        <w:t xml:space="preserve">The QE framework library can be used as a Qt </w:t>
-      </w:r>
-      <w:proofErr w:type="spellStart"/>
-      <w:r>
-        <w:t>Plugin</w:t>
-      </w:r>
-      <w:proofErr w:type="spellEnd"/>
-      <w:r>
-        <w:t xml:space="preserve"> library</w:t>
+        <w:t>The QE framework library can be used as a Qt Plugin library</w:t>
       </w:r>
       <w:r>
         <w:t xml:space="preserve"> in the following scenarios:</w:t>
@@ -5415,92 +4625,12 @@
         </w:numPr>
       </w:pPr>
       <w:r>
-        <w:t>Loading Qt .</w:t>
-      </w:r>
-      <w:proofErr w:type="spellStart"/>
-      <w:r>
-        <w:t>ui</w:t>
-      </w:r>
-      <w:proofErr w:type="spellEnd"/>
-      <w:r>
-        <w:t xml:space="preserve"> files by any application, including the </w:t>
-      </w:r>
-      <w:proofErr w:type="spellStart"/>
-      <w:r>
-        <w:t>QEGui</w:t>
-      </w:r>
-      <w:proofErr w:type="spellEnd"/>
-      <w:r>
-        <w:t xml:space="preserve"> application which is part of the QE Framework package. Any application that dynamically loads .</w:t>
-      </w:r>
-      <w:proofErr w:type="spellStart"/>
-      <w:r>
-        <w:t>ui</w:t>
-      </w:r>
-      <w:proofErr w:type="spellEnd"/>
-      <w:r>
-        <w:t xml:space="preserve"> files (using </w:t>
-      </w:r>
-      <w:proofErr w:type="spellStart"/>
-      <w:r>
-        <w:t>QUiLoader</w:t>
-      </w:r>
-      <w:proofErr w:type="spellEnd"/>
-      <w:r>
-        <w:t xml:space="preserve">) is relying on the Qt libraries to load the appropriate </w:t>
-      </w:r>
-      <w:proofErr w:type="spellStart"/>
-      <w:r>
-        <w:t>plugin</w:t>
-      </w:r>
-      <w:proofErr w:type="spellEnd"/>
-      <w:r>
-        <w:t xml:space="preserve"> libraries to support the .</w:t>
-      </w:r>
-      <w:proofErr w:type="spellStart"/>
-      <w:r>
-        <w:t>ui</w:t>
-      </w:r>
-      <w:proofErr w:type="spellEnd"/>
-      <w:r>
-        <w:t xml:space="preserve"> file. This will include the QE Framework library when QE widgets are included in the .</w:t>
-      </w:r>
-      <w:proofErr w:type="spellStart"/>
-      <w:r>
-        <w:t>ui</w:t>
-      </w:r>
-      <w:proofErr w:type="spellEnd"/>
-      <w:r>
-        <w:t xml:space="preserve"> file.</w:t>
-      </w:r>
-    </w:p>
-    <w:p>
-      <w:r>
-        <w:t xml:space="preserve">The deployment instructions in this document will ensure the QE Framework can be located as a Qt </w:t>
-      </w:r>
-      <w:proofErr w:type="spellStart"/>
-      <w:r>
-        <w:t>Plugin</w:t>
-      </w:r>
-      <w:proofErr w:type="spellEnd"/>
-      <w:r>
-        <w:t xml:space="preserve"> by any application including Qt Creator and Designer. There are other ways of setting up a </w:t>
-      </w:r>
-      <w:proofErr w:type="spellStart"/>
-      <w:r>
-        <w:t>plugin</w:t>
-      </w:r>
-      <w:proofErr w:type="spellEnd"/>
-      <w:r>
-        <w:t xml:space="preserve"> to be located by the appropriate applications. Refer to Qt’s </w:t>
-      </w:r>
-      <w:proofErr w:type="spellStart"/>
-      <w:r>
-        <w:t>Plugin</w:t>
-      </w:r>
-      <w:proofErr w:type="spellEnd"/>
-      <w:r>
-        <w:t xml:space="preserve"> documentation for details.</w:t>
+        <w:t>Loading Qt .ui files by any application, including the QEGui application which is part of the QE Framework package. Any application that dynamically loads .ui files (using QUiLoader) is relying on the Qt libraries to load the appropriate plugin libraries to support the .ui file. This will include the QE Framework library when QE widgets are included in the .ui file.</w:t>
+      </w:r>
+    </w:p>
+    <w:p>
+      <w:r>
+        <w:t>The deployment instructions in this document will ensure the QE Framework can be located as a Qt Plugin by any application including Qt Creator and Designer. There are other ways of setting up a plugin to be located by the appropriate applications. Refer to Qt’s Plugin documentation for details.</w:t>
       </w:r>
     </w:p>
     <w:sectPr>
@@ -5516,7 +4646,7 @@
 
 <file path=word/endnotes.xml><?xml version="1.0" encoding="utf-8"?>
 <w:endnotes xmlns:ve="http://schemas.openxmlformats.org/markup-compatibility/2006" xmlns:o="urn:schemas-microsoft-com:office:office" xmlns:r="http://schemas.openxmlformats.org/officeDocument/2006/relationships" xmlns:m="http://schemas.openxmlformats.org/officeDocument/2006/math" xmlns:v="urn:schemas-microsoft-com:vml" xmlns:wp="http://schemas.openxmlformats.org/drawingml/2006/wordprocessingDrawing" xmlns:w10="urn:schemas-microsoft-com:office:word" xmlns:w="http://schemas.openxmlformats.org/wordprocessingml/2006/main" xmlns:wne="http://schemas.microsoft.com/office/word/2006/wordml">
-  <w:endnote w:type="separator" w:id="0">
+  <w:endnote w:type="separator" w:id="-1">
     <w:p>
       <w:pPr>
         <w:spacing w:after="0" w:line="240" w:lineRule="auto"/>
@@ -5526,7 +4656,7 @@
       </w:r>
     </w:p>
   </w:endnote>
-  <w:endnote w:type="continuationSeparator" w:id="1">
+  <w:endnote w:type="continuationSeparator" w:id="0">
     <w:p>
       <w:pPr>
         <w:spacing w:after="0" w:line="240" w:lineRule="auto"/>
@@ -5705,7 +4835,7 @@
               <w:color w:val="747476"/>
               <w:sz w:val="18"/>
             </w:rPr>
-            <w:t>1</w:t>
+            <w:t>7</w:t>
           </w:r>
           <w:r>
             <w:rPr>
@@ -5776,7 +4906,7 @@
 
 <file path=word/footnotes.xml><?xml version="1.0" encoding="utf-8"?>
 <w:footnotes xmlns:ve="http://schemas.openxmlformats.org/markup-compatibility/2006" xmlns:o="urn:schemas-microsoft-com:office:office" xmlns:r="http://schemas.openxmlformats.org/officeDocument/2006/relationships" xmlns:m="http://schemas.openxmlformats.org/officeDocument/2006/math" xmlns:v="urn:schemas-microsoft-com:vml" xmlns:wp="http://schemas.openxmlformats.org/drawingml/2006/wordprocessingDrawing" xmlns:w10="urn:schemas-microsoft-com:office:word" xmlns:w="http://schemas.openxmlformats.org/wordprocessingml/2006/main" xmlns:wne="http://schemas.microsoft.com/office/word/2006/wordml">
-  <w:footnote w:type="separator" w:id="0">
+  <w:footnote w:type="separator" w:id="-1">
     <w:p>
       <w:pPr>
         <w:spacing w:after="0" w:line="240" w:lineRule="auto"/>
@@ -5786,7 +4916,7 @@
       </w:r>
     </w:p>
   </w:footnote>
-  <w:footnote w:type="continuationSeparator" w:id="1">
+  <w:footnote w:type="continuationSeparator" w:id="0">
     <w:p>
       <w:pPr>
         <w:spacing w:after="0" w:line="240" w:lineRule="auto"/>
@@ -8798,7 +7928,7 @@
 </file>
 
 <file path=customXml/itemProps1.xml><?xml version="1.0" encoding="utf-8"?>
-<ds:datastoreItem xmlns:ds="http://schemas.openxmlformats.org/officeDocument/2006/customXml" ds:itemID="{39FE5DB9-DB7B-4CD5-A913-ECBE0C8ACA3B}">
+<ds:datastoreItem xmlns:ds="http://schemas.openxmlformats.org/officeDocument/2006/customXml" ds:itemID="{AE9916AA-C83E-42B8-9BA2-5D83387F647D}">
   <ds:schemaRefs>
     <ds:schemaRef ds:uri="http://schemas.openxmlformats.org/officeDocument/2006/bibliography"/>
   </ds:schemaRefs>

</xml_diff>

<commit_message>
Correct svn repository in doco and package makefile
</commit_message>
<xml_diff>
--- a/documentation/source/QE_GettingStarted.docx
+++ b/documentation/source/QE_GettingStarted.docx
@@ -87,13 +87,13 @@
         <w:jc w:val="center"/>
       </w:pPr>
       <w:r>
-        <w:t>08</w:t>
+        <w:t>12</w:t>
       </w:r>
       <w:r>
         <w:t xml:space="preserve"> </w:t>
       </w:r>
       <w:r>
-        <w:t>April</w:t>
+        <w:t>June</w:t>
       </w:r>
       <w:r>
         <w:t xml:space="preserve"> 2013</w:t>
@@ -146,7 +146,7 @@
           <w:r>
             <w:fldChar w:fldCharType="separate"/>
           </w:r>
-          <w:hyperlink w:anchor="_Toc346113985" w:history="1">
+          <w:hyperlink w:anchor="_Toc358814422" w:history="1">
             <w:r>
               <w:rPr>
                 <w:rStyle w:val="Hyperlink"/>
@@ -173,7 +173,7 @@
                 <w:noProof/>
                 <w:webHidden/>
               </w:rPr>
-              <w:instrText xml:space="preserve"> PAGEREF _Toc346113985 \h </w:instrText>
+              <w:instrText xml:space="preserve"> PAGEREF _Toc358814422 \h </w:instrText>
             </w:r>
             <w:r>
               <w:rPr>
@@ -216,7 +216,7 @@
               <w:lang w:eastAsia="en-AU"/>
             </w:rPr>
           </w:pPr>
-          <w:hyperlink w:anchor="_Toc346113986" w:history="1">
+          <w:hyperlink w:anchor="_Toc358814423" w:history="1">
             <w:r>
               <w:rPr>
                 <w:rStyle w:val="Hyperlink"/>
@@ -243,7 +243,7 @@
                 <w:noProof/>
                 <w:webHidden/>
               </w:rPr>
-              <w:instrText xml:space="preserve"> PAGEREF _Toc346113986 \h </w:instrText>
+              <w:instrText xml:space="preserve"> PAGEREF _Toc358814423 \h </w:instrText>
             </w:r>
             <w:r>
               <w:rPr>
@@ -286,7 +286,7 @@
               <w:lang w:eastAsia="en-AU"/>
             </w:rPr>
           </w:pPr>
-          <w:hyperlink w:anchor="_Toc346113987" w:history="1">
+          <w:hyperlink w:anchor="_Toc358814424" w:history="1">
             <w:r>
               <w:rPr>
                 <w:rStyle w:val="Hyperlink"/>
@@ -313,7 +313,7 @@
                 <w:noProof/>
                 <w:webHidden/>
               </w:rPr>
-              <w:instrText xml:space="preserve"> PAGEREF _Toc346113987 \h </w:instrText>
+              <w:instrText xml:space="preserve"> PAGEREF _Toc358814424 \h </w:instrText>
             </w:r>
             <w:r>
               <w:rPr>
@@ -356,7 +356,7 @@
               <w:lang w:eastAsia="en-AU"/>
             </w:rPr>
           </w:pPr>
-          <w:hyperlink w:anchor="_Toc346113988" w:history="1">
+          <w:hyperlink w:anchor="_Toc358814425" w:history="1">
             <w:r>
               <w:rPr>
                 <w:rStyle w:val="Hyperlink"/>
@@ -383,7 +383,7 @@
                 <w:noProof/>
                 <w:webHidden/>
               </w:rPr>
-              <w:instrText xml:space="preserve"> PAGEREF _Toc346113988 \h </w:instrText>
+              <w:instrText xml:space="preserve"> PAGEREF _Toc358814425 \h </w:instrText>
             </w:r>
             <w:r>
               <w:rPr>
@@ -426,7 +426,7 @@
               <w:lang w:eastAsia="en-AU"/>
             </w:rPr>
           </w:pPr>
-          <w:hyperlink w:anchor="_Toc346113989" w:history="1">
+          <w:hyperlink w:anchor="_Toc358814426" w:history="1">
             <w:r>
               <w:rPr>
                 <w:rStyle w:val="Hyperlink"/>
@@ -453,7 +453,7 @@
                 <w:noProof/>
                 <w:webHidden/>
               </w:rPr>
-              <w:instrText xml:space="preserve"> PAGEREF _Toc346113989 \h </w:instrText>
+              <w:instrText xml:space="preserve"> PAGEREF _Toc358814426 \h </w:instrText>
             </w:r>
             <w:r>
               <w:rPr>
@@ -496,7 +496,7 @@
               <w:lang w:eastAsia="en-AU"/>
             </w:rPr>
           </w:pPr>
-          <w:hyperlink w:anchor="_Toc346113990" w:history="1">
+          <w:hyperlink w:anchor="_Toc358814427" w:history="1">
             <w:r>
               <w:rPr>
                 <w:rStyle w:val="Hyperlink"/>
@@ -523,7 +523,7 @@
                 <w:noProof/>
                 <w:webHidden/>
               </w:rPr>
-              <w:instrText xml:space="preserve"> PAGEREF _Toc346113990 \h </w:instrText>
+              <w:instrText xml:space="preserve"> PAGEREF _Toc358814427 \h </w:instrText>
             </w:r>
             <w:r>
               <w:rPr>
@@ -566,7 +566,7 @@
               <w:lang w:eastAsia="en-AU"/>
             </w:rPr>
           </w:pPr>
-          <w:hyperlink w:anchor="_Toc346113991" w:history="1">
+          <w:hyperlink w:anchor="_Toc358814428" w:history="1">
             <w:r>
               <w:rPr>
                 <w:rStyle w:val="Hyperlink"/>
@@ -593,7 +593,7 @@
                 <w:noProof/>
                 <w:webHidden/>
               </w:rPr>
-              <w:instrText xml:space="preserve"> PAGEREF _Toc346113991 \h </w:instrText>
+              <w:instrText xml:space="preserve"> PAGEREF _Toc358814428 \h </w:instrText>
             </w:r>
             <w:r>
               <w:rPr>
@@ -636,7 +636,7 @@
               <w:lang w:eastAsia="en-AU"/>
             </w:rPr>
           </w:pPr>
-          <w:hyperlink w:anchor="_Toc346113992" w:history="1">
+          <w:hyperlink w:anchor="_Toc358814429" w:history="1">
             <w:r>
               <w:rPr>
                 <w:rStyle w:val="Hyperlink"/>
@@ -663,7 +663,7 @@
                 <w:noProof/>
                 <w:webHidden/>
               </w:rPr>
-              <w:instrText xml:space="preserve"> PAGEREF _Toc346113992 \h </w:instrText>
+              <w:instrText xml:space="preserve"> PAGEREF _Toc358814429 \h </w:instrText>
             </w:r>
             <w:r>
               <w:rPr>
@@ -706,7 +706,7 @@
               <w:lang w:eastAsia="en-AU"/>
             </w:rPr>
           </w:pPr>
-          <w:hyperlink w:anchor="_Toc346113993" w:history="1">
+          <w:hyperlink w:anchor="_Toc358814430" w:history="1">
             <w:r>
               <w:rPr>
                 <w:rStyle w:val="Hyperlink"/>
@@ -733,7 +733,7 @@
                 <w:noProof/>
                 <w:webHidden/>
               </w:rPr>
-              <w:instrText xml:space="preserve"> PAGEREF _Toc346113993 \h </w:instrText>
+              <w:instrText xml:space="preserve"> PAGEREF _Toc358814430 \h </w:instrText>
             </w:r>
             <w:r>
               <w:rPr>
@@ -776,7 +776,7 @@
               <w:lang w:eastAsia="en-AU"/>
             </w:rPr>
           </w:pPr>
-          <w:hyperlink w:anchor="_Toc346113994" w:history="1">
+          <w:hyperlink w:anchor="_Toc358814431" w:history="1">
             <w:r>
               <w:rPr>
                 <w:rStyle w:val="Hyperlink"/>
@@ -803,7 +803,7 @@
                 <w:noProof/>
                 <w:webHidden/>
               </w:rPr>
-              <w:instrText xml:space="preserve"> PAGEREF _Toc346113994 \h </w:instrText>
+              <w:instrText xml:space="preserve"> PAGEREF _Toc358814431 \h </w:instrText>
             </w:r>
             <w:r>
               <w:rPr>
@@ -846,7 +846,7 @@
               <w:lang w:eastAsia="en-AU"/>
             </w:rPr>
           </w:pPr>
-          <w:hyperlink w:anchor="_Toc346113995" w:history="1">
+          <w:hyperlink w:anchor="_Toc358814432" w:history="1">
             <w:r>
               <w:rPr>
                 <w:rStyle w:val="Hyperlink"/>
@@ -873,7 +873,7 @@
                 <w:noProof/>
                 <w:webHidden/>
               </w:rPr>
-              <w:instrText xml:space="preserve"> PAGEREF _Toc346113995 \h </w:instrText>
+              <w:instrText xml:space="preserve"> PAGEREF _Toc358814432 \h </w:instrText>
             </w:r>
             <w:r>
               <w:rPr>
@@ -916,7 +916,7 @@
               <w:lang w:eastAsia="en-AU"/>
             </w:rPr>
           </w:pPr>
-          <w:hyperlink w:anchor="_Toc346113996" w:history="1">
+          <w:hyperlink w:anchor="_Toc358814433" w:history="1">
             <w:r>
               <w:rPr>
                 <w:rStyle w:val="Hyperlink"/>
@@ -943,7 +943,7 @@
                 <w:noProof/>
                 <w:webHidden/>
               </w:rPr>
-              <w:instrText xml:space="preserve"> PAGEREF _Toc346113996 \h </w:instrText>
+              <w:instrText xml:space="preserve"> PAGEREF _Toc358814433 \h </w:instrText>
             </w:r>
             <w:r>
               <w:rPr>
@@ -986,7 +986,7 @@
               <w:lang w:eastAsia="en-AU"/>
             </w:rPr>
           </w:pPr>
-          <w:hyperlink w:anchor="_Toc346113997" w:history="1">
+          <w:hyperlink w:anchor="_Toc358814434" w:history="1">
             <w:r>
               <w:rPr>
                 <w:rStyle w:val="Hyperlink"/>
@@ -1013,7 +1013,7 @@
                 <w:noProof/>
                 <w:webHidden/>
               </w:rPr>
-              <w:instrText xml:space="preserve"> PAGEREF _Toc346113997 \h </w:instrText>
+              <w:instrText xml:space="preserve"> PAGEREF _Toc358814434 \h </w:instrText>
             </w:r>
             <w:r>
               <w:rPr>
@@ -1056,7 +1056,7 @@
               <w:lang w:eastAsia="en-AU"/>
             </w:rPr>
           </w:pPr>
-          <w:hyperlink w:anchor="_Toc346113998" w:history="1">
+          <w:hyperlink w:anchor="_Toc358814435" w:history="1">
             <w:r>
               <w:rPr>
                 <w:rStyle w:val="Hyperlink"/>
@@ -1083,7 +1083,7 @@
                 <w:noProof/>
                 <w:webHidden/>
               </w:rPr>
-              <w:instrText xml:space="preserve"> PAGEREF _Toc346113998 \h </w:instrText>
+              <w:instrText xml:space="preserve"> PAGEREF _Toc358814435 \h </w:instrText>
             </w:r>
             <w:r>
               <w:rPr>
@@ -1126,7 +1126,7 @@
               <w:lang w:eastAsia="en-AU"/>
             </w:rPr>
           </w:pPr>
-          <w:hyperlink w:anchor="_Toc346113999" w:history="1">
+          <w:hyperlink w:anchor="_Toc358814436" w:history="1">
             <w:r>
               <w:rPr>
                 <w:rStyle w:val="Hyperlink"/>
@@ -1153,7 +1153,7 @@
                 <w:noProof/>
                 <w:webHidden/>
               </w:rPr>
-              <w:instrText xml:space="preserve"> PAGEREF _Toc346113999 \h </w:instrText>
+              <w:instrText xml:space="preserve"> PAGEREF _Toc358814436 \h </w:instrText>
             </w:r>
             <w:r>
               <w:rPr>
@@ -1196,7 +1196,7 @@
               <w:lang w:eastAsia="en-AU"/>
             </w:rPr>
           </w:pPr>
-          <w:hyperlink w:anchor="_Toc346114000" w:history="1">
+          <w:hyperlink w:anchor="_Toc358814437" w:history="1">
             <w:r>
               <w:rPr>
                 <w:rStyle w:val="Hyperlink"/>
@@ -1223,7 +1223,7 @@
                 <w:noProof/>
                 <w:webHidden/>
               </w:rPr>
-              <w:instrText xml:space="preserve"> PAGEREF _Toc346114000 \h </w:instrText>
+              <w:instrText xml:space="preserve"> PAGEREF _Toc358814437 \h </w:instrText>
             </w:r>
             <w:r>
               <w:rPr>
@@ -1266,7 +1266,7 @@
               <w:lang w:eastAsia="en-AU"/>
             </w:rPr>
           </w:pPr>
-          <w:hyperlink w:anchor="_Toc346114001" w:history="1">
+          <w:hyperlink w:anchor="_Toc358814438" w:history="1">
             <w:r>
               <w:rPr>
                 <w:rStyle w:val="Hyperlink"/>
@@ -1293,7 +1293,7 @@
                 <w:noProof/>
                 <w:webHidden/>
               </w:rPr>
-              <w:instrText xml:space="preserve"> PAGEREF _Toc346114001 \h </w:instrText>
+              <w:instrText xml:space="preserve"> PAGEREF _Toc358814438 \h </w:instrText>
             </w:r>
             <w:r>
               <w:rPr>
@@ -1336,7 +1336,7 @@
               <w:lang w:eastAsia="en-AU"/>
             </w:rPr>
           </w:pPr>
-          <w:hyperlink w:anchor="_Toc346114002" w:history="1">
+          <w:hyperlink w:anchor="_Toc358814439" w:history="1">
             <w:r>
               <w:rPr>
                 <w:rStyle w:val="Hyperlink"/>
@@ -1363,7 +1363,7 @@
                 <w:noProof/>
                 <w:webHidden/>
               </w:rPr>
-              <w:instrText xml:space="preserve"> PAGEREF _Toc346114002 \h </w:instrText>
+              <w:instrText xml:space="preserve"> PAGEREF _Toc358814439 \h </w:instrText>
             </w:r>
             <w:r>
               <w:rPr>
@@ -1406,7 +1406,7 @@
               <w:lang w:eastAsia="en-AU"/>
             </w:rPr>
           </w:pPr>
-          <w:hyperlink w:anchor="_Toc346114003" w:history="1">
+          <w:hyperlink w:anchor="_Toc358814440" w:history="1">
             <w:r>
               <w:rPr>
                 <w:rStyle w:val="Hyperlink"/>
@@ -1433,7 +1433,7 @@
                 <w:noProof/>
                 <w:webHidden/>
               </w:rPr>
-              <w:instrText xml:space="preserve"> PAGEREF _Toc346114003 \h </w:instrText>
+              <w:instrText xml:space="preserve"> PAGEREF _Toc358814440 \h </w:instrText>
             </w:r>
             <w:r>
               <w:rPr>
@@ -1476,7 +1476,7 @@
               <w:lang w:eastAsia="en-AU"/>
             </w:rPr>
           </w:pPr>
-          <w:hyperlink w:anchor="_Toc346114004" w:history="1">
+          <w:hyperlink w:anchor="_Toc358814441" w:history="1">
             <w:r>
               <w:rPr>
                 <w:rStyle w:val="Hyperlink"/>
@@ -1503,7 +1503,7 @@
                 <w:noProof/>
                 <w:webHidden/>
               </w:rPr>
-              <w:instrText xml:space="preserve"> PAGEREF _Toc346114004 \h </w:instrText>
+              <w:instrText xml:space="preserve"> PAGEREF _Toc358814441 \h </w:instrText>
             </w:r>
             <w:r>
               <w:rPr>
@@ -1546,7 +1546,7 @@
               <w:lang w:eastAsia="en-AU"/>
             </w:rPr>
           </w:pPr>
-          <w:hyperlink w:anchor="_Toc346114005" w:history="1">
+          <w:hyperlink w:anchor="_Toc358814442" w:history="1">
             <w:r>
               <w:rPr>
                 <w:rStyle w:val="Hyperlink"/>
@@ -1573,7 +1573,7 @@
                 <w:noProof/>
                 <w:webHidden/>
               </w:rPr>
-              <w:instrText xml:space="preserve"> PAGEREF _Toc346114005 \h </w:instrText>
+              <w:instrText xml:space="preserve"> PAGEREF _Toc358814442 \h </w:instrText>
             </w:r>
             <w:r>
               <w:rPr>
@@ -1626,7 +1626,7 @@
       <w:pPr>
         <w:pStyle w:val="Heading1"/>
       </w:pPr>
-      <w:bookmarkStart w:id="0" w:name="_Toc346113985"/>
+      <w:bookmarkStart w:id="0" w:name="_Toc358814422"/>
       <w:r>
         <w:lastRenderedPageBreak/>
         <w:t>Introduction</w:t>
@@ -1893,7 +1893,7 @@
       <w:pPr>
         <w:pStyle w:val="Heading1"/>
       </w:pPr>
-      <w:bookmarkStart w:id="1" w:name="_Toc346113986"/>
+      <w:bookmarkStart w:id="1" w:name="_Toc358814423"/>
       <w:r>
         <w:t>How to use this document</w:t>
       </w:r>
@@ -2052,7 +2052,7 @@
         <w:pStyle w:val="Heading1"/>
       </w:pPr>
       <w:bookmarkStart w:id="2" w:name="_Ref340575341"/>
-      <w:bookmarkStart w:id="3" w:name="_Toc346113987"/>
+      <w:bookmarkStart w:id="3" w:name="_Toc358814424"/>
       <w:r>
         <w:t>Components and p</w:t>
       </w:r>
@@ -2432,7 +2432,7 @@
         <w:pStyle w:val="Heading1"/>
       </w:pPr>
       <w:bookmarkStart w:id="4" w:name="_Ref340574950"/>
-      <w:bookmarkStart w:id="5" w:name="_Toc346113988"/>
+      <w:bookmarkStart w:id="5" w:name="_Toc358814425"/>
       <w:r>
         <w:t>Setting up your environment</w:t>
       </w:r>
@@ -2448,7 +2448,7 @@
       <w:pPr>
         <w:pStyle w:val="Heading2"/>
       </w:pPr>
-      <w:bookmarkStart w:id="6" w:name="_Toc346113989"/>
+      <w:bookmarkStart w:id="6" w:name="_Toc358814426"/>
       <w:r>
         <w:t xml:space="preserve">No matter what </w:t>
       </w:r>
@@ -2589,7 +2589,7 @@
       <w:pPr>
         <w:pStyle w:val="Heading2"/>
       </w:pPr>
-      <w:bookmarkStart w:id="7" w:name="_Toc346113990"/>
+      <w:bookmarkStart w:id="7" w:name="_Toc358814427"/>
       <w:proofErr w:type="gramStart"/>
       <w:r>
         <w:lastRenderedPageBreak/>
@@ -2631,7 +2631,7 @@
       <w:pPr>
         <w:pStyle w:val="Heading2"/>
       </w:pPr>
-      <w:bookmarkStart w:id="8" w:name="_Toc346113991"/>
+      <w:bookmarkStart w:id="8" w:name="_Toc358814428"/>
       <w:r>
         <w:t>Code free GUI development</w:t>
       </w:r>
@@ -2679,7 +2679,7 @@
       <w:pPr>
         <w:pStyle w:val="Heading2"/>
       </w:pPr>
-      <w:bookmarkStart w:id="9" w:name="_Toc346113992"/>
+      <w:bookmarkStart w:id="9" w:name="_Toc358814429"/>
       <w:r>
         <w:t>Code rich development</w:t>
       </w:r>
@@ -2757,7 +2757,7 @@
       <w:pPr>
         <w:pStyle w:val="Heading1"/>
       </w:pPr>
-      <w:bookmarkStart w:id="10" w:name="_Toc346113993"/>
+      <w:bookmarkStart w:id="10" w:name="_Toc358814430"/>
       <w:r>
         <w:t xml:space="preserve">Installation </w:t>
       </w:r>
@@ -2771,7 +2771,7 @@
         <w:pStyle w:val="Heading2"/>
       </w:pPr>
       <w:bookmarkStart w:id="11" w:name="_Ref341785057"/>
-      <w:bookmarkStart w:id="12" w:name="_Toc346113994"/>
+      <w:bookmarkStart w:id="12" w:name="_Toc358814431"/>
       <w:r>
         <w:t>Qt libraries</w:t>
       </w:r>
@@ -2983,7 +2983,7 @@
         <w:pStyle w:val="Heading2"/>
       </w:pPr>
       <w:bookmarkStart w:id="13" w:name="_Ref341785076"/>
-      <w:bookmarkStart w:id="14" w:name="_Toc346113995"/>
+      <w:bookmarkStart w:id="14" w:name="_Toc358814432"/>
       <w:r>
         <w:t>QE framework</w:t>
       </w:r>
@@ -3648,7 +3648,7 @@
       <w:pPr>
         <w:pStyle w:val="Heading3"/>
       </w:pPr>
-      <w:bookmarkStart w:id="15" w:name="_Toc346113996"/>
+      <w:bookmarkStart w:id="15" w:name="_Toc358814433"/>
       <w:r>
         <w:t xml:space="preserve">Getting the </w:t>
       </w:r>
@@ -3788,7 +3788,7 @@
       </w:pPr>
       <w:bookmarkStart w:id="16" w:name="_Ref341874560"/>
       <w:bookmarkStart w:id="17" w:name="_Ref341874636"/>
-      <w:bookmarkStart w:id="18" w:name="_Toc346113997"/>
+      <w:bookmarkStart w:id="18" w:name="_Toc358814434"/>
       <w:r>
         <w:t xml:space="preserve">Getting the </w:t>
       </w:r>
@@ -3854,31 +3854,7 @@
           <w:sz w:val="18"/>
           <w:szCs w:val="18"/>
         </w:rPr>
-        <w:t xml:space="preserve"> co http</w:t>
-      </w:r>
-      <w:r>
-        <w:rPr>
-          <w:rFonts w:ascii="Courier" w:hAnsi="Courier"/>
-          <w:sz w:val="18"/>
-          <w:szCs w:val="18"/>
-        </w:rPr>
-        <w:t>://epicsqt.svn.sourceforge.net/svnroot/epicsqt</w:t>
-      </w:r>
-      <w:r>
-        <w:rPr>
-          <w:rFonts w:ascii="Courier" w:hAnsi="Courier"/>
-          <w:sz w:val="18"/>
-          <w:szCs w:val="18"/>
-        </w:rPr>
-        <w:t>/trunk</w:t>
-      </w:r>
-      <w:r>
-        <w:rPr>
-          <w:rFonts w:ascii="Courier" w:hAnsi="Courier"/>
-          <w:sz w:val="18"/>
-          <w:szCs w:val="18"/>
-        </w:rPr>
-        <w:t xml:space="preserve"> </w:t>
+        <w:t xml:space="preserve"> checkout svn://svn.code.sf.net/p/epicsqt/code/trunk </w:t>
       </w:r>
       <w:proofErr w:type="spellStart"/>
       <w:r>
@@ -3955,7 +3931,7 @@
           <w:rPr>
             <w:rStyle w:val="Hyperlink"/>
           </w:rPr>
-          <w:t>http://epicsqt.svn.sourceforge.net/viewvc/epicsqt/</w:t>
+          <w:t>http://sourceforge.net/p/epicsqt/code/HEAD/tree/</w:t>
         </w:r>
       </w:hyperlink>
     </w:p>
@@ -3964,7 +3940,7 @@
         <w:pStyle w:val="Heading3"/>
       </w:pPr>
       <w:bookmarkStart w:id="19" w:name="_Ref341790799"/>
-      <w:bookmarkStart w:id="20" w:name="_Toc346113998"/>
+      <w:bookmarkStart w:id="20" w:name="_Toc358814435"/>
       <w:r>
         <w:t xml:space="preserve">Getting the build script using </w:t>
       </w:r>
@@ -4030,23 +4006,7 @@
           <w:sz w:val="18"/>
           <w:szCs w:val="18"/>
         </w:rPr>
-        <w:t xml:space="preserve"> export http://epicsqt.svn.sourceforge.net/svnroot/epicsqt/</w:t>
-      </w:r>
-      <w:r>
-        <w:rPr>
-          <w:rFonts w:ascii="Courier" w:hAnsi="Courier"/>
-          <w:sz w:val="18"/>
-          <w:szCs w:val="18"/>
-        </w:rPr>
-        <w:t>trunk/</w:t>
-      </w:r>
-      <w:r>
-        <w:rPr>
-          <w:rFonts w:ascii="Courier" w:hAnsi="Courier"/>
-          <w:sz w:val="18"/>
-          <w:szCs w:val="18"/>
-        </w:rPr>
-        <w:t>resources/makefile</w:t>
+        <w:t xml:space="preserve"> export http://svn.code.sf.net/p/epicsqt/code/trunk/resources/makefile</w:t>
       </w:r>
     </w:p>
     <w:p>
@@ -4240,7 +4200,7 @@
       <w:pPr>
         <w:pStyle w:val="Heading3"/>
       </w:pPr>
-      <w:bookmarkStart w:id="21" w:name="_Toc346113999"/>
+      <w:bookmarkStart w:id="21" w:name="_Toc358814436"/>
       <w:r>
         <w:t>Building the framework using Qt Creator</w:t>
       </w:r>
@@ -4329,7 +4289,7 @@
       <w:pPr>
         <w:pStyle w:val="Heading3"/>
       </w:pPr>
-      <w:bookmarkStart w:id="22" w:name="_Toc346114000"/>
+      <w:bookmarkStart w:id="22" w:name="_Toc358814437"/>
       <w:r>
         <w:t xml:space="preserve">Building the framework using </w:t>
       </w:r>
@@ -4392,7 +4352,7 @@
         <w:pStyle w:val="Heading3"/>
       </w:pPr>
       <w:bookmarkStart w:id="23" w:name="_Ref341872924"/>
-      <w:bookmarkStart w:id="24" w:name="_Toc346114001"/>
+      <w:bookmarkStart w:id="24" w:name="_Toc358814438"/>
       <w:r>
         <w:t xml:space="preserve">Building the framework using </w:t>
       </w:r>
@@ -5011,7 +4971,7 @@
       <w:pPr>
         <w:pStyle w:val="Heading3"/>
       </w:pPr>
-      <w:bookmarkStart w:id="25" w:name="_Toc346114002"/>
+      <w:bookmarkStart w:id="25" w:name="_Toc358814439"/>
       <w:r>
         <w:t>Deploying the QE Framework</w:t>
       </w:r>
@@ -5022,15 +4982,7 @@
     </w:p>
     <w:p>
       <w:r>
-        <w:t xml:space="preserve">There are many options for deploying the QE Framework, but the following describes a simple </w:t>
-      </w:r>
-      <w:proofErr w:type="gramStart"/>
-      <w:r>
-        <w:t>deployment</w:t>
-      </w:r>
-      <w:proofErr w:type="gramEnd"/>
-      <w:r>
-        <w:t xml:space="preserve"> that allows the QE Framework applications to be located and the QE Framework library to be used as both a standard library and a Qt Designer </w:t>
+        <w:t xml:space="preserve">There are many options for deploying the QE Framework, but the following describes a simple deployment that allows the QE Framework applications to be located and the QE Framework library to be used as both a standard library and a Qt Designer </w:t>
       </w:r>
       <w:proofErr w:type="spellStart"/>
       <w:r>
@@ -5375,7 +5327,7 @@
         <w:pStyle w:val="Heading3"/>
       </w:pPr>
       <w:bookmarkStart w:id="26" w:name="_Ref341872931"/>
-      <w:bookmarkStart w:id="27" w:name="_Toc346114003"/>
+      <w:bookmarkStart w:id="27" w:name="_Toc358814440"/>
       <w:r>
         <w:lastRenderedPageBreak/>
         <w:t xml:space="preserve">Deploying the QE Framework – using framework </w:t>
@@ -5574,7 +5526,7 @@
       <w:pPr>
         <w:pStyle w:val="Heading1"/>
       </w:pPr>
-      <w:bookmarkStart w:id="28" w:name="_Toc346114004"/>
+      <w:bookmarkStart w:id="28" w:name="_Toc358814441"/>
       <w:r>
         <w:t xml:space="preserve">Writing applications that </w:t>
       </w:r>
@@ -5646,7 +5598,7 @@
       <w:pPr>
         <w:pStyle w:val="Heading1"/>
       </w:pPr>
-      <w:bookmarkStart w:id="29" w:name="_Toc346114005"/>
+      <w:bookmarkStart w:id="29" w:name="_Toc358814442"/>
       <w:r>
         <w:t xml:space="preserve">Using </w:t>
       </w:r>
@@ -5822,7 +5774,7 @@
 
 <file path=word/endnotes.xml><?xml version="1.0" encoding="utf-8"?>
 <w:endnotes xmlns:ve="http://schemas.openxmlformats.org/markup-compatibility/2006" xmlns:o="urn:schemas-microsoft-com:office:office" xmlns:r="http://schemas.openxmlformats.org/officeDocument/2006/relationships" xmlns:m="http://schemas.openxmlformats.org/officeDocument/2006/math" xmlns:v="urn:schemas-microsoft-com:vml" xmlns:wp="http://schemas.openxmlformats.org/drawingml/2006/wordprocessingDrawing" xmlns:w10="urn:schemas-microsoft-com:office:word" xmlns:w="http://schemas.openxmlformats.org/wordprocessingml/2006/main" xmlns:wne="http://schemas.microsoft.com/office/word/2006/wordml">
-  <w:endnote w:type="separator" w:id="-1">
+  <w:endnote w:type="separator" w:id="0">
     <w:p>
       <w:pPr>
         <w:spacing w:after="0" w:line="240" w:lineRule="auto"/>
@@ -5832,7 +5784,7 @@
       </w:r>
     </w:p>
   </w:endnote>
-  <w:endnote w:type="continuationSeparator" w:id="0">
+  <w:endnote w:type="continuationSeparator" w:id="1">
     <w:p>
       <w:pPr>
         <w:spacing w:after="0" w:line="240" w:lineRule="auto"/>
@@ -6011,7 +5963,7 @@
               <w:color w:val="747476"/>
               <w:sz w:val="18"/>
             </w:rPr>
-            <w:t>7</w:t>
+            <w:t>1</w:t>
           </w:r>
           <w:r>
             <w:rPr>
@@ -6082,7 +6034,7 @@
 
 <file path=word/footnotes.xml><?xml version="1.0" encoding="utf-8"?>
 <w:footnotes xmlns:ve="http://schemas.openxmlformats.org/markup-compatibility/2006" xmlns:o="urn:schemas-microsoft-com:office:office" xmlns:r="http://schemas.openxmlformats.org/officeDocument/2006/relationships" xmlns:m="http://schemas.openxmlformats.org/officeDocument/2006/math" xmlns:v="urn:schemas-microsoft-com:vml" xmlns:wp="http://schemas.openxmlformats.org/drawingml/2006/wordprocessingDrawing" xmlns:w10="urn:schemas-microsoft-com:office:word" xmlns:w="http://schemas.openxmlformats.org/wordprocessingml/2006/main" xmlns:wne="http://schemas.microsoft.com/office/word/2006/wordml">
-  <w:footnote w:type="separator" w:id="-1">
+  <w:footnote w:type="separator" w:id="0">
     <w:p>
       <w:pPr>
         <w:spacing w:after="0" w:line="240" w:lineRule="auto"/>
@@ -6092,7 +6044,7 @@
       </w:r>
     </w:p>
   </w:footnote>
-  <w:footnote w:type="continuationSeparator" w:id="0">
+  <w:footnote w:type="continuationSeparator" w:id="1">
     <w:p>
       <w:pPr>
         <w:spacing w:after="0" w:line="240" w:lineRule="auto"/>
@@ -8546,7 +8498,6 @@
   <w:style w:type="character" w:default="1" w:styleId="DefaultParagraphFont">
     <w:name w:val="Default Paragraph Font"/>
     <w:uiPriority w:val="1"/>
-    <w:semiHidden/>
     <w:unhideWhenUsed/>
   </w:style>
   <w:style w:type="table" w:default="1" w:styleId="TableNormal">

</xml_diff>

<commit_message>
Update makefile to upload RPM packages into SourceForge download area.
</commit_message>
<xml_diff>
--- a/documentation/source/QE_GettingStarted.docx
+++ b/documentation/source/QE_GettingStarted.docx
@@ -87,13 +87,13 @@
         <w:jc w:val="center"/>
       </w:pPr>
       <w:r>
-        <w:t>12</w:t>
+        <w:t>08</w:t>
       </w:r>
       <w:r>
         <w:t xml:space="preserve"> </w:t>
       </w:r>
       <w:r>
-        <w:t>June</w:t>
+        <w:t>April</w:t>
       </w:r>
       <w:r>
         <w:t xml:space="preserve"> 2013</w:t>
@@ -146,7 +146,7 @@
           <w:r>
             <w:fldChar w:fldCharType="separate"/>
           </w:r>
-          <w:hyperlink w:anchor="_Toc358814422" w:history="1">
+          <w:hyperlink w:anchor="_Toc346113985" w:history="1">
             <w:r>
               <w:rPr>
                 <w:rStyle w:val="Hyperlink"/>
@@ -173,7 +173,7 @@
                 <w:noProof/>
                 <w:webHidden/>
               </w:rPr>
-              <w:instrText xml:space="preserve"> PAGEREF _Toc358814422 \h </w:instrText>
+              <w:instrText xml:space="preserve"> PAGEREF _Toc346113985 \h </w:instrText>
             </w:r>
             <w:r>
               <w:rPr>
@@ -216,7 +216,7 @@
               <w:lang w:eastAsia="en-AU"/>
             </w:rPr>
           </w:pPr>
-          <w:hyperlink w:anchor="_Toc358814423" w:history="1">
+          <w:hyperlink w:anchor="_Toc346113986" w:history="1">
             <w:r>
               <w:rPr>
                 <w:rStyle w:val="Hyperlink"/>
@@ -243,7 +243,7 @@
                 <w:noProof/>
                 <w:webHidden/>
               </w:rPr>
-              <w:instrText xml:space="preserve"> PAGEREF _Toc358814423 \h </w:instrText>
+              <w:instrText xml:space="preserve"> PAGEREF _Toc346113986 \h </w:instrText>
             </w:r>
             <w:r>
               <w:rPr>
@@ -286,7 +286,7 @@
               <w:lang w:eastAsia="en-AU"/>
             </w:rPr>
           </w:pPr>
-          <w:hyperlink w:anchor="_Toc358814424" w:history="1">
+          <w:hyperlink w:anchor="_Toc346113987" w:history="1">
             <w:r>
               <w:rPr>
                 <w:rStyle w:val="Hyperlink"/>
@@ -313,7 +313,7 @@
                 <w:noProof/>
                 <w:webHidden/>
               </w:rPr>
-              <w:instrText xml:space="preserve"> PAGEREF _Toc358814424 \h </w:instrText>
+              <w:instrText xml:space="preserve"> PAGEREF _Toc346113987 \h </w:instrText>
             </w:r>
             <w:r>
               <w:rPr>
@@ -356,7 +356,7 @@
               <w:lang w:eastAsia="en-AU"/>
             </w:rPr>
           </w:pPr>
-          <w:hyperlink w:anchor="_Toc358814425" w:history="1">
+          <w:hyperlink w:anchor="_Toc346113988" w:history="1">
             <w:r>
               <w:rPr>
                 <w:rStyle w:val="Hyperlink"/>
@@ -383,7 +383,7 @@
                 <w:noProof/>
                 <w:webHidden/>
               </w:rPr>
-              <w:instrText xml:space="preserve"> PAGEREF _Toc358814425 \h </w:instrText>
+              <w:instrText xml:space="preserve"> PAGEREF _Toc346113988 \h </w:instrText>
             </w:r>
             <w:r>
               <w:rPr>
@@ -426,7 +426,7 @@
               <w:lang w:eastAsia="en-AU"/>
             </w:rPr>
           </w:pPr>
-          <w:hyperlink w:anchor="_Toc358814426" w:history="1">
+          <w:hyperlink w:anchor="_Toc346113989" w:history="1">
             <w:r>
               <w:rPr>
                 <w:rStyle w:val="Hyperlink"/>
@@ -453,7 +453,7 @@
                 <w:noProof/>
                 <w:webHidden/>
               </w:rPr>
-              <w:instrText xml:space="preserve"> PAGEREF _Toc358814426 \h </w:instrText>
+              <w:instrText xml:space="preserve"> PAGEREF _Toc346113989 \h </w:instrText>
             </w:r>
             <w:r>
               <w:rPr>
@@ -496,7 +496,7 @@
               <w:lang w:eastAsia="en-AU"/>
             </w:rPr>
           </w:pPr>
-          <w:hyperlink w:anchor="_Toc358814427" w:history="1">
+          <w:hyperlink w:anchor="_Toc346113990" w:history="1">
             <w:r>
               <w:rPr>
                 <w:rStyle w:val="Hyperlink"/>
@@ -523,7 +523,7 @@
                 <w:noProof/>
                 <w:webHidden/>
               </w:rPr>
-              <w:instrText xml:space="preserve"> PAGEREF _Toc358814427 \h </w:instrText>
+              <w:instrText xml:space="preserve"> PAGEREF _Toc346113990 \h </w:instrText>
             </w:r>
             <w:r>
               <w:rPr>
@@ -566,7 +566,7 @@
               <w:lang w:eastAsia="en-AU"/>
             </w:rPr>
           </w:pPr>
-          <w:hyperlink w:anchor="_Toc358814428" w:history="1">
+          <w:hyperlink w:anchor="_Toc346113991" w:history="1">
             <w:r>
               <w:rPr>
                 <w:rStyle w:val="Hyperlink"/>
@@ -593,7 +593,7 @@
                 <w:noProof/>
                 <w:webHidden/>
               </w:rPr>
-              <w:instrText xml:space="preserve"> PAGEREF _Toc358814428 \h </w:instrText>
+              <w:instrText xml:space="preserve"> PAGEREF _Toc346113991 \h </w:instrText>
             </w:r>
             <w:r>
               <w:rPr>
@@ -636,7 +636,7 @@
               <w:lang w:eastAsia="en-AU"/>
             </w:rPr>
           </w:pPr>
-          <w:hyperlink w:anchor="_Toc358814429" w:history="1">
+          <w:hyperlink w:anchor="_Toc346113992" w:history="1">
             <w:r>
               <w:rPr>
                 <w:rStyle w:val="Hyperlink"/>
@@ -663,7 +663,7 @@
                 <w:noProof/>
                 <w:webHidden/>
               </w:rPr>
-              <w:instrText xml:space="preserve"> PAGEREF _Toc358814429 \h </w:instrText>
+              <w:instrText xml:space="preserve"> PAGEREF _Toc346113992 \h </w:instrText>
             </w:r>
             <w:r>
               <w:rPr>
@@ -706,7 +706,7 @@
               <w:lang w:eastAsia="en-AU"/>
             </w:rPr>
           </w:pPr>
-          <w:hyperlink w:anchor="_Toc358814430" w:history="1">
+          <w:hyperlink w:anchor="_Toc346113993" w:history="1">
             <w:r>
               <w:rPr>
                 <w:rStyle w:val="Hyperlink"/>
@@ -733,7 +733,7 @@
                 <w:noProof/>
                 <w:webHidden/>
               </w:rPr>
-              <w:instrText xml:space="preserve"> PAGEREF _Toc358814430 \h </w:instrText>
+              <w:instrText xml:space="preserve"> PAGEREF _Toc346113993 \h </w:instrText>
             </w:r>
             <w:r>
               <w:rPr>
@@ -776,7 +776,7 @@
               <w:lang w:eastAsia="en-AU"/>
             </w:rPr>
           </w:pPr>
-          <w:hyperlink w:anchor="_Toc358814431" w:history="1">
+          <w:hyperlink w:anchor="_Toc346113994" w:history="1">
             <w:r>
               <w:rPr>
                 <w:rStyle w:val="Hyperlink"/>
@@ -803,7 +803,7 @@
                 <w:noProof/>
                 <w:webHidden/>
               </w:rPr>
-              <w:instrText xml:space="preserve"> PAGEREF _Toc358814431 \h </w:instrText>
+              <w:instrText xml:space="preserve"> PAGEREF _Toc346113994 \h </w:instrText>
             </w:r>
             <w:r>
               <w:rPr>
@@ -846,7 +846,7 @@
               <w:lang w:eastAsia="en-AU"/>
             </w:rPr>
           </w:pPr>
-          <w:hyperlink w:anchor="_Toc358814432" w:history="1">
+          <w:hyperlink w:anchor="_Toc346113995" w:history="1">
             <w:r>
               <w:rPr>
                 <w:rStyle w:val="Hyperlink"/>
@@ -873,7 +873,7 @@
                 <w:noProof/>
                 <w:webHidden/>
               </w:rPr>
-              <w:instrText xml:space="preserve"> PAGEREF _Toc358814432 \h </w:instrText>
+              <w:instrText xml:space="preserve"> PAGEREF _Toc346113995 \h </w:instrText>
             </w:r>
             <w:r>
               <w:rPr>
@@ -916,7 +916,7 @@
               <w:lang w:eastAsia="en-AU"/>
             </w:rPr>
           </w:pPr>
-          <w:hyperlink w:anchor="_Toc358814433" w:history="1">
+          <w:hyperlink w:anchor="_Toc346113996" w:history="1">
             <w:r>
               <w:rPr>
                 <w:rStyle w:val="Hyperlink"/>
@@ -943,7 +943,7 @@
                 <w:noProof/>
                 <w:webHidden/>
               </w:rPr>
-              <w:instrText xml:space="preserve"> PAGEREF _Toc358814433 \h </w:instrText>
+              <w:instrText xml:space="preserve"> PAGEREF _Toc346113996 \h </w:instrText>
             </w:r>
             <w:r>
               <w:rPr>
@@ -986,7 +986,7 @@
               <w:lang w:eastAsia="en-AU"/>
             </w:rPr>
           </w:pPr>
-          <w:hyperlink w:anchor="_Toc358814434" w:history="1">
+          <w:hyperlink w:anchor="_Toc346113997" w:history="1">
             <w:r>
               <w:rPr>
                 <w:rStyle w:val="Hyperlink"/>
@@ -1013,7 +1013,7 @@
                 <w:noProof/>
                 <w:webHidden/>
               </w:rPr>
-              <w:instrText xml:space="preserve"> PAGEREF _Toc358814434 \h </w:instrText>
+              <w:instrText xml:space="preserve"> PAGEREF _Toc346113997 \h </w:instrText>
             </w:r>
             <w:r>
               <w:rPr>
@@ -1056,7 +1056,7 @@
               <w:lang w:eastAsia="en-AU"/>
             </w:rPr>
           </w:pPr>
-          <w:hyperlink w:anchor="_Toc358814435" w:history="1">
+          <w:hyperlink w:anchor="_Toc346113998" w:history="1">
             <w:r>
               <w:rPr>
                 <w:rStyle w:val="Hyperlink"/>
@@ -1083,7 +1083,7 @@
                 <w:noProof/>
                 <w:webHidden/>
               </w:rPr>
-              <w:instrText xml:space="preserve"> PAGEREF _Toc358814435 \h </w:instrText>
+              <w:instrText xml:space="preserve"> PAGEREF _Toc346113998 \h </w:instrText>
             </w:r>
             <w:r>
               <w:rPr>
@@ -1126,7 +1126,7 @@
               <w:lang w:eastAsia="en-AU"/>
             </w:rPr>
           </w:pPr>
-          <w:hyperlink w:anchor="_Toc358814436" w:history="1">
+          <w:hyperlink w:anchor="_Toc346113999" w:history="1">
             <w:r>
               <w:rPr>
                 <w:rStyle w:val="Hyperlink"/>
@@ -1153,7 +1153,7 @@
                 <w:noProof/>
                 <w:webHidden/>
               </w:rPr>
-              <w:instrText xml:space="preserve"> PAGEREF _Toc358814436 \h </w:instrText>
+              <w:instrText xml:space="preserve"> PAGEREF _Toc346113999 \h </w:instrText>
             </w:r>
             <w:r>
               <w:rPr>
@@ -1196,7 +1196,7 @@
               <w:lang w:eastAsia="en-AU"/>
             </w:rPr>
           </w:pPr>
-          <w:hyperlink w:anchor="_Toc358814437" w:history="1">
+          <w:hyperlink w:anchor="_Toc346114000" w:history="1">
             <w:r>
               <w:rPr>
                 <w:rStyle w:val="Hyperlink"/>
@@ -1223,7 +1223,7 @@
                 <w:noProof/>
                 <w:webHidden/>
               </w:rPr>
-              <w:instrText xml:space="preserve"> PAGEREF _Toc358814437 \h </w:instrText>
+              <w:instrText xml:space="preserve"> PAGEREF _Toc346114000 \h </w:instrText>
             </w:r>
             <w:r>
               <w:rPr>
@@ -1266,7 +1266,7 @@
               <w:lang w:eastAsia="en-AU"/>
             </w:rPr>
           </w:pPr>
-          <w:hyperlink w:anchor="_Toc358814438" w:history="1">
+          <w:hyperlink w:anchor="_Toc346114001" w:history="1">
             <w:r>
               <w:rPr>
                 <w:rStyle w:val="Hyperlink"/>
@@ -1293,7 +1293,7 @@
                 <w:noProof/>
                 <w:webHidden/>
               </w:rPr>
-              <w:instrText xml:space="preserve"> PAGEREF _Toc358814438 \h </w:instrText>
+              <w:instrText xml:space="preserve"> PAGEREF _Toc346114001 \h </w:instrText>
             </w:r>
             <w:r>
               <w:rPr>
@@ -1336,7 +1336,7 @@
               <w:lang w:eastAsia="en-AU"/>
             </w:rPr>
           </w:pPr>
-          <w:hyperlink w:anchor="_Toc358814439" w:history="1">
+          <w:hyperlink w:anchor="_Toc346114002" w:history="1">
             <w:r>
               <w:rPr>
                 <w:rStyle w:val="Hyperlink"/>
@@ -1363,7 +1363,7 @@
                 <w:noProof/>
                 <w:webHidden/>
               </w:rPr>
-              <w:instrText xml:space="preserve"> PAGEREF _Toc358814439 \h </w:instrText>
+              <w:instrText xml:space="preserve"> PAGEREF _Toc346114002 \h </w:instrText>
             </w:r>
             <w:r>
               <w:rPr>
@@ -1406,7 +1406,7 @@
               <w:lang w:eastAsia="en-AU"/>
             </w:rPr>
           </w:pPr>
-          <w:hyperlink w:anchor="_Toc358814440" w:history="1">
+          <w:hyperlink w:anchor="_Toc346114003" w:history="1">
             <w:r>
               <w:rPr>
                 <w:rStyle w:val="Hyperlink"/>
@@ -1433,7 +1433,7 @@
                 <w:noProof/>
                 <w:webHidden/>
               </w:rPr>
-              <w:instrText xml:space="preserve"> PAGEREF _Toc358814440 \h </w:instrText>
+              <w:instrText xml:space="preserve"> PAGEREF _Toc346114003 \h </w:instrText>
             </w:r>
             <w:r>
               <w:rPr>
@@ -1476,7 +1476,7 @@
               <w:lang w:eastAsia="en-AU"/>
             </w:rPr>
           </w:pPr>
-          <w:hyperlink w:anchor="_Toc358814441" w:history="1">
+          <w:hyperlink w:anchor="_Toc346114004" w:history="1">
             <w:r>
               <w:rPr>
                 <w:rStyle w:val="Hyperlink"/>
@@ -1503,7 +1503,7 @@
                 <w:noProof/>
                 <w:webHidden/>
               </w:rPr>
-              <w:instrText xml:space="preserve"> PAGEREF _Toc358814441 \h </w:instrText>
+              <w:instrText xml:space="preserve"> PAGEREF _Toc346114004 \h </w:instrText>
             </w:r>
             <w:r>
               <w:rPr>
@@ -1546,7 +1546,7 @@
               <w:lang w:eastAsia="en-AU"/>
             </w:rPr>
           </w:pPr>
-          <w:hyperlink w:anchor="_Toc358814442" w:history="1">
+          <w:hyperlink w:anchor="_Toc346114005" w:history="1">
             <w:r>
               <w:rPr>
                 <w:rStyle w:val="Hyperlink"/>
@@ -1573,7 +1573,7 @@
                 <w:noProof/>
                 <w:webHidden/>
               </w:rPr>
-              <w:instrText xml:space="preserve"> PAGEREF _Toc358814442 \h </w:instrText>
+              <w:instrText xml:space="preserve"> PAGEREF _Toc346114005 \h </w:instrText>
             </w:r>
             <w:r>
               <w:rPr>
@@ -1626,7 +1626,7 @@
       <w:pPr>
         <w:pStyle w:val="Heading1"/>
       </w:pPr>
-      <w:bookmarkStart w:id="0" w:name="_Toc358814422"/>
+      <w:bookmarkStart w:id="0" w:name="_Toc346113985"/>
       <w:r>
         <w:lastRenderedPageBreak/>
         <w:t>Introduction</w:t>
@@ -1664,23 +1664,7 @@
         <w:t>systems</w:t>
       </w:r>
       <w:r>
-        <w:t xml:space="preserve"> using Qt’s Designer application with the QE Framework </w:t>
-      </w:r>
-      <w:proofErr w:type="spellStart"/>
-      <w:r>
-        <w:t>plugins</w:t>
-      </w:r>
-      <w:proofErr w:type="spellEnd"/>
-      <w:r>
-        <w:t xml:space="preserve"> to design GUIs, and the </w:t>
-      </w:r>
-      <w:proofErr w:type="spellStart"/>
-      <w:r>
-        <w:t>QEGui</w:t>
-      </w:r>
-      <w:proofErr w:type="spellEnd"/>
-      <w:r>
-        <w:t xml:space="preserve"> application to present GUIs to users.</w:t>
+        <w:t xml:space="preserve"> using Qt’s Designer application with the QE Framework plugins to design GUIs, and the QEGui application to present GUIs to users.</w:t>
       </w:r>
     </w:p>
     <w:p>
@@ -1733,29 +1717,13 @@
     </w:p>
     <w:p>
       <w:r>
-        <w:t>Note</w:t>
-      </w:r>
-      <w:proofErr w:type="gramStart"/>
-      <w:r>
-        <w:t>,</w:t>
-      </w:r>
-      <w:proofErr w:type="gramEnd"/>
-      <w:r>
-        <w:t xml:space="preserve"> there are many variations to the above, such as using another Integrated Development Environment </w:t>
+        <w:t xml:space="preserve">Note, there are many variations to the above, such as using another Integrated Development Environment </w:t>
       </w:r>
       <w:r>
         <w:t>like</w:t>
       </w:r>
       <w:r>
-        <w:t xml:space="preserve"> Eclipse, or developing new </w:t>
-      </w:r>
-      <w:proofErr w:type="spellStart"/>
-      <w:r>
-        <w:t>plugin</w:t>
-      </w:r>
-      <w:proofErr w:type="spellEnd"/>
-      <w:r>
-        <w:t xml:space="preserve"> widgets to implement desired functionality, then using those widgets within a code free GUI development.</w:t>
+        <w:t xml:space="preserve"> Eclipse, or developing new plugin widgets to implement desired functionality, then using those widgets within a code free GUI development.</w:t>
       </w:r>
     </w:p>
     <w:p>
@@ -1807,15 +1775,7 @@
           </w:tcPr>
           <w:p>
             <w:r>
-              <w:t xml:space="preserve">QE framework class references. Includes </w:t>
-            </w:r>
-            <w:proofErr w:type="spellStart"/>
-            <w:r>
-              <w:t>Plugin</w:t>
-            </w:r>
-            <w:proofErr w:type="spellEnd"/>
-            <w:r>
-              <w:t xml:space="preserve"> Property descriptions</w:t>
+              <w:t>QE framework class references. Includes Plugin Property descriptions</w:t>
             </w:r>
           </w:p>
         </w:tc>
@@ -1877,13 +1837,8 @@
             <w:tcW w:w="5306" w:type="dxa"/>
           </w:tcPr>
           <w:p>
-            <w:proofErr w:type="spellStart"/>
-            <w:r>
-              <w:t>QEGui</w:t>
-            </w:r>
-            <w:proofErr w:type="spellEnd"/>
-            <w:r>
-              <w:t xml:space="preserve"> is an application that presents a set of Qt User Interface files as an integrated Control System GUI. It is the core component in a ‘code free’ control GUI solution, along with QT’s Designer which is used to lay out the user interface forms.</w:t>
+            <w:r>
+              <w:t>QEGui is an application that presents a set of Qt User Interface files as an integrated Control System GUI. It is the core component in a ‘code free’ control GUI solution, along with QT’s Designer which is used to lay out the user interface forms.</w:t>
             </w:r>
           </w:p>
         </w:tc>
@@ -1893,7 +1848,7 @@
       <w:pPr>
         <w:pStyle w:val="Heading1"/>
       </w:pPr>
-      <w:bookmarkStart w:id="1" w:name="_Toc358814423"/>
+      <w:bookmarkStart w:id="1" w:name="_Toc346113986"/>
       <w:r>
         <w:t>How to use this document</w:t>
       </w:r>
@@ -2036,15 +1991,7 @@
     </w:p>
     <w:p>
       <w:r>
-        <w:t>Note</w:t>
-      </w:r>
-      <w:proofErr w:type="gramStart"/>
-      <w:r>
-        <w:t>,</w:t>
-      </w:r>
-      <w:proofErr w:type="gramEnd"/>
-      <w:r>
-        <w:t xml:space="preserve"> this document is Linux centric. The QE Framework is, however, platform independent and has been build and run under windows. This document is also applicable for windows, although the specific commands will require interpretation.</w:t>
+        <w:t>Note, this document is Linux centric. The QE Framework is, however, platform independent and has been build and run under windows. This document is also applicable for windows, although the specific commands will require interpretation.</w:t>
       </w:r>
     </w:p>
     <w:p>
@@ -2052,7 +1999,7 @@
         <w:pStyle w:val="Heading1"/>
       </w:pPr>
       <w:bookmarkStart w:id="2" w:name="_Ref340575341"/>
-      <w:bookmarkStart w:id="3" w:name="_Toc358814424"/>
+      <w:bookmarkStart w:id="3" w:name="_Toc346113987"/>
       <w:r>
         <w:t>Components and p</w:t>
       </w:r>
@@ -2077,32 +2024,11 @@
       </w:pPr>
       <w:r>
         <w:lastRenderedPageBreak/>
-        <w:t>QE library (</w:t>
-      </w:r>
-      <w:proofErr w:type="spellStart"/>
-      <w:r>
-        <w:t>libQEPlugin.so</w:t>
-      </w:r>
-      <w:proofErr w:type="spellEnd"/>
-      <w:r>
-        <w:t xml:space="preserve"> or QEPlugin.dll</w:t>
-      </w:r>
-      <w:proofErr w:type="gramStart"/>
-      <w:r>
-        <w:t>)</w:t>
-      </w:r>
-      <w:proofErr w:type="gramEnd"/>
+        <w:t>QE library (libQEPlugin.so or QEPlugin.dll)</w:t>
+      </w:r>
       <w:r>
         <w:br/>
-        <w:t xml:space="preserve">This library contains all classes that implement the QE framework including data objects, widgets (Qt </w:t>
-      </w:r>
-      <w:proofErr w:type="spellStart"/>
-      <w:r>
-        <w:t>plugins</w:t>
-      </w:r>
-      <w:proofErr w:type="spellEnd"/>
-      <w:r>
-        <w:t>) and supporting classes.</w:t>
+        <w:t>This library contains all classes that implement the QE framework including data objects, widgets (Qt plugins) and supporting classes.</w:t>
       </w:r>
     </w:p>
     <w:p>
@@ -2113,11 +2039,9 @@
           <w:numId w:val="7"/>
         </w:numPr>
       </w:pPr>
-      <w:proofErr w:type="spellStart"/>
       <w:r>
         <w:t>QEGui</w:t>
       </w:r>
-      <w:proofErr w:type="spellEnd"/>
       <w:r>
         <w:br/>
         <w:t xml:space="preserve">A stand alone application that </w:t>
@@ -2280,11 +2204,9 @@
           <w:numId w:val="6"/>
         </w:numPr>
       </w:pPr>
-      <w:proofErr w:type="spellStart"/>
       <w:r>
         <w:t>Qwt</w:t>
       </w:r>
-      <w:proofErr w:type="spellEnd"/>
       <w:r>
         <w:t xml:space="preserve"> library</w:t>
       </w:r>
@@ -2334,41 +2256,15 @@
           <w:numId w:val="6"/>
         </w:numPr>
       </w:pPr>
-      <w:proofErr w:type="spellStart"/>
-      <w:r>
-        <w:t>Gnu</w:t>
-      </w:r>
-      <w:proofErr w:type="spellEnd"/>
-      <w:r>
-        <w:t xml:space="preserve"> tools</w:t>
-      </w:r>
-      <w:r>
-        <w:t xml:space="preserve"> (Optional</w:t>
-      </w:r>
-      <w:proofErr w:type="gramStart"/>
-      <w:r>
-        <w:t>)</w:t>
-      </w:r>
-      <w:proofErr w:type="gramEnd"/>
+      <w:r>
+        <w:t>Gnu tools</w:t>
+      </w:r>
+      <w:r>
+        <w:t xml:space="preserve"> (Optional)</w:t>
+      </w:r>
       <w:r>
         <w:br/>
-        <w:t xml:space="preserve">Qt uses </w:t>
-      </w:r>
-      <w:proofErr w:type="spellStart"/>
-      <w:r>
-        <w:t>gcc</w:t>
-      </w:r>
-      <w:proofErr w:type="spellEnd"/>
-      <w:r>
-        <w:t xml:space="preserve"> and </w:t>
-      </w:r>
-      <w:proofErr w:type="spellStart"/>
-      <w:r>
-        <w:t>gmake</w:t>
-      </w:r>
-      <w:proofErr w:type="spellEnd"/>
-      <w:r>
-        <w:t xml:space="preserve"> to build the QE framework.</w:t>
+        <w:t>Qt uses gcc and gmake to build the QE framework.</w:t>
       </w:r>
     </w:p>
     <w:p>
@@ -2410,13 +2306,8 @@
         <w:t>Qt Creator</w:t>
       </w:r>
       <w:r>
-        <w:t xml:space="preserve"> (Optional</w:t>
-      </w:r>
-      <w:proofErr w:type="gramStart"/>
-      <w:r>
-        <w:t>)</w:t>
-      </w:r>
-      <w:proofErr w:type="gramEnd"/>
+        <w:t xml:space="preserve"> (Optional)</w:t>
+      </w:r>
       <w:r>
         <w:br/>
       </w:r>
@@ -2432,7 +2323,7 @@
         <w:pStyle w:val="Heading1"/>
       </w:pPr>
       <w:bookmarkStart w:id="4" w:name="_Ref340574950"/>
-      <w:bookmarkStart w:id="5" w:name="_Toc358814425"/>
+      <w:bookmarkStart w:id="5" w:name="_Toc346113988"/>
       <w:r>
         <w:t>Setting up your environment</w:t>
       </w:r>
@@ -2448,7 +2339,7 @@
       <w:pPr>
         <w:pStyle w:val="Heading2"/>
       </w:pPr>
-      <w:bookmarkStart w:id="6" w:name="_Toc358814426"/>
+      <w:bookmarkStart w:id="6" w:name="_Toc346113989"/>
       <w:r>
         <w:t xml:space="preserve">No matter what </w:t>
       </w:r>
@@ -2589,26 +2480,16 @@
       <w:pPr>
         <w:pStyle w:val="Heading2"/>
       </w:pPr>
-      <w:bookmarkStart w:id="7" w:name="_Toc358814427"/>
-      <w:proofErr w:type="gramStart"/>
+      <w:bookmarkStart w:id="7" w:name="_Toc346113990"/>
       <w:r>
         <w:lastRenderedPageBreak/>
         <w:t>Code free GUI implementation.</w:t>
       </w:r>
       <w:bookmarkEnd w:id="7"/>
-      <w:proofErr w:type="gramEnd"/>
-    </w:p>
-    <w:p>
-      <w:r>
-        <w:t xml:space="preserve">Nothing extra required. Use the </w:t>
-      </w:r>
-      <w:proofErr w:type="spellStart"/>
-      <w:r>
-        <w:t>QEGui</w:t>
-      </w:r>
-      <w:proofErr w:type="spellEnd"/>
-      <w:r>
-        <w:t xml:space="preserve"> application (part of the QE framework package) to present a control system GUI fully defined by a suite of Qt User Interface files.</w:t>
+    </w:p>
+    <w:p>
+      <w:r>
+        <w:t>Nothing extra required. Use the QEGui application (part of the QE framework package) to present a control system GUI fully defined by a suite of Qt User Interface files.</w:t>
       </w:r>
     </w:p>
     <w:p>
@@ -2616,22 +2497,14 @@
         <w:t xml:space="preserve">Refer to </w:t>
       </w:r>
       <w:r>
-        <w:t xml:space="preserve">the </w:t>
-      </w:r>
-      <w:proofErr w:type="spellStart"/>
-      <w:r>
-        <w:t>QEGui</w:t>
-      </w:r>
-      <w:proofErr w:type="spellEnd"/>
-      <w:r>
-        <w:t xml:space="preserve"> documentation for details.</w:t>
+        <w:t>the QEGui documentation for details.</w:t>
       </w:r>
     </w:p>
     <w:p>
       <w:pPr>
         <w:pStyle w:val="Heading2"/>
       </w:pPr>
-      <w:bookmarkStart w:id="8" w:name="_Toc358814428"/>
+      <w:bookmarkStart w:id="8" w:name="_Toc346113991"/>
       <w:r>
         <w:t>Code free GUI development</w:t>
       </w:r>
@@ -2679,7 +2552,7 @@
       <w:pPr>
         <w:pStyle w:val="Heading2"/>
       </w:pPr>
-      <w:bookmarkStart w:id="9" w:name="_Toc358814429"/>
+      <w:bookmarkStart w:id="9" w:name="_Toc346113992"/>
       <w:r>
         <w:t>Code rich development</w:t>
       </w:r>
@@ -2730,15 +2603,7 @@
     </w:p>
     <w:p>
       <w:r>
-        <w:t>Note</w:t>
-      </w:r>
-      <w:proofErr w:type="gramStart"/>
-      <w:r>
-        <w:t>,</w:t>
-      </w:r>
-      <w:proofErr w:type="gramEnd"/>
-      <w:r>
-        <w:t xml:space="preserve"> there</w:t>
+        <w:t>Note, there</w:t>
       </w:r>
       <w:r>
         <w:t xml:space="preserve"> are </w:t>
@@ -2757,7 +2622,7 @@
       <w:pPr>
         <w:pStyle w:val="Heading1"/>
       </w:pPr>
-      <w:bookmarkStart w:id="10" w:name="_Toc358814430"/>
+      <w:bookmarkStart w:id="10" w:name="_Toc346113993"/>
       <w:r>
         <w:t xml:space="preserve">Installation </w:t>
       </w:r>
@@ -2771,7 +2636,7 @@
         <w:pStyle w:val="Heading2"/>
       </w:pPr>
       <w:bookmarkStart w:id="11" w:name="_Ref341785057"/>
-      <w:bookmarkStart w:id="12" w:name="_Toc358814431"/>
+      <w:bookmarkStart w:id="12" w:name="_Toc346113994"/>
       <w:r>
         <w:t>Qt libraries</w:t>
       </w:r>
@@ -2805,78 +2670,62 @@
           <w:rFonts w:ascii="Courier New" w:hAnsi="Courier New" w:cs="Courier New"/>
         </w:rPr>
       </w:pPr>
-      <w:proofErr w:type="gramStart"/>
       <w:r>
         <w:rPr>
           <w:rFonts w:ascii="Courier New" w:hAnsi="Courier New" w:cs="Courier New"/>
         </w:rPr>
-        <w:t>yum</w:t>
-      </w:r>
-      <w:proofErr w:type="gramEnd"/>
-      <w:r>
+        <w:t>yum info qt-x11</w:t>
+      </w:r>
+    </w:p>
+    <w:p>
+      <w:r>
+        <w:t>You will also end up with the Qt libraries if you install the Qt SDK.</w:t>
+      </w:r>
+    </w:p>
+    <w:p>
+      <w:r>
+        <w:t xml:space="preserve">If you don’t already have the libraries, and you don’t intend on installing the Qt SDK, </w:t>
+      </w:r>
+      <w:r>
+        <w:t xml:space="preserve">you </w:t>
+      </w:r>
+      <w:r>
+        <w:t xml:space="preserve">can </w:t>
+      </w:r>
+      <w:r>
+        <w:t>install the Qt libraries</w:t>
+      </w:r>
+      <w:r>
+        <w:t xml:space="preserve"> </w:t>
+      </w:r>
+      <w:r>
+        <w:t xml:space="preserve">with the following </w:t>
+      </w:r>
+      <w:r>
+        <w:t>command</w:t>
+      </w:r>
+      <w:r>
+        <w:t>:</w:t>
+      </w:r>
+    </w:p>
+    <w:p>
+      <w:pPr>
+        <w:ind w:firstLine="720"/>
         <w:rPr>
           <w:rFonts w:ascii="Courier New" w:hAnsi="Courier New" w:cs="Courier New"/>
         </w:rPr>
-        <w:t xml:space="preserve"> info qt-x11</w:t>
-      </w:r>
-    </w:p>
-    <w:p>
-      <w:r>
-        <w:t>You will also end up with the Qt libraries if you install the Qt SDK.</w:t>
-      </w:r>
-    </w:p>
-    <w:p>
-      <w:r>
-        <w:t xml:space="preserve">If you don’t already have the libraries, and you don’t intend on installing the Qt SDK, </w:t>
-      </w:r>
-      <w:r>
-        <w:t xml:space="preserve">you </w:t>
-      </w:r>
-      <w:r>
-        <w:t xml:space="preserve">can </w:t>
-      </w:r>
-      <w:r>
-        <w:t>install the Qt libraries</w:t>
-      </w:r>
-      <w:r>
-        <w:t xml:space="preserve"> </w:t>
-      </w:r>
-      <w:r>
-        <w:t xml:space="preserve">with the following </w:t>
-      </w:r>
-      <w:r>
-        <w:t>command</w:t>
-      </w:r>
-      <w:r>
-        <w:t>:</w:t>
-      </w:r>
-    </w:p>
-    <w:p>
-      <w:pPr>
-        <w:ind w:firstLine="720"/>
+      </w:pPr>
+      <w:r>
         <w:rPr>
           <w:rFonts w:ascii="Courier New" w:hAnsi="Courier New" w:cs="Courier New"/>
         </w:rPr>
-      </w:pPr>
-      <w:proofErr w:type="gramStart"/>
+        <w:t>y</w:t>
+      </w:r>
       <w:r>
         <w:rPr>
           <w:rFonts w:ascii="Courier New" w:hAnsi="Courier New" w:cs="Courier New"/>
         </w:rPr>
-        <w:t>y</w:t>
-      </w:r>
-      <w:r>
-        <w:rPr>
-          <w:rFonts w:ascii="Courier New" w:hAnsi="Courier New" w:cs="Courier New"/>
-        </w:rPr>
-        <w:t>um</w:t>
-      </w:r>
-      <w:proofErr w:type="gramEnd"/>
-      <w:r>
-        <w:rPr>
-          <w:rFonts w:ascii="Courier New" w:hAnsi="Courier New" w:cs="Courier New"/>
-        </w:rPr>
-        <w:t xml:space="preserve"> install qt-x11</w:t>
+        <w:t>um install qt-x11</w:t>
       </w:r>
     </w:p>
     <w:p>
@@ -2908,26 +2757,13 @@
     </w:p>
     <w:p>
       <w:r>
-        <w:t>Note</w:t>
-      </w:r>
-      <w:proofErr w:type="gramStart"/>
-      <w:r>
-        <w:t>,</w:t>
-      </w:r>
-      <w:proofErr w:type="gramEnd"/>
-      <w:r>
-        <w:t xml:space="preserve"> t</w:t>
+        <w:t>Note, t</w:t>
       </w:r>
       <w:r>
         <w:t xml:space="preserve">he Qt library dependencies should be managed </w:t>
       </w:r>
-      <w:proofErr w:type="spellStart"/>
-      <w:r>
-        <w:t>automagically</w:t>
-      </w:r>
-      <w:proofErr w:type="spellEnd"/>
-      <w:r>
-        <w:t xml:space="preserve"> </w:t>
+      <w:r>
+        <w:t xml:space="preserve">automagically </w:t>
       </w:r>
       <w:r>
         <w:t xml:space="preserve">when installing from a Linux distribution repository. The dependencies may not be accommodated when </w:t>
@@ -2942,40 +2778,11 @@
         <w:t>manually</w:t>
       </w:r>
       <w:r>
-        <w:t xml:space="preserve">. One common dependency problem has been older versions of </w:t>
-      </w:r>
-      <w:proofErr w:type="spellStart"/>
-      <w:r>
-        <w:t>freetype</w:t>
-      </w:r>
-      <w:proofErr w:type="spellEnd"/>
-      <w:r>
-        <w:t xml:space="preserve"> and </w:t>
-      </w:r>
-      <w:proofErr w:type="spellStart"/>
+        <w:t xml:space="preserve">. One common dependency problem has been older versions of freetype and </w:t>
+      </w:r>
       <w:r>
         <w:lastRenderedPageBreak/>
-        <w:t>fontconfig</w:t>
-      </w:r>
-      <w:proofErr w:type="spellEnd"/>
-      <w:r>
-        <w:t xml:space="preserve"> on </w:t>
-      </w:r>
-      <w:proofErr w:type="spellStart"/>
-      <w:r>
-        <w:t>RedHat</w:t>
-      </w:r>
-      <w:proofErr w:type="spellEnd"/>
-      <w:r>
-        <w:t xml:space="preserve"> EL 5. Installing freetype-2.4.3 and fontconfig-2.8.0 on </w:t>
-      </w:r>
-      <w:proofErr w:type="spellStart"/>
-      <w:r>
-        <w:t>RedHat</w:t>
-      </w:r>
-      <w:proofErr w:type="spellEnd"/>
-      <w:r>
-        <w:t xml:space="preserve"> EL 5 resolves this dependency issue.</w:t>
+        <w:t>fontconfig on RedHat EL 5. Installing freetype-2.4.3 and fontconfig-2.8.0 on RedHat EL 5 resolves this dependency issue.</w:t>
       </w:r>
     </w:p>
     <w:p>
@@ -2983,7 +2790,7 @@
         <w:pStyle w:val="Heading2"/>
       </w:pPr>
       <w:bookmarkStart w:id="13" w:name="_Ref341785076"/>
-      <w:bookmarkStart w:id="14" w:name="_Toc358814432"/>
+      <w:bookmarkStart w:id="14" w:name="_Toc346113995"/>
       <w:r>
         <w:t>QE framework</w:t>
       </w:r>
@@ -3005,15 +2812,7 @@
     </w:p>
     <w:p>
       <w:r>
-        <w:t xml:space="preserve">To use the framework, you must download the </w:t>
-      </w:r>
-      <w:proofErr w:type="spellStart"/>
-      <w:r>
-        <w:t>epicsqt</w:t>
-      </w:r>
-      <w:proofErr w:type="spellEnd"/>
-      <w:r>
-        <w:t xml:space="preserve"> project, build it, and deploy the appropriate QE Framework components.</w:t>
+        <w:t>To use the framework, you must download the epicsqt project, build it, and deploy the appropriate QE Framework components.</w:t>
       </w:r>
     </w:p>
     <w:p>
@@ -3031,21 +2830,7 @@
         <w:rPr>
           <w:b/>
         </w:rPr>
-        <w:t xml:space="preserve">Download the </w:t>
-      </w:r>
-      <w:proofErr w:type="spellStart"/>
-      <w:r>
-        <w:rPr>
-          <w:b/>
-        </w:rPr>
-        <w:t>epicsqt</w:t>
-      </w:r>
-      <w:proofErr w:type="spellEnd"/>
-      <w:r>
-        <w:rPr>
-          <w:b/>
-        </w:rPr>
-        <w:t xml:space="preserve"> project </w:t>
+        <w:t xml:space="preserve">Download the epicsqt project </w:t>
       </w:r>
     </w:p>
     <w:p>
@@ -3078,15 +2863,7 @@
         <w:t>D</w:t>
       </w:r>
       <w:r>
-        <w:t xml:space="preserve">ownload the framework source in a single </w:t>
-      </w:r>
-      <w:proofErr w:type="spellStart"/>
-      <w:r>
-        <w:t>gzip</w:t>
-      </w:r>
-      <w:proofErr w:type="spellEnd"/>
-      <w:r>
-        <w:t xml:space="preserve"> file</w:t>
+        <w:t>ownload the framework source in a single gzip file</w:t>
       </w:r>
     </w:p>
     <w:p>
@@ -3102,23 +2879,10 @@
         <w:t>U</w:t>
       </w:r>
       <w:r>
-        <w:t xml:space="preserve">se an </w:t>
-      </w:r>
-      <w:proofErr w:type="spellStart"/>
-      <w:r>
-        <w:t>svn</w:t>
-      </w:r>
-      <w:proofErr w:type="spellEnd"/>
-      <w:r>
-        <w:t xml:space="preserve"> client to extract the source from its </w:t>
-      </w:r>
-      <w:proofErr w:type="spellStart"/>
-      <w:r>
-        <w:t>svn</w:t>
-      </w:r>
-      <w:proofErr w:type="spellEnd"/>
-      <w:r>
-        <w:t xml:space="preserve"> repository</w:t>
+        <w:t xml:space="preserve">se an svn client to extract the source from its </w:t>
+      </w:r>
+      <w:r>
+        <w:t>svn repository</w:t>
       </w:r>
     </w:p>
     <w:p>
@@ -3134,32 +2898,14 @@
         <w:t>U</w:t>
       </w:r>
       <w:r>
-        <w:t xml:space="preserve">se </w:t>
-      </w:r>
-      <w:proofErr w:type="gramStart"/>
-      <w:r>
-        <w:t>an</w:t>
-      </w:r>
-      <w:proofErr w:type="gramEnd"/>
-      <w:r>
-        <w:t xml:space="preserve"> </w:t>
-      </w:r>
-      <w:proofErr w:type="spellStart"/>
-      <w:r>
-        <w:t>svn</w:t>
-      </w:r>
-      <w:proofErr w:type="spellEnd"/>
-      <w:r>
-        <w:t xml:space="preserve"> client to download a single </w:t>
+        <w:t xml:space="preserve">se an svn client to download a single </w:t>
       </w:r>
       <w:r>
         <w:t xml:space="preserve">framework </w:t>
       </w:r>
-      <w:proofErr w:type="spellStart"/>
       <w:r>
         <w:t>makefile</w:t>
       </w:r>
-      <w:proofErr w:type="spellEnd"/>
       <w:r>
         <w:t xml:space="preserve"> which </w:t>
       </w:r>
@@ -3197,21 +2943,7 @@
         <w:rPr>
           <w:b/>
         </w:rPr>
-        <w:t xml:space="preserve">Build the </w:t>
-      </w:r>
-      <w:proofErr w:type="spellStart"/>
-      <w:r>
-        <w:rPr>
-          <w:b/>
-        </w:rPr>
-        <w:t>epicsqt</w:t>
-      </w:r>
-      <w:proofErr w:type="spellEnd"/>
-      <w:r>
-        <w:rPr>
-          <w:b/>
-        </w:rPr>
-        <w:t xml:space="preserve"> project </w:t>
+        <w:t xml:space="preserve">Build the epicsqt project </w:t>
       </w:r>
     </w:p>
     <w:p>
@@ -3250,14 +2982,12 @@
         </w:numPr>
         <w:ind w:left="1440"/>
       </w:pPr>
-      <w:proofErr w:type="spellStart"/>
       <w:r>
         <w:t>q</w:t>
       </w:r>
       <w:r>
         <w:t>make</w:t>
       </w:r>
-      <w:proofErr w:type="spellEnd"/>
       <w:r>
         <w:t xml:space="preserve"> and make </w:t>
       </w:r>
@@ -3280,14 +3010,12 @@
       <w:r>
         <w:t xml:space="preserve">Framework </w:t>
       </w:r>
-      <w:proofErr w:type="spellStart"/>
       <w:r>
         <w:t>m</w:t>
       </w:r>
       <w:r>
         <w:t>akefile</w:t>
       </w:r>
-      <w:proofErr w:type="spellEnd"/>
     </w:p>
     <w:p>
       <w:pPr>
@@ -3306,21 +3034,7 @@
         <w:rPr>
           <w:i/>
         </w:rPr>
-        <w:t xml:space="preserve">QWT will need to be accessible. If installed correctly - QMAKEFEATURES includes the location of the file qwt.prf - the ‘CONFIG += </w:t>
-      </w:r>
-      <w:proofErr w:type="spellStart"/>
-      <w:r>
-        <w:rPr>
-          <w:i/>
-        </w:rPr>
-        <w:t>qwt</w:t>
-      </w:r>
-      <w:proofErr w:type="spellEnd"/>
-      <w:r>
-        <w:rPr>
-          <w:i/>
-        </w:rPr>
-        <w:t xml:space="preserve">’ statement in the project file will be all you need. As an alternative, </w:t>
+        <w:t xml:space="preserve">QWT will need to be accessible. If installed correctly - QMAKEFEATURES includes the location of the file qwt.prf - the ‘CONFIG += qwt’ statement in the project file will be all you need. As an alternative, </w:t>
       </w:r>
       <w:r>
         <w:rPr>
@@ -3356,52 +3070,14 @@
           <w:szCs w:val="18"/>
         </w:rPr>
       </w:pPr>
-      <w:proofErr w:type="gramStart"/>
-      <w:r>
-        <w:rPr>
-          <w:rFonts w:ascii="Courier" w:hAnsi="Courier"/>
-          <w:sz w:val="18"/>
-          <w:szCs w:val="18"/>
-        </w:rPr>
-        <w:t>export</w:t>
-      </w:r>
-      <w:proofErr w:type="gramEnd"/>
-      <w:r>
-        <w:rPr>
-          <w:rFonts w:ascii="Courier" w:hAnsi="Courier"/>
-          <w:sz w:val="18"/>
-          <w:szCs w:val="18"/>
-        </w:rPr>
-        <w:t xml:space="preserve"> QWT_INCLUDE_PATH=/</w:t>
-      </w:r>
-      <w:proofErr w:type="spellStart"/>
-      <w:r>
-        <w:rPr>
-          <w:rFonts w:ascii="Courier" w:hAnsi="Courier"/>
-          <w:sz w:val="18"/>
-          <w:szCs w:val="18"/>
-        </w:rPr>
-        <w:t>usr</w:t>
-      </w:r>
-      <w:proofErr w:type="spellEnd"/>
-      <w:r>
-        <w:rPr>
-          <w:rFonts w:ascii="Courier" w:hAnsi="Courier"/>
-          <w:sz w:val="18"/>
-          <w:szCs w:val="18"/>
-        </w:rPr>
-        <w:t>/include/</w:t>
-      </w:r>
-      <w:proofErr w:type="spellStart"/>
-      <w:r>
-        <w:rPr>
-          <w:rFonts w:ascii="Courier" w:hAnsi="Courier"/>
-          <w:sz w:val="18"/>
-          <w:szCs w:val="18"/>
-        </w:rPr>
-        <w:t>qwt</w:t>
-      </w:r>
-      <w:proofErr w:type="spellEnd"/>
+      <w:r>
+        <w:rPr>
+          <w:rFonts w:ascii="Courier" w:hAnsi="Courier"/>
+          <w:sz w:val="18"/>
+          <w:szCs w:val="18"/>
+        </w:rPr>
+        <w:t>export QWT_INCLUDE_PATH=/usr/include/qwt</w:t>
+      </w:r>
     </w:p>
     <w:p>
       <w:pPr>
@@ -3444,15 +3120,7 @@
         <w:t xml:space="preserve">. Both </w:t>
       </w:r>
       <w:r>
-        <w:t xml:space="preserve">enable the </w:t>
-      </w:r>
-      <w:proofErr w:type="spellStart"/>
-      <w:r>
-        <w:t>QEGui</w:t>
-      </w:r>
-      <w:proofErr w:type="spellEnd"/>
-      <w:r>
-        <w:t xml:space="preserve"> application and </w:t>
+        <w:t xml:space="preserve">enable the QEGui application and </w:t>
       </w:r>
       <w:r>
         <w:t xml:space="preserve">allow the QE Framework to be used as a library loaded by applications </w:t>
@@ -3461,13 +3129,8 @@
         <w:t>and</w:t>
       </w:r>
       <w:r>
-        <w:t xml:space="preserve"> as a Qt </w:t>
-      </w:r>
-      <w:proofErr w:type="spellStart"/>
-      <w:r>
-        <w:t>Plugin</w:t>
-      </w:r>
-      <w:proofErr w:type="spellEnd"/>
+        <w:t xml:space="preserve"> as a Qt Plugin</w:t>
+      </w:r>
       <w:r>
         <w:t>:</w:t>
       </w:r>
@@ -3495,15 +3158,7 @@
         <w:ind w:left="1440"/>
       </w:pPr>
       <w:r>
-        <w:t xml:space="preserve">Framework </w:t>
-      </w:r>
-      <w:proofErr w:type="spellStart"/>
-      <w:r>
-        <w:t>makefile</w:t>
-      </w:r>
-      <w:proofErr w:type="spellEnd"/>
-      <w:r>
-        <w:t xml:space="preserve"> </w:t>
+        <w:t xml:space="preserve">Framework makefile </w:t>
       </w:r>
     </w:p>
     <w:p>
@@ -3511,15 +3166,7 @@
         <w:ind w:left="720"/>
       </w:pPr>
       <w:r>
-        <w:t xml:space="preserve">Note, no matter how you deploy the framework, it may need to locate a Channel Access </w:t>
-      </w:r>
-      <w:proofErr w:type="spellStart"/>
-      <w:r>
-        <w:t>archiver</w:t>
-      </w:r>
-      <w:proofErr w:type="spellEnd"/>
-      <w:r>
-        <w:t xml:space="preserve"> and will attempt to do so using the environment variable </w:t>
+        <w:t xml:space="preserve">Note, no matter how you deploy the framework, it may need to locate a Channel Access archiver and will attempt to do so using the environment variable </w:t>
       </w:r>
       <w:r>
         <w:t>QE_ARCHIVE_LIST</w:t>
@@ -3543,7 +3190,6 @@
           <w:szCs w:val="18"/>
         </w:rPr>
       </w:pPr>
-      <w:proofErr w:type="gramStart"/>
       <w:r>
         <w:rPr>
           <w:rFonts w:ascii="Courier" w:hAnsi="Courier"/>
@@ -3551,136 +3197,37 @@
           <w:szCs w:val="18"/>
         </w:rPr>
         <w:lastRenderedPageBreak/>
-        <w:t>export</w:t>
-      </w:r>
-      <w:proofErr w:type="gramEnd"/>
-      <w:r>
-        <w:rPr>
-          <w:rFonts w:ascii="Courier" w:hAnsi="Courier"/>
-          <w:sz w:val="18"/>
-          <w:szCs w:val="18"/>
-        </w:rPr>
-        <w:t xml:space="preserve"> QE_ARCHIVE_LIST=archiver.synchrotron.org.au:80/cgi-bin/ArchiveDataServer1.cgi archiver.synchrotron.org.au:80/</w:t>
-      </w:r>
-      <w:proofErr w:type="spellStart"/>
-      <w:r>
-        <w:rPr>
-          <w:rFonts w:ascii="Courier" w:hAnsi="Courier"/>
-          <w:sz w:val="18"/>
-          <w:szCs w:val="18"/>
-        </w:rPr>
-        <w:t>cgi</w:t>
-      </w:r>
-      <w:proofErr w:type="spellEnd"/>
-      <w:r>
-        <w:rPr>
-          <w:rFonts w:ascii="Courier" w:hAnsi="Courier"/>
-          <w:sz w:val="18"/>
-          <w:szCs w:val="18"/>
-        </w:rPr>
-        <w:t>-bin/ArchiveDataServer2.cgi</w:t>
-      </w:r>
-    </w:p>
-    <w:p>
-      <w:pPr>
-        <w:rPr>
-          <w:sz w:val="18"/>
-          <w:szCs w:val="18"/>
-        </w:rPr>
-      </w:pPr>
-      <w:r>
-        <w:rPr>
-          <w:sz w:val="18"/>
-          <w:szCs w:val="18"/>
-        </w:rPr>
-        <w:t>Note</w:t>
-      </w:r>
-      <w:proofErr w:type="gramStart"/>
-      <w:r>
-        <w:rPr>
-          <w:sz w:val="18"/>
-          <w:szCs w:val="18"/>
-        </w:rPr>
-        <w:t>,</w:t>
-      </w:r>
-      <w:proofErr w:type="gramEnd"/>
-      <w:r>
-        <w:rPr>
-          <w:sz w:val="18"/>
-          <w:szCs w:val="18"/>
-        </w:rPr>
-        <w:t xml:space="preserve"> all the examples for getting and building the QE Framework assume the </w:t>
-      </w:r>
-      <w:proofErr w:type="spellStart"/>
-      <w:r>
-        <w:rPr>
-          <w:sz w:val="18"/>
-          <w:szCs w:val="18"/>
-        </w:rPr>
-        <w:t>epicsqt</w:t>
-      </w:r>
-      <w:proofErr w:type="spellEnd"/>
-      <w:r>
-        <w:rPr>
-          <w:sz w:val="18"/>
-          <w:szCs w:val="18"/>
-        </w:rPr>
-        <w:t xml:space="preserve"> project has been placed in the directory ~/</w:t>
-      </w:r>
-      <w:proofErr w:type="spellStart"/>
-      <w:r>
-        <w:rPr>
-          <w:sz w:val="18"/>
-          <w:szCs w:val="18"/>
-        </w:rPr>
-        <w:t>epicsqt</w:t>
-      </w:r>
-      <w:proofErr w:type="spellEnd"/>
-      <w:r>
-        <w:rPr>
-          <w:sz w:val="18"/>
-          <w:szCs w:val="18"/>
-        </w:rPr>
-        <w:t>.</w:t>
+        <w:t>export QE_ARCHIVE_LIST=archiver.synchrotron.org.au:80/cgi-bin/ArchiveDataServer1.cgi archiver.synchrotron.org.au:80/cgi-bin/ArchiveDataServer2.cgi</w:t>
+      </w:r>
+    </w:p>
+    <w:p>
+      <w:pPr>
+        <w:rPr>
+          <w:sz w:val="18"/>
+          <w:szCs w:val="18"/>
+        </w:rPr>
+      </w:pPr>
+      <w:r>
+        <w:rPr>
+          <w:sz w:val="18"/>
+          <w:szCs w:val="18"/>
+        </w:rPr>
+        <w:t>Note, all the examples for getting and building the QE Framework assume the epicsqt project has been placed in the directory ~/epicsqt.</w:t>
       </w:r>
     </w:p>
     <w:p>
       <w:pPr>
         <w:pStyle w:val="Heading3"/>
       </w:pPr>
-      <w:bookmarkStart w:id="15" w:name="_Toc358814433"/>
-      <w:r>
-        <w:t xml:space="preserve">Getting the </w:t>
-      </w:r>
-      <w:proofErr w:type="spellStart"/>
-      <w:r>
-        <w:t>epicsqt</w:t>
-      </w:r>
-      <w:proofErr w:type="spellEnd"/>
-      <w:r>
-        <w:t xml:space="preserve"> project as a </w:t>
-      </w:r>
-      <w:proofErr w:type="spellStart"/>
-      <w:r>
-        <w:t>gzip</w:t>
-      </w:r>
-      <w:proofErr w:type="spellEnd"/>
-      <w:r>
-        <w:t xml:space="preserve"> file</w:t>
+      <w:bookmarkStart w:id="15" w:name="_Toc346113996"/>
+      <w:r>
+        <w:t>Getting the epicsqt project as a gzip file</w:t>
       </w:r>
       <w:bookmarkEnd w:id="15"/>
     </w:p>
     <w:p>
       <w:r>
-        <w:t xml:space="preserve">The latest </w:t>
-      </w:r>
-      <w:proofErr w:type="spellStart"/>
-      <w:r>
-        <w:t>gzip</w:t>
-      </w:r>
-      <w:proofErr w:type="spellEnd"/>
-      <w:r>
-        <w:t xml:space="preserve"> file is available for download from </w:t>
+        <w:t xml:space="preserve">The latest gzip file is available for download from </w:t>
       </w:r>
       <w:hyperlink r:id="rId13" w:history="1">
         <w:r>
@@ -3696,15 +3243,7 @@
     </w:p>
     <w:p>
       <w:r>
-        <w:t xml:space="preserve">The same </w:t>
-      </w:r>
-      <w:proofErr w:type="spellStart"/>
-      <w:r>
-        <w:t>gzip</w:t>
-      </w:r>
-      <w:proofErr w:type="spellEnd"/>
-      <w:r>
-        <w:t xml:space="preserve"> file, along with earlier versions and links to documentation is available at </w:t>
+        <w:t xml:space="preserve">The same gzip file, along with earlier versions and links to documentation is available at </w:t>
       </w:r>
       <w:hyperlink r:id="rId14" w:history="1">
         <w:r>
@@ -3717,15 +3256,7 @@
     </w:p>
     <w:p>
       <w:r>
-        <w:t xml:space="preserve">The contents of the </w:t>
-      </w:r>
-      <w:proofErr w:type="spellStart"/>
-      <w:r>
-        <w:t>gzip</w:t>
-      </w:r>
-      <w:proofErr w:type="spellEnd"/>
-      <w:r>
-        <w:t xml:space="preserve"> </w:t>
+        <w:t xml:space="preserve">The contents of the gzip </w:t>
       </w:r>
       <w:r>
         <w:t>can be extracted using the following command:</w:t>
@@ -3745,41 +3276,13 @@
           <w:szCs w:val="18"/>
         </w:rPr>
       </w:pPr>
-      <w:proofErr w:type="gramStart"/>
-      <w:r>
-        <w:rPr>
-          <w:rFonts w:ascii="Courier" w:hAnsi="Courier"/>
-          <w:sz w:val="18"/>
-          <w:szCs w:val="18"/>
-        </w:rPr>
-        <w:t>tar</w:t>
-      </w:r>
-      <w:proofErr w:type="gramEnd"/>
-      <w:r>
-        <w:rPr>
-          <w:rFonts w:ascii="Courier" w:hAnsi="Courier"/>
-          <w:sz w:val="18"/>
-          <w:szCs w:val="18"/>
-        </w:rPr>
-        <w:t xml:space="preserve"> -</w:t>
-      </w:r>
-      <w:proofErr w:type="spellStart"/>
-      <w:r>
-        <w:rPr>
-          <w:rFonts w:ascii="Courier" w:hAnsi="Courier"/>
-          <w:sz w:val="18"/>
-          <w:szCs w:val="18"/>
-        </w:rPr>
-        <w:t>zxvf</w:t>
-      </w:r>
-      <w:proofErr w:type="spellEnd"/>
-      <w:r>
-        <w:rPr>
-          <w:rFonts w:ascii="Courier" w:hAnsi="Courier"/>
-          <w:sz w:val="18"/>
-          <w:szCs w:val="18"/>
-        </w:rPr>
-        <w:t xml:space="preserve"> epicsqt-1.1.8-src.tar.gz</w:t>
+      <w:r>
+        <w:rPr>
+          <w:rFonts w:ascii="Courier" w:hAnsi="Courier"/>
+          <w:sz w:val="18"/>
+          <w:szCs w:val="18"/>
+        </w:rPr>
+        <w:t>tar -zxvf epicsqt-1.1.8-src.tar.gz</w:t>
       </w:r>
     </w:p>
     <w:p>
@@ -3788,38 +3291,20 @@
       </w:pPr>
       <w:bookmarkStart w:id="16" w:name="_Ref341874560"/>
       <w:bookmarkStart w:id="17" w:name="_Ref341874636"/>
-      <w:bookmarkStart w:id="18" w:name="_Toc358814434"/>
-      <w:r>
-        <w:t xml:space="preserve">Getting the </w:t>
-      </w:r>
-      <w:proofErr w:type="spellStart"/>
-      <w:r>
-        <w:t>epicsqt</w:t>
-      </w:r>
-      <w:proofErr w:type="spellEnd"/>
-      <w:r>
-        <w:t xml:space="preserve"> project using </w:t>
-      </w:r>
-      <w:proofErr w:type="spellStart"/>
+      <w:bookmarkStart w:id="18" w:name="_Toc346113997"/>
+      <w:r>
+        <w:t xml:space="preserve">Getting the epicsqt project using </w:t>
+      </w:r>
       <w:r>
         <w:t>svn</w:t>
       </w:r>
       <w:bookmarkEnd w:id="16"/>
       <w:bookmarkEnd w:id="17"/>
       <w:bookmarkEnd w:id="18"/>
-      <w:proofErr w:type="spellEnd"/>
-    </w:p>
-    <w:p>
-      <w:r>
-        <w:t xml:space="preserve">The latest source code for the QE Framework can be downloaded using the following </w:t>
-      </w:r>
-      <w:proofErr w:type="spellStart"/>
-      <w:r>
-        <w:t>svn</w:t>
-      </w:r>
-      <w:proofErr w:type="spellEnd"/>
-      <w:r>
-        <w:t xml:space="preserve"> command:</w:t>
+    </w:p>
+    <w:p>
+      <w:r>
+        <w:t>The latest source code for the QE Framework can be downloaded using the following svn command:</w:t>
       </w:r>
     </w:p>
     <w:p>
@@ -3836,36 +3321,22 @@
           <w:szCs w:val="18"/>
         </w:rPr>
       </w:pPr>
-      <w:proofErr w:type="spellStart"/>
-      <w:proofErr w:type="gramStart"/>
-      <w:r>
-        <w:rPr>
-          <w:rFonts w:ascii="Courier" w:hAnsi="Courier"/>
-          <w:sz w:val="18"/>
-          <w:szCs w:val="18"/>
-        </w:rPr>
-        <w:t>svn</w:t>
-      </w:r>
-      <w:proofErr w:type="spellEnd"/>
-      <w:proofErr w:type="gramEnd"/>
-      <w:r>
-        <w:rPr>
-          <w:rFonts w:ascii="Courier" w:hAnsi="Courier"/>
-          <w:sz w:val="18"/>
-          <w:szCs w:val="18"/>
-        </w:rPr>
-        <w:t xml:space="preserve"> checkout svn://svn.code.sf.net/p/epicsqt/code/trunk </w:t>
-      </w:r>
-      <w:proofErr w:type="spellStart"/>
-      <w:r>
-        <w:rPr>
-          <w:rFonts w:ascii="Courier" w:hAnsi="Courier"/>
-          <w:sz w:val="18"/>
-          <w:szCs w:val="18"/>
-        </w:rPr>
-        <w:t>epicsqt</w:t>
-      </w:r>
-      <w:proofErr w:type="spellEnd"/>
+      <w:r>
+        <w:rPr>
+          <w:rFonts w:ascii="Courier" w:hAnsi="Courier"/>
+          <w:sz w:val="18"/>
+          <w:szCs w:val="18"/>
+        </w:rPr>
+        <w:t>svn co http</w:t>
+      </w:r>
+      <w:r>
+        <w:rPr>
+          <w:rFonts w:ascii="Courier" w:hAnsi="Courier"/>
+          <w:sz w:val="18"/>
+          <w:szCs w:val="18"/>
+        </w:rPr>
+        <w:t>://epicsqt.svn.sourceforge.net/svnroot/epicsqt</w:t>
+      </w:r>
       <w:r>
         <w:rPr>
           <w:rFonts w:ascii="Courier" w:hAnsi="Courier"/>
@@ -3874,64 +3345,49 @@
         </w:rPr>
         <w:t>/trunk</w:t>
       </w:r>
-    </w:p>
-    <w:p>
-      <w:r>
-        <w:t>This command will create a directory ‘</w:t>
-      </w:r>
-      <w:proofErr w:type="spellStart"/>
-      <w:r>
-        <w:t>epicsqt</w:t>
-      </w:r>
-      <w:proofErr w:type="spellEnd"/>
-      <w:r>
+      <w:r>
+        <w:rPr>
+          <w:rFonts w:ascii="Courier" w:hAnsi="Courier"/>
+          <w:sz w:val="18"/>
+          <w:szCs w:val="18"/>
+        </w:rPr>
+        <w:t xml:space="preserve"> epicsqt</w:t>
+      </w:r>
+      <w:r>
+        <w:rPr>
+          <w:rFonts w:ascii="Courier" w:hAnsi="Courier"/>
+          <w:sz w:val="18"/>
+          <w:szCs w:val="18"/>
+        </w:rPr>
         <w:t>/trunk</w:t>
       </w:r>
+    </w:p>
+    <w:p>
+      <w:r>
+        <w:t>This command will create a directory ‘epicsqt</w:t>
+      </w:r>
+      <w:r>
+        <w:t>/trunk</w:t>
+      </w:r>
       <w:r>
         <w:t>’ containing the QE Framework project.</w:t>
       </w:r>
     </w:p>
     <w:p>
-      <w:proofErr w:type="gramStart"/>
-      <w:r>
-        <w:t>An</w:t>
-      </w:r>
-      <w:proofErr w:type="gramEnd"/>
-      <w:r>
-        <w:t xml:space="preserve"> </w:t>
-      </w:r>
-      <w:proofErr w:type="spellStart"/>
-      <w:r>
-        <w:t>svn</w:t>
-      </w:r>
-      <w:proofErr w:type="spellEnd"/>
-      <w:r>
-        <w:t xml:space="preserve"> client can also be used to get earlier version of the source code.</w:t>
-      </w:r>
-    </w:p>
-    <w:p>
-      <w:proofErr w:type="spellStart"/>
-      <w:r>
-        <w:t>SourceForge</w:t>
-      </w:r>
-      <w:proofErr w:type="spellEnd"/>
-      <w:r>
-        <w:t xml:space="preserve"> also provide a browser based interface to the </w:t>
-      </w:r>
-      <w:proofErr w:type="spellStart"/>
-      <w:r>
-        <w:t>svn</w:t>
-      </w:r>
-      <w:proofErr w:type="spellEnd"/>
-      <w:r>
-        <w:t xml:space="preserve"> repository at </w:t>
+      <w:r>
+        <w:t>An svn client can also be used to get earlier version of the source code.</w:t>
+      </w:r>
+    </w:p>
+    <w:p>
+      <w:r>
+        <w:t xml:space="preserve">SourceForge also provide a browser based interface to the svn repository at </w:t>
       </w:r>
       <w:hyperlink r:id="rId15" w:history="1">
         <w:r>
           <w:rPr>
             <w:rStyle w:val="Hyperlink"/>
           </w:rPr>
-          <w:t>http://sourceforge.net/p/epicsqt/code/HEAD/tree/</w:t>
+          <w:t>http://epicsqt.svn.sourceforge.net/viewvc/epicsqt/</w:t>
         </w:r>
       </w:hyperlink>
     </w:p>
@@ -3940,37 +3396,16 @@
         <w:pStyle w:val="Heading3"/>
       </w:pPr>
       <w:bookmarkStart w:id="19" w:name="_Ref341790799"/>
-      <w:bookmarkStart w:id="20" w:name="_Toc358814435"/>
-      <w:r>
-        <w:t xml:space="preserve">Getting the build script using </w:t>
-      </w:r>
-      <w:proofErr w:type="spellStart"/>
-      <w:r>
-        <w:t>svn</w:t>
+      <w:bookmarkStart w:id="20" w:name="_Toc346113998"/>
+      <w:r>
+        <w:t>Getting the build script using svn</w:t>
       </w:r>
       <w:bookmarkEnd w:id="19"/>
       <w:bookmarkEnd w:id="20"/>
-      <w:proofErr w:type="spellEnd"/>
-    </w:p>
-    <w:p>
-      <w:r>
-        <w:t xml:space="preserve">A single build script that will download the entire project source from the </w:t>
-      </w:r>
-      <w:proofErr w:type="spellStart"/>
-      <w:r>
-        <w:t>svn</w:t>
-      </w:r>
-      <w:proofErr w:type="spellEnd"/>
-      <w:r>
-        <w:t xml:space="preserve"> repository can be obtained using the following </w:t>
-      </w:r>
-      <w:proofErr w:type="spellStart"/>
-      <w:r>
-        <w:t>svn</w:t>
-      </w:r>
-      <w:proofErr w:type="spellEnd"/>
-      <w:r>
-        <w:t xml:space="preserve"> command:</w:t>
+    </w:p>
+    <w:p>
+      <w:r>
+        <w:t>A single build script that will download the entire project source from the svn repository can be obtained using the following svn command:</w:t>
       </w:r>
     </w:p>
     <w:p>
@@ -3988,25 +3423,29 @@
           <w:szCs w:val="18"/>
         </w:rPr>
       </w:pPr>
-      <w:proofErr w:type="spellStart"/>
-      <w:proofErr w:type="gramStart"/>
-      <w:r>
-        <w:rPr>
-          <w:rFonts w:ascii="Courier" w:hAnsi="Courier"/>
-          <w:sz w:val="18"/>
-          <w:szCs w:val="18"/>
-        </w:rPr>
-        <w:t>svn</w:t>
-      </w:r>
-      <w:proofErr w:type="spellEnd"/>
-      <w:proofErr w:type="gramEnd"/>
-      <w:r>
-        <w:rPr>
-          <w:rFonts w:ascii="Courier" w:hAnsi="Courier"/>
-          <w:sz w:val="18"/>
-          <w:szCs w:val="18"/>
-        </w:rPr>
-        <w:t xml:space="preserve"> export http://svn.code.sf.net/p/epicsqt/code/trunk/resources/makefile</w:t>
+      <w:r>
+        <w:rPr>
+          <w:rFonts w:ascii="Courier" w:hAnsi="Courier"/>
+          <w:sz w:val="18"/>
+          <w:szCs w:val="18"/>
+        </w:rPr>
+        <w:t>svn export http://epicsqt.svn.sourceforge.net/svnroot/epicsqt/</w:t>
+      </w:r>
+      <w:r>
+        <w:rPr>
+          <w:rFonts w:ascii="Courier" w:hAnsi="Courier"/>
+          <w:sz w:val="18"/>
+          <w:szCs w:val="18"/>
+        </w:rPr>
+        <w:t>trunk/</w:t>
+      </w:r>
+      <w:r>
+        <w:rPr>
+          <w:rFonts w:ascii="Courier" w:hAnsi="Courier"/>
+          <w:sz w:val="18"/>
+          <w:szCs w:val="18"/>
+        </w:rPr>
+        <w:t>resources/makefile</w:t>
       </w:r>
     </w:p>
     <w:p>
@@ -4029,7 +3468,6 @@
           <w:szCs w:val="18"/>
         </w:rPr>
       </w:pPr>
-      <w:proofErr w:type="gramStart"/>
       <w:r>
         <w:rPr>
           <w:rFonts w:ascii="Courier" w:hAnsi="Courier"/>
@@ -4038,7 +3476,6 @@
         </w:rPr>
         <w:t>make</w:t>
       </w:r>
-      <w:proofErr w:type="gramEnd"/>
       <w:r>
         <w:rPr>
           <w:rFonts w:ascii="Courier" w:hAnsi="Courier"/>
@@ -4050,23 +3487,7 @@
     </w:p>
     <w:p>
       <w:r>
-        <w:t>Note</w:t>
-      </w:r>
-      <w:proofErr w:type="gramStart"/>
-      <w:r>
-        <w:t>,</w:t>
-      </w:r>
-      <w:proofErr w:type="gramEnd"/>
-      <w:r>
-        <w:t xml:space="preserve"> the </w:t>
-      </w:r>
-      <w:proofErr w:type="spellStart"/>
-      <w:r>
-        <w:t>makefile</w:t>
-      </w:r>
-      <w:proofErr w:type="spellEnd"/>
-      <w:r>
-        <w:t xml:space="preserve"> can also be </w:t>
+        <w:t xml:space="preserve">Note, the makefile can also be </w:t>
       </w:r>
       <w:r>
         <w:t>used to build, clean, and package the QE Framework. Refer to ‘</w:t>
@@ -4081,13 +3502,8 @@
         <w:fldChar w:fldCharType="separate"/>
       </w:r>
       <w:r>
-        <w:t xml:space="preserve">Building the framework using the framework </w:t>
-      </w:r>
-      <w:proofErr w:type="spellStart"/>
-      <w:r>
-        <w:t>makefile</w:t>
-      </w:r>
-      <w:proofErr w:type="spellEnd"/>
+        <w:t>Building the framework using the framework makefile</w:t>
+      </w:r>
       <w:r>
         <w:fldChar w:fldCharType="end"/>
       </w:r>
@@ -4131,13 +3547,8 @@
         <w:fldChar w:fldCharType="separate"/>
       </w:r>
       <w:r>
-        <w:t xml:space="preserve">Deploying the QE Framework – using framework </w:t>
-      </w:r>
-      <w:proofErr w:type="spellStart"/>
-      <w:r>
-        <w:t>makefile</w:t>
-      </w:r>
-      <w:proofErr w:type="spellEnd"/>
+        <w:t>Deploying the QE Framework – using framework makefile</w:t>
+      </w:r>
       <w:r>
         <w:fldChar w:fldCharType="end"/>
       </w:r>
@@ -4177,30 +3588,14 @@
     </w:p>
     <w:p>
       <w:r>
-        <w:t xml:space="preserve">Note, the </w:t>
-      </w:r>
-      <w:proofErr w:type="spellStart"/>
-      <w:r>
-        <w:t>makefile</w:t>
-      </w:r>
-      <w:proofErr w:type="spellEnd"/>
-      <w:r>
-        <w:t xml:space="preserve"> is itself part of the </w:t>
-      </w:r>
-      <w:proofErr w:type="spellStart"/>
-      <w:r>
-        <w:t>epicsqt</w:t>
-      </w:r>
-      <w:proofErr w:type="spellEnd"/>
-      <w:r>
-        <w:t xml:space="preserve"> project files and can be found in the ‘resources’ directory.</w:t>
+        <w:t>Note, the makefile is itself part of the epicsqt project files and can be found in the ‘resources’ directory.</w:t>
       </w:r>
     </w:p>
     <w:p>
       <w:pPr>
         <w:pStyle w:val="Heading3"/>
       </w:pPr>
-      <w:bookmarkStart w:id="21" w:name="_Toc358814436"/>
+      <w:bookmarkStart w:id="21" w:name="_Toc346113999"/>
       <w:r>
         <w:t>Building the framework using Qt Creator</w:t>
       </w:r>
@@ -4218,15 +3613,7 @@
         <w:t>Open the epicsqt.pro file in Qt Creator</w:t>
       </w:r>
       <w:r>
-        <w:t xml:space="preserve">. The epicsqt.pro file is in the top level directory of the </w:t>
-      </w:r>
-      <w:proofErr w:type="spellStart"/>
-      <w:r>
-        <w:t>epicsqt</w:t>
-      </w:r>
-      <w:proofErr w:type="spellEnd"/>
-      <w:r>
-        <w:t xml:space="preserve"> project.</w:t>
+        <w:t>. The epicsqt.pro file is in the top level directory of the epicsqt project.</w:t>
       </w:r>
     </w:p>
     <w:p>
@@ -4238,6 +3625,7 @@
         </w:numPr>
       </w:pPr>
       <w:r>
+        <w:lastRenderedPageBreak/>
         <w:t>Ensure shadow building is unchecked in the ‘Projects’ options.</w:t>
       </w:r>
     </w:p>
@@ -4250,7 +3638,6 @@
         </w:numPr>
       </w:pPr>
       <w:r>
-        <w:lastRenderedPageBreak/>
         <w:t>Build</w:t>
       </w:r>
       <w:r>
@@ -4259,11 +3646,7 @@
     </w:p>
     <w:p>
       <w:r>
-        <w:t>If you are using a multi core processor, adding a compile option –</w:t>
-      </w:r>
-      <w:proofErr w:type="spellStart"/>
-      <w:r>
-        <w:t>j</w:t>
+        <w:t>If you are using a multi core processor, adding a compile option –j</w:t>
       </w:r>
       <w:r>
         <w:rPr>
@@ -4271,7 +3654,6 @@
         </w:rPr>
         <w:t>n</w:t>
       </w:r>
-      <w:proofErr w:type="spellEnd"/>
       <w:r>
         <w:t xml:space="preserve"> (where </w:t>
       </w:r>
@@ -4289,36 +3671,15 @@
       <w:pPr>
         <w:pStyle w:val="Heading3"/>
       </w:pPr>
-      <w:bookmarkStart w:id="22" w:name="_Toc358814437"/>
-      <w:r>
-        <w:t xml:space="preserve">Building the framework using </w:t>
-      </w:r>
-      <w:proofErr w:type="spellStart"/>
-      <w:r>
-        <w:t>qmake</w:t>
+      <w:bookmarkStart w:id="22" w:name="_Toc346114000"/>
+      <w:r>
+        <w:t>Building the framework using qmake</w:t>
       </w:r>
       <w:bookmarkEnd w:id="22"/>
-      <w:proofErr w:type="spellEnd"/>
-    </w:p>
-    <w:p>
-      <w:r>
-        <w:t xml:space="preserve">To build the QE Framework using Qt’s </w:t>
-      </w:r>
-      <w:proofErr w:type="spellStart"/>
-      <w:r>
-        <w:t>qmake</w:t>
-      </w:r>
-      <w:proofErr w:type="spellEnd"/>
-      <w:r>
-        <w:t xml:space="preserve">, enter the following commands in the </w:t>
-      </w:r>
-      <w:proofErr w:type="spellStart"/>
-      <w:r>
-        <w:t>epicsqt</w:t>
-      </w:r>
-      <w:proofErr w:type="spellEnd"/>
-      <w:r>
-        <w:t xml:space="preserve"> project directory:</w:t>
+    </w:p>
+    <w:p>
+      <w:r>
+        <w:t>To build the QE Framework using Qt’s qmake, enter the following commands in the epicsqt project directory:</w:t>
       </w:r>
     </w:p>
     <w:p>
@@ -4329,11 +3690,9 @@
           <w:numId w:val="13"/>
         </w:numPr>
       </w:pPr>
-      <w:proofErr w:type="spellStart"/>
       <w:r>
         <w:t>qmake</w:t>
       </w:r>
-      <w:proofErr w:type="spellEnd"/>
     </w:p>
     <w:p>
       <w:pPr>
@@ -4352,20 +3711,15 @@
         <w:pStyle w:val="Heading3"/>
       </w:pPr>
       <w:bookmarkStart w:id="23" w:name="_Ref341872924"/>
-      <w:bookmarkStart w:id="24" w:name="_Toc358814438"/>
+      <w:bookmarkStart w:id="24" w:name="_Toc346114001"/>
       <w:r>
         <w:t xml:space="preserve">Building the framework using </w:t>
       </w:r>
       <w:r>
-        <w:t xml:space="preserve">the framework </w:t>
-      </w:r>
-      <w:proofErr w:type="spellStart"/>
-      <w:r>
-        <w:t>makefile</w:t>
+        <w:t>the framework makefile</w:t>
       </w:r>
       <w:bookmarkEnd w:id="23"/>
       <w:bookmarkEnd w:id="24"/>
-      <w:proofErr w:type="spellEnd"/>
     </w:p>
     <w:p>
       <w:pPr>
@@ -4379,26 +3733,10 @@
         <w:t xml:space="preserve">A single </w:t>
       </w:r>
       <w:r>
-        <w:t xml:space="preserve">project </w:t>
-      </w:r>
-      <w:proofErr w:type="spellStart"/>
-      <w:r>
-        <w:t>makefile</w:t>
-      </w:r>
-      <w:proofErr w:type="spellEnd"/>
-      <w:r>
-        <w:t xml:space="preserve"> is available to </w:t>
-      </w:r>
-      <w:r>
-        <w:t xml:space="preserve">download the entire project source from the </w:t>
-      </w:r>
-      <w:proofErr w:type="spellStart"/>
-      <w:r>
-        <w:t>svn</w:t>
-      </w:r>
-      <w:proofErr w:type="spellEnd"/>
-      <w:r>
-        <w:t xml:space="preserve"> repository</w:t>
+        <w:t xml:space="preserve">project makefile is available to </w:t>
+      </w:r>
+      <w:r>
+        <w:t>download the entire project source from the svn repository</w:t>
       </w:r>
       <w:r>
         <w:t>, build the framework, package the framework</w:t>
@@ -4413,23 +3751,7 @@
         <w:t xml:space="preserve"> create a RPM file containing the framework</w:t>
       </w:r>
       <w:r>
-        <w:t xml:space="preserve">. The </w:t>
-      </w:r>
-      <w:proofErr w:type="spellStart"/>
-      <w:r>
-        <w:t>makefile</w:t>
-      </w:r>
-      <w:proofErr w:type="spellEnd"/>
-      <w:r>
-        <w:t xml:space="preserve"> can be downloaded from the </w:t>
-      </w:r>
-      <w:proofErr w:type="spellStart"/>
-      <w:r>
-        <w:t>svn</w:t>
-      </w:r>
-      <w:proofErr w:type="spellEnd"/>
-      <w:r>
-        <w:t xml:space="preserve"> repository</w:t>
+        <w:t>. The makefile can be downloaded from the svn repository</w:t>
       </w:r>
       <w:r>
         <w:t xml:space="preserve"> - r</w:t>
@@ -4447,13 +3769,8 @@
         <w:fldChar w:fldCharType="separate"/>
       </w:r>
       <w:r>
-        <w:t xml:space="preserve">Getting the build script using </w:t>
-      </w:r>
-      <w:proofErr w:type="spellStart"/>
-      <w:r>
-        <w:t>svn</w:t>
-      </w:r>
-      <w:proofErr w:type="spellEnd"/>
+        <w:t>Getting the build script using svn</w:t>
+      </w:r>
       <w:r>
         <w:fldChar w:fldCharType="end"/>
       </w:r>
@@ -4491,15 +3808,7 @@
         <w:t xml:space="preserve"> -</w:t>
       </w:r>
       <w:r>
-        <w:t xml:space="preserve"> and is also itself part of the </w:t>
-      </w:r>
-      <w:proofErr w:type="spellStart"/>
-      <w:r>
-        <w:t>epicsqt</w:t>
-      </w:r>
-      <w:proofErr w:type="spellEnd"/>
-      <w:r>
-        <w:t xml:space="preserve"> project source</w:t>
+        <w:t xml:space="preserve"> and is also itself part of the epicsqt project source</w:t>
       </w:r>
       <w:r>
         <w:t xml:space="preserve"> </w:t>
@@ -4510,15 +3819,7 @@
     </w:p>
     <w:p>
       <w:r>
-        <w:t xml:space="preserve">The following targets can be specified for the project </w:t>
-      </w:r>
-      <w:proofErr w:type="spellStart"/>
-      <w:r>
-        <w:t>makefile</w:t>
-      </w:r>
-      <w:proofErr w:type="spellEnd"/>
-      <w:r>
-        <w:t>:</w:t>
+        <w:t>The following targets can be specified for the project makefile:</w:t>
       </w:r>
     </w:p>
     <w:p>
@@ -4537,7 +3838,6 @@
           <w:szCs w:val="18"/>
         </w:rPr>
       </w:pPr>
-      <w:proofErr w:type="gramStart"/>
       <w:r>
         <w:rPr>
           <w:rFonts w:ascii="Courier" w:hAnsi="Courier"/>
@@ -4546,7 +3846,6 @@
         </w:rPr>
         <w:t>make</w:t>
       </w:r>
-      <w:proofErr w:type="gramEnd"/>
       <w:r>
         <w:rPr>
           <w:rFonts w:ascii="Courier" w:hAnsi="Courier"/>
@@ -4907,7 +4206,6 @@
           <w:szCs w:val="18"/>
         </w:rPr>
       </w:pPr>
-      <w:proofErr w:type="gramStart"/>
       <w:r>
         <w:rPr>
           <w:rFonts w:ascii="Courier" w:hAnsi="Courier"/>
@@ -4916,7 +4214,6 @@
         </w:rPr>
         <w:t>make</w:t>
       </w:r>
-      <w:proofErr w:type="gramEnd"/>
       <w:r>
         <w:rPr>
           <w:rFonts w:ascii="Courier" w:hAnsi="Courier"/>
@@ -4969,9 +4266,67 @@
     </w:p>
     <w:p>
       <w:pPr>
+        <w:pBdr>
+          <w:top w:val="single" w:sz="4" w:space="1" w:color="auto"/>
+          <w:left w:val="single" w:sz="4" w:space="4" w:color="auto"/>
+          <w:bottom w:val="single" w:sz="4" w:space="1" w:color="auto"/>
+          <w:right w:val="single" w:sz="4" w:space="4" w:color="auto"/>
+        </w:pBdr>
+        <w:spacing w:after="0"/>
+        <w:ind w:right="-896"/>
+        <w:rPr>
+          <w:rFonts w:ascii="Courier" w:hAnsi="Courier"/>
+          <w:sz w:val="18"/>
+          <w:szCs w:val="18"/>
+        </w:rPr>
+      </w:pPr>
+      <w:r>
+        <w:rPr>
+          <w:rFonts w:ascii="Courier" w:hAnsi="Courier"/>
+          <w:sz w:val="18"/>
+          <w:szCs w:val="18"/>
+        </w:rPr>
+        <w:t>make upload_rpm</w:t>
+      </w:r>
+      <w:r>
+        <w:rPr>
+          <w:rFonts w:ascii="Courier" w:hAnsi="Courier"/>
+          <w:sz w:val="18"/>
+          <w:szCs w:val="18"/>
+        </w:rPr>
+        <w:tab/>
+        <w:t xml:space="preserve"># upload RPM file </w:t>
+      </w:r>
+      <w:r>
+        <w:rPr>
+          <w:rFonts w:ascii="Courier" w:hAnsi="Courier"/>
+          <w:sz w:val="18"/>
+          <w:szCs w:val="18"/>
+        </w:rPr>
+        <w:t>into Source</w:t>
+      </w:r>
+      <w:r>
+        <w:rPr>
+          <w:rFonts w:ascii="Courier" w:hAnsi="Courier"/>
+          <w:sz w:val="18"/>
+          <w:szCs w:val="18"/>
+        </w:rPr>
+        <w:t>F</w:t>
+      </w:r>
+      <w:r>
+        <w:rPr>
+          <w:rFonts w:ascii="Courier" w:hAnsi="Courier"/>
+          <w:sz w:val="18"/>
+          <w:szCs w:val="18"/>
+        </w:rPr>
+        <w:t>orge download area</w:t>
+      </w:r>
+    </w:p>
+    <w:p>
+      <w:pPr>
         <w:pStyle w:val="Heading3"/>
       </w:pPr>
-      <w:bookmarkStart w:id="25" w:name="_Toc358814439"/>
+      <w:bookmarkStart w:id="25" w:name="_Toc346114002"/>
       <w:r>
         <w:t>Deploying the QE Framework</w:t>
       </w:r>
@@ -4982,28 +4337,12 @@
     </w:p>
     <w:p>
       <w:r>
-        <w:t xml:space="preserve">There are many options for deploying the QE Framework, but the following describes a simple deployment that allows the QE Framework applications to be located and the QE Framework library to be used as both a standard library and a Qt Designer </w:t>
-      </w:r>
-      <w:proofErr w:type="spellStart"/>
-      <w:r>
-        <w:t>Plugin</w:t>
-      </w:r>
-      <w:proofErr w:type="spellEnd"/>
-      <w:r>
-        <w:t>.</w:t>
-      </w:r>
-    </w:p>
-    <w:p>
-      <w:r>
-        <w:t xml:space="preserve">Extend the path to include the location of the </w:t>
-      </w:r>
-      <w:proofErr w:type="spellStart"/>
-      <w:r>
-        <w:t>QEGui</w:t>
-      </w:r>
-      <w:proofErr w:type="spellEnd"/>
-      <w:r>
-        <w:t xml:space="preserve"> application:</w:t>
+        <w:t>There are many options for deploying the QE Framework, but the following describes a simple deployment that allows the QE Framework applications to be located and the QE Framework library to be used as both a standard library and a Qt Designer Plugin.</w:t>
+      </w:r>
+    </w:p>
+    <w:p>
+      <w:r>
+        <w:t>Extend the path to include the location of the QEGui application:</w:t>
       </w:r>
     </w:p>
     <w:p>
@@ -5021,23 +4360,13 @@
           <w:szCs w:val="18"/>
         </w:rPr>
       </w:pPr>
-      <w:proofErr w:type="gramStart"/>
-      <w:r>
-        <w:rPr>
-          <w:rFonts w:ascii="Courier" w:hAnsi="Courier"/>
-          <w:sz w:val="18"/>
-          <w:szCs w:val="18"/>
-        </w:rPr>
-        <w:t>export</w:t>
-      </w:r>
-      <w:proofErr w:type="gramEnd"/>
-      <w:r>
-        <w:rPr>
-          <w:rFonts w:ascii="Courier" w:hAnsi="Courier"/>
-          <w:sz w:val="18"/>
-          <w:szCs w:val="18"/>
-        </w:rPr>
-        <w:t xml:space="preserve"> PATH=$PATH:</w:t>
+      <w:r>
+        <w:rPr>
+          <w:rFonts w:ascii="Courier" w:hAnsi="Courier"/>
+          <w:sz w:val="18"/>
+          <w:szCs w:val="18"/>
+        </w:rPr>
+        <w:t>export PATH=$PATH:</w:t>
       </w:r>
       <w:r>
         <w:rPr>
@@ -5062,25 +4391,7 @@
           <w:sz w:val="18"/>
           <w:szCs w:val="18"/>
         </w:rPr>
-        <w:t>/</w:t>
-      </w:r>
-      <w:proofErr w:type="spellStart"/>
-      <w:r>
-        <w:rPr>
-          <w:rFonts w:ascii="Courier" w:hAnsi="Courier"/>
-          <w:sz w:val="18"/>
-          <w:szCs w:val="18"/>
-        </w:rPr>
-        <w:t>epicsqt</w:t>
-      </w:r>
-      <w:proofErr w:type="spellEnd"/>
-      <w:r>
-        <w:rPr>
-          <w:rFonts w:ascii="Courier" w:hAnsi="Courier"/>
-          <w:sz w:val="18"/>
-          <w:szCs w:val="18"/>
-        </w:rPr>
-        <w:t>/</w:t>
+        <w:t>/epicsqt/</w:t>
       </w:r>
       <w:r>
         <w:rPr>
@@ -5096,18 +4407,8 @@
           <w:sz w:val="18"/>
           <w:szCs w:val="18"/>
         </w:rPr>
-        <w:t>applications/</w:t>
-      </w:r>
-      <w:proofErr w:type="spellStart"/>
-      <w:r>
-        <w:rPr>
-          <w:rFonts w:ascii="Courier" w:hAnsi="Courier"/>
-          <w:sz w:val="18"/>
-          <w:szCs w:val="18"/>
-        </w:rPr>
-        <w:t>QEGuiApp</w:t>
-      </w:r>
-      <w:proofErr w:type="spellEnd"/>
+        <w:t>applications/QEGuiApp</w:t>
+      </w:r>
     </w:p>
     <w:p>
       <w:r>
@@ -5129,23 +4430,13 @@
           <w:szCs w:val="18"/>
         </w:rPr>
       </w:pPr>
-      <w:proofErr w:type="gramStart"/>
-      <w:r>
-        <w:rPr>
-          <w:rFonts w:ascii="Courier" w:hAnsi="Courier"/>
-          <w:sz w:val="18"/>
-          <w:szCs w:val="18"/>
-        </w:rPr>
-        <w:t>export</w:t>
-      </w:r>
-      <w:proofErr w:type="gramEnd"/>
-      <w:r>
-        <w:rPr>
-          <w:rFonts w:ascii="Courier" w:hAnsi="Courier"/>
-          <w:sz w:val="18"/>
-          <w:szCs w:val="18"/>
-        </w:rPr>
-        <w:t xml:space="preserve"> LD_LIBRARY_PATH=$LD_LIBRARY_PATH:</w:t>
+      <w:r>
+        <w:rPr>
+          <w:rFonts w:ascii="Courier" w:hAnsi="Courier"/>
+          <w:sz w:val="18"/>
+          <w:szCs w:val="18"/>
+        </w:rPr>
+        <w:t>export LD_LIBRARY_PATH=$LD_LIBRARY_PATH:</w:t>
       </w:r>
       <w:r>
         <w:rPr>
@@ -5191,15 +4482,7 @@
     </w:p>
     <w:p>
       <w:r>
-        <w:t xml:space="preserve">Ensure Qt can find the QE Framework library as a Qt Designer </w:t>
-      </w:r>
-      <w:proofErr w:type="spellStart"/>
-      <w:r>
-        <w:t>Plugin</w:t>
-      </w:r>
-      <w:proofErr w:type="spellEnd"/>
-      <w:r>
-        <w:t>:</w:t>
+        <w:t>Ensure Qt can find the QE Framework library as a Qt Designer Plugin:</w:t>
       </w:r>
     </w:p>
     <w:p>
@@ -5217,23 +4500,13 @@
           <w:szCs w:val="18"/>
         </w:rPr>
       </w:pPr>
-      <w:proofErr w:type="gramStart"/>
-      <w:r>
-        <w:rPr>
-          <w:rFonts w:ascii="Courier" w:hAnsi="Courier"/>
-          <w:sz w:val="18"/>
-          <w:szCs w:val="18"/>
-        </w:rPr>
-        <w:t>export</w:t>
-      </w:r>
-      <w:proofErr w:type="gramEnd"/>
-      <w:r>
-        <w:rPr>
-          <w:rFonts w:ascii="Courier" w:hAnsi="Courier"/>
-          <w:sz w:val="18"/>
-          <w:szCs w:val="18"/>
-        </w:rPr>
-        <w:t xml:space="preserve"> QT_PLUGIN_PATH</w:t>
+      <w:r>
+        <w:rPr>
+          <w:rFonts w:ascii="Courier" w:hAnsi="Courier"/>
+          <w:sz w:val="18"/>
+          <w:szCs w:val="18"/>
+        </w:rPr>
+        <w:t>export QT_PLUGIN_PATH</w:t>
       </w:r>
       <w:r>
         <w:rPr>
@@ -5258,26 +4531,16 @@
           <w:sz w:val="18"/>
           <w:szCs w:val="18"/>
         </w:rPr>
+        <w:t>/epicsqt</w:t>
+      </w:r>
+      <w:r>
+        <w:rPr>
+          <w:rFonts w:ascii="Courier" w:hAnsi="Courier"/>
+          <w:sz w:val="18"/>
+          <w:szCs w:val="18"/>
+        </w:rPr>
         <w:t>/</w:t>
       </w:r>
-      <w:proofErr w:type="spellStart"/>
-      <w:r>
-        <w:rPr>
-          <w:rFonts w:ascii="Courier" w:hAnsi="Courier"/>
-          <w:sz w:val="18"/>
-          <w:szCs w:val="18"/>
-        </w:rPr>
-        <w:t>epicsqt</w:t>
-      </w:r>
-      <w:proofErr w:type="spellEnd"/>
-      <w:r>
-        <w:rPr>
-          <w:rFonts w:ascii="Courier" w:hAnsi="Courier"/>
-          <w:sz w:val="18"/>
-          <w:szCs w:val="18"/>
-        </w:rPr>
-        <w:t>/</w:t>
-      </w:r>
       <w:r>
         <w:rPr>
           <w:rFonts w:ascii="Courier" w:hAnsi="Courier"/>
@@ -5297,29 +4560,14 @@
     </w:p>
     <w:p>
       <w:r>
+        <w:lastRenderedPageBreak/>
         <w:t>Note, t</w:t>
       </w:r>
       <w:r>
-        <w:t xml:space="preserve">he above command allows Qt to find a ‘designer’ directory containing the QE Framework library </w:t>
-      </w:r>
-      <w:proofErr w:type="spellStart"/>
-      <w:r>
-        <w:t>libQEPlugin.so</w:t>
-      </w:r>
-      <w:proofErr w:type="spellEnd"/>
-      <w:r>
-        <w:t xml:space="preserve">. Refer to Qt documentation on the many ways </w:t>
-      </w:r>
-      <w:r>
-        <w:t xml:space="preserve">Qt can locate and load </w:t>
-      </w:r>
-      <w:proofErr w:type="spellStart"/>
-      <w:r>
-        <w:t>Plugins</w:t>
-      </w:r>
-      <w:proofErr w:type="spellEnd"/>
-      <w:r>
-        <w:t>.</w:t>
+        <w:t xml:space="preserve">he above command allows Qt to find a ‘designer’ directory containing the QE Framework library libQEPlugin.so. Refer to Qt documentation on the many ways </w:t>
+      </w:r>
+      <w:r>
+        <w:t>Qt can locate and load Plugins.</w:t>
       </w:r>
     </w:p>
     <w:p>
@@ -5327,18 +4575,12 @@
         <w:pStyle w:val="Heading3"/>
       </w:pPr>
       <w:bookmarkStart w:id="26" w:name="_Ref341872931"/>
-      <w:bookmarkStart w:id="27" w:name="_Toc358814440"/>
-      <w:r>
-        <w:lastRenderedPageBreak/>
-        <w:t xml:space="preserve">Deploying the QE Framework – using framework </w:t>
-      </w:r>
-      <w:proofErr w:type="spellStart"/>
-      <w:r>
-        <w:t>makefile</w:t>
+      <w:bookmarkStart w:id="27" w:name="_Toc346114003"/>
+      <w:r>
+        <w:t>Deploying the QE Framework – using framework makefile</w:t>
       </w:r>
       <w:bookmarkEnd w:id="26"/>
       <w:bookmarkEnd w:id="27"/>
-      <w:proofErr w:type="spellEnd"/>
     </w:p>
     <w:p>
       <w:pPr>
@@ -5349,42 +4591,10 @@
         </w:rPr>
       </w:pPr>
       <w:r>
-        <w:t xml:space="preserve">A single project </w:t>
-      </w:r>
-      <w:proofErr w:type="spellStart"/>
-      <w:r>
-        <w:t>makefile</w:t>
-      </w:r>
-      <w:proofErr w:type="spellEnd"/>
-      <w:r>
-        <w:t xml:space="preserve"> is available to download the entire project source from the </w:t>
-      </w:r>
-      <w:proofErr w:type="spellStart"/>
-      <w:r>
-        <w:t>svn</w:t>
-      </w:r>
-      <w:proofErr w:type="spellEnd"/>
-      <w:r>
-        <w:t xml:space="preserve"> repository, build the framework, and package the framework. The </w:t>
-      </w:r>
-      <w:proofErr w:type="spellStart"/>
-      <w:r>
-        <w:t>makefile</w:t>
-      </w:r>
-      <w:proofErr w:type="spellEnd"/>
-      <w:r>
-        <w:t xml:space="preserve"> can be down</w:t>
-      </w:r>
-      <w:r>
-        <w:t xml:space="preserve">loaded from the </w:t>
-      </w:r>
-      <w:proofErr w:type="spellStart"/>
-      <w:r>
-        <w:t>svn</w:t>
-      </w:r>
-      <w:proofErr w:type="spellEnd"/>
-      <w:r>
-        <w:t xml:space="preserve"> repository - </w:t>
+        <w:t>A single project makefile is available to download the entire project source from the svn repository, build the framework, and package the framework. The makefile can be down</w:t>
+      </w:r>
+      <w:r>
+        <w:t xml:space="preserve">loaded from the svn repository - </w:t>
       </w:r>
       <w:r>
         <w:t>refer to ‘</w:t>
@@ -5399,13 +4609,8 @@
         <w:fldChar w:fldCharType="separate"/>
       </w:r>
       <w:r>
-        <w:t xml:space="preserve">Getting the build script using </w:t>
-      </w:r>
-      <w:proofErr w:type="spellStart"/>
-      <w:r>
-        <w:t>svn</w:t>
-      </w:r>
-      <w:proofErr w:type="spellEnd"/>
+        <w:t>Getting the build script using svn</w:t>
+      </w:r>
       <w:r>
         <w:fldChar w:fldCharType="end"/>
       </w:r>
@@ -5443,15 +4648,7 @@
         <w:t xml:space="preserve"> -</w:t>
       </w:r>
       <w:r>
-        <w:t xml:space="preserve"> and is also itself part of the </w:t>
-      </w:r>
-      <w:proofErr w:type="spellStart"/>
-      <w:r>
-        <w:t>epicsqt</w:t>
-      </w:r>
-      <w:proofErr w:type="spellEnd"/>
-      <w:r>
-        <w:t xml:space="preserve"> project source</w:t>
+        <w:t xml:space="preserve"> and is also itself part of the epicsqt project source</w:t>
       </w:r>
       <w:r>
         <w:t xml:space="preserve"> </w:t>
@@ -5462,23 +4659,7 @@
     </w:p>
     <w:p>
       <w:r>
-        <w:t xml:space="preserve">The following command uses the framework </w:t>
-      </w:r>
-      <w:proofErr w:type="spellStart"/>
-      <w:r>
-        <w:t>makefile</w:t>
-      </w:r>
-      <w:proofErr w:type="spellEnd"/>
-      <w:r>
-        <w:t xml:space="preserve"> to place all required applications and libraries (including CA libraries) into a single ‘package’ directory, and to set up environment variables to allow the QE Framework library to be located by applications and by Qt’s </w:t>
-      </w:r>
-      <w:proofErr w:type="spellStart"/>
-      <w:r>
-        <w:t>Plugin</w:t>
-      </w:r>
-      <w:proofErr w:type="spellEnd"/>
-      <w:r>
-        <w:t xml:space="preserve"> system:</w:t>
+        <w:t>The following command uses the framework makefile to place all required applications and libraries (including CA libraries) into a single ‘package’ directory, and to set up environment variables to allow the QE Framework library to be located by applications and by Qt’s Plugin system:</w:t>
       </w:r>
     </w:p>
     <w:p>
@@ -5496,7 +4677,6 @@
           <w:szCs w:val="18"/>
         </w:rPr>
       </w:pPr>
-      <w:proofErr w:type="gramStart"/>
       <w:r>
         <w:rPr>
           <w:rFonts w:ascii="Courier" w:hAnsi="Courier"/>
@@ -5505,7 +4685,6 @@
         </w:rPr>
         <w:t>make</w:t>
       </w:r>
-      <w:proofErr w:type="gramEnd"/>
       <w:r>
         <w:rPr>
           <w:sz w:val="18"/>
@@ -5526,7 +4705,7 @@
       <w:pPr>
         <w:pStyle w:val="Heading1"/>
       </w:pPr>
-      <w:bookmarkStart w:id="28" w:name="_Toc358814441"/>
+      <w:bookmarkStart w:id="28" w:name="_Toc346114004"/>
       <w:r>
         <w:t xml:space="preserve">Writing applications that </w:t>
       </w:r>
@@ -5569,16 +4748,11 @@
         <w:t>&lt;user&gt;</w:t>
       </w:r>
       <w:r>
+        <w:t>/epicsqt</w:t>
+      </w:r>
+      <w:r>
         <w:t>/</w:t>
       </w:r>
-      <w:proofErr w:type="spellStart"/>
-      <w:r>
-        <w:t>epicsqt</w:t>
-      </w:r>
-      <w:proofErr w:type="spellEnd"/>
-      <w:r>
-        <w:t>/</w:t>
-      </w:r>
       <w:r>
         <w:t>trunk/</w:t>
       </w:r>
@@ -5588,17 +4762,15 @@
       <w:r>
         <w:t>–</w:t>
       </w:r>
-      <w:proofErr w:type="spellStart"/>
       <w:r>
         <w:t>lQEPlugin</w:t>
       </w:r>
-      <w:proofErr w:type="spellEnd"/>
     </w:p>
     <w:p>
       <w:pPr>
         <w:pStyle w:val="Heading1"/>
       </w:pPr>
-      <w:bookmarkStart w:id="29" w:name="_Toc358814442"/>
+      <w:bookmarkStart w:id="29" w:name="_Toc346114005"/>
       <w:r>
         <w:t xml:space="preserve">Using </w:t>
       </w:r>
@@ -5612,29 +4784,13 @@
         <w:t xml:space="preserve">ramework </w:t>
       </w:r>
       <w:r>
-        <w:t xml:space="preserve">as a Qt </w:t>
-      </w:r>
-      <w:proofErr w:type="spellStart"/>
-      <w:r>
-        <w:t>Plugin</w:t>
-      </w:r>
-      <w:proofErr w:type="spellEnd"/>
-      <w:r>
-        <w:t xml:space="preserve"> library</w:t>
+        <w:t>as a Qt Plugin library</w:t>
       </w:r>
       <w:bookmarkEnd w:id="29"/>
     </w:p>
     <w:p>
       <w:r>
-        <w:t xml:space="preserve">The QE framework library can be used as a Qt </w:t>
-      </w:r>
-      <w:proofErr w:type="spellStart"/>
-      <w:r>
-        <w:t>Plugin</w:t>
-      </w:r>
-      <w:proofErr w:type="spellEnd"/>
-      <w:r>
-        <w:t xml:space="preserve"> library</w:t>
+        <w:t>The QE framework library can be used as a Qt Plugin library</w:t>
       </w:r>
       <w:r>
         <w:t xml:space="preserve"> in the following scenarios:</w:t>
@@ -5673,92 +4829,12 @@
         </w:numPr>
       </w:pPr>
       <w:r>
-        <w:t>Loading Qt .</w:t>
-      </w:r>
-      <w:proofErr w:type="spellStart"/>
-      <w:r>
-        <w:t>ui</w:t>
-      </w:r>
-      <w:proofErr w:type="spellEnd"/>
-      <w:r>
-        <w:t xml:space="preserve"> files by any application, including the </w:t>
-      </w:r>
-      <w:proofErr w:type="spellStart"/>
-      <w:r>
-        <w:t>QEGui</w:t>
-      </w:r>
-      <w:proofErr w:type="spellEnd"/>
-      <w:r>
-        <w:t xml:space="preserve"> application which is part of the QE Framework package. Any application that dynamically loads .</w:t>
-      </w:r>
-      <w:proofErr w:type="spellStart"/>
-      <w:r>
-        <w:t>ui</w:t>
-      </w:r>
-      <w:proofErr w:type="spellEnd"/>
-      <w:r>
-        <w:t xml:space="preserve"> files (using </w:t>
-      </w:r>
-      <w:proofErr w:type="spellStart"/>
-      <w:r>
-        <w:t>QUiLoader</w:t>
-      </w:r>
-      <w:proofErr w:type="spellEnd"/>
-      <w:r>
-        <w:t xml:space="preserve">) is relying on the Qt libraries to load the appropriate </w:t>
-      </w:r>
-      <w:proofErr w:type="spellStart"/>
-      <w:r>
-        <w:t>plugin</w:t>
-      </w:r>
-      <w:proofErr w:type="spellEnd"/>
-      <w:r>
-        <w:t xml:space="preserve"> libraries to support the .</w:t>
-      </w:r>
-      <w:proofErr w:type="spellStart"/>
-      <w:r>
-        <w:t>ui</w:t>
-      </w:r>
-      <w:proofErr w:type="spellEnd"/>
-      <w:r>
-        <w:t xml:space="preserve"> file. This will include the QE Framework library when QE widgets are included in the .</w:t>
-      </w:r>
-      <w:proofErr w:type="spellStart"/>
-      <w:r>
-        <w:t>ui</w:t>
-      </w:r>
-      <w:proofErr w:type="spellEnd"/>
-      <w:r>
-        <w:t xml:space="preserve"> file.</w:t>
-      </w:r>
-    </w:p>
-    <w:p>
-      <w:r>
-        <w:t xml:space="preserve">The deployment instructions in this document will ensure the QE Framework can be located as a Qt </w:t>
-      </w:r>
-      <w:proofErr w:type="spellStart"/>
-      <w:r>
-        <w:t>Plugin</w:t>
-      </w:r>
-      <w:proofErr w:type="spellEnd"/>
-      <w:r>
-        <w:t xml:space="preserve"> by any application including Qt Creator and Designer. There are other ways of setting up a </w:t>
-      </w:r>
-      <w:proofErr w:type="spellStart"/>
-      <w:r>
-        <w:t>plugin</w:t>
-      </w:r>
-      <w:proofErr w:type="spellEnd"/>
-      <w:r>
-        <w:t xml:space="preserve"> to be located by the appropriate applications. Refer to Qt’s </w:t>
-      </w:r>
-      <w:proofErr w:type="spellStart"/>
-      <w:r>
-        <w:t>Plugin</w:t>
-      </w:r>
-      <w:proofErr w:type="spellEnd"/>
-      <w:r>
-        <w:t xml:space="preserve"> documentation for details.</w:t>
+        <w:t>Loading Qt .ui files by any application, including the QEGui application which is part of the QE Framework package. Any application that dynamically loads .ui files (using QUiLoader) is relying on the Qt libraries to load the appropriate plugin libraries to support the .ui file. This will include the QE Framework library when QE widgets are included in the .ui file.</w:t>
+      </w:r>
+    </w:p>
+    <w:p>
+      <w:r>
+        <w:t>The deployment instructions in this document will ensure the QE Framework can be located as a Qt Plugin by any application including Qt Creator and Designer. There are other ways of setting up a plugin to be located by the appropriate applications. Refer to Qt’s Plugin documentation for details.</w:t>
       </w:r>
     </w:p>
     <w:sectPr>
@@ -5774,7 +4850,7 @@
 
 <file path=word/endnotes.xml><?xml version="1.0" encoding="utf-8"?>
 <w:endnotes xmlns:ve="http://schemas.openxmlformats.org/markup-compatibility/2006" xmlns:o="urn:schemas-microsoft-com:office:office" xmlns:r="http://schemas.openxmlformats.org/officeDocument/2006/relationships" xmlns:m="http://schemas.openxmlformats.org/officeDocument/2006/math" xmlns:v="urn:schemas-microsoft-com:vml" xmlns:wp="http://schemas.openxmlformats.org/drawingml/2006/wordprocessingDrawing" xmlns:w10="urn:schemas-microsoft-com:office:word" xmlns:w="http://schemas.openxmlformats.org/wordprocessingml/2006/main" xmlns:wne="http://schemas.microsoft.com/office/word/2006/wordml">
-  <w:endnote w:type="separator" w:id="0">
+  <w:endnote w:type="separator" w:id="-1">
     <w:p>
       <w:pPr>
         <w:spacing w:after="0" w:line="240" w:lineRule="auto"/>
@@ -5784,7 +4860,7 @@
       </w:r>
     </w:p>
   </w:endnote>
-  <w:endnote w:type="continuationSeparator" w:id="1">
+  <w:endnote w:type="continuationSeparator" w:id="0">
     <w:p>
       <w:pPr>
         <w:spacing w:after="0" w:line="240" w:lineRule="auto"/>
@@ -5963,7 +5039,7 @@
               <w:color w:val="747476"/>
               <w:sz w:val="18"/>
             </w:rPr>
-            <w:t>1</w:t>
+            <w:t>7</w:t>
           </w:r>
           <w:r>
             <w:rPr>
@@ -6034,7 +5110,7 @@
 
 <file path=word/footnotes.xml><?xml version="1.0" encoding="utf-8"?>
 <w:footnotes xmlns:ve="http://schemas.openxmlformats.org/markup-compatibility/2006" xmlns:o="urn:schemas-microsoft-com:office:office" xmlns:r="http://schemas.openxmlformats.org/officeDocument/2006/relationships" xmlns:m="http://schemas.openxmlformats.org/officeDocument/2006/math" xmlns:v="urn:schemas-microsoft-com:vml" xmlns:wp="http://schemas.openxmlformats.org/drawingml/2006/wordprocessingDrawing" xmlns:w10="urn:schemas-microsoft-com:office:word" xmlns:w="http://schemas.openxmlformats.org/wordprocessingml/2006/main" xmlns:wne="http://schemas.microsoft.com/office/word/2006/wordml">
-  <w:footnote w:type="separator" w:id="0">
+  <w:footnote w:type="separator" w:id="-1">
     <w:p>
       <w:pPr>
         <w:spacing w:after="0" w:line="240" w:lineRule="auto"/>
@@ -6044,7 +5120,7 @@
       </w:r>
     </w:p>
   </w:footnote>
-  <w:footnote w:type="continuationSeparator" w:id="1">
+  <w:footnote w:type="continuationSeparator" w:id="0">
     <w:p>
       <w:pPr>
         <w:spacing w:after="0" w:line="240" w:lineRule="auto"/>
@@ -8498,6 +7574,7 @@
   <w:style w:type="character" w:default="1" w:styleId="DefaultParagraphFont">
     <w:name w:val="Default Paragraph Font"/>
     <w:uiPriority w:val="1"/>
+    <w:semiHidden/>
     <w:unhideWhenUsed/>
   </w:style>
   <w:style w:type="table" w:default="1" w:styleId="TableNormal">
@@ -9055,7 +8132,7 @@
 </file>
 
 <file path=customXml/itemProps1.xml><?xml version="1.0" encoding="utf-8"?>
-<ds:datastoreItem xmlns:ds="http://schemas.openxmlformats.org/officeDocument/2006/customXml" ds:itemID="{94C03D4F-84E5-4B7F-9426-8D751BA135BF}">
+<ds:datastoreItem xmlns:ds="http://schemas.openxmlformats.org/officeDocument/2006/customXml" ds:itemID="{C0134188-7DE5-414F-829F-EB5CA2DAED18}">
   <ds:schemaRefs>
     <ds:schemaRef ds:uri="http://schemas.openxmlformats.org/officeDocument/2006/bibliography"/>
   </ds:schemaRefs>

</xml_diff>

<commit_message>
Update getting started guide to include more deployment info
</commit_message>
<xml_diff>
--- a/documentation/source/QE_GettingStarted.docx
+++ b/documentation/source/QE_GettingStarted.docx
@@ -87,13 +87,7 @@
         <w:jc w:val="center"/>
       </w:pPr>
       <w:r>
-        <w:t>08</w:t>
-      </w:r>
-      <w:r>
-        <w:t xml:space="preserve"> </w:t>
-      </w:r>
-      <w:r>
-        <w:t>April</w:t>
+        <w:t>19 August</w:t>
       </w:r>
       <w:r>
         <w:t xml:space="preserve"> 2013</w:t>
@@ -146,7 +140,7 @@
           <w:r>
             <w:fldChar w:fldCharType="separate"/>
           </w:r>
-          <w:hyperlink w:anchor="_Toc346113985" w:history="1">
+          <w:hyperlink w:anchor="_Toc364684858" w:history="1">
             <w:r>
               <w:rPr>
                 <w:rStyle w:val="Hyperlink"/>
@@ -173,7 +167,7 @@
                 <w:noProof/>
                 <w:webHidden/>
               </w:rPr>
-              <w:instrText xml:space="preserve"> PAGEREF _Toc346113985 \h </w:instrText>
+              <w:instrText xml:space="preserve"> PAGEREF _Toc364684858 \h </w:instrText>
             </w:r>
             <w:r>
               <w:rPr>
@@ -216,7 +210,7 @@
               <w:lang w:eastAsia="en-AU"/>
             </w:rPr>
           </w:pPr>
-          <w:hyperlink w:anchor="_Toc346113986" w:history="1">
+          <w:hyperlink w:anchor="_Toc364684859" w:history="1">
             <w:r>
               <w:rPr>
                 <w:rStyle w:val="Hyperlink"/>
@@ -243,7 +237,7 @@
                 <w:noProof/>
                 <w:webHidden/>
               </w:rPr>
-              <w:instrText xml:space="preserve"> PAGEREF _Toc346113986 \h </w:instrText>
+              <w:instrText xml:space="preserve"> PAGEREF _Toc364684859 \h </w:instrText>
             </w:r>
             <w:r>
               <w:rPr>
@@ -286,7 +280,7 @@
               <w:lang w:eastAsia="en-AU"/>
             </w:rPr>
           </w:pPr>
-          <w:hyperlink w:anchor="_Toc346113987" w:history="1">
+          <w:hyperlink w:anchor="_Toc364684860" w:history="1">
             <w:r>
               <w:rPr>
                 <w:rStyle w:val="Hyperlink"/>
@@ -313,7 +307,7 @@
                 <w:noProof/>
                 <w:webHidden/>
               </w:rPr>
-              <w:instrText xml:space="preserve"> PAGEREF _Toc346113987 \h </w:instrText>
+              <w:instrText xml:space="preserve"> PAGEREF _Toc364684860 \h </w:instrText>
             </w:r>
             <w:r>
               <w:rPr>
@@ -356,7 +350,7 @@
               <w:lang w:eastAsia="en-AU"/>
             </w:rPr>
           </w:pPr>
-          <w:hyperlink w:anchor="_Toc346113988" w:history="1">
+          <w:hyperlink w:anchor="_Toc364684861" w:history="1">
             <w:r>
               <w:rPr>
                 <w:rStyle w:val="Hyperlink"/>
@@ -383,7 +377,7 @@
                 <w:noProof/>
                 <w:webHidden/>
               </w:rPr>
-              <w:instrText xml:space="preserve"> PAGEREF _Toc346113988 \h </w:instrText>
+              <w:instrText xml:space="preserve"> PAGEREF _Toc364684861 \h </w:instrText>
             </w:r>
             <w:r>
               <w:rPr>
@@ -426,7 +420,7 @@
               <w:lang w:eastAsia="en-AU"/>
             </w:rPr>
           </w:pPr>
-          <w:hyperlink w:anchor="_Toc346113989" w:history="1">
+          <w:hyperlink w:anchor="_Toc364684862" w:history="1">
             <w:r>
               <w:rPr>
                 <w:rStyle w:val="Hyperlink"/>
@@ -453,7 +447,7 @@
                 <w:noProof/>
                 <w:webHidden/>
               </w:rPr>
-              <w:instrText xml:space="preserve"> PAGEREF _Toc346113989 \h </w:instrText>
+              <w:instrText xml:space="preserve"> PAGEREF _Toc364684862 \h </w:instrText>
             </w:r>
             <w:r>
               <w:rPr>
@@ -496,7 +490,7 @@
               <w:lang w:eastAsia="en-AU"/>
             </w:rPr>
           </w:pPr>
-          <w:hyperlink w:anchor="_Toc346113990" w:history="1">
+          <w:hyperlink w:anchor="_Toc364684863" w:history="1">
             <w:r>
               <w:rPr>
                 <w:rStyle w:val="Hyperlink"/>
@@ -523,7 +517,7 @@
                 <w:noProof/>
                 <w:webHidden/>
               </w:rPr>
-              <w:instrText xml:space="preserve"> PAGEREF _Toc346113990 \h </w:instrText>
+              <w:instrText xml:space="preserve"> PAGEREF _Toc364684863 \h </w:instrText>
             </w:r>
             <w:r>
               <w:rPr>
@@ -566,7 +560,7 @@
               <w:lang w:eastAsia="en-AU"/>
             </w:rPr>
           </w:pPr>
-          <w:hyperlink w:anchor="_Toc346113991" w:history="1">
+          <w:hyperlink w:anchor="_Toc364684864" w:history="1">
             <w:r>
               <w:rPr>
                 <w:rStyle w:val="Hyperlink"/>
@@ -593,7 +587,7 @@
                 <w:noProof/>
                 <w:webHidden/>
               </w:rPr>
-              <w:instrText xml:space="preserve"> PAGEREF _Toc346113991 \h </w:instrText>
+              <w:instrText xml:space="preserve"> PAGEREF _Toc364684864 \h </w:instrText>
             </w:r>
             <w:r>
               <w:rPr>
@@ -636,7 +630,7 @@
               <w:lang w:eastAsia="en-AU"/>
             </w:rPr>
           </w:pPr>
-          <w:hyperlink w:anchor="_Toc346113992" w:history="1">
+          <w:hyperlink w:anchor="_Toc364684865" w:history="1">
             <w:r>
               <w:rPr>
                 <w:rStyle w:val="Hyperlink"/>
@@ -663,7 +657,7 @@
                 <w:noProof/>
                 <w:webHidden/>
               </w:rPr>
-              <w:instrText xml:space="preserve"> PAGEREF _Toc346113992 \h </w:instrText>
+              <w:instrText xml:space="preserve"> PAGEREF _Toc364684865 \h </w:instrText>
             </w:r>
             <w:r>
               <w:rPr>
@@ -706,7 +700,7 @@
               <w:lang w:eastAsia="en-AU"/>
             </w:rPr>
           </w:pPr>
-          <w:hyperlink w:anchor="_Toc346113993" w:history="1">
+          <w:hyperlink w:anchor="_Toc364684866" w:history="1">
             <w:r>
               <w:rPr>
                 <w:rStyle w:val="Hyperlink"/>
@@ -733,7 +727,7 @@
                 <w:noProof/>
                 <w:webHidden/>
               </w:rPr>
-              <w:instrText xml:space="preserve"> PAGEREF _Toc346113993 \h </w:instrText>
+              <w:instrText xml:space="preserve"> PAGEREF _Toc364684866 \h </w:instrText>
             </w:r>
             <w:r>
               <w:rPr>
@@ -776,7 +770,7 @@
               <w:lang w:eastAsia="en-AU"/>
             </w:rPr>
           </w:pPr>
-          <w:hyperlink w:anchor="_Toc346113994" w:history="1">
+          <w:hyperlink w:anchor="_Toc364684867" w:history="1">
             <w:r>
               <w:rPr>
                 <w:rStyle w:val="Hyperlink"/>
@@ -803,7 +797,7 @@
                 <w:noProof/>
                 <w:webHidden/>
               </w:rPr>
-              <w:instrText xml:space="preserve"> PAGEREF _Toc346113994 \h </w:instrText>
+              <w:instrText xml:space="preserve"> PAGEREF _Toc364684867 \h </w:instrText>
             </w:r>
             <w:r>
               <w:rPr>
@@ -846,7 +840,7 @@
               <w:lang w:eastAsia="en-AU"/>
             </w:rPr>
           </w:pPr>
-          <w:hyperlink w:anchor="_Toc346113995" w:history="1">
+          <w:hyperlink w:anchor="_Toc364684868" w:history="1">
             <w:r>
               <w:rPr>
                 <w:rStyle w:val="Hyperlink"/>
@@ -873,7 +867,7 @@
                 <w:noProof/>
                 <w:webHidden/>
               </w:rPr>
-              <w:instrText xml:space="preserve"> PAGEREF _Toc346113995 \h </w:instrText>
+              <w:instrText xml:space="preserve"> PAGEREF _Toc364684868 \h </w:instrText>
             </w:r>
             <w:r>
               <w:rPr>
@@ -916,7 +910,7 @@
               <w:lang w:eastAsia="en-AU"/>
             </w:rPr>
           </w:pPr>
-          <w:hyperlink w:anchor="_Toc346113996" w:history="1">
+          <w:hyperlink w:anchor="_Toc364684869" w:history="1">
             <w:r>
               <w:rPr>
                 <w:rStyle w:val="Hyperlink"/>
@@ -943,7 +937,7 @@
                 <w:noProof/>
                 <w:webHidden/>
               </w:rPr>
-              <w:instrText xml:space="preserve"> PAGEREF _Toc346113996 \h </w:instrText>
+              <w:instrText xml:space="preserve"> PAGEREF _Toc364684869 \h </w:instrText>
             </w:r>
             <w:r>
               <w:rPr>
@@ -986,7 +980,7 @@
               <w:lang w:eastAsia="en-AU"/>
             </w:rPr>
           </w:pPr>
-          <w:hyperlink w:anchor="_Toc346113997" w:history="1">
+          <w:hyperlink w:anchor="_Toc364684870" w:history="1">
             <w:r>
               <w:rPr>
                 <w:rStyle w:val="Hyperlink"/>
@@ -1013,7 +1007,7 @@
                 <w:noProof/>
                 <w:webHidden/>
               </w:rPr>
-              <w:instrText xml:space="preserve"> PAGEREF _Toc346113997 \h </w:instrText>
+              <w:instrText xml:space="preserve"> PAGEREF _Toc364684870 \h </w:instrText>
             </w:r>
             <w:r>
               <w:rPr>
@@ -1056,7 +1050,7 @@
               <w:lang w:eastAsia="en-AU"/>
             </w:rPr>
           </w:pPr>
-          <w:hyperlink w:anchor="_Toc346113998" w:history="1">
+          <w:hyperlink w:anchor="_Toc364684871" w:history="1">
             <w:r>
               <w:rPr>
                 <w:rStyle w:val="Hyperlink"/>
@@ -1083,7 +1077,7 @@
                 <w:noProof/>
                 <w:webHidden/>
               </w:rPr>
-              <w:instrText xml:space="preserve"> PAGEREF _Toc346113998 \h </w:instrText>
+              <w:instrText xml:space="preserve"> PAGEREF _Toc364684871 \h </w:instrText>
             </w:r>
             <w:r>
               <w:rPr>
@@ -1126,7 +1120,7 @@
               <w:lang w:eastAsia="en-AU"/>
             </w:rPr>
           </w:pPr>
-          <w:hyperlink w:anchor="_Toc346113999" w:history="1">
+          <w:hyperlink w:anchor="_Toc364684872" w:history="1">
             <w:r>
               <w:rPr>
                 <w:rStyle w:val="Hyperlink"/>
@@ -1153,7 +1147,7 @@
                 <w:noProof/>
                 <w:webHidden/>
               </w:rPr>
-              <w:instrText xml:space="preserve"> PAGEREF _Toc346113999 \h </w:instrText>
+              <w:instrText xml:space="preserve"> PAGEREF _Toc364684872 \h </w:instrText>
             </w:r>
             <w:r>
               <w:rPr>
@@ -1196,7 +1190,7 @@
               <w:lang w:eastAsia="en-AU"/>
             </w:rPr>
           </w:pPr>
-          <w:hyperlink w:anchor="_Toc346114000" w:history="1">
+          <w:hyperlink w:anchor="_Toc364684873" w:history="1">
             <w:r>
               <w:rPr>
                 <w:rStyle w:val="Hyperlink"/>
@@ -1223,7 +1217,7 @@
                 <w:noProof/>
                 <w:webHidden/>
               </w:rPr>
-              <w:instrText xml:space="preserve"> PAGEREF _Toc346114000 \h </w:instrText>
+              <w:instrText xml:space="preserve"> PAGEREF _Toc364684873 \h </w:instrText>
             </w:r>
             <w:r>
               <w:rPr>
@@ -1266,7 +1260,7 @@
               <w:lang w:eastAsia="en-AU"/>
             </w:rPr>
           </w:pPr>
-          <w:hyperlink w:anchor="_Toc346114001" w:history="1">
+          <w:hyperlink w:anchor="_Toc364684874" w:history="1">
             <w:r>
               <w:rPr>
                 <w:rStyle w:val="Hyperlink"/>
@@ -1293,7 +1287,7 @@
                 <w:noProof/>
                 <w:webHidden/>
               </w:rPr>
-              <w:instrText xml:space="preserve"> PAGEREF _Toc346114001 \h </w:instrText>
+              <w:instrText xml:space="preserve"> PAGEREF _Toc364684874 \h </w:instrText>
             </w:r>
             <w:r>
               <w:rPr>
@@ -1336,7 +1330,7 @@
               <w:lang w:eastAsia="en-AU"/>
             </w:rPr>
           </w:pPr>
-          <w:hyperlink w:anchor="_Toc346114002" w:history="1">
+          <w:hyperlink w:anchor="_Toc364684875" w:history="1">
             <w:r>
               <w:rPr>
                 <w:rStyle w:val="Hyperlink"/>
@@ -1363,7 +1357,7 @@
                 <w:noProof/>
                 <w:webHidden/>
               </w:rPr>
-              <w:instrText xml:space="preserve"> PAGEREF _Toc346114002 \h </w:instrText>
+              <w:instrText xml:space="preserve"> PAGEREF _Toc364684875 \h </w:instrText>
             </w:r>
             <w:r>
               <w:rPr>
@@ -1406,7 +1400,7 @@
               <w:lang w:eastAsia="en-AU"/>
             </w:rPr>
           </w:pPr>
-          <w:hyperlink w:anchor="_Toc346114003" w:history="1">
+          <w:hyperlink w:anchor="_Toc364684876" w:history="1">
             <w:r>
               <w:rPr>
                 <w:rStyle w:val="Hyperlink"/>
@@ -1433,7 +1427,7 @@
                 <w:noProof/>
                 <w:webHidden/>
               </w:rPr>
-              <w:instrText xml:space="preserve"> PAGEREF _Toc346114003 \h </w:instrText>
+              <w:instrText xml:space="preserve"> PAGEREF _Toc364684876 \h </w:instrText>
             </w:r>
             <w:r>
               <w:rPr>
@@ -1476,7 +1470,7 @@
               <w:lang w:eastAsia="en-AU"/>
             </w:rPr>
           </w:pPr>
-          <w:hyperlink w:anchor="_Toc346114004" w:history="1">
+          <w:hyperlink w:anchor="_Toc364684877" w:history="1">
             <w:r>
               <w:rPr>
                 <w:rStyle w:val="Hyperlink"/>
@@ -1503,7 +1497,7 @@
                 <w:noProof/>
                 <w:webHidden/>
               </w:rPr>
-              <w:instrText xml:space="preserve"> PAGEREF _Toc346114004 \h </w:instrText>
+              <w:instrText xml:space="preserve"> PAGEREF _Toc364684877 \h </w:instrText>
             </w:r>
             <w:r>
               <w:rPr>
@@ -1546,7 +1540,7 @@
               <w:lang w:eastAsia="en-AU"/>
             </w:rPr>
           </w:pPr>
-          <w:hyperlink w:anchor="_Toc346114005" w:history="1">
+          <w:hyperlink w:anchor="_Toc364684878" w:history="1">
             <w:r>
               <w:rPr>
                 <w:rStyle w:val="Hyperlink"/>
@@ -1573,7 +1567,7 @@
                 <w:noProof/>
                 <w:webHidden/>
               </w:rPr>
-              <w:instrText xml:space="preserve"> PAGEREF _Toc346114005 \h </w:instrText>
+              <w:instrText xml:space="preserve"> PAGEREF _Toc364684878 \h </w:instrText>
             </w:r>
             <w:r>
               <w:rPr>
@@ -1626,7 +1620,7 @@
       <w:pPr>
         <w:pStyle w:val="Heading1"/>
       </w:pPr>
-      <w:bookmarkStart w:id="0" w:name="_Toc346113985"/>
+      <w:bookmarkStart w:id="0" w:name="_Toc364684858"/>
       <w:r>
         <w:lastRenderedPageBreak/>
         <w:t>Introduction</w:t>
@@ -1717,7 +1711,15 @@
     </w:p>
     <w:p>
       <w:r>
-        <w:t xml:space="preserve">Note, there are many variations to the above, such as using another Integrated Development Environment </w:t>
+        <w:t>Note</w:t>
+      </w:r>
+      <w:proofErr w:type="gramStart"/>
+      <w:r>
+        <w:t>,</w:t>
+      </w:r>
+      <w:proofErr w:type="gramEnd"/>
+      <w:r>
+        <w:t xml:space="preserve"> there are many variations to the above, such as using another Integrated Development Environment </w:t>
       </w:r>
       <w:r>
         <w:t>like</w:t>
@@ -1848,7 +1850,7 @@
       <w:pPr>
         <w:pStyle w:val="Heading1"/>
       </w:pPr>
-      <w:bookmarkStart w:id="1" w:name="_Toc346113986"/>
+      <w:bookmarkStart w:id="1" w:name="_Toc364684859"/>
       <w:r>
         <w:t>How to use this document</w:t>
       </w:r>
@@ -1991,7 +1993,15 @@
     </w:p>
     <w:p>
       <w:r>
-        <w:t>Note, this document is Linux centric. The QE Framework is, however, platform independent and has been build and run under windows. This document is also applicable for windows, although the specific commands will require interpretation.</w:t>
+        <w:t>Note</w:t>
+      </w:r>
+      <w:proofErr w:type="gramStart"/>
+      <w:r>
+        <w:t>,</w:t>
+      </w:r>
+      <w:proofErr w:type="gramEnd"/>
+      <w:r>
+        <w:t xml:space="preserve"> this document is Linux centric. The QE Framework is, however, platform independent and has been build and run under windows. This document is also applicable for windows, although the specific commands will require interpretation.</w:t>
       </w:r>
     </w:p>
     <w:p>
@@ -1999,7 +2009,7 @@
         <w:pStyle w:val="Heading1"/>
       </w:pPr>
       <w:bookmarkStart w:id="2" w:name="_Ref340575341"/>
-      <w:bookmarkStart w:id="3" w:name="_Toc346113987"/>
+      <w:bookmarkStart w:id="3" w:name="_Toc364684860"/>
       <w:r>
         <w:t>Components and p</w:t>
       </w:r>
@@ -2024,8 +2034,13 @@
       </w:pPr>
       <w:r>
         <w:lastRenderedPageBreak/>
-        <w:t>QE library (libQEPlugin.so or QEPlugin.dll)</w:t>
-      </w:r>
+        <w:t>QE library (libQEPlugin.so or QEPlugin.dll</w:t>
+      </w:r>
+      <w:proofErr w:type="gramStart"/>
+      <w:r>
+        <w:t>)</w:t>
+      </w:r>
+      <w:proofErr w:type="gramEnd"/>
       <w:r>
         <w:br/>
         <w:t>This library contains all classes that implement the QE framework including data objects, widgets (Qt plugins) and supporting classes.</w:t>
@@ -2260,8 +2275,13 @@
         <w:t>Gnu tools</w:t>
       </w:r>
       <w:r>
-        <w:t xml:space="preserve"> (Optional)</w:t>
-      </w:r>
+        <w:t xml:space="preserve"> (Optional</w:t>
+      </w:r>
+      <w:proofErr w:type="gramStart"/>
+      <w:r>
+        <w:t>)</w:t>
+      </w:r>
+      <w:proofErr w:type="gramEnd"/>
       <w:r>
         <w:br/>
         <w:t>Qt uses gcc and gmake to build the QE framework.</w:t>
@@ -2306,8 +2326,13 @@
         <w:t>Qt Creator</w:t>
       </w:r>
       <w:r>
-        <w:t xml:space="preserve"> (Optional)</w:t>
-      </w:r>
+        <w:t xml:space="preserve"> (Optional</w:t>
+      </w:r>
+      <w:proofErr w:type="gramStart"/>
+      <w:r>
+        <w:t>)</w:t>
+      </w:r>
+      <w:proofErr w:type="gramEnd"/>
       <w:r>
         <w:br/>
       </w:r>
@@ -2323,7 +2348,7 @@
         <w:pStyle w:val="Heading1"/>
       </w:pPr>
       <w:bookmarkStart w:id="4" w:name="_Ref340574950"/>
-      <w:bookmarkStart w:id="5" w:name="_Toc346113988"/>
+      <w:bookmarkStart w:id="5" w:name="_Toc364684861"/>
       <w:r>
         <w:t>Setting up your environment</w:t>
       </w:r>
@@ -2339,7 +2364,7 @@
       <w:pPr>
         <w:pStyle w:val="Heading2"/>
       </w:pPr>
-      <w:bookmarkStart w:id="6" w:name="_Toc346113989"/>
+      <w:bookmarkStart w:id="6" w:name="_Toc364684862"/>
       <w:r>
         <w:t xml:space="preserve">No matter what </w:t>
       </w:r>
@@ -2480,12 +2505,14 @@
       <w:pPr>
         <w:pStyle w:val="Heading2"/>
       </w:pPr>
-      <w:bookmarkStart w:id="7" w:name="_Toc346113990"/>
+      <w:bookmarkStart w:id="7" w:name="_Toc364684863"/>
+      <w:proofErr w:type="gramStart"/>
       <w:r>
         <w:lastRenderedPageBreak/>
         <w:t>Code free GUI implementation.</w:t>
       </w:r>
       <w:bookmarkEnd w:id="7"/>
+      <w:proofErr w:type="gramEnd"/>
     </w:p>
     <w:p>
       <w:r>
@@ -2504,7 +2531,7 @@
       <w:pPr>
         <w:pStyle w:val="Heading2"/>
       </w:pPr>
-      <w:bookmarkStart w:id="8" w:name="_Toc346113991"/>
+      <w:bookmarkStart w:id="8" w:name="_Toc364684864"/>
       <w:r>
         <w:t>Code free GUI development</w:t>
       </w:r>
@@ -2552,7 +2579,7 @@
       <w:pPr>
         <w:pStyle w:val="Heading2"/>
       </w:pPr>
-      <w:bookmarkStart w:id="9" w:name="_Toc346113992"/>
+      <w:bookmarkStart w:id="9" w:name="_Toc364684865"/>
       <w:r>
         <w:t>Code rich development</w:t>
       </w:r>
@@ -2603,7 +2630,15 @@
     </w:p>
     <w:p>
       <w:r>
-        <w:t>Note, there</w:t>
+        <w:t>Note</w:t>
+      </w:r>
+      <w:proofErr w:type="gramStart"/>
+      <w:r>
+        <w:t>,</w:t>
+      </w:r>
+      <w:proofErr w:type="gramEnd"/>
+      <w:r>
+        <w:t xml:space="preserve"> there</w:t>
       </w:r>
       <w:r>
         <w:t xml:space="preserve"> are </w:t>
@@ -2622,7 +2657,7 @@
       <w:pPr>
         <w:pStyle w:val="Heading1"/>
       </w:pPr>
-      <w:bookmarkStart w:id="10" w:name="_Toc346113993"/>
+      <w:bookmarkStart w:id="10" w:name="_Toc364684866"/>
       <w:r>
         <w:t xml:space="preserve">Installation </w:t>
       </w:r>
@@ -2636,7 +2671,7 @@
         <w:pStyle w:val="Heading2"/>
       </w:pPr>
       <w:bookmarkStart w:id="11" w:name="_Ref341785057"/>
-      <w:bookmarkStart w:id="12" w:name="_Toc346113994"/>
+      <w:bookmarkStart w:id="12" w:name="_Toc364684867"/>
       <w:r>
         <w:t>Qt libraries</w:t>
       </w:r>
@@ -2670,11 +2705,19 @@
           <w:rFonts w:ascii="Courier New" w:hAnsi="Courier New" w:cs="Courier New"/>
         </w:rPr>
       </w:pPr>
+      <w:proofErr w:type="gramStart"/>
       <w:r>
         <w:rPr>
           <w:rFonts w:ascii="Courier New" w:hAnsi="Courier New" w:cs="Courier New"/>
         </w:rPr>
-        <w:t>yum info qt-x11</w:t>
+        <w:t>yum</w:t>
+      </w:r>
+      <w:proofErr w:type="gramEnd"/>
+      <w:r>
+        <w:rPr>
+          <w:rFonts w:ascii="Courier New" w:hAnsi="Courier New" w:cs="Courier New"/>
+        </w:rPr>
+        <w:t xml:space="preserve"> info qt-x11</w:t>
       </w:r>
     </w:p>
     <w:p>
@@ -2715,6 +2758,7 @@
           <w:rFonts w:ascii="Courier New" w:hAnsi="Courier New" w:cs="Courier New"/>
         </w:rPr>
       </w:pPr>
+      <w:proofErr w:type="gramStart"/>
       <w:r>
         <w:rPr>
           <w:rFonts w:ascii="Courier New" w:hAnsi="Courier New" w:cs="Courier New"/>
@@ -2725,7 +2769,14 @@
         <w:rPr>
           <w:rFonts w:ascii="Courier New" w:hAnsi="Courier New" w:cs="Courier New"/>
         </w:rPr>
-        <w:t>um install qt-x11</w:t>
+        <w:t>um</w:t>
+      </w:r>
+      <w:proofErr w:type="gramEnd"/>
+      <w:r>
+        <w:rPr>
+          <w:rFonts w:ascii="Courier New" w:hAnsi="Courier New" w:cs="Courier New"/>
+        </w:rPr>
+        <w:t xml:space="preserve"> install qt-x11</w:t>
       </w:r>
     </w:p>
     <w:p>
@@ -2757,7 +2808,15 @@
     </w:p>
     <w:p>
       <w:r>
-        <w:t>Note, t</w:t>
+        <w:t>Note</w:t>
+      </w:r>
+      <w:proofErr w:type="gramStart"/>
+      <w:r>
+        <w:t>,</w:t>
+      </w:r>
+      <w:proofErr w:type="gramEnd"/>
+      <w:r>
+        <w:t xml:space="preserve"> t</w:t>
       </w:r>
       <w:r>
         <w:t xml:space="preserve">he Qt library dependencies should be managed </w:t>
@@ -2790,7 +2849,7 @@
         <w:pStyle w:val="Heading2"/>
       </w:pPr>
       <w:bookmarkStart w:id="13" w:name="_Ref341785076"/>
-      <w:bookmarkStart w:id="14" w:name="_Toc346113995"/>
+      <w:bookmarkStart w:id="14" w:name="_Toc364684868"/>
       <w:r>
         <w:t>QE framework</w:t>
       </w:r>
@@ -2898,7 +2957,15 @@
         <w:t>U</w:t>
       </w:r>
       <w:r>
-        <w:t xml:space="preserve">se an svn client to download a single </w:t>
+        <w:t xml:space="preserve">se </w:t>
+      </w:r>
+      <w:proofErr w:type="gramStart"/>
+      <w:r>
+        <w:t>an</w:t>
+      </w:r>
+      <w:proofErr w:type="gramEnd"/>
+      <w:r>
+        <w:t xml:space="preserve"> svn client to download a single </w:t>
       </w:r>
       <w:r>
         <w:t xml:space="preserve">framework </w:t>
@@ -3070,13 +3137,23 @@
           <w:szCs w:val="18"/>
         </w:rPr>
       </w:pPr>
-      <w:r>
-        <w:rPr>
-          <w:rFonts w:ascii="Courier" w:hAnsi="Courier"/>
-          <w:sz w:val="18"/>
-          <w:szCs w:val="18"/>
-        </w:rPr>
-        <w:t>export QWT_INCLUDE_PATH=/usr/include/qwt</w:t>
+      <w:proofErr w:type="gramStart"/>
+      <w:r>
+        <w:rPr>
+          <w:rFonts w:ascii="Courier" w:hAnsi="Courier"/>
+          <w:sz w:val="18"/>
+          <w:szCs w:val="18"/>
+        </w:rPr>
+        <w:t>export</w:t>
+      </w:r>
+      <w:proofErr w:type="gramEnd"/>
+      <w:r>
+        <w:rPr>
+          <w:rFonts w:ascii="Courier" w:hAnsi="Courier"/>
+          <w:sz w:val="18"/>
+          <w:szCs w:val="18"/>
+        </w:rPr>
+        <w:t xml:space="preserve"> QWT_INCLUDE_PATH=/usr/include/qwt</w:t>
       </w:r>
     </w:p>
     <w:p>
@@ -3190,6 +3267,7 @@
           <w:szCs w:val="18"/>
         </w:rPr>
       </w:pPr>
+      <w:proofErr w:type="gramStart"/>
       <w:r>
         <w:rPr>
           <w:rFonts w:ascii="Courier" w:hAnsi="Courier"/>
@@ -3197,29 +3275,54 @@
           <w:szCs w:val="18"/>
         </w:rPr>
         <w:lastRenderedPageBreak/>
-        <w:t>export QE_ARCHIVE_LIST=archiver.synchrotron.org.au:80/cgi-bin/ArchiveDataServer1.cgi archiver.synchrotron.org.au:80/cgi-bin/ArchiveDataServer2.cgi</w:t>
-      </w:r>
-    </w:p>
-    <w:p>
-      <w:pPr>
-        <w:rPr>
-          <w:sz w:val="18"/>
-          <w:szCs w:val="18"/>
-        </w:rPr>
-      </w:pPr>
-      <w:r>
-        <w:rPr>
-          <w:sz w:val="18"/>
-          <w:szCs w:val="18"/>
-        </w:rPr>
-        <w:t>Note, all the examples for getting and building the QE Framework assume the epicsqt project has been placed in the directory ~/epicsqt.</w:t>
+        <w:t>export</w:t>
+      </w:r>
+      <w:proofErr w:type="gramEnd"/>
+      <w:r>
+        <w:rPr>
+          <w:rFonts w:ascii="Courier" w:hAnsi="Courier"/>
+          <w:sz w:val="18"/>
+          <w:szCs w:val="18"/>
+        </w:rPr>
+        <w:t xml:space="preserve"> QE_ARCHIVE_LIST=archiver.synchrotron.org.au:80/cgi-bin/ArchiveDataServer1.cgi archiver.synchrotron.org.au:80/cgi-bin/ArchiveDataServer2.cgi</w:t>
+      </w:r>
+    </w:p>
+    <w:p>
+      <w:pPr>
+        <w:rPr>
+          <w:sz w:val="18"/>
+          <w:szCs w:val="18"/>
+        </w:rPr>
+      </w:pPr>
+      <w:r>
+        <w:rPr>
+          <w:sz w:val="18"/>
+          <w:szCs w:val="18"/>
+        </w:rPr>
+        <w:t>Note</w:t>
+      </w:r>
+      <w:proofErr w:type="gramStart"/>
+      <w:r>
+        <w:rPr>
+          <w:sz w:val="18"/>
+          <w:szCs w:val="18"/>
+        </w:rPr>
+        <w:t>,</w:t>
+      </w:r>
+      <w:proofErr w:type="gramEnd"/>
+      <w:r>
+        <w:rPr>
+          <w:sz w:val="18"/>
+          <w:szCs w:val="18"/>
+        </w:rPr>
+        <w:t xml:space="preserve"> all the examples for getting and building the QE Framework assume the epicsqt project has been placed in the directory ~/epicsqt.</w:t>
       </w:r>
     </w:p>
     <w:p>
       <w:pPr>
         <w:pStyle w:val="Heading3"/>
       </w:pPr>
-      <w:bookmarkStart w:id="15" w:name="_Toc346113996"/>
+      <w:bookmarkStart w:id="15" w:name="_Toc364684869"/>
       <w:r>
         <w:t>Getting the epicsqt project as a gzip file</w:t>
       </w:r>
@@ -3276,13 +3379,23 @@
           <w:szCs w:val="18"/>
         </w:rPr>
       </w:pPr>
-      <w:r>
-        <w:rPr>
-          <w:rFonts w:ascii="Courier" w:hAnsi="Courier"/>
-          <w:sz w:val="18"/>
-          <w:szCs w:val="18"/>
-        </w:rPr>
-        <w:t>tar -zxvf epicsqt-1.1.8-src.tar.gz</w:t>
+      <w:proofErr w:type="gramStart"/>
+      <w:r>
+        <w:rPr>
+          <w:rFonts w:ascii="Courier" w:hAnsi="Courier"/>
+          <w:sz w:val="18"/>
+          <w:szCs w:val="18"/>
+        </w:rPr>
+        <w:t>tar</w:t>
+      </w:r>
+      <w:proofErr w:type="gramEnd"/>
+      <w:r>
+        <w:rPr>
+          <w:rFonts w:ascii="Courier" w:hAnsi="Courier"/>
+          <w:sz w:val="18"/>
+          <w:szCs w:val="18"/>
+        </w:rPr>
+        <w:t xml:space="preserve"> -zxvf epicsqt-1.1.8-src.tar.gz</w:t>
       </w:r>
     </w:p>
     <w:p>
@@ -3291,7 +3404,7 @@
       </w:pPr>
       <w:bookmarkStart w:id="16" w:name="_Ref341874560"/>
       <w:bookmarkStart w:id="17" w:name="_Ref341874636"/>
-      <w:bookmarkStart w:id="18" w:name="_Toc346113997"/>
+      <w:bookmarkStart w:id="18" w:name="_Toc364684870"/>
       <w:r>
         <w:t xml:space="preserve">Getting the epicsqt project using </w:t>
       </w:r>
@@ -3321,13 +3434,23 @@
           <w:szCs w:val="18"/>
         </w:rPr>
       </w:pPr>
-      <w:r>
-        <w:rPr>
-          <w:rFonts w:ascii="Courier" w:hAnsi="Courier"/>
-          <w:sz w:val="18"/>
-          <w:szCs w:val="18"/>
-        </w:rPr>
-        <w:t>svn co http</w:t>
+      <w:proofErr w:type="gramStart"/>
+      <w:r>
+        <w:rPr>
+          <w:rFonts w:ascii="Courier" w:hAnsi="Courier"/>
+          <w:sz w:val="18"/>
+          <w:szCs w:val="18"/>
+        </w:rPr>
+        <w:t>svn</w:t>
+      </w:r>
+      <w:proofErr w:type="gramEnd"/>
+      <w:r>
+        <w:rPr>
+          <w:rFonts w:ascii="Courier" w:hAnsi="Courier"/>
+          <w:sz w:val="18"/>
+          <w:szCs w:val="18"/>
+        </w:rPr>
+        <w:t xml:space="preserve"> co http</w:t>
       </w:r>
       <w:r>
         <w:rPr>
@@ -3374,8 +3497,13 @@
       </w:r>
     </w:p>
     <w:p>
-      <w:r>
-        <w:t>An svn client can also be used to get earlier version of the source code.</w:t>
+      <w:proofErr w:type="gramStart"/>
+      <w:r>
+        <w:t>An</w:t>
+      </w:r>
+      <w:proofErr w:type="gramEnd"/>
+      <w:r>
+        <w:t xml:space="preserve"> svn client can also be used to get earlier version of the source code.</w:t>
       </w:r>
     </w:p>
     <w:p>
@@ -3396,7 +3524,7 @@
         <w:pStyle w:val="Heading3"/>
       </w:pPr>
       <w:bookmarkStart w:id="19" w:name="_Ref341790799"/>
-      <w:bookmarkStart w:id="20" w:name="_Toc346113998"/>
+      <w:bookmarkStart w:id="20" w:name="_Toc364684871"/>
       <w:r>
         <w:t>Getting the build script using svn</w:t>
       </w:r>
@@ -3423,13 +3551,23 @@
           <w:szCs w:val="18"/>
         </w:rPr>
       </w:pPr>
-      <w:r>
-        <w:rPr>
-          <w:rFonts w:ascii="Courier" w:hAnsi="Courier"/>
-          <w:sz w:val="18"/>
-          <w:szCs w:val="18"/>
-        </w:rPr>
-        <w:t>svn export http://epicsqt.svn.sourceforge.net/svnroot/epicsqt/</w:t>
+      <w:proofErr w:type="gramStart"/>
+      <w:r>
+        <w:rPr>
+          <w:rFonts w:ascii="Courier" w:hAnsi="Courier"/>
+          <w:sz w:val="18"/>
+          <w:szCs w:val="18"/>
+        </w:rPr>
+        <w:t>svn</w:t>
+      </w:r>
+      <w:proofErr w:type="gramEnd"/>
+      <w:r>
+        <w:rPr>
+          <w:rFonts w:ascii="Courier" w:hAnsi="Courier"/>
+          <w:sz w:val="18"/>
+          <w:szCs w:val="18"/>
+        </w:rPr>
+        <w:t xml:space="preserve"> export http://epicsqt.svn.sourceforge.net/svnroot/epicsqt/</w:t>
       </w:r>
       <w:r>
         <w:rPr>
@@ -3468,6 +3606,7 @@
           <w:szCs w:val="18"/>
         </w:rPr>
       </w:pPr>
+      <w:proofErr w:type="gramStart"/>
       <w:r>
         <w:rPr>
           <w:rFonts w:ascii="Courier" w:hAnsi="Courier"/>
@@ -3476,6 +3615,7 @@
         </w:rPr>
         <w:t>make</w:t>
       </w:r>
+      <w:proofErr w:type="gramEnd"/>
       <w:r>
         <w:rPr>
           <w:rFonts w:ascii="Courier" w:hAnsi="Courier"/>
@@ -3487,7 +3627,15 @@
     </w:p>
     <w:p>
       <w:r>
-        <w:t xml:space="preserve">Note, the makefile can also be </w:t>
+        <w:t>Note</w:t>
+      </w:r>
+      <w:proofErr w:type="gramStart"/>
+      <w:r>
+        <w:t>,</w:t>
+      </w:r>
+      <w:proofErr w:type="gramEnd"/>
+      <w:r>
+        <w:t xml:space="preserve"> the makefile can also be </w:t>
       </w:r>
       <w:r>
         <w:t>used to build, clean, and package the QE Framework. Refer to ‘</w:t>
@@ -3595,7 +3743,7 @@
       <w:pPr>
         <w:pStyle w:val="Heading3"/>
       </w:pPr>
-      <w:bookmarkStart w:id="21" w:name="_Toc346113999"/>
+      <w:bookmarkStart w:id="21" w:name="_Toc364684872"/>
       <w:r>
         <w:t>Building the framework using Qt Creator</w:t>
       </w:r>
@@ -3625,7 +3773,6 @@
         </w:numPr>
       </w:pPr>
       <w:r>
-        <w:lastRenderedPageBreak/>
         <w:t>Ensure shadow building is unchecked in the ‘Projects’ options.</w:t>
       </w:r>
     </w:p>
@@ -3638,6 +3785,7 @@
         </w:numPr>
       </w:pPr>
       <w:r>
+        <w:lastRenderedPageBreak/>
         <w:t>Build</w:t>
       </w:r>
       <w:r>
@@ -3671,7 +3819,7 @@
       <w:pPr>
         <w:pStyle w:val="Heading3"/>
       </w:pPr>
-      <w:bookmarkStart w:id="22" w:name="_Toc346114000"/>
+      <w:bookmarkStart w:id="22" w:name="_Toc364684873"/>
       <w:r>
         <w:t>Building the framework using qmake</w:t>
       </w:r>
@@ -3711,7 +3859,7 @@
         <w:pStyle w:val="Heading3"/>
       </w:pPr>
       <w:bookmarkStart w:id="23" w:name="_Ref341872924"/>
-      <w:bookmarkStart w:id="24" w:name="_Toc346114001"/>
+      <w:bookmarkStart w:id="24" w:name="_Toc364684874"/>
       <w:r>
         <w:t xml:space="preserve">Building the framework using </w:t>
       </w:r>
@@ -3838,6 +3986,7 @@
           <w:szCs w:val="18"/>
         </w:rPr>
       </w:pPr>
+      <w:proofErr w:type="gramStart"/>
       <w:r>
         <w:rPr>
           <w:rFonts w:ascii="Courier" w:hAnsi="Courier"/>
@@ -3846,6 +3995,7 @@
         </w:rPr>
         <w:t>make</w:t>
       </w:r>
+      <w:proofErr w:type="gramEnd"/>
       <w:r>
         <w:rPr>
           <w:rFonts w:ascii="Courier" w:hAnsi="Courier"/>
@@ -4206,6 +4356,7 @@
           <w:szCs w:val="18"/>
         </w:rPr>
       </w:pPr>
+      <w:proofErr w:type="gramStart"/>
       <w:r>
         <w:rPr>
           <w:rFonts w:ascii="Courier" w:hAnsi="Courier"/>
@@ -4214,6 +4365,7 @@
         </w:rPr>
         <w:t>make</w:t>
       </w:r>
+      <w:proofErr w:type="gramEnd"/>
       <w:r>
         <w:rPr>
           <w:rFonts w:ascii="Courier" w:hAnsi="Courier"/>
@@ -4280,13 +4432,23 @@
           <w:szCs w:val="18"/>
         </w:rPr>
       </w:pPr>
-      <w:r>
-        <w:rPr>
-          <w:rFonts w:ascii="Courier" w:hAnsi="Courier"/>
-          <w:sz w:val="18"/>
-          <w:szCs w:val="18"/>
-        </w:rPr>
-        <w:t>make upload_rpm</w:t>
+      <w:proofErr w:type="gramStart"/>
+      <w:r>
+        <w:rPr>
+          <w:rFonts w:ascii="Courier" w:hAnsi="Courier"/>
+          <w:sz w:val="18"/>
+          <w:szCs w:val="18"/>
+        </w:rPr>
+        <w:t>make</w:t>
+      </w:r>
+      <w:proofErr w:type="gramEnd"/>
+      <w:r>
+        <w:rPr>
+          <w:rFonts w:ascii="Courier" w:hAnsi="Courier"/>
+          <w:sz w:val="18"/>
+          <w:szCs w:val="18"/>
+        </w:rPr>
+        <w:t xml:space="preserve"> upload_rpm</w:t>
       </w:r>
       <w:r>
         <w:rPr>
@@ -4326,7 +4488,7 @@
       <w:pPr>
         <w:pStyle w:val="Heading3"/>
       </w:pPr>
-      <w:bookmarkStart w:id="25" w:name="_Toc346114002"/>
+      <w:bookmarkStart w:id="25" w:name="_Toc364684875"/>
       <w:r>
         <w:t>Deploying the QE Framework</w:t>
       </w:r>
@@ -4360,13 +4522,23 @@
           <w:szCs w:val="18"/>
         </w:rPr>
       </w:pPr>
-      <w:r>
-        <w:rPr>
-          <w:rFonts w:ascii="Courier" w:hAnsi="Courier"/>
-          <w:sz w:val="18"/>
-          <w:szCs w:val="18"/>
-        </w:rPr>
-        <w:t>export PATH=$PATH:</w:t>
+      <w:proofErr w:type="gramStart"/>
+      <w:r>
+        <w:rPr>
+          <w:rFonts w:ascii="Courier" w:hAnsi="Courier"/>
+          <w:sz w:val="18"/>
+          <w:szCs w:val="18"/>
+        </w:rPr>
+        <w:t>export</w:t>
+      </w:r>
+      <w:proofErr w:type="gramEnd"/>
+      <w:r>
+        <w:rPr>
+          <w:rFonts w:ascii="Courier" w:hAnsi="Courier"/>
+          <w:sz w:val="18"/>
+          <w:szCs w:val="18"/>
+        </w:rPr>
+        <w:t xml:space="preserve"> PATH=$PATH:</w:t>
       </w:r>
       <w:r>
         <w:rPr>
@@ -4430,13 +4602,23 @@
           <w:szCs w:val="18"/>
         </w:rPr>
       </w:pPr>
-      <w:r>
-        <w:rPr>
-          <w:rFonts w:ascii="Courier" w:hAnsi="Courier"/>
-          <w:sz w:val="18"/>
-          <w:szCs w:val="18"/>
-        </w:rPr>
-        <w:t>export LD_LIBRARY_PATH=$LD_LIBRARY_PATH:</w:t>
+      <w:proofErr w:type="gramStart"/>
+      <w:r>
+        <w:rPr>
+          <w:rFonts w:ascii="Courier" w:hAnsi="Courier"/>
+          <w:sz w:val="18"/>
+          <w:szCs w:val="18"/>
+        </w:rPr>
+        <w:t>export</w:t>
+      </w:r>
+      <w:proofErr w:type="gramEnd"/>
+      <w:r>
+        <w:rPr>
+          <w:rFonts w:ascii="Courier" w:hAnsi="Courier"/>
+          <w:sz w:val="18"/>
+          <w:szCs w:val="18"/>
+        </w:rPr>
+        <w:t xml:space="preserve"> LD_LIBRARY_PATH=$LD_LIBRARY_PATH:</w:t>
       </w:r>
       <w:r>
         <w:rPr>
@@ -4500,13 +4682,23 @@
           <w:szCs w:val="18"/>
         </w:rPr>
       </w:pPr>
-      <w:r>
-        <w:rPr>
-          <w:rFonts w:ascii="Courier" w:hAnsi="Courier"/>
-          <w:sz w:val="18"/>
-          <w:szCs w:val="18"/>
-        </w:rPr>
-        <w:t>export QT_PLUGIN_PATH</w:t>
+      <w:proofErr w:type="gramStart"/>
+      <w:r>
+        <w:rPr>
+          <w:rFonts w:ascii="Courier" w:hAnsi="Courier"/>
+          <w:sz w:val="18"/>
+          <w:szCs w:val="18"/>
+        </w:rPr>
+        <w:t>export</w:t>
+      </w:r>
+      <w:proofErr w:type="gramEnd"/>
+      <w:r>
+        <w:rPr>
+          <w:rFonts w:ascii="Courier" w:hAnsi="Courier"/>
+          <w:sz w:val="18"/>
+          <w:szCs w:val="18"/>
+        </w:rPr>
+        <w:t xml:space="preserve"> QT_PLUGIN_PATH</w:t>
       </w:r>
       <w:r>
         <w:rPr>
@@ -4560,23 +4752,23 @@
     </w:p>
     <w:p>
       <w:r>
+        <w:t>Note, t</w:t>
+      </w:r>
+      <w:r>
+        <w:t xml:space="preserve">he above command allows Qt to find a ‘designer’ directory containing the QE Framework library libQEPlugin.so. Refer to Qt documentation on the many ways </w:t>
+      </w:r>
+      <w:r>
+        <w:t>Qt can locate and load Plugins.</w:t>
+      </w:r>
+    </w:p>
+    <w:p>
+      <w:pPr>
+        <w:pStyle w:val="Heading3"/>
+      </w:pPr>
+      <w:bookmarkStart w:id="26" w:name="_Ref341872931"/>
+      <w:bookmarkStart w:id="27" w:name="_Toc364684876"/>
+      <w:r>
         <w:lastRenderedPageBreak/>
-        <w:t>Note, t</w:t>
-      </w:r>
-      <w:r>
-        <w:t xml:space="preserve">he above command allows Qt to find a ‘designer’ directory containing the QE Framework library libQEPlugin.so. Refer to Qt documentation on the many ways </w:t>
-      </w:r>
-      <w:r>
-        <w:t>Qt can locate and load Plugins.</w:t>
-      </w:r>
-    </w:p>
-    <w:p>
-      <w:pPr>
-        <w:pStyle w:val="Heading3"/>
-      </w:pPr>
-      <w:bookmarkStart w:id="26" w:name="_Ref341872931"/>
-      <w:bookmarkStart w:id="27" w:name="_Toc346114003"/>
-      <w:r>
         <w:t>Deploying the QE Framework – using framework makefile</w:t>
       </w:r>
       <w:bookmarkEnd w:id="26"/>
@@ -4677,6 +4869,7 @@
           <w:szCs w:val="18"/>
         </w:rPr>
       </w:pPr>
+      <w:proofErr w:type="gramStart"/>
       <w:r>
         <w:rPr>
           <w:rFonts w:ascii="Courier" w:hAnsi="Courier"/>
@@ -4685,6 +4878,7 @@
         </w:rPr>
         <w:t>make</w:t>
       </w:r>
+      <w:proofErr w:type="gramEnd"/>
       <w:r>
         <w:rPr>
           <w:sz w:val="18"/>
@@ -4705,7 +4899,7 @@
       <w:pPr>
         <w:pStyle w:val="Heading1"/>
       </w:pPr>
-      <w:bookmarkStart w:id="28" w:name="_Toc346114004"/>
+      <w:bookmarkStart w:id="28" w:name="_Toc364684877"/>
       <w:r>
         <w:t xml:space="preserve">Writing applications that </w:t>
       </w:r>
@@ -4770,7 +4964,7 @@
       <w:pPr>
         <w:pStyle w:val="Heading1"/>
       </w:pPr>
-      <w:bookmarkStart w:id="29" w:name="_Toc346114005"/>
+      <w:bookmarkStart w:id="29" w:name="_Toc364684878"/>
       <w:r>
         <w:t xml:space="preserve">Using </w:t>
       </w:r>
@@ -4850,7 +5044,7 @@
 
 <file path=word/endnotes.xml><?xml version="1.0" encoding="utf-8"?>
 <w:endnotes xmlns:ve="http://schemas.openxmlformats.org/markup-compatibility/2006" xmlns:o="urn:schemas-microsoft-com:office:office" xmlns:r="http://schemas.openxmlformats.org/officeDocument/2006/relationships" xmlns:m="http://schemas.openxmlformats.org/officeDocument/2006/math" xmlns:v="urn:schemas-microsoft-com:vml" xmlns:wp="http://schemas.openxmlformats.org/drawingml/2006/wordprocessingDrawing" xmlns:w10="urn:schemas-microsoft-com:office:word" xmlns:w="http://schemas.openxmlformats.org/wordprocessingml/2006/main" xmlns:wne="http://schemas.microsoft.com/office/word/2006/wordml">
-  <w:endnote w:type="separator" w:id="-1">
+  <w:endnote w:type="separator" w:id="0">
     <w:p>
       <w:pPr>
         <w:spacing w:after="0" w:line="240" w:lineRule="auto"/>
@@ -4860,7 +5054,7 @@
       </w:r>
     </w:p>
   </w:endnote>
-  <w:endnote w:type="continuationSeparator" w:id="0">
+  <w:endnote w:type="continuationSeparator" w:id="1">
     <w:p>
       <w:pPr>
         <w:spacing w:after="0" w:line="240" w:lineRule="auto"/>
@@ -5039,7 +5233,7 @@
               <w:color w:val="747476"/>
               <w:sz w:val="18"/>
             </w:rPr>
-            <w:t>7</w:t>
+            <w:t>1</w:t>
           </w:r>
           <w:r>
             <w:rPr>
@@ -5110,7 +5304,7 @@
 
 <file path=word/footnotes.xml><?xml version="1.0" encoding="utf-8"?>
 <w:footnotes xmlns:ve="http://schemas.openxmlformats.org/markup-compatibility/2006" xmlns:o="urn:schemas-microsoft-com:office:office" xmlns:r="http://schemas.openxmlformats.org/officeDocument/2006/relationships" xmlns:m="http://schemas.openxmlformats.org/officeDocument/2006/math" xmlns:v="urn:schemas-microsoft-com:vml" xmlns:wp="http://schemas.openxmlformats.org/drawingml/2006/wordprocessingDrawing" xmlns:w10="urn:schemas-microsoft-com:office:word" xmlns:w="http://schemas.openxmlformats.org/wordprocessingml/2006/main" xmlns:wne="http://schemas.microsoft.com/office/word/2006/wordml">
-  <w:footnote w:type="separator" w:id="-1">
+  <w:footnote w:type="separator" w:id="0">
     <w:p>
       <w:pPr>
         <w:spacing w:after="0" w:line="240" w:lineRule="auto"/>
@@ -5120,7 +5314,7 @@
       </w:r>
     </w:p>
   </w:footnote>
-  <w:footnote w:type="continuationSeparator" w:id="0">
+  <w:footnote w:type="continuationSeparator" w:id="1">
     <w:p>
       <w:pPr>
         <w:spacing w:after="0" w:line="240" w:lineRule="auto"/>

</xml_diff>

<commit_message>
Further document mpeg streaming into QEImage widget. Fix crash when deleting QEImage widget while streaming. Fix conditional inclusion and use of ffmpeg libraries. (Still need to address how mpeg stream input alters image attribute properties such as bit depth, and still need to format mpeg stream data for other than mono)
</commit_message>
<xml_diff>
--- a/documentation/source/QE_GettingStarted.docx
+++ b/documentation/source/QE_GettingStarted.docx
@@ -87,10 +87,7 @@
         <w:jc w:val="center"/>
       </w:pPr>
       <w:r>
-        <w:t>19 August</w:t>
-      </w:r>
-      <w:r>
-        <w:t xml:space="preserve"> 2013</w:t>
+        <w:t>29 January 2014</w:t>
       </w:r>
     </w:p>
     <w:sdt>
@@ -1658,7 +1655,23 @@
         <w:t>systems</w:t>
       </w:r>
       <w:r>
-        <w:t xml:space="preserve"> using Qt’s Designer application with the QE Framework plugins to design GUIs, and the QEGui application to present GUIs to users.</w:t>
+        <w:t xml:space="preserve"> using Qt’s Designer application with the QE Framework </w:t>
+      </w:r>
+      <w:proofErr w:type="spellStart"/>
+      <w:r>
+        <w:t>plugins</w:t>
+      </w:r>
+      <w:proofErr w:type="spellEnd"/>
+      <w:r>
+        <w:t xml:space="preserve"> to design GUIs, and the </w:t>
+      </w:r>
+      <w:proofErr w:type="spellStart"/>
+      <w:r>
+        <w:t>QEGui</w:t>
+      </w:r>
+      <w:proofErr w:type="spellEnd"/>
+      <w:r>
+        <w:t xml:space="preserve"> application to present GUIs to users.</w:t>
       </w:r>
     </w:p>
     <w:p>
@@ -1725,7 +1738,15 @@
         <w:t>like</w:t>
       </w:r>
       <w:r>
-        <w:t xml:space="preserve"> Eclipse, or developing new plugin widgets to implement desired functionality, then using those widgets within a code free GUI development.</w:t>
+        <w:t xml:space="preserve"> Eclipse, or developing new </w:t>
+      </w:r>
+      <w:proofErr w:type="spellStart"/>
+      <w:r>
+        <w:t>plugin</w:t>
+      </w:r>
+      <w:proofErr w:type="spellEnd"/>
+      <w:r>
+        <w:t xml:space="preserve"> widgets to implement desired functionality, then using those widgets within a code free GUI development.</w:t>
       </w:r>
     </w:p>
     <w:p>
@@ -1777,7 +1798,15 @@
           </w:tcPr>
           <w:p>
             <w:r>
-              <w:t>QE framework class references. Includes Plugin Property descriptions</w:t>
+              <w:t xml:space="preserve">QE framework class references. Includes </w:t>
+            </w:r>
+            <w:proofErr w:type="spellStart"/>
+            <w:r>
+              <w:t>Plugin</w:t>
+            </w:r>
+            <w:proofErr w:type="spellEnd"/>
+            <w:r>
+              <w:t xml:space="preserve"> Property descriptions</w:t>
             </w:r>
           </w:p>
         </w:tc>
@@ -1839,8 +1868,13 @@
             <w:tcW w:w="5306" w:type="dxa"/>
           </w:tcPr>
           <w:p>
-            <w:r>
-              <w:t>QEGui is an application that presents a set of Qt User Interface files as an integrated Control System GUI. It is the core component in a ‘code free’ control GUI solution, along with QT’s Designer which is used to lay out the user interface forms.</w:t>
+            <w:proofErr w:type="spellStart"/>
+            <w:r>
+              <w:t>QEGui</w:t>
+            </w:r>
+            <w:proofErr w:type="spellEnd"/>
+            <w:r>
+              <w:t xml:space="preserve"> is an application that presents a set of Qt User Interface files as an integrated Control System GUI. It is the core component in a ‘code free’ control GUI solution, along with QT’s Designer which is used to lay out the user interface forms.</w:t>
             </w:r>
           </w:p>
         </w:tc>
@@ -2034,7 +2068,15 @@
       </w:pPr>
       <w:r>
         <w:lastRenderedPageBreak/>
-        <w:t>QE library (libQEPlugin.so or QEPlugin.dll</w:t>
+        <w:t>QE library (</w:t>
+      </w:r>
+      <w:proofErr w:type="spellStart"/>
+      <w:r>
+        <w:t>libQEPlugin.so</w:t>
+      </w:r>
+      <w:proofErr w:type="spellEnd"/>
+      <w:r>
+        <w:t xml:space="preserve"> or QEPlugin.dll</w:t>
       </w:r>
       <w:proofErr w:type="gramStart"/>
       <w:r>
@@ -2043,7 +2085,15 @@
       <w:proofErr w:type="gramEnd"/>
       <w:r>
         <w:br/>
-        <w:t>This library contains all classes that implement the QE framework including data objects, widgets (Qt plugins) and supporting classes.</w:t>
+        <w:t xml:space="preserve">This library contains all classes that implement the QE framework including data objects, widgets (Qt </w:t>
+      </w:r>
+      <w:proofErr w:type="spellStart"/>
+      <w:r>
+        <w:t>plugins</w:t>
+      </w:r>
+      <w:proofErr w:type="spellEnd"/>
+      <w:r>
+        <w:t>) and supporting classes.</w:t>
       </w:r>
     </w:p>
     <w:p>
@@ -2054,9 +2104,11 @@
           <w:numId w:val="7"/>
         </w:numPr>
       </w:pPr>
+      <w:proofErr w:type="spellStart"/>
       <w:r>
         <w:t>QEGui</w:t>
       </w:r>
+      <w:proofErr w:type="spellEnd"/>
       <w:r>
         <w:br/>
         <w:t xml:space="preserve">A stand alone application that </w:t>
@@ -2219,9 +2271,11 @@
           <w:numId w:val="6"/>
         </w:numPr>
       </w:pPr>
+      <w:proofErr w:type="spellStart"/>
       <w:r>
         <w:t>Qwt</w:t>
       </w:r>
+      <w:proofErr w:type="spellEnd"/>
       <w:r>
         <w:t xml:space="preserve"> library</w:t>
       </w:r>
@@ -2246,21 +2300,60 @@
           <w:numId w:val="6"/>
         </w:numPr>
       </w:pPr>
-      <w:r>
-        <w:t>CA</w:t>
-      </w:r>
-      <w:r>
-        <w:t xml:space="preserve"> libraries</w:t>
+      <w:proofErr w:type="spellStart"/>
+      <w:r>
+        <w:t>FFmpeg</w:t>
+      </w:r>
+      <w:proofErr w:type="spellEnd"/>
+      <w:r>
+        <w:t xml:space="preserve"> library</w:t>
       </w:r>
       <w:r>
         <w:br/>
-        <w:t xml:space="preserve">EPICS Channel Access </w:t>
-      </w:r>
-      <w:r>
-        <w:t xml:space="preserve">provides </w:t>
-      </w:r>
-      <w:r>
-        <w:t>access to EPICS</w:t>
+        <w:t>‘</w:t>
+      </w:r>
+      <w:proofErr w:type="spellStart"/>
+      <w:r>
+        <w:t>FFmpeg</w:t>
+      </w:r>
+      <w:proofErr w:type="spellEnd"/>
+      <w:r>
+        <w:t xml:space="preserve"> is a complete, cross-platform solution to record, convert and stream audio and video.</w:t>
+      </w:r>
+      <w:r>
+        <w:t xml:space="preserve">’ </w:t>
+      </w:r>
+      <w:proofErr w:type="spellStart"/>
+      <w:r>
+        <w:t>FFmpeg</w:t>
+      </w:r>
+      <w:proofErr w:type="spellEnd"/>
+      <w:r>
+        <w:t xml:space="preserve"> can be used by the </w:t>
+      </w:r>
+      <w:proofErr w:type="spellStart"/>
+      <w:r>
+        <w:t>QEImage</w:t>
+      </w:r>
+      <w:proofErr w:type="spellEnd"/>
+      <w:r>
+        <w:t xml:space="preserve"> widget to provide an MPEG stream image source. The </w:t>
+      </w:r>
+      <w:proofErr w:type="spellStart"/>
+      <w:r>
+        <w:t>FFmpeg</w:t>
+      </w:r>
+      <w:proofErr w:type="spellEnd"/>
+      <w:r>
+        <w:t xml:space="preserve"> library is optional and is not used by the </w:t>
+      </w:r>
+      <w:proofErr w:type="spellStart"/>
+      <w:r>
+        <w:t>QEImage</w:t>
+      </w:r>
+      <w:proofErr w:type="spellEnd"/>
+      <w:r>
+        <w:t xml:space="preserve"> widget by default.</w:t>
       </w:r>
     </w:p>
     <w:p>
@@ -2272,19 +2365,20 @@
         </w:numPr>
       </w:pPr>
       <w:r>
-        <w:t>Gnu tools</w:t>
-      </w:r>
-      <w:r>
-        <w:t xml:space="preserve"> (Optional</w:t>
-      </w:r>
-      <w:proofErr w:type="gramStart"/>
-      <w:r>
-        <w:t>)</w:t>
-      </w:r>
-      <w:proofErr w:type="gramEnd"/>
+        <w:t>CA</w:t>
+      </w:r>
+      <w:r>
+        <w:t xml:space="preserve"> libraries</w:t>
+      </w:r>
       <w:r>
         <w:br/>
-        <w:t>Qt uses gcc and gmake to build the QE framework.</w:t>
+        <w:t xml:space="preserve">EPICS Channel Access </w:t>
+      </w:r>
+      <w:r>
+        <w:t xml:space="preserve">provides </w:t>
+      </w:r>
+      <w:r>
+        <w:t>access to EPICS</w:t>
       </w:r>
     </w:p>
     <w:p>
@@ -2295,23 +2389,41 @@
           <w:numId w:val="6"/>
         </w:numPr>
       </w:pPr>
-      <w:r>
-        <w:t>Qt designer (Optional)</w:t>
-      </w:r>
+      <w:proofErr w:type="spellStart"/>
+      <w:r>
+        <w:t>Gnu</w:t>
+      </w:r>
+      <w:proofErr w:type="spellEnd"/>
+      <w:r>
+        <w:t xml:space="preserve"> tools</w:t>
+      </w:r>
+      <w:r>
+        <w:t xml:space="preserve"> (Optional</w:t>
+      </w:r>
+      <w:proofErr w:type="gramStart"/>
+      <w:r>
+        <w:t>)</w:t>
+      </w:r>
+      <w:proofErr w:type="gramEnd"/>
       <w:r>
         <w:br/>
-      </w:r>
-      <w:r>
-        <w:t>If you are creating</w:t>
-      </w:r>
-      <w:r>
-        <w:t xml:space="preserve"> Qt User Interface files for a</w:t>
-      </w:r>
-      <w:r>
-        <w:t xml:space="preserve"> ‘code free’ GUI system, you will also need Qt Designer for laying out the user interface </w:t>
-      </w:r>
-      <w:r>
-        <w:t>files.</w:t>
+        <w:t xml:space="preserve">Qt uses </w:t>
+      </w:r>
+      <w:proofErr w:type="spellStart"/>
+      <w:r>
+        <w:t>gcc</w:t>
+      </w:r>
+      <w:proofErr w:type="spellEnd"/>
+      <w:r>
+        <w:t xml:space="preserve"> and </w:t>
+      </w:r>
+      <w:proofErr w:type="spellStart"/>
+      <w:r>
+        <w:t>gmake</w:t>
+      </w:r>
+      <w:proofErr w:type="spellEnd"/>
+      <w:r>
+        <w:t xml:space="preserve"> to build the QE framework.</w:t>
       </w:r>
     </w:p>
     <w:p>
@@ -2323,6 +2435,33 @@
         </w:numPr>
       </w:pPr>
       <w:r>
+        <w:t>Qt designer (Optional)</w:t>
+      </w:r>
+      <w:r>
+        <w:br/>
+      </w:r>
+      <w:r>
+        <w:t>If you are creating</w:t>
+      </w:r>
+      <w:r>
+        <w:t xml:space="preserve"> Qt User Interface files for a</w:t>
+      </w:r>
+      <w:r>
+        <w:t xml:space="preserve"> ‘code free’ GUI system, you will also need Qt Designer for laying out the user interface </w:t>
+      </w:r>
+      <w:r>
+        <w:t>files.</w:t>
+      </w:r>
+    </w:p>
+    <w:p>
+      <w:pPr>
+        <w:pStyle w:val="ListParagraph"/>
+        <w:numPr>
+          <w:ilvl w:val="0"/>
+          <w:numId w:val="6"/>
+        </w:numPr>
+      </w:pPr>
+      <w:r>
         <w:t>Qt Creator</w:t>
       </w:r>
       <w:r>
@@ -2390,6 +2529,7 @@
         </w:numPr>
       </w:pPr>
       <w:r>
+        <w:lastRenderedPageBreak/>
         <w:t>The Qt 4 libraries. You may well already have Qt 4 as it is used by many other common applications. Refer to ‘</w:t>
       </w:r>
       <w:r>
@@ -2508,7 +2648,6 @@
       <w:bookmarkStart w:id="7" w:name="_Toc364684863"/>
       <w:proofErr w:type="gramStart"/>
       <w:r>
-        <w:lastRenderedPageBreak/>
         <w:t>Code free GUI implementation.</w:t>
       </w:r>
       <w:bookmarkEnd w:id="7"/>
@@ -2516,7 +2655,15 @@
     </w:p>
     <w:p>
       <w:r>
-        <w:t>Nothing extra required. Use the QEGui application (part of the QE framework package) to present a control system GUI fully defined by a suite of Qt User Interface files.</w:t>
+        <w:t xml:space="preserve">Nothing extra required. Use the </w:t>
+      </w:r>
+      <w:proofErr w:type="spellStart"/>
+      <w:r>
+        <w:t>QEGui</w:t>
+      </w:r>
+      <w:proofErr w:type="spellEnd"/>
+      <w:r>
+        <w:t xml:space="preserve"> application (part of the QE framework package) to present a control system GUI fully defined by a suite of Qt User Interface files.</w:t>
       </w:r>
     </w:p>
     <w:p>
@@ -2524,7 +2671,15 @@
         <w:t xml:space="preserve">Refer to </w:t>
       </w:r>
       <w:r>
-        <w:t>the QEGui documentation for details.</w:t>
+        <w:t xml:space="preserve">the </w:t>
+      </w:r>
+      <w:proofErr w:type="spellStart"/>
+      <w:r>
+        <w:t>QEGui</w:t>
+      </w:r>
+      <w:proofErr w:type="spellEnd"/>
+      <w:r>
+        <w:t xml:space="preserve"> documentation for details.</w:t>
       </w:r>
     </w:p>
     <w:p>
@@ -2808,6 +2963,7 @@
     </w:p>
     <w:p>
       <w:r>
+        <w:lastRenderedPageBreak/>
         <w:t>Note</w:t>
       </w:r>
       <w:proofErr w:type="gramStart"/>
@@ -2821,8 +2977,13 @@
       <w:r>
         <w:t xml:space="preserve">he Qt library dependencies should be managed </w:t>
       </w:r>
-      <w:r>
-        <w:t xml:space="preserve">automagically </w:t>
+      <w:proofErr w:type="spellStart"/>
+      <w:r>
+        <w:t>automagically</w:t>
+      </w:r>
+      <w:proofErr w:type="spellEnd"/>
+      <w:r>
+        <w:t xml:space="preserve"> </w:t>
       </w:r>
       <w:r>
         <w:t xml:space="preserve">when installing from a Linux distribution repository. The dependencies may not be accommodated when </w:t>
@@ -2837,11 +2998,39 @@
         <w:t>manually</w:t>
       </w:r>
       <w:r>
-        <w:t xml:space="preserve">. One common dependency problem has been older versions of freetype and </w:t>
-      </w:r>
-      <w:r>
-        <w:lastRenderedPageBreak/>
-        <w:t>fontconfig on RedHat EL 5. Installing freetype-2.4.3 and fontconfig-2.8.0 on RedHat EL 5 resolves this dependency issue.</w:t>
+        <w:t xml:space="preserve">. One common dependency problem has been older versions of </w:t>
+      </w:r>
+      <w:proofErr w:type="spellStart"/>
+      <w:r>
+        <w:t>freetype</w:t>
+      </w:r>
+      <w:proofErr w:type="spellEnd"/>
+      <w:r>
+        <w:t xml:space="preserve"> and </w:t>
+      </w:r>
+      <w:proofErr w:type="spellStart"/>
+      <w:r>
+        <w:t>fontconfig</w:t>
+      </w:r>
+      <w:proofErr w:type="spellEnd"/>
+      <w:r>
+        <w:t xml:space="preserve"> on </w:t>
+      </w:r>
+      <w:proofErr w:type="spellStart"/>
+      <w:r>
+        <w:t>RedHat</w:t>
+      </w:r>
+      <w:proofErr w:type="spellEnd"/>
+      <w:r>
+        <w:t xml:space="preserve"> EL 5. Installing freetype-2.4.3 and fontconfig-2.8.0 on </w:t>
+      </w:r>
+      <w:proofErr w:type="spellStart"/>
+      <w:r>
+        <w:t>RedHat</w:t>
+      </w:r>
+      <w:proofErr w:type="spellEnd"/>
+      <w:r>
+        <w:t xml:space="preserve"> EL 5 resolves this dependency issue.</w:t>
       </w:r>
     </w:p>
     <w:p>
@@ -2871,16 +3060,26 @@
     </w:p>
     <w:p>
       <w:r>
-        <w:t>To use the framework, you must download the epicsqt project, build it, and deploy the appropriate QE Framework components.</w:t>
+        <w:t xml:space="preserve">To use the framework, you must download the </w:t>
+      </w:r>
+      <w:proofErr w:type="spellStart"/>
+      <w:r>
+        <w:t>epicsqt</w:t>
+      </w:r>
+      <w:proofErr w:type="spellEnd"/>
+      <w:r>
+        <w:t xml:space="preserve"> project, build it, and deploy the appropriate QE Framework components.</w:t>
       </w:r>
     </w:p>
     <w:p>
       <w:pPr>
         <w:pStyle w:val="ListParagraph"/>
+        <w:keepNext/>
         <w:numPr>
           <w:ilvl w:val="0"/>
           <w:numId w:val="16"/>
         </w:numPr>
+        <w:ind w:left="714" w:hanging="357"/>
         <w:rPr>
           <w:b/>
         </w:rPr>
@@ -2889,7 +3088,21 @@
         <w:rPr>
           <w:b/>
         </w:rPr>
-        <w:t xml:space="preserve">Download the epicsqt project </w:t>
+        <w:t xml:space="preserve">Download the </w:t>
+      </w:r>
+      <w:proofErr w:type="spellStart"/>
+      <w:r>
+        <w:rPr>
+          <w:b/>
+        </w:rPr>
+        <w:t>epicsqt</w:t>
+      </w:r>
+      <w:proofErr w:type="spellEnd"/>
+      <w:r>
+        <w:rPr>
+          <w:b/>
+        </w:rPr>
+        <w:t xml:space="preserve"> project </w:t>
       </w:r>
     </w:p>
     <w:p>
@@ -2922,7 +3135,15 @@
         <w:t>D</w:t>
       </w:r>
       <w:r>
-        <w:t>ownload the framework source in a single gzip file</w:t>
+        <w:t xml:space="preserve">ownload the framework source in a single </w:t>
+      </w:r>
+      <w:proofErr w:type="spellStart"/>
+      <w:r>
+        <w:t>gzip</w:t>
+      </w:r>
+      <w:proofErr w:type="spellEnd"/>
+      <w:r>
+        <w:t xml:space="preserve"> file</w:t>
       </w:r>
     </w:p>
     <w:p>
@@ -2938,10 +3159,23 @@
         <w:t>U</w:t>
       </w:r>
       <w:r>
-        <w:t xml:space="preserve">se an svn client to extract the source from its </w:t>
-      </w:r>
-      <w:r>
-        <w:t>svn repository</w:t>
+        <w:t xml:space="preserve">se an </w:t>
+      </w:r>
+      <w:proofErr w:type="spellStart"/>
+      <w:r>
+        <w:t>svn</w:t>
+      </w:r>
+      <w:proofErr w:type="spellEnd"/>
+      <w:r>
+        <w:t xml:space="preserve"> client to extract the source from its </w:t>
+      </w:r>
+      <w:proofErr w:type="spellStart"/>
+      <w:r>
+        <w:t>svn</w:t>
+      </w:r>
+      <w:proofErr w:type="spellEnd"/>
+      <w:r>
+        <w:t xml:space="preserve"> repository</w:t>
       </w:r>
     </w:p>
     <w:p>
@@ -2965,14 +3199,24 @@
       </w:r>
       <w:proofErr w:type="gramEnd"/>
       <w:r>
-        <w:t xml:space="preserve"> svn client to download a single </w:t>
+        <w:t xml:space="preserve"> </w:t>
+      </w:r>
+      <w:proofErr w:type="spellStart"/>
+      <w:r>
+        <w:t>svn</w:t>
+      </w:r>
+      <w:proofErr w:type="spellEnd"/>
+      <w:r>
+        <w:t xml:space="preserve"> client to download a single </w:t>
       </w:r>
       <w:r>
         <w:t xml:space="preserve">framework </w:t>
       </w:r>
+      <w:proofErr w:type="spellStart"/>
       <w:r>
         <w:t>makefile</w:t>
       </w:r>
+      <w:proofErr w:type="spellEnd"/>
       <w:r>
         <w:t xml:space="preserve"> which </w:t>
       </w:r>
@@ -2998,10 +3242,12 @@
     <w:p>
       <w:pPr>
         <w:pStyle w:val="ListParagraph"/>
+        <w:keepNext/>
         <w:numPr>
           <w:ilvl w:val="0"/>
           <w:numId w:val="16"/>
         </w:numPr>
+        <w:ind w:left="714" w:hanging="357"/>
         <w:rPr>
           <w:b/>
         </w:rPr>
@@ -3010,7 +3256,21 @@
         <w:rPr>
           <w:b/>
         </w:rPr>
-        <w:t xml:space="preserve">Build the epicsqt project </w:t>
+        <w:t xml:space="preserve">Build the </w:t>
+      </w:r>
+      <w:proofErr w:type="spellStart"/>
+      <w:r>
+        <w:rPr>
+          <w:b/>
+        </w:rPr>
+        <w:t>epicsqt</w:t>
+      </w:r>
+      <w:proofErr w:type="spellEnd"/>
+      <w:r>
+        <w:rPr>
+          <w:b/>
+        </w:rPr>
+        <w:t xml:space="preserve"> project </w:t>
       </w:r>
     </w:p>
     <w:p>
@@ -3049,12 +3309,14 @@
         </w:numPr>
         <w:ind w:left="1440"/>
       </w:pPr>
+      <w:proofErr w:type="spellStart"/>
       <w:r>
         <w:t>q</w:t>
       </w:r>
       <w:r>
         <w:t>make</w:t>
       </w:r>
+      <w:proofErr w:type="spellEnd"/>
       <w:r>
         <w:t xml:space="preserve"> and make </w:t>
       </w:r>
@@ -3077,12 +3339,14 @@
       <w:r>
         <w:t xml:space="preserve">Framework </w:t>
       </w:r>
+      <w:proofErr w:type="spellStart"/>
       <w:r>
         <w:t>m</w:t>
       </w:r>
       <w:r>
         <w:t>akefile</w:t>
       </w:r>
+      <w:proofErr w:type="spellEnd"/>
     </w:p>
     <w:p>
       <w:pPr>
@@ -3101,7 +3365,21 @@
         <w:rPr>
           <w:i/>
         </w:rPr>
-        <w:t xml:space="preserve">QWT will need to be accessible. If installed correctly - QMAKEFEATURES includes the location of the file qwt.prf - the ‘CONFIG += qwt’ statement in the project file will be all you need. As an alternative, </w:t>
+        <w:t xml:space="preserve">QWT will need to be accessible. If installed correctly - QMAKEFEATURES includes the location of the file qwt.prf - the ‘CONFIG += </w:t>
+      </w:r>
+      <w:proofErr w:type="spellStart"/>
+      <w:r>
+        <w:rPr>
+          <w:i/>
+        </w:rPr>
+        <w:t>qwt</w:t>
+      </w:r>
+      <w:proofErr w:type="spellEnd"/>
+      <w:r>
+        <w:rPr>
+          <w:i/>
+        </w:rPr>
+        <w:t xml:space="preserve">’ statement in the project file will be all you need. As an alternative, </w:t>
       </w:r>
       <w:r>
         <w:rPr>
@@ -3153,16 +3431,242 @@
           <w:sz w:val="18"/>
           <w:szCs w:val="18"/>
         </w:rPr>
-        <w:t xml:space="preserve"> QWT_INCLUDE_PATH=/usr/include/qwt</w:t>
+        <w:t xml:space="preserve"> QWT_INCLUDE_PATH=/</w:t>
+      </w:r>
+      <w:proofErr w:type="spellStart"/>
+      <w:r>
+        <w:rPr>
+          <w:rFonts w:ascii="Courier" w:hAnsi="Courier"/>
+          <w:sz w:val="18"/>
+          <w:szCs w:val="18"/>
+        </w:rPr>
+        <w:t>usr</w:t>
+      </w:r>
+      <w:proofErr w:type="spellEnd"/>
+      <w:r>
+        <w:rPr>
+          <w:rFonts w:ascii="Courier" w:hAnsi="Courier"/>
+          <w:sz w:val="18"/>
+          <w:szCs w:val="18"/>
+        </w:rPr>
+        <w:t>/include/</w:t>
+      </w:r>
+      <w:proofErr w:type="spellStart"/>
+      <w:r>
+        <w:rPr>
+          <w:rFonts w:ascii="Courier" w:hAnsi="Courier"/>
+          <w:sz w:val="18"/>
+          <w:szCs w:val="18"/>
+        </w:rPr>
+        <w:t>qwt</w:t>
+      </w:r>
+      <w:proofErr w:type="spellEnd"/>
+    </w:p>
+    <w:p>
+      <w:pPr>
+        <w:ind w:left="720"/>
+        <w:rPr>
+          <w:i/>
+        </w:rPr>
+      </w:pPr>
+      <w:r>
+        <w:rPr>
+          <w:i/>
+        </w:rPr>
+        <w:t>Note, no matter how you build the framework</w:t>
+      </w:r>
+      <w:r>
+        <w:rPr>
+          <w:i/>
+        </w:rPr>
+        <w:t xml:space="preserve"> </w:t>
+      </w:r>
+      <w:proofErr w:type="spellStart"/>
+      <w:r>
+        <w:rPr>
+          <w:i/>
+        </w:rPr>
+        <w:t>FFmpeg</w:t>
+      </w:r>
+      <w:proofErr w:type="spellEnd"/>
+      <w:r>
+        <w:rPr>
+          <w:i/>
+        </w:rPr>
+        <w:t xml:space="preserve"> will need to be available if you want the </w:t>
+      </w:r>
+      <w:proofErr w:type="spellStart"/>
+      <w:r>
+        <w:rPr>
+          <w:i/>
+        </w:rPr>
+        <w:t>QEImage</w:t>
+      </w:r>
+      <w:proofErr w:type="spellEnd"/>
+      <w:r>
+        <w:rPr>
+          <w:i/>
+        </w:rPr>
+        <w:t xml:space="preserve"> widget to be able to stream MPEG into the widget. If you want to be able to use an MPEG stream in the </w:t>
+      </w:r>
+      <w:proofErr w:type="spellStart"/>
+      <w:r>
+        <w:rPr>
+          <w:i/>
+        </w:rPr>
+        <w:t>QEImage</w:t>
+      </w:r>
+      <w:proofErr w:type="spellEnd"/>
+      <w:r>
+        <w:rPr>
+          <w:i/>
+        </w:rPr>
+        <w:t xml:space="preserve"> widget, install </w:t>
+      </w:r>
+      <w:proofErr w:type="spellStart"/>
+      <w:r>
+        <w:rPr>
+          <w:i/>
+        </w:rPr>
+        <w:t>FFmpeg</w:t>
+      </w:r>
+      <w:proofErr w:type="spellEnd"/>
+      <w:r>
+        <w:rPr>
+          <w:i/>
+        </w:rPr>
+        <w:t xml:space="preserve"> and define the environment variable QE_USE_MPEG:</w:t>
+      </w:r>
+    </w:p>
+    <w:p>
+      <w:pPr>
+        <w:pBdr>
+          <w:top w:val="single" w:sz="4" w:space="1" w:color="auto"/>
+          <w:left w:val="single" w:sz="4" w:space="4" w:color="auto"/>
+          <w:bottom w:val="single" w:sz="4" w:space="1" w:color="auto"/>
+          <w:right w:val="single" w:sz="4" w:space="4" w:color="auto"/>
+        </w:pBdr>
+        <w:ind w:left="720"/>
+        <w:rPr>
+          <w:rFonts w:ascii="Courier" w:hAnsi="Courier"/>
+          <w:sz w:val="18"/>
+          <w:szCs w:val="18"/>
+        </w:rPr>
+      </w:pPr>
+      <w:proofErr w:type="gramStart"/>
+      <w:r>
+        <w:rPr>
+          <w:rFonts w:ascii="Courier" w:hAnsi="Courier"/>
+          <w:sz w:val="18"/>
+          <w:szCs w:val="18"/>
+        </w:rPr>
+        <w:t>export</w:t>
+      </w:r>
+      <w:proofErr w:type="gramEnd"/>
+      <w:r>
+        <w:rPr>
+          <w:rFonts w:ascii="Courier" w:hAnsi="Courier"/>
+          <w:sz w:val="18"/>
+          <w:szCs w:val="18"/>
+        </w:rPr>
+        <w:t xml:space="preserve"> Q</w:t>
+      </w:r>
+      <w:r>
+        <w:rPr>
+          <w:rFonts w:ascii="Courier" w:hAnsi="Courier"/>
+          <w:sz w:val="18"/>
+          <w:szCs w:val="18"/>
+        </w:rPr>
+        <w:t>E_USE_MPEG</w:t>
+      </w:r>
+      <w:r>
+        <w:rPr>
+          <w:rFonts w:ascii="Courier" w:hAnsi="Courier"/>
+          <w:sz w:val="18"/>
+          <w:szCs w:val="18"/>
+        </w:rPr>
+        <w:t>=</w:t>
+      </w:r>
+      <w:r>
+        <w:rPr>
+          <w:rFonts w:ascii="Courier" w:hAnsi="Courier"/>
+          <w:sz w:val="18"/>
+          <w:szCs w:val="18"/>
+        </w:rPr>
+        <w:t>YES</w:t>
+      </w:r>
+    </w:p>
+    <w:p>
+      <w:pPr>
+        <w:ind w:left="720"/>
+        <w:rPr>
+          <w:i/>
+        </w:rPr>
+      </w:pPr>
+      <w:r>
+        <w:rPr>
+          <w:i/>
+        </w:rPr>
+        <w:t xml:space="preserve">If not using </w:t>
+      </w:r>
+      <w:proofErr w:type="spellStart"/>
+      <w:r>
+        <w:rPr>
+          <w:i/>
+        </w:rPr>
+        <w:t>FFmpeg</w:t>
+      </w:r>
+      <w:proofErr w:type="spellEnd"/>
+      <w:r>
+        <w:rPr>
+          <w:i/>
+        </w:rPr>
+        <w:t xml:space="preserve"> ensure the environment variable QE_USE_MPEG is not defined at all.</w:t>
+      </w:r>
+      <w:r>
+        <w:rPr>
+          <w:i/>
+        </w:rPr>
+        <w:t xml:space="preserve"> When expecting the </w:t>
+      </w:r>
+      <w:proofErr w:type="spellStart"/>
+      <w:r>
+        <w:rPr>
+          <w:i/>
+        </w:rPr>
+        <w:t>FFmpeg</w:t>
+      </w:r>
+      <w:proofErr w:type="spellEnd"/>
+      <w:r>
+        <w:rPr>
+          <w:i/>
+        </w:rPr>
+        <w:t xml:space="preserve"> library the project file framework.pro will look for the </w:t>
+      </w:r>
+      <w:proofErr w:type="spellStart"/>
+      <w:r>
+        <w:rPr>
+          <w:i/>
+        </w:rPr>
+        <w:t>FFmpeg</w:t>
+      </w:r>
+      <w:proofErr w:type="spellEnd"/>
+      <w:r>
+        <w:rPr>
+          <w:i/>
+        </w:rPr>
+        <w:t xml:space="preserve"> libraries and include files in their default locations.</w:t>
       </w:r>
     </w:p>
     <w:p>
       <w:pPr>
         <w:pStyle w:val="ListParagraph"/>
+        <w:keepNext/>
         <w:numPr>
           <w:ilvl w:val="0"/>
           <w:numId w:val="16"/>
         </w:numPr>
+        <w:ind w:left="714" w:hanging="357"/>
         <w:rPr>
           <w:b/>
         </w:rPr>
@@ -3171,6 +3675,7 @@
         <w:rPr>
           <w:b/>
         </w:rPr>
+        <w:lastRenderedPageBreak/>
         <w:t>Deploy the appropriate QE Framework components</w:t>
       </w:r>
     </w:p>
@@ -3197,7 +3702,15 @@
         <w:t xml:space="preserve">. Both </w:t>
       </w:r>
       <w:r>
-        <w:t xml:space="preserve">enable the QEGui application and </w:t>
+        <w:t xml:space="preserve">enable the </w:t>
+      </w:r>
+      <w:proofErr w:type="spellStart"/>
+      <w:r>
+        <w:t>QEGui</w:t>
+      </w:r>
+      <w:proofErr w:type="spellEnd"/>
+      <w:r>
+        <w:t xml:space="preserve"> application and </w:t>
       </w:r>
       <w:r>
         <w:t xml:space="preserve">allow the QE Framework to be used as a library loaded by applications </w:t>
@@ -3206,8 +3719,13 @@
         <w:t>and</w:t>
       </w:r>
       <w:r>
-        <w:t xml:space="preserve"> as a Qt Plugin</w:t>
-      </w:r>
+        <w:t xml:space="preserve"> as a Qt </w:t>
+      </w:r>
+      <w:proofErr w:type="spellStart"/>
+      <w:r>
+        <w:t>Plugin</w:t>
+      </w:r>
+      <w:proofErr w:type="spellEnd"/>
       <w:r>
         <w:t>:</w:t>
       </w:r>
@@ -3235,7 +3753,15 @@
         <w:ind w:left="1440"/>
       </w:pPr>
       <w:r>
-        <w:t xml:space="preserve">Framework makefile </w:t>
+        <w:t xml:space="preserve">Framework </w:t>
+      </w:r>
+      <w:proofErr w:type="spellStart"/>
+      <w:r>
+        <w:t>makefile</w:t>
+      </w:r>
+      <w:proofErr w:type="spellEnd"/>
+      <w:r>
+        <w:t xml:space="preserve"> </w:t>
       </w:r>
     </w:p>
     <w:p>
@@ -3243,7 +3769,15 @@
         <w:ind w:left="720"/>
       </w:pPr>
       <w:r>
-        <w:t xml:space="preserve">Note, no matter how you deploy the framework, it may need to locate a Channel Access archiver and will attempt to do so using the environment variable </w:t>
+        <w:t xml:space="preserve">Note, no matter how you deploy the framework, it may need to locate a Channel Access </w:t>
+      </w:r>
+      <w:proofErr w:type="spellStart"/>
+      <w:r>
+        <w:t>archiver</w:t>
+      </w:r>
+      <w:proofErr w:type="spellEnd"/>
+      <w:r>
+        <w:t xml:space="preserve"> and will attempt to do so using the environment variable </w:t>
       </w:r>
       <w:r>
         <w:t>QE_ARCHIVE_LIST</w:t>
@@ -3274,7 +3808,6 @@
           <w:sz w:val="18"/>
           <w:szCs w:val="18"/>
         </w:rPr>
-        <w:lastRenderedPageBreak/>
         <w:t>export</w:t>
       </w:r>
       <w:proofErr w:type="gramEnd"/>
@@ -3284,7 +3817,25 @@
           <w:sz w:val="18"/>
           <w:szCs w:val="18"/>
         </w:rPr>
-        <w:t xml:space="preserve"> QE_ARCHIVE_LIST=archiver.synchrotron.org.au:80/cgi-bin/ArchiveDataServer1.cgi archiver.synchrotron.org.au:80/cgi-bin/ArchiveDataServer2.cgi</w:t>
+        <w:t xml:space="preserve"> QE_ARCHIVE_LIST=archiver.synchrotron.org.au:80/cgi-bin/ArchiveDataServer1.cgi archiver.synchrotron.org.au:80/</w:t>
+      </w:r>
+      <w:proofErr w:type="spellStart"/>
+      <w:r>
+        <w:rPr>
+          <w:rFonts w:ascii="Courier" w:hAnsi="Courier"/>
+          <w:sz w:val="18"/>
+          <w:szCs w:val="18"/>
+        </w:rPr>
+        <w:t>cgi</w:t>
+      </w:r>
+      <w:proofErr w:type="spellEnd"/>
+      <w:r>
+        <w:rPr>
+          <w:rFonts w:ascii="Courier" w:hAnsi="Courier"/>
+          <w:sz w:val="18"/>
+          <w:szCs w:val="18"/>
+        </w:rPr>
+        <w:t>-bin/ArchiveDataServer2.cgi</w:t>
       </w:r>
     </w:p>
     <w:p>
@@ -3315,7 +3866,39 @@
           <w:sz w:val="18"/>
           <w:szCs w:val="18"/>
         </w:rPr>
-        <w:t xml:space="preserve"> all the examples for getting and building the QE Framework assume the epicsqt project has been placed in the directory ~/epicsqt.</w:t>
+        <w:t xml:space="preserve"> all the examples for getting and building the QE Framework assume the </w:t>
+      </w:r>
+      <w:proofErr w:type="spellStart"/>
+      <w:r>
+        <w:rPr>
+          <w:sz w:val="18"/>
+          <w:szCs w:val="18"/>
+        </w:rPr>
+        <w:t>epicsqt</w:t>
+      </w:r>
+      <w:proofErr w:type="spellEnd"/>
+      <w:r>
+        <w:rPr>
+          <w:sz w:val="18"/>
+          <w:szCs w:val="18"/>
+        </w:rPr>
+        <w:t xml:space="preserve"> project has been placed in the directory ~/</w:t>
+      </w:r>
+      <w:proofErr w:type="spellStart"/>
+      <w:r>
+        <w:rPr>
+          <w:sz w:val="18"/>
+          <w:szCs w:val="18"/>
+        </w:rPr>
+        <w:t>epicsqt</w:t>
+      </w:r>
+      <w:proofErr w:type="spellEnd"/>
+      <w:r>
+        <w:rPr>
+          <w:sz w:val="18"/>
+          <w:szCs w:val="18"/>
+        </w:rPr>
+        <w:t>.</w:t>
       </w:r>
     </w:p>
     <w:p>
@@ -3324,13 +3907,37 @@
       </w:pPr>
       <w:bookmarkStart w:id="15" w:name="_Toc364684869"/>
       <w:r>
-        <w:t>Getting the epicsqt project as a gzip file</w:t>
+        <w:t xml:space="preserve">Getting the </w:t>
+      </w:r>
+      <w:proofErr w:type="spellStart"/>
+      <w:r>
+        <w:t>epicsqt</w:t>
+      </w:r>
+      <w:proofErr w:type="spellEnd"/>
+      <w:r>
+        <w:t xml:space="preserve"> project as a </w:t>
+      </w:r>
+      <w:proofErr w:type="spellStart"/>
+      <w:r>
+        <w:t>gzip</w:t>
+      </w:r>
+      <w:proofErr w:type="spellEnd"/>
+      <w:r>
+        <w:t xml:space="preserve"> file</w:t>
       </w:r>
       <w:bookmarkEnd w:id="15"/>
     </w:p>
     <w:p>
       <w:r>
-        <w:t xml:space="preserve">The latest gzip file is available for download from </w:t>
+        <w:t xml:space="preserve">The latest </w:t>
+      </w:r>
+      <w:proofErr w:type="spellStart"/>
+      <w:r>
+        <w:t>gzip</w:t>
+      </w:r>
+      <w:proofErr w:type="spellEnd"/>
+      <w:r>
+        <w:t xml:space="preserve"> file is available for download from </w:t>
       </w:r>
       <w:hyperlink r:id="rId13" w:history="1">
         <w:r>
@@ -3346,7 +3953,15 @@
     </w:p>
     <w:p>
       <w:r>
-        <w:t xml:space="preserve">The same gzip file, along with earlier versions and links to documentation is available at </w:t>
+        <w:t xml:space="preserve">The same </w:t>
+      </w:r>
+      <w:proofErr w:type="spellStart"/>
+      <w:r>
+        <w:t>gzip</w:t>
+      </w:r>
+      <w:proofErr w:type="spellEnd"/>
+      <w:r>
+        <w:t xml:space="preserve"> file, along with earlier versions and links to documentation is available at </w:t>
       </w:r>
       <w:hyperlink r:id="rId14" w:history="1">
         <w:r>
@@ -3359,7 +3974,15 @@
     </w:p>
     <w:p>
       <w:r>
-        <w:t xml:space="preserve">The contents of the gzip </w:t>
+        <w:t xml:space="preserve">The contents of the </w:t>
+      </w:r>
+      <w:proofErr w:type="spellStart"/>
+      <w:r>
+        <w:t>gzip</w:t>
+      </w:r>
+      <w:proofErr w:type="spellEnd"/>
+      <w:r>
+        <w:t xml:space="preserve"> </w:t>
       </w:r>
       <w:r>
         <w:t>can be extracted using the following command:</w:t>
@@ -3395,7 +4018,25 @@
           <w:sz w:val="18"/>
           <w:szCs w:val="18"/>
         </w:rPr>
-        <w:t xml:space="preserve"> -zxvf epicsqt-1.1.8-src.tar.gz</w:t>
+        <w:t xml:space="preserve"> -</w:t>
+      </w:r>
+      <w:proofErr w:type="spellStart"/>
+      <w:r>
+        <w:rPr>
+          <w:rFonts w:ascii="Courier" w:hAnsi="Courier"/>
+          <w:sz w:val="18"/>
+          <w:szCs w:val="18"/>
+        </w:rPr>
+        <w:t>zxvf</w:t>
+      </w:r>
+      <w:proofErr w:type="spellEnd"/>
+      <w:r>
+        <w:rPr>
+          <w:rFonts w:ascii="Courier" w:hAnsi="Courier"/>
+          <w:sz w:val="18"/>
+          <w:szCs w:val="18"/>
+        </w:rPr>
+        <w:t xml:space="preserve"> epicsqt-1.1.8-src.tar.gz</w:t>
       </w:r>
     </w:p>
     <w:p>
@@ -3406,18 +4047,36 @@
       <w:bookmarkStart w:id="17" w:name="_Ref341874636"/>
       <w:bookmarkStart w:id="18" w:name="_Toc364684870"/>
       <w:r>
-        <w:t xml:space="preserve">Getting the epicsqt project using </w:t>
-      </w:r>
+        <w:t xml:space="preserve">Getting the </w:t>
+      </w:r>
+      <w:proofErr w:type="spellStart"/>
+      <w:r>
+        <w:t>epicsqt</w:t>
+      </w:r>
+      <w:proofErr w:type="spellEnd"/>
+      <w:r>
+        <w:t xml:space="preserve"> project using </w:t>
+      </w:r>
+      <w:proofErr w:type="spellStart"/>
       <w:r>
         <w:t>svn</w:t>
       </w:r>
       <w:bookmarkEnd w:id="16"/>
       <w:bookmarkEnd w:id="17"/>
       <w:bookmarkEnd w:id="18"/>
-    </w:p>
-    <w:p>
-      <w:r>
-        <w:t>The latest source code for the QE Framework can be downloaded using the following svn command:</w:t>
+      <w:proofErr w:type="spellEnd"/>
+    </w:p>
+    <w:p>
+      <w:r>
+        <w:t xml:space="preserve">The latest source code for the QE Framework can be downloaded using the following </w:t>
+      </w:r>
+      <w:proofErr w:type="spellStart"/>
+      <w:r>
+        <w:t>svn</w:t>
+      </w:r>
+      <w:proofErr w:type="spellEnd"/>
+      <w:r>
+        <w:t xml:space="preserve"> command:</w:t>
       </w:r>
     </w:p>
     <w:p>
@@ -3434,6 +4093,7 @@
           <w:szCs w:val="18"/>
         </w:rPr>
       </w:pPr>
+      <w:proofErr w:type="spellStart"/>
       <w:proofErr w:type="gramStart"/>
       <w:r>
         <w:rPr>
@@ -3443,6 +4103,7 @@
         </w:rPr>
         <w:t>svn</w:t>
       </w:r>
+      <w:proofErr w:type="spellEnd"/>
       <w:proofErr w:type="gramEnd"/>
       <w:r>
         <w:rPr>
@@ -3474,8 +4135,18 @@
           <w:sz w:val="18"/>
           <w:szCs w:val="18"/>
         </w:rPr>
-        <w:t xml:space="preserve"> epicsqt</w:t>
-      </w:r>
+        <w:t xml:space="preserve"> </w:t>
+      </w:r>
+      <w:proofErr w:type="spellStart"/>
+      <w:r>
+        <w:rPr>
+          <w:rFonts w:ascii="Courier" w:hAnsi="Courier"/>
+          <w:sz w:val="18"/>
+          <w:szCs w:val="18"/>
+        </w:rPr>
+        <w:t>epicsqt</w:t>
+      </w:r>
+      <w:proofErr w:type="spellEnd"/>
       <w:r>
         <w:rPr>
           <w:rFonts w:ascii="Courier" w:hAnsi="Courier"/>
@@ -3487,8 +4158,13 @@
     </w:p>
     <w:p>
       <w:r>
-        <w:t>This command will create a directory ‘epicsqt</w:t>
-      </w:r>
+        <w:t>This command will create a directory ‘</w:t>
+      </w:r>
+      <w:proofErr w:type="spellStart"/>
+      <w:r>
+        <w:t>epicsqt</w:t>
+      </w:r>
+      <w:proofErr w:type="spellEnd"/>
       <w:r>
         <w:t>/trunk</w:t>
       </w:r>
@@ -3503,12 +4179,33 @@
       </w:r>
       <w:proofErr w:type="gramEnd"/>
       <w:r>
-        <w:t xml:space="preserve"> svn client can also be used to get earlier version of the source code.</w:t>
-      </w:r>
-    </w:p>
-    <w:p>
-      <w:r>
-        <w:t xml:space="preserve">SourceForge also provide a browser based interface to the svn repository at </w:t>
+        <w:t xml:space="preserve"> </w:t>
+      </w:r>
+      <w:proofErr w:type="spellStart"/>
+      <w:r>
+        <w:t>svn</w:t>
+      </w:r>
+      <w:proofErr w:type="spellEnd"/>
+      <w:r>
+        <w:t xml:space="preserve"> client can also be used to get earlier version of the source code.</w:t>
+      </w:r>
+    </w:p>
+    <w:p>
+      <w:proofErr w:type="spellStart"/>
+      <w:r>
+        <w:t>SourceForge</w:t>
+      </w:r>
+      <w:proofErr w:type="spellEnd"/>
+      <w:r>
+        <w:t xml:space="preserve"> also provide a browser based interface to the </w:t>
+      </w:r>
+      <w:proofErr w:type="spellStart"/>
+      <w:r>
+        <w:t>svn</w:t>
+      </w:r>
+      <w:proofErr w:type="spellEnd"/>
+      <w:r>
+        <w:t xml:space="preserve"> repository at </w:t>
       </w:r>
       <w:hyperlink r:id="rId15" w:history="1">
         <w:r>
@@ -3526,14 +4223,35 @@
       <w:bookmarkStart w:id="19" w:name="_Ref341790799"/>
       <w:bookmarkStart w:id="20" w:name="_Toc364684871"/>
       <w:r>
-        <w:t>Getting the build script using svn</w:t>
+        <w:t xml:space="preserve">Getting the build script using </w:t>
+      </w:r>
+      <w:proofErr w:type="spellStart"/>
+      <w:r>
+        <w:t>svn</w:t>
       </w:r>
       <w:bookmarkEnd w:id="19"/>
       <w:bookmarkEnd w:id="20"/>
-    </w:p>
-    <w:p>
-      <w:r>
-        <w:t>A single build script that will download the entire project source from the svn repository can be obtained using the following svn command:</w:t>
+      <w:proofErr w:type="spellEnd"/>
+    </w:p>
+    <w:p>
+      <w:r>
+        <w:t xml:space="preserve">A single build script that will download the entire project source from the </w:t>
+      </w:r>
+      <w:proofErr w:type="spellStart"/>
+      <w:r>
+        <w:t>svn</w:t>
+      </w:r>
+      <w:proofErr w:type="spellEnd"/>
+      <w:r>
+        <w:t xml:space="preserve"> repository can be obtained using the following </w:t>
+      </w:r>
+      <w:proofErr w:type="spellStart"/>
+      <w:r>
+        <w:t>svn</w:t>
+      </w:r>
+      <w:proofErr w:type="spellEnd"/>
+      <w:r>
+        <w:t xml:space="preserve"> command:</w:t>
       </w:r>
     </w:p>
     <w:p>
@@ -3551,6 +4269,7 @@
           <w:szCs w:val="18"/>
         </w:rPr>
       </w:pPr>
+      <w:proofErr w:type="spellStart"/>
       <w:proofErr w:type="gramStart"/>
       <w:r>
         <w:rPr>
@@ -3560,6 +4279,7 @@
         </w:rPr>
         <w:t>svn</w:t>
       </w:r>
+      <w:proofErr w:type="spellEnd"/>
       <w:proofErr w:type="gramEnd"/>
       <w:r>
         <w:rPr>
@@ -3613,6 +4333,7 @@
           <w:sz w:val="18"/>
           <w:szCs w:val="18"/>
         </w:rPr>
+        <w:lastRenderedPageBreak/>
         <w:t>make</w:t>
       </w:r>
       <w:proofErr w:type="gramEnd"/>
@@ -3635,7 +4356,15 @@
       </w:r>
       <w:proofErr w:type="gramEnd"/>
       <w:r>
-        <w:t xml:space="preserve"> the makefile can also be </w:t>
+        <w:t xml:space="preserve"> the </w:t>
+      </w:r>
+      <w:proofErr w:type="spellStart"/>
+      <w:r>
+        <w:t>makefile</w:t>
+      </w:r>
+      <w:proofErr w:type="spellEnd"/>
+      <w:r>
+        <w:t xml:space="preserve"> can also be </w:t>
       </w:r>
       <w:r>
         <w:t>used to build, clean, and package the QE Framework. Refer to ‘</w:t>
@@ -3650,8 +4379,13 @@
         <w:fldChar w:fldCharType="separate"/>
       </w:r>
       <w:r>
-        <w:t>Building the framework using the framework makefile</w:t>
-      </w:r>
+        <w:t xml:space="preserve">Building the framework using the framework </w:t>
+      </w:r>
+      <w:proofErr w:type="spellStart"/>
+      <w:r>
+        <w:t>makefile</w:t>
+      </w:r>
+      <w:proofErr w:type="spellEnd"/>
       <w:r>
         <w:fldChar w:fldCharType="end"/>
       </w:r>
@@ -3695,8 +4429,13 @@
         <w:fldChar w:fldCharType="separate"/>
       </w:r>
       <w:r>
-        <w:t>Deploying the QE Framework – using framework makefile</w:t>
-      </w:r>
+        <w:t xml:space="preserve">Deploying the QE Framework – using framework </w:t>
+      </w:r>
+      <w:proofErr w:type="spellStart"/>
+      <w:r>
+        <w:t>makefile</w:t>
+      </w:r>
+      <w:proofErr w:type="spellEnd"/>
       <w:r>
         <w:fldChar w:fldCharType="end"/>
       </w:r>
@@ -3736,7 +4475,23 @@
     </w:p>
     <w:p>
       <w:r>
-        <w:t>Note, the makefile is itself part of the epicsqt project files and can be found in the ‘resources’ directory.</w:t>
+        <w:t xml:space="preserve">Note, the </w:t>
+      </w:r>
+      <w:proofErr w:type="spellStart"/>
+      <w:r>
+        <w:t>makefile</w:t>
+      </w:r>
+      <w:proofErr w:type="spellEnd"/>
+      <w:r>
+        <w:t xml:space="preserve"> is itself part of the </w:t>
+      </w:r>
+      <w:proofErr w:type="spellStart"/>
+      <w:r>
+        <w:t>epicsqt</w:t>
+      </w:r>
+      <w:proofErr w:type="spellEnd"/>
+      <w:r>
+        <w:t xml:space="preserve"> project files and can be found in the ‘resources’ directory.</w:t>
       </w:r>
     </w:p>
     <w:p>
@@ -3761,7 +4516,15 @@
         <w:t>Open the epicsqt.pro file in Qt Creator</w:t>
       </w:r>
       <w:r>
-        <w:t>. The epicsqt.pro file is in the top level directory of the epicsqt project.</w:t>
+        <w:t xml:space="preserve">. The epicsqt.pro file is in the top level directory of the </w:t>
+      </w:r>
+      <w:proofErr w:type="spellStart"/>
+      <w:r>
+        <w:t>epicsqt</w:t>
+      </w:r>
+      <w:proofErr w:type="spellEnd"/>
+      <w:r>
+        <w:t xml:space="preserve"> project.</w:t>
       </w:r>
     </w:p>
     <w:p>
@@ -3785,7 +4548,6 @@
         </w:numPr>
       </w:pPr>
       <w:r>
-        <w:lastRenderedPageBreak/>
         <w:t>Build</w:t>
       </w:r>
       <w:r>
@@ -3794,7 +4556,11 @@
     </w:p>
     <w:p>
       <w:r>
-        <w:t>If you are using a multi core processor, adding a compile option –j</w:t>
+        <w:t>If you are using a multi core processor, adding a compile option –</w:t>
+      </w:r>
+      <w:proofErr w:type="spellStart"/>
+      <w:r>
+        <w:t>j</w:t>
       </w:r>
       <w:r>
         <w:rPr>
@@ -3802,6 +4568,7 @@
         </w:rPr>
         <w:t>n</w:t>
       </w:r>
+      <w:proofErr w:type="spellEnd"/>
       <w:r>
         <w:t xml:space="preserve"> (where </w:t>
       </w:r>
@@ -3821,13 +4588,34 @@
       </w:pPr>
       <w:bookmarkStart w:id="22" w:name="_Toc364684873"/>
       <w:r>
-        <w:t>Building the framework using qmake</w:t>
+        <w:t xml:space="preserve">Building the framework using </w:t>
+      </w:r>
+      <w:proofErr w:type="spellStart"/>
+      <w:r>
+        <w:t>qmake</w:t>
       </w:r>
       <w:bookmarkEnd w:id="22"/>
-    </w:p>
-    <w:p>
-      <w:r>
-        <w:t>To build the QE Framework using Qt’s qmake, enter the following commands in the epicsqt project directory:</w:t>
+      <w:proofErr w:type="spellEnd"/>
+    </w:p>
+    <w:p>
+      <w:r>
+        <w:t xml:space="preserve">To build the QE Framework using Qt’s </w:t>
+      </w:r>
+      <w:proofErr w:type="spellStart"/>
+      <w:r>
+        <w:t>qmake</w:t>
+      </w:r>
+      <w:proofErr w:type="spellEnd"/>
+      <w:r>
+        <w:t xml:space="preserve">, enter the following commands in the </w:t>
+      </w:r>
+      <w:proofErr w:type="spellStart"/>
+      <w:r>
+        <w:t>epicsqt</w:t>
+      </w:r>
+      <w:proofErr w:type="spellEnd"/>
+      <w:r>
+        <w:t xml:space="preserve"> project directory:</w:t>
       </w:r>
     </w:p>
     <w:p>
@@ -3838,9 +4626,11 @@
           <w:numId w:val="13"/>
         </w:numPr>
       </w:pPr>
+      <w:proofErr w:type="spellStart"/>
       <w:r>
         <w:t>qmake</w:t>
       </w:r>
+      <w:proofErr w:type="spellEnd"/>
     </w:p>
     <w:p>
       <w:pPr>
@@ -3864,10 +4654,15 @@
         <w:t xml:space="preserve">Building the framework using </w:t>
       </w:r>
       <w:r>
-        <w:t>the framework makefile</w:t>
+        <w:t xml:space="preserve">the framework </w:t>
+      </w:r>
+      <w:proofErr w:type="spellStart"/>
+      <w:r>
+        <w:t>makefile</w:t>
       </w:r>
       <w:bookmarkEnd w:id="23"/>
       <w:bookmarkEnd w:id="24"/>
+      <w:proofErr w:type="spellEnd"/>
     </w:p>
     <w:p>
       <w:pPr>
@@ -3881,10 +4676,26 @@
         <w:t xml:space="preserve">A single </w:t>
       </w:r>
       <w:r>
-        <w:t xml:space="preserve">project makefile is available to </w:t>
-      </w:r>
-      <w:r>
-        <w:t>download the entire project source from the svn repository</w:t>
+        <w:t xml:space="preserve">project </w:t>
+      </w:r>
+      <w:proofErr w:type="spellStart"/>
+      <w:r>
+        <w:t>makefile</w:t>
+      </w:r>
+      <w:proofErr w:type="spellEnd"/>
+      <w:r>
+        <w:t xml:space="preserve"> is available to </w:t>
+      </w:r>
+      <w:r>
+        <w:t xml:space="preserve">download the entire project source from the </w:t>
+      </w:r>
+      <w:proofErr w:type="spellStart"/>
+      <w:r>
+        <w:t>svn</w:t>
+      </w:r>
+      <w:proofErr w:type="spellEnd"/>
+      <w:r>
+        <w:t xml:space="preserve"> repository</w:t>
       </w:r>
       <w:r>
         <w:t>, build the framework, package the framework</w:t>
@@ -3899,7 +4710,23 @@
         <w:t xml:space="preserve"> create a RPM file containing the framework</w:t>
       </w:r>
       <w:r>
-        <w:t>. The makefile can be downloaded from the svn repository</w:t>
+        <w:t xml:space="preserve">. The </w:t>
+      </w:r>
+      <w:proofErr w:type="spellStart"/>
+      <w:r>
+        <w:t>makefile</w:t>
+      </w:r>
+      <w:proofErr w:type="spellEnd"/>
+      <w:r>
+        <w:t xml:space="preserve"> can be downloaded from the </w:t>
+      </w:r>
+      <w:proofErr w:type="spellStart"/>
+      <w:r>
+        <w:t>svn</w:t>
+      </w:r>
+      <w:proofErr w:type="spellEnd"/>
+      <w:r>
+        <w:t xml:space="preserve"> repository</w:t>
       </w:r>
       <w:r>
         <w:t xml:space="preserve"> - r</w:t>
@@ -3917,8 +4744,13 @@
         <w:fldChar w:fldCharType="separate"/>
       </w:r>
       <w:r>
-        <w:t>Getting the build script using svn</w:t>
-      </w:r>
+        <w:t xml:space="preserve">Getting the build script using </w:t>
+      </w:r>
+      <w:proofErr w:type="spellStart"/>
+      <w:r>
+        <w:t>svn</w:t>
+      </w:r>
+      <w:proofErr w:type="spellEnd"/>
       <w:r>
         <w:fldChar w:fldCharType="end"/>
       </w:r>
@@ -3956,7 +4788,15 @@
         <w:t xml:space="preserve"> -</w:t>
       </w:r>
       <w:r>
-        <w:t xml:space="preserve"> and is also itself part of the epicsqt project source</w:t>
+        <w:t xml:space="preserve"> and is also itself part of the </w:t>
+      </w:r>
+      <w:proofErr w:type="spellStart"/>
+      <w:r>
+        <w:t>epicsqt</w:t>
+      </w:r>
+      <w:proofErr w:type="spellEnd"/>
+      <w:r>
+        <w:t xml:space="preserve"> project source</w:t>
       </w:r>
       <w:r>
         <w:t xml:space="preserve"> </w:t>
@@ -3967,7 +4807,15 @@
     </w:p>
     <w:p>
       <w:r>
-        <w:t>The following targets can be specified for the project makefile:</w:t>
+        <w:t xml:space="preserve">The following targets can be specified for the project </w:t>
+      </w:r>
+      <w:proofErr w:type="spellStart"/>
+      <w:r>
+        <w:t>makefile</w:t>
+      </w:r>
+      <w:proofErr w:type="spellEnd"/>
+      <w:r>
+        <w:t>:</w:t>
       </w:r>
     </w:p>
     <w:p>
@@ -4448,8 +5296,18 @@
           <w:sz w:val="18"/>
           <w:szCs w:val="18"/>
         </w:rPr>
-        <w:t xml:space="preserve"> upload_rpm</w:t>
-      </w:r>
+        <w:t xml:space="preserve"> </w:t>
+      </w:r>
+      <w:proofErr w:type="spellStart"/>
+      <w:r>
+        <w:rPr>
+          <w:rFonts w:ascii="Courier" w:hAnsi="Courier"/>
+          <w:sz w:val="18"/>
+          <w:szCs w:val="18"/>
+        </w:rPr>
+        <w:t>upload_rpm</w:t>
+      </w:r>
+      <w:proofErr w:type="spellEnd"/>
       <w:r>
         <w:rPr>
           <w:rFonts w:ascii="Courier" w:hAnsi="Courier"/>
@@ -4465,7 +5323,16 @@
           <w:sz w:val="18"/>
           <w:szCs w:val="18"/>
         </w:rPr>
-        <w:t>into Source</w:t>
+        <w:t xml:space="preserve">into </w:t>
+      </w:r>
+      <w:proofErr w:type="spellStart"/>
+      <w:r>
+        <w:rPr>
+          <w:rFonts w:ascii="Courier" w:hAnsi="Courier"/>
+          <w:sz w:val="18"/>
+          <w:szCs w:val="18"/>
+        </w:rPr>
+        <w:t>Source</w:t>
       </w:r>
       <w:r>
         <w:rPr>
@@ -4481,7 +5348,16 @@
           <w:sz w:val="18"/>
           <w:szCs w:val="18"/>
         </w:rPr>
-        <w:t>orge download area</w:t>
+        <w:t>orge</w:t>
+      </w:r>
+      <w:proofErr w:type="spellEnd"/>
+      <w:r>
+        <w:rPr>
+          <w:rFonts w:ascii="Courier" w:hAnsi="Courier"/>
+          <w:sz w:val="18"/>
+          <w:szCs w:val="18"/>
+        </w:rPr>
+        <w:t xml:space="preserve"> download area</w:t>
       </w:r>
     </w:p>
     <w:p>
@@ -4499,12 +5375,29 @@
     </w:p>
     <w:p>
       <w:r>
-        <w:t>There are many options for deploying the QE Framework, but the following describes a simple deployment that allows the QE Framework applications to be located and the QE Framework library to be used as both a standard library and a Qt Designer Plugin.</w:t>
-      </w:r>
-    </w:p>
-    <w:p>
-      <w:r>
-        <w:t>Extend the path to include the location of the QEGui application:</w:t>
+        <w:t xml:space="preserve">There are many options for deploying the QE Framework, but the following describes a simple deployment that allows the QE Framework applications to be located and the QE Framework library to be used as both a standard library and a Qt Designer </w:t>
+      </w:r>
+      <w:proofErr w:type="spellStart"/>
+      <w:r>
+        <w:t>Plugin</w:t>
+      </w:r>
+      <w:proofErr w:type="spellEnd"/>
+      <w:r>
+        <w:t>.</w:t>
+      </w:r>
+    </w:p>
+    <w:p>
+      <w:r>
+        <w:lastRenderedPageBreak/>
+        <w:t xml:space="preserve">Extend the path to include the location of the </w:t>
+      </w:r>
+      <w:proofErr w:type="spellStart"/>
+      <w:r>
+        <w:t>QEGui</w:t>
+      </w:r>
+      <w:proofErr w:type="spellEnd"/>
+      <w:r>
+        <w:t xml:space="preserve"> application:</w:t>
       </w:r>
     </w:p>
     <w:p>
@@ -4563,7 +5456,25 @@
           <w:sz w:val="18"/>
           <w:szCs w:val="18"/>
         </w:rPr>
-        <w:t>/epicsqt/</w:t>
+        <w:t>/</w:t>
+      </w:r>
+      <w:proofErr w:type="spellStart"/>
+      <w:r>
+        <w:rPr>
+          <w:rFonts w:ascii="Courier" w:hAnsi="Courier"/>
+          <w:sz w:val="18"/>
+          <w:szCs w:val="18"/>
+        </w:rPr>
+        <w:t>epicsqt</w:t>
+      </w:r>
+      <w:proofErr w:type="spellEnd"/>
+      <w:r>
+        <w:rPr>
+          <w:rFonts w:ascii="Courier" w:hAnsi="Courier"/>
+          <w:sz w:val="18"/>
+          <w:szCs w:val="18"/>
+        </w:rPr>
+        <w:t>/</w:t>
       </w:r>
       <w:r>
         <w:rPr>
@@ -4579,8 +5490,18 @@
           <w:sz w:val="18"/>
           <w:szCs w:val="18"/>
         </w:rPr>
-        <w:t>applications/QEGuiApp</w:t>
-      </w:r>
+        <w:t>applications/</w:t>
+      </w:r>
+      <w:proofErr w:type="spellStart"/>
+      <w:r>
+        <w:rPr>
+          <w:rFonts w:ascii="Courier" w:hAnsi="Courier"/>
+          <w:sz w:val="18"/>
+          <w:szCs w:val="18"/>
+        </w:rPr>
+        <w:t>QEGuiApp</w:t>
+      </w:r>
+      <w:proofErr w:type="spellEnd"/>
     </w:p>
     <w:p>
       <w:r>
@@ -4664,7 +5585,15 @@
     </w:p>
     <w:p>
       <w:r>
-        <w:t>Ensure Qt can find the QE Framework library as a Qt Designer Plugin:</w:t>
+        <w:t xml:space="preserve">Ensure Qt can find the QE Framework library as a Qt Designer </w:t>
+      </w:r>
+      <w:proofErr w:type="spellStart"/>
+      <w:r>
+        <w:t>Plugin</w:t>
+      </w:r>
+      <w:proofErr w:type="spellEnd"/>
+      <w:r>
+        <w:t>:</w:t>
       </w:r>
     </w:p>
     <w:p>
@@ -4723,16 +5652,26 @@
           <w:sz w:val="18"/>
           <w:szCs w:val="18"/>
         </w:rPr>
-        <w:t>/epicsqt</w:t>
-      </w:r>
-      <w:r>
-        <w:rPr>
-          <w:rFonts w:ascii="Courier" w:hAnsi="Courier"/>
-          <w:sz w:val="18"/>
-          <w:szCs w:val="18"/>
-        </w:rPr>
         <w:t>/</w:t>
       </w:r>
+      <w:proofErr w:type="spellStart"/>
+      <w:r>
+        <w:rPr>
+          <w:rFonts w:ascii="Courier" w:hAnsi="Courier"/>
+          <w:sz w:val="18"/>
+          <w:szCs w:val="18"/>
+        </w:rPr>
+        <w:t>epicsqt</w:t>
+      </w:r>
+      <w:proofErr w:type="spellEnd"/>
+      <w:r>
+        <w:rPr>
+          <w:rFonts w:ascii="Courier" w:hAnsi="Courier"/>
+          <w:sz w:val="18"/>
+          <w:szCs w:val="18"/>
+        </w:rPr>
+        <w:t>/</w:t>
+      </w:r>
       <w:r>
         <w:rPr>
           <w:rFonts w:ascii="Courier" w:hAnsi="Courier"/>
@@ -4755,10 +5694,26 @@
         <w:t>Note, t</w:t>
       </w:r>
       <w:r>
-        <w:t xml:space="preserve">he above command allows Qt to find a ‘designer’ directory containing the QE Framework library libQEPlugin.so. Refer to Qt documentation on the many ways </w:t>
-      </w:r>
-      <w:r>
-        <w:t>Qt can locate and load Plugins.</w:t>
+        <w:t xml:space="preserve">he above command allows Qt to find a ‘designer’ directory containing the QE Framework library </w:t>
+      </w:r>
+      <w:proofErr w:type="spellStart"/>
+      <w:r>
+        <w:t>libQEPlugin.so</w:t>
+      </w:r>
+      <w:proofErr w:type="spellEnd"/>
+      <w:r>
+        <w:t xml:space="preserve">. Refer to Qt documentation on the many ways </w:t>
+      </w:r>
+      <w:r>
+        <w:t xml:space="preserve">Qt can locate and load </w:t>
+      </w:r>
+      <w:proofErr w:type="spellStart"/>
+      <w:r>
+        <w:t>Plugins</w:t>
+      </w:r>
+      <w:proofErr w:type="spellEnd"/>
+      <w:r>
+        <w:t>.</w:t>
       </w:r>
     </w:p>
     <w:p>
@@ -4768,11 +5723,15 @@
       <w:bookmarkStart w:id="26" w:name="_Ref341872931"/>
       <w:bookmarkStart w:id="27" w:name="_Toc364684876"/>
       <w:r>
-        <w:lastRenderedPageBreak/>
-        <w:t>Deploying the QE Framework – using framework makefile</w:t>
+        <w:t xml:space="preserve">Deploying the QE Framework – using framework </w:t>
+      </w:r>
+      <w:proofErr w:type="spellStart"/>
+      <w:r>
+        <w:t>makefile</w:t>
       </w:r>
       <w:bookmarkEnd w:id="26"/>
       <w:bookmarkEnd w:id="27"/>
+      <w:proofErr w:type="spellEnd"/>
     </w:p>
     <w:p>
       <w:pPr>
@@ -4783,10 +5742,42 @@
         </w:rPr>
       </w:pPr>
       <w:r>
-        <w:t>A single project makefile is available to download the entire project source from the svn repository, build the framework, and package the framework. The makefile can be down</w:t>
-      </w:r>
-      <w:r>
-        <w:t xml:space="preserve">loaded from the svn repository - </w:t>
+        <w:t xml:space="preserve">A single project </w:t>
+      </w:r>
+      <w:proofErr w:type="spellStart"/>
+      <w:r>
+        <w:t>makefile</w:t>
+      </w:r>
+      <w:proofErr w:type="spellEnd"/>
+      <w:r>
+        <w:t xml:space="preserve"> is available to download the entire project source from the </w:t>
+      </w:r>
+      <w:proofErr w:type="spellStart"/>
+      <w:r>
+        <w:t>svn</w:t>
+      </w:r>
+      <w:proofErr w:type="spellEnd"/>
+      <w:r>
+        <w:t xml:space="preserve"> repository, build the framework, and package the framework. The </w:t>
+      </w:r>
+      <w:proofErr w:type="spellStart"/>
+      <w:r>
+        <w:t>makefile</w:t>
+      </w:r>
+      <w:proofErr w:type="spellEnd"/>
+      <w:r>
+        <w:t xml:space="preserve"> can be down</w:t>
+      </w:r>
+      <w:r>
+        <w:t xml:space="preserve">loaded from the </w:t>
+      </w:r>
+      <w:proofErr w:type="spellStart"/>
+      <w:r>
+        <w:t>svn</w:t>
+      </w:r>
+      <w:proofErr w:type="spellEnd"/>
+      <w:r>
+        <w:t xml:space="preserve"> repository - </w:t>
       </w:r>
       <w:r>
         <w:t>refer to ‘</w:t>
@@ -4801,8 +5792,13 @@
         <w:fldChar w:fldCharType="separate"/>
       </w:r>
       <w:r>
-        <w:t>Getting the build script using svn</w:t>
-      </w:r>
+        <w:t xml:space="preserve">Getting the build script using </w:t>
+      </w:r>
+      <w:proofErr w:type="spellStart"/>
+      <w:r>
+        <w:t>svn</w:t>
+      </w:r>
+      <w:proofErr w:type="spellEnd"/>
       <w:r>
         <w:fldChar w:fldCharType="end"/>
       </w:r>
@@ -4840,7 +5836,15 @@
         <w:t xml:space="preserve"> -</w:t>
       </w:r>
       <w:r>
-        <w:t xml:space="preserve"> and is also itself part of the epicsqt project source</w:t>
+        <w:t xml:space="preserve"> and is also itself part of the </w:t>
+      </w:r>
+      <w:proofErr w:type="spellStart"/>
+      <w:r>
+        <w:t>epicsqt</w:t>
+      </w:r>
+      <w:proofErr w:type="spellEnd"/>
+      <w:r>
+        <w:t xml:space="preserve"> project source</w:t>
       </w:r>
       <w:r>
         <w:t xml:space="preserve"> </w:t>
@@ -4851,7 +5855,23 @@
     </w:p>
     <w:p>
       <w:r>
-        <w:t>The following command uses the framework makefile to place all required applications and libraries (including CA libraries) into a single ‘package’ directory, and to set up environment variables to allow the QE Framework library to be located by applications and by Qt’s Plugin system:</w:t>
+        <w:t xml:space="preserve">The following command uses the framework </w:t>
+      </w:r>
+      <w:proofErr w:type="spellStart"/>
+      <w:r>
+        <w:t>makefile</w:t>
+      </w:r>
+      <w:proofErr w:type="spellEnd"/>
+      <w:r>
+        <w:t xml:space="preserve"> to place all required applications and libraries (including CA libraries) into a single ‘package’ directory, and to set up environment variables to allow the QE Framework library to be located by applications and by Qt’s </w:t>
+      </w:r>
+      <w:proofErr w:type="spellStart"/>
+      <w:r>
+        <w:t>Plugin</w:t>
+      </w:r>
+      <w:proofErr w:type="spellEnd"/>
+      <w:r>
+        <w:t xml:space="preserve"> system:</w:t>
       </w:r>
     </w:p>
     <w:p>
@@ -4942,11 +5962,16 @@
         <w:t>&lt;user&gt;</w:t>
       </w:r>
       <w:r>
-        <w:t>/epicsqt</w:t>
-      </w:r>
-      <w:r>
         <w:t>/</w:t>
       </w:r>
+      <w:proofErr w:type="spellStart"/>
+      <w:r>
+        <w:t>epicsqt</w:t>
+      </w:r>
+      <w:proofErr w:type="spellEnd"/>
+      <w:r>
+        <w:t>/</w:t>
+      </w:r>
       <w:r>
         <w:t>trunk/</w:t>
       </w:r>
@@ -4956,9 +5981,11 @@
       <w:r>
         <w:t>–</w:t>
       </w:r>
+      <w:proofErr w:type="spellStart"/>
       <w:r>
         <w:t>lQEPlugin</w:t>
       </w:r>
+      <w:proofErr w:type="spellEnd"/>
     </w:p>
     <w:p>
       <w:pPr>
@@ -4978,13 +6005,29 @@
         <w:t xml:space="preserve">ramework </w:t>
       </w:r>
       <w:r>
-        <w:t>as a Qt Plugin library</w:t>
+        <w:t xml:space="preserve">as a Qt </w:t>
+      </w:r>
+      <w:proofErr w:type="spellStart"/>
+      <w:r>
+        <w:t>Plugin</w:t>
+      </w:r>
+      <w:proofErr w:type="spellEnd"/>
+      <w:r>
+        <w:t xml:space="preserve"> library</w:t>
       </w:r>
       <w:bookmarkEnd w:id="29"/>
     </w:p>
     <w:p>
       <w:r>
-        <w:t>The QE framework library can be used as a Qt Plugin library</w:t>
+        <w:t xml:space="preserve">The QE framework library can be used as a Qt </w:t>
+      </w:r>
+      <w:proofErr w:type="spellStart"/>
+      <w:r>
+        <w:t>Plugin</w:t>
+      </w:r>
+      <w:proofErr w:type="spellEnd"/>
+      <w:r>
+        <w:t xml:space="preserve"> library</w:t>
       </w:r>
       <w:r>
         <w:t xml:space="preserve"> in the following scenarios:</w:t>
@@ -5023,12 +6066,92 @@
         </w:numPr>
       </w:pPr>
       <w:r>
-        <w:t>Loading Qt .ui files by any application, including the QEGui application which is part of the QE Framework package. Any application that dynamically loads .ui files (using QUiLoader) is relying on the Qt libraries to load the appropriate plugin libraries to support the .ui file. This will include the QE Framework library when QE widgets are included in the .ui file.</w:t>
-      </w:r>
-    </w:p>
-    <w:p>
-      <w:r>
-        <w:t>The deployment instructions in this document will ensure the QE Framework can be located as a Qt Plugin by any application including Qt Creator and Designer. There are other ways of setting up a plugin to be located by the appropriate applications. Refer to Qt’s Plugin documentation for details.</w:t>
+        <w:t>Loading Qt .</w:t>
+      </w:r>
+      <w:proofErr w:type="spellStart"/>
+      <w:r>
+        <w:t>ui</w:t>
+      </w:r>
+      <w:proofErr w:type="spellEnd"/>
+      <w:r>
+        <w:t xml:space="preserve"> files by any application, including the </w:t>
+      </w:r>
+      <w:proofErr w:type="spellStart"/>
+      <w:r>
+        <w:t>QEGui</w:t>
+      </w:r>
+      <w:proofErr w:type="spellEnd"/>
+      <w:r>
+        <w:t xml:space="preserve"> application which is part of the QE Framework package. Any application that dynamically loads .</w:t>
+      </w:r>
+      <w:proofErr w:type="spellStart"/>
+      <w:r>
+        <w:t>ui</w:t>
+      </w:r>
+      <w:proofErr w:type="spellEnd"/>
+      <w:r>
+        <w:t xml:space="preserve"> files (using </w:t>
+      </w:r>
+      <w:proofErr w:type="spellStart"/>
+      <w:r>
+        <w:t>QUiLoader</w:t>
+      </w:r>
+      <w:proofErr w:type="spellEnd"/>
+      <w:r>
+        <w:t xml:space="preserve">) is relying on the Qt libraries to load the appropriate </w:t>
+      </w:r>
+      <w:proofErr w:type="spellStart"/>
+      <w:r>
+        <w:t>plugin</w:t>
+      </w:r>
+      <w:proofErr w:type="spellEnd"/>
+      <w:r>
+        <w:t xml:space="preserve"> libraries to support the .</w:t>
+      </w:r>
+      <w:proofErr w:type="spellStart"/>
+      <w:r>
+        <w:t>ui</w:t>
+      </w:r>
+      <w:proofErr w:type="spellEnd"/>
+      <w:r>
+        <w:t xml:space="preserve"> file. This will include the QE Framework library when QE widgets are included in the .</w:t>
+      </w:r>
+      <w:proofErr w:type="spellStart"/>
+      <w:r>
+        <w:t>ui</w:t>
+      </w:r>
+      <w:proofErr w:type="spellEnd"/>
+      <w:r>
+        <w:t xml:space="preserve"> file.</w:t>
+      </w:r>
+    </w:p>
+    <w:p>
+      <w:r>
+        <w:t xml:space="preserve">The deployment instructions in this document will ensure the QE Framework can be located as a Qt </w:t>
+      </w:r>
+      <w:proofErr w:type="spellStart"/>
+      <w:r>
+        <w:t>Plugin</w:t>
+      </w:r>
+      <w:proofErr w:type="spellEnd"/>
+      <w:r>
+        <w:t xml:space="preserve"> by any application including Qt Creator and Designer. There are other ways of setting up a </w:t>
+      </w:r>
+      <w:proofErr w:type="spellStart"/>
+      <w:r>
+        <w:t>plugin</w:t>
+      </w:r>
+      <w:proofErr w:type="spellEnd"/>
+      <w:r>
+        <w:t xml:space="preserve"> to be located by the appropriate applications. Refer to Qt’s </w:t>
+      </w:r>
+      <w:proofErr w:type="spellStart"/>
+      <w:r>
+        <w:t>Plugin</w:t>
+      </w:r>
+      <w:proofErr w:type="spellEnd"/>
+      <w:r>
+        <w:t xml:space="preserve"> documentation for details.</w:t>
       </w:r>
     </w:p>
     <w:sectPr>

</xml_diff>

<commit_message>
Updated SVN links (they were broken) as well as removed a typo in the "QE_GettingStarted" document.
</commit_message>
<xml_diff>
--- a/documentation/source/QE_GettingStarted.docx
+++ b/documentation/source/QE_GettingStarted.docx
@@ -87,7 +87,16 @@
         <w:jc w:val="center"/>
       </w:pPr>
       <w:r>
-        <w:t>29 January 2014</w:t>
+        <w:t>21</w:t>
+      </w:r>
+      <w:r>
+        <w:t xml:space="preserve"> </w:t>
+      </w:r>
+      <w:r>
+        <w:t>March</w:t>
+      </w:r>
+      <w:r>
+        <w:t xml:space="preserve"> 2014</w:t>
       </w:r>
     </w:p>
     <w:sdt>
@@ -137,7 +146,7 @@
           <w:r>
             <w:fldChar w:fldCharType="separate"/>
           </w:r>
-          <w:hyperlink w:anchor="_Toc364684858" w:history="1">
+          <w:hyperlink w:anchor="_Toc383163201" w:history="1">
             <w:r>
               <w:rPr>
                 <w:rStyle w:val="Hyperlink"/>
@@ -164,7 +173,7 @@
                 <w:noProof/>
                 <w:webHidden/>
               </w:rPr>
-              <w:instrText xml:space="preserve"> PAGEREF _Toc364684858 \h </w:instrText>
+              <w:instrText xml:space="preserve"> PAGEREF _Toc383163201 \h </w:instrText>
             </w:r>
             <w:r>
               <w:rPr>
@@ -207,7 +216,7 @@
               <w:lang w:eastAsia="en-AU"/>
             </w:rPr>
           </w:pPr>
-          <w:hyperlink w:anchor="_Toc364684859" w:history="1">
+          <w:hyperlink w:anchor="_Toc383163202" w:history="1">
             <w:r>
               <w:rPr>
                 <w:rStyle w:val="Hyperlink"/>
@@ -234,7 +243,7 @@
                 <w:noProof/>
                 <w:webHidden/>
               </w:rPr>
-              <w:instrText xml:space="preserve"> PAGEREF _Toc364684859 \h </w:instrText>
+              <w:instrText xml:space="preserve"> PAGEREF _Toc383163202 \h </w:instrText>
             </w:r>
             <w:r>
               <w:rPr>
@@ -277,7 +286,7 @@
               <w:lang w:eastAsia="en-AU"/>
             </w:rPr>
           </w:pPr>
-          <w:hyperlink w:anchor="_Toc364684860" w:history="1">
+          <w:hyperlink w:anchor="_Toc383163203" w:history="1">
             <w:r>
               <w:rPr>
                 <w:rStyle w:val="Hyperlink"/>
@@ -304,7 +313,7 @@
                 <w:noProof/>
                 <w:webHidden/>
               </w:rPr>
-              <w:instrText xml:space="preserve"> PAGEREF _Toc364684860 \h </w:instrText>
+              <w:instrText xml:space="preserve"> PAGEREF _Toc383163203 \h </w:instrText>
             </w:r>
             <w:r>
               <w:rPr>
@@ -347,7 +356,7 @@
               <w:lang w:eastAsia="en-AU"/>
             </w:rPr>
           </w:pPr>
-          <w:hyperlink w:anchor="_Toc364684861" w:history="1">
+          <w:hyperlink w:anchor="_Toc383163204" w:history="1">
             <w:r>
               <w:rPr>
                 <w:rStyle w:val="Hyperlink"/>
@@ -374,7 +383,7 @@
                 <w:noProof/>
                 <w:webHidden/>
               </w:rPr>
-              <w:instrText xml:space="preserve"> PAGEREF _Toc364684861 \h </w:instrText>
+              <w:instrText xml:space="preserve"> PAGEREF _Toc383163204 \h </w:instrText>
             </w:r>
             <w:r>
               <w:rPr>
@@ -417,7 +426,7 @@
               <w:lang w:eastAsia="en-AU"/>
             </w:rPr>
           </w:pPr>
-          <w:hyperlink w:anchor="_Toc364684862" w:history="1">
+          <w:hyperlink w:anchor="_Toc383163205" w:history="1">
             <w:r>
               <w:rPr>
                 <w:rStyle w:val="Hyperlink"/>
@@ -444,7 +453,7 @@
                 <w:noProof/>
                 <w:webHidden/>
               </w:rPr>
-              <w:instrText xml:space="preserve"> PAGEREF _Toc364684862 \h </w:instrText>
+              <w:instrText xml:space="preserve"> PAGEREF _Toc383163205 \h </w:instrText>
             </w:r>
             <w:r>
               <w:rPr>
@@ -487,7 +496,7 @@
               <w:lang w:eastAsia="en-AU"/>
             </w:rPr>
           </w:pPr>
-          <w:hyperlink w:anchor="_Toc364684863" w:history="1">
+          <w:hyperlink w:anchor="_Toc383163206" w:history="1">
             <w:r>
               <w:rPr>
                 <w:rStyle w:val="Hyperlink"/>
@@ -514,7 +523,7 @@
                 <w:noProof/>
                 <w:webHidden/>
               </w:rPr>
-              <w:instrText xml:space="preserve"> PAGEREF _Toc364684863 \h </w:instrText>
+              <w:instrText xml:space="preserve"> PAGEREF _Toc383163206 \h </w:instrText>
             </w:r>
             <w:r>
               <w:rPr>
@@ -557,7 +566,7 @@
               <w:lang w:eastAsia="en-AU"/>
             </w:rPr>
           </w:pPr>
-          <w:hyperlink w:anchor="_Toc364684864" w:history="1">
+          <w:hyperlink w:anchor="_Toc383163207" w:history="1">
             <w:r>
               <w:rPr>
                 <w:rStyle w:val="Hyperlink"/>
@@ -584,7 +593,7 @@
                 <w:noProof/>
                 <w:webHidden/>
               </w:rPr>
-              <w:instrText xml:space="preserve"> PAGEREF _Toc364684864 \h </w:instrText>
+              <w:instrText xml:space="preserve"> PAGEREF _Toc383163207 \h </w:instrText>
             </w:r>
             <w:r>
               <w:rPr>
@@ -627,7 +636,7 @@
               <w:lang w:eastAsia="en-AU"/>
             </w:rPr>
           </w:pPr>
-          <w:hyperlink w:anchor="_Toc364684865" w:history="1">
+          <w:hyperlink w:anchor="_Toc383163208" w:history="1">
             <w:r>
               <w:rPr>
                 <w:rStyle w:val="Hyperlink"/>
@@ -654,7 +663,7 @@
                 <w:noProof/>
                 <w:webHidden/>
               </w:rPr>
-              <w:instrText xml:space="preserve"> PAGEREF _Toc364684865 \h </w:instrText>
+              <w:instrText xml:space="preserve"> PAGEREF _Toc383163208 \h </w:instrText>
             </w:r>
             <w:r>
               <w:rPr>
@@ -697,7 +706,7 @@
               <w:lang w:eastAsia="en-AU"/>
             </w:rPr>
           </w:pPr>
-          <w:hyperlink w:anchor="_Toc364684866" w:history="1">
+          <w:hyperlink w:anchor="_Toc383163209" w:history="1">
             <w:r>
               <w:rPr>
                 <w:rStyle w:val="Hyperlink"/>
@@ -724,7 +733,7 @@
                 <w:noProof/>
                 <w:webHidden/>
               </w:rPr>
-              <w:instrText xml:space="preserve"> PAGEREF _Toc364684866 \h </w:instrText>
+              <w:instrText xml:space="preserve"> PAGEREF _Toc383163209 \h </w:instrText>
             </w:r>
             <w:r>
               <w:rPr>
@@ -767,7 +776,7 @@
               <w:lang w:eastAsia="en-AU"/>
             </w:rPr>
           </w:pPr>
-          <w:hyperlink w:anchor="_Toc364684867" w:history="1">
+          <w:hyperlink w:anchor="_Toc383163210" w:history="1">
             <w:r>
               <w:rPr>
                 <w:rStyle w:val="Hyperlink"/>
@@ -794,7 +803,7 @@
                 <w:noProof/>
                 <w:webHidden/>
               </w:rPr>
-              <w:instrText xml:space="preserve"> PAGEREF _Toc364684867 \h </w:instrText>
+              <w:instrText xml:space="preserve"> PAGEREF _Toc383163210 \h </w:instrText>
             </w:r>
             <w:r>
               <w:rPr>
@@ -837,7 +846,7 @@
               <w:lang w:eastAsia="en-AU"/>
             </w:rPr>
           </w:pPr>
-          <w:hyperlink w:anchor="_Toc364684868" w:history="1">
+          <w:hyperlink w:anchor="_Toc383163211" w:history="1">
             <w:r>
               <w:rPr>
                 <w:rStyle w:val="Hyperlink"/>
@@ -864,7 +873,7 @@
                 <w:noProof/>
                 <w:webHidden/>
               </w:rPr>
-              <w:instrText xml:space="preserve"> PAGEREF _Toc364684868 \h </w:instrText>
+              <w:instrText xml:space="preserve"> PAGEREF _Toc383163211 \h </w:instrText>
             </w:r>
             <w:r>
               <w:rPr>
@@ -907,7 +916,7 @@
               <w:lang w:eastAsia="en-AU"/>
             </w:rPr>
           </w:pPr>
-          <w:hyperlink w:anchor="_Toc364684869" w:history="1">
+          <w:hyperlink w:anchor="_Toc383163212" w:history="1">
             <w:r>
               <w:rPr>
                 <w:rStyle w:val="Hyperlink"/>
@@ -934,7 +943,7 @@
                 <w:noProof/>
                 <w:webHidden/>
               </w:rPr>
-              <w:instrText xml:space="preserve"> PAGEREF _Toc364684869 \h </w:instrText>
+              <w:instrText xml:space="preserve"> PAGEREF _Toc383163212 \h </w:instrText>
             </w:r>
             <w:r>
               <w:rPr>
@@ -977,7 +986,7 @@
               <w:lang w:eastAsia="en-AU"/>
             </w:rPr>
           </w:pPr>
-          <w:hyperlink w:anchor="_Toc364684870" w:history="1">
+          <w:hyperlink w:anchor="_Toc383163213" w:history="1">
             <w:r>
               <w:rPr>
                 <w:rStyle w:val="Hyperlink"/>
@@ -1004,7 +1013,7 @@
                 <w:noProof/>
                 <w:webHidden/>
               </w:rPr>
-              <w:instrText xml:space="preserve"> PAGEREF _Toc364684870 \h </w:instrText>
+              <w:instrText xml:space="preserve"> PAGEREF _Toc383163213 \h </w:instrText>
             </w:r>
             <w:r>
               <w:rPr>
@@ -1047,7 +1056,7 @@
               <w:lang w:eastAsia="en-AU"/>
             </w:rPr>
           </w:pPr>
-          <w:hyperlink w:anchor="_Toc364684871" w:history="1">
+          <w:hyperlink w:anchor="_Toc383163214" w:history="1">
             <w:r>
               <w:rPr>
                 <w:rStyle w:val="Hyperlink"/>
@@ -1074,7 +1083,7 @@
                 <w:noProof/>
                 <w:webHidden/>
               </w:rPr>
-              <w:instrText xml:space="preserve"> PAGEREF _Toc364684871 \h </w:instrText>
+              <w:instrText xml:space="preserve"> PAGEREF _Toc383163214 \h </w:instrText>
             </w:r>
             <w:r>
               <w:rPr>
@@ -1117,7 +1126,7 @@
               <w:lang w:eastAsia="en-AU"/>
             </w:rPr>
           </w:pPr>
-          <w:hyperlink w:anchor="_Toc364684872" w:history="1">
+          <w:hyperlink w:anchor="_Toc383163215" w:history="1">
             <w:r>
               <w:rPr>
                 <w:rStyle w:val="Hyperlink"/>
@@ -1144,7 +1153,7 @@
                 <w:noProof/>
                 <w:webHidden/>
               </w:rPr>
-              <w:instrText xml:space="preserve"> PAGEREF _Toc364684872 \h </w:instrText>
+              <w:instrText xml:space="preserve"> PAGEREF _Toc383163215 \h </w:instrText>
             </w:r>
             <w:r>
               <w:rPr>
@@ -1164,7 +1173,7 @@
                 <w:noProof/>
                 <w:webHidden/>
               </w:rPr>
-              <w:t>6</w:t>
+              <w:t>7</w:t>
             </w:r>
             <w:r>
               <w:rPr>
@@ -1187,7 +1196,7 @@
               <w:lang w:eastAsia="en-AU"/>
             </w:rPr>
           </w:pPr>
-          <w:hyperlink w:anchor="_Toc364684873" w:history="1">
+          <w:hyperlink w:anchor="_Toc383163216" w:history="1">
             <w:r>
               <w:rPr>
                 <w:rStyle w:val="Hyperlink"/>
@@ -1214,7 +1223,7 @@
                 <w:noProof/>
                 <w:webHidden/>
               </w:rPr>
-              <w:instrText xml:space="preserve"> PAGEREF _Toc364684873 \h </w:instrText>
+              <w:instrText xml:space="preserve"> PAGEREF _Toc383163216 \h </w:instrText>
             </w:r>
             <w:r>
               <w:rPr>
@@ -1257,7 +1266,7 @@
               <w:lang w:eastAsia="en-AU"/>
             </w:rPr>
           </w:pPr>
-          <w:hyperlink w:anchor="_Toc364684874" w:history="1">
+          <w:hyperlink w:anchor="_Toc383163217" w:history="1">
             <w:r>
               <w:rPr>
                 <w:rStyle w:val="Hyperlink"/>
@@ -1284,7 +1293,7 @@
                 <w:noProof/>
                 <w:webHidden/>
               </w:rPr>
-              <w:instrText xml:space="preserve"> PAGEREF _Toc364684874 \h </w:instrText>
+              <w:instrText xml:space="preserve"> PAGEREF _Toc383163217 \h </w:instrText>
             </w:r>
             <w:r>
               <w:rPr>
@@ -1327,7 +1336,7 @@
               <w:lang w:eastAsia="en-AU"/>
             </w:rPr>
           </w:pPr>
-          <w:hyperlink w:anchor="_Toc364684875" w:history="1">
+          <w:hyperlink w:anchor="_Toc383163218" w:history="1">
             <w:r>
               <w:rPr>
                 <w:rStyle w:val="Hyperlink"/>
@@ -1354,7 +1363,7 @@
                 <w:noProof/>
                 <w:webHidden/>
               </w:rPr>
-              <w:instrText xml:space="preserve"> PAGEREF _Toc364684875 \h </w:instrText>
+              <w:instrText xml:space="preserve"> PAGEREF _Toc383163218 \h </w:instrText>
             </w:r>
             <w:r>
               <w:rPr>
@@ -1374,7 +1383,7 @@
                 <w:noProof/>
                 <w:webHidden/>
               </w:rPr>
-              <w:t>7</w:t>
+              <w:t>8</w:t>
             </w:r>
             <w:r>
               <w:rPr>
@@ -1397,7 +1406,7 @@
               <w:lang w:eastAsia="en-AU"/>
             </w:rPr>
           </w:pPr>
-          <w:hyperlink w:anchor="_Toc364684876" w:history="1">
+          <w:hyperlink w:anchor="_Toc383163219" w:history="1">
             <w:r>
               <w:rPr>
                 <w:rStyle w:val="Hyperlink"/>
@@ -1424,7 +1433,7 @@
                 <w:noProof/>
                 <w:webHidden/>
               </w:rPr>
-              <w:instrText xml:space="preserve"> PAGEREF _Toc364684876 \h </w:instrText>
+              <w:instrText xml:space="preserve"> PAGEREF _Toc383163219 \h </w:instrText>
             </w:r>
             <w:r>
               <w:rPr>
@@ -1467,7 +1476,7 @@
               <w:lang w:eastAsia="en-AU"/>
             </w:rPr>
           </w:pPr>
-          <w:hyperlink w:anchor="_Toc364684877" w:history="1">
+          <w:hyperlink w:anchor="_Toc383163220" w:history="1">
             <w:r>
               <w:rPr>
                 <w:rStyle w:val="Hyperlink"/>
@@ -1494,7 +1503,7 @@
                 <w:noProof/>
                 <w:webHidden/>
               </w:rPr>
-              <w:instrText xml:space="preserve"> PAGEREF _Toc364684877 \h </w:instrText>
+              <w:instrText xml:space="preserve"> PAGEREF _Toc383163220 \h </w:instrText>
             </w:r>
             <w:r>
               <w:rPr>
@@ -1537,7 +1546,7 @@
               <w:lang w:eastAsia="en-AU"/>
             </w:rPr>
           </w:pPr>
-          <w:hyperlink w:anchor="_Toc364684878" w:history="1">
+          <w:hyperlink w:anchor="_Toc383163221" w:history="1">
             <w:r>
               <w:rPr>
                 <w:rStyle w:val="Hyperlink"/>
@@ -1564,7 +1573,7 @@
                 <w:noProof/>
                 <w:webHidden/>
               </w:rPr>
-              <w:instrText xml:space="preserve"> PAGEREF _Toc364684878 \h </w:instrText>
+              <w:instrText xml:space="preserve"> PAGEREF _Toc383163221 \h </w:instrText>
             </w:r>
             <w:r>
               <w:rPr>
@@ -1617,7 +1626,7 @@
       <w:pPr>
         <w:pStyle w:val="Heading1"/>
       </w:pPr>
-      <w:bookmarkStart w:id="0" w:name="_Toc364684858"/>
+      <w:bookmarkStart w:id="0" w:name="_Toc383163201"/>
       <w:r>
         <w:lastRenderedPageBreak/>
         <w:t>Introduction</w:t>
@@ -1655,23 +1664,7 @@
         <w:t>systems</w:t>
       </w:r>
       <w:r>
-        <w:t xml:space="preserve"> using Qt’s Designer application with the QE Framework </w:t>
-      </w:r>
-      <w:proofErr w:type="spellStart"/>
-      <w:r>
-        <w:t>plugins</w:t>
-      </w:r>
-      <w:proofErr w:type="spellEnd"/>
-      <w:r>
-        <w:t xml:space="preserve"> to design GUIs, and the </w:t>
-      </w:r>
-      <w:proofErr w:type="spellStart"/>
-      <w:r>
-        <w:t>QEGui</w:t>
-      </w:r>
-      <w:proofErr w:type="spellEnd"/>
-      <w:r>
-        <w:t xml:space="preserve"> application to present GUIs to users.</w:t>
+        <w:t xml:space="preserve"> using Qt’s Designer application with the QE Framework plugins to design GUIs, and the QEGui application to present GUIs to users.</w:t>
       </w:r>
     </w:p>
     <w:p>
@@ -1724,29 +1717,13 @@
     </w:p>
     <w:p>
       <w:r>
-        <w:t>Note</w:t>
-      </w:r>
-      <w:proofErr w:type="gramStart"/>
-      <w:r>
-        <w:t>,</w:t>
-      </w:r>
-      <w:proofErr w:type="gramEnd"/>
-      <w:r>
-        <w:t xml:space="preserve"> there are many variations to the above, such as using another Integrated Development Environment </w:t>
+        <w:t xml:space="preserve">Note, there are many variations to the above, such as using another Integrated Development Environment </w:t>
       </w:r>
       <w:r>
         <w:t>like</w:t>
       </w:r>
       <w:r>
-        <w:t xml:space="preserve"> Eclipse, or developing new </w:t>
-      </w:r>
-      <w:proofErr w:type="spellStart"/>
-      <w:r>
-        <w:t>plugin</w:t>
-      </w:r>
-      <w:proofErr w:type="spellEnd"/>
-      <w:r>
-        <w:t xml:space="preserve"> widgets to implement desired functionality, then using those widgets within a code free GUI development.</w:t>
+        <w:t xml:space="preserve"> Eclipse, or developing new plugin widgets to implement desired functionality, then using those widgets within a code free GUI development.</w:t>
       </w:r>
     </w:p>
     <w:p>
@@ -1798,15 +1775,7 @@
           </w:tcPr>
           <w:p>
             <w:r>
-              <w:t xml:space="preserve">QE framework class references. Includes </w:t>
-            </w:r>
-            <w:proofErr w:type="spellStart"/>
-            <w:r>
-              <w:t>Plugin</w:t>
-            </w:r>
-            <w:proofErr w:type="spellEnd"/>
-            <w:r>
-              <w:t xml:space="preserve"> Property descriptions</w:t>
+              <w:t>QE framework class references. Includes Plugin Property descriptions</w:t>
             </w:r>
           </w:p>
         </w:tc>
@@ -1868,13 +1837,8 @@
             <w:tcW w:w="5306" w:type="dxa"/>
           </w:tcPr>
           <w:p>
-            <w:proofErr w:type="spellStart"/>
-            <w:r>
-              <w:t>QEGui</w:t>
-            </w:r>
-            <w:proofErr w:type="spellEnd"/>
-            <w:r>
-              <w:t xml:space="preserve"> is an application that presents a set of Qt User Interface files as an integrated Control System GUI. It is the core component in a ‘code free’ control GUI solution, along with QT’s Designer which is used to lay out the user interface forms.</w:t>
+            <w:r>
+              <w:t>QEGui is an application that presents a set of Qt User Interface files as an integrated Control System GUI. It is the core component in a ‘code free’ control GUI solution, along with QT’s Designer which is used to lay out the user interface forms.</w:t>
             </w:r>
           </w:p>
         </w:tc>
@@ -1884,7 +1848,7 @@
       <w:pPr>
         <w:pStyle w:val="Heading1"/>
       </w:pPr>
-      <w:bookmarkStart w:id="1" w:name="_Toc364684859"/>
+      <w:bookmarkStart w:id="1" w:name="_Toc383163202"/>
       <w:r>
         <w:t>How to use this document</w:t>
       </w:r>
@@ -2027,15 +1991,7 @@
     </w:p>
     <w:p>
       <w:r>
-        <w:t>Note</w:t>
-      </w:r>
-      <w:proofErr w:type="gramStart"/>
-      <w:r>
-        <w:t>,</w:t>
-      </w:r>
-      <w:proofErr w:type="gramEnd"/>
-      <w:r>
-        <w:t xml:space="preserve"> this document is Linux centric. The QE Framework is, however, platform independent and has been build and run under windows. This document is also applicable for windows, although the specific commands will require interpretation.</w:t>
+        <w:t>Note, this document is Linux centric. The QE Framework is, however, platform independent and has been build and run under windows. This document is also applicable for windows, although the specific commands will require interpretation.</w:t>
       </w:r>
     </w:p>
     <w:p>
@@ -2043,7 +1999,7 @@
         <w:pStyle w:val="Heading1"/>
       </w:pPr>
       <w:bookmarkStart w:id="2" w:name="_Ref340575341"/>
-      <w:bookmarkStart w:id="3" w:name="_Toc364684860"/>
+      <w:bookmarkStart w:id="3" w:name="_Toc383163203"/>
       <w:r>
         <w:t>Components and p</w:t>
       </w:r>
@@ -2068,32 +2024,11 @@
       </w:pPr>
       <w:r>
         <w:lastRenderedPageBreak/>
-        <w:t>QE library (</w:t>
-      </w:r>
-      <w:proofErr w:type="spellStart"/>
-      <w:r>
-        <w:t>libQEPlugin.so</w:t>
-      </w:r>
-      <w:proofErr w:type="spellEnd"/>
-      <w:r>
-        <w:t xml:space="preserve"> or QEPlugin.dll</w:t>
-      </w:r>
-      <w:proofErr w:type="gramStart"/>
-      <w:r>
-        <w:t>)</w:t>
-      </w:r>
-      <w:proofErr w:type="gramEnd"/>
+        <w:t>QE library (libQEPlugin.so or QEPlugin.dll)</w:t>
+      </w:r>
       <w:r>
         <w:br/>
-        <w:t xml:space="preserve">This library contains all classes that implement the QE framework including data objects, widgets (Qt </w:t>
-      </w:r>
-      <w:proofErr w:type="spellStart"/>
-      <w:r>
-        <w:t>plugins</w:t>
-      </w:r>
-      <w:proofErr w:type="spellEnd"/>
-      <w:r>
-        <w:t>) and supporting classes.</w:t>
+        <w:t>This library contains all classes that implement the QE framework including data objects, widgets (Qt plugins) and supporting classes.</w:t>
       </w:r>
     </w:p>
     <w:p>
@@ -2104,11 +2039,9 @@
           <w:numId w:val="7"/>
         </w:numPr>
       </w:pPr>
-      <w:proofErr w:type="spellStart"/>
       <w:r>
         <w:t>QEGui</w:t>
       </w:r>
-      <w:proofErr w:type="spellEnd"/>
       <w:r>
         <w:br/>
         <w:t xml:space="preserve">A stand alone application that </w:t>
@@ -2271,11 +2204,9 @@
           <w:numId w:val="6"/>
         </w:numPr>
       </w:pPr>
-      <w:proofErr w:type="spellStart"/>
       <w:r>
         <w:t>Qwt</w:t>
       </w:r>
-      <w:proofErr w:type="spellEnd"/>
       <w:r>
         <w:t xml:space="preserve"> library</w:t>
       </w:r>
@@ -2300,60 +2231,18 @@
           <w:numId w:val="6"/>
         </w:numPr>
       </w:pPr>
-      <w:proofErr w:type="spellStart"/>
-      <w:r>
-        <w:t>FFmpeg</w:t>
-      </w:r>
-      <w:proofErr w:type="spellEnd"/>
-      <w:r>
-        <w:t xml:space="preserve"> library</w:t>
+      <w:r>
+        <w:t>FFmpeg library</w:t>
       </w:r>
       <w:r>
         <w:br/>
         <w:t>‘</w:t>
       </w:r>
-      <w:proofErr w:type="spellStart"/>
-      <w:r>
-        <w:t>FFmpeg</w:t>
-      </w:r>
-      <w:proofErr w:type="spellEnd"/>
-      <w:r>
-        <w:t xml:space="preserve"> is a complete, cross-platform solution to record, convert and stream audio and video.</w:t>
-      </w:r>
-      <w:r>
-        <w:t xml:space="preserve">’ </w:t>
-      </w:r>
-      <w:proofErr w:type="spellStart"/>
-      <w:r>
-        <w:t>FFmpeg</w:t>
-      </w:r>
-      <w:proofErr w:type="spellEnd"/>
-      <w:r>
-        <w:t xml:space="preserve"> can be used by the </w:t>
-      </w:r>
-      <w:proofErr w:type="spellStart"/>
-      <w:r>
-        <w:t>QEImage</w:t>
-      </w:r>
-      <w:proofErr w:type="spellEnd"/>
-      <w:r>
-        <w:t xml:space="preserve"> widget to provide an MPEG stream image source. The </w:t>
-      </w:r>
-      <w:proofErr w:type="spellStart"/>
-      <w:r>
-        <w:t>FFmpeg</w:t>
-      </w:r>
-      <w:proofErr w:type="spellEnd"/>
-      <w:r>
-        <w:t xml:space="preserve"> library is optional and is not used by the </w:t>
-      </w:r>
-      <w:proofErr w:type="spellStart"/>
-      <w:r>
-        <w:t>QEImage</w:t>
-      </w:r>
-      <w:proofErr w:type="spellEnd"/>
-      <w:r>
-        <w:t xml:space="preserve"> widget by default.</w:t>
+      <w:r>
+        <w:t>FFmpeg is a complete, cross-platform solution to record, convert and stream audio and video.</w:t>
+      </w:r>
+      <w:r>
+        <w:t>’ FFmpeg can be used by the QEImage widget to provide an MPEG stream image source. The FFmpeg library is optional and is not used by the QEImage widget by default.</w:t>
       </w:r>
     </w:p>
     <w:p>
@@ -2389,41 +2278,15 @@
           <w:numId w:val="6"/>
         </w:numPr>
       </w:pPr>
-      <w:proofErr w:type="spellStart"/>
-      <w:r>
-        <w:t>Gnu</w:t>
-      </w:r>
-      <w:proofErr w:type="spellEnd"/>
-      <w:r>
-        <w:t xml:space="preserve"> tools</w:t>
-      </w:r>
-      <w:r>
-        <w:t xml:space="preserve"> (Optional</w:t>
-      </w:r>
-      <w:proofErr w:type="gramStart"/>
-      <w:r>
-        <w:t>)</w:t>
-      </w:r>
-      <w:proofErr w:type="gramEnd"/>
+      <w:r>
+        <w:t>Gnu tools</w:t>
+      </w:r>
+      <w:r>
+        <w:t xml:space="preserve"> (Optional)</w:t>
+      </w:r>
       <w:r>
         <w:br/>
-        <w:t xml:space="preserve">Qt uses </w:t>
-      </w:r>
-      <w:proofErr w:type="spellStart"/>
-      <w:r>
-        <w:t>gcc</w:t>
-      </w:r>
-      <w:proofErr w:type="spellEnd"/>
-      <w:r>
-        <w:t xml:space="preserve"> and </w:t>
-      </w:r>
-      <w:proofErr w:type="spellStart"/>
-      <w:r>
-        <w:t>gmake</w:t>
-      </w:r>
-      <w:proofErr w:type="spellEnd"/>
-      <w:r>
-        <w:t xml:space="preserve"> to build the QE framework.</w:t>
+        <w:t>Qt uses gcc and gmake to build the QE framework.</w:t>
       </w:r>
     </w:p>
     <w:p>
@@ -2465,13 +2328,8 @@
         <w:t>Qt Creator</w:t>
       </w:r>
       <w:r>
-        <w:t xml:space="preserve"> (Optional</w:t>
-      </w:r>
-      <w:proofErr w:type="gramStart"/>
-      <w:r>
-        <w:t>)</w:t>
-      </w:r>
-      <w:proofErr w:type="gramEnd"/>
+        <w:t xml:space="preserve"> (Optional)</w:t>
+      </w:r>
       <w:r>
         <w:br/>
       </w:r>
@@ -2487,7 +2345,7 @@
         <w:pStyle w:val="Heading1"/>
       </w:pPr>
       <w:bookmarkStart w:id="4" w:name="_Ref340574950"/>
-      <w:bookmarkStart w:id="5" w:name="_Toc364684861"/>
+      <w:bookmarkStart w:id="5" w:name="_Toc383163204"/>
       <w:r>
         <w:t>Setting up your environment</w:t>
       </w:r>
@@ -2503,7 +2361,7 @@
       <w:pPr>
         <w:pStyle w:val="Heading2"/>
       </w:pPr>
-      <w:bookmarkStart w:id="6" w:name="_Toc364684862"/>
+      <w:bookmarkStart w:id="6" w:name="_Toc383163205"/>
       <w:r>
         <w:t xml:space="preserve">No matter what </w:t>
       </w:r>
@@ -2645,25 +2503,15 @@
       <w:pPr>
         <w:pStyle w:val="Heading2"/>
       </w:pPr>
-      <w:bookmarkStart w:id="7" w:name="_Toc364684863"/>
-      <w:proofErr w:type="gramStart"/>
+      <w:bookmarkStart w:id="7" w:name="_Toc383163206"/>
       <w:r>
         <w:t>Code free GUI implementation.</w:t>
       </w:r>
       <w:bookmarkEnd w:id="7"/>
-      <w:proofErr w:type="gramEnd"/>
-    </w:p>
-    <w:p>
-      <w:r>
-        <w:t xml:space="preserve">Nothing extra required. Use the </w:t>
-      </w:r>
-      <w:proofErr w:type="spellStart"/>
-      <w:r>
-        <w:t>QEGui</w:t>
-      </w:r>
-      <w:proofErr w:type="spellEnd"/>
-      <w:r>
-        <w:t xml:space="preserve"> application (part of the QE framework package) to present a control system GUI fully defined by a suite of Qt User Interface files.</w:t>
+    </w:p>
+    <w:p>
+      <w:r>
+        <w:t>Nothing extra required. Use the QEGui application (part of the QE framework package) to present a control system GUI fully defined by a suite of Qt User Interface files.</w:t>
       </w:r>
     </w:p>
     <w:p>
@@ -2671,22 +2519,14 @@
         <w:t xml:space="preserve">Refer to </w:t>
       </w:r>
       <w:r>
-        <w:t xml:space="preserve">the </w:t>
-      </w:r>
-      <w:proofErr w:type="spellStart"/>
-      <w:r>
-        <w:t>QEGui</w:t>
-      </w:r>
-      <w:proofErr w:type="spellEnd"/>
-      <w:r>
-        <w:t xml:space="preserve"> documentation for details.</w:t>
+        <w:t>the QEGui documentation for details.</w:t>
       </w:r>
     </w:p>
     <w:p>
       <w:pPr>
         <w:pStyle w:val="Heading2"/>
       </w:pPr>
-      <w:bookmarkStart w:id="8" w:name="_Toc364684864"/>
+      <w:bookmarkStart w:id="8" w:name="_Toc383163207"/>
       <w:r>
         <w:t>Code free GUI development</w:t>
       </w:r>
@@ -2734,7 +2574,7 @@
       <w:pPr>
         <w:pStyle w:val="Heading2"/>
       </w:pPr>
-      <w:bookmarkStart w:id="9" w:name="_Toc364684865"/>
+      <w:bookmarkStart w:id="9" w:name="_Toc383163208"/>
       <w:r>
         <w:t>Code rich development</w:t>
       </w:r>
@@ -2785,15 +2625,7 @@
     </w:p>
     <w:p>
       <w:r>
-        <w:t>Note</w:t>
-      </w:r>
-      <w:proofErr w:type="gramStart"/>
-      <w:r>
-        <w:t>,</w:t>
-      </w:r>
-      <w:proofErr w:type="gramEnd"/>
-      <w:r>
-        <w:t xml:space="preserve"> there</w:t>
+        <w:t>Note, there</w:t>
       </w:r>
       <w:r>
         <w:t xml:space="preserve"> are </w:t>
@@ -2812,7 +2644,7 @@
       <w:pPr>
         <w:pStyle w:val="Heading1"/>
       </w:pPr>
-      <w:bookmarkStart w:id="10" w:name="_Toc364684866"/>
+      <w:bookmarkStart w:id="10" w:name="_Toc383163209"/>
       <w:r>
         <w:t xml:space="preserve">Installation </w:t>
       </w:r>
@@ -2826,7 +2658,7 @@
         <w:pStyle w:val="Heading2"/>
       </w:pPr>
       <w:bookmarkStart w:id="11" w:name="_Ref341785057"/>
-      <w:bookmarkStart w:id="12" w:name="_Toc364684867"/>
+      <w:bookmarkStart w:id="12" w:name="_Toc383163210"/>
       <w:r>
         <w:t>Qt libraries</w:t>
       </w:r>
@@ -2860,78 +2692,62 @@
           <w:rFonts w:ascii="Courier New" w:hAnsi="Courier New" w:cs="Courier New"/>
         </w:rPr>
       </w:pPr>
-      <w:proofErr w:type="gramStart"/>
       <w:r>
         <w:rPr>
           <w:rFonts w:ascii="Courier New" w:hAnsi="Courier New" w:cs="Courier New"/>
         </w:rPr>
-        <w:t>yum</w:t>
-      </w:r>
-      <w:proofErr w:type="gramEnd"/>
-      <w:r>
+        <w:t>yum info qt-x11</w:t>
+      </w:r>
+    </w:p>
+    <w:p>
+      <w:r>
+        <w:t>You will also end up with the Qt libraries if you install the Qt SDK.</w:t>
+      </w:r>
+    </w:p>
+    <w:p>
+      <w:r>
+        <w:t xml:space="preserve">If you don’t already have the libraries, and you don’t intend on installing the Qt SDK, </w:t>
+      </w:r>
+      <w:r>
+        <w:t xml:space="preserve">you </w:t>
+      </w:r>
+      <w:r>
+        <w:t xml:space="preserve">can </w:t>
+      </w:r>
+      <w:r>
+        <w:t>install the Qt libraries</w:t>
+      </w:r>
+      <w:r>
+        <w:t xml:space="preserve"> </w:t>
+      </w:r>
+      <w:r>
+        <w:t xml:space="preserve">with the following </w:t>
+      </w:r>
+      <w:r>
+        <w:t>command</w:t>
+      </w:r>
+      <w:r>
+        <w:t>:</w:t>
+      </w:r>
+    </w:p>
+    <w:p>
+      <w:pPr>
+        <w:ind w:firstLine="720"/>
         <w:rPr>
           <w:rFonts w:ascii="Courier New" w:hAnsi="Courier New" w:cs="Courier New"/>
         </w:rPr>
-        <w:t xml:space="preserve"> info qt-x11</w:t>
-      </w:r>
-    </w:p>
-    <w:p>
-      <w:r>
-        <w:t>You will also end up with the Qt libraries if you install the Qt SDK.</w:t>
-      </w:r>
-    </w:p>
-    <w:p>
-      <w:r>
-        <w:t xml:space="preserve">If you don’t already have the libraries, and you don’t intend on installing the Qt SDK, </w:t>
-      </w:r>
-      <w:r>
-        <w:t xml:space="preserve">you </w:t>
-      </w:r>
-      <w:r>
-        <w:t xml:space="preserve">can </w:t>
-      </w:r>
-      <w:r>
-        <w:t>install the Qt libraries</w:t>
-      </w:r>
-      <w:r>
-        <w:t xml:space="preserve"> </w:t>
-      </w:r>
-      <w:r>
-        <w:t xml:space="preserve">with the following </w:t>
-      </w:r>
-      <w:r>
-        <w:t>command</w:t>
-      </w:r>
-      <w:r>
-        <w:t>:</w:t>
-      </w:r>
-    </w:p>
-    <w:p>
-      <w:pPr>
-        <w:ind w:firstLine="720"/>
+      </w:pPr>
+      <w:r>
         <w:rPr>
           <w:rFonts w:ascii="Courier New" w:hAnsi="Courier New" w:cs="Courier New"/>
         </w:rPr>
-      </w:pPr>
-      <w:proofErr w:type="gramStart"/>
+        <w:t>y</w:t>
+      </w:r>
       <w:r>
         <w:rPr>
           <w:rFonts w:ascii="Courier New" w:hAnsi="Courier New" w:cs="Courier New"/>
         </w:rPr>
-        <w:t>y</w:t>
-      </w:r>
-      <w:r>
-        <w:rPr>
-          <w:rFonts w:ascii="Courier New" w:hAnsi="Courier New" w:cs="Courier New"/>
-        </w:rPr>
-        <w:t>um</w:t>
-      </w:r>
-      <w:proofErr w:type="gramEnd"/>
-      <w:r>
-        <w:rPr>
-          <w:rFonts w:ascii="Courier New" w:hAnsi="Courier New" w:cs="Courier New"/>
-        </w:rPr>
-        <w:t xml:space="preserve"> install qt-x11</w:t>
+        <w:t>um install qt-x11</w:t>
       </w:r>
     </w:p>
     <w:p>
@@ -2964,57 +2780,55 @@
     <w:p>
       <w:r>
         <w:lastRenderedPageBreak/>
-        <w:t>Note</w:t>
-      </w:r>
-      <w:proofErr w:type="gramStart"/>
-      <w:r>
-        <w:t>,</w:t>
-      </w:r>
-      <w:proofErr w:type="gramEnd"/>
-      <w:r>
-        <w:t xml:space="preserve"> t</w:t>
+        <w:t>Note, t</w:t>
       </w:r>
       <w:r>
         <w:t xml:space="preserve">he Qt library dependencies should be managed </w:t>
       </w:r>
+      <w:r>
+        <w:t>automatically</w:t>
+      </w:r>
+      <w:r>
+        <w:t xml:space="preserve"> </w:t>
+      </w:r>
+      <w:r>
+        <w:t xml:space="preserve">when installing from a Linux distribution repository. The dependencies may not be accommodated when </w:t>
+      </w:r>
+      <w:r>
+        <w:t xml:space="preserve">downloading and building </w:t>
+      </w:r>
+      <w:r>
+        <w:t xml:space="preserve">Qt </w:t>
+      </w:r>
+      <w:r>
+        <w:t>manually</w:t>
+      </w:r>
+      <w:r>
+        <w:t xml:space="preserve">. One common dependency problem has been older versions of </w:t>
+      </w:r>
       <w:proofErr w:type="spellStart"/>
       <w:r>
-        <w:t>automagically</w:t>
+        <w:t>freetype</w:t>
       </w:r>
       <w:proofErr w:type="spellEnd"/>
       <w:r>
-        <w:t xml:space="preserve"> </w:t>
-      </w:r>
-      <w:r>
-        <w:t xml:space="preserve">when installing from a Linux distribution repository. The dependencies may not be accommodated when </w:t>
-      </w:r>
-      <w:r>
-        <w:t xml:space="preserve">downloading and building </w:t>
-      </w:r>
-      <w:r>
-        <w:t xml:space="preserve">Qt </w:t>
-      </w:r>
-      <w:r>
-        <w:t>manually</w:t>
-      </w:r>
-      <w:r>
-        <w:t xml:space="preserve">. One common dependency problem has been older versions of </w:t>
+        <w:t xml:space="preserve"> and </w:t>
       </w:r>
       <w:proofErr w:type="spellStart"/>
       <w:r>
-        <w:t>freetype</w:t>
+        <w:t>fontconfig</w:t>
       </w:r>
       <w:proofErr w:type="spellEnd"/>
       <w:r>
-        <w:t xml:space="preserve"> and </w:t>
+        <w:t xml:space="preserve"> on </w:t>
       </w:r>
       <w:proofErr w:type="spellStart"/>
       <w:r>
-        <w:t>fontconfig</w:t>
+        <w:t>RedHat</w:t>
       </w:r>
       <w:proofErr w:type="spellEnd"/>
       <w:r>
-        <w:t xml:space="preserve"> on </w:t>
+        <w:t xml:space="preserve"> EL 5. Installing freetype-2.4.3 and fontconfig-2.8.0 on </w:t>
       </w:r>
       <w:proofErr w:type="spellStart"/>
       <w:r>
@@ -3022,14 +2836,6 @@
       </w:r>
       <w:proofErr w:type="spellEnd"/>
       <w:r>
-        <w:t xml:space="preserve"> EL 5. Installing freetype-2.4.3 and fontconfig-2.8.0 on </w:t>
-      </w:r>
-      <w:proofErr w:type="spellStart"/>
-      <w:r>
-        <w:t>RedHat</w:t>
-      </w:r>
-      <w:proofErr w:type="spellEnd"/>
-      <w:r>
         <w:t xml:space="preserve"> EL 5 resolves this dependency issue.</w:t>
       </w:r>
     </w:p>
@@ -3038,7 +2844,7 @@
         <w:pStyle w:val="Heading2"/>
       </w:pPr>
       <w:bookmarkStart w:id="13" w:name="_Ref341785076"/>
-      <w:bookmarkStart w:id="14" w:name="_Toc364684868"/>
+      <w:bookmarkStart w:id="14" w:name="_Toc383163211"/>
       <w:r>
         <w:t>QE framework</w:t>
       </w:r>
@@ -3415,23 +3221,13 @@
           <w:szCs w:val="18"/>
         </w:rPr>
       </w:pPr>
-      <w:proofErr w:type="gramStart"/>
-      <w:r>
-        <w:rPr>
-          <w:rFonts w:ascii="Courier" w:hAnsi="Courier"/>
-          <w:sz w:val="18"/>
-          <w:szCs w:val="18"/>
-        </w:rPr>
-        <w:t>export</w:t>
-      </w:r>
-      <w:proofErr w:type="gramEnd"/>
-      <w:r>
-        <w:rPr>
-          <w:rFonts w:ascii="Courier" w:hAnsi="Courier"/>
-          <w:sz w:val="18"/>
-          <w:szCs w:val="18"/>
-        </w:rPr>
-        <w:t xml:space="preserve"> QWT_INCLUDE_PATH=/</w:t>
+      <w:r>
+        <w:rPr>
+          <w:rFonts w:ascii="Courier" w:hAnsi="Courier"/>
+          <w:sz w:val="18"/>
+          <w:szCs w:val="18"/>
+        </w:rPr>
+        <w:t>export QWT_INCLUDE_PATH=/</w:t>
       </w:r>
       <w:proofErr w:type="spellStart"/>
       <w:r>
@@ -3479,63 +3275,7 @@
         <w:rPr>
           <w:i/>
         </w:rPr>
-        <w:t xml:space="preserve"> </w:t>
-      </w:r>
-      <w:proofErr w:type="spellStart"/>
-      <w:r>
-        <w:rPr>
-          <w:i/>
-        </w:rPr>
-        <w:t>FFmpeg</w:t>
-      </w:r>
-      <w:proofErr w:type="spellEnd"/>
-      <w:r>
-        <w:rPr>
-          <w:i/>
-        </w:rPr>
-        <w:t xml:space="preserve"> will need to be available if you want the </w:t>
-      </w:r>
-      <w:proofErr w:type="spellStart"/>
-      <w:r>
-        <w:rPr>
-          <w:i/>
-        </w:rPr>
-        <w:t>QEImage</w:t>
-      </w:r>
-      <w:proofErr w:type="spellEnd"/>
-      <w:r>
-        <w:rPr>
-          <w:i/>
-        </w:rPr>
-        <w:t xml:space="preserve"> widget to be able to stream MPEG into the widget. If you want to be able to use an MPEG stream in the </w:t>
-      </w:r>
-      <w:proofErr w:type="spellStart"/>
-      <w:r>
-        <w:rPr>
-          <w:i/>
-        </w:rPr>
-        <w:t>QEImage</w:t>
-      </w:r>
-      <w:proofErr w:type="spellEnd"/>
-      <w:r>
-        <w:rPr>
-          <w:i/>
-        </w:rPr>
-        <w:t xml:space="preserve"> widget, install </w:t>
-      </w:r>
-      <w:proofErr w:type="spellStart"/>
-      <w:r>
-        <w:rPr>
-          <w:i/>
-        </w:rPr>
-        <w:t>FFmpeg</w:t>
-      </w:r>
-      <w:proofErr w:type="spellEnd"/>
-      <w:r>
-        <w:rPr>
-          <w:i/>
-        </w:rPr>
-        <w:t xml:space="preserve"> and define the environment variable QE_USE_MPEG:</w:t>
+        <w:t xml:space="preserve"> FFmpeg will need to be available if you want the QEImage widget to be able to stream MPEG into the widget. If you want to be able to use an MPEG stream in the QEImage widget, install FFmpeg and define the environment variable QE_USE_MPEG:</w:t>
       </w:r>
     </w:p>
     <w:p>
@@ -3553,23 +3293,13 @@
           <w:szCs w:val="18"/>
         </w:rPr>
       </w:pPr>
-      <w:proofErr w:type="gramStart"/>
-      <w:r>
-        <w:rPr>
-          <w:rFonts w:ascii="Courier" w:hAnsi="Courier"/>
-          <w:sz w:val="18"/>
-          <w:szCs w:val="18"/>
-        </w:rPr>
-        <w:t>export</w:t>
-      </w:r>
-      <w:proofErr w:type="gramEnd"/>
-      <w:r>
-        <w:rPr>
-          <w:rFonts w:ascii="Courier" w:hAnsi="Courier"/>
-          <w:sz w:val="18"/>
-          <w:szCs w:val="18"/>
-        </w:rPr>
-        <w:t xml:space="preserve"> Q</w:t>
+      <w:r>
+        <w:rPr>
+          <w:rFonts w:ascii="Courier" w:hAnsi="Courier"/>
+          <w:sz w:val="18"/>
+          <w:szCs w:val="18"/>
+        </w:rPr>
+        <w:t>export Q</w:t>
       </w:r>
       <w:r>
         <w:rPr>
@@ -3607,55 +3337,14 @@
         <w:rPr>
           <w:i/>
         </w:rPr>
-        <w:t xml:space="preserve">If not using </w:t>
-      </w:r>
-      <w:proofErr w:type="spellStart"/>
+        <w:lastRenderedPageBreak/>
+        <w:t>If not using FFmpeg ensure the environment variable QE_USE_MPEG is not defined at all.</w:t>
+      </w:r>
       <w:r>
         <w:rPr>
           <w:i/>
         </w:rPr>
-        <w:t>FFmpeg</w:t>
-      </w:r>
-      <w:proofErr w:type="spellEnd"/>
-      <w:r>
-        <w:rPr>
-          <w:i/>
-        </w:rPr>
-        <w:t xml:space="preserve"> ensure the environment variable QE_USE_MPEG is not defined at all.</w:t>
-      </w:r>
-      <w:r>
-        <w:rPr>
-          <w:i/>
-        </w:rPr>
-        <w:t xml:space="preserve"> When expecting the </w:t>
-      </w:r>
-      <w:proofErr w:type="spellStart"/>
-      <w:r>
-        <w:rPr>
-          <w:i/>
-        </w:rPr>
-        <w:t>FFmpeg</w:t>
-      </w:r>
-      <w:proofErr w:type="spellEnd"/>
-      <w:r>
-        <w:rPr>
-          <w:i/>
-        </w:rPr>
-        <w:t xml:space="preserve"> library the project file framework.pro will look for the </w:t>
-      </w:r>
-      <w:proofErr w:type="spellStart"/>
-      <w:r>
-        <w:rPr>
-          <w:i/>
-        </w:rPr>
-        <w:t>FFmpeg</w:t>
-      </w:r>
-      <w:proofErr w:type="spellEnd"/>
-      <w:r>
-        <w:rPr>
-          <w:i/>
-        </w:rPr>
-        <w:t xml:space="preserve"> libraries and include files in their default locations.</w:t>
+        <w:t xml:space="preserve"> When expecting the FFmpeg library the project file framework.pro will look for the FFmpeg libraries and include files in their default locations.</w:t>
       </w:r>
     </w:p>
     <w:p>
@@ -3675,7 +3364,6 @@
         <w:rPr>
           <w:b/>
         </w:rPr>
-        <w:lastRenderedPageBreak/>
         <w:t>Deploy the appropriate QE Framework components</w:t>
       </w:r>
     </w:p>
@@ -3702,15 +3390,7 @@
         <w:t xml:space="preserve">. Both </w:t>
       </w:r>
       <w:r>
-        <w:t xml:space="preserve">enable the </w:t>
-      </w:r>
-      <w:proofErr w:type="spellStart"/>
-      <w:r>
-        <w:t>QEGui</w:t>
-      </w:r>
-      <w:proofErr w:type="spellEnd"/>
-      <w:r>
-        <w:t xml:space="preserve"> application and </w:t>
+        <w:t xml:space="preserve">enable the QEGui application and </w:t>
       </w:r>
       <w:r>
         <w:t xml:space="preserve">allow the QE Framework to be used as a library loaded by applications </w:t>
@@ -3719,13 +3399,8 @@
         <w:t>and</w:t>
       </w:r>
       <w:r>
-        <w:t xml:space="preserve"> as a Qt </w:t>
-      </w:r>
-      <w:proofErr w:type="spellStart"/>
-      <w:r>
-        <w:t>Plugin</w:t>
-      </w:r>
-      <w:proofErr w:type="spellEnd"/>
+        <w:t xml:space="preserve"> as a Qt Plugin</w:t>
+      </w:r>
       <w:r>
         <w:t>:</w:t>
       </w:r>
@@ -3801,23 +3476,13 @@
           <w:szCs w:val="18"/>
         </w:rPr>
       </w:pPr>
-      <w:proofErr w:type="gramStart"/>
-      <w:r>
-        <w:rPr>
-          <w:rFonts w:ascii="Courier" w:hAnsi="Courier"/>
-          <w:sz w:val="18"/>
-          <w:szCs w:val="18"/>
-        </w:rPr>
-        <w:t>export</w:t>
-      </w:r>
-      <w:proofErr w:type="gramEnd"/>
-      <w:r>
-        <w:rPr>
-          <w:rFonts w:ascii="Courier" w:hAnsi="Courier"/>
-          <w:sz w:val="18"/>
-          <w:szCs w:val="18"/>
-        </w:rPr>
-        <w:t xml:space="preserve"> QE_ARCHIVE_LIST=archiver.synchrotron.org.au:80/cgi-bin/ArchiveDataServer1.cgi archiver.synchrotron.org.au:80/</w:t>
+      <w:r>
+        <w:rPr>
+          <w:rFonts w:ascii="Courier" w:hAnsi="Courier"/>
+          <w:sz w:val="18"/>
+          <w:szCs w:val="18"/>
+        </w:rPr>
+        <w:t>export QE_ARCHIVE_LIST=archiver.synchrotron.org.au:80/cgi-bin/ArchiveDataServer1.cgi archiver.synchrotron.org.au:80/</w:t>
       </w:r>
       <w:proofErr w:type="spellStart"/>
       <w:r>
@@ -3850,23 +3515,7 @@
           <w:sz w:val="18"/>
           <w:szCs w:val="18"/>
         </w:rPr>
-        <w:t>Note</w:t>
-      </w:r>
-      <w:proofErr w:type="gramStart"/>
-      <w:r>
-        <w:rPr>
-          <w:sz w:val="18"/>
-          <w:szCs w:val="18"/>
-        </w:rPr>
-        <w:t>,</w:t>
-      </w:r>
-      <w:proofErr w:type="gramEnd"/>
-      <w:r>
-        <w:rPr>
-          <w:sz w:val="18"/>
-          <w:szCs w:val="18"/>
-        </w:rPr>
-        <w:t xml:space="preserve"> all the examples for getting and building the QE Framework assume the </w:t>
+        <w:t xml:space="preserve">Note, all the examples for getting and building the QE Framework assume the </w:t>
       </w:r>
       <w:proofErr w:type="spellStart"/>
       <w:r>
@@ -3905,7 +3554,7 @@
       <w:pPr>
         <w:pStyle w:val="Heading3"/>
       </w:pPr>
-      <w:bookmarkStart w:id="15" w:name="_Toc364684869"/>
+      <w:bookmarkStart w:id="15" w:name="_Toc383163212"/>
       <w:r>
         <w:t xml:space="preserve">Getting the </w:t>
       </w:r>
@@ -4002,23 +3651,13 @@
           <w:szCs w:val="18"/>
         </w:rPr>
       </w:pPr>
-      <w:proofErr w:type="gramStart"/>
-      <w:r>
-        <w:rPr>
-          <w:rFonts w:ascii="Courier" w:hAnsi="Courier"/>
-          <w:sz w:val="18"/>
-          <w:szCs w:val="18"/>
-        </w:rPr>
-        <w:t>tar</w:t>
-      </w:r>
-      <w:proofErr w:type="gramEnd"/>
-      <w:r>
-        <w:rPr>
-          <w:rFonts w:ascii="Courier" w:hAnsi="Courier"/>
-          <w:sz w:val="18"/>
-          <w:szCs w:val="18"/>
-        </w:rPr>
-        <w:t xml:space="preserve"> -</w:t>
+      <w:r>
+        <w:rPr>
+          <w:rFonts w:ascii="Courier" w:hAnsi="Courier"/>
+          <w:sz w:val="18"/>
+          <w:szCs w:val="18"/>
+        </w:rPr>
+        <w:t>tar -</w:t>
       </w:r>
       <w:proofErr w:type="spellStart"/>
       <w:r>
@@ -4045,7 +3684,7 @@
       </w:pPr>
       <w:bookmarkStart w:id="16" w:name="_Ref341874560"/>
       <w:bookmarkStart w:id="17" w:name="_Ref341874636"/>
-      <w:bookmarkStart w:id="18" w:name="_Toc364684870"/>
+      <w:bookmarkStart w:id="18" w:name="_Toc383163213"/>
       <w:r>
         <w:t xml:space="preserve">Getting the </w:t>
       </w:r>
@@ -4094,7 +3733,6 @@
         </w:rPr>
       </w:pPr>
       <w:proofErr w:type="spellStart"/>
-      <w:proofErr w:type="gramStart"/>
       <w:r>
         <w:rPr>
           <w:rFonts w:ascii="Courier" w:hAnsi="Courier"/>
@@ -4104,38 +3742,13 @@
         <w:t>svn</w:t>
       </w:r>
       <w:proofErr w:type="spellEnd"/>
-      <w:proofErr w:type="gramEnd"/>
-      <w:r>
-        <w:rPr>
-          <w:rFonts w:ascii="Courier" w:hAnsi="Courier"/>
-          <w:sz w:val="18"/>
-          <w:szCs w:val="18"/>
-        </w:rPr>
-        <w:t xml:space="preserve"> co http</w:t>
-      </w:r>
-      <w:r>
-        <w:rPr>
-          <w:rFonts w:ascii="Courier" w:hAnsi="Courier"/>
-          <w:sz w:val="18"/>
-          <w:szCs w:val="18"/>
-        </w:rPr>
-        <w:t>://epicsqt.svn.sourceforge.net/svnroot/epicsqt</w:t>
-      </w:r>
-      <w:r>
-        <w:rPr>
-          <w:rFonts w:ascii="Courier" w:hAnsi="Courier"/>
-          <w:sz w:val="18"/>
-          <w:szCs w:val="18"/>
-        </w:rPr>
-        <w:t>/trunk</w:t>
-      </w:r>
-      <w:r>
-        <w:rPr>
-          <w:rFonts w:ascii="Courier" w:hAnsi="Courier"/>
-          <w:sz w:val="18"/>
-          <w:szCs w:val="18"/>
-        </w:rPr>
-        <w:t xml:space="preserve"> </w:t>
+      <w:r>
+        <w:rPr>
+          <w:rFonts w:ascii="Courier" w:hAnsi="Courier"/>
+          <w:sz w:val="18"/>
+          <w:szCs w:val="18"/>
+        </w:rPr>
+        <w:t xml:space="preserve"> co http://svn.code.sf.net/p/epicsqt/code/trunk </w:t>
       </w:r>
       <w:proofErr w:type="spellStart"/>
       <w:r>
@@ -4221,7 +3834,7 @@
         <w:pStyle w:val="Heading3"/>
       </w:pPr>
       <w:bookmarkStart w:id="19" w:name="_Ref341790799"/>
-      <w:bookmarkStart w:id="20" w:name="_Toc364684871"/>
+      <w:bookmarkStart w:id="20" w:name="_Toc383163214"/>
       <w:r>
         <w:t xml:space="preserve">Getting the build script using </w:t>
       </w:r>
@@ -4270,45 +3883,34 @@
         </w:rPr>
       </w:pPr>
       <w:proofErr w:type="spellStart"/>
-      <w:proofErr w:type="gramStart"/>
-      <w:r>
-        <w:rPr>
-          <w:rFonts w:ascii="Courier" w:hAnsi="Courier"/>
-          <w:sz w:val="18"/>
-          <w:szCs w:val="18"/>
-        </w:rPr>
+      <w:r>
+        <w:rPr>
+          <w:rFonts w:ascii="Courier" w:hAnsi="Courier"/>
+          <w:sz w:val="18"/>
+          <w:szCs w:val="18"/>
+        </w:rPr>
+        <w:lastRenderedPageBreak/>
         <w:t>svn</w:t>
       </w:r>
       <w:proofErr w:type="spellEnd"/>
-      <w:proofErr w:type="gramEnd"/>
-      <w:r>
-        <w:rPr>
-          <w:rFonts w:ascii="Courier" w:hAnsi="Courier"/>
-          <w:sz w:val="18"/>
-          <w:szCs w:val="18"/>
-        </w:rPr>
-        <w:t xml:space="preserve"> export http://epicsqt.svn.sourceforge.net/svnroot/epicsqt/</w:t>
-      </w:r>
-      <w:r>
-        <w:rPr>
-          <w:rFonts w:ascii="Courier" w:hAnsi="Courier"/>
-          <w:sz w:val="18"/>
-          <w:szCs w:val="18"/>
-        </w:rPr>
-        <w:t>trunk/</w:t>
-      </w:r>
-      <w:r>
-        <w:rPr>
-          <w:rFonts w:ascii="Courier" w:hAnsi="Courier"/>
-          <w:sz w:val="18"/>
-          <w:szCs w:val="18"/>
-        </w:rPr>
-        <w:t>resources/makefile</w:t>
-      </w:r>
-    </w:p>
-    <w:p>
-      <w:r>
-        <w:t>The following command will download the QE Framework:</w:t>
+      <w:r>
+        <w:rPr>
+          <w:rFonts w:ascii="Courier" w:hAnsi="Courier"/>
+          <w:sz w:val="18"/>
+          <w:szCs w:val="18"/>
+        </w:rPr>
+        <w:t xml:space="preserve"> export http://svn.code.sf.net/p/epicsqt/code/trunk/resources/makefile</w:t>
+      </w:r>
+    </w:p>
+    <w:p>
+      <w:r>
+        <w:t xml:space="preserve">The following command will download </w:t>
+      </w:r>
+      <w:r>
+        <w:t xml:space="preserve">(checkout) </w:t>
+      </w:r>
+      <w:r>
+        <w:t>the QE Framework:</w:t>
       </w:r>
     </w:p>
     <w:p>
@@ -4326,17 +3928,14 @@
           <w:szCs w:val="18"/>
         </w:rPr>
       </w:pPr>
-      <w:proofErr w:type="gramStart"/>
-      <w:r>
-        <w:rPr>
-          <w:rFonts w:ascii="Courier" w:hAnsi="Courier"/>
-          <w:sz w:val="18"/>
-          <w:szCs w:val="18"/>
-        </w:rPr>
-        <w:lastRenderedPageBreak/>
+      <w:r>
+        <w:rPr>
+          <w:rFonts w:ascii="Courier" w:hAnsi="Courier"/>
+          <w:sz w:val="18"/>
+          <w:szCs w:val="18"/>
+        </w:rPr>
         <w:t>make</w:t>
       </w:r>
-      <w:proofErr w:type="gramEnd"/>
       <w:r>
         <w:rPr>
           <w:rFonts w:ascii="Courier" w:hAnsi="Courier"/>
@@ -4348,15 +3947,7 @@
     </w:p>
     <w:p>
       <w:r>
-        <w:t>Note</w:t>
-      </w:r>
-      <w:proofErr w:type="gramStart"/>
-      <w:r>
-        <w:t>,</w:t>
-      </w:r>
-      <w:proofErr w:type="gramEnd"/>
-      <w:r>
-        <w:t xml:space="preserve"> the </w:t>
+        <w:t xml:space="preserve">Note, the </w:t>
       </w:r>
       <w:proofErr w:type="spellStart"/>
       <w:r>
@@ -4367,7 +3958,27 @@
         <w:t xml:space="preserve"> can also be </w:t>
       </w:r>
       <w:r>
-        <w:t>used to build, clean, and package the QE Framework. Refer to ‘</w:t>
+        <w:t>used to build, clean, and package the QE Framework</w:t>
+      </w:r>
+      <w:r>
+        <w:t>, as well as create a RPM package and uploa</w:t>
+      </w:r>
+      <w:r>
+        <w:t>d</w:t>
+      </w:r>
+      <w:r>
+        <w:t xml:space="preserve"> it into </w:t>
+      </w:r>
+      <w:proofErr w:type="spellStart"/>
+      <w:r>
+        <w:t>SourceForge</w:t>
+      </w:r>
+      <w:proofErr w:type="spellEnd"/>
+      <w:r>
+        <w:t xml:space="preserve"> download area</w:t>
+      </w:r>
+      <w:r>
+        <w:t>. Refer to ‘</w:t>
       </w:r>
       <w:r>
         <w:fldChar w:fldCharType="begin"/>
@@ -4498,7 +4109,7 @@
       <w:pPr>
         <w:pStyle w:val="Heading3"/>
       </w:pPr>
-      <w:bookmarkStart w:id="21" w:name="_Toc364684872"/>
+      <w:bookmarkStart w:id="21" w:name="_Toc383163215"/>
       <w:r>
         <w:t>Building the framework using Qt Creator</w:t>
       </w:r>
@@ -4586,7 +4197,7 @@
       <w:pPr>
         <w:pStyle w:val="Heading3"/>
       </w:pPr>
-      <w:bookmarkStart w:id="22" w:name="_Toc364684873"/>
+      <w:bookmarkStart w:id="22" w:name="_Toc383163216"/>
       <w:r>
         <w:t xml:space="preserve">Building the framework using </w:t>
       </w:r>
@@ -4649,7 +4260,7 @@
         <w:pStyle w:val="Heading3"/>
       </w:pPr>
       <w:bookmarkStart w:id="23" w:name="_Ref341872924"/>
-      <w:bookmarkStart w:id="24" w:name="_Toc364684874"/>
+      <w:bookmarkStart w:id="24" w:name="_Toc383163217"/>
       <w:r>
         <w:t xml:space="preserve">Building the framework using </w:t>
       </w:r>
@@ -4834,7 +4445,6 @@
           <w:szCs w:val="18"/>
         </w:rPr>
       </w:pPr>
-      <w:proofErr w:type="gramStart"/>
       <w:r>
         <w:rPr>
           <w:rFonts w:ascii="Courier" w:hAnsi="Courier"/>
@@ -4843,7 +4453,6 @@
         </w:rPr>
         <w:t>make</w:t>
       </w:r>
-      <w:proofErr w:type="gramEnd"/>
       <w:r>
         <w:rPr>
           <w:rFonts w:ascii="Courier" w:hAnsi="Courier"/>
@@ -5204,7 +4813,6 @@
           <w:szCs w:val="18"/>
         </w:rPr>
       </w:pPr>
-      <w:proofErr w:type="gramStart"/>
       <w:r>
         <w:rPr>
           <w:rFonts w:ascii="Courier" w:hAnsi="Courier"/>
@@ -5213,7 +4821,6 @@
         </w:rPr>
         <w:t>make</w:t>
       </w:r>
-      <w:proofErr w:type="gramEnd"/>
       <w:r>
         <w:rPr>
           <w:rFonts w:ascii="Courier" w:hAnsi="Courier"/>
@@ -5280,23 +4887,13 @@
           <w:szCs w:val="18"/>
         </w:rPr>
       </w:pPr>
-      <w:proofErr w:type="gramStart"/>
-      <w:r>
-        <w:rPr>
-          <w:rFonts w:ascii="Courier" w:hAnsi="Courier"/>
-          <w:sz w:val="18"/>
-          <w:szCs w:val="18"/>
-        </w:rPr>
-        <w:t>make</w:t>
-      </w:r>
-      <w:proofErr w:type="gramEnd"/>
-      <w:r>
-        <w:rPr>
-          <w:rFonts w:ascii="Courier" w:hAnsi="Courier"/>
-          <w:sz w:val="18"/>
-          <w:szCs w:val="18"/>
-        </w:rPr>
-        <w:t xml:space="preserve"> </w:t>
+      <w:r>
+        <w:rPr>
+          <w:rFonts w:ascii="Courier" w:hAnsi="Courier"/>
+          <w:sz w:val="18"/>
+          <w:szCs w:val="18"/>
+        </w:rPr>
+        <w:t xml:space="preserve">make </w:t>
       </w:r>
       <w:proofErr w:type="spellStart"/>
       <w:r>
@@ -5364,8 +4961,9 @@
       <w:pPr>
         <w:pStyle w:val="Heading3"/>
       </w:pPr>
-      <w:bookmarkStart w:id="25" w:name="_Toc364684875"/>
-      <w:r>
+      <w:bookmarkStart w:id="25" w:name="_Toc383163218"/>
+      <w:r>
+        <w:lastRenderedPageBreak/>
         <w:t>Deploying the QE Framework</w:t>
       </w:r>
       <w:r>
@@ -5375,29 +4973,12 @@
     </w:p>
     <w:p>
       <w:r>
-        <w:t xml:space="preserve">There are many options for deploying the QE Framework, but the following describes a simple deployment that allows the QE Framework applications to be located and the QE Framework library to be used as both a standard library and a Qt Designer </w:t>
-      </w:r>
-      <w:proofErr w:type="spellStart"/>
-      <w:r>
-        <w:t>Plugin</w:t>
-      </w:r>
-      <w:proofErr w:type="spellEnd"/>
-      <w:r>
-        <w:t>.</w:t>
-      </w:r>
-    </w:p>
-    <w:p>
-      <w:r>
-        <w:lastRenderedPageBreak/>
-        <w:t xml:space="preserve">Extend the path to include the location of the </w:t>
-      </w:r>
-      <w:proofErr w:type="spellStart"/>
-      <w:r>
-        <w:t>QEGui</w:t>
-      </w:r>
-      <w:proofErr w:type="spellEnd"/>
-      <w:r>
-        <w:t xml:space="preserve"> application:</w:t>
+        <w:t>There are many options for deploying the QE Framework, but the following describes a simple deployment that allows the QE Framework applications to be located and the QE Framework library to be used as both a standard library and a Qt Designer Plugin.</w:t>
+      </w:r>
+    </w:p>
+    <w:p>
+      <w:r>
+        <w:t>Extend the path to include the location of the QEGui application:</w:t>
       </w:r>
     </w:p>
     <w:p>
@@ -5415,23 +4996,13 @@
           <w:szCs w:val="18"/>
         </w:rPr>
       </w:pPr>
-      <w:proofErr w:type="gramStart"/>
-      <w:r>
-        <w:rPr>
-          <w:rFonts w:ascii="Courier" w:hAnsi="Courier"/>
-          <w:sz w:val="18"/>
-          <w:szCs w:val="18"/>
-        </w:rPr>
-        <w:t>export</w:t>
-      </w:r>
-      <w:proofErr w:type="gramEnd"/>
-      <w:r>
-        <w:rPr>
-          <w:rFonts w:ascii="Courier" w:hAnsi="Courier"/>
-          <w:sz w:val="18"/>
-          <w:szCs w:val="18"/>
-        </w:rPr>
-        <w:t xml:space="preserve"> PATH=$PATH:</w:t>
+      <w:r>
+        <w:rPr>
+          <w:rFonts w:ascii="Courier" w:hAnsi="Courier"/>
+          <w:sz w:val="18"/>
+          <w:szCs w:val="18"/>
+        </w:rPr>
+        <w:t>export PATH=$PATH:</w:t>
       </w:r>
       <w:r>
         <w:rPr>
@@ -5523,23 +5094,13 @@
           <w:szCs w:val="18"/>
         </w:rPr>
       </w:pPr>
-      <w:proofErr w:type="gramStart"/>
-      <w:r>
-        <w:rPr>
-          <w:rFonts w:ascii="Courier" w:hAnsi="Courier"/>
-          <w:sz w:val="18"/>
-          <w:szCs w:val="18"/>
-        </w:rPr>
-        <w:t>export</w:t>
-      </w:r>
-      <w:proofErr w:type="gramEnd"/>
-      <w:r>
-        <w:rPr>
-          <w:rFonts w:ascii="Courier" w:hAnsi="Courier"/>
-          <w:sz w:val="18"/>
-          <w:szCs w:val="18"/>
-        </w:rPr>
-        <w:t xml:space="preserve"> LD_LIBRARY_PATH=$LD_LIBRARY_PATH:</w:t>
+      <w:r>
+        <w:rPr>
+          <w:rFonts w:ascii="Courier" w:hAnsi="Courier"/>
+          <w:sz w:val="18"/>
+          <w:szCs w:val="18"/>
+        </w:rPr>
+        <w:t>export LD_LIBRARY_PATH=$LD_LIBRARY_PATH:</w:t>
       </w:r>
       <w:r>
         <w:rPr>
@@ -5585,15 +5146,7 @@
     </w:p>
     <w:p>
       <w:r>
-        <w:t xml:space="preserve">Ensure Qt can find the QE Framework library as a Qt Designer </w:t>
-      </w:r>
-      <w:proofErr w:type="spellStart"/>
-      <w:r>
-        <w:t>Plugin</w:t>
-      </w:r>
-      <w:proofErr w:type="spellEnd"/>
-      <w:r>
-        <w:t>:</w:t>
+        <w:t>Ensure Qt can find the QE Framework library as a Qt Designer Plugin:</w:t>
       </w:r>
     </w:p>
     <w:p>
@@ -5611,23 +5164,13 @@
           <w:szCs w:val="18"/>
         </w:rPr>
       </w:pPr>
-      <w:proofErr w:type="gramStart"/>
-      <w:r>
-        <w:rPr>
-          <w:rFonts w:ascii="Courier" w:hAnsi="Courier"/>
-          <w:sz w:val="18"/>
-          <w:szCs w:val="18"/>
-        </w:rPr>
-        <w:t>export</w:t>
-      </w:r>
-      <w:proofErr w:type="gramEnd"/>
-      <w:r>
-        <w:rPr>
-          <w:rFonts w:ascii="Courier" w:hAnsi="Courier"/>
-          <w:sz w:val="18"/>
-          <w:szCs w:val="18"/>
-        </w:rPr>
-        <w:t xml:space="preserve"> QT_PLUGIN_PATH</w:t>
+      <w:r>
+        <w:rPr>
+          <w:rFonts w:ascii="Courier" w:hAnsi="Courier"/>
+          <w:sz w:val="18"/>
+          <w:szCs w:val="18"/>
+        </w:rPr>
+        <w:t>export QT_PLUGIN_PATH</w:t>
       </w:r>
       <w:r>
         <w:rPr>
@@ -5694,26 +5237,10 @@
         <w:t>Note, t</w:t>
       </w:r>
       <w:r>
-        <w:t xml:space="preserve">he above command allows Qt to find a ‘designer’ directory containing the QE Framework library </w:t>
-      </w:r>
-      <w:proofErr w:type="spellStart"/>
-      <w:r>
-        <w:t>libQEPlugin.so</w:t>
-      </w:r>
-      <w:proofErr w:type="spellEnd"/>
-      <w:r>
-        <w:t xml:space="preserve">. Refer to Qt documentation on the many ways </w:t>
-      </w:r>
-      <w:r>
-        <w:t xml:space="preserve">Qt can locate and load </w:t>
-      </w:r>
-      <w:proofErr w:type="spellStart"/>
-      <w:r>
-        <w:t>Plugins</w:t>
-      </w:r>
-      <w:proofErr w:type="spellEnd"/>
-      <w:r>
-        <w:t>.</w:t>
+        <w:t xml:space="preserve">he above command allows Qt to find a ‘designer’ directory containing the QE Framework library libQEPlugin.so. Refer to Qt documentation on the many ways </w:t>
+      </w:r>
+      <w:r>
+        <w:t>Qt can locate and load Plugins.</w:t>
       </w:r>
     </w:p>
     <w:p>
@@ -5721,7 +5248,7 @@
         <w:pStyle w:val="Heading3"/>
       </w:pPr>
       <w:bookmarkStart w:id="26" w:name="_Ref341872931"/>
-      <w:bookmarkStart w:id="27" w:name="_Toc364684876"/>
+      <w:bookmarkStart w:id="27" w:name="_Toc383163219"/>
       <w:r>
         <w:t xml:space="preserve">Deploying the QE Framework – using framework </w:t>
       </w:r>
@@ -5863,15 +5390,7 @@
       </w:r>
       <w:proofErr w:type="spellEnd"/>
       <w:r>
-        <w:t xml:space="preserve"> to place all required applications and libraries (including CA libraries) into a single ‘package’ directory, and to set up environment variables to allow the QE Framework library to be located by applications and by Qt’s </w:t>
-      </w:r>
-      <w:proofErr w:type="spellStart"/>
-      <w:r>
-        <w:t>Plugin</w:t>
-      </w:r>
-      <w:proofErr w:type="spellEnd"/>
-      <w:r>
-        <w:t xml:space="preserve"> system:</w:t>
+        <w:t xml:space="preserve"> to place all required applications and libraries (including CA libraries) into a single ‘package’ directory, and to set up environment variables to allow the QE Framework library to be located by applications and by Qt’s Plugin system:</w:t>
       </w:r>
     </w:p>
     <w:p>
@@ -5889,7 +5408,6 @@
           <w:szCs w:val="18"/>
         </w:rPr>
       </w:pPr>
-      <w:proofErr w:type="gramStart"/>
       <w:r>
         <w:rPr>
           <w:rFonts w:ascii="Courier" w:hAnsi="Courier"/>
@@ -5898,7 +5416,6 @@
         </w:rPr>
         <w:t>make</w:t>
       </w:r>
-      <w:proofErr w:type="gramEnd"/>
       <w:r>
         <w:rPr>
           <w:sz w:val="18"/>
@@ -5919,7 +5436,7 @@
       <w:pPr>
         <w:pStyle w:val="Heading1"/>
       </w:pPr>
-      <w:bookmarkStart w:id="28" w:name="_Toc364684877"/>
+      <w:bookmarkStart w:id="28" w:name="_Toc383163220"/>
       <w:r>
         <w:t xml:space="preserve">Writing applications that </w:t>
       </w:r>
@@ -5991,7 +5508,7 @@
       <w:pPr>
         <w:pStyle w:val="Heading1"/>
       </w:pPr>
-      <w:bookmarkStart w:id="29" w:name="_Toc364684878"/>
+      <w:bookmarkStart w:id="29" w:name="_Toc383163221"/>
       <w:r>
         <w:t xml:space="preserve">Using </w:t>
       </w:r>
@@ -6005,29 +5522,13 @@
         <w:t xml:space="preserve">ramework </w:t>
       </w:r>
       <w:r>
-        <w:t xml:space="preserve">as a Qt </w:t>
-      </w:r>
-      <w:proofErr w:type="spellStart"/>
-      <w:r>
-        <w:t>Plugin</w:t>
-      </w:r>
-      <w:proofErr w:type="spellEnd"/>
-      <w:r>
-        <w:t xml:space="preserve"> library</w:t>
+        <w:t>as a Qt Plugin library</w:t>
       </w:r>
       <w:bookmarkEnd w:id="29"/>
     </w:p>
     <w:p>
       <w:r>
-        <w:t xml:space="preserve">The QE framework library can be used as a Qt </w:t>
-      </w:r>
-      <w:proofErr w:type="spellStart"/>
-      <w:r>
-        <w:t>Plugin</w:t>
-      </w:r>
-      <w:proofErr w:type="spellEnd"/>
-      <w:r>
-        <w:t xml:space="preserve"> library</w:t>
+        <w:t>The QE framework library can be used as a Qt Plugin library</w:t>
       </w:r>
       <w:r>
         <w:t xml:space="preserve"> in the following scenarios:</w:t>
@@ -6074,84 +5575,48 @@
       </w:r>
       <w:proofErr w:type="spellEnd"/>
       <w:r>
-        <w:t xml:space="preserve"> files by any application, including the </w:t>
+        <w:t xml:space="preserve"> files by any application, including the QEGui application which is part of the QE Framework package. Any application that dynamically loads .</w:t>
       </w:r>
       <w:proofErr w:type="spellStart"/>
       <w:r>
-        <w:t>QEGui</w:t>
+        <w:t>ui</w:t>
       </w:r>
       <w:proofErr w:type="spellEnd"/>
       <w:r>
-        <w:t xml:space="preserve"> application which is part of the QE Framework package. Any application that dynamically loads .</w:t>
+        <w:t xml:space="preserve"> files (using </w:t>
       </w:r>
       <w:proofErr w:type="spellStart"/>
       <w:r>
+        <w:t>QUiLoader</w:t>
+      </w:r>
+      <w:proofErr w:type="spellEnd"/>
+      <w:r>
+        <w:t xml:space="preserve">) is </w:t>
+      </w:r>
+      <w:r>
+        <w:lastRenderedPageBreak/>
+        <w:t>relying on the Qt libraries to load the appropriate plugin libraries to support the .</w:t>
+      </w:r>
+      <w:proofErr w:type="spellStart"/>
+      <w:r>
         <w:t>ui</w:t>
       </w:r>
       <w:proofErr w:type="spellEnd"/>
       <w:r>
-        <w:t xml:space="preserve"> files (using </w:t>
+        <w:t xml:space="preserve"> file. This will include the QE Framework library when QE widgets are included in the .</w:t>
       </w:r>
       <w:proofErr w:type="spellStart"/>
       <w:r>
-        <w:t>QUiLoader</w:t>
+        <w:t>ui</w:t>
       </w:r>
       <w:proofErr w:type="spellEnd"/>
       <w:r>
-        <w:t xml:space="preserve">) is relying on the Qt libraries to load the appropriate </w:t>
-      </w:r>
-      <w:proofErr w:type="spellStart"/>
-      <w:r>
-        <w:t>plugin</w:t>
-      </w:r>
-      <w:proofErr w:type="spellEnd"/>
-      <w:r>
-        <w:t xml:space="preserve"> libraries to support the .</w:t>
-      </w:r>
-      <w:proofErr w:type="spellStart"/>
-      <w:r>
-        <w:t>ui</w:t>
-      </w:r>
-      <w:proofErr w:type="spellEnd"/>
-      <w:r>
-        <w:t xml:space="preserve"> file. This will include the QE Framework library when QE widgets are included in the .</w:t>
-      </w:r>
-      <w:proofErr w:type="spellStart"/>
-      <w:r>
-        <w:t>ui</w:t>
-      </w:r>
-      <w:proofErr w:type="spellEnd"/>
-      <w:r>
         <w:t xml:space="preserve"> file.</w:t>
       </w:r>
     </w:p>
     <w:p>
       <w:r>
-        <w:t xml:space="preserve">The deployment instructions in this document will ensure the QE Framework can be located as a Qt </w:t>
-      </w:r>
-      <w:proofErr w:type="spellStart"/>
-      <w:r>
-        <w:t>Plugin</w:t>
-      </w:r>
-      <w:proofErr w:type="spellEnd"/>
-      <w:r>
-        <w:t xml:space="preserve"> by any application including Qt Creator and Designer. There are other ways of setting up a </w:t>
-      </w:r>
-      <w:proofErr w:type="spellStart"/>
-      <w:r>
-        <w:t>plugin</w:t>
-      </w:r>
-      <w:proofErr w:type="spellEnd"/>
-      <w:r>
-        <w:t xml:space="preserve"> to be located by the appropriate applications. Refer to Qt’s </w:t>
-      </w:r>
-      <w:proofErr w:type="spellStart"/>
-      <w:r>
-        <w:t>Plugin</w:t>
-      </w:r>
-      <w:proofErr w:type="spellEnd"/>
-      <w:r>
-        <w:t xml:space="preserve"> documentation for details.</w:t>
+        <w:t>The deployment instructions in this document will ensure the QE Framework can be located as a Qt Plugin by any application including Qt Creator and Designer. There are other ways of setting up a plugin to be located by the appropriate applications. Refer to Qt’s Plugin documentation for details.</w:t>
       </w:r>
     </w:p>
     <w:sectPr>
@@ -6167,7 +5632,7 @@
 
 <file path=word/endnotes.xml><?xml version="1.0" encoding="utf-8"?>
 <w:endnotes xmlns:ve="http://schemas.openxmlformats.org/markup-compatibility/2006" xmlns:o="urn:schemas-microsoft-com:office:office" xmlns:r="http://schemas.openxmlformats.org/officeDocument/2006/relationships" xmlns:m="http://schemas.openxmlformats.org/officeDocument/2006/math" xmlns:v="urn:schemas-microsoft-com:vml" xmlns:wp="http://schemas.openxmlformats.org/drawingml/2006/wordprocessingDrawing" xmlns:w10="urn:schemas-microsoft-com:office:word" xmlns:w="http://schemas.openxmlformats.org/wordprocessingml/2006/main" xmlns:wne="http://schemas.microsoft.com/office/word/2006/wordml">
-  <w:endnote w:type="separator" w:id="0">
+  <w:endnote w:type="separator" w:id="-1">
     <w:p>
       <w:pPr>
         <w:spacing w:after="0" w:line="240" w:lineRule="auto"/>
@@ -6177,7 +5642,7 @@
       </w:r>
     </w:p>
   </w:endnote>
-  <w:endnote w:type="continuationSeparator" w:id="1">
+  <w:endnote w:type="continuationSeparator" w:id="0">
     <w:p>
       <w:pPr>
         <w:spacing w:after="0" w:line="240" w:lineRule="auto"/>
@@ -6356,7 +5821,7 @@
               <w:color w:val="747476"/>
               <w:sz w:val="18"/>
             </w:rPr>
-            <w:t>1</w:t>
+            <w:t>8</w:t>
           </w:r>
           <w:r>
             <w:rPr>
@@ -6399,7 +5864,7 @@
               <w:color w:val="747476"/>
               <w:sz w:val="18"/>
             </w:rPr>
-            <w:t>8</w:t>
+            <w:t>9</w:t>
           </w:r>
           <w:r>
             <w:rPr>
@@ -6427,7 +5892,7 @@
 
 <file path=word/footnotes.xml><?xml version="1.0" encoding="utf-8"?>
 <w:footnotes xmlns:ve="http://schemas.openxmlformats.org/markup-compatibility/2006" xmlns:o="urn:schemas-microsoft-com:office:office" xmlns:r="http://schemas.openxmlformats.org/officeDocument/2006/relationships" xmlns:m="http://schemas.openxmlformats.org/officeDocument/2006/math" xmlns:v="urn:schemas-microsoft-com:vml" xmlns:wp="http://schemas.openxmlformats.org/drawingml/2006/wordprocessingDrawing" xmlns:w10="urn:schemas-microsoft-com:office:word" xmlns:w="http://schemas.openxmlformats.org/wordprocessingml/2006/main" xmlns:wne="http://schemas.microsoft.com/office/word/2006/wordml">
-  <w:footnote w:type="separator" w:id="0">
+  <w:footnote w:type="separator" w:id="-1">
     <w:p>
       <w:pPr>
         <w:spacing w:after="0" w:line="240" w:lineRule="auto"/>
@@ -6437,7 +5902,7 @@
       </w:r>
     </w:p>
   </w:footnote>
-  <w:footnote w:type="continuationSeparator" w:id="1">
+  <w:footnote w:type="continuationSeparator" w:id="0">
     <w:p>
       <w:pPr>
         <w:spacing w:after="0" w:line="240" w:lineRule="auto"/>
@@ -9449,7 +8914,7 @@
 </file>
 
 <file path=customXml/itemProps1.xml><?xml version="1.0" encoding="utf-8"?>
-<ds:datastoreItem xmlns:ds="http://schemas.openxmlformats.org/officeDocument/2006/customXml" ds:itemID="{C0134188-7DE5-414F-829F-EB5CA2DAED18}">
+<ds:datastoreItem xmlns:ds="http://schemas.openxmlformats.org/officeDocument/2006/customXml" ds:itemID="{AEAA620F-60E0-4D52-9B27-06A052F8141B}">
   <ds:schemaRefs>
     <ds:schemaRef ds:uri="http://schemas.openxmlformats.org/officeDocument/2006/bibliography"/>
   </ds:schemaRefs>

</xml_diff>

<commit_message>
Add caQtDM integration to documentation
</commit_message>
<xml_diff>
--- a/documentation/source/QE_GettingStarted.docx
+++ b/documentation/source/QE_GettingStarted.docx
@@ -1,6 +1,6 @@
 
 <file path=word/document.xml><?xml version="1.0" encoding="utf-8"?>
-<w:document xmlns:wpc="http://schemas.microsoft.com/office/word/2010/wordprocessingCanvas" xmlns:mc="http://schemas.openxmlformats.org/markup-compatibility/2006" xmlns:o="urn:schemas-microsoft-com:office:office" xmlns:r="http://schemas.openxmlformats.org/officeDocument/2006/relationships" xmlns:m="http://schemas.openxmlformats.org/officeDocument/2006/math" xmlns:v="urn:schemas-microsoft-com:vml" xmlns:wp14="http://schemas.microsoft.com/office/word/2010/wordprocessingDrawing" xmlns:wp="http://schemas.openxmlformats.org/drawingml/2006/wordprocessingDrawing" xmlns:w10="urn:schemas-microsoft-com:office:word" xmlns:w="http://schemas.openxmlformats.org/wordprocessingml/2006/main" xmlns:w14="http://schemas.microsoft.com/office/word/2010/wordml" xmlns:wpg="http://schemas.microsoft.com/office/word/2010/wordprocessingGroup" xmlns:wpi="http://schemas.microsoft.com/office/word/2010/wordprocessingInk" xmlns:wne="http://schemas.microsoft.com/office/word/2006/wordml" xmlns:wps="http://schemas.microsoft.com/office/word/2010/wordprocessingShape" mc:Ignorable="w14 wp14">
+<w:document xmlns:ve="http://schemas.openxmlformats.org/markup-compatibility/2006" xmlns:o="urn:schemas-microsoft-com:office:office" xmlns:r="http://schemas.openxmlformats.org/officeDocument/2006/relationships" xmlns:m="http://schemas.openxmlformats.org/officeDocument/2006/math" xmlns:v="urn:schemas-microsoft-com:vml" xmlns:wp="http://schemas.openxmlformats.org/drawingml/2006/wordprocessingDrawing" xmlns:w10="urn:schemas-microsoft-com:office:word" xmlns:w="http://schemas.openxmlformats.org/wordprocessingml/2006/main" xmlns:wne="http://schemas.microsoft.com/office/word/2006/wordml">
   <w:body>
     <w:p>
       <w:pPr>
@@ -30,7 +30,7 @@
                     </pic:cNvPicPr>
                   </pic:nvPicPr>
                   <pic:blipFill>
-                    <a:blip r:embed="rId9" cstate="print"/>
+                    <a:blip r:embed="rId8" cstate="print"/>
                     <a:srcRect/>
                     <a:stretch>
                       <a:fillRect/>
@@ -88,7 +88,10 @@
         <w:jc w:val="center"/>
       </w:pPr>
       <w:r>
-        <w:t>1 May</w:t>
+        <w:t>1</w:t>
+      </w:r>
+      <w:r>
+        <w:t>7 June</w:t>
       </w:r>
       <w:r>
         <w:t xml:space="preserve"> 2014</w:t>
@@ -144,7 +147,7 @@
           <w:r>
             <w:fldChar w:fldCharType="separate"/>
           </w:r>
-          <w:hyperlink w:anchor="_Toc383163201" w:history="1">
+          <w:hyperlink w:anchor="_Toc390764681" w:history="1">
             <w:r>
               <w:rPr>
                 <w:rStyle w:val="Hyperlink"/>
@@ -171,7 +174,7 @@
                 <w:noProof/>
                 <w:webHidden/>
               </w:rPr>
-              <w:instrText xml:space="preserve"> PAGEREF _Toc383163201 \h </w:instrText>
+              <w:instrText xml:space="preserve"> PAGEREF _Toc390764681 \h </w:instrText>
             </w:r>
             <w:r>
               <w:rPr>
@@ -212,7 +215,7 @@
               <w:noProof/>
             </w:rPr>
           </w:pPr>
-          <w:hyperlink w:anchor="_Toc383163202" w:history="1">
+          <w:hyperlink w:anchor="_Toc390764682" w:history="1">
             <w:r>
               <w:rPr>
                 <w:rStyle w:val="Hyperlink"/>
@@ -239,7 +242,7 @@
                 <w:noProof/>
                 <w:webHidden/>
               </w:rPr>
-              <w:instrText xml:space="preserve"> PAGEREF _Toc383163202 \h </w:instrText>
+              <w:instrText xml:space="preserve"> PAGEREF _Toc390764682 \h </w:instrText>
             </w:r>
             <w:r>
               <w:rPr>
@@ -280,7 +283,7 @@
               <w:noProof/>
             </w:rPr>
           </w:pPr>
-          <w:hyperlink w:anchor="_Toc383163203" w:history="1">
+          <w:hyperlink w:anchor="_Toc390764683" w:history="1">
             <w:r>
               <w:rPr>
                 <w:rStyle w:val="Hyperlink"/>
@@ -307,7 +310,7 @@
                 <w:noProof/>
                 <w:webHidden/>
               </w:rPr>
-              <w:instrText xml:space="preserve"> PAGEREF _Toc383163203 \h </w:instrText>
+              <w:instrText xml:space="preserve"> PAGEREF _Toc390764683 \h </w:instrText>
             </w:r>
             <w:r>
               <w:rPr>
@@ -348,7 +351,7 @@
               <w:noProof/>
             </w:rPr>
           </w:pPr>
-          <w:hyperlink w:anchor="_Toc383163204" w:history="1">
+          <w:hyperlink w:anchor="_Toc390764684" w:history="1">
             <w:r>
               <w:rPr>
                 <w:rStyle w:val="Hyperlink"/>
@@ -375,7 +378,7 @@
                 <w:noProof/>
                 <w:webHidden/>
               </w:rPr>
-              <w:instrText xml:space="preserve"> PAGEREF _Toc383163204 \h </w:instrText>
+              <w:instrText xml:space="preserve"> PAGEREF _Toc390764684 \h </w:instrText>
             </w:r>
             <w:r>
               <w:rPr>
@@ -395,7 +398,7 @@
                 <w:noProof/>
                 <w:webHidden/>
               </w:rPr>
-              <w:t>3</w:t>
+              <w:t>4</w:t>
             </w:r>
             <w:r>
               <w:rPr>
@@ -416,7 +419,7 @@
               <w:noProof/>
             </w:rPr>
           </w:pPr>
-          <w:hyperlink w:anchor="_Toc383163205" w:history="1">
+          <w:hyperlink w:anchor="_Toc390764685" w:history="1">
             <w:r>
               <w:rPr>
                 <w:rStyle w:val="Hyperlink"/>
@@ -443,7 +446,7 @@
                 <w:noProof/>
                 <w:webHidden/>
               </w:rPr>
-              <w:instrText xml:space="preserve"> PAGEREF _Toc383163205 \h </w:instrText>
+              <w:instrText xml:space="preserve"> PAGEREF _Toc390764685 \h </w:instrText>
             </w:r>
             <w:r>
               <w:rPr>
@@ -463,7 +466,7 @@
                 <w:noProof/>
                 <w:webHidden/>
               </w:rPr>
-              <w:t>3</w:t>
+              <w:t>4</w:t>
             </w:r>
             <w:r>
               <w:rPr>
@@ -484,7 +487,7 @@
               <w:noProof/>
             </w:rPr>
           </w:pPr>
-          <w:hyperlink w:anchor="_Toc383163206" w:history="1">
+          <w:hyperlink w:anchor="_Toc390764686" w:history="1">
             <w:r>
               <w:rPr>
                 <w:rStyle w:val="Hyperlink"/>
@@ -511,7 +514,7 @@
                 <w:noProof/>
                 <w:webHidden/>
               </w:rPr>
-              <w:instrText xml:space="preserve"> PAGEREF _Toc383163206 \h </w:instrText>
+              <w:instrText xml:space="preserve"> PAGEREF _Toc390764686 \h </w:instrText>
             </w:r>
             <w:r>
               <w:rPr>
@@ -552,7 +555,7 @@
               <w:noProof/>
             </w:rPr>
           </w:pPr>
-          <w:hyperlink w:anchor="_Toc383163207" w:history="1">
+          <w:hyperlink w:anchor="_Toc390764687" w:history="1">
             <w:r>
               <w:rPr>
                 <w:rStyle w:val="Hyperlink"/>
@@ -579,7 +582,7 @@
                 <w:noProof/>
                 <w:webHidden/>
               </w:rPr>
-              <w:instrText xml:space="preserve"> PAGEREF _Toc383163207 \h </w:instrText>
+              <w:instrText xml:space="preserve"> PAGEREF _Toc390764687 \h </w:instrText>
             </w:r>
             <w:r>
               <w:rPr>
@@ -620,7 +623,7 @@
               <w:noProof/>
             </w:rPr>
           </w:pPr>
-          <w:hyperlink w:anchor="_Toc383163208" w:history="1">
+          <w:hyperlink w:anchor="_Toc390764688" w:history="1">
             <w:r>
               <w:rPr>
                 <w:rStyle w:val="Hyperlink"/>
@@ -647,7 +650,7 @@
                 <w:noProof/>
                 <w:webHidden/>
               </w:rPr>
-              <w:instrText xml:space="preserve"> PAGEREF _Toc383163208 \h </w:instrText>
+              <w:instrText xml:space="preserve"> PAGEREF _Toc390764688 \h </w:instrText>
             </w:r>
             <w:r>
               <w:rPr>
@@ -688,7 +691,7 @@
               <w:noProof/>
             </w:rPr>
           </w:pPr>
-          <w:hyperlink w:anchor="_Toc383163209" w:history="1">
+          <w:hyperlink w:anchor="_Toc390764689" w:history="1">
             <w:r>
               <w:rPr>
                 <w:rStyle w:val="Hyperlink"/>
@@ -715,7 +718,7 @@
                 <w:noProof/>
                 <w:webHidden/>
               </w:rPr>
-              <w:instrText xml:space="preserve"> PAGEREF _Toc383163209 \h </w:instrText>
+              <w:instrText xml:space="preserve"> PAGEREF _Toc390764689 \h </w:instrText>
             </w:r>
             <w:r>
               <w:rPr>
@@ -756,7 +759,7 @@
               <w:noProof/>
             </w:rPr>
           </w:pPr>
-          <w:hyperlink w:anchor="_Toc383163210" w:history="1">
+          <w:hyperlink w:anchor="_Toc390764690" w:history="1">
             <w:r>
               <w:rPr>
                 <w:rStyle w:val="Hyperlink"/>
@@ -783,7 +786,7 @@
                 <w:noProof/>
                 <w:webHidden/>
               </w:rPr>
-              <w:instrText xml:space="preserve"> PAGEREF _Toc383163210 \h </w:instrText>
+              <w:instrText xml:space="preserve"> PAGEREF _Toc390764690 \h </w:instrText>
             </w:r>
             <w:r>
               <w:rPr>
@@ -824,7 +827,7 @@
               <w:noProof/>
             </w:rPr>
           </w:pPr>
-          <w:hyperlink w:anchor="_Toc383163211" w:history="1">
+          <w:hyperlink w:anchor="_Toc390764691" w:history="1">
             <w:r>
               <w:rPr>
                 <w:rStyle w:val="Hyperlink"/>
@@ -851,7 +854,7 @@
                 <w:noProof/>
                 <w:webHidden/>
               </w:rPr>
-              <w:instrText xml:space="preserve"> PAGEREF _Toc383163211 \h </w:instrText>
+              <w:instrText xml:space="preserve"> PAGEREF _Toc390764691 \h </w:instrText>
             </w:r>
             <w:r>
               <w:rPr>
@@ -892,7 +895,7 @@
               <w:noProof/>
             </w:rPr>
           </w:pPr>
-          <w:hyperlink w:anchor="_Toc383163212" w:history="1">
+          <w:hyperlink w:anchor="_Toc390764692" w:history="1">
             <w:r>
               <w:rPr>
                 <w:rStyle w:val="Hyperlink"/>
@@ -919,7 +922,7 @@
                 <w:noProof/>
                 <w:webHidden/>
               </w:rPr>
-              <w:instrText xml:space="preserve"> PAGEREF _Toc383163212 \h </w:instrText>
+              <w:instrText xml:space="preserve"> PAGEREF _Toc390764692 \h </w:instrText>
             </w:r>
             <w:r>
               <w:rPr>
@@ -960,7 +963,7 @@
               <w:noProof/>
             </w:rPr>
           </w:pPr>
-          <w:hyperlink w:anchor="_Toc383163213" w:history="1">
+          <w:hyperlink w:anchor="_Toc390764693" w:history="1">
             <w:r>
               <w:rPr>
                 <w:rStyle w:val="Hyperlink"/>
@@ -987,7 +990,7 @@
                 <w:noProof/>
                 <w:webHidden/>
               </w:rPr>
-              <w:instrText xml:space="preserve"> PAGEREF _Toc383163213 \h </w:instrText>
+              <w:instrText xml:space="preserve"> PAGEREF _Toc390764693 \h </w:instrText>
             </w:r>
             <w:r>
               <w:rPr>
@@ -1007,7 +1010,7 @@
                 <w:noProof/>
                 <w:webHidden/>
               </w:rPr>
-              <w:t>6</w:t>
+              <w:t>7</w:t>
             </w:r>
             <w:r>
               <w:rPr>
@@ -1028,7 +1031,7 @@
               <w:noProof/>
             </w:rPr>
           </w:pPr>
-          <w:hyperlink w:anchor="_Toc383163214" w:history="1">
+          <w:hyperlink w:anchor="_Toc390764694" w:history="1">
             <w:r>
               <w:rPr>
                 <w:rStyle w:val="Hyperlink"/>
@@ -1055,7 +1058,7 @@
                 <w:noProof/>
                 <w:webHidden/>
               </w:rPr>
-              <w:instrText xml:space="preserve"> PAGEREF _Toc383163214 \h </w:instrText>
+              <w:instrText xml:space="preserve"> PAGEREF _Toc390764694 \h </w:instrText>
             </w:r>
             <w:r>
               <w:rPr>
@@ -1075,7 +1078,7 @@
                 <w:noProof/>
                 <w:webHidden/>
               </w:rPr>
-              <w:t>6</w:t>
+              <w:t>7</w:t>
             </w:r>
             <w:r>
               <w:rPr>
@@ -1096,7 +1099,7 @@
               <w:noProof/>
             </w:rPr>
           </w:pPr>
-          <w:hyperlink w:anchor="_Toc383163215" w:history="1">
+          <w:hyperlink w:anchor="_Toc390764695" w:history="1">
             <w:r>
               <w:rPr>
                 <w:rStyle w:val="Hyperlink"/>
@@ -1123,7 +1126,7 @@
                 <w:noProof/>
                 <w:webHidden/>
               </w:rPr>
-              <w:instrText xml:space="preserve"> PAGEREF _Toc383163215 \h </w:instrText>
+              <w:instrText xml:space="preserve"> PAGEREF _Toc390764695 \h </w:instrText>
             </w:r>
             <w:r>
               <w:rPr>
@@ -1164,7 +1167,7 @@
               <w:noProof/>
             </w:rPr>
           </w:pPr>
-          <w:hyperlink w:anchor="_Toc383163216" w:history="1">
+          <w:hyperlink w:anchor="_Toc390764696" w:history="1">
             <w:r>
               <w:rPr>
                 <w:rStyle w:val="Hyperlink"/>
@@ -1191,7 +1194,7 @@
                 <w:noProof/>
                 <w:webHidden/>
               </w:rPr>
-              <w:instrText xml:space="preserve"> PAGEREF _Toc383163216 \h </w:instrText>
+              <w:instrText xml:space="preserve"> PAGEREF _Toc390764696 \h </w:instrText>
             </w:r>
             <w:r>
               <w:rPr>
@@ -1232,7 +1235,7 @@
               <w:noProof/>
             </w:rPr>
           </w:pPr>
-          <w:hyperlink w:anchor="_Toc383163217" w:history="1">
+          <w:hyperlink w:anchor="_Toc390764697" w:history="1">
             <w:r>
               <w:rPr>
                 <w:rStyle w:val="Hyperlink"/>
@@ -1259,7 +1262,7 @@
                 <w:noProof/>
                 <w:webHidden/>
               </w:rPr>
-              <w:instrText xml:space="preserve"> PAGEREF _Toc383163217 \h </w:instrText>
+              <w:instrText xml:space="preserve"> PAGEREF _Toc390764697 \h </w:instrText>
             </w:r>
             <w:r>
               <w:rPr>
@@ -1279,7 +1282,7 @@
                 <w:noProof/>
                 <w:webHidden/>
               </w:rPr>
-              <w:t>7</w:t>
+              <w:t>8</w:t>
             </w:r>
             <w:r>
               <w:rPr>
@@ -1300,7 +1303,7 @@
               <w:noProof/>
             </w:rPr>
           </w:pPr>
-          <w:hyperlink w:anchor="_Toc383163218" w:history="1">
+          <w:hyperlink w:anchor="_Toc390764698" w:history="1">
             <w:r>
               <w:rPr>
                 <w:rStyle w:val="Hyperlink"/>
@@ -1327,7 +1330,7 @@
                 <w:noProof/>
                 <w:webHidden/>
               </w:rPr>
-              <w:instrText xml:space="preserve"> PAGEREF _Toc383163218 \h </w:instrText>
+              <w:instrText xml:space="preserve"> PAGEREF _Toc390764698 \h </w:instrText>
             </w:r>
             <w:r>
               <w:rPr>
@@ -1368,7 +1371,7 @@
               <w:noProof/>
             </w:rPr>
           </w:pPr>
-          <w:hyperlink w:anchor="_Toc383163219" w:history="1">
+          <w:hyperlink w:anchor="_Toc390764699" w:history="1">
             <w:r>
               <w:rPr>
                 <w:rStyle w:val="Hyperlink"/>
@@ -1395,7 +1398,7 @@
                 <w:noProof/>
                 <w:webHidden/>
               </w:rPr>
-              <w:instrText xml:space="preserve"> PAGEREF _Toc383163219 \h </w:instrText>
+              <w:instrText xml:space="preserve"> PAGEREF _Toc390764699 \h </w:instrText>
             </w:r>
             <w:r>
               <w:rPr>
@@ -1436,7 +1439,7 @@
               <w:noProof/>
             </w:rPr>
           </w:pPr>
-          <w:hyperlink w:anchor="_Toc383163220" w:history="1">
+          <w:hyperlink w:anchor="_Toc390764700" w:history="1">
             <w:r>
               <w:rPr>
                 <w:rStyle w:val="Hyperlink"/>
@@ -1463,7 +1466,7 @@
                 <w:noProof/>
                 <w:webHidden/>
               </w:rPr>
-              <w:instrText xml:space="preserve"> PAGEREF _Toc383163220 \h </w:instrText>
+              <w:instrText xml:space="preserve"> PAGEREF _Toc390764700 \h </w:instrText>
             </w:r>
             <w:r>
               <w:rPr>
@@ -1483,7 +1486,7 @@
                 <w:noProof/>
                 <w:webHidden/>
               </w:rPr>
-              <w:t>8</w:t>
+              <w:t>9</w:t>
             </w:r>
             <w:r>
               <w:rPr>
@@ -1504,7 +1507,7 @@
               <w:noProof/>
             </w:rPr>
           </w:pPr>
-          <w:hyperlink w:anchor="_Toc383163221" w:history="1">
+          <w:hyperlink w:anchor="_Toc390764701" w:history="1">
             <w:r>
               <w:rPr>
                 <w:rStyle w:val="Hyperlink"/>
@@ -1531,7 +1534,7 @@
                 <w:noProof/>
                 <w:webHidden/>
               </w:rPr>
-              <w:instrText xml:space="preserve"> PAGEREF _Toc383163221 \h </w:instrText>
+              <w:instrText xml:space="preserve"> PAGEREF _Toc390764701 \h </w:instrText>
             </w:r>
             <w:r>
               <w:rPr>
@@ -1551,7 +1554,7 @@
                 <w:noProof/>
                 <w:webHidden/>
               </w:rPr>
-              <w:t>8</w:t>
+              <w:t>9</w:t>
             </w:r>
             <w:r>
               <w:rPr>
@@ -1572,7 +1575,7 @@
     <w:p>
       <w:pPr>
         <w:sectPr>
-          <w:footerReference w:type="default" r:id="rId10"/>
+          <w:footerReference w:type="default" r:id="rId9"/>
           <w:pgSz w:w="11906" w:h="16838"/>
           <w:pgMar w:top="1440" w:right="1440" w:bottom="1440" w:left="1440" w:header="708" w:footer="708" w:gutter="0"/>
           <w:cols w:space="708"/>
@@ -1584,7 +1587,7 @@
       <w:pPr>
         <w:pStyle w:val="Heading1"/>
       </w:pPr>
-      <w:bookmarkStart w:id="1" w:name="_Toc383163201"/>
+      <w:bookmarkStart w:id="1" w:name="_Toc390764681"/>
       <w:r>
         <w:lastRenderedPageBreak/>
         <w:t>Introduction</w:t>
@@ -1622,7 +1625,23 @@
         <w:t>systems</w:t>
       </w:r>
       <w:r>
-        <w:t xml:space="preserve"> using Qt’s Designer application with the QE Framework plugins to design GUIs, and the QEGui application to present GUIs to users.</w:t>
+        <w:t xml:space="preserve"> using Qt’s Designer application with the QE Framework </w:t>
+      </w:r>
+      <w:proofErr w:type="spellStart"/>
+      <w:r>
+        <w:t>plugins</w:t>
+      </w:r>
+      <w:proofErr w:type="spellEnd"/>
+      <w:r>
+        <w:t xml:space="preserve"> to design GUIs, and the </w:t>
+      </w:r>
+      <w:proofErr w:type="spellStart"/>
+      <w:r>
+        <w:t>QEGui</w:t>
+      </w:r>
+      <w:proofErr w:type="spellEnd"/>
+      <w:r>
+        <w:t xml:space="preserve"> application to present GUIs to users.</w:t>
       </w:r>
     </w:p>
     <w:p>
@@ -1675,13 +1694,29 @@
     </w:p>
     <w:p>
       <w:r>
-        <w:t xml:space="preserve">Note, there are many variations to the above, such as using another Integrated Development Environment </w:t>
+        <w:t>Note</w:t>
+      </w:r>
+      <w:proofErr w:type="gramStart"/>
+      <w:r>
+        <w:t>,</w:t>
+      </w:r>
+      <w:proofErr w:type="gramEnd"/>
+      <w:r>
+        <w:t xml:space="preserve"> there are many variations to the above, such as using another Integrated Development Environment </w:t>
       </w:r>
       <w:r>
         <w:t>like</w:t>
       </w:r>
       <w:r>
-        <w:t xml:space="preserve"> Eclipse, or developing new plugin widgets to implement desired functionality, then using those widgets within a code free GUI development.</w:t>
+        <w:t xml:space="preserve"> Eclipse, or developing new </w:t>
+      </w:r>
+      <w:proofErr w:type="spellStart"/>
+      <w:r>
+        <w:t>plugin</w:t>
+      </w:r>
+      <w:proofErr w:type="spellEnd"/>
+      <w:r>
+        <w:t xml:space="preserve"> widgets to implement desired functionality, then using those widgets within a code free GUI development.</w:t>
       </w:r>
     </w:p>
     <w:p>
@@ -1701,7 +1736,7 @@
           <w:insideH w:val="none" w:sz="0" w:space="0" w:color="auto"/>
           <w:insideV w:val="none" w:sz="0" w:space="0" w:color="auto"/>
         </w:tblBorders>
-        <w:tblLook w:val="04A0" w:firstRow="1" w:lastRow="0" w:firstColumn="1" w:lastColumn="0" w:noHBand="0" w:noVBand="1"/>
+        <w:tblLook w:val="04A0"/>
       </w:tblPr>
       <w:tblGrid>
         <w:gridCol w:w="4754"/>
@@ -1834,7 +1869,7 @@
       <w:pPr>
         <w:pStyle w:val="Heading1"/>
       </w:pPr>
-      <w:bookmarkStart w:id="2" w:name="_Toc383163202"/>
+      <w:bookmarkStart w:id="2" w:name="_Toc390764682"/>
       <w:r>
         <w:t>How to use this document</w:t>
       </w:r>
@@ -1946,7 +1981,7 @@
         <w:rPr>
           <w:noProof/>
         </w:rPr>
-        <w:t>3</w:t>
+        <w:t>4</w:t>
       </w:r>
       <w:r>
         <w:fldChar w:fldCharType="end"/>
@@ -1977,7 +2012,15 @@
     </w:p>
     <w:p>
       <w:r>
-        <w:t>Note, this document is Linux centric. The QE Framework is, however, platform independent and has been build and run under windows. This document is also applicable for windows, although the specific commands will require interpretation.</w:t>
+        <w:t>Note</w:t>
+      </w:r>
+      <w:proofErr w:type="gramStart"/>
+      <w:r>
+        <w:t>,</w:t>
+      </w:r>
+      <w:proofErr w:type="gramEnd"/>
+      <w:r>
+        <w:t xml:space="preserve"> this document is Linux centric. The QE Framework is, however, platform independent and has been build and run under windows. This document is also applicable for windows, although the specific commands will require interpretation.</w:t>
       </w:r>
     </w:p>
     <w:p>
@@ -1985,7 +2028,7 @@
         <w:pStyle w:val="Heading1"/>
       </w:pPr>
       <w:bookmarkStart w:id="3" w:name="_Ref340575341"/>
-      <w:bookmarkStart w:id="4" w:name="_Toc383163203"/>
+      <w:bookmarkStart w:id="4" w:name="_Toc390764683"/>
       <w:r>
         <w:t>Components and p</w:t>
       </w:r>
@@ -2010,11 +2053,32 @@
       </w:pPr>
       <w:r>
         <w:lastRenderedPageBreak/>
-        <w:t>QE library (libQEPlugin.so or QEPlugin.dll)</w:t>
-      </w:r>
+        <w:t>QE library (</w:t>
+      </w:r>
+      <w:proofErr w:type="spellStart"/>
+      <w:r>
+        <w:t>libQEPlugin.so</w:t>
+      </w:r>
+      <w:proofErr w:type="spellEnd"/>
+      <w:r>
+        <w:t xml:space="preserve"> or QEPlugin.dll</w:t>
+      </w:r>
+      <w:proofErr w:type="gramStart"/>
+      <w:r>
+        <w:t>)</w:t>
+      </w:r>
+      <w:proofErr w:type="gramEnd"/>
       <w:r>
         <w:br/>
-        <w:t>This library contains all classes that implement the QE framework including data objects, widgets (Qt plugins) and supporting classes.</w:t>
+        <w:t xml:space="preserve">This library contains all classes that implement the QE framework including data objects, widgets (Qt </w:t>
+      </w:r>
+      <w:proofErr w:type="spellStart"/>
+      <w:r>
+        <w:t>plugins</w:t>
+      </w:r>
+      <w:proofErr w:type="spellEnd"/>
+      <w:r>
+        <w:t>) and supporting classes.</w:t>
       </w:r>
     </w:p>
     <w:p>
@@ -2025,9 +2089,11 @@
           <w:numId w:val="7"/>
         </w:numPr>
       </w:pPr>
+      <w:proofErr w:type="spellStart"/>
       <w:r>
         <w:t>QEGui</w:t>
       </w:r>
+      <w:proofErr w:type="spellEnd"/>
       <w:r>
         <w:br/>
         <w:t xml:space="preserve">A stand alone application that </w:t>
@@ -2191,22 +2257,11 @@
         </w:numPr>
       </w:pPr>
       <w:r>
-        <w:t>Qwt</w:t>
-      </w:r>
-      <w:r>
-        <w:t xml:space="preserve"> library</w:t>
+        <w:t>CA libraries</w:t>
       </w:r>
       <w:r>
         <w:br/>
-      </w:r>
-      <w:r>
-        <w:t>‘</w:t>
-      </w:r>
-      <w:r>
-        <w:t>Qt Widgets for Technical Applications</w:t>
-      </w:r>
-      <w:r>
-        <w:t>’ provides the base widgets used for the plotting and tracing widgets in the QE framework</w:t>
+        <w:t>EPICS Channel Access provides access to EPICS</w:t>
       </w:r>
     </w:p>
     <w:p>
@@ -2217,18 +2272,25 @@
           <w:numId w:val="6"/>
         </w:numPr>
       </w:pPr>
-      <w:r>
-        <w:t>FFmpeg library</w:t>
+      <w:proofErr w:type="spellStart"/>
+      <w:r>
+        <w:t>Qwt</w:t>
+      </w:r>
+      <w:proofErr w:type="spellEnd"/>
+      <w:r>
+        <w:t xml:space="preserve"> library</w:t>
       </w:r>
       <w:r>
         <w:br/>
+      </w:r>
+      <w:r>
         <w:t>‘</w:t>
       </w:r>
       <w:r>
-        <w:t>FFmpeg is a complete, cross-platform solution to record, convert and stream audio and video.</w:t>
-      </w:r>
-      <w:r>
-        <w:t>’ FFmpeg can be used by the QEImage widget to provide an MPEG stream image source. The FFmpeg library is optional and is not used by the QEImage widget by default.</w:t>
+        <w:t>Qt Widgets for Technical Applications</w:t>
+      </w:r>
+      <w:r>
+        <w:t>’ provides the base widgets used for the plotting and tracing widgets in the QE framework</w:t>
       </w:r>
     </w:p>
     <w:p>
@@ -2239,21 +2301,68 @@
           <w:numId w:val="6"/>
         </w:numPr>
       </w:pPr>
-      <w:r>
-        <w:t>CA</w:t>
-      </w:r>
-      <w:r>
-        <w:t xml:space="preserve"> libraries</w:t>
-      </w:r>
+      <w:proofErr w:type="spellStart"/>
+      <w:r>
+        <w:t>FFmpeg</w:t>
+      </w:r>
+      <w:proofErr w:type="spellEnd"/>
+      <w:r>
+        <w:t xml:space="preserve"> library</w:t>
+      </w:r>
+      <w:r>
+        <w:t xml:space="preserve"> (Optional</w:t>
+      </w:r>
+      <w:proofErr w:type="gramStart"/>
+      <w:r>
+        <w:t>)</w:t>
+      </w:r>
+      <w:proofErr w:type="gramEnd"/>
       <w:r>
         <w:br/>
-        <w:t xml:space="preserve">EPICS Channel Access </w:t>
-      </w:r>
-      <w:r>
-        <w:t xml:space="preserve">provides </w:t>
-      </w:r>
-      <w:r>
-        <w:t>access to EPICS</w:t>
+        <w:t>‘</w:t>
+      </w:r>
+      <w:proofErr w:type="spellStart"/>
+      <w:r>
+        <w:t>FFmpeg</w:t>
+      </w:r>
+      <w:proofErr w:type="spellEnd"/>
+      <w:r>
+        <w:t xml:space="preserve"> is a complete, cross-platform solution to record, convert and stream audio and video.</w:t>
+      </w:r>
+      <w:r>
+        <w:t xml:space="preserve">’ </w:t>
+      </w:r>
+      <w:proofErr w:type="spellStart"/>
+      <w:r>
+        <w:t>FFmpeg</w:t>
+      </w:r>
+      <w:proofErr w:type="spellEnd"/>
+      <w:r>
+        <w:t xml:space="preserve"> can be used by the </w:t>
+      </w:r>
+      <w:proofErr w:type="spellStart"/>
+      <w:r>
+        <w:t>QEImage</w:t>
+      </w:r>
+      <w:proofErr w:type="spellEnd"/>
+      <w:r>
+        <w:t xml:space="preserve"> widget to provide an MPEG stream image source. The </w:t>
+      </w:r>
+      <w:proofErr w:type="spellStart"/>
+      <w:r>
+        <w:t>FFmpeg</w:t>
+      </w:r>
+      <w:proofErr w:type="spellEnd"/>
+      <w:r>
+        <w:t xml:space="preserve"> library is optional and is not used by the </w:t>
+      </w:r>
+      <w:proofErr w:type="spellStart"/>
+      <w:r>
+        <w:t>QEImage</w:t>
+      </w:r>
+      <w:proofErr w:type="spellEnd"/>
+      <w:r>
+        <w:t xml:space="preserve"> widget by default.</w:t>
       </w:r>
     </w:p>
     <w:p>
@@ -2264,15 +2373,90 @@
           <w:numId w:val="6"/>
         </w:numPr>
       </w:pPr>
-      <w:r>
-        <w:t>Gnu tools</w:t>
-      </w:r>
-      <w:r>
-        <w:t xml:space="preserve"> (Optional)</w:t>
+      <w:proofErr w:type="spellStart"/>
+      <w:proofErr w:type="gramStart"/>
+      <w:r>
+        <w:t>caQtDM</w:t>
+      </w:r>
+      <w:proofErr w:type="spellEnd"/>
+      <w:proofErr w:type="gramEnd"/>
+      <w:r>
+        <w:t xml:space="preserve"> library (Optional)</w:t>
       </w:r>
       <w:r>
         <w:br/>
-        <w:t>Qt uses gcc and gmake to build the QE framework.</w:t>
+      </w:r>
+      <w:proofErr w:type="spellStart"/>
+      <w:r>
+        <w:t>caQtDM</w:t>
+      </w:r>
+      <w:proofErr w:type="spellEnd"/>
+      <w:r>
+        <w:t xml:space="preserve"> is produced by PSI as a replacement for </w:t>
+      </w:r>
+      <w:proofErr w:type="spellStart"/>
+      <w:r>
+        <w:t>medm</w:t>
+      </w:r>
+      <w:proofErr w:type="spellEnd"/>
+      <w:r>
+        <w:t xml:space="preserve">. It includes a set of widgets with libraries to manage their interaction with EPICS. If included within the framework, the </w:t>
+      </w:r>
+      <w:proofErr w:type="spellStart"/>
+      <w:r>
+        <w:t>QEGui</w:t>
+      </w:r>
+      <w:proofErr w:type="spellEnd"/>
+      <w:r>
+        <w:t xml:space="preserve"> presentation application will ensure </w:t>
+      </w:r>
+      <w:proofErr w:type="spellStart"/>
+      <w:r>
+        <w:t>caQtDM</w:t>
+      </w:r>
+      <w:proofErr w:type="spellEnd"/>
+      <w:r>
+        <w:t xml:space="preserve"> widgets found in any GUI will be correctly activated. Note, like any widget set, </w:t>
+      </w:r>
+      <w:proofErr w:type="spellStart"/>
+      <w:r>
+        <w:t>caQtDM</w:t>
+      </w:r>
+      <w:proofErr w:type="spellEnd"/>
+      <w:r>
+        <w:t xml:space="preserve"> widgets can be included in a GUI if the </w:t>
+      </w:r>
+      <w:proofErr w:type="spellStart"/>
+      <w:r>
+        <w:t>caQtDM</w:t>
+      </w:r>
+      <w:proofErr w:type="spellEnd"/>
+      <w:r>
+        <w:t xml:space="preserve"> </w:t>
+      </w:r>
+      <w:proofErr w:type="spellStart"/>
+      <w:r>
+        <w:t>plugin</w:t>
+      </w:r>
+      <w:proofErr w:type="spellEnd"/>
+      <w:r>
+        <w:t xml:space="preserve"> libraries are available. Integration with the framework is required if </w:t>
+      </w:r>
+      <w:proofErr w:type="spellStart"/>
+      <w:r>
+        <w:t>caQtDM</w:t>
+      </w:r>
+      <w:proofErr w:type="spellEnd"/>
+      <w:r>
+        <w:t xml:space="preserve"> activation by </w:t>
+      </w:r>
+      <w:proofErr w:type="spellStart"/>
+      <w:r>
+        <w:t>QEGui</w:t>
+      </w:r>
+      <w:proofErr w:type="spellEnd"/>
+      <w:r>
+        <w:t xml:space="preserve"> is required.</w:t>
       </w:r>
     </w:p>
     <w:p>
@@ -2283,23 +2467,41 @@
           <w:numId w:val="6"/>
         </w:numPr>
       </w:pPr>
-      <w:r>
-        <w:t>Qt designer (Optional)</w:t>
-      </w:r>
+      <w:proofErr w:type="spellStart"/>
+      <w:r>
+        <w:t>Gnu</w:t>
+      </w:r>
+      <w:proofErr w:type="spellEnd"/>
+      <w:r>
+        <w:t xml:space="preserve"> tools</w:t>
+      </w:r>
+      <w:r>
+        <w:t xml:space="preserve"> (Optional</w:t>
+      </w:r>
+      <w:proofErr w:type="gramStart"/>
+      <w:r>
+        <w:t>)</w:t>
+      </w:r>
+      <w:proofErr w:type="gramEnd"/>
       <w:r>
         <w:br/>
-      </w:r>
-      <w:r>
-        <w:t>If you are creating</w:t>
-      </w:r>
-      <w:r>
-        <w:t xml:space="preserve"> Qt User Interface files for a</w:t>
-      </w:r>
-      <w:r>
-        <w:t xml:space="preserve"> ‘code free’ GUI system, you will also need Qt Designer for laying out the user interface </w:t>
-      </w:r>
-      <w:r>
-        <w:t>files.</w:t>
+        <w:t xml:space="preserve">Qt uses </w:t>
+      </w:r>
+      <w:proofErr w:type="spellStart"/>
+      <w:r>
+        <w:t>gcc</w:t>
+      </w:r>
+      <w:proofErr w:type="spellEnd"/>
+      <w:r>
+        <w:t xml:space="preserve"> and </w:t>
+      </w:r>
+      <w:proofErr w:type="spellStart"/>
+      <w:r>
+        <w:t>gmake</w:t>
+      </w:r>
+      <w:proofErr w:type="spellEnd"/>
+      <w:r>
+        <w:t xml:space="preserve"> to build the QE framework.</w:t>
       </w:r>
     </w:p>
     <w:p>
@@ -2311,11 +2513,43 @@
         </w:numPr>
       </w:pPr>
       <w:r>
+        <w:t>Qt designer (Optional)</w:t>
+      </w:r>
+      <w:r>
+        <w:br/>
+      </w:r>
+      <w:r>
+        <w:t>If you are creating</w:t>
+      </w:r>
+      <w:r>
+        <w:t xml:space="preserve"> Qt User Interface files for a</w:t>
+      </w:r>
+      <w:r>
+        <w:t xml:space="preserve"> ‘code free’ GUI system, you will also need Qt Designer for laying out the user interface </w:t>
+      </w:r>
+      <w:r>
+        <w:t>files.</w:t>
+      </w:r>
+    </w:p>
+    <w:p>
+      <w:pPr>
+        <w:pStyle w:val="ListParagraph"/>
+        <w:numPr>
+          <w:ilvl w:val="0"/>
+          <w:numId w:val="6"/>
+        </w:numPr>
+      </w:pPr>
+      <w:r>
         <w:t>Qt Creator</w:t>
       </w:r>
       <w:r>
-        <w:t xml:space="preserve"> (Optional)</w:t>
-      </w:r>
+        <w:t xml:space="preserve"> (Optional</w:t>
+      </w:r>
+      <w:proofErr w:type="gramStart"/>
+      <w:r>
+        <w:t>)</w:t>
+      </w:r>
+      <w:proofErr w:type="gramEnd"/>
       <w:r>
         <w:br/>
       </w:r>
@@ -2331,8 +2565,9 @@
         <w:pStyle w:val="Heading1"/>
       </w:pPr>
       <w:bookmarkStart w:id="5" w:name="_Ref340574950"/>
-      <w:bookmarkStart w:id="6" w:name="_Toc383163204"/>
-      <w:r>
+      <w:bookmarkStart w:id="6" w:name="_Toc390764684"/>
+      <w:r>
+        <w:lastRenderedPageBreak/>
         <w:t>Setting up your environment</w:t>
       </w:r>
       <w:bookmarkEnd w:id="5"/>
@@ -2347,7 +2582,7 @@
       <w:pPr>
         <w:pStyle w:val="Heading2"/>
       </w:pPr>
-      <w:bookmarkStart w:id="7" w:name="_Toc383163205"/>
+      <w:bookmarkStart w:id="7" w:name="_Toc390764685"/>
       <w:r>
         <w:t xml:space="preserve">No matter what </w:t>
       </w:r>
@@ -2373,7 +2608,6 @@
         </w:numPr>
       </w:pPr>
       <w:r>
-        <w:lastRenderedPageBreak/>
         <w:t>The Qt 4 libraries. You may well already have Qt 4 as it is used by many other common applications. Refer to ‘</w:t>
       </w:r>
       <w:r>
@@ -2489,15 +2723,25 @@
       <w:pPr>
         <w:pStyle w:val="Heading2"/>
       </w:pPr>
-      <w:bookmarkStart w:id="8" w:name="_Toc383163206"/>
+      <w:bookmarkStart w:id="8" w:name="_Toc390764686"/>
+      <w:proofErr w:type="gramStart"/>
       <w:r>
         <w:t>Code free GUI implementation.</w:t>
       </w:r>
       <w:bookmarkEnd w:id="8"/>
-    </w:p>
-    <w:p>
-      <w:r>
-        <w:t>Nothing extra required. Use the QEGui application (part of the QE framework package) to present a control system GUI fully defined by a suite of Qt User Interface files.</w:t>
+      <w:proofErr w:type="gramEnd"/>
+    </w:p>
+    <w:p>
+      <w:r>
+        <w:t xml:space="preserve">Nothing extra required. Use the </w:t>
+      </w:r>
+      <w:proofErr w:type="spellStart"/>
+      <w:r>
+        <w:t>QEGui</w:t>
+      </w:r>
+      <w:proofErr w:type="spellEnd"/>
+      <w:r>
+        <w:t xml:space="preserve"> application (part of the QE framework package) to present a control system GUI fully defined by a suite of Qt User Interface files.</w:t>
       </w:r>
     </w:p>
     <w:p>
@@ -2505,14 +2749,22 @@
         <w:t xml:space="preserve">Refer to </w:t>
       </w:r>
       <w:r>
-        <w:t>the QEGui documentation for details.</w:t>
+        <w:t xml:space="preserve">the </w:t>
+      </w:r>
+      <w:proofErr w:type="spellStart"/>
+      <w:r>
+        <w:t>QEGui</w:t>
+      </w:r>
+      <w:proofErr w:type="spellEnd"/>
+      <w:r>
+        <w:t xml:space="preserve"> documentation for details.</w:t>
       </w:r>
     </w:p>
     <w:p>
       <w:pPr>
         <w:pStyle w:val="Heading2"/>
       </w:pPr>
-      <w:bookmarkStart w:id="9" w:name="_Toc383163207"/>
+      <w:bookmarkStart w:id="9" w:name="_Toc390764687"/>
       <w:r>
         <w:t>Code free GUI development</w:t>
       </w:r>
@@ -2560,7 +2812,7 @@
       <w:pPr>
         <w:pStyle w:val="Heading2"/>
       </w:pPr>
-      <w:bookmarkStart w:id="10" w:name="_Toc383163208"/>
+      <w:bookmarkStart w:id="10" w:name="_Toc390764688"/>
       <w:r>
         <w:t>Code rich development</w:t>
       </w:r>
@@ -2591,10 +2843,7 @@
       <w:r>
         <w:t xml:space="preserve"> Refer to</w:t>
       </w:r>
-      <w:r>
-        <w:t xml:space="preserve"> </w:t>
-      </w:r>
-      <w:hyperlink r:id="rId11" w:history="1">
+      <w:hyperlink r:id="rId10" w:history="1">
         <w:r>
           <w:rPr>
             <w:rStyle w:val="Hyperlink"/>
@@ -2611,7 +2860,15 @@
     </w:p>
     <w:p>
       <w:r>
-        <w:t>Note, there</w:t>
+        <w:t>Note</w:t>
+      </w:r>
+      <w:proofErr w:type="gramStart"/>
+      <w:r>
+        <w:t>,</w:t>
+      </w:r>
+      <w:proofErr w:type="gramEnd"/>
+      <w:r>
+        <w:t xml:space="preserve"> there</w:t>
       </w:r>
       <w:r>
         <w:t xml:space="preserve"> are </w:t>
@@ -2630,7 +2887,7 @@
       <w:pPr>
         <w:pStyle w:val="Heading1"/>
       </w:pPr>
-      <w:bookmarkStart w:id="11" w:name="_Toc383163209"/>
+      <w:bookmarkStart w:id="11" w:name="_Toc390764689"/>
       <w:r>
         <w:t xml:space="preserve">Installation </w:t>
       </w:r>
@@ -2644,7 +2901,7 @@
         <w:pStyle w:val="Heading2"/>
       </w:pPr>
       <w:bookmarkStart w:id="12" w:name="_Ref341785057"/>
-      <w:bookmarkStart w:id="13" w:name="_Toc383163210"/>
+      <w:bookmarkStart w:id="13" w:name="_Toc390764690"/>
       <w:r>
         <w:t>Qt libraries</w:t>
       </w:r>
@@ -2678,11 +2935,19 @@
           <w:rFonts w:ascii="Courier New" w:hAnsi="Courier New" w:cs="Courier New"/>
         </w:rPr>
       </w:pPr>
+      <w:proofErr w:type="gramStart"/>
       <w:r>
         <w:rPr>
           <w:rFonts w:ascii="Courier New" w:hAnsi="Courier New" w:cs="Courier New"/>
         </w:rPr>
-        <w:t>yum info qt-x11</w:t>
+        <w:t>yum</w:t>
+      </w:r>
+      <w:proofErr w:type="gramEnd"/>
+      <w:r>
+        <w:rPr>
+          <w:rFonts w:ascii="Courier New" w:hAnsi="Courier New" w:cs="Courier New"/>
+        </w:rPr>
+        <w:t xml:space="preserve"> info qt-x11</w:t>
       </w:r>
     </w:p>
     <w:p>
@@ -2701,13 +2966,18 @@
         <w:t xml:space="preserve">can </w:t>
       </w:r>
       <w:r>
-        <w:t>install the Qt libraries</w:t>
-      </w:r>
-      <w:r>
-        <w:t xml:space="preserve"> </w:t>
-      </w:r>
-      <w:r>
-        <w:t xml:space="preserve">with the following </w:t>
+        <w:t xml:space="preserve">install the Qt </w:t>
+      </w:r>
+      <w:proofErr w:type="spellStart"/>
+      <w:r>
+        <w:t>libraries</w:t>
+      </w:r>
+      <w:r>
+        <w:t>with</w:t>
+      </w:r>
+      <w:proofErr w:type="spellEnd"/>
+      <w:r>
+        <w:t xml:space="preserve"> the following </w:t>
       </w:r>
       <w:r>
         <w:t>command</w:t>
@@ -2723,6 +2993,7 @@
           <w:rFonts w:ascii="Courier New" w:hAnsi="Courier New" w:cs="Courier New"/>
         </w:rPr>
       </w:pPr>
+      <w:proofErr w:type="gramStart"/>
       <w:r>
         <w:rPr>
           <w:rFonts w:ascii="Courier New" w:hAnsi="Courier New" w:cs="Courier New"/>
@@ -2733,11 +3004,19 @@
         <w:rPr>
           <w:rFonts w:ascii="Courier New" w:hAnsi="Courier New" w:cs="Courier New"/>
         </w:rPr>
-        <w:t>um install qt-x11</w:t>
-      </w:r>
-    </w:p>
-    <w:p>
-      <w:r>
+        <w:t>um</w:t>
+      </w:r>
+      <w:proofErr w:type="gramEnd"/>
+      <w:r>
+        <w:rPr>
+          <w:rFonts w:ascii="Courier New" w:hAnsi="Courier New" w:cs="Courier New"/>
+        </w:rPr>
+        <w:t xml:space="preserve"> install qt-x11</w:t>
+      </w:r>
+    </w:p>
+    <w:p>
+      <w:r>
+        <w:lastRenderedPageBreak/>
         <w:t xml:space="preserve">Alternatively, the Qt libraries </w:t>
       </w:r>
       <w:r>
@@ -2746,7 +3025,7 @@
       <w:r>
         <w:t xml:space="preserve">are available for download from </w:t>
       </w:r>
-      <w:hyperlink r:id="rId12" w:history="1">
+      <w:hyperlink r:id="rId11" w:history="1">
         <w:r>
           <w:rPr>
             <w:rStyle w:val="Hyperlink"/>
@@ -2765,20 +3044,29 @@
     </w:p>
     <w:p>
       <w:r>
-        <w:lastRenderedPageBreak/>
-        <w:t>Note, t</w:t>
+        <w:t>Note</w:t>
+      </w:r>
+      <w:proofErr w:type="gramStart"/>
+      <w:r>
+        <w:t>,</w:t>
+      </w:r>
+      <w:proofErr w:type="gramEnd"/>
+      <w:r>
+        <w:t xml:space="preserve"> t</w:t>
       </w:r>
       <w:r>
         <w:t xml:space="preserve">he Qt library dependencies should be managed </w:t>
       </w:r>
+      <w:proofErr w:type="spellStart"/>
       <w:r>
         <w:t>automatically</w:t>
       </w:r>
       <w:r>
-        <w:t xml:space="preserve"> </w:t>
-      </w:r>
-      <w:r>
-        <w:t xml:space="preserve">when installing from a Linux distribution repository. The dependencies may not be accommodated when </w:t>
+        <w:t>when</w:t>
+      </w:r>
+      <w:proofErr w:type="spellEnd"/>
+      <w:r>
+        <w:t xml:space="preserve"> installing from a Linux distribution repository. The dependencies may not be accommodated when </w:t>
       </w:r>
       <w:r>
         <w:t xml:space="preserve">downloading and building </w:t>
@@ -2790,7 +3078,39 @@
         <w:t>manually</w:t>
       </w:r>
       <w:r>
-        <w:t>. One common dependency problem has been older versions of freetype and fontconfig on RedHat EL 5. Installing freetype-2.4.3 and fontconfig-2.8.0 on RedHat EL 5 resolves this dependency issue.</w:t>
+        <w:t xml:space="preserve">. One common dependency problem has been older versions of </w:t>
+      </w:r>
+      <w:proofErr w:type="spellStart"/>
+      <w:r>
+        <w:t>freetype</w:t>
+      </w:r>
+      <w:proofErr w:type="spellEnd"/>
+      <w:r>
+        <w:t xml:space="preserve"> and </w:t>
+      </w:r>
+      <w:proofErr w:type="spellStart"/>
+      <w:r>
+        <w:t>fontconfig</w:t>
+      </w:r>
+      <w:proofErr w:type="spellEnd"/>
+      <w:r>
+        <w:t xml:space="preserve"> on </w:t>
+      </w:r>
+      <w:proofErr w:type="spellStart"/>
+      <w:r>
+        <w:t>RedHat</w:t>
+      </w:r>
+      <w:proofErr w:type="spellEnd"/>
+      <w:r>
+        <w:t xml:space="preserve"> EL 5. Installing freetype-2.4.3 and fontconfig-2.8.0 on </w:t>
+      </w:r>
+      <w:proofErr w:type="spellStart"/>
+      <w:r>
+        <w:t>RedHat</w:t>
+      </w:r>
+      <w:proofErr w:type="spellEnd"/>
+      <w:r>
+        <w:t xml:space="preserve"> EL 5 resolves this dependency issue.</w:t>
       </w:r>
     </w:p>
     <w:p>
@@ -2798,7 +3118,7 @@
         <w:pStyle w:val="Heading2"/>
       </w:pPr>
       <w:bookmarkStart w:id="14" w:name="_Ref341785076"/>
-      <w:bookmarkStart w:id="15" w:name="_Toc383163211"/>
+      <w:bookmarkStart w:id="15" w:name="_Toc390764691"/>
       <w:r>
         <w:t>QE framework</w:t>
       </w:r>
@@ -2808,6 +3128,1117 @@
     <w:p>
       <w:r>
         <w:t xml:space="preserve">The QE Framework is available at </w:t>
+      </w:r>
+      <w:hyperlink r:id="rId12" w:history="1">
+        <w:r>
+          <w:rPr>
+            <w:rStyle w:val="Hyperlink"/>
+          </w:rPr>
+          <w:t>http://sourceforge.net/projects/epicsqt</w:t>
+        </w:r>
+      </w:hyperlink>
+    </w:p>
+    <w:p>
+      <w:r>
+        <w:t xml:space="preserve">To use the framework, you must download the </w:t>
+      </w:r>
+      <w:proofErr w:type="spellStart"/>
+      <w:r>
+        <w:t>epicsqt</w:t>
+      </w:r>
+      <w:proofErr w:type="spellEnd"/>
+      <w:r>
+        <w:t xml:space="preserve"> project, build it, and deploy the appropriate QE Framework components.</w:t>
+      </w:r>
+    </w:p>
+    <w:p>
+      <w:pPr>
+        <w:pStyle w:val="ListParagraph"/>
+        <w:keepNext/>
+        <w:numPr>
+          <w:ilvl w:val="0"/>
+          <w:numId w:val="16"/>
+        </w:numPr>
+        <w:ind w:left="714" w:hanging="357"/>
+        <w:rPr>
+          <w:b/>
+        </w:rPr>
+      </w:pPr>
+      <w:r>
+        <w:rPr>
+          <w:b/>
+        </w:rPr>
+        <w:t xml:space="preserve">Download the </w:t>
+      </w:r>
+      <w:proofErr w:type="spellStart"/>
+      <w:r>
+        <w:rPr>
+          <w:b/>
+        </w:rPr>
+        <w:t>epicsqt</w:t>
+      </w:r>
+      <w:proofErr w:type="spellEnd"/>
+      <w:r>
+        <w:rPr>
+          <w:b/>
+        </w:rPr>
+        <w:t xml:space="preserve"> project </w:t>
+      </w:r>
+    </w:p>
+    <w:p>
+      <w:pPr>
+        <w:ind w:left="720"/>
+      </w:pPr>
+      <w:r>
+        <w:t xml:space="preserve">There are three ways </w:t>
+      </w:r>
+      <w:r>
+        <w:t xml:space="preserve">described below </w:t>
+      </w:r>
+      <w:r>
+        <w:t>to get the framework</w:t>
+      </w:r>
+      <w:r>
+        <w:t>:</w:t>
+      </w:r>
+    </w:p>
+    <w:p>
+      <w:pPr>
+        <w:pStyle w:val="ListParagraph"/>
+        <w:numPr>
+          <w:ilvl w:val="0"/>
+          <w:numId w:val="11"/>
+        </w:numPr>
+        <w:ind w:left="1440"/>
+      </w:pPr>
+      <w:r>
+        <w:t>D</w:t>
+      </w:r>
+      <w:r>
+        <w:t xml:space="preserve">ownload the framework source in a single </w:t>
+      </w:r>
+      <w:proofErr w:type="spellStart"/>
+      <w:r>
+        <w:t>gzip</w:t>
+      </w:r>
+      <w:proofErr w:type="spellEnd"/>
+      <w:r>
+        <w:t xml:space="preserve"> file</w:t>
+      </w:r>
+    </w:p>
+    <w:p>
+      <w:pPr>
+        <w:pStyle w:val="ListParagraph"/>
+        <w:numPr>
+          <w:ilvl w:val="0"/>
+          <w:numId w:val="11"/>
+        </w:numPr>
+        <w:ind w:left="1440"/>
+      </w:pPr>
+      <w:r>
+        <w:t>U</w:t>
+      </w:r>
+      <w:r>
+        <w:t xml:space="preserve">se an </w:t>
+      </w:r>
+      <w:proofErr w:type="spellStart"/>
+      <w:r>
+        <w:t>svn</w:t>
+      </w:r>
+      <w:proofErr w:type="spellEnd"/>
+      <w:r>
+        <w:t xml:space="preserve"> client to extract the source from its </w:t>
+      </w:r>
+      <w:proofErr w:type="spellStart"/>
+      <w:r>
+        <w:t>svn</w:t>
+      </w:r>
+      <w:proofErr w:type="spellEnd"/>
+      <w:r>
+        <w:t xml:space="preserve"> repository</w:t>
+      </w:r>
+    </w:p>
+    <w:p>
+      <w:pPr>
+        <w:pStyle w:val="ListParagraph"/>
+        <w:numPr>
+          <w:ilvl w:val="0"/>
+          <w:numId w:val="11"/>
+        </w:numPr>
+        <w:ind w:left="1440"/>
+      </w:pPr>
+      <w:r>
+        <w:t>U</w:t>
+      </w:r>
+      <w:r>
+        <w:t xml:space="preserve">se </w:t>
+      </w:r>
+      <w:proofErr w:type="gramStart"/>
+      <w:r>
+        <w:t>an</w:t>
+      </w:r>
+      <w:proofErr w:type="gramEnd"/>
+      <w:r>
+        <w:t xml:space="preserve"> </w:t>
+      </w:r>
+      <w:proofErr w:type="spellStart"/>
+      <w:r>
+        <w:t>svn</w:t>
+      </w:r>
+      <w:proofErr w:type="spellEnd"/>
+      <w:r>
+        <w:t xml:space="preserve"> client to download a single </w:t>
+      </w:r>
+      <w:r>
+        <w:t xml:space="preserve">framework </w:t>
+      </w:r>
+      <w:proofErr w:type="spellStart"/>
+      <w:r>
+        <w:t>makefile</w:t>
+      </w:r>
+      <w:proofErr w:type="spellEnd"/>
+      <w:r>
+        <w:t xml:space="preserve"> which </w:t>
+      </w:r>
+      <w:r>
+        <w:t xml:space="preserve">can </w:t>
+      </w:r>
+      <w:r>
+        <w:t xml:space="preserve">then </w:t>
+      </w:r>
+      <w:r>
+        <w:t xml:space="preserve">be used to </w:t>
+      </w:r>
+      <w:r>
+        <w:t>download</w:t>
+      </w:r>
+      <w:r>
+        <w:t xml:space="preserve"> the framework</w:t>
+      </w:r>
+      <w:r>
+        <w:t>.</w:t>
+      </w:r>
+    </w:p>
+    <w:p>
+      <w:pPr>
+        <w:pStyle w:val="ListParagraph"/>
+        <w:keepNext/>
+        <w:numPr>
+          <w:ilvl w:val="0"/>
+          <w:numId w:val="16"/>
+        </w:numPr>
+        <w:ind w:left="714" w:hanging="357"/>
+        <w:rPr>
+          <w:b/>
+        </w:rPr>
+      </w:pPr>
+      <w:r>
+        <w:rPr>
+          <w:b/>
+        </w:rPr>
+        <w:t xml:space="preserve">Build the </w:t>
+      </w:r>
+      <w:proofErr w:type="spellStart"/>
+      <w:r>
+        <w:rPr>
+          <w:b/>
+        </w:rPr>
+        <w:t>epicsqt</w:t>
+      </w:r>
+      <w:proofErr w:type="spellEnd"/>
+      <w:r>
+        <w:rPr>
+          <w:b/>
+        </w:rPr>
+        <w:t xml:space="preserve"> project </w:t>
+      </w:r>
+    </w:p>
+    <w:p>
+      <w:pPr>
+        <w:ind w:left="720"/>
+      </w:pPr>
+      <w:r>
+        <w:t xml:space="preserve">There are three ways </w:t>
+      </w:r>
+      <w:r>
+        <w:t xml:space="preserve">described below </w:t>
+      </w:r>
+      <w:r>
+        <w:t>to build the QE Framework:</w:t>
+      </w:r>
+    </w:p>
+    <w:p>
+      <w:pPr>
+        <w:pStyle w:val="ListParagraph"/>
+        <w:numPr>
+          <w:ilvl w:val="0"/>
+          <w:numId w:val="12"/>
+        </w:numPr>
+        <w:ind w:left="1440"/>
+      </w:pPr>
+      <w:r>
+        <w:t>Qt Creator</w:t>
+      </w:r>
+    </w:p>
+    <w:p>
+      <w:pPr>
+        <w:pStyle w:val="ListParagraph"/>
+        <w:numPr>
+          <w:ilvl w:val="0"/>
+          <w:numId w:val="12"/>
+        </w:numPr>
+        <w:ind w:left="1440"/>
+      </w:pPr>
+      <w:proofErr w:type="spellStart"/>
+      <w:r>
+        <w:t>q</w:t>
+      </w:r>
+      <w:r>
+        <w:t>make</w:t>
+      </w:r>
+      <w:proofErr w:type="spellEnd"/>
+      <w:r>
+        <w:t xml:space="preserve"> and make </w:t>
+      </w:r>
+      <w:r>
+        <w:t>command</w:t>
+      </w:r>
+      <w:r>
+        <w:t>s</w:t>
+      </w:r>
+    </w:p>
+    <w:p>
+      <w:pPr>
+        <w:pStyle w:val="ListParagraph"/>
+        <w:numPr>
+          <w:ilvl w:val="0"/>
+          <w:numId w:val="12"/>
+        </w:numPr>
+        <w:ind w:left="1440"/>
+      </w:pPr>
+      <w:r>
+        <w:t xml:space="preserve">Framework </w:t>
+      </w:r>
+      <w:proofErr w:type="spellStart"/>
+      <w:r>
+        <w:t>m</w:t>
+      </w:r>
+      <w:r>
+        <w:t>akefile</w:t>
+      </w:r>
+      <w:proofErr w:type="spellEnd"/>
+    </w:p>
+    <w:p>
+      <w:pPr>
+        <w:ind w:left="720"/>
+      </w:pPr>
+      <w:r>
+        <w:t xml:space="preserve">Note, no matter how you build the framework </w:t>
+      </w:r>
+      <w:r>
+        <w:t xml:space="preserve">QWT will need to be accessible. If installed correctly - QMAKEFEATURES includes the location of the file qwt.prf - the ‘CONFIG += </w:t>
+      </w:r>
+      <w:proofErr w:type="spellStart"/>
+      <w:r>
+        <w:t>qwt</w:t>
+      </w:r>
+      <w:proofErr w:type="spellEnd"/>
+      <w:r>
+        <w:t xml:space="preserve">’ statement in the project file will be all you need. As an alternative, </w:t>
+      </w:r>
+      <w:r>
+        <w:t xml:space="preserve">you will need to </w:t>
+      </w:r>
+      <w:r>
+        <w:t xml:space="preserve">ensure the QWT libraries can be located for linking, and you will need to </w:t>
+      </w:r>
+      <w:r>
+        <w:t>define an environment variable to point to the QWT include files. The following is a typical example of the command required:</w:t>
+      </w:r>
+    </w:p>
+    <w:p>
+      <w:pPr>
+        <w:pBdr>
+          <w:top w:val="single" w:sz="4" w:space="1" w:color="auto"/>
+          <w:left w:val="single" w:sz="4" w:space="4" w:color="auto"/>
+          <w:bottom w:val="single" w:sz="4" w:space="1" w:color="auto"/>
+          <w:right w:val="single" w:sz="4" w:space="4" w:color="auto"/>
+        </w:pBdr>
+        <w:ind w:left="720"/>
+        <w:rPr>
+          <w:rFonts w:ascii="Courier" w:hAnsi="Courier"/>
+          <w:sz w:val="18"/>
+          <w:szCs w:val="18"/>
+        </w:rPr>
+      </w:pPr>
+      <w:proofErr w:type="gramStart"/>
+      <w:r>
+        <w:rPr>
+          <w:rFonts w:ascii="Courier" w:hAnsi="Courier"/>
+          <w:sz w:val="18"/>
+          <w:szCs w:val="18"/>
+        </w:rPr>
+        <w:t>export</w:t>
+      </w:r>
+      <w:proofErr w:type="gramEnd"/>
+      <w:r>
+        <w:rPr>
+          <w:rFonts w:ascii="Courier" w:hAnsi="Courier"/>
+          <w:sz w:val="18"/>
+          <w:szCs w:val="18"/>
+        </w:rPr>
+        <w:t xml:space="preserve"> QWT_INCLUDE_PATH=/</w:t>
+      </w:r>
+      <w:proofErr w:type="spellStart"/>
+      <w:r>
+        <w:rPr>
+          <w:rFonts w:ascii="Courier" w:hAnsi="Courier"/>
+          <w:sz w:val="18"/>
+          <w:szCs w:val="18"/>
+        </w:rPr>
+        <w:t>usr</w:t>
+      </w:r>
+      <w:proofErr w:type="spellEnd"/>
+      <w:r>
+        <w:rPr>
+          <w:rFonts w:ascii="Courier" w:hAnsi="Courier"/>
+          <w:sz w:val="18"/>
+          <w:szCs w:val="18"/>
+        </w:rPr>
+        <w:t>/include/</w:t>
+      </w:r>
+      <w:proofErr w:type="spellStart"/>
+      <w:r>
+        <w:rPr>
+          <w:rFonts w:ascii="Courier" w:hAnsi="Courier"/>
+          <w:sz w:val="18"/>
+          <w:szCs w:val="18"/>
+        </w:rPr>
+        <w:t>qwt</w:t>
+      </w:r>
+      <w:proofErr w:type="spellEnd"/>
+    </w:p>
+    <w:p>
+      <w:pPr>
+        <w:keepNext/>
+        <w:ind w:left="720"/>
+        <w:rPr>
+          <w:b/>
+          <w:u w:val="single"/>
+        </w:rPr>
+      </w:pPr>
+      <w:proofErr w:type="spellStart"/>
+      <w:r>
+        <w:rPr>
+          <w:b/>
+          <w:u w:val="single"/>
+        </w:rPr>
+        <w:t>FFmpeg</w:t>
+      </w:r>
+      <w:proofErr w:type="spellEnd"/>
+      <w:r>
+        <w:rPr>
+          <w:b/>
+          <w:u w:val="single"/>
+        </w:rPr>
+        <w:t xml:space="preserve"> option:</w:t>
+      </w:r>
+    </w:p>
+    <w:p>
+      <w:pPr>
+        <w:ind w:left="720"/>
+      </w:pPr>
+      <w:proofErr w:type="spellStart"/>
+      <w:r>
+        <w:t>FFmpeg</w:t>
+      </w:r>
+      <w:proofErr w:type="spellEnd"/>
+      <w:r>
+        <w:t xml:space="preserve"> will need to be available if you want the </w:t>
+      </w:r>
+      <w:proofErr w:type="spellStart"/>
+      <w:r>
+        <w:t>QEImage</w:t>
+      </w:r>
+      <w:proofErr w:type="spellEnd"/>
+      <w:r>
+        <w:t xml:space="preserve"> widget to be able to stream MPEG into the widget. If you want to be able to use an MPEG stream in the </w:t>
+      </w:r>
+      <w:proofErr w:type="spellStart"/>
+      <w:r>
+        <w:t>QEImage</w:t>
+      </w:r>
+      <w:proofErr w:type="spellEnd"/>
+      <w:r>
+        <w:t xml:space="preserve"> widget, install </w:t>
+      </w:r>
+      <w:proofErr w:type="spellStart"/>
+      <w:r>
+        <w:lastRenderedPageBreak/>
+        <w:t>FFmpeg</w:t>
+      </w:r>
+      <w:proofErr w:type="spellEnd"/>
+      <w:r>
+        <w:t xml:space="preserve"> and define the environment variable QE_USE_MPEG:</w:t>
+      </w:r>
+      <w:r>
+        <w:t xml:space="preserve"> (On Linux the variable can be defined as anything, on Windows it must point to the </w:t>
+      </w:r>
+      <w:proofErr w:type="spellStart"/>
+      <w:r>
+        <w:t>FFmpeg</w:t>
+      </w:r>
+      <w:proofErr w:type="spellEnd"/>
+      <w:r>
+        <w:t xml:space="preserve"> directory)</w:t>
+      </w:r>
+    </w:p>
+    <w:p>
+      <w:pPr>
+        <w:pBdr>
+          <w:top w:val="single" w:sz="4" w:space="1" w:color="auto"/>
+          <w:left w:val="single" w:sz="4" w:space="4" w:color="auto"/>
+          <w:bottom w:val="single" w:sz="4" w:space="1" w:color="auto"/>
+          <w:right w:val="single" w:sz="4" w:space="4" w:color="auto"/>
+        </w:pBdr>
+        <w:ind w:left="720"/>
+        <w:rPr>
+          <w:rFonts w:ascii="Courier" w:hAnsi="Courier"/>
+          <w:sz w:val="18"/>
+          <w:szCs w:val="18"/>
+        </w:rPr>
+      </w:pPr>
+      <w:proofErr w:type="gramStart"/>
+      <w:r>
+        <w:rPr>
+          <w:rFonts w:ascii="Courier" w:hAnsi="Courier"/>
+          <w:sz w:val="18"/>
+          <w:szCs w:val="18"/>
+        </w:rPr>
+        <w:t>export</w:t>
+      </w:r>
+      <w:proofErr w:type="gramEnd"/>
+      <w:r>
+        <w:rPr>
+          <w:rFonts w:ascii="Courier" w:hAnsi="Courier"/>
+          <w:sz w:val="18"/>
+          <w:szCs w:val="18"/>
+        </w:rPr>
+        <w:t xml:space="preserve"> Q</w:t>
+      </w:r>
+      <w:r>
+        <w:rPr>
+          <w:rFonts w:ascii="Courier" w:hAnsi="Courier"/>
+          <w:sz w:val="18"/>
+          <w:szCs w:val="18"/>
+        </w:rPr>
+        <w:t>E_</w:t>
+      </w:r>
+      <w:r>
+        <w:rPr>
+          <w:rFonts w:ascii="Courier" w:hAnsi="Courier"/>
+          <w:sz w:val="18"/>
+          <w:szCs w:val="18"/>
+        </w:rPr>
+        <w:t>FFMPEG</w:t>
+      </w:r>
+      <w:r>
+        <w:rPr>
+          <w:rFonts w:ascii="Courier" w:hAnsi="Courier"/>
+          <w:sz w:val="18"/>
+          <w:szCs w:val="18"/>
+        </w:rPr>
+        <w:t>=</w:t>
+      </w:r>
+      <w:r>
+        <w:rPr>
+          <w:rFonts w:ascii="Courier" w:hAnsi="Courier"/>
+          <w:sz w:val="18"/>
+          <w:szCs w:val="18"/>
+        </w:rPr>
+        <w:t>YES</w:t>
+      </w:r>
+    </w:p>
+    <w:p>
+      <w:pPr>
+        <w:ind w:left="720"/>
+      </w:pPr>
+      <w:r>
+        <w:t xml:space="preserve">If not using </w:t>
+      </w:r>
+      <w:proofErr w:type="spellStart"/>
+      <w:r>
+        <w:t>FFmpeg</w:t>
+      </w:r>
+      <w:proofErr w:type="spellEnd"/>
+      <w:r>
+        <w:t xml:space="preserve"> ensure the environment variable QE_</w:t>
+      </w:r>
+      <w:r>
+        <w:t>FF</w:t>
+      </w:r>
+      <w:r>
+        <w:t xml:space="preserve">MPEG is not defined at all. </w:t>
+      </w:r>
+      <w:r>
+        <w:t>On Linux w</w:t>
+      </w:r>
+      <w:r>
+        <w:t xml:space="preserve">hen expecting the </w:t>
+      </w:r>
+      <w:proofErr w:type="spellStart"/>
+      <w:r>
+        <w:t>FFmpeg</w:t>
+      </w:r>
+      <w:proofErr w:type="spellEnd"/>
+      <w:r>
+        <w:t xml:space="preserve"> library the project file framework.pro will look for the </w:t>
+      </w:r>
+      <w:proofErr w:type="spellStart"/>
+      <w:r>
+        <w:t>FFmpeg</w:t>
+      </w:r>
+      <w:proofErr w:type="spellEnd"/>
+      <w:r>
+        <w:t xml:space="preserve"> libraries and include f</w:t>
+      </w:r>
+      <w:r>
+        <w:t xml:space="preserve">iles in their default locations. On Windows, the </w:t>
+      </w:r>
+      <w:r>
+        <w:t>environment variable QE_USE_MPEG</w:t>
+      </w:r>
+      <w:r>
+        <w:t xml:space="preserve"> itself will be used to locate the libraries and include files.</w:t>
+      </w:r>
+    </w:p>
+    <w:p>
+      <w:pPr>
+        <w:keepNext/>
+        <w:ind w:left="720"/>
+        <w:rPr>
+          <w:b/>
+          <w:u w:val="single"/>
+        </w:rPr>
+      </w:pPr>
+      <w:proofErr w:type="spellStart"/>
+      <w:proofErr w:type="gramStart"/>
+      <w:r>
+        <w:rPr>
+          <w:b/>
+          <w:u w:val="single"/>
+        </w:rPr>
+        <w:t>caQtDM</w:t>
+      </w:r>
+      <w:proofErr w:type="spellEnd"/>
+      <w:proofErr w:type="gramEnd"/>
+      <w:r>
+        <w:rPr>
+          <w:b/>
+          <w:u w:val="single"/>
+        </w:rPr>
+        <w:t xml:space="preserve"> option:</w:t>
+      </w:r>
+    </w:p>
+    <w:p>
+      <w:pPr>
+        <w:ind w:left="720"/>
+      </w:pPr>
+      <w:proofErr w:type="spellStart"/>
+      <w:proofErr w:type="gramStart"/>
+      <w:r>
+        <w:t>caQtDM</w:t>
+      </w:r>
+      <w:proofErr w:type="spellEnd"/>
+      <w:proofErr w:type="gramEnd"/>
+      <w:r>
+        <w:t xml:space="preserve"> will need to be available if you want the </w:t>
+      </w:r>
+      <w:proofErr w:type="spellStart"/>
+      <w:r>
+        <w:t>QEGui</w:t>
+      </w:r>
+      <w:proofErr w:type="spellEnd"/>
+      <w:r>
+        <w:t xml:space="preserve"> GUI presentation application to activate </w:t>
+      </w:r>
+      <w:proofErr w:type="spellStart"/>
+      <w:r>
+        <w:t>caQtDM</w:t>
+      </w:r>
+      <w:proofErr w:type="spellEnd"/>
+      <w:r>
+        <w:t xml:space="preserve"> widgets. </w:t>
+      </w:r>
+      <w:proofErr w:type="spellStart"/>
+      <w:proofErr w:type="gramStart"/>
+      <w:r>
+        <w:t>caQtDM</w:t>
+      </w:r>
+      <w:proofErr w:type="spellEnd"/>
+      <w:proofErr w:type="gramEnd"/>
+      <w:r>
+        <w:t xml:space="preserve"> widgets are produced by PSI for conversion of MEDM screens. These widgets are not </w:t>
+      </w:r>
+      <w:r>
+        <w:t xml:space="preserve">EPICS aware. Application must supply them with EPICs data. The </w:t>
+      </w:r>
+      <w:proofErr w:type="spellStart"/>
+      <w:r>
+        <w:t>QEGui</w:t>
+      </w:r>
+      <w:proofErr w:type="spellEnd"/>
+      <w:r>
+        <w:t xml:space="preserve"> application will manage </w:t>
+      </w:r>
+      <w:proofErr w:type="spellStart"/>
+      <w:r>
+        <w:t>caQtDM</w:t>
+      </w:r>
+      <w:proofErr w:type="spellEnd"/>
+      <w:r>
+        <w:t xml:space="preserve"> widgets if </w:t>
+      </w:r>
+      <w:r>
+        <w:t xml:space="preserve">build with the </w:t>
+      </w:r>
+      <w:proofErr w:type="spellStart"/>
+      <w:r>
+        <w:t>caQtDM</w:t>
+      </w:r>
+      <w:proofErr w:type="spellEnd"/>
+      <w:r>
+        <w:t xml:space="preserve"> option.</w:t>
+      </w:r>
+    </w:p>
+    <w:p>
+      <w:pPr>
+        <w:ind w:left="720"/>
+      </w:pPr>
+      <w:r>
+        <w:t xml:space="preserve">To use </w:t>
+      </w:r>
+      <w:proofErr w:type="spellStart"/>
+      <w:r>
+        <w:t>caQtDM</w:t>
+      </w:r>
+      <w:proofErr w:type="spellEnd"/>
+      <w:r>
+        <w:t xml:space="preserve"> within </w:t>
+      </w:r>
+      <w:proofErr w:type="spellStart"/>
+      <w:r>
+        <w:t>QEGui</w:t>
+      </w:r>
+      <w:proofErr w:type="spellEnd"/>
+      <w:r>
+        <w:t xml:space="preserve">, install </w:t>
+      </w:r>
+      <w:proofErr w:type="spellStart"/>
+      <w:r>
+        <w:t>caQtDM</w:t>
+      </w:r>
+      <w:proofErr w:type="spellEnd"/>
+      <w:r>
+        <w:t xml:space="preserve"> and </w:t>
+      </w:r>
+      <w:r>
+        <w:t>define the environment variable QE_</w:t>
+      </w:r>
+      <w:r>
+        <w:t>CAQTDM</w:t>
+      </w:r>
+      <w:r>
+        <w:t xml:space="preserve"> to be the location of the </w:t>
+      </w:r>
+      <w:proofErr w:type="spellStart"/>
+      <w:r>
+        <w:t>caQtDM</w:t>
+      </w:r>
+      <w:proofErr w:type="spellEnd"/>
+      <w:r>
+        <w:t xml:space="preserve"> projects directory</w:t>
+      </w:r>
+      <w:r>
+        <w:t>:</w:t>
+      </w:r>
+    </w:p>
+    <w:p>
+      <w:pPr>
+        <w:pBdr>
+          <w:top w:val="single" w:sz="4" w:space="1" w:color="auto"/>
+          <w:left w:val="single" w:sz="4" w:space="4" w:color="auto"/>
+          <w:bottom w:val="single" w:sz="4" w:space="1" w:color="auto"/>
+          <w:right w:val="single" w:sz="4" w:space="4" w:color="auto"/>
+        </w:pBdr>
+        <w:ind w:left="720"/>
+        <w:rPr>
+          <w:rFonts w:ascii="Courier" w:hAnsi="Courier"/>
+          <w:sz w:val="18"/>
+          <w:szCs w:val="18"/>
+        </w:rPr>
+      </w:pPr>
+      <w:proofErr w:type="gramStart"/>
+      <w:r>
+        <w:rPr>
+          <w:rFonts w:ascii="Courier" w:hAnsi="Courier"/>
+          <w:sz w:val="18"/>
+          <w:szCs w:val="18"/>
+        </w:rPr>
+        <w:t>export</w:t>
+      </w:r>
+      <w:proofErr w:type="gramEnd"/>
+      <w:r>
+        <w:rPr>
+          <w:rFonts w:ascii="Courier" w:hAnsi="Courier"/>
+          <w:sz w:val="18"/>
+          <w:szCs w:val="18"/>
+        </w:rPr>
+        <w:t xml:space="preserve"> QE_USE_MPEG=</w:t>
+      </w:r>
+      <w:r>
+        <w:rPr>
+          <w:rFonts w:ascii="Courier" w:hAnsi="Courier"/>
+          <w:sz w:val="18"/>
+          <w:szCs w:val="18"/>
+        </w:rPr>
+        <w:t>/home/</w:t>
+      </w:r>
+      <w:r>
+        <w:rPr>
+          <w:rFonts w:ascii="Courier" w:hAnsi="Courier"/>
+          <w:i/>
+          <w:sz w:val="18"/>
+          <w:szCs w:val="18"/>
+        </w:rPr>
+        <w:t>user</w:t>
+      </w:r>
+      <w:r>
+        <w:rPr>
+          <w:rFonts w:ascii="Courier" w:hAnsi="Courier"/>
+          <w:sz w:val="18"/>
+          <w:szCs w:val="18"/>
+        </w:rPr>
+        <w:t>/</w:t>
+      </w:r>
+      <w:proofErr w:type="spellStart"/>
+      <w:r>
+        <w:rPr>
+          <w:rFonts w:ascii="Courier" w:hAnsi="Courier"/>
+          <w:sz w:val="18"/>
+          <w:szCs w:val="18"/>
+        </w:rPr>
+        <w:t>caQtDM_Projects</w:t>
+      </w:r>
+      <w:proofErr w:type="spellEnd"/>
+    </w:p>
+    <w:p>
+      <w:pPr>
+        <w:ind w:left="720"/>
+      </w:pPr>
+      <w:r>
+        <w:t xml:space="preserve">If not using </w:t>
+      </w:r>
+      <w:proofErr w:type="spellStart"/>
+      <w:r>
+        <w:t>caQtDM</w:t>
+      </w:r>
+      <w:proofErr w:type="spellEnd"/>
+      <w:r>
+        <w:t xml:space="preserve">, </w:t>
+      </w:r>
+      <w:r>
+        <w:t xml:space="preserve">ensure the environment variable </w:t>
+      </w:r>
+      <w:r>
+        <w:t>QE_</w:t>
+      </w:r>
+      <w:r>
+        <w:t>CAQTDM</w:t>
+      </w:r>
+      <w:r>
+        <w:t xml:space="preserve"> is not defined.</w:t>
+      </w:r>
+    </w:p>
+    <w:p>
+      <w:pPr>
+        <w:pStyle w:val="ListParagraph"/>
+        <w:keepNext/>
+        <w:numPr>
+          <w:ilvl w:val="0"/>
+          <w:numId w:val="16"/>
+        </w:numPr>
+        <w:ind w:left="714" w:hanging="357"/>
+        <w:rPr>
+          <w:b/>
+        </w:rPr>
+      </w:pPr>
+      <w:r>
+        <w:rPr>
+          <w:b/>
+        </w:rPr>
+        <w:t>Deploy the appropriate QE Framework components</w:t>
+      </w:r>
+    </w:p>
+    <w:p>
+      <w:pPr>
+        <w:ind w:left="720"/>
+      </w:pPr>
+      <w:r>
+        <w:t xml:space="preserve">There are hundreds of ways to deploy the QT based libraries and applications. </w:t>
+      </w:r>
+      <w:r>
+        <w:t xml:space="preserve">Two </w:t>
+      </w:r>
+      <w:r>
+        <w:t>simple alternative</w:t>
+      </w:r>
+      <w:r>
+        <w:t xml:space="preserve">s are </w:t>
+      </w:r>
+      <w:r>
+        <w:t>described below</w:t>
+      </w:r>
+      <w:r>
+        <w:t xml:space="preserve">. Both </w:t>
+      </w:r>
+      <w:r>
+        <w:t xml:space="preserve">enable the </w:t>
+      </w:r>
+      <w:proofErr w:type="spellStart"/>
+      <w:r>
+        <w:t>QEGui</w:t>
+      </w:r>
+      <w:proofErr w:type="spellEnd"/>
+      <w:r>
+        <w:t xml:space="preserve"> application and </w:t>
+      </w:r>
+      <w:r>
+        <w:t xml:space="preserve">allow the QE Framework to be used as a library loaded by applications </w:t>
+      </w:r>
+      <w:r>
+        <w:t>and</w:t>
+      </w:r>
+      <w:r>
+        <w:t xml:space="preserve"> as a Qt </w:t>
+      </w:r>
+      <w:proofErr w:type="spellStart"/>
+      <w:r>
+        <w:t>Plugin</w:t>
+      </w:r>
+      <w:proofErr w:type="spellEnd"/>
+      <w:r>
+        <w:t>:</w:t>
+      </w:r>
+    </w:p>
+    <w:p>
+      <w:pPr>
+        <w:pStyle w:val="ListParagraph"/>
+        <w:numPr>
+          <w:ilvl w:val="0"/>
+          <w:numId w:val="15"/>
+        </w:numPr>
+        <w:ind w:left="1440"/>
+      </w:pPr>
+      <w:r>
+        <w:t>Manual deployment</w:t>
+      </w:r>
+    </w:p>
+    <w:p>
+      <w:pPr>
+        <w:pStyle w:val="ListParagraph"/>
+        <w:numPr>
+          <w:ilvl w:val="0"/>
+          <w:numId w:val="15"/>
+        </w:numPr>
+        <w:ind w:left="1440"/>
+      </w:pPr>
+      <w:r>
+        <w:t xml:space="preserve">Framework </w:t>
+      </w:r>
+      <w:proofErr w:type="spellStart"/>
+      <w:r>
+        <w:t>makefile</w:t>
+      </w:r>
+      <w:proofErr w:type="spellEnd"/>
+      <w:r>
+        <w:t xml:space="preserve"> </w:t>
+      </w:r>
+    </w:p>
+    <w:p>
+      <w:pPr>
+        <w:ind w:left="720"/>
+      </w:pPr>
+      <w:r>
+        <w:t xml:space="preserve">Note, no matter how you deploy the framework, it may need to locate a Channel Access </w:t>
+      </w:r>
+      <w:proofErr w:type="spellStart"/>
+      <w:r>
+        <w:t>archiver</w:t>
+      </w:r>
+      <w:proofErr w:type="spellEnd"/>
+      <w:r>
+        <w:t xml:space="preserve"> and will attempt to do so using the environment variable </w:t>
+      </w:r>
+      <w:r>
+        <w:t>QE_ARCHIVE_LIST</w:t>
+      </w:r>
+      <w:r>
+        <w:t>. The following is a typical example of the command required to define this variable:</w:t>
+      </w:r>
+    </w:p>
+    <w:p>
+      <w:pPr>
+        <w:pBdr>
+          <w:top w:val="single" w:sz="4" w:space="1" w:color="auto"/>
+          <w:left w:val="single" w:sz="4" w:space="4" w:color="auto"/>
+          <w:bottom w:val="single" w:sz="4" w:space="1" w:color="auto"/>
+          <w:right w:val="single" w:sz="4" w:space="4" w:color="auto"/>
+        </w:pBdr>
+        <w:ind w:left="720" w:right="-472"/>
+        <w:rPr>
+          <w:rFonts w:ascii="Courier" w:hAnsi="Courier"/>
+          <w:sz w:val="18"/>
+          <w:szCs w:val="18"/>
+        </w:rPr>
+      </w:pPr>
+      <w:proofErr w:type="gramStart"/>
+      <w:r>
+        <w:rPr>
+          <w:rFonts w:ascii="Courier" w:hAnsi="Courier"/>
+          <w:sz w:val="18"/>
+          <w:szCs w:val="18"/>
+        </w:rPr>
+        <w:t>export</w:t>
+      </w:r>
+      <w:proofErr w:type="gramEnd"/>
+      <w:r>
+        <w:rPr>
+          <w:rFonts w:ascii="Courier" w:hAnsi="Courier"/>
+          <w:sz w:val="18"/>
+          <w:szCs w:val="18"/>
+        </w:rPr>
+        <w:t xml:space="preserve"> QE_ARCHIVE_LIST=archiver.synchrotron.org.au:80/cgi-bin/ArchiveDataServer1.cgi archiver.synchrotron.org.au:80/</w:t>
+      </w:r>
+      <w:proofErr w:type="spellStart"/>
+      <w:r>
+        <w:rPr>
+          <w:rFonts w:ascii="Courier" w:hAnsi="Courier"/>
+          <w:sz w:val="18"/>
+          <w:szCs w:val="18"/>
+        </w:rPr>
+        <w:t>cgi</w:t>
+      </w:r>
+      <w:proofErr w:type="spellEnd"/>
+      <w:r>
+        <w:rPr>
+          <w:rFonts w:ascii="Courier" w:hAnsi="Courier"/>
+          <w:sz w:val="18"/>
+          <w:szCs w:val="18"/>
+        </w:rPr>
+        <w:t>-bin/ArchiveDataServer2.cgi</w:t>
+      </w:r>
+    </w:p>
+    <w:p>
+      <w:pPr>
+        <w:rPr>
+          <w:sz w:val="18"/>
+          <w:szCs w:val="18"/>
+        </w:rPr>
+      </w:pPr>
+      <w:r>
+        <w:rPr>
+          <w:sz w:val="18"/>
+          <w:szCs w:val="18"/>
+        </w:rPr>
+        <w:t>Note</w:t>
+      </w:r>
+      <w:proofErr w:type="gramStart"/>
+      <w:r>
+        <w:rPr>
+          <w:sz w:val="18"/>
+          <w:szCs w:val="18"/>
+        </w:rPr>
+        <w:t>,</w:t>
+      </w:r>
+      <w:proofErr w:type="gramEnd"/>
+      <w:r>
+        <w:rPr>
+          <w:sz w:val="18"/>
+          <w:szCs w:val="18"/>
+        </w:rPr>
+        <w:t xml:space="preserve"> all the examples for getting and building the QE Framework assume the </w:t>
+      </w:r>
+      <w:proofErr w:type="spellStart"/>
+      <w:r>
+        <w:rPr>
+          <w:sz w:val="18"/>
+          <w:szCs w:val="18"/>
+        </w:rPr>
+        <w:t>epicsqt</w:t>
+      </w:r>
+      <w:proofErr w:type="spellEnd"/>
+      <w:r>
+        <w:rPr>
+          <w:sz w:val="18"/>
+          <w:szCs w:val="18"/>
+        </w:rPr>
+        <w:t xml:space="preserve"> project has been placed in the directory ~/</w:t>
+      </w:r>
+      <w:proofErr w:type="spellStart"/>
+      <w:r>
+        <w:rPr>
+          <w:sz w:val="18"/>
+          <w:szCs w:val="18"/>
+        </w:rPr>
+        <w:t>epicsqt</w:t>
+      </w:r>
+      <w:proofErr w:type="spellEnd"/>
+      <w:r>
+        <w:rPr>
+          <w:sz w:val="18"/>
+          <w:szCs w:val="18"/>
+        </w:rPr>
+        <w:t>.</w:t>
+      </w:r>
+    </w:p>
+    <w:p>
+      <w:pPr>
+        <w:pStyle w:val="Heading3"/>
+      </w:pPr>
+      <w:bookmarkStart w:id="16" w:name="_Toc390764692"/>
+      <w:r>
+        <w:t xml:space="preserve">Getting the </w:t>
+      </w:r>
+      <w:proofErr w:type="spellStart"/>
+      <w:r>
+        <w:t>epicsqt</w:t>
+      </w:r>
+      <w:proofErr w:type="spellEnd"/>
+      <w:r>
+        <w:t xml:space="preserve"> project as a </w:t>
+      </w:r>
+      <w:proofErr w:type="spellStart"/>
+      <w:r>
+        <w:t>gzip</w:t>
+      </w:r>
+      <w:proofErr w:type="spellEnd"/>
+      <w:r>
+        <w:t xml:space="preserve"> file</w:t>
+      </w:r>
+      <w:bookmarkEnd w:id="16"/>
+    </w:p>
+    <w:p>
+      <w:r>
+        <w:t xml:space="preserve">The latest </w:t>
+      </w:r>
+      <w:proofErr w:type="spellStart"/>
+      <w:r>
+        <w:t>gzip</w:t>
+      </w:r>
+      <w:proofErr w:type="spellEnd"/>
+      <w:r>
+        <w:t xml:space="preserve"> file is available for download from </w:t>
       </w:r>
       <w:hyperlink r:id="rId13" w:history="1">
         <w:r>
@@ -2817,537 +4248,23 @@
           <w:t>http://sourceforge.net/projects/epicsqt</w:t>
         </w:r>
       </w:hyperlink>
-    </w:p>
-    <w:p>
-      <w:r>
-        <w:t>To use the framework, you must download the epicsqt project, build it, and deploy the appropriate QE Framework components.</w:t>
-      </w:r>
-    </w:p>
-    <w:p>
-      <w:pPr>
-        <w:pStyle w:val="ListParagraph"/>
-        <w:keepNext/>
-        <w:numPr>
-          <w:ilvl w:val="0"/>
-          <w:numId w:val="16"/>
-        </w:numPr>
-        <w:ind w:left="714" w:hanging="357"/>
-        <w:rPr>
-          <w:b/>
-        </w:rPr>
-      </w:pPr>
-      <w:r>
-        <w:rPr>
-          <w:b/>
-        </w:rPr>
-        <w:t xml:space="preserve">Download the epicsqt project </w:t>
-      </w:r>
-    </w:p>
-    <w:p>
-      <w:pPr>
-        <w:ind w:left="720"/>
-      </w:pPr>
-      <w:r>
-        <w:t xml:space="preserve">There are three ways </w:t>
-      </w:r>
-      <w:r>
-        <w:t xml:space="preserve">described below </w:t>
-      </w:r>
-      <w:r>
-        <w:t>to get the framework</w:t>
-      </w:r>
-      <w:r>
-        <w:t>:</w:t>
-      </w:r>
-    </w:p>
-    <w:p>
-      <w:pPr>
-        <w:pStyle w:val="ListParagraph"/>
-        <w:numPr>
-          <w:ilvl w:val="0"/>
-          <w:numId w:val="11"/>
-        </w:numPr>
-        <w:ind w:left="1440"/>
-      </w:pPr>
-      <w:r>
-        <w:t>D</w:t>
-      </w:r>
-      <w:r>
-        <w:t>ownload the framework source in a single gzip file</w:t>
-      </w:r>
-    </w:p>
-    <w:p>
-      <w:pPr>
-        <w:pStyle w:val="ListParagraph"/>
-        <w:numPr>
-          <w:ilvl w:val="0"/>
-          <w:numId w:val="11"/>
-        </w:numPr>
-        <w:ind w:left="1440"/>
-      </w:pPr>
-      <w:r>
-        <w:t>U</w:t>
-      </w:r>
-      <w:r>
-        <w:t xml:space="preserve">se an svn client to extract the source from its </w:t>
-      </w:r>
-      <w:r>
-        <w:t>svn repository</w:t>
-      </w:r>
-    </w:p>
-    <w:p>
-      <w:pPr>
-        <w:pStyle w:val="ListParagraph"/>
-        <w:numPr>
-          <w:ilvl w:val="0"/>
-          <w:numId w:val="11"/>
-        </w:numPr>
-        <w:ind w:left="1440"/>
-      </w:pPr>
-      <w:r>
-        <w:t>U</w:t>
-      </w:r>
-      <w:r>
-        <w:t xml:space="preserve">se an svn client to download a single </w:t>
-      </w:r>
-      <w:r>
-        <w:t xml:space="preserve">framework </w:t>
-      </w:r>
-      <w:r>
-        <w:t>makefile</w:t>
-      </w:r>
-      <w:r>
-        <w:t xml:space="preserve"> which </w:t>
-      </w:r>
-      <w:r>
-        <w:t xml:space="preserve">can </w:t>
-      </w:r>
-      <w:r>
-        <w:t xml:space="preserve">then </w:t>
-      </w:r>
-      <w:r>
-        <w:t xml:space="preserve">be used to </w:t>
-      </w:r>
-      <w:r>
-        <w:t>download</w:t>
-      </w:r>
-      <w:r>
-        <w:t xml:space="preserve"> the framework</w:t>
-      </w:r>
       <w:r>
         <w:t>.</w:t>
       </w:r>
     </w:p>
     <w:p>
-      <w:pPr>
-        <w:pStyle w:val="ListParagraph"/>
-        <w:keepNext/>
-        <w:numPr>
-          <w:ilvl w:val="0"/>
-          <w:numId w:val="16"/>
-        </w:numPr>
-        <w:ind w:left="714" w:hanging="357"/>
-        <w:rPr>
-          <w:b/>
-        </w:rPr>
-      </w:pPr>
-      <w:r>
-        <w:rPr>
-          <w:b/>
-        </w:rPr>
-        <w:t xml:space="preserve">Build the epicsqt project </w:t>
-      </w:r>
-    </w:p>
-    <w:p>
-      <w:pPr>
-        <w:ind w:left="720"/>
-      </w:pPr>
-      <w:r>
-        <w:t xml:space="preserve">There are three ways </w:t>
-      </w:r>
-      <w:r>
-        <w:t xml:space="preserve">described below </w:t>
-      </w:r>
-      <w:r>
-        <w:t>to build the QE Framework:</w:t>
-      </w:r>
-    </w:p>
-    <w:p>
-      <w:pPr>
-        <w:pStyle w:val="ListParagraph"/>
-        <w:numPr>
-          <w:ilvl w:val="0"/>
-          <w:numId w:val="12"/>
-        </w:numPr>
-        <w:ind w:left="1440"/>
-      </w:pPr>
-      <w:r>
-        <w:t>Qt Creator</w:t>
-      </w:r>
-    </w:p>
-    <w:p>
-      <w:pPr>
-        <w:pStyle w:val="ListParagraph"/>
-        <w:numPr>
-          <w:ilvl w:val="0"/>
-          <w:numId w:val="12"/>
-        </w:numPr>
-        <w:ind w:left="1440"/>
-      </w:pPr>
-      <w:r>
-        <w:t>q</w:t>
-      </w:r>
-      <w:r>
-        <w:t>make</w:t>
-      </w:r>
-      <w:r>
-        <w:t xml:space="preserve"> and make </w:t>
-      </w:r>
-      <w:r>
-        <w:t>command</w:t>
-      </w:r>
-      <w:r>
-        <w:t>s</w:t>
-      </w:r>
-    </w:p>
-    <w:p>
-      <w:pPr>
-        <w:pStyle w:val="ListParagraph"/>
-        <w:numPr>
-          <w:ilvl w:val="0"/>
-          <w:numId w:val="12"/>
-        </w:numPr>
-        <w:ind w:left="1440"/>
-      </w:pPr>
-      <w:r>
-        <w:t xml:space="preserve">Framework </w:t>
-      </w:r>
-      <w:r>
-        <w:t>m</w:t>
-      </w:r>
-      <w:r>
-        <w:t>akefile</w:t>
-      </w:r>
-    </w:p>
-    <w:p>
-      <w:pPr>
-        <w:ind w:left="720"/>
-        <w:rPr>
-          <w:i/>
-        </w:rPr>
-      </w:pPr>
-      <w:r>
-        <w:rPr>
-          <w:i/>
-        </w:rPr>
-        <w:t xml:space="preserve">Note, no matter how you build the framework </w:t>
-      </w:r>
-      <w:r>
-        <w:rPr>
-          <w:i/>
-        </w:rPr>
-        <w:t xml:space="preserve">QWT will need to be accessible. If installed correctly - QMAKEFEATURES includes the location of the file qwt.prf - the ‘CONFIG += qwt’ statement in the project file will be all you need. As an alternative, </w:t>
-      </w:r>
-      <w:r>
-        <w:rPr>
-          <w:i/>
-        </w:rPr>
-        <w:t xml:space="preserve">you will need to </w:t>
-      </w:r>
-      <w:r>
-        <w:rPr>
-          <w:i/>
-        </w:rPr>
-        <w:t xml:space="preserve">ensure the QWT libraries can be located for linking, and you will need to </w:t>
-      </w:r>
-      <w:r>
-        <w:rPr>
-          <w:i/>
-        </w:rPr>
-        <w:t>define an environment variable to point to the QWT include files. The following is a typical example of the command required:</w:t>
-      </w:r>
-    </w:p>
-    <w:p>
-      <w:pPr>
-        <w:pBdr>
-          <w:top w:val="single" w:sz="4" w:space="1" w:color="auto"/>
-          <w:left w:val="single" w:sz="4" w:space="4" w:color="auto"/>
-          <w:bottom w:val="single" w:sz="4" w:space="1" w:color="auto"/>
-          <w:right w:val="single" w:sz="4" w:space="4" w:color="auto"/>
-        </w:pBdr>
-        <w:ind w:left="720"/>
-        <w:rPr>
-          <w:rFonts w:ascii="Courier" w:hAnsi="Courier"/>
-          <w:sz w:val="18"/>
-          <w:szCs w:val="18"/>
-        </w:rPr>
-      </w:pPr>
-      <w:r>
-        <w:rPr>
-          <w:rFonts w:ascii="Courier" w:hAnsi="Courier"/>
-          <w:sz w:val="18"/>
-          <w:szCs w:val="18"/>
-        </w:rPr>
-        <w:t>export QWT_INCLUDE_PATH=/usr/include/qwt</w:t>
-      </w:r>
-    </w:p>
-    <w:p>
-      <w:pPr>
-        <w:ind w:left="720"/>
-        <w:rPr>
-          <w:i/>
-        </w:rPr>
-      </w:pPr>
-      <w:r>
-        <w:rPr>
-          <w:i/>
-        </w:rPr>
-        <w:t>Note, no matter how you build the framework</w:t>
-      </w:r>
-      <w:r>
-        <w:rPr>
-          <w:i/>
-        </w:rPr>
-        <w:t xml:space="preserve"> FFmpeg will need to be available if you want the QEImage widget to be able to stream MPEG into the widget. If you want to be able to use an MPEG stream in the QEImage widget, install FFmpeg and define the environment variable QE_USE_MPEG:</w:t>
-      </w:r>
-    </w:p>
-    <w:p>
-      <w:pPr>
-        <w:pBdr>
-          <w:top w:val="single" w:sz="4" w:space="1" w:color="auto"/>
-          <w:left w:val="single" w:sz="4" w:space="4" w:color="auto"/>
-          <w:bottom w:val="single" w:sz="4" w:space="1" w:color="auto"/>
-          <w:right w:val="single" w:sz="4" w:space="4" w:color="auto"/>
-        </w:pBdr>
-        <w:ind w:left="720"/>
-        <w:rPr>
-          <w:rFonts w:ascii="Courier" w:hAnsi="Courier"/>
-          <w:sz w:val="18"/>
-          <w:szCs w:val="18"/>
-        </w:rPr>
-      </w:pPr>
-      <w:r>
-        <w:rPr>
-          <w:rFonts w:ascii="Courier" w:hAnsi="Courier"/>
-          <w:sz w:val="18"/>
-          <w:szCs w:val="18"/>
-        </w:rPr>
-        <w:t>export Q</w:t>
-      </w:r>
-      <w:r>
-        <w:rPr>
-          <w:rFonts w:ascii="Courier" w:hAnsi="Courier"/>
-          <w:sz w:val="18"/>
-          <w:szCs w:val="18"/>
-        </w:rPr>
-        <w:t>E_USE_MPEG</w:t>
-      </w:r>
-      <w:r>
-        <w:rPr>
-          <w:rFonts w:ascii="Courier" w:hAnsi="Courier"/>
-          <w:sz w:val="18"/>
-          <w:szCs w:val="18"/>
-        </w:rPr>
-        <w:t>=</w:t>
-      </w:r>
-      <w:r>
-        <w:rPr>
-          <w:rFonts w:ascii="Courier" w:hAnsi="Courier"/>
-          <w:sz w:val="18"/>
-          <w:szCs w:val="18"/>
-        </w:rPr>
-        <w:t>YES</w:t>
-      </w:r>
-    </w:p>
-    <w:p>
-      <w:pPr>
-        <w:ind w:left="720"/>
-        <w:rPr>
-          <w:i/>
-        </w:rPr>
-      </w:pPr>
-      <w:r>
-        <w:rPr>
-          <w:i/>
-        </w:rPr>
-        <w:lastRenderedPageBreak/>
-        <w:t>If not using FFmpeg ensure the environment variable QE_USE_MPEG is not defined at all.</w:t>
-      </w:r>
-      <w:r>
-        <w:rPr>
-          <w:i/>
-        </w:rPr>
-        <w:t xml:space="preserve"> When expecting the FFmpeg library the project file framework.pro will look for the FFmpeg libraries and include files in their default locations.</w:t>
-      </w:r>
-    </w:p>
-    <w:p>
-      <w:pPr>
-        <w:pStyle w:val="ListParagraph"/>
-        <w:keepNext/>
-        <w:numPr>
-          <w:ilvl w:val="0"/>
-          <w:numId w:val="16"/>
-        </w:numPr>
-        <w:ind w:left="714" w:hanging="357"/>
-        <w:rPr>
-          <w:b/>
-        </w:rPr>
-      </w:pPr>
-      <w:r>
-        <w:rPr>
-          <w:b/>
-        </w:rPr>
-        <w:t>Deploy the appropriate QE Framework components</w:t>
-      </w:r>
-    </w:p>
-    <w:p>
-      <w:pPr>
-        <w:ind w:left="720"/>
-      </w:pPr>
-      <w:r>
-        <w:t xml:space="preserve">There are hundreds of ways to deploy the QT based libraries and applications. </w:t>
-      </w:r>
-      <w:r>
-        <w:t xml:space="preserve">Two </w:t>
-      </w:r>
-      <w:r>
-        <w:t>simple alternative</w:t>
-      </w:r>
-      <w:r>
-        <w:t xml:space="preserve">s are </w:t>
-      </w:r>
-      <w:r>
-        <w:t>described below</w:t>
-      </w:r>
-      <w:r>
-        <w:t xml:space="preserve">. Both </w:t>
-      </w:r>
-      <w:r>
-        <w:t xml:space="preserve">enable the QEGui application and </w:t>
-      </w:r>
-      <w:r>
-        <w:t xml:space="preserve">allow the QE Framework to be used as a library loaded by applications </w:t>
-      </w:r>
-      <w:r>
-        <w:t>and</w:t>
-      </w:r>
-      <w:r>
-        <w:t xml:space="preserve"> as a Qt Plugin</w:t>
-      </w:r>
-      <w:r>
-        <w:t>:</w:t>
-      </w:r>
-    </w:p>
-    <w:p>
-      <w:pPr>
-        <w:pStyle w:val="ListParagraph"/>
-        <w:numPr>
-          <w:ilvl w:val="0"/>
-          <w:numId w:val="15"/>
-        </w:numPr>
-        <w:ind w:left="1440"/>
-      </w:pPr>
-      <w:r>
-        <w:t>Manual deployment</w:t>
-      </w:r>
-    </w:p>
-    <w:p>
-      <w:pPr>
-        <w:pStyle w:val="ListParagraph"/>
-        <w:numPr>
-          <w:ilvl w:val="0"/>
-          <w:numId w:val="15"/>
-        </w:numPr>
-        <w:ind w:left="1440"/>
-      </w:pPr>
-      <w:r>
-        <w:t xml:space="preserve">Framework makefile </w:t>
-      </w:r>
-    </w:p>
-    <w:p>
-      <w:pPr>
-        <w:ind w:left="720"/>
-      </w:pPr>
-      <w:r>
-        <w:t xml:space="preserve">Note, no matter how you deploy the framework, it may need to locate a Channel Access archiver and will attempt to do so using the environment variable </w:t>
-      </w:r>
-      <w:r>
-        <w:t>QE_ARCHIVE_LIST</w:t>
-      </w:r>
-      <w:r>
-        <w:t>. The following is a typical example of the command required to define this variable:</w:t>
-      </w:r>
-    </w:p>
-    <w:p>
-      <w:pPr>
-        <w:pBdr>
-          <w:top w:val="single" w:sz="4" w:space="1" w:color="auto"/>
-          <w:left w:val="single" w:sz="4" w:space="4" w:color="auto"/>
-          <w:bottom w:val="single" w:sz="4" w:space="1" w:color="auto"/>
-          <w:right w:val="single" w:sz="4" w:space="4" w:color="auto"/>
-        </w:pBdr>
-        <w:ind w:left="720" w:right="-472"/>
-        <w:rPr>
-          <w:rFonts w:ascii="Courier" w:hAnsi="Courier"/>
-          <w:sz w:val="18"/>
-          <w:szCs w:val="18"/>
-        </w:rPr>
-      </w:pPr>
-      <w:r>
-        <w:rPr>
-          <w:rFonts w:ascii="Courier" w:hAnsi="Courier"/>
-          <w:sz w:val="18"/>
-          <w:szCs w:val="18"/>
-        </w:rPr>
-        <w:t>export QE_ARCHIVE_LIST=archiver.synchrotron.org.au:80/cgi-bin/ArchiveDataServer1.cgi archiver.synchrotron.org.au:80/cgi-bin/ArchiveDataServer2.cgi</w:t>
-      </w:r>
-    </w:p>
-    <w:p>
-      <w:pPr>
-        <w:rPr>
-          <w:sz w:val="18"/>
-          <w:szCs w:val="18"/>
-        </w:rPr>
-      </w:pPr>
-      <w:r>
-        <w:rPr>
-          <w:sz w:val="18"/>
-          <w:szCs w:val="18"/>
-        </w:rPr>
-        <w:t>Note, all the examples for getting and building the QE Framework assume the epicsqt project has been placed in the directory ~/epicsqt.</w:t>
-      </w:r>
-    </w:p>
-    <w:p>
-      <w:pPr>
-        <w:pStyle w:val="Heading3"/>
-      </w:pPr>
-      <w:bookmarkStart w:id="16" w:name="_Toc383163212"/>
-      <w:r>
-        <w:t>Getting the epicsqt project as a gzip file</w:t>
-      </w:r>
-      <w:bookmarkEnd w:id="16"/>
-    </w:p>
-    <w:p>
-      <w:r>
-        <w:t xml:space="preserve">The latest gzip file is available for download from </w:t>
+      <w:r>
+        <w:t xml:space="preserve">The same </w:t>
+      </w:r>
+      <w:proofErr w:type="spellStart"/>
+      <w:r>
+        <w:t>gzip</w:t>
+      </w:r>
+      <w:proofErr w:type="spellEnd"/>
+      <w:r>
+        <w:t xml:space="preserve"> file, along with earlier versions and links to documentation is available at </w:t>
       </w:r>
       <w:hyperlink r:id="rId14" w:history="1">
-        <w:r>
-          <w:rPr>
-            <w:rStyle w:val="Hyperlink"/>
-          </w:rPr>
-          <w:t>http://sourceforge.net/projects/epicsqt</w:t>
-        </w:r>
-      </w:hyperlink>
-      <w:r>
-        <w:t>.</w:t>
-      </w:r>
-    </w:p>
-    <w:p>
-      <w:r>
-        <w:t xml:space="preserve">The same gzip file, along with earlier versions and links to documentation is available at </w:t>
-      </w:r>
-      <w:hyperlink r:id="rId15" w:history="1">
         <w:r>
           <w:rPr>
             <w:rStyle w:val="Hyperlink"/>
@@ -3358,7 +4275,16 @@
     </w:p>
     <w:p>
       <w:r>
-        <w:t xml:space="preserve">The contents of the gzip </w:t>
+        <w:lastRenderedPageBreak/>
+        <w:t xml:space="preserve">The contents of the </w:t>
+      </w:r>
+      <w:proofErr w:type="spellStart"/>
+      <w:r>
+        <w:t>gzip</w:t>
+      </w:r>
+      <w:proofErr w:type="spellEnd"/>
+      <w:r>
+        <w:t xml:space="preserve"> </w:t>
       </w:r>
       <w:r>
         <w:t>can be extracted using the following command:</w:t>
@@ -3378,13 +4304,41 @@
           <w:szCs w:val="18"/>
         </w:rPr>
       </w:pPr>
-      <w:r>
-        <w:rPr>
-          <w:rFonts w:ascii="Courier" w:hAnsi="Courier"/>
-          <w:sz w:val="18"/>
-          <w:szCs w:val="18"/>
-        </w:rPr>
-        <w:t>tar -zxvf epicsqt-1.1.8-src.tar.gz</w:t>
+      <w:proofErr w:type="gramStart"/>
+      <w:r>
+        <w:rPr>
+          <w:rFonts w:ascii="Courier" w:hAnsi="Courier"/>
+          <w:sz w:val="18"/>
+          <w:szCs w:val="18"/>
+        </w:rPr>
+        <w:t>tar</w:t>
+      </w:r>
+      <w:proofErr w:type="gramEnd"/>
+      <w:r>
+        <w:rPr>
+          <w:rFonts w:ascii="Courier" w:hAnsi="Courier"/>
+          <w:sz w:val="18"/>
+          <w:szCs w:val="18"/>
+        </w:rPr>
+        <w:t xml:space="preserve"> -</w:t>
+      </w:r>
+      <w:proofErr w:type="spellStart"/>
+      <w:r>
+        <w:rPr>
+          <w:rFonts w:ascii="Courier" w:hAnsi="Courier"/>
+          <w:sz w:val="18"/>
+          <w:szCs w:val="18"/>
+        </w:rPr>
+        <w:t>zxvf</w:t>
+      </w:r>
+      <w:proofErr w:type="spellEnd"/>
+      <w:r>
+        <w:rPr>
+          <w:rFonts w:ascii="Courier" w:hAnsi="Courier"/>
+          <w:sz w:val="18"/>
+          <w:szCs w:val="18"/>
+        </w:rPr>
+        <w:t xml:space="preserve"> epicsqt-1.1.8-src.tar.gz</w:t>
       </w:r>
     </w:p>
     <w:p>
@@ -3393,20 +4347,38 @@
       </w:pPr>
       <w:bookmarkStart w:id="17" w:name="_Ref341874560"/>
       <w:bookmarkStart w:id="18" w:name="_Ref341874636"/>
-      <w:bookmarkStart w:id="19" w:name="_Toc383163213"/>
-      <w:r>
-        <w:t xml:space="preserve">Getting the epicsqt project using </w:t>
-      </w:r>
+      <w:bookmarkStart w:id="19" w:name="_Toc390764693"/>
+      <w:r>
+        <w:t xml:space="preserve">Getting the </w:t>
+      </w:r>
+      <w:proofErr w:type="spellStart"/>
+      <w:r>
+        <w:t>epicsqt</w:t>
+      </w:r>
+      <w:proofErr w:type="spellEnd"/>
+      <w:r>
+        <w:t xml:space="preserve"> project using </w:t>
+      </w:r>
+      <w:proofErr w:type="spellStart"/>
       <w:r>
         <w:t>svn</w:t>
       </w:r>
       <w:bookmarkEnd w:id="17"/>
       <w:bookmarkEnd w:id="18"/>
       <w:bookmarkEnd w:id="19"/>
-    </w:p>
-    <w:p>
-      <w:r>
-        <w:t>The latest source code for the QE Framework can be downloaded using the following svn command:</w:t>
+      <w:proofErr w:type="spellEnd"/>
+    </w:p>
+    <w:p>
+      <w:r>
+        <w:t xml:space="preserve">The latest source code for the QE Framework can be downloaded using the following </w:t>
+      </w:r>
+      <w:proofErr w:type="spellStart"/>
+      <w:r>
+        <w:t>svn</w:t>
+      </w:r>
+      <w:proofErr w:type="spellEnd"/>
+      <w:r>
+        <w:t xml:space="preserve"> command:</w:t>
       </w:r>
     </w:p>
     <w:p>
@@ -3423,36 +4395,97 @@
           <w:szCs w:val="18"/>
         </w:rPr>
       </w:pPr>
-      <w:r>
-        <w:rPr>
-          <w:rFonts w:ascii="Courier" w:hAnsi="Courier"/>
-          <w:sz w:val="18"/>
-          <w:szCs w:val="18"/>
-        </w:rPr>
-        <w:t>svn co http://svn.code.sf.net/p/epicsqt/code/trunk epicsqt/trunk</w:t>
-      </w:r>
-    </w:p>
-    <w:p>
-      <w:r>
-        <w:t>This command will create a directory ‘epicsqt</w:t>
-      </w:r>
-      <w:r>
+      <w:proofErr w:type="spellStart"/>
+      <w:proofErr w:type="gramStart"/>
+      <w:r>
+        <w:rPr>
+          <w:rFonts w:ascii="Courier" w:hAnsi="Courier"/>
+          <w:sz w:val="18"/>
+          <w:szCs w:val="18"/>
+        </w:rPr>
+        <w:t>svn</w:t>
+      </w:r>
+      <w:proofErr w:type="spellEnd"/>
+      <w:proofErr w:type="gramEnd"/>
+      <w:r>
+        <w:rPr>
+          <w:rFonts w:ascii="Courier" w:hAnsi="Courier"/>
+          <w:sz w:val="18"/>
+          <w:szCs w:val="18"/>
+        </w:rPr>
+        <w:t xml:space="preserve"> co http://svn.code.sf.net/p/epicsqt/code/trunk </w:t>
+      </w:r>
+      <w:proofErr w:type="spellStart"/>
+      <w:r>
+        <w:rPr>
+          <w:rFonts w:ascii="Courier" w:hAnsi="Courier"/>
+          <w:sz w:val="18"/>
+          <w:szCs w:val="18"/>
+        </w:rPr>
+        <w:t>epicsqt</w:t>
+      </w:r>
+      <w:proofErr w:type="spellEnd"/>
+      <w:r>
+        <w:rPr>
+          <w:rFonts w:ascii="Courier" w:hAnsi="Courier"/>
+          <w:sz w:val="18"/>
+          <w:szCs w:val="18"/>
+        </w:rPr>
         <w:t>/trunk</w:t>
       </w:r>
+    </w:p>
+    <w:p>
+      <w:r>
+        <w:t>This command will create a directory ‘</w:t>
+      </w:r>
+      <w:proofErr w:type="spellStart"/>
+      <w:r>
+        <w:t>epicsqt</w:t>
+      </w:r>
+      <w:proofErr w:type="spellEnd"/>
+      <w:r>
+        <w:t>/trunk</w:t>
+      </w:r>
       <w:r>
         <w:t>’ containing the QE Framework project.</w:t>
       </w:r>
     </w:p>
     <w:p>
-      <w:r>
-        <w:t>An svn client can also be used to get earlier version of the source code.</w:t>
-      </w:r>
-    </w:p>
-    <w:p>
-      <w:r>
-        <w:t xml:space="preserve">SourceForge also provide a browser based interface to the svn repository at </w:t>
-      </w:r>
-      <w:hyperlink r:id="rId16" w:history="1">
+      <w:proofErr w:type="gramStart"/>
+      <w:r>
+        <w:t>An</w:t>
+      </w:r>
+      <w:proofErr w:type="gramEnd"/>
+      <w:r>
+        <w:t xml:space="preserve"> </w:t>
+      </w:r>
+      <w:proofErr w:type="spellStart"/>
+      <w:r>
+        <w:t>svn</w:t>
+      </w:r>
+      <w:proofErr w:type="spellEnd"/>
+      <w:r>
+        <w:t xml:space="preserve"> client can also be used to get earlier version of the source code.</w:t>
+      </w:r>
+    </w:p>
+    <w:p>
+      <w:proofErr w:type="spellStart"/>
+      <w:r>
+        <w:t>SourceForge</w:t>
+      </w:r>
+      <w:proofErr w:type="spellEnd"/>
+      <w:r>
+        <w:t xml:space="preserve"> also provide a browser based interface to the </w:t>
+      </w:r>
+      <w:proofErr w:type="spellStart"/>
+      <w:r>
+        <w:t>svn</w:t>
+      </w:r>
+      <w:proofErr w:type="spellEnd"/>
+      <w:r>
+        <w:t xml:space="preserve"> repository at </w:t>
+      </w:r>
+      <w:hyperlink r:id="rId15" w:history="1">
         <w:r>
           <w:rPr>
             <w:rStyle w:val="Hyperlink"/>
@@ -3466,16 +4499,37 @@
         <w:pStyle w:val="Heading3"/>
       </w:pPr>
       <w:bookmarkStart w:id="20" w:name="_Ref341790799"/>
-      <w:bookmarkStart w:id="21" w:name="_Toc383163214"/>
-      <w:r>
-        <w:t>Getting the build script using svn</w:t>
+      <w:bookmarkStart w:id="21" w:name="_Toc390764694"/>
+      <w:r>
+        <w:t xml:space="preserve">Getting the build script using </w:t>
+      </w:r>
+      <w:proofErr w:type="spellStart"/>
+      <w:r>
+        <w:t>svn</w:t>
       </w:r>
       <w:bookmarkEnd w:id="20"/>
       <w:bookmarkEnd w:id="21"/>
-    </w:p>
-    <w:p>
-      <w:r>
-        <w:t>A single build script that will download the entire project source from the svn repository can be obtained using the following svn command:</w:t>
+      <w:proofErr w:type="spellEnd"/>
+    </w:p>
+    <w:p>
+      <w:r>
+        <w:t xml:space="preserve">A single build script that will download the entire project source from the </w:t>
+      </w:r>
+      <w:proofErr w:type="spellStart"/>
+      <w:r>
+        <w:t>svn</w:t>
+      </w:r>
+      <w:proofErr w:type="spellEnd"/>
+      <w:r>
+        <w:t xml:space="preserve"> repository can be obtained using the following </w:t>
+      </w:r>
+      <w:proofErr w:type="spellStart"/>
+      <w:r>
+        <w:t>svn</w:t>
+      </w:r>
+      <w:proofErr w:type="spellEnd"/>
+      <w:r>
+        <w:t xml:space="preserve"> command:</w:t>
       </w:r>
     </w:p>
     <w:p>
@@ -3493,14 +4547,25 @@
           <w:szCs w:val="18"/>
         </w:rPr>
       </w:pPr>
-      <w:r>
-        <w:rPr>
-          <w:rFonts w:ascii="Courier" w:hAnsi="Courier"/>
-          <w:sz w:val="18"/>
-          <w:szCs w:val="18"/>
-        </w:rPr>
-        <w:lastRenderedPageBreak/>
-        <w:t>svn export http://svn.code.sf.net/p/epicsqt/code/trunk/resources/makefile</w:t>
+      <w:proofErr w:type="spellStart"/>
+      <w:proofErr w:type="gramStart"/>
+      <w:r>
+        <w:rPr>
+          <w:rFonts w:ascii="Courier" w:hAnsi="Courier"/>
+          <w:sz w:val="18"/>
+          <w:szCs w:val="18"/>
+        </w:rPr>
+        <w:t>svn</w:t>
+      </w:r>
+      <w:proofErr w:type="spellEnd"/>
+      <w:proofErr w:type="gramEnd"/>
+      <w:r>
+        <w:rPr>
+          <w:rFonts w:ascii="Courier" w:hAnsi="Courier"/>
+          <w:sz w:val="18"/>
+          <w:szCs w:val="18"/>
+        </w:rPr>
+        <w:t xml:space="preserve"> export http://svn.code.sf.net/p/epicsqt/code/trunk/resources/makefile</w:t>
       </w:r>
     </w:p>
     <w:p>
@@ -3529,6 +4594,7 @@
           <w:szCs w:val="18"/>
         </w:rPr>
       </w:pPr>
+      <w:proofErr w:type="gramStart"/>
       <w:r>
         <w:rPr>
           <w:rFonts w:ascii="Courier" w:hAnsi="Courier"/>
@@ -3537,6 +4603,7 @@
         </w:rPr>
         <w:t>make</w:t>
       </w:r>
+      <w:proofErr w:type="gramEnd"/>
       <w:r>
         <w:rPr>
           <w:rFonts w:ascii="Courier" w:hAnsi="Courier"/>
@@ -3548,7 +4615,23 @@
     </w:p>
     <w:p>
       <w:r>
-        <w:t xml:space="preserve">Note, the makefile can also be </w:t>
+        <w:t>Note</w:t>
+      </w:r>
+      <w:proofErr w:type="gramStart"/>
+      <w:r>
+        <w:t>,</w:t>
+      </w:r>
+      <w:proofErr w:type="gramEnd"/>
+      <w:r>
+        <w:t xml:space="preserve"> the </w:t>
+      </w:r>
+      <w:proofErr w:type="spellStart"/>
+      <w:r>
+        <w:t>makefile</w:t>
+      </w:r>
+      <w:proofErr w:type="spellEnd"/>
+      <w:r>
+        <w:t xml:space="preserve"> can also be </w:t>
       </w:r>
       <w:r>
         <w:t>used to build, clean, and package the QE Framework</w:t>
@@ -3560,7 +4643,15 @@
         <w:t>d</w:t>
       </w:r>
       <w:r>
-        <w:t xml:space="preserve"> it into SourceForge download area</w:t>
+        <w:t xml:space="preserve"> it into </w:t>
+      </w:r>
+      <w:proofErr w:type="spellStart"/>
+      <w:r>
+        <w:t>SourceForge</w:t>
+      </w:r>
+      <w:proofErr w:type="spellEnd"/>
+      <w:r>
+        <w:t xml:space="preserve"> download area</w:t>
       </w:r>
       <w:r>
         <w:t>. Refer to ‘</w:t>
@@ -3575,8 +4666,13 @@
         <w:fldChar w:fldCharType="separate"/>
       </w:r>
       <w:r>
-        <w:t>Building the framework using the framework makefile</w:t>
-      </w:r>
+        <w:t xml:space="preserve">Building the framework using the framework </w:t>
+      </w:r>
+      <w:proofErr w:type="spellStart"/>
+      <w:r>
+        <w:t>makefile</w:t>
+      </w:r>
+      <w:proofErr w:type="spellEnd"/>
       <w:r>
         <w:fldChar w:fldCharType="end"/>
       </w:r>
@@ -3599,7 +4695,7 @@
         <w:rPr>
           <w:noProof/>
         </w:rPr>
-        <w:t>7</w:t>
+        <w:t>8</w:t>
       </w:r>
       <w:r>
         <w:fldChar w:fldCharType="end"/>
@@ -3620,8 +4716,13 @@
         <w:fldChar w:fldCharType="separate"/>
       </w:r>
       <w:r>
-        <w:t>Deploying the QE Framework – using framework makefile</w:t>
-      </w:r>
+        <w:t xml:space="preserve">Deploying the QE Framework – using framework </w:t>
+      </w:r>
+      <w:proofErr w:type="spellStart"/>
+      <w:r>
+        <w:t>makefile</w:t>
+      </w:r>
+      <w:proofErr w:type="spellEnd"/>
       <w:r>
         <w:fldChar w:fldCharType="end"/>
       </w:r>
@@ -3661,14 +4762,30 @@
     </w:p>
     <w:p>
       <w:r>
-        <w:t>Note, the makefile is itself part of the epicsqt project files and can be found in the ‘resources’ directory.</w:t>
+        <w:t xml:space="preserve">Note, the </w:t>
+      </w:r>
+      <w:proofErr w:type="spellStart"/>
+      <w:r>
+        <w:t>makefile</w:t>
+      </w:r>
+      <w:proofErr w:type="spellEnd"/>
+      <w:r>
+        <w:t xml:space="preserve"> is itself part of the </w:t>
+      </w:r>
+      <w:proofErr w:type="spellStart"/>
+      <w:r>
+        <w:t>epicsqt</w:t>
+      </w:r>
+      <w:proofErr w:type="spellEnd"/>
+      <w:r>
+        <w:t xml:space="preserve"> project files and can be found in the ‘resources’ directory.</w:t>
       </w:r>
     </w:p>
     <w:p>
       <w:pPr>
         <w:pStyle w:val="Heading3"/>
       </w:pPr>
-      <w:bookmarkStart w:id="22" w:name="_Toc383163215"/>
+      <w:bookmarkStart w:id="22" w:name="_Toc390764695"/>
       <w:r>
         <w:t>Building the framework using Qt Creator</w:t>
       </w:r>
@@ -3686,7 +4803,15 @@
         <w:t>Open the epicsqt.pro file in Qt Creator</w:t>
       </w:r>
       <w:r>
-        <w:t>. The epicsqt.pro file is in the top level directory of the epicsqt project.</w:t>
+        <w:t xml:space="preserve">. The epicsqt.pro file is in the top level directory of the </w:t>
+      </w:r>
+      <w:proofErr w:type="spellStart"/>
+      <w:r>
+        <w:t>epicsqt</w:t>
+      </w:r>
+      <w:proofErr w:type="spellEnd"/>
+      <w:r>
+        <w:t xml:space="preserve"> project.</w:t>
       </w:r>
     </w:p>
     <w:p>
@@ -3718,7 +4843,11 @@
     </w:p>
     <w:p>
       <w:r>
-        <w:t>If you are using a multi core processor, adding a compile option –j</w:t>
+        <w:t>If you are using a multi core processor, adding a compile option –</w:t>
+      </w:r>
+      <w:proofErr w:type="spellStart"/>
+      <w:r>
+        <w:t>j</w:t>
       </w:r>
       <w:r>
         <w:rPr>
@@ -3726,6 +4855,7 @@
         </w:rPr>
         <w:t>n</w:t>
       </w:r>
+      <w:proofErr w:type="spellEnd"/>
       <w:r>
         <w:t xml:space="preserve"> (where </w:t>
       </w:r>
@@ -3743,15 +4873,36 @@
       <w:pPr>
         <w:pStyle w:val="Heading3"/>
       </w:pPr>
-      <w:bookmarkStart w:id="23" w:name="_Toc383163216"/>
-      <w:r>
-        <w:t>Building the framework using qmake</w:t>
+      <w:bookmarkStart w:id="23" w:name="_Toc390764696"/>
+      <w:r>
+        <w:t xml:space="preserve">Building the framework using </w:t>
+      </w:r>
+      <w:proofErr w:type="spellStart"/>
+      <w:r>
+        <w:t>qmake</w:t>
       </w:r>
       <w:bookmarkEnd w:id="23"/>
-    </w:p>
-    <w:p>
-      <w:r>
-        <w:t>To build the QE Framework using Qt’s qmake, enter the following commands in the epicsqt project directory:</w:t>
+      <w:proofErr w:type="spellEnd"/>
+    </w:p>
+    <w:p>
+      <w:r>
+        <w:t xml:space="preserve">To build the QE Framework using Qt’s </w:t>
+      </w:r>
+      <w:proofErr w:type="spellStart"/>
+      <w:r>
+        <w:t>qmake</w:t>
+      </w:r>
+      <w:proofErr w:type="spellEnd"/>
+      <w:r>
+        <w:t xml:space="preserve">, enter the following commands in the </w:t>
+      </w:r>
+      <w:proofErr w:type="spellStart"/>
+      <w:r>
+        <w:t>epicsqt</w:t>
+      </w:r>
+      <w:proofErr w:type="spellEnd"/>
+      <w:r>
+        <w:t xml:space="preserve"> project directory:</w:t>
       </w:r>
     </w:p>
     <w:p>
@@ -3762,9 +4913,11 @@
           <w:numId w:val="13"/>
         </w:numPr>
       </w:pPr>
+      <w:proofErr w:type="spellStart"/>
       <w:r>
         <w:t>qmake</w:t>
       </w:r>
+      <w:proofErr w:type="spellEnd"/>
     </w:p>
     <w:p>
       <w:pPr>
@@ -3775,6 +4928,7 @@
         </w:numPr>
       </w:pPr>
       <w:r>
+        <w:lastRenderedPageBreak/>
         <w:t>make</w:t>
       </w:r>
     </w:p>
@@ -3783,15 +4937,20 @@
         <w:pStyle w:val="Heading3"/>
       </w:pPr>
       <w:bookmarkStart w:id="24" w:name="_Ref341872924"/>
-      <w:bookmarkStart w:id="25" w:name="_Toc383163217"/>
+      <w:bookmarkStart w:id="25" w:name="_Toc390764697"/>
       <w:r>
         <w:t xml:space="preserve">Building the framework using </w:t>
       </w:r>
       <w:r>
-        <w:t>the framework makefile</w:t>
+        <w:t xml:space="preserve">the framework </w:t>
+      </w:r>
+      <w:proofErr w:type="spellStart"/>
+      <w:r>
+        <w:t>makefile</w:t>
       </w:r>
       <w:bookmarkEnd w:id="24"/>
       <w:bookmarkEnd w:id="25"/>
+      <w:proofErr w:type="spellEnd"/>
     </w:p>
     <w:p>
       <w:pPr>
@@ -3805,10 +4964,26 @@
         <w:t xml:space="preserve">A single </w:t>
       </w:r>
       <w:r>
-        <w:t xml:space="preserve">project makefile is available to </w:t>
-      </w:r>
-      <w:r>
-        <w:t>download the entire project source from the svn repository</w:t>
+        <w:t xml:space="preserve">project </w:t>
+      </w:r>
+      <w:proofErr w:type="spellStart"/>
+      <w:r>
+        <w:t>makefile</w:t>
+      </w:r>
+      <w:proofErr w:type="spellEnd"/>
+      <w:r>
+        <w:t xml:space="preserve"> is available to </w:t>
+      </w:r>
+      <w:r>
+        <w:t xml:space="preserve">download the entire project source from the </w:t>
+      </w:r>
+      <w:proofErr w:type="spellStart"/>
+      <w:r>
+        <w:t>svn</w:t>
+      </w:r>
+      <w:proofErr w:type="spellEnd"/>
+      <w:r>
+        <w:t xml:space="preserve"> repository</w:t>
       </w:r>
       <w:r>
         <w:t>, build the framework, package the framework</w:t>
@@ -3823,7 +4998,23 @@
         <w:t xml:space="preserve"> create a RPM file containing the framework</w:t>
       </w:r>
       <w:r>
-        <w:t>. The makefile can be downloaded from the svn repository</w:t>
+        <w:t xml:space="preserve">. The </w:t>
+      </w:r>
+      <w:proofErr w:type="spellStart"/>
+      <w:r>
+        <w:t>makefile</w:t>
+      </w:r>
+      <w:proofErr w:type="spellEnd"/>
+      <w:r>
+        <w:t xml:space="preserve"> can be downloaded from the </w:t>
+      </w:r>
+      <w:proofErr w:type="spellStart"/>
+      <w:r>
+        <w:t>svn</w:t>
+      </w:r>
+      <w:proofErr w:type="spellEnd"/>
+      <w:r>
+        <w:t xml:space="preserve"> repository</w:t>
       </w:r>
       <w:r>
         <w:t xml:space="preserve"> - r</w:t>
@@ -3841,8 +5032,13 @@
         <w:fldChar w:fldCharType="separate"/>
       </w:r>
       <w:r>
-        <w:t>Getting the build script using svn</w:t>
-      </w:r>
+        <w:t xml:space="preserve">Getting the build script using </w:t>
+      </w:r>
+      <w:proofErr w:type="spellStart"/>
+      <w:r>
+        <w:t>svn</w:t>
+      </w:r>
+      <w:proofErr w:type="spellEnd"/>
       <w:r>
         <w:fldChar w:fldCharType="end"/>
       </w:r>
@@ -3865,7 +5061,7 @@
         <w:rPr>
           <w:noProof/>
         </w:rPr>
-        <w:t>6</w:t>
+        <w:t>7</w:t>
       </w:r>
       <w:r>
         <w:fldChar w:fldCharType="end"/>
@@ -3880,18 +5076,36 @@
         <w:t xml:space="preserve"> -</w:t>
       </w:r>
       <w:r>
-        <w:t xml:space="preserve"> and is also itself part of the epicsqt project source</w:t>
-      </w:r>
-      <w:r>
-        <w:t xml:space="preserve"> </w:t>
-      </w:r>
-      <w:r>
-        <w:t>and can be found in the ‘resources’ directory.</w:t>
-      </w:r>
-    </w:p>
-    <w:p>
-      <w:r>
-        <w:t>The following targets can be specified for the project makefile:</w:t>
+        <w:t xml:space="preserve"> and is also itself part of the </w:t>
+      </w:r>
+      <w:proofErr w:type="spellStart"/>
+      <w:r>
+        <w:t>epicsqt</w:t>
+      </w:r>
+      <w:proofErr w:type="spellEnd"/>
+      <w:r>
+        <w:t xml:space="preserve"> project </w:t>
+      </w:r>
+      <w:proofErr w:type="spellStart"/>
+      <w:r>
+        <w:t>sourceand</w:t>
+      </w:r>
+      <w:proofErr w:type="spellEnd"/>
+      <w:r>
+        <w:t xml:space="preserve"> can be found in the ‘resources’ directory.</w:t>
+      </w:r>
+    </w:p>
+    <w:p>
+      <w:r>
+        <w:t xml:space="preserve">The following targets can be specified for the project </w:t>
+      </w:r>
+      <w:proofErr w:type="spellStart"/>
+      <w:r>
+        <w:t>makefile</w:t>
+      </w:r>
+      <w:proofErr w:type="spellEnd"/>
+      <w:r>
+        <w:t>:</w:t>
       </w:r>
     </w:p>
     <w:p>
@@ -3910,6 +5124,7 @@
           <w:szCs w:val="18"/>
         </w:rPr>
       </w:pPr>
+      <w:proofErr w:type="gramStart"/>
       <w:r>
         <w:rPr>
           <w:rFonts w:ascii="Courier" w:hAnsi="Courier"/>
@@ -3918,6 +5133,7 @@
         </w:rPr>
         <w:t>make</w:t>
       </w:r>
+      <w:proofErr w:type="gramEnd"/>
       <w:r>
         <w:rPr>
           <w:rFonts w:ascii="Courier" w:hAnsi="Courier"/>
@@ -3966,6 +5182,14 @@
           <w:szCs w:val="18"/>
         </w:rPr>
         <w:br/>
+      </w:r>
+      <w:proofErr w:type="spellStart"/>
+      <w:r>
+        <w:rPr>
+          <w:rFonts w:ascii="Courier" w:hAnsi="Courier"/>
+          <w:sz w:val="18"/>
+          <w:szCs w:val="18"/>
+        </w:rPr>
         <w:t>make</w:t>
       </w:r>
       <w:r>
@@ -3974,16 +5198,9 @@
           <w:sz w:val="18"/>
           <w:szCs w:val="18"/>
         </w:rPr>
-        <w:t xml:space="preserve"> </w:t>
-      </w:r>
-      <w:r>
-        <w:rPr>
-          <w:rFonts w:ascii="Courier" w:hAnsi="Courier"/>
-          <w:sz w:val="18"/>
-          <w:szCs w:val="18"/>
-        </w:rPr>
         <w:t>checkout</w:t>
       </w:r>
+      <w:proofErr w:type="spellEnd"/>
       <w:r>
         <w:rPr>
           <w:rFonts w:ascii="Courier" w:hAnsi="Courier"/>
@@ -4065,13 +5282,23 @@
           <w:szCs w:val="18"/>
         </w:rPr>
       </w:pPr>
-      <w:r>
-        <w:rPr>
-          <w:rFonts w:ascii="Courier" w:hAnsi="Courier"/>
-          <w:sz w:val="18"/>
-          <w:szCs w:val="18"/>
-        </w:rPr>
-        <w:t>make tag=XXX</w:t>
+      <w:proofErr w:type="gramStart"/>
+      <w:r>
+        <w:rPr>
+          <w:rFonts w:ascii="Courier" w:hAnsi="Courier"/>
+          <w:sz w:val="18"/>
+          <w:szCs w:val="18"/>
+        </w:rPr>
+        <w:t>make</w:t>
+      </w:r>
+      <w:proofErr w:type="gramEnd"/>
+      <w:r>
+        <w:rPr>
+          <w:rFonts w:ascii="Courier" w:hAnsi="Courier"/>
+          <w:sz w:val="18"/>
+          <w:szCs w:val="18"/>
+        </w:rPr>
+        <w:t xml:space="preserve"> tag=XXX</w:t>
       </w:r>
       <w:r>
         <w:rPr>
@@ -4137,23 +5364,17 @@
           <w:szCs w:val="18"/>
         </w:rPr>
         <w:br/>
-        <w:t>make</w:t>
-      </w:r>
-      <w:r>
-        <w:rPr>
-          <w:sz w:val="18"/>
-          <w:szCs w:val="18"/>
-        </w:rPr>
-        <w:t xml:space="preserve"> </w:t>
-      </w:r>
-      <w:r>
-        <w:rPr>
-          <w:rFonts w:ascii="Courier" w:hAnsi="Courier"/>
-          <w:sz w:val="18"/>
-          <w:szCs w:val="18"/>
-        </w:rPr>
-        <w:t>framework</w:t>
-      </w:r>
+      </w:r>
+      <w:proofErr w:type="spellStart"/>
+      <w:r>
+        <w:rPr>
+          <w:rFonts w:ascii="Courier" w:hAnsi="Courier"/>
+          <w:sz w:val="18"/>
+          <w:szCs w:val="18"/>
+        </w:rPr>
+        <w:t>makeframework</w:t>
+      </w:r>
+      <w:proofErr w:type="spellEnd"/>
       <w:r>
         <w:rPr>
           <w:rFonts w:ascii="Courier" w:hAnsi="Courier"/>
@@ -4178,23 +5399,17 @@
           <w:szCs w:val="18"/>
         </w:rPr>
         <w:br/>
-        <w:t>make</w:t>
-      </w:r>
-      <w:r>
-        <w:rPr>
-          <w:sz w:val="18"/>
-          <w:szCs w:val="18"/>
-        </w:rPr>
-        <w:t xml:space="preserve"> </w:t>
-      </w:r>
-      <w:r>
-        <w:rPr>
-          <w:rFonts w:ascii="Courier" w:hAnsi="Courier"/>
-          <w:sz w:val="18"/>
-          <w:szCs w:val="18"/>
-        </w:rPr>
-        <w:t>clean</w:t>
-      </w:r>
+      </w:r>
+      <w:proofErr w:type="spellStart"/>
+      <w:r>
+        <w:rPr>
+          <w:rFonts w:ascii="Courier" w:hAnsi="Courier"/>
+          <w:sz w:val="18"/>
+          <w:szCs w:val="18"/>
+        </w:rPr>
+        <w:t>makeclean</w:t>
+      </w:r>
+      <w:proofErr w:type="spellEnd"/>
       <w:r>
         <w:rPr>
           <w:rFonts w:ascii="Courier" w:hAnsi="Courier"/>
@@ -4227,23 +5442,17 @@
           <w:szCs w:val="18"/>
         </w:rPr>
         <w:br/>
-        <w:t>make</w:t>
-      </w:r>
-      <w:r>
-        <w:rPr>
-          <w:sz w:val="18"/>
-          <w:szCs w:val="18"/>
-        </w:rPr>
-        <w:t xml:space="preserve"> </w:t>
-      </w:r>
-      <w:r>
-        <w:rPr>
-          <w:rFonts w:ascii="Courier" w:hAnsi="Courier"/>
-          <w:sz w:val="18"/>
-          <w:szCs w:val="18"/>
-        </w:rPr>
-        <w:t>package</w:t>
-      </w:r>
+      </w:r>
+      <w:proofErr w:type="spellStart"/>
+      <w:r>
+        <w:rPr>
+          <w:rFonts w:ascii="Courier" w:hAnsi="Courier"/>
+          <w:sz w:val="18"/>
+          <w:szCs w:val="18"/>
+        </w:rPr>
+        <w:t>makepackage</w:t>
+      </w:r>
+      <w:proofErr w:type="spellEnd"/>
       <w:r>
         <w:rPr>
           <w:rFonts w:ascii="Courier" w:hAnsi="Courier"/>
@@ -4278,30 +5487,18 @@
           <w:szCs w:val="18"/>
         </w:rPr>
       </w:pPr>
-      <w:r>
-        <w:rPr>
-          <w:rFonts w:ascii="Courier" w:hAnsi="Courier"/>
-          <w:sz w:val="18"/>
-          <w:szCs w:val="18"/>
-        </w:rPr>
-        <w:t>make</w:t>
-      </w:r>
-      <w:r>
-        <w:rPr>
-          <w:rFonts w:ascii="Courier" w:hAnsi="Courier"/>
-          <w:sz w:val="18"/>
-          <w:szCs w:val="18"/>
-        </w:rPr>
-        <w:t xml:space="preserve"> </w:t>
-      </w:r>
-      <w:r>
-        <w:rPr>
-          <w:rFonts w:ascii="Courier" w:hAnsi="Courier"/>
-          <w:sz w:val="18"/>
-          <w:szCs w:val="18"/>
-        </w:rPr>
-        <w:t>rpm</w:t>
-      </w:r>
+      <w:proofErr w:type="spellStart"/>
+      <w:proofErr w:type="gramStart"/>
+      <w:r>
+        <w:rPr>
+          <w:rFonts w:ascii="Courier" w:hAnsi="Courier"/>
+          <w:sz w:val="18"/>
+          <w:szCs w:val="18"/>
+        </w:rPr>
+        <w:t>makerpm</w:t>
+      </w:r>
+      <w:proofErr w:type="spellEnd"/>
+      <w:proofErr w:type="gramEnd"/>
       <w:r>
         <w:rPr>
           <w:rFonts w:ascii="Courier" w:hAnsi="Courier"/>
@@ -4352,14 +5549,34 @@
           <w:szCs w:val="18"/>
         </w:rPr>
       </w:pPr>
-      <w:r>
-        <w:rPr>
-          <w:rFonts w:ascii="Courier" w:hAnsi="Courier"/>
-          <w:sz w:val="18"/>
-          <w:szCs w:val="18"/>
-        </w:rPr>
-        <w:t>make upload_rpm</w:t>
-      </w:r>
+      <w:proofErr w:type="gramStart"/>
+      <w:r>
+        <w:rPr>
+          <w:rFonts w:ascii="Courier" w:hAnsi="Courier"/>
+          <w:sz w:val="18"/>
+          <w:szCs w:val="18"/>
+        </w:rPr>
+        <w:t>make</w:t>
+      </w:r>
+      <w:proofErr w:type="gramEnd"/>
+      <w:r>
+        <w:rPr>
+          <w:rFonts w:ascii="Courier" w:hAnsi="Courier"/>
+          <w:sz w:val="18"/>
+          <w:szCs w:val="18"/>
+        </w:rPr>
+        <w:t xml:space="preserve"> </w:t>
+      </w:r>
+      <w:proofErr w:type="spellStart"/>
+      <w:r>
+        <w:rPr>
+          <w:rFonts w:ascii="Courier" w:hAnsi="Courier"/>
+          <w:sz w:val="18"/>
+          <w:szCs w:val="18"/>
+        </w:rPr>
+        <w:t>upload_rpm</w:t>
+      </w:r>
+      <w:proofErr w:type="spellEnd"/>
       <w:r>
         <w:rPr>
           <w:rFonts w:ascii="Courier" w:hAnsi="Courier"/>
@@ -4375,7 +5592,16 @@
           <w:sz w:val="18"/>
           <w:szCs w:val="18"/>
         </w:rPr>
-        <w:t>into Source</w:t>
+        <w:t xml:space="preserve">into </w:t>
+      </w:r>
+      <w:proofErr w:type="spellStart"/>
+      <w:r>
+        <w:rPr>
+          <w:rFonts w:ascii="Courier" w:hAnsi="Courier"/>
+          <w:sz w:val="18"/>
+          <w:szCs w:val="18"/>
+        </w:rPr>
+        <w:t>Source</w:t>
       </w:r>
       <w:r>
         <w:rPr>
@@ -4391,16 +5617,24 @@
           <w:sz w:val="18"/>
           <w:szCs w:val="18"/>
         </w:rPr>
-        <w:t>orge download area</w:t>
+        <w:t>orge</w:t>
+      </w:r>
+      <w:proofErr w:type="spellEnd"/>
+      <w:r>
+        <w:rPr>
+          <w:rFonts w:ascii="Courier" w:hAnsi="Courier"/>
+          <w:sz w:val="18"/>
+          <w:szCs w:val="18"/>
+        </w:rPr>
+        <w:t xml:space="preserve"> download area</w:t>
       </w:r>
     </w:p>
     <w:p>
       <w:pPr>
         <w:pStyle w:val="Heading3"/>
       </w:pPr>
-      <w:bookmarkStart w:id="26" w:name="_Toc383163218"/>
-      <w:r>
-        <w:lastRenderedPageBreak/>
+      <w:bookmarkStart w:id="26" w:name="_Toc390764698"/>
+      <w:r>
         <w:t>Deploying the QE Framework</w:t>
       </w:r>
       <w:r>
@@ -4410,12 +5644,28 @@
     </w:p>
     <w:p>
       <w:r>
-        <w:t>There are many options for deploying the QE Framework, but the following describes a simple deployment that allows the QE Framework applications to be located and the QE Framework library to be used as both a standard library and a Qt Designer Plugin.</w:t>
-      </w:r>
-    </w:p>
-    <w:p>
-      <w:r>
-        <w:t>Extend the path to include the location of the QEGui application:</w:t>
+        <w:t xml:space="preserve">There are many options for deploying the QE Framework, but the following describes a simple deployment that allows the QE Framework applications to be located and the QE Framework library to be used as both a standard library and a Qt Designer </w:t>
+      </w:r>
+      <w:proofErr w:type="spellStart"/>
+      <w:r>
+        <w:t>Plugin</w:t>
+      </w:r>
+      <w:proofErr w:type="spellEnd"/>
+      <w:r>
+        <w:t>.</w:t>
+      </w:r>
+    </w:p>
+    <w:p>
+      <w:r>
+        <w:t xml:space="preserve">Extend the path to include the location of the </w:t>
+      </w:r>
+      <w:proofErr w:type="spellStart"/>
+      <w:r>
+        <w:t>QEGui</w:t>
+      </w:r>
+      <w:proofErr w:type="spellEnd"/>
+      <w:r>
+        <w:t xml:space="preserve"> application:</w:t>
       </w:r>
     </w:p>
     <w:p>
@@ -4433,13 +5683,23 @@
           <w:szCs w:val="18"/>
         </w:rPr>
       </w:pPr>
-      <w:r>
-        <w:rPr>
-          <w:rFonts w:ascii="Courier" w:hAnsi="Courier"/>
-          <w:sz w:val="18"/>
-          <w:szCs w:val="18"/>
-        </w:rPr>
-        <w:t>export PATH=$PATH:</w:t>
+      <w:proofErr w:type="gramStart"/>
+      <w:r>
+        <w:rPr>
+          <w:rFonts w:ascii="Courier" w:hAnsi="Courier"/>
+          <w:sz w:val="18"/>
+          <w:szCs w:val="18"/>
+        </w:rPr>
+        <w:t>export</w:t>
+      </w:r>
+      <w:proofErr w:type="gramEnd"/>
+      <w:r>
+        <w:rPr>
+          <w:rFonts w:ascii="Courier" w:hAnsi="Courier"/>
+          <w:sz w:val="18"/>
+          <w:szCs w:val="18"/>
+        </w:rPr>
+        <w:t xml:space="preserve"> PATH=$PATH:</w:t>
       </w:r>
       <w:r>
         <w:rPr>
@@ -4464,7 +5724,25 @@
           <w:sz w:val="18"/>
           <w:szCs w:val="18"/>
         </w:rPr>
-        <w:t>/epicsqt/</w:t>
+        <w:t>/</w:t>
+      </w:r>
+      <w:proofErr w:type="spellStart"/>
+      <w:r>
+        <w:rPr>
+          <w:rFonts w:ascii="Courier" w:hAnsi="Courier"/>
+          <w:sz w:val="18"/>
+          <w:szCs w:val="18"/>
+        </w:rPr>
+        <w:t>epicsqt</w:t>
+      </w:r>
+      <w:proofErr w:type="spellEnd"/>
+      <w:r>
+        <w:rPr>
+          <w:rFonts w:ascii="Courier" w:hAnsi="Courier"/>
+          <w:sz w:val="18"/>
+          <w:szCs w:val="18"/>
+        </w:rPr>
+        <w:t>/</w:t>
       </w:r>
       <w:r>
         <w:rPr>
@@ -4480,8 +5758,18 @@
           <w:sz w:val="18"/>
           <w:szCs w:val="18"/>
         </w:rPr>
-        <w:t>applications/QEGuiApp</w:t>
-      </w:r>
+        <w:t>applications/</w:t>
+      </w:r>
+      <w:proofErr w:type="spellStart"/>
+      <w:r>
+        <w:rPr>
+          <w:rFonts w:ascii="Courier" w:hAnsi="Courier"/>
+          <w:sz w:val="18"/>
+          <w:szCs w:val="18"/>
+        </w:rPr>
+        <w:t>QEGuiApp</w:t>
+      </w:r>
+      <w:proofErr w:type="spellEnd"/>
     </w:p>
     <w:p>
       <w:r>
@@ -4503,13 +5791,23 @@
           <w:szCs w:val="18"/>
         </w:rPr>
       </w:pPr>
-      <w:r>
-        <w:rPr>
-          <w:rFonts w:ascii="Courier" w:hAnsi="Courier"/>
-          <w:sz w:val="18"/>
-          <w:szCs w:val="18"/>
-        </w:rPr>
-        <w:t>export LD_LIBRARY_PATH=$LD_LIBRARY_PATH:</w:t>
+      <w:proofErr w:type="gramStart"/>
+      <w:r>
+        <w:rPr>
+          <w:rFonts w:ascii="Courier" w:hAnsi="Courier"/>
+          <w:sz w:val="18"/>
+          <w:szCs w:val="18"/>
+        </w:rPr>
+        <w:t>export</w:t>
+      </w:r>
+      <w:proofErr w:type="gramEnd"/>
+      <w:r>
+        <w:rPr>
+          <w:rFonts w:ascii="Courier" w:hAnsi="Courier"/>
+          <w:sz w:val="18"/>
+          <w:szCs w:val="18"/>
+        </w:rPr>
+        <w:t xml:space="preserve"> LD_LIBRARY_PATH=$LD_LIBRARY_PATH:</w:t>
       </w:r>
       <w:r>
         <w:rPr>
@@ -4555,7 +5853,15 @@
     </w:p>
     <w:p>
       <w:r>
-        <w:t>Ensure Qt can find the QE Framework library as a Qt Designer Plugin:</w:t>
+        <w:t xml:space="preserve">Ensure Qt can find the QE Framework library as a Qt Designer </w:t>
+      </w:r>
+      <w:proofErr w:type="spellStart"/>
+      <w:r>
+        <w:t>Plugin</w:t>
+      </w:r>
+      <w:proofErr w:type="spellEnd"/>
+      <w:r>
+        <w:t>:</w:t>
       </w:r>
     </w:p>
     <w:p>
@@ -4573,13 +5879,23 @@
           <w:szCs w:val="18"/>
         </w:rPr>
       </w:pPr>
-      <w:r>
-        <w:rPr>
-          <w:rFonts w:ascii="Courier" w:hAnsi="Courier"/>
-          <w:sz w:val="18"/>
-          <w:szCs w:val="18"/>
-        </w:rPr>
-        <w:t>export QT_PLUGIN_PATH</w:t>
+      <w:proofErr w:type="gramStart"/>
+      <w:r>
+        <w:rPr>
+          <w:rFonts w:ascii="Courier" w:hAnsi="Courier"/>
+          <w:sz w:val="18"/>
+          <w:szCs w:val="18"/>
+        </w:rPr>
+        <w:t>export</w:t>
+      </w:r>
+      <w:proofErr w:type="gramEnd"/>
+      <w:r>
+        <w:rPr>
+          <w:rFonts w:ascii="Courier" w:hAnsi="Courier"/>
+          <w:sz w:val="18"/>
+          <w:szCs w:val="18"/>
+        </w:rPr>
+        <w:t xml:space="preserve"> QT_PLUGIN_PATH</w:t>
       </w:r>
       <w:r>
         <w:rPr>
@@ -4604,16 +5920,26 @@
           <w:sz w:val="18"/>
           <w:szCs w:val="18"/>
         </w:rPr>
-        <w:t>/epicsqt</w:t>
-      </w:r>
-      <w:r>
-        <w:rPr>
-          <w:rFonts w:ascii="Courier" w:hAnsi="Courier"/>
-          <w:sz w:val="18"/>
-          <w:szCs w:val="18"/>
-        </w:rPr>
         <w:t>/</w:t>
       </w:r>
+      <w:proofErr w:type="spellStart"/>
+      <w:r>
+        <w:rPr>
+          <w:rFonts w:ascii="Courier" w:hAnsi="Courier"/>
+          <w:sz w:val="18"/>
+          <w:szCs w:val="18"/>
+        </w:rPr>
+        <w:t>epicsqt</w:t>
+      </w:r>
+      <w:proofErr w:type="spellEnd"/>
+      <w:r>
+        <w:rPr>
+          <w:rFonts w:ascii="Courier" w:hAnsi="Courier"/>
+          <w:sz w:val="18"/>
+          <w:szCs w:val="18"/>
+        </w:rPr>
+        <w:t>/</w:t>
+      </w:r>
       <w:r>
         <w:rPr>
           <w:rFonts w:ascii="Courier" w:hAnsi="Courier"/>
@@ -4636,10 +5962,26 @@
         <w:t>Note, t</w:t>
       </w:r>
       <w:r>
-        <w:t xml:space="preserve">he above command allows Qt to find a ‘designer’ directory containing the QE Framework library libQEPlugin.so. Refer to Qt documentation on the many ways </w:t>
-      </w:r>
-      <w:r>
-        <w:t>Qt can locate and load Plugins.</w:t>
+        <w:t xml:space="preserve">he above command allows Qt to find a ‘designer’ directory containing the QE Framework library </w:t>
+      </w:r>
+      <w:proofErr w:type="spellStart"/>
+      <w:r>
+        <w:t>libQEPlugin.so</w:t>
+      </w:r>
+      <w:proofErr w:type="spellEnd"/>
+      <w:r>
+        <w:t xml:space="preserve">. Refer to Qt documentation on the many ways </w:t>
+      </w:r>
+      <w:r>
+        <w:t xml:space="preserve">Qt can locate and load </w:t>
+      </w:r>
+      <w:proofErr w:type="spellStart"/>
+      <w:r>
+        <w:t>Plugins</w:t>
+      </w:r>
+      <w:proofErr w:type="spellEnd"/>
+      <w:r>
+        <w:t>.</w:t>
       </w:r>
     </w:p>
     <w:p>
@@ -4647,12 +5989,17 @@
         <w:pStyle w:val="Heading3"/>
       </w:pPr>
       <w:bookmarkStart w:id="27" w:name="_Ref341872931"/>
-      <w:bookmarkStart w:id="28" w:name="_Toc383163219"/>
-      <w:r>
-        <w:t>Deploying the QE Framework – using framework makefile</w:t>
+      <w:bookmarkStart w:id="28" w:name="_Toc390764699"/>
+      <w:r>
+        <w:t xml:space="preserve">Deploying the QE Framework – using framework </w:t>
+      </w:r>
+      <w:proofErr w:type="spellStart"/>
+      <w:r>
+        <w:t>makefile</w:t>
       </w:r>
       <w:bookmarkEnd w:id="27"/>
       <w:bookmarkEnd w:id="28"/>
+      <w:proofErr w:type="spellEnd"/>
     </w:p>
     <w:p>
       <w:pPr>
@@ -4663,10 +6010,42 @@
         </w:rPr>
       </w:pPr>
       <w:r>
-        <w:t>A single project makefile is available to download the entire project source from the svn repository, build the framework, and package the framework. The makefile can be down</w:t>
-      </w:r>
-      <w:r>
-        <w:t xml:space="preserve">loaded from the svn repository - </w:t>
+        <w:t xml:space="preserve">A single project </w:t>
+      </w:r>
+      <w:proofErr w:type="spellStart"/>
+      <w:r>
+        <w:t>makefile</w:t>
+      </w:r>
+      <w:proofErr w:type="spellEnd"/>
+      <w:r>
+        <w:t xml:space="preserve"> is available to download the entire project source from the </w:t>
+      </w:r>
+      <w:proofErr w:type="spellStart"/>
+      <w:r>
+        <w:t>svn</w:t>
+      </w:r>
+      <w:proofErr w:type="spellEnd"/>
+      <w:r>
+        <w:t xml:space="preserve"> repository, build the framework, and package the framework. The </w:t>
+      </w:r>
+      <w:proofErr w:type="spellStart"/>
+      <w:r>
+        <w:t>makefile</w:t>
+      </w:r>
+      <w:proofErr w:type="spellEnd"/>
+      <w:r>
+        <w:t xml:space="preserve"> can be down</w:t>
+      </w:r>
+      <w:r>
+        <w:t xml:space="preserve">loaded from the </w:t>
+      </w:r>
+      <w:proofErr w:type="spellStart"/>
+      <w:r>
+        <w:t>svn</w:t>
+      </w:r>
+      <w:proofErr w:type="spellEnd"/>
+      <w:r>
+        <w:t xml:space="preserve"> repository - </w:t>
       </w:r>
       <w:r>
         <w:t>refer to ‘</w:t>
@@ -4681,8 +6060,13 @@
         <w:fldChar w:fldCharType="separate"/>
       </w:r>
       <w:r>
-        <w:t>Getting the build script using svn</w:t>
-      </w:r>
+        <w:t xml:space="preserve">Getting the build script using </w:t>
+      </w:r>
+      <w:proofErr w:type="spellStart"/>
+      <w:r>
+        <w:t>svn</w:t>
+      </w:r>
+      <w:proofErr w:type="spellEnd"/>
       <w:r>
         <w:fldChar w:fldCharType="end"/>
       </w:r>
@@ -4705,7 +6089,7 @@
         <w:rPr>
           <w:noProof/>
         </w:rPr>
-        <w:t>6</w:t>
+        <w:t>7</w:t>
       </w:r>
       <w:r>
         <w:fldChar w:fldCharType="end"/>
@@ -4720,18 +6104,44 @@
         <w:t xml:space="preserve"> -</w:t>
       </w:r>
       <w:r>
-        <w:t xml:space="preserve"> and is also itself part of the epicsqt project source</w:t>
-      </w:r>
-      <w:r>
-        <w:t xml:space="preserve"> </w:t>
-      </w:r>
-      <w:r>
-        <w:t>and can be found in the ‘resources’ directory.</w:t>
-      </w:r>
-    </w:p>
-    <w:p>
-      <w:r>
-        <w:t>The following command uses the framework makefile to place all required applications and libraries (including CA libraries) into a single ‘package’ directory, and to set up environment variables to allow the QE Framework library to be located by applications and by Qt’s Plugin system:</w:t>
+        <w:t xml:space="preserve"> and is also itself part of the </w:t>
+      </w:r>
+      <w:proofErr w:type="spellStart"/>
+      <w:r>
+        <w:t>epicsqt</w:t>
+      </w:r>
+      <w:proofErr w:type="spellEnd"/>
+      <w:r>
+        <w:t xml:space="preserve"> project </w:t>
+      </w:r>
+      <w:proofErr w:type="spellStart"/>
+      <w:r>
+        <w:t>sourceand</w:t>
+      </w:r>
+      <w:proofErr w:type="spellEnd"/>
+      <w:r>
+        <w:t xml:space="preserve"> can be found in the ‘resources’ directory.</w:t>
+      </w:r>
+    </w:p>
+    <w:p>
+      <w:r>
+        <w:t xml:space="preserve">The following command uses the framework </w:t>
+      </w:r>
+      <w:proofErr w:type="spellStart"/>
+      <w:r>
+        <w:t>makefile</w:t>
+      </w:r>
+      <w:proofErr w:type="spellEnd"/>
+      <w:r>
+        <w:t xml:space="preserve"> to place all required applications and libraries (including CA libraries) into a single ‘package’ directory, and to set up environment variables to allow the QE Framework library to be located by applications and by Qt’s </w:t>
+      </w:r>
+      <w:proofErr w:type="spellStart"/>
+      <w:r>
+        <w:t>Plugin</w:t>
+      </w:r>
+      <w:proofErr w:type="spellEnd"/>
+      <w:r>
+        <w:t xml:space="preserve"> system:</w:t>
       </w:r>
     </w:p>
     <w:p>
@@ -4749,35 +6159,25 @@
           <w:szCs w:val="18"/>
         </w:rPr>
       </w:pPr>
-      <w:r>
-        <w:rPr>
-          <w:rFonts w:ascii="Courier" w:hAnsi="Courier"/>
-          <w:sz w:val="18"/>
-          <w:szCs w:val="18"/>
-        </w:rPr>
-        <w:t>make</w:t>
-      </w:r>
-      <w:r>
-        <w:rPr>
-          <w:sz w:val="18"/>
-          <w:szCs w:val="18"/>
-        </w:rPr>
-        <w:t xml:space="preserve"> </w:t>
-      </w:r>
-      <w:r>
-        <w:rPr>
-          <w:rFonts w:ascii="Courier" w:hAnsi="Courier"/>
-          <w:sz w:val="18"/>
-          <w:szCs w:val="18"/>
-        </w:rPr>
-        <w:t>package</w:t>
-      </w:r>
+      <w:proofErr w:type="spellStart"/>
+      <w:proofErr w:type="gramStart"/>
+      <w:r>
+        <w:rPr>
+          <w:rFonts w:ascii="Courier" w:hAnsi="Courier"/>
+          <w:sz w:val="18"/>
+          <w:szCs w:val="18"/>
+        </w:rPr>
+        <w:lastRenderedPageBreak/>
+        <w:t>makepackage</w:t>
+      </w:r>
+      <w:proofErr w:type="spellEnd"/>
+      <w:proofErr w:type="gramEnd"/>
     </w:p>
     <w:p>
       <w:pPr>
         <w:pStyle w:val="Heading1"/>
       </w:pPr>
-      <w:bookmarkStart w:id="29" w:name="_Toc383163220"/>
+      <w:bookmarkStart w:id="29" w:name="_Toc390764700"/>
       <w:r>
         <w:t xml:space="preserve">Writing applications that </w:t>
       </w:r>
@@ -4820,11 +6220,16 @@
         <w:t>&lt;user&gt;</w:t>
       </w:r>
       <w:r>
-        <w:t>/epicsqt</w:t>
-      </w:r>
-      <w:r>
         <w:t>/</w:t>
       </w:r>
+      <w:proofErr w:type="spellStart"/>
+      <w:r>
+        <w:t>epicsqt</w:t>
+      </w:r>
+      <w:proofErr w:type="spellEnd"/>
+      <w:r>
+        <w:t>/</w:t>
+      </w:r>
       <w:r>
         <w:t>trunk/</w:t>
       </w:r>
@@ -4834,15 +6239,17 @@
       <w:r>
         <w:t>–</w:t>
       </w:r>
+      <w:proofErr w:type="spellStart"/>
       <w:r>
         <w:t>lQEPlugin</w:t>
       </w:r>
+      <w:proofErr w:type="spellEnd"/>
     </w:p>
     <w:p>
       <w:pPr>
         <w:pStyle w:val="Heading1"/>
       </w:pPr>
-      <w:bookmarkStart w:id="30" w:name="_Toc383163221"/>
+      <w:bookmarkStart w:id="30" w:name="_Toc390764701"/>
       <w:r>
         <w:t xml:space="preserve">Using </w:t>
       </w:r>
@@ -4856,13 +6263,29 @@
         <w:t xml:space="preserve">ramework </w:t>
       </w:r>
       <w:r>
-        <w:t>as a Qt Plugin library</w:t>
+        <w:t xml:space="preserve">as a Qt </w:t>
+      </w:r>
+      <w:proofErr w:type="spellStart"/>
+      <w:r>
+        <w:t>Plugin</w:t>
+      </w:r>
+      <w:proofErr w:type="spellEnd"/>
+      <w:r>
+        <w:t xml:space="preserve"> library</w:t>
       </w:r>
       <w:bookmarkEnd w:id="30"/>
     </w:p>
     <w:p>
       <w:r>
-        <w:t>The QE framework library can be used as a Qt Plugin library</w:t>
+        <w:t xml:space="preserve">The QE framework library can be used as a Qt </w:t>
+      </w:r>
+      <w:proofErr w:type="spellStart"/>
+      <w:r>
+        <w:t>Plugin</w:t>
+      </w:r>
+      <w:proofErr w:type="spellEnd"/>
+      <w:r>
+        <w:t xml:space="preserve"> library</w:t>
       </w:r>
       <w:r>
         <w:t xml:space="preserve"> in the following scenarios:</w:t>
@@ -4901,20 +6324,96 @@
         </w:numPr>
       </w:pPr>
       <w:r>
-        <w:t xml:space="preserve">Loading Qt .ui files by any application, including the QEGui application which is part of the QE Framework package. Any application that dynamically loads .ui files (using QUiLoader) is </w:t>
-      </w:r>
-      <w:r>
-        <w:lastRenderedPageBreak/>
-        <w:t>relying on the Qt libraries to load the appropriate plugin libraries to support the .ui file. This will include the QE Framework library when QE widgets are included in the .ui file.</w:t>
-      </w:r>
-    </w:p>
-    <w:p>
-      <w:r>
-        <w:t>The deployment instructions in this document will ensure the QE Framework can be located as a Qt Plugin by any application including Qt Creator and Designer. There are other ways of setting up a plugin to be located by the appropriate applications. Refer to Qt’s Plugin documentation for details.</w:t>
+        <w:t>Loading Qt .</w:t>
+      </w:r>
+      <w:proofErr w:type="spellStart"/>
+      <w:r>
+        <w:t>ui</w:t>
+      </w:r>
+      <w:proofErr w:type="spellEnd"/>
+      <w:r>
+        <w:t xml:space="preserve"> files by any application, including the </w:t>
+      </w:r>
+      <w:proofErr w:type="spellStart"/>
+      <w:r>
+        <w:t>QEGui</w:t>
+      </w:r>
+      <w:proofErr w:type="spellEnd"/>
+      <w:r>
+        <w:t xml:space="preserve"> application which is part of the QE Framework package. Any application that dynamically loads .</w:t>
+      </w:r>
+      <w:proofErr w:type="spellStart"/>
+      <w:r>
+        <w:t>ui</w:t>
+      </w:r>
+      <w:proofErr w:type="spellEnd"/>
+      <w:r>
+        <w:t xml:space="preserve"> files (using </w:t>
+      </w:r>
+      <w:proofErr w:type="spellStart"/>
+      <w:r>
+        <w:t>QUiLoader</w:t>
+      </w:r>
+      <w:proofErr w:type="spellEnd"/>
+      <w:r>
+        <w:t xml:space="preserve">) is relying on the Qt libraries to load the appropriate </w:t>
+      </w:r>
+      <w:proofErr w:type="spellStart"/>
+      <w:r>
+        <w:t>plugin</w:t>
+      </w:r>
+      <w:proofErr w:type="spellEnd"/>
+      <w:r>
+        <w:t xml:space="preserve"> libraries to support the .</w:t>
+      </w:r>
+      <w:proofErr w:type="spellStart"/>
+      <w:r>
+        <w:t>ui</w:t>
+      </w:r>
+      <w:proofErr w:type="spellEnd"/>
+      <w:r>
+        <w:t xml:space="preserve"> file. This will include the QE Framework library when QE widgets are included in the .</w:t>
+      </w:r>
+      <w:proofErr w:type="spellStart"/>
+      <w:r>
+        <w:t>ui</w:t>
+      </w:r>
+      <w:proofErr w:type="spellEnd"/>
+      <w:r>
+        <w:t xml:space="preserve"> file.</w:t>
+      </w:r>
+    </w:p>
+    <w:p>
+      <w:r>
+        <w:t xml:space="preserve">The deployment instructions in this document will ensure the QE Framework can be located as a Qt </w:t>
+      </w:r>
+      <w:proofErr w:type="spellStart"/>
+      <w:r>
+        <w:t>Plugin</w:t>
+      </w:r>
+      <w:proofErr w:type="spellEnd"/>
+      <w:r>
+        <w:t xml:space="preserve"> by any application including Qt Creator and Designer. There are other ways of setting up a </w:t>
+      </w:r>
+      <w:proofErr w:type="spellStart"/>
+      <w:r>
+        <w:t>plugin</w:t>
+      </w:r>
+      <w:proofErr w:type="spellEnd"/>
+      <w:r>
+        <w:t xml:space="preserve"> to be located by the appropriate applications. Refer to Qt’s </w:t>
+      </w:r>
+      <w:proofErr w:type="spellStart"/>
+      <w:r>
+        <w:t>Plugin</w:t>
+      </w:r>
+      <w:proofErr w:type="spellEnd"/>
+      <w:r>
+        <w:t xml:space="preserve"> documentation for details.</w:t>
       </w:r>
     </w:p>
     <w:sectPr>
-      <w:headerReference w:type="default" r:id="rId17"/>
+      <w:headerReference w:type="default" r:id="rId16"/>
       <w:pgSz w:w="11906" w:h="16838"/>
       <w:pgMar w:top="1440" w:right="1440" w:bottom="1440" w:left="1440" w:header="708" w:footer="708" w:gutter="0"/>
       <w:cols w:space="708"/>
@@ -4925,8 +6424,8 @@
 </file>
 
 <file path=word/endnotes.xml><?xml version="1.0" encoding="utf-8"?>
-<w:endnotes xmlns:wpc="http://schemas.microsoft.com/office/word/2010/wordprocessingCanvas" xmlns:mc="http://schemas.openxmlformats.org/markup-compatibility/2006" xmlns:o="urn:schemas-microsoft-com:office:office" xmlns:r="http://schemas.openxmlformats.org/officeDocument/2006/relationships" xmlns:m="http://schemas.openxmlformats.org/officeDocument/2006/math" xmlns:v="urn:schemas-microsoft-com:vml" xmlns:wp14="http://schemas.microsoft.com/office/word/2010/wordprocessingDrawing" xmlns:wp="http://schemas.openxmlformats.org/drawingml/2006/wordprocessingDrawing" xmlns:w10="urn:schemas-microsoft-com:office:word" xmlns:w="http://schemas.openxmlformats.org/wordprocessingml/2006/main" xmlns:w14="http://schemas.microsoft.com/office/word/2010/wordml" xmlns:wpg="http://schemas.microsoft.com/office/word/2010/wordprocessingGroup" xmlns:wpi="http://schemas.microsoft.com/office/word/2010/wordprocessingInk" xmlns:wne="http://schemas.microsoft.com/office/word/2006/wordml" xmlns:wps="http://schemas.microsoft.com/office/word/2010/wordprocessingShape" mc:Ignorable="w14 wp14">
-  <w:endnote w:type="separator" w:id="-1">
+<w:endnotes xmlns:ve="http://schemas.openxmlformats.org/markup-compatibility/2006" xmlns:o="urn:schemas-microsoft-com:office:office" xmlns:r="http://schemas.openxmlformats.org/officeDocument/2006/relationships" xmlns:m="http://schemas.openxmlformats.org/officeDocument/2006/math" xmlns:v="urn:schemas-microsoft-com:vml" xmlns:wp="http://schemas.openxmlformats.org/drawingml/2006/wordprocessingDrawing" xmlns:w10="urn:schemas-microsoft-com:office:word" xmlns:w="http://schemas.openxmlformats.org/wordprocessingml/2006/main" xmlns:wne="http://schemas.microsoft.com/office/word/2006/wordml">
+  <w:endnote w:type="separator" w:id="0">
     <w:p>
       <w:pPr>
         <w:spacing w:after="0" w:line="240" w:lineRule="auto"/>
@@ -4936,7 +6435,7 @@
       </w:r>
     </w:p>
   </w:endnote>
-  <w:endnote w:type="continuationSeparator" w:id="0">
+  <w:endnote w:type="continuationSeparator" w:id="1">
     <w:p>
       <w:pPr>
         <w:spacing w:after="0" w:line="240" w:lineRule="auto"/>
@@ -4950,7 +6449,7 @@
 </file>
 
 <file path=word/footer1.xml><?xml version="1.0" encoding="utf-8"?>
-<w:ftr xmlns:wpc="http://schemas.microsoft.com/office/word/2010/wordprocessingCanvas" xmlns:mc="http://schemas.openxmlformats.org/markup-compatibility/2006" xmlns:o="urn:schemas-microsoft-com:office:office" xmlns:r="http://schemas.openxmlformats.org/officeDocument/2006/relationships" xmlns:m="http://schemas.openxmlformats.org/officeDocument/2006/math" xmlns:v="urn:schemas-microsoft-com:vml" xmlns:wp14="http://schemas.microsoft.com/office/word/2010/wordprocessingDrawing" xmlns:wp="http://schemas.openxmlformats.org/drawingml/2006/wordprocessingDrawing" xmlns:w10="urn:schemas-microsoft-com:office:word" xmlns:w="http://schemas.openxmlformats.org/wordprocessingml/2006/main" xmlns:w14="http://schemas.microsoft.com/office/word/2010/wordml" xmlns:wpg="http://schemas.microsoft.com/office/word/2010/wordprocessingGroup" xmlns:wpi="http://schemas.microsoft.com/office/word/2010/wordprocessingInk" xmlns:wne="http://schemas.microsoft.com/office/word/2006/wordml" xmlns:wps="http://schemas.microsoft.com/office/word/2010/wordprocessingShape" mc:Ignorable="w14 wp14">
+<w:ftr xmlns:ve="http://schemas.openxmlformats.org/markup-compatibility/2006" xmlns:o="urn:schemas-microsoft-com:office:office" xmlns:r="http://schemas.openxmlformats.org/officeDocument/2006/relationships" xmlns:m="http://schemas.openxmlformats.org/officeDocument/2006/math" xmlns:v="urn:schemas-microsoft-com:vml" xmlns:wp="http://schemas.openxmlformats.org/drawingml/2006/wordprocessingDrawing" xmlns:w10="urn:schemas-microsoft-com:office:word" xmlns:w="http://schemas.openxmlformats.org/wordprocessingml/2006/main" xmlns:wne="http://schemas.microsoft.com/office/word/2006/wordml">
   <w:p>
     <w:pPr>
       <w:pStyle w:val="Footer"/>
@@ -4968,7 +6467,7 @@
         <w:bottom w:w="28" w:type="dxa"/>
         <w:right w:w="0" w:type="dxa"/>
       </w:tblCellMar>
-      <w:tblLook w:val="00A0" w:firstRow="1" w:lastRow="0" w:firstColumn="1" w:lastColumn="0" w:noHBand="0" w:noVBand="0"/>
+      <w:tblLook w:val="00A0"/>
     </w:tblPr>
     <w:tblGrid>
       <w:gridCol w:w="1178"/>
@@ -5185,8 +6684,8 @@
 </file>
 
 <file path=word/footnotes.xml><?xml version="1.0" encoding="utf-8"?>
-<w:footnotes xmlns:wpc="http://schemas.microsoft.com/office/word/2010/wordprocessingCanvas" xmlns:mc="http://schemas.openxmlformats.org/markup-compatibility/2006" xmlns:o="urn:schemas-microsoft-com:office:office" xmlns:r="http://schemas.openxmlformats.org/officeDocument/2006/relationships" xmlns:m="http://schemas.openxmlformats.org/officeDocument/2006/math" xmlns:v="urn:schemas-microsoft-com:vml" xmlns:wp14="http://schemas.microsoft.com/office/word/2010/wordprocessingDrawing" xmlns:wp="http://schemas.openxmlformats.org/drawingml/2006/wordprocessingDrawing" xmlns:w10="urn:schemas-microsoft-com:office:word" xmlns:w="http://schemas.openxmlformats.org/wordprocessingml/2006/main" xmlns:w14="http://schemas.microsoft.com/office/word/2010/wordml" xmlns:wpg="http://schemas.microsoft.com/office/word/2010/wordprocessingGroup" xmlns:wpi="http://schemas.microsoft.com/office/word/2010/wordprocessingInk" xmlns:wne="http://schemas.microsoft.com/office/word/2006/wordml" xmlns:wps="http://schemas.microsoft.com/office/word/2010/wordprocessingShape" mc:Ignorable="w14 wp14">
-  <w:footnote w:type="separator" w:id="-1">
+<w:footnotes xmlns:ve="http://schemas.openxmlformats.org/markup-compatibility/2006" xmlns:o="urn:schemas-microsoft-com:office:office" xmlns:r="http://schemas.openxmlformats.org/officeDocument/2006/relationships" xmlns:m="http://schemas.openxmlformats.org/officeDocument/2006/math" xmlns:v="urn:schemas-microsoft-com:vml" xmlns:wp="http://schemas.openxmlformats.org/drawingml/2006/wordprocessingDrawing" xmlns:w10="urn:schemas-microsoft-com:office:word" xmlns:w="http://schemas.openxmlformats.org/wordprocessingml/2006/main" xmlns:wne="http://schemas.microsoft.com/office/word/2006/wordml">
+  <w:footnote w:type="separator" w:id="0">
     <w:p>
       <w:pPr>
         <w:spacing w:after="0" w:line="240" w:lineRule="auto"/>
@@ -5196,7 +6695,7 @@
       </w:r>
     </w:p>
   </w:footnote>
-  <w:footnote w:type="continuationSeparator" w:id="0">
+  <w:footnote w:type="continuationSeparator" w:id="1">
     <w:p>
       <w:pPr>
         <w:spacing w:after="0" w:line="240" w:lineRule="auto"/>
@@ -5210,11 +6709,11 @@
 </file>
 
 <file path=word/header1.xml><?xml version="1.0" encoding="utf-8"?>
-<w:hdr xmlns:wpc="http://schemas.microsoft.com/office/word/2010/wordprocessingCanvas" xmlns:mc="http://schemas.openxmlformats.org/markup-compatibility/2006" xmlns:o="urn:schemas-microsoft-com:office:office" xmlns:r="http://schemas.openxmlformats.org/officeDocument/2006/relationships" xmlns:m="http://schemas.openxmlformats.org/officeDocument/2006/math" xmlns:v="urn:schemas-microsoft-com:vml" xmlns:wp14="http://schemas.microsoft.com/office/word/2010/wordprocessingDrawing" xmlns:wp="http://schemas.openxmlformats.org/drawingml/2006/wordprocessingDrawing" xmlns:w10="urn:schemas-microsoft-com:office:word" xmlns:w="http://schemas.openxmlformats.org/wordprocessingml/2006/main" xmlns:w14="http://schemas.microsoft.com/office/word/2010/wordml" xmlns:wpg="http://schemas.microsoft.com/office/word/2010/wordprocessingGroup" xmlns:wpi="http://schemas.microsoft.com/office/word/2010/wordprocessingInk" xmlns:wne="http://schemas.microsoft.com/office/word/2006/wordml" xmlns:wps="http://schemas.microsoft.com/office/word/2010/wordprocessingShape" mc:Ignorable="w14 wp14">
+<w:hdr xmlns:ve="http://schemas.openxmlformats.org/markup-compatibility/2006" xmlns:o="urn:schemas-microsoft-com:office:office" xmlns:r="http://schemas.openxmlformats.org/officeDocument/2006/relationships" xmlns:m="http://schemas.openxmlformats.org/officeDocument/2006/math" xmlns:v="urn:schemas-microsoft-com:vml" xmlns:wp="http://schemas.openxmlformats.org/drawingml/2006/wordprocessingDrawing" xmlns:w10="urn:schemas-microsoft-com:office:word" xmlns:w="http://schemas.openxmlformats.org/wordprocessingml/2006/main" xmlns:wne="http://schemas.microsoft.com/office/word/2006/wordml">
   <w:tbl>
     <w:tblPr>
       <w:tblW w:w="4962" w:type="pct"/>
-      <w:tblLook w:val="00A0" w:firstRow="1" w:lastRow="0" w:firstColumn="1" w:lastColumn="0" w:noHBand="0" w:noVBand="0"/>
+      <w:tblLook w:val="00A0"/>
     </w:tblPr>
     <w:tblGrid>
       <w:gridCol w:w="5776"/>
@@ -5376,7 +6875,7 @@
 </file>
 
 <file path=word/numbering.xml><?xml version="1.0" encoding="utf-8"?>
-<w:numbering xmlns:wpc="http://schemas.microsoft.com/office/word/2010/wordprocessingCanvas" xmlns:mc="http://schemas.openxmlformats.org/markup-compatibility/2006" xmlns:o="urn:schemas-microsoft-com:office:office" xmlns:r="http://schemas.openxmlformats.org/officeDocument/2006/relationships" xmlns:m="http://schemas.openxmlformats.org/officeDocument/2006/math" xmlns:v="urn:schemas-microsoft-com:vml" xmlns:wp14="http://schemas.microsoft.com/office/word/2010/wordprocessingDrawing" xmlns:wp="http://schemas.openxmlformats.org/drawingml/2006/wordprocessingDrawing" xmlns:w10="urn:schemas-microsoft-com:office:word" xmlns:w="http://schemas.openxmlformats.org/wordprocessingml/2006/main" xmlns:w14="http://schemas.microsoft.com/office/word/2010/wordml" xmlns:wpg="http://schemas.microsoft.com/office/word/2010/wordprocessingGroup" xmlns:wpi="http://schemas.microsoft.com/office/word/2010/wordprocessingInk" xmlns:wne="http://schemas.microsoft.com/office/word/2006/wordml" xmlns:wps="http://schemas.microsoft.com/office/word/2010/wordprocessingShape" mc:Ignorable="w14 wp14">
+<w:numbering xmlns:ve="http://schemas.openxmlformats.org/markup-compatibility/2006" xmlns:o="urn:schemas-microsoft-com:office:office" xmlns:r="http://schemas.openxmlformats.org/officeDocument/2006/relationships" xmlns:m="http://schemas.openxmlformats.org/officeDocument/2006/math" xmlns:v="urn:schemas-microsoft-com:vml" xmlns:wp="http://schemas.openxmlformats.org/drawingml/2006/wordprocessingDrawing" xmlns:w10="urn:schemas-microsoft-com:office:word" xmlns:w="http://schemas.openxmlformats.org/wordprocessingml/2006/main" xmlns:wne="http://schemas.microsoft.com/office/word/2006/wordml">
   <w:abstractNum w:abstractNumId="0">
     <w:nsid w:val="002543ED"/>
     <w:multiLevelType w:val="hybridMultilevel"/>
@@ -7531,7 +9030,7 @@
 </file>
 
 <file path=word/styles.xml><?xml version="1.0" encoding="utf-8"?>
-<w:styles xmlns:mc="http://schemas.openxmlformats.org/markup-compatibility/2006" xmlns:r="http://schemas.openxmlformats.org/officeDocument/2006/relationships" xmlns:w="http://schemas.openxmlformats.org/wordprocessingml/2006/main" xmlns:w14="http://schemas.microsoft.com/office/word/2010/wordml" mc:Ignorable="w14">
+<w:styles xmlns:r="http://schemas.openxmlformats.org/officeDocument/2006/relationships" xmlns:w="http://schemas.openxmlformats.org/wordprocessingml/2006/main">
   <w:docDefaults>
     <w:rPrDefault>
       <w:rPr>
@@ -7690,6 +9189,7 @@
   <w:style w:type="paragraph" w:default="1" w:styleId="Normal">
     <w:name w:val="Normal"/>
     <w:qFormat/>
+    <w:rsid w:val="008C50E2"/>
   </w:style>
   <w:style w:type="paragraph" w:styleId="Heading1">
     <w:name w:val="heading 1"/>
@@ -7771,6 +9271,7 @@
     <w:uiPriority w:val="99"/>
     <w:semiHidden/>
     <w:unhideWhenUsed/>
+    <w:qFormat/>
     <w:tblPr>
       <w:tblInd w:w="0" w:type="dxa"/>
       <w:tblCellMar>

</xml_diff>

<commit_message>
Add demo program to programatically add a QE widget to a user interface
</commit_message>
<xml_diff>
--- a/documentation/source/QE_GettingStarted.docx
+++ b/documentation/source/QE_GettingStarted.docx
@@ -1,13 +1,11 @@
 
 <file path=word/document.xml><?xml version="1.0" encoding="utf-8"?>
-<w:document xmlns:ve="http://schemas.openxmlformats.org/markup-compatibility/2006" xmlns:o="urn:schemas-microsoft-com:office:office" xmlns:r="http://schemas.openxmlformats.org/officeDocument/2006/relationships" xmlns:m="http://schemas.openxmlformats.org/officeDocument/2006/math" xmlns:v="urn:schemas-microsoft-com:vml" xmlns:wp="http://schemas.openxmlformats.org/drawingml/2006/wordprocessingDrawing" xmlns:w10="urn:schemas-microsoft-com:office:word" xmlns:w="http://schemas.openxmlformats.org/wordprocessingml/2006/main" xmlns:wne="http://schemas.microsoft.com/office/word/2006/wordml">
+<w:document xmlns:wpc="http://schemas.microsoft.com/office/word/2010/wordprocessingCanvas" xmlns:mc="http://schemas.openxmlformats.org/markup-compatibility/2006" xmlns:o="urn:schemas-microsoft-com:office:office" xmlns:r="http://schemas.openxmlformats.org/officeDocument/2006/relationships" xmlns:m="http://schemas.openxmlformats.org/officeDocument/2006/math" xmlns:v="urn:schemas-microsoft-com:vml" xmlns:wp14="http://schemas.microsoft.com/office/word/2010/wordprocessingDrawing" xmlns:wp="http://schemas.openxmlformats.org/drawingml/2006/wordprocessingDrawing" xmlns:w10="urn:schemas-microsoft-com:office:word" xmlns:w="http://schemas.openxmlformats.org/wordprocessingml/2006/main" xmlns:w14="http://schemas.microsoft.com/office/word/2010/wordml" xmlns:wpg="http://schemas.microsoft.com/office/word/2010/wordprocessingGroup" xmlns:wpi="http://schemas.microsoft.com/office/word/2010/wordprocessingInk" xmlns:wne="http://schemas.microsoft.com/office/word/2006/wordml" xmlns:wps="http://schemas.microsoft.com/office/word/2010/wordprocessingShape" mc:Ignorable="w14 wp14">
   <w:body>
     <w:p>
       <w:pPr>
         <w:jc w:val="center"/>
       </w:pPr>
-      <w:bookmarkStart w:id="0" w:name="_GoBack"/>
-      <w:bookmarkEnd w:id="0"/>
       <w:r>
         <w:rPr>
           <w:noProof/>
@@ -30,7 +28,7 @@
                     </pic:cNvPicPr>
                   </pic:nvPicPr>
                   <pic:blipFill>
-                    <a:blip r:embed="rId8" cstate="print"/>
+                    <a:blip r:embed="rId9" cstate="print"/>
                     <a:srcRect/>
                     <a:stretch>
                       <a:fillRect/>
@@ -72,7 +70,21 @@
           <w:sz w:val="48"/>
           <w:szCs w:val="48"/>
         </w:rPr>
-        <w:t>QE Framework -Getting Started</w:t>
+        <w:t>QE Framework -</w:t>
+      </w:r>
+      <w:r>
+        <w:rPr>
+          <w:sz w:val="48"/>
+          <w:szCs w:val="48"/>
+        </w:rPr>
+        <w:t xml:space="preserve"> </w:t>
+      </w:r>
+      <w:r>
+        <w:rPr>
+          <w:sz w:val="48"/>
+          <w:szCs w:val="48"/>
+        </w:rPr>
+        <w:t>Getting Started</w:t>
       </w:r>
     </w:p>
     <w:p>
@@ -88,14 +100,216 @@
         <w:jc w:val="center"/>
       </w:pPr>
       <w:r>
-        <w:t>1</w:t>
-      </w:r>
-      <w:r>
-        <w:t>7 June</w:t>
-      </w:r>
+        <w:t>25 November</w:t>
+      </w:r>
+      <w:bookmarkStart w:id="0" w:name="_GoBack"/>
+      <w:bookmarkEnd w:id="0"/>
       <w:r>
         <w:t xml:space="preserve"> 2014</w:t>
       </w:r>
+    </w:p>
+    <w:p>
+      <w:pPr>
+        <w:tabs>
+          <w:tab w:val="left" w:pos="916"/>
+          <w:tab w:val="left" w:pos="1832"/>
+          <w:tab w:val="left" w:pos="2748"/>
+          <w:tab w:val="left" w:pos="3664"/>
+          <w:tab w:val="left" w:pos="4580"/>
+          <w:tab w:val="left" w:pos="5496"/>
+          <w:tab w:val="left" w:pos="6412"/>
+          <w:tab w:val="left" w:pos="7328"/>
+          <w:tab w:val="left" w:pos="8244"/>
+          <w:tab w:val="left" w:pos="9160"/>
+          <w:tab w:val="left" w:pos="10076"/>
+          <w:tab w:val="left" w:pos="10992"/>
+          <w:tab w:val="left" w:pos="11908"/>
+          <w:tab w:val="left" w:pos="12824"/>
+          <w:tab w:val="left" w:pos="13740"/>
+          <w:tab w:val="left" w:pos="14656"/>
+        </w:tabs>
+        <w:spacing w:after="0" w:line="240" w:lineRule="auto"/>
+        <w:rPr>
+          <w:rFonts w:ascii="Calibri" w:eastAsia="Times New Roman" w:hAnsi="Calibri" w:cs="Courier New"/>
+        </w:rPr>
+      </w:pPr>
+      <w:r>
+        <w:rPr>
+          <w:rFonts w:ascii="Calibri" w:eastAsia="Times New Roman" w:hAnsi="Calibri" w:cs="Courier New"/>
+        </w:rPr>
+        <w:t xml:space="preserve">Copyright (C) </w:t>
+      </w:r>
+      <w:r>
+        <w:rPr>
+          <w:rFonts w:ascii="Calibri" w:eastAsia="Times New Roman" w:hAnsi="Calibri" w:cs="Courier New"/>
+        </w:rPr>
+        <w:t>201</w:t>
+      </w:r>
+      <w:r>
+        <w:rPr>
+          <w:rFonts w:ascii="Calibri" w:eastAsia="Times New Roman" w:hAnsi="Calibri" w:cs="Courier New"/>
+        </w:rPr>
+        <w:t>3, 2014 Australian Synchrotron</w:t>
+      </w:r>
+      <w:r>
+        <w:rPr>
+          <w:rFonts w:ascii="Calibri" w:eastAsia="Times New Roman" w:hAnsi="Calibri" w:cs="Courier New"/>
+        </w:rPr>
+        <w:t>.</w:t>
+      </w:r>
+      <w:r>
+        <w:rPr>
+          <w:rFonts w:ascii="Calibri" w:eastAsia="Times New Roman" w:hAnsi="Calibri" w:cs="Courier New"/>
+        </w:rPr>
+        <w:br/>
+      </w:r>
+    </w:p>
+    <w:p>
+      <w:pPr>
+        <w:tabs>
+          <w:tab w:val="left" w:pos="916"/>
+          <w:tab w:val="left" w:pos="1832"/>
+          <w:tab w:val="left" w:pos="2748"/>
+          <w:tab w:val="left" w:pos="3664"/>
+          <w:tab w:val="left" w:pos="4580"/>
+          <w:tab w:val="left" w:pos="5496"/>
+          <w:tab w:val="left" w:pos="6412"/>
+          <w:tab w:val="left" w:pos="7328"/>
+          <w:tab w:val="left" w:pos="8244"/>
+          <w:tab w:val="left" w:pos="9160"/>
+          <w:tab w:val="left" w:pos="10076"/>
+          <w:tab w:val="left" w:pos="10992"/>
+          <w:tab w:val="left" w:pos="11908"/>
+          <w:tab w:val="left" w:pos="12824"/>
+          <w:tab w:val="left" w:pos="13740"/>
+          <w:tab w:val="left" w:pos="14656"/>
+        </w:tabs>
+        <w:spacing w:after="0" w:line="240" w:lineRule="auto"/>
+        <w:rPr>
+          <w:rFonts w:ascii="Calibri" w:eastAsia="Times New Roman" w:hAnsi="Calibri" w:cs="Courier New"/>
+        </w:rPr>
+      </w:pPr>
+      <w:r>
+        <w:rPr>
+          <w:rFonts w:ascii="Calibri" w:eastAsia="Times New Roman" w:hAnsi="Calibri" w:cs="Courier New"/>
+        </w:rPr>
+        <w:t>Permission is granted to copy, distribute and/or modify this document under the terms of the GNU Free Documentation License, Version 1.3 or any later</w:t>
+      </w:r>
+      <w:r>
+        <w:rPr>
+          <w:rFonts w:ascii="Calibri" w:eastAsia="Times New Roman" w:hAnsi="Calibri" w:cs="Courier New"/>
+        </w:rPr>
+        <w:t xml:space="preserve"> </w:t>
+      </w:r>
+      <w:r>
+        <w:rPr>
+          <w:rFonts w:ascii="Calibri" w:eastAsia="Times New Roman" w:hAnsi="Calibri" w:cs="Courier New"/>
+        </w:rPr>
+        <w:t>version published by the Free Software Foundation;</w:t>
+      </w:r>
+      <w:r>
+        <w:rPr>
+          <w:rFonts w:ascii="Calibri" w:eastAsia="Times New Roman" w:hAnsi="Calibri" w:cs="Courier New"/>
+        </w:rPr>
+        <w:t xml:space="preserve"> </w:t>
+      </w:r>
+      <w:r>
+        <w:rPr>
+          <w:rFonts w:ascii="Calibri" w:eastAsia="Times New Roman" w:hAnsi="Calibri" w:cs="Courier New"/>
+        </w:rPr>
+        <w:t>with no Invariant</w:t>
+      </w:r>
+      <w:r>
+        <w:rPr>
+          <w:rFonts w:ascii="Calibri" w:eastAsia="Times New Roman" w:hAnsi="Calibri" w:cs="Courier New"/>
+        </w:rPr>
+        <w:t xml:space="preserve"> </w:t>
+      </w:r>
+      <w:r>
+        <w:rPr>
+          <w:rFonts w:ascii="Calibri" w:eastAsia="Times New Roman" w:hAnsi="Calibri" w:cs="Courier New"/>
+        </w:rPr>
+        <w:t>Sections, no Front-Cover Texts, and no Back-Cover Texts.</w:t>
+      </w:r>
+      <w:r>
+        <w:rPr>
+          <w:rFonts w:ascii="Calibri" w:eastAsia="Times New Roman" w:hAnsi="Calibri" w:cs="Courier New"/>
+        </w:rPr>
+        <w:br/>
+      </w:r>
+      <w:r>
+        <w:rPr>
+          <w:rFonts w:ascii="Calibri" w:eastAsia="Times New Roman" w:hAnsi="Calibri" w:cs="Courier New"/>
+        </w:rPr>
+        <w:t xml:space="preserve">A copy of the license is included in the </w:t>
+      </w:r>
+      <w:r>
+        <w:rPr>
+          <w:rFonts w:ascii="Calibri" w:eastAsia="Times New Roman" w:hAnsi="Calibri" w:cs="Courier New"/>
+        </w:rPr>
+        <w:t>associated document ‘</w:t>
+      </w:r>
+      <w:r>
+        <w:rPr>
+          <w:rFonts w:ascii="Calibri" w:eastAsia="Times New Roman" w:hAnsi="Calibri" w:cs="Courier New"/>
+        </w:rPr>
+        <w:t xml:space="preserve">QE Framework </w:t>
+      </w:r>
+      <w:r>
+        <w:rPr>
+          <w:rFonts w:ascii="Calibri" w:eastAsia="Times New Roman" w:hAnsi="Calibri" w:cs="Courier New"/>
+        </w:rPr>
+        <w:t xml:space="preserve">– </w:t>
+      </w:r>
+      <w:proofErr w:type="spellStart"/>
+      <w:r>
+        <w:rPr>
+          <w:rFonts w:ascii="Calibri" w:eastAsia="Times New Roman" w:hAnsi="Calibri" w:cs="Courier New"/>
+        </w:rPr>
+        <w:t>QEGui</w:t>
+      </w:r>
+      <w:proofErr w:type="spellEnd"/>
+      <w:r>
+        <w:rPr>
+          <w:rFonts w:ascii="Calibri" w:eastAsia="Times New Roman" w:hAnsi="Calibri" w:cs="Courier New"/>
+        </w:rPr>
+        <w:t xml:space="preserve"> </w:t>
+      </w:r>
+      <w:r>
+        <w:rPr>
+          <w:rFonts w:ascii="Calibri" w:eastAsia="Times New Roman" w:hAnsi="Calibri" w:cs="Courier New"/>
+        </w:rPr>
+        <w:t>and</w:t>
+      </w:r>
+      <w:r>
+        <w:rPr>
+          <w:rFonts w:ascii="Calibri" w:eastAsia="Times New Roman" w:hAnsi="Calibri" w:cs="Courier New"/>
+        </w:rPr>
+        <w:t xml:space="preserve"> </w:t>
+      </w:r>
+      <w:r>
+        <w:rPr>
+          <w:rFonts w:ascii="Calibri" w:eastAsia="Times New Roman" w:hAnsi="Calibri" w:cs="Courier New"/>
+        </w:rPr>
+        <w:t>User Interface Design</w:t>
+      </w:r>
+      <w:r>
+        <w:rPr>
+          <w:rFonts w:ascii="Calibri" w:eastAsia="Times New Roman" w:hAnsi="Calibri" w:cs="Courier New"/>
+        </w:rPr>
+        <w:t>’</w:t>
+      </w:r>
+      <w:r>
+        <w:rPr>
+          <w:rFonts w:ascii="Calibri" w:eastAsia="Times New Roman" w:hAnsi="Calibri" w:cs="Courier New"/>
+        </w:rPr>
+        <w:t>.</w:t>
+      </w:r>
+    </w:p>
+    <w:p>
+      <w:pPr>
+        <w:jc w:val="center"/>
+      </w:pPr>
     </w:p>
     <w:sdt>
       <w:sdtPr>
@@ -147,7 +361,7 @@
           <w:r>
             <w:fldChar w:fldCharType="separate"/>
           </w:r>
-          <w:hyperlink w:anchor="_Toc390764681" w:history="1">
+          <w:hyperlink w:anchor="_Toc404713054" w:history="1">
             <w:r>
               <w:rPr>
                 <w:rStyle w:val="Hyperlink"/>
@@ -174,7 +388,7 @@
                 <w:noProof/>
                 <w:webHidden/>
               </w:rPr>
-              <w:instrText xml:space="preserve"> PAGEREF _Toc390764681 \h </w:instrText>
+              <w:instrText xml:space="preserve"> PAGEREF _Toc404713054 \h </w:instrText>
             </w:r>
             <w:r>
               <w:rPr>
@@ -194,7 +408,7 @@
                 <w:noProof/>
                 <w:webHidden/>
               </w:rPr>
-              <w:t>2</w:t>
+              <w:t>3</w:t>
             </w:r>
             <w:r>
               <w:rPr>
@@ -215,7 +429,7 @@
               <w:noProof/>
             </w:rPr>
           </w:pPr>
-          <w:hyperlink w:anchor="_Toc390764682" w:history="1">
+          <w:hyperlink w:anchor="_Toc404713055" w:history="1">
             <w:r>
               <w:rPr>
                 <w:rStyle w:val="Hyperlink"/>
@@ -242,7 +456,7 @@
                 <w:noProof/>
                 <w:webHidden/>
               </w:rPr>
-              <w:instrText xml:space="preserve"> PAGEREF _Toc390764682 \h </w:instrText>
+              <w:instrText xml:space="preserve"> PAGEREF _Toc404713055 \h </w:instrText>
             </w:r>
             <w:r>
               <w:rPr>
@@ -262,7 +476,7 @@
                 <w:noProof/>
                 <w:webHidden/>
               </w:rPr>
-              <w:t>2</w:t>
+              <w:t>3</w:t>
             </w:r>
             <w:r>
               <w:rPr>
@@ -283,7 +497,7 @@
               <w:noProof/>
             </w:rPr>
           </w:pPr>
-          <w:hyperlink w:anchor="_Toc390764683" w:history="1">
+          <w:hyperlink w:anchor="_Toc404713056" w:history="1">
             <w:r>
               <w:rPr>
                 <w:rStyle w:val="Hyperlink"/>
@@ -310,7 +524,7 @@
                 <w:noProof/>
                 <w:webHidden/>
               </w:rPr>
-              <w:instrText xml:space="preserve"> PAGEREF _Toc390764683 \h </w:instrText>
+              <w:instrText xml:space="preserve"> PAGEREF _Toc404713056 \h </w:instrText>
             </w:r>
             <w:r>
               <w:rPr>
@@ -330,7 +544,7 @@
                 <w:noProof/>
                 <w:webHidden/>
               </w:rPr>
-              <w:t>2</w:t>
+              <w:t>3</w:t>
             </w:r>
             <w:r>
               <w:rPr>
@@ -351,7 +565,7 @@
               <w:noProof/>
             </w:rPr>
           </w:pPr>
-          <w:hyperlink w:anchor="_Toc390764684" w:history="1">
+          <w:hyperlink w:anchor="_Toc404713057" w:history="1">
             <w:r>
               <w:rPr>
                 <w:rStyle w:val="Hyperlink"/>
@@ -378,7 +592,7 @@
                 <w:noProof/>
                 <w:webHidden/>
               </w:rPr>
-              <w:instrText xml:space="preserve"> PAGEREF _Toc390764684 \h </w:instrText>
+              <w:instrText xml:space="preserve"> PAGEREF _Toc404713057 \h </w:instrText>
             </w:r>
             <w:r>
               <w:rPr>
@@ -398,7 +612,7 @@
                 <w:noProof/>
                 <w:webHidden/>
               </w:rPr>
-              <w:t>4</w:t>
+              <w:t>5</w:t>
             </w:r>
             <w:r>
               <w:rPr>
@@ -419,7 +633,7 @@
               <w:noProof/>
             </w:rPr>
           </w:pPr>
-          <w:hyperlink w:anchor="_Toc390764685" w:history="1">
+          <w:hyperlink w:anchor="_Toc404713058" w:history="1">
             <w:r>
               <w:rPr>
                 <w:rStyle w:val="Hyperlink"/>
@@ -446,7 +660,7 @@
                 <w:noProof/>
                 <w:webHidden/>
               </w:rPr>
-              <w:instrText xml:space="preserve"> PAGEREF _Toc390764685 \h </w:instrText>
+              <w:instrText xml:space="preserve"> PAGEREF _Toc404713058 \h </w:instrText>
             </w:r>
             <w:r>
               <w:rPr>
@@ -466,7 +680,7 @@
                 <w:noProof/>
                 <w:webHidden/>
               </w:rPr>
-              <w:t>4</w:t>
+              <w:t>5</w:t>
             </w:r>
             <w:r>
               <w:rPr>
@@ -487,7 +701,7 @@
               <w:noProof/>
             </w:rPr>
           </w:pPr>
-          <w:hyperlink w:anchor="_Toc390764686" w:history="1">
+          <w:hyperlink w:anchor="_Toc404713059" w:history="1">
             <w:r>
               <w:rPr>
                 <w:rStyle w:val="Hyperlink"/>
@@ -514,7 +728,7 @@
                 <w:noProof/>
                 <w:webHidden/>
               </w:rPr>
-              <w:instrText xml:space="preserve"> PAGEREF _Toc390764686 \h </w:instrText>
+              <w:instrText xml:space="preserve"> PAGEREF _Toc404713059 \h </w:instrText>
             </w:r>
             <w:r>
               <w:rPr>
@@ -534,7 +748,7 @@
                 <w:noProof/>
                 <w:webHidden/>
               </w:rPr>
-              <w:t>4</w:t>
+              <w:t>5</w:t>
             </w:r>
             <w:r>
               <w:rPr>
@@ -555,7 +769,7 @@
               <w:noProof/>
             </w:rPr>
           </w:pPr>
-          <w:hyperlink w:anchor="_Toc390764687" w:history="1">
+          <w:hyperlink w:anchor="_Toc404713060" w:history="1">
             <w:r>
               <w:rPr>
                 <w:rStyle w:val="Hyperlink"/>
@@ -582,7 +796,7 @@
                 <w:noProof/>
                 <w:webHidden/>
               </w:rPr>
-              <w:instrText xml:space="preserve"> PAGEREF _Toc390764687 \h </w:instrText>
+              <w:instrText xml:space="preserve"> PAGEREF _Toc404713060 \h </w:instrText>
             </w:r>
             <w:r>
               <w:rPr>
@@ -602,7 +816,7 @@
                 <w:noProof/>
                 <w:webHidden/>
               </w:rPr>
-              <w:t>4</w:t>
+              <w:t>5</w:t>
             </w:r>
             <w:r>
               <w:rPr>
@@ -623,7 +837,7 @@
               <w:noProof/>
             </w:rPr>
           </w:pPr>
-          <w:hyperlink w:anchor="_Toc390764688" w:history="1">
+          <w:hyperlink w:anchor="_Toc404713061" w:history="1">
             <w:r>
               <w:rPr>
                 <w:rStyle w:val="Hyperlink"/>
@@ -650,7 +864,7 @@
                 <w:noProof/>
                 <w:webHidden/>
               </w:rPr>
-              <w:instrText xml:space="preserve"> PAGEREF _Toc390764688 \h </w:instrText>
+              <w:instrText xml:space="preserve"> PAGEREF _Toc404713061 \h </w:instrText>
             </w:r>
             <w:r>
               <w:rPr>
@@ -670,7 +884,7 @@
                 <w:noProof/>
                 <w:webHidden/>
               </w:rPr>
-              <w:t>4</w:t>
+              <w:t>5</w:t>
             </w:r>
             <w:r>
               <w:rPr>
@@ -691,7 +905,7 @@
               <w:noProof/>
             </w:rPr>
           </w:pPr>
-          <w:hyperlink w:anchor="_Toc390764689" w:history="1">
+          <w:hyperlink w:anchor="_Toc404713062" w:history="1">
             <w:r>
               <w:rPr>
                 <w:rStyle w:val="Hyperlink"/>
@@ -718,7 +932,7 @@
                 <w:noProof/>
                 <w:webHidden/>
               </w:rPr>
-              <w:instrText xml:space="preserve"> PAGEREF _Toc390764689 \h </w:instrText>
+              <w:instrText xml:space="preserve"> PAGEREF _Toc404713062 \h </w:instrText>
             </w:r>
             <w:r>
               <w:rPr>
@@ -738,7 +952,7 @@
                 <w:noProof/>
                 <w:webHidden/>
               </w:rPr>
-              <w:t>4</w:t>
+              <w:t>5</w:t>
             </w:r>
             <w:r>
               <w:rPr>
@@ -759,7 +973,7 @@
               <w:noProof/>
             </w:rPr>
           </w:pPr>
-          <w:hyperlink w:anchor="_Toc390764690" w:history="1">
+          <w:hyperlink w:anchor="_Toc404713063" w:history="1">
             <w:r>
               <w:rPr>
                 <w:rStyle w:val="Hyperlink"/>
@@ -786,7 +1000,7 @@
                 <w:noProof/>
                 <w:webHidden/>
               </w:rPr>
-              <w:instrText xml:space="preserve"> PAGEREF _Toc390764690 \h </w:instrText>
+              <w:instrText xml:space="preserve"> PAGEREF _Toc404713063 \h </w:instrText>
             </w:r>
             <w:r>
               <w:rPr>
@@ -806,7 +1020,7 @@
                 <w:noProof/>
                 <w:webHidden/>
               </w:rPr>
-              <w:t>4</w:t>
+              <w:t>5</w:t>
             </w:r>
             <w:r>
               <w:rPr>
@@ -827,7 +1041,7 @@
               <w:noProof/>
             </w:rPr>
           </w:pPr>
-          <w:hyperlink w:anchor="_Toc390764691" w:history="1">
+          <w:hyperlink w:anchor="_Toc404713064" w:history="1">
             <w:r>
               <w:rPr>
                 <w:rStyle w:val="Hyperlink"/>
@@ -854,7 +1068,7 @@
                 <w:noProof/>
                 <w:webHidden/>
               </w:rPr>
-              <w:instrText xml:space="preserve"> PAGEREF _Toc390764691 \h </w:instrText>
+              <w:instrText xml:space="preserve"> PAGEREF _Toc404713064 \h </w:instrText>
             </w:r>
             <w:r>
               <w:rPr>
@@ -874,7 +1088,7 @@
                 <w:noProof/>
                 <w:webHidden/>
               </w:rPr>
-              <w:t>5</w:t>
+              <w:t>6</w:t>
             </w:r>
             <w:r>
               <w:rPr>
@@ -895,7 +1109,7 @@
               <w:noProof/>
             </w:rPr>
           </w:pPr>
-          <w:hyperlink w:anchor="_Toc390764692" w:history="1">
+          <w:hyperlink w:anchor="_Toc404713065" w:history="1">
             <w:r>
               <w:rPr>
                 <w:rStyle w:val="Hyperlink"/>
@@ -922,7 +1136,7 @@
                 <w:noProof/>
                 <w:webHidden/>
               </w:rPr>
-              <w:instrText xml:space="preserve"> PAGEREF _Toc390764692 \h </w:instrText>
+              <w:instrText xml:space="preserve"> PAGEREF _Toc404713065 \h </w:instrText>
             </w:r>
             <w:r>
               <w:rPr>
@@ -942,7 +1156,7 @@
                 <w:noProof/>
                 <w:webHidden/>
               </w:rPr>
-              <w:t>6</w:t>
+              <w:t>7</w:t>
             </w:r>
             <w:r>
               <w:rPr>
@@ -963,7 +1177,7 @@
               <w:noProof/>
             </w:rPr>
           </w:pPr>
-          <w:hyperlink w:anchor="_Toc390764693" w:history="1">
+          <w:hyperlink w:anchor="_Toc404713066" w:history="1">
             <w:r>
               <w:rPr>
                 <w:rStyle w:val="Hyperlink"/>
@@ -990,7 +1204,7 @@
                 <w:noProof/>
                 <w:webHidden/>
               </w:rPr>
-              <w:instrText xml:space="preserve"> PAGEREF _Toc390764693 \h </w:instrText>
+              <w:instrText xml:space="preserve"> PAGEREF _Toc404713066 \h </w:instrText>
             </w:r>
             <w:r>
               <w:rPr>
@@ -1010,7 +1224,7 @@
                 <w:noProof/>
                 <w:webHidden/>
               </w:rPr>
-              <w:t>7</w:t>
+              <w:t>8</w:t>
             </w:r>
             <w:r>
               <w:rPr>
@@ -1031,7 +1245,7 @@
               <w:noProof/>
             </w:rPr>
           </w:pPr>
-          <w:hyperlink w:anchor="_Toc390764694" w:history="1">
+          <w:hyperlink w:anchor="_Toc404713067" w:history="1">
             <w:r>
               <w:rPr>
                 <w:rStyle w:val="Hyperlink"/>
@@ -1058,7 +1272,7 @@
                 <w:noProof/>
                 <w:webHidden/>
               </w:rPr>
-              <w:instrText xml:space="preserve"> PAGEREF _Toc390764694 \h </w:instrText>
+              <w:instrText xml:space="preserve"> PAGEREF _Toc404713067 \h </w:instrText>
             </w:r>
             <w:r>
               <w:rPr>
@@ -1078,7 +1292,7 @@
                 <w:noProof/>
                 <w:webHidden/>
               </w:rPr>
-              <w:t>7</w:t>
+              <w:t>8</w:t>
             </w:r>
             <w:r>
               <w:rPr>
@@ -1099,7 +1313,7 @@
               <w:noProof/>
             </w:rPr>
           </w:pPr>
-          <w:hyperlink w:anchor="_Toc390764695" w:history="1">
+          <w:hyperlink w:anchor="_Toc404713068" w:history="1">
             <w:r>
               <w:rPr>
                 <w:rStyle w:val="Hyperlink"/>
@@ -1126,7 +1340,7 @@
                 <w:noProof/>
                 <w:webHidden/>
               </w:rPr>
-              <w:instrText xml:space="preserve"> PAGEREF _Toc390764695 \h </w:instrText>
+              <w:instrText xml:space="preserve"> PAGEREF _Toc404713068 \h </w:instrText>
             </w:r>
             <w:r>
               <w:rPr>
@@ -1146,7 +1360,7 @@
                 <w:noProof/>
                 <w:webHidden/>
               </w:rPr>
-              <w:t>7</w:t>
+              <w:t>8</w:t>
             </w:r>
             <w:r>
               <w:rPr>
@@ -1167,7 +1381,7 @@
               <w:noProof/>
             </w:rPr>
           </w:pPr>
-          <w:hyperlink w:anchor="_Toc390764696" w:history="1">
+          <w:hyperlink w:anchor="_Toc404713069" w:history="1">
             <w:r>
               <w:rPr>
                 <w:rStyle w:val="Hyperlink"/>
@@ -1194,7 +1408,7 @@
                 <w:noProof/>
                 <w:webHidden/>
               </w:rPr>
-              <w:instrText xml:space="preserve"> PAGEREF _Toc390764696 \h </w:instrText>
+              <w:instrText xml:space="preserve"> PAGEREF _Toc404713069 \h </w:instrText>
             </w:r>
             <w:r>
               <w:rPr>
@@ -1214,7 +1428,7 @@
                 <w:noProof/>
                 <w:webHidden/>
               </w:rPr>
-              <w:t>7</w:t>
+              <w:t>8</w:t>
             </w:r>
             <w:r>
               <w:rPr>
@@ -1235,7 +1449,7 @@
               <w:noProof/>
             </w:rPr>
           </w:pPr>
-          <w:hyperlink w:anchor="_Toc390764697" w:history="1">
+          <w:hyperlink w:anchor="_Toc404713070" w:history="1">
             <w:r>
               <w:rPr>
                 <w:rStyle w:val="Hyperlink"/>
@@ -1262,7 +1476,7 @@
                 <w:noProof/>
                 <w:webHidden/>
               </w:rPr>
-              <w:instrText xml:space="preserve"> PAGEREF _Toc390764697 \h </w:instrText>
+              <w:instrText xml:space="preserve"> PAGEREF _Toc404713070 \h </w:instrText>
             </w:r>
             <w:r>
               <w:rPr>
@@ -1282,7 +1496,7 @@
                 <w:noProof/>
                 <w:webHidden/>
               </w:rPr>
-              <w:t>8</w:t>
+              <w:t>9</w:t>
             </w:r>
             <w:r>
               <w:rPr>
@@ -1303,7 +1517,7 @@
               <w:noProof/>
             </w:rPr>
           </w:pPr>
-          <w:hyperlink w:anchor="_Toc390764698" w:history="1">
+          <w:hyperlink w:anchor="_Toc404713071" w:history="1">
             <w:r>
               <w:rPr>
                 <w:rStyle w:val="Hyperlink"/>
@@ -1330,7 +1544,7 @@
                 <w:noProof/>
                 <w:webHidden/>
               </w:rPr>
-              <w:instrText xml:space="preserve"> PAGEREF _Toc390764698 \h </w:instrText>
+              <w:instrText xml:space="preserve"> PAGEREF _Toc404713071 \h </w:instrText>
             </w:r>
             <w:r>
               <w:rPr>
@@ -1350,7 +1564,7 @@
                 <w:noProof/>
                 <w:webHidden/>
               </w:rPr>
-              <w:t>8</w:t>
+              <w:t>9</w:t>
             </w:r>
             <w:r>
               <w:rPr>
@@ -1371,7 +1585,7 @@
               <w:noProof/>
             </w:rPr>
           </w:pPr>
-          <w:hyperlink w:anchor="_Toc390764699" w:history="1">
+          <w:hyperlink w:anchor="_Toc404713072" w:history="1">
             <w:r>
               <w:rPr>
                 <w:rStyle w:val="Hyperlink"/>
@@ -1398,7 +1612,7 @@
                 <w:noProof/>
                 <w:webHidden/>
               </w:rPr>
-              <w:instrText xml:space="preserve"> PAGEREF _Toc390764699 \h </w:instrText>
+              <w:instrText xml:space="preserve"> PAGEREF _Toc404713072 \h </w:instrText>
             </w:r>
             <w:r>
               <w:rPr>
@@ -1418,7 +1632,7 @@
                 <w:noProof/>
                 <w:webHidden/>
               </w:rPr>
-              <w:t>8</w:t>
+              <w:t>9</w:t>
             </w:r>
             <w:r>
               <w:rPr>
@@ -1439,7 +1653,7 @@
               <w:noProof/>
             </w:rPr>
           </w:pPr>
-          <w:hyperlink w:anchor="_Toc390764700" w:history="1">
+          <w:hyperlink w:anchor="_Toc404713073" w:history="1">
             <w:r>
               <w:rPr>
                 <w:rStyle w:val="Hyperlink"/>
@@ -1466,7 +1680,7 @@
                 <w:noProof/>
                 <w:webHidden/>
               </w:rPr>
-              <w:instrText xml:space="preserve"> PAGEREF _Toc390764700 \h </w:instrText>
+              <w:instrText xml:space="preserve"> PAGEREF _Toc404713073 \h </w:instrText>
             </w:r>
             <w:r>
               <w:rPr>
@@ -1486,7 +1700,7 @@
                 <w:noProof/>
                 <w:webHidden/>
               </w:rPr>
-              <w:t>9</w:t>
+              <w:t>10</w:t>
             </w:r>
             <w:r>
               <w:rPr>
@@ -1507,7 +1721,7 @@
               <w:noProof/>
             </w:rPr>
           </w:pPr>
-          <w:hyperlink w:anchor="_Toc390764701" w:history="1">
+          <w:hyperlink w:anchor="_Toc404713074" w:history="1">
             <w:r>
               <w:rPr>
                 <w:rStyle w:val="Hyperlink"/>
@@ -1534,7 +1748,7 @@
                 <w:noProof/>
                 <w:webHidden/>
               </w:rPr>
-              <w:instrText xml:space="preserve"> PAGEREF _Toc390764701 \h </w:instrText>
+              <w:instrText xml:space="preserve"> PAGEREF _Toc404713074 \h </w:instrText>
             </w:r>
             <w:r>
               <w:rPr>
@@ -1554,7 +1768,7 @@
                 <w:noProof/>
                 <w:webHidden/>
               </w:rPr>
-              <w:t>9</w:t>
+              <w:t>10</w:t>
             </w:r>
             <w:r>
               <w:rPr>
@@ -1575,7 +1789,7 @@
     <w:p>
       <w:pPr>
         <w:sectPr>
-          <w:footerReference w:type="default" r:id="rId9"/>
+          <w:footerReference w:type="default" r:id="rId10"/>
           <w:pgSz w:w="11906" w:h="16838"/>
           <w:pgMar w:top="1440" w:right="1440" w:bottom="1440" w:left="1440" w:header="708" w:footer="708" w:gutter="0"/>
           <w:cols w:space="708"/>
@@ -1587,7 +1801,7 @@
       <w:pPr>
         <w:pStyle w:val="Heading1"/>
       </w:pPr>
-      <w:bookmarkStart w:id="1" w:name="_Toc390764681"/>
+      <w:bookmarkStart w:id="1" w:name="_Toc404713054"/>
       <w:r>
         <w:lastRenderedPageBreak/>
         <w:t>Introduction</w:t>
@@ -1625,15 +1839,7 @@
         <w:t>systems</w:t>
       </w:r>
       <w:r>
-        <w:t xml:space="preserve"> using Qt’s Designer application with the QE Framework </w:t>
-      </w:r>
-      <w:proofErr w:type="spellStart"/>
-      <w:r>
-        <w:t>plugins</w:t>
-      </w:r>
-      <w:proofErr w:type="spellEnd"/>
-      <w:r>
-        <w:t xml:space="preserve"> to design GUIs, and the </w:t>
+        <w:t xml:space="preserve"> using Qt’s Designer application with the QE Framework plugins to design GUIs, and the </w:t>
       </w:r>
       <w:proofErr w:type="spellStart"/>
       <w:r>
@@ -1708,15 +1914,7 @@
         <w:t>like</w:t>
       </w:r>
       <w:r>
-        <w:t xml:space="preserve"> Eclipse, or developing new </w:t>
-      </w:r>
-      <w:proofErr w:type="spellStart"/>
-      <w:r>
-        <w:t>plugin</w:t>
-      </w:r>
-      <w:proofErr w:type="spellEnd"/>
-      <w:r>
-        <w:t xml:space="preserve"> widgets to implement desired functionality, then using those widgets within a code free GUI development.</w:t>
+        <w:t xml:space="preserve"> Eclipse, or developing new plugin widgets to implement desired functionality, then using those widgets within a code free GUI development.</w:t>
       </w:r>
     </w:p>
     <w:p>
@@ -1736,7 +1934,7 @@
           <w:insideH w:val="none" w:sz="0" w:space="0" w:color="auto"/>
           <w:insideV w:val="none" w:sz="0" w:space="0" w:color="auto"/>
         </w:tblBorders>
-        <w:tblLook w:val="04A0"/>
+        <w:tblLook w:val="04A0" w:firstRow="1" w:lastRow="0" w:firstColumn="1" w:lastColumn="0" w:noHBand="0" w:noVBand="1"/>
       </w:tblPr>
       <w:tblGrid>
         <w:gridCol w:w="4754"/>
@@ -1869,7 +2067,7 @@
       <w:pPr>
         <w:pStyle w:val="Heading1"/>
       </w:pPr>
-      <w:bookmarkStart w:id="2" w:name="_Toc390764682"/>
+      <w:bookmarkStart w:id="2" w:name="_Toc404713055"/>
       <w:r>
         <w:t>How to use this document</w:t>
       </w:r>
@@ -1919,7 +2117,7 @@
         <w:rPr>
           <w:noProof/>
         </w:rPr>
-        <w:t>2</w:t>
+        <w:t>3</w:t>
       </w:r>
       <w:r>
         <w:fldChar w:fldCharType="end"/>
@@ -1981,7 +2179,7 @@
         <w:rPr>
           <w:noProof/>
         </w:rPr>
-        <w:t>4</w:t>
+        <w:t>5</w:t>
       </w:r>
       <w:r>
         <w:fldChar w:fldCharType="end"/>
@@ -2028,7 +2226,7 @@
         <w:pStyle w:val="Heading1"/>
       </w:pPr>
       <w:bookmarkStart w:id="3" w:name="_Ref340575341"/>
-      <w:bookmarkStart w:id="4" w:name="_Toc390764683"/>
+      <w:bookmarkStart w:id="4" w:name="_Toc404713056"/>
       <w:r>
         <w:t>Components and p</w:t>
       </w:r>
@@ -2053,15 +2251,7 @@
       </w:pPr>
       <w:r>
         <w:lastRenderedPageBreak/>
-        <w:t>QE library (</w:t>
-      </w:r>
-      <w:proofErr w:type="spellStart"/>
-      <w:r>
-        <w:t>libQEPlugin.so</w:t>
-      </w:r>
-      <w:proofErr w:type="spellEnd"/>
-      <w:r>
-        <w:t xml:space="preserve"> or QEPlugin.dll</w:t>
+        <w:t>QE library (libQEPlugin.so or QEPlugin.dll</w:t>
       </w:r>
       <w:proofErr w:type="gramStart"/>
       <w:r>
@@ -2070,15 +2260,7 @@
       <w:proofErr w:type="gramEnd"/>
       <w:r>
         <w:br/>
-        <w:t xml:space="preserve">This library contains all classes that implement the QE framework including data objects, widgets (Qt </w:t>
-      </w:r>
-      <w:proofErr w:type="spellStart"/>
-      <w:r>
-        <w:t>plugins</w:t>
-      </w:r>
-      <w:proofErr w:type="spellEnd"/>
-      <w:r>
-        <w:t>) and supporting classes.</w:t>
+        <w:t>This library contains all classes that implement the QE framework including data objects, widgets (Qt plugins) and supporting classes.</w:t>
       </w:r>
     </w:p>
     <w:p>
@@ -2096,7 +2278,15 @@
       <w:proofErr w:type="spellEnd"/>
       <w:r>
         <w:br/>
-        <w:t xml:space="preserve">A stand alone application that </w:t>
+        <w:t xml:space="preserve">A </w:t>
+      </w:r>
+      <w:proofErr w:type="spellStart"/>
+      <w:r>
+        <w:t>stand alone</w:t>
+      </w:r>
+      <w:proofErr w:type="spellEnd"/>
+      <w:r>
+        <w:t xml:space="preserve"> application that </w:t>
       </w:r>
       <w:r>
         <w:t xml:space="preserve">which is </w:t>
@@ -2432,15 +2622,7 @@
       </w:r>
       <w:proofErr w:type="spellEnd"/>
       <w:r>
-        <w:t xml:space="preserve"> </w:t>
-      </w:r>
-      <w:proofErr w:type="spellStart"/>
-      <w:r>
-        <w:t>plugin</w:t>
-      </w:r>
-      <w:proofErr w:type="spellEnd"/>
-      <w:r>
-        <w:t xml:space="preserve"> libraries are available. Integration with the framework is required if </w:t>
+        <w:t xml:space="preserve"> plugin libraries are available. Integration with the framework is required if </w:t>
       </w:r>
       <w:proofErr w:type="spellStart"/>
       <w:r>
@@ -2467,13 +2649,8 @@
           <w:numId w:val="6"/>
         </w:numPr>
       </w:pPr>
-      <w:proofErr w:type="spellStart"/>
-      <w:r>
-        <w:t>Gnu</w:t>
-      </w:r>
-      <w:proofErr w:type="spellEnd"/>
-      <w:r>
-        <w:t xml:space="preserve"> tools</w:t>
+      <w:r>
+        <w:t>Gnu tools</w:t>
       </w:r>
       <w:r>
         <w:t xml:space="preserve"> (Optional</w:t>
@@ -2565,7 +2742,7 @@
         <w:pStyle w:val="Heading1"/>
       </w:pPr>
       <w:bookmarkStart w:id="5" w:name="_Ref340574950"/>
-      <w:bookmarkStart w:id="6" w:name="_Toc390764684"/>
+      <w:bookmarkStart w:id="6" w:name="_Toc404713057"/>
       <w:r>
         <w:lastRenderedPageBreak/>
         <w:t>Setting up your environment</w:t>
@@ -2582,7 +2759,7 @@
       <w:pPr>
         <w:pStyle w:val="Heading2"/>
       </w:pPr>
-      <w:bookmarkStart w:id="7" w:name="_Toc390764685"/>
+      <w:bookmarkStart w:id="7" w:name="_Toc404713058"/>
       <w:r>
         <w:t xml:space="preserve">No matter what </w:t>
       </w:r>
@@ -2644,7 +2821,7 @@
         <w:rPr>
           <w:noProof/>
         </w:rPr>
-        <w:t>4</w:t>
+        <w:t>5</w:t>
       </w:r>
       <w:r>
         <w:fldChar w:fldCharType="end"/>
@@ -2707,7 +2884,7 @@
         <w:rPr>
           <w:noProof/>
         </w:rPr>
-        <w:t>5</w:t>
+        <w:t>6</w:t>
       </w:r>
       <w:r>
         <w:fldChar w:fldCharType="end"/>
@@ -2723,7 +2900,7 @@
       <w:pPr>
         <w:pStyle w:val="Heading2"/>
       </w:pPr>
-      <w:bookmarkStart w:id="8" w:name="_Toc390764686"/>
+      <w:bookmarkStart w:id="8" w:name="_Toc404713059"/>
       <w:proofErr w:type="gramStart"/>
       <w:r>
         <w:t>Code free GUI implementation.</w:t>
@@ -2764,7 +2941,7 @@
       <w:pPr>
         <w:pStyle w:val="Heading2"/>
       </w:pPr>
-      <w:bookmarkStart w:id="9" w:name="_Toc390764687"/>
+      <w:bookmarkStart w:id="9" w:name="_Toc404713060"/>
       <w:r>
         <w:t>Code free GUI development</w:t>
       </w:r>
@@ -2812,7 +2989,7 @@
       <w:pPr>
         <w:pStyle w:val="Heading2"/>
       </w:pPr>
-      <w:bookmarkStart w:id="10" w:name="_Toc390764688"/>
+      <w:bookmarkStart w:id="10" w:name="_Toc404713061"/>
       <w:r>
         <w:t>Code rich development</w:t>
       </w:r>
@@ -2843,7 +3020,7 @@
       <w:r>
         <w:t xml:space="preserve"> Refer to</w:t>
       </w:r>
-      <w:hyperlink r:id="rId10" w:history="1">
+      <w:hyperlink r:id="rId11" w:history="1">
         <w:r>
           <w:rPr>
             <w:rStyle w:val="Hyperlink"/>
@@ -2887,7 +3064,7 @@
       <w:pPr>
         <w:pStyle w:val="Heading1"/>
       </w:pPr>
-      <w:bookmarkStart w:id="11" w:name="_Toc390764689"/>
+      <w:bookmarkStart w:id="11" w:name="_Toc404713062"/>
       <w:r>
         <w:t xml:space="preserve">Installation </w:t>
       </w:r>
@@ -2901,7 +3078,7 @@
         <w:pStyle w:val="Heading2"/>
       </w:pPr>
       <w:bookmarkStart w:id="12" w:name="_Ref341785057"/>
-      <w:bookmarkStart w:id="13" w:name="_Toc390764690"/>
+      <w:bookmarkStart w:id="13" w:name="_Toc404713063"/>
       <w:r>
         <w:t>Qt libraries</w:t>
       </w:r>
@@ -3025,7 +3202,7 @@
       <w:r>
         <w:t xml:space="preserve">are available for download from </w:t>
       </w:r>
-      <w:hyperlink r:id="rId11" w:history="1">
+      <w:hyperlink r:id="rId12" w:history="1">
         <w:r>
           <w:rPr>
             <w:rStyle w:val="Hyperlink"/>
@@ -3118,7 +3295,7 @@
         <w:pStyle w:val="Heading2"/>
       </w:pPr>
       <w:bookmarkStart w:id="14" w:name="_Ref341785076"/>
-      <w:bookmarkStart w:id="15" w:name="_Toc390764691"/>
+      <w:bookmarkStart w:id="15" w:name="_Toc404713064"/>
       <w:r>
         <w:t>QE framework</w:t>
       </w:r>
@@ -3128,1117 +3305,6 @@
     <w:p>
       <w:r>
         <w:t xml:space="preserve">The QE Framework is available at </w:t>
-      </w:r>
-      <w:hyperlink r:id="rId12" w:history="1">
-        <w:r>
-          <w:rPr>
-            <w:rStyle w:val="Hyperlink"/>
-          </w:rPr>
-          <w:t>http://sourceforge.net/projects/epicsqt</w:t>
-        </w:r>
-      </w:hyperlink>
-    </w:p>
-    <w:p>
-      <w:r>
-        <w:t xml:space="preserve">To use the framework, you must download the </w:t>
-      </w:r>
-      <w:proofErr w:type="spellStart"/>
-      <w:r>
-        <w:t>epicsqt</w:t>
-      </w:r>
-      <w:proofErr w:type="spellEnd"/>
-      <w:r>
-        <w:t xml:space="preserve"> project, build it, and deploy the appropriate QE Framework components.</w:t>
-      </w:r>
-    </w:p>
-    <w:p>
-      <w:pPr>
-        <w:pStyle w:val="ListParagraph"/>
-        <w:keepNext/>
-        <w:numPr>
-          <w:ilvl w:val="0"/>
-          <w:numId w:val="16"/>
-        </w:numPr>
-        <w:ind w:left="714" w:hanging="357"/>
-        <w:rPr>
-          <w:b/>
-        </w:rPr>
-      </w:pPr>
-      <w:r>
-        <w:rPr>
-          <w:b/>
-        </w:rPr>
-        <w:t xml:space="preserve">Download the </w:t>
-      </w:r>
-      <w:proofErr w:type="spellStart"/>
-      <w:r>
-        <w:rPr>
-          <w:b/>
-        </w:rPr>
-        <w:t>epicsqt</w:t>
-      </w:r>
-      <w:proofErr w:type="spellEnd"/>
-      <w:r>
-        <w:rPr>
-          <w:b/>
-        </w:rPr>
-        <w:t xml:space="preserve"> project </w:t>
-      </w:r>
-    </w:p>
-    <w:p>
-      <w:pPr>
-        <w:ind w:left="720"/>
-      </w:pPr>
-      <w:r>
-        <w:t xml:space="preserve">There are three ways </w:t>
-      </w:r>
-      <w:r>
-        <w:t xml:space="preserve">described below </w:t>
-      </w:r>
-      <w:r>
-        <w:t>to get the framework</w:t>
-      </w:r>
-      <w:r>
-        <w:t>:</w:t>
-      </w:r>
-    </w:p>
-    <w:p>
-      <w:pPr>
-        <w:pStyle w:val="ListParagraph"/>
-        <w:numPr>
-          <w:ilvl w:val="0"/>
-          <w:numId w:val="11"/>
-        </w:numPr>
-        <w:ind w:left="1440"/>
-      </w:pPr>
-      <w:r>
-        <w:t>D</w:t>
-      </w:r>
-      <w:r>
-        <w:t xml:space="preserve">ownload the framework source in a single </w:t>
-      </w:r>
-      <w:proofErr w:type="spellStart"/>
-      <w:r>
-        <w:t>gzip</w:t>
-      </w:r>
-      <w:proofErr w:type="spellEnd"/>
-      <w:r>
-        <w:t xml:space="preserve"> file</w:t>
-      </w:r>
-    </w:p>
-    <w:p>
-      <w:pPr>
-        <w:pStyle w:val="ListParagraph"/>
-        <w:numPr>
-          <w:ilvl w:val="0"/>
-          <w:numId w:val="11"/>
-        </w:numPr>
-        <w:ind w:left="1440"/>
-      </w:pPr>
-      <w:r>
-        <w:t>U</w:t>
-      </w:r>
-      <w:r>
-        <w:t xml:space="preserve">se an </w:t>
-      </w:r>
-      <w:proofErr w:type="spellStart"/>
-      <w:r>
-        <w:t>svn</w:t>
-      </w:r>
-      <w:proofErr w:type="spellEnd"/>
-      <w:r>
-        <w:t xml:space="preserve"> client to extract the source from its </w:t>
-      </w:r>
-      <w:proofErr w:type="spellStart"/>
-      <w:r>
-        <w:t>svn</w:t>
-      </w:r>
-      <w:proofErr w:type="spellEnd"/>
-      <w:r>
-        <w:t xml:space="preserve"> repository</w:t>
-      </w:r>
-    </w:p>
-    <w:p>
-      <w:pPr>
-        <w:pStyle w:val="ListParagraph"/>
-        <w:numPr>
-          <w:ilvl w:val="0"/>
-          <w:numId w:val="11"/>
-        </w:numPr>
-        <w:ind w:left="1440"/>
-      </w:pPr>
-      <w:r>
-        <w:t>U</w:t>
-      </w:r>
-      <w:r>
-        <w:t xml:space="preserve">se </w:t>
-      </w:r>
-      <w:proofErr w:type="gramStart"/>
-      <w:r>
-        <w:t>an</w:t>
-      </w:r>
-      <w:proofErr w:type="gramEnd"/>
-      <w:r>
-        <w:t xml:space="preserve"> </w:t>
-      </w:r>
-      <w:proofErr w:type="spellStart"/>
-      <w:r>
-        <w:t>svn</w:t>
-      </w:r>
-      <w:proofErr w:type="spellEnd"/>
-      <w:r>
-        <w:t xml:space="preserve"> client to download a single </w:t>
-      </w:r>
-      <w:r>
-        <w:t xml:space="preserve">framework </w:t>
-      </w:r>
-      <w:proofErr w:type="spellStart"/>
-      <w:r>
-        <w:t>makefile</w:t>
-      </w:r>
-      <w:proofErr w:type="spellEnd"/>
-      <w:r>
-        <w:t xml:space="preserve"> which </w:t>
-      </w:r>
-      <w:r>
-        <w:t xml:space="preserve">can </w:t>
-      </w:r>
-      <w:r>
-        <w:t xml:space="preserve">then </w:t>
-      </w:r>
-      <w:r>
-        <w:t xml:space="preserve">be used to </w:t>
-      </w:r>
-      <w:r>
-        <w:t>download</w:t>
-      </w:r>
-      <w:r>
-        <w:t xml:space="preserve"> the framework</w:t>
-      </w:r>
-      <w:r>
-        <w:t>.</w:t>
-      </w:r>
-    </w:p>
-    <w:p>
-      <w:pPr>
-        <w:pStyle w:val="ListParagraph"/>
-        <w:keepNext/>
-        <w:numPr>
-          <w:ilvl w:val="0"/>
-          <w:numId w:val="16"/>
-        </w:numPr>
-        <w:ind w:left="714" w:hanging="357"/>
-        <w:rPr>
-          <w:b/>
-        </w:rPr>
-      </w:pPr>
-      <w:r>
-        <w:rPr>
-          <w:b/>
-        </w:rPr>
-        <w:t xml:space="preserve">Build the </w:t>
-      </w:r>
-      <w:proofErr w:type="spellStart"/>
-      <w:r>
-        <w:rPr>
-          <w:b/>
-        </w:rPr>
-        <w:t>epicsqt</w:t>
-      </w:r>
-      <w:proofErr w:type="spellEnd"/>
-      <w:r>
-        <w:rPr>
-          <w:b/>
-        </w:rPr>
-        <w:t xml:space="preserve"> project </w:t>
-      </w:r>
-    </w:p>
-    <w:p>
-      <w:pPr>
-        <w:ind w:left="720"/>
-      </w:pPr>
-      <w:r>
-        <w:t xml:space="preserve">There are three ways </w:t>
-      </w:r>
-      <w:r>
-        <w:t xml:space="preserve">described below </w:t>
-      </w:r>
-      <w:r>
-        <w:t>to build the QE Framework:</w:t>
-      </w:r>
-    </w:p>
-    <w:p>
-      <w:pPr>
-        <w:pStyle w:val="ListParagraph"/>
-        <w:numPr>
-          <w:ilvl w:val="0"/>
-          <w:numId w:val="12"/>
-        </w:numPr>
-        <w:ind w:left="1440"/>
-      </w:pPr>
-      <w:r>
-        <w:t>Qt Creator</w:t>
-      </w:r>
-    </w:p>
-    <w:p>
-      <w:pPr>
-        <w:pStyle w:val="ListParagraph"/>
-        <w:numPr>
-          <w:ilvl w:val="0"/>
-          <w:numId w:val="12"/>
-        </w:numPr>
-        <w:ind w:left="1440"/>
-      </w:pPr>
-      <w:proofErr w:type="spellStart"/>
-      <w:r>
-        <w:t>q</w:t>
-      </w:r>
-      <w:r>
-        <w:t>make</w:t>
-      </w:r>
-      <w:proofErr w:type="spellEnd"/>
-      <w:r>
-        <w:t xml:space="preserve"> and make </w:t>
-      </w:r>
-      <w:r>
-        <w:t>command</w:t>
-      </w:r>
-      <w:r>
-        <w:t>s</w:t>
-      </w:r>
-    </w:p>
-    <w:p>
-      <w:pPr>
-        <w:pStyle w:val="ListParagraph"/>
-        <w:numPr>
-          <w:ilvl w:val="0"/>
-          <w:numId w:val="12"/>
-        </w:numPr>
-        <w:ind w:left="1440"/>
-      </w:pPr>
-      <w:r>
-        <w:t xml:space="preserve">Framework </w:t>
-      </w:r>
-      <w:proofErr w:type="spellStart"/>
-      <w:r>
-        <w:t>m</w:t>
-      </w:r>
-      <w:r>
-        <w:t>akefile</w:t>
-      </w:r>
-      <w:proofErr w:type="spellEnd"/>
-    </w:p>
-    <w:p>
-      <w:pPr>
-        <w:ind w:left="720"/>
-      </w:pPr>
-      <w:r>
-        <w:t xml:space="preserve">Note, no matter how you build the framework </w:t>
-      </w:r>
-      <w:r>
-        <w:t xml:space="preserve">QWT will need to be accessible. If installed correctly - QMAKEFEATURES includes the location of the file qwt.prf - the ‘CONFIG += </w:t>
-      </w:r>
-      <w:proofErr w:type="spellStart"/>
-      <w:r>
-        <w:t>qwt</w:t>
-      </w:r>
-      <w:proofErr w:type="spellEnd"/>
-      <w:r>
-        <w:t xml:space="preserve">’ statement in the project file will be all you need. As an alternative, </w:t>
-      </w:r>
-      <w:r>
-        <w:t xml:space="preserve">you will need to </w:t>
-      </w:r>
-      <w:r>
-        <w:t xml:space="preserve">ensure the QWT libraries can be located for linking, and you will need to </w:t>
-      </w:r>
-      <w:r>
-        <w:t>define an environment variable to point to the QWT include files. The following is a typical example of the command required:</w:t>
-      </w:r>
-    </w:p>
-    <w:p>
-      <w:pPr>
-        <w:pBdr>
-          <w:top w:val="single" w:sz="4" w:space="1" w:color="auto"/>
-          <w:left w:val="single" w:sz="4" w:space="4" w:color="auto"/>
-          <w:bottom w:val="single" w:sz="4" w:space="1" w:color="auto"/>
-          <w:right w:val="single" w:sz="4" w:space="4" w:color="auto"/>
-        </w:pBdr>
-        <w:ind w:left="720"/>
-        <w:rPr>
-          <w:rFonts w:ascii="Courier" w:hAnsi="Courier"/>
-          <w:sz w:val="18"/>
-          <w:szCs w:val="18"/>
-        </w:rPr>
-      </w:pPr>
-      <w:proofErr w:type="gramStart"/>
-      <w:r>
-        <w:rPr>
-          <w:rFonts w:ascii="Courier" w:hAnsi="Courier"/>
-          <w:sz w:val="18"/>
-          <w:szCs w:val="18"/>
-        </w:rPr>
-        <w:t>export</w:t>
-      </w:r>
-      <w:proofErr w:type="gramEnd"/>
-      <w:r>
-        <w:rPr>
-          <w:rFonts w:ascii="Courier" w:hAnsi="Courier"/>
-          <w:sz w:val="18"/>
-          <w:szCs w:val="18"/>
-        </w:rPr>
-        <w:t xml:space="preserve"> QWT_INCLUDE_PATH=/</w:t>
-      </w:r>
-      <w:proofErr w:type="spellStart"/>
-      <w:r>
-        <w:rPr>
-          <w:rFonts w:ascii="Courier" w:hAnsi="Courier"/>
-          <w:sz w:val="18"/>
-          <w:szCs w:val="18"/>
-        </w:rPr>
-        <w:t>usr</w:t>
-      </w:r>
-      <w:proofErr w:type="spellEnd"/>
-      <w:r>
-        <w:rPr>
-          <w:rFonts w:ascii="Courier" w:hAnsi="Courier"/>
-          <w:sz w:val="18"/>
-          <w:szCs w:val="18"/>
-        </w:rPr>
-        <w:t>/include/</w:t>
-      </w:r>
-      <w:proofErr w:type="spellStart"/>
-      <w:r>
-        <w:rPr>
-          <w:rFonts w:ascii="Courier" w:hAnsi="Courier"/>
-          <w:sz w:val="18"/>
-          <w:szCs w:val="18"/>
-        </w:rPr>
-        <w:t>qwt</w:t>
-      </w:r>
-      <w:proofErr w:type="spellEnd"/>
-    </w:p>
-    <w:p>
-      <w:pPr>
-        <w:keepNext/>
-        <w:ind w:left="720"/>
-        <w:rPr>
-          <w:b/>
-          <w:u w:val="single"/>
-        </w:rPr>
-      </w:pPr>
-      <w:proofErr w:type="spellStart"/>
-      <w:r>
-        <w:rPr>
-          <w:b/>
-          <w:u w:val="single"/>
-        </w:rPr>
-        <w:t>FFmpeg</w:t>
-      </w:r>
-      <w:proofErr w:type="spellEnd"/>
-      <w:r>
-        <w:rPr>
-          <w:b/>
-          <w:u w:val="single"/>
-        </w:rPr>
-        <w:t xml:space="preserve"> option:</w:t>
-      </w:r>
-    </w:p>
-    <w:p>
-      <w:pPr>
-        <w:ind w:left="720"/>
-      </w:pPr>
-      <w:proofErr w:type="spellStart"/>
-      <w:r>
-        <w:t>FFmpeg</w:t>
-      </w:r>
-      <w:proofErr w:type="spellEnd"/>
-      <w:r>
-        <w:t xml:space="preserve"> will need to be available if you want the </w:t>
-      </w:r>
-      <w:proofErr w:type="spellStart"/>
-      <w:r>
-        <w:t>QEImage</w:t>
-      </w:r>
-      <w:proofErr w:type="spellEnd"/>
-      <w:r>
-        <w:t xml:space="preserve"> widget to be able to stream MPEG into the widget. If you want to be able to use an MPEG stream in the </w:t>
-      </w:r>
-      <w:proofErr w:type="spellStart"/>
-      <w:r>
-        <w:t>QEImage</w:t>
-      </w:r>
-      <w:proofErr w:type="spellEnd"/>
-      <w:r>
-        <w:t xml:space="preserve"> widget, install </w:t>
-      </w:r>
-      <w:proofErr w:type="spellStart"/>
-      <w:r>
-        <w:lastRenderedPageBreak/>
-        <w:t>FFmpeg</w:t>
-      </w:r>
-      <w:proofErr w:type="spellEnd"/>
-      <w:r>
-        <w:t xml:space="preserve"> and define the environment variable QE_USE_MPEG:</w:t>
-      </w:r>
-      <w:r>
-        <w:t xml:space="preserve"> (On Linux the variable can be defined as anything, on Windows it must point to the </w:t>
-      </w:r>
-      <w:proofErr w:type="spellStart"/>
-      <w:r>
-        <w:t>FFmpeg</w:t>
-      </w:r>
-      <w:proofErr w:type="spellEnd"/>
-      <w:r>
-        <w:t xml:space="preserve"> directory)</w:t>
-      </w:r>
-    </w:p>
-    <w:p>
-      <w:pPr>
-        <w:pBdr>
-          <w:top w:val="single" w:sz="4" w:space="1" w:color="auto"/>
-          <w:left w:val="single" w:sz="4" w:space="4" w:color="auto"/>
-          <w:bottom w:val="single" w:sz="4" w:space="1" w:color="auto"/>
-          <w:right w:val="single" w:sz="4" w:space="4" w:color="auto"/>
-        </w:pBdr>
-        <w:ind w:left="720"/>
-        <w:rPr>
-          <w:rFonts w:ascii="Courier" w:hAnsi="Courier"/>
-          <w:sz w:val="18"/>
-          <w:szCs w:val="18"/>
-        </w:rPr>
-      </w:pPr>
-      <w:proofErr w:type="gramStart"/>
-      <w:r>
-        <w:rPr>
-          <w:rFonts w:ascii="Courier" w:hAnsi="Courier"/>
-          <w:sz w:val="18"/>
-          <w:szCs w:val="18"/>
-        </w:rPr>
-        <w:t>export</w:t>
-      </w:r>
-      <w:proofErr w:type="gramEnd"/>
-      <w:r>
-        <w:rPr>
-          <w:rFonts w:ascii="Courier" w:hAnsi="Courier"/>
-          <w:sz w:val="18"/>
-          <w:szCs w:val="18"/>
-        </w:rPr>
-        <w:t xml:space="preserve"> Q</w:t>
-      </w:r>
-      <w:r>
-        <w:rPr>
-          <w:rFonts w:ascii="Courier" w:hAnsi="Courier"/>
-          <w:sz w:val="18"/>
-          <w:szCs w:val="18"/>
-        </w:rPr>
-        <w:t>E_</w:t>
-      </w:r>
-      <w:r>
-        <w:rPr>
-          <w:rFonts w:ascii="Courier" w:hAnsi="Courier"/>
-          <w:sz w:val="18"/>
-          <w:szCs w:val="18"/>
-        </w:rPr>
-        <w:t>FFMPEG</w:t>
-      </w:r>
-      <w:r>
-        <w:rPr>
-          <w:rFonts w:ascii="Courier" w:hAnsi="Courier"/>
-          <w:sz w:val="18"/>
-          <w:szCs w:val="18"/>
-        </w:rPr>
-        <w:t>=</w:t>
-      </w:r>
-      <w:r>
-        <w:rPr>
-          <w:rFonts w:ascii="Courier" w:hAnsi="Courier"/>
-          <w:sz w:val="18"/>
-          <w:szCs w:val="18"/>
-        </w:rPr>
-        <w:t>YES</w:t>
-      </w:r>
-    </w:p>
-    <w:p>
-      <w:pPr>
-        <w:ind w:left="720"/>
-      </w:pPr>
-      <w:r>
-        <w:t xml:space="preserve">If not using </w:t>
-      </w:r>
-      <w:proofErr w:type="spellStart"/>
-      <w:r>
-        <w:t>FFmpeg</w:t>
-      </w:r>
-      <w:proofErr w:type="spellEnd"/>
-      <w:r>
-        <w:t xml:space="preserve"> ensure the environment variable QE_</w:t>
-      </w:r>
-      <w:r>
-        <w:t>FF</w:t>
-      </w:r>
-      <w:r>
-        <w:t xml:space="preserve">MPEG is not defined at all. </w:t>
-      </w:r>
-      <w:r>
-        <w:t>On Linux w</w:t>
-      </w:r>
-      <w:r>
-        <w:t xml:space="preserve">hen expecting the </w:t>
-      </w:r>
-      <w:proofErr w:type="spellStart"/>
-      <w:r>
-        <w:t>FFmpeg</w:t>
-      </w:r>
-      <w:proofErr w:type="spellEnd"/>
-      <w:r>
-        <w:t xml:space="preserve"> library the project file framework.pro will look for the </w:t>
-      </w:r>
-      <w:proofErr w:type="spellStart"/>
-      <w:r>
-        <w:t>FFmpeg</w:t>
-      </w:r>
-      <w:proofErr w:type="spellEnd"/>
-      <w:r>
-        <w:t xml:space="preserve"> libraries and include f</w:t>
-      </w:r>
-      <w:r>
-        <w:t xml:space="preserve">iles in their default locations. On Windows, the </w:t>
-      </w:r>
-      <w:r>
-        <w:t>environment variable QE_USE_MPEG</w:t>
-      </w:r>
-      <w:r>
-        <w:t xml:space="preserve"> itself will be used to locate the libraries and include files.</w:t>
-      </w:r>
-    </w:p>
-    <w:p>
-      <w:pPr>
-        <w:keepNext/>
-        <w:ind w:left="720"/>
-        <w:rPr>
-          <w:b/>
-          <w:u w:val="single"/>
-        </w:rPr>
-      </w:pPr>
-      <w:proofErr w:type="spellStart"/>
-      <w:proofErr w:type="gramStart"/>
-      <w:r>
-        <w:rPr>
-          <w:b/>
-          <w:u w:val="single"/>
-        </w:rPr>
-        <w:t>caQtDM</w:t>
-      </w:r>
-      <w:proofErr w:type="spellEnd"/>
-      <w:proofErr w:type="gramEnd"/>
-      <w:r>
-        <w:rPr>
-          <w:b/>
-          <w:u w:val="single"/>
-        </w:rPr>
-        <w:t xml:space="preserve"> option:</w:t>
-      </w:r>
-    </w:p>
-    <w:p>
-      <w:pPr>
-        <w:ind w:left="720"/>
-      </w:pPr>
-      <w:proofErr w:type="spellStart"/>
-      <w:proofErr w:type="gramStart"/>
-      <w:r>
-        <w:t>caQtDM</w:t>
-      </w:r>
-      <w:proofErr w:type="spellEnd"/>
-      <w:proofErr w:type="gramEnd"/>
-      <w:r>
-        <w:t xml:space="preserve"> will need to be available if you want the </w:t>
-      </w:r>
-      <w:proofErr w:type="spellStart"/>
-      <w:r>
-        <w:t>QEGui</w:t>
-      </w:r>
-      <w:proofErr w:type="spellEnd"/>
-      <w:r>
-        <w:t xml:space="preserve"> GUI presentation application to activate </w:t>
-      </w:r>
-      <w:proofErr w:type="spellStart"/>
-      <w:r>
-        <w:t>caQtDM</w:t>
-      </w:r>
-      <w:proofErr w:type="spellEnd"/>
-      <w:r>
-        <w:t xml:space="preserve"> widgets. </w:t>
-      </w:r>
-      <w:proofErr w:type="spellStart"/>
-      <w:proofErr w:type="gramStart"/>
-      <w:r>
-        <w:t>caQtDM</w:t>
-      </w:r>
-      <w:proofErr w:type="spellEnd"/>
-      <w:proofErr w:type="gramEnd"/>
-      <w:r>
-        <w:t xml:space="preserve"> widgets are produced by PSI for conversion of MEDM screens. These widgets are not </w:t>
-      </w:r>
-      <w:r>
-        <w:t xml:space="preserve">EPICS aware. Application must supply them with EPICs data. The </w:t>
-      </w:r>
-      <w:proofErr w:type="spellStart"/>
-      <w:r>
-        <w:t>QEGui</w:t>
-      </w:r>
-      <w:proofErr w:type="spellEnd"/>
-      <w:r>
-        <w:t xml:space="preserve"> application will manage </w:t>
-      </w:r>
-      <w:proofErr w:type="spellStart"/>
-      <w:r>
-        <w:t>caQtDM</w:t>
-      </w:r>
-      <w:proofErr w:type="spellEnd"/>
-      <w:r>
-        <w:t xml:space="preserve"> widgets if </w:t>
-      </w:r>
-      <w:r>
-        <w:t xml:space="preserve">build with the </w:t>
-      </w:r>
-      <w:proofErr w:type="spellStart"/>
-      <w:r>
-        <w:t>caQtDM</w:t>
-      </w:r>
-      <w:proofErr w:type="spellEnd"/>
-      <w:r>
-        <w:t xml:space="preserve"> option.</w:t>
-      </w:r>
-    </w:p>
-    <w:p>
-      <w:pPr>
-        <w:ind w:left="720"/>
-      </w:pPr>
-      <w:r>
-        <w:t xml:space="preserve">To use </w:t>
-      </w:r>
-      <w:proofErr w:type="spellStart"/>
-      <w:r>
-        <w:t>caQtDM</w:t>
-      </w:r>
-      <w:proofErr w:type="spellEnd"/>
-      <w:r>
-        <w:t xml:space="preserve"> within </w:t>
-      </w:r>
-      <w:proofErr w:type="spellStart"/>
-      <w:r>
-        <w:t>QEGui</w:t>
-      </w:r>
-      <w:proofErr w:type="spellEnd"/>
-      <w:r>
-        <w:t xml:space="preserve">, install </w:t>
-      </w:r>
-      <w:proofErr w:type="spellStart"/>
-      <w:r>
-        <w:t>caQtDM</w:t>
-      </w:r>
-      <w:proofErr w:type="spellEnd"/>
-      <w:r>
-        <w:t xml:space="preserve"> and </w:t>
-      </w:r>
-      <w:r>
-        <w:t>define the environment variable QE_</w:t>
-      </w:r>
-      <w:r>
-        <w:t>CAQTDM</w:t>
-      </w:r>
-      <w:r>
-        <w:t xml:space="preserve"> to be the location of the </w:t>
-      </w:r>
-      <w:proofErr w:type="spellStart"/>
-      <w:r>
-        <w:t>caQtDM</w:t>
-      </w:r>
-      <w:proofErr w:type="spellEnd"/>
-      <w:r>
-        <w:t xml:space="preserve"> projects directory</w:t>
-      </w:r>
-      <w:r>
-        <w:t>:</w:t>
-      </w:r>
-    </w:p>
-    <w:p>
-      <w:pPr>
-        <w:pBdr>
-          <w:top w:val="single" w:sz="4" w:space="1" w:color="auto"/>
-          <w:left w:val="single" w:sz="4" w:space="4" w:color="auto"/>
-          <w:bottom w:val="single" w:sz="4" w:space="1" w:color="auto"/>
-          <w:right w:val="single" w:sz="4" w:space="4" w:color="auto"/>
-        </w:pBdr>
-        <w:ind w:left="720"/>
-        <w:rPr>
-          <w:rFonts w:ascii="Courier" w:hAnsi="Courier"/>
-          <w:sz w:val="18"/>
-          <w:szCs w:val="18"/>
-        </w:rPr>
-      </w:pPr>
-      <w:proofErr w:type="gramStart"/>
-      <w:r>
-        <w:rPr>
-          <w:rFonts w:ascii="Courier" w:hAnsi="Courier"/>
-          <w:sz w:val="18"/>
-          <w:szCs w:val="18"/>
-        </w:rPr>
-        <w:t>export</w:t>
-      </w:r>
-      <w:proofErr w:type="gramEnd"/>
-      <w:r>
-        <w:rPr>
-          <w:rFonts w:ascii="Courier" w:hAnsi="Courier"/>
-          <w:sz w:val="18"/>
-          <w:szCs w:val="18"/>
-        </w:rPr>
-        <w:t xml:space="preserve"> QE_USE_MPEG=</w:t>
-      </w:r>
-      <w:r>
-        <w:rPr>
-          <w:rFonts w:ascii="Courier" w:hAnsi="Courier"/>
-          <w:sz w:val="18"/>
-          <w:szCs w:val="18"/>
-        </w:rPr>
-        <w:t>/home/</w:t>
-      </w:r>
-      <w:r>
-        <w:rPr>
-          <w:rFonts w:ascii="Courier" w:hAnsi="Courier"/>
-          <w:i/>
-          <w:sz w:val="18"/>
-          <w:szCs w:val="18"/>
-        </w:rPr>
-        <w:t>user</w:t>
-      </w:r>
-      <w:r>
-        <w:rPr>
-          <w:rFonts w:ascii="Courier" w:hAnsi="Courier"/>
-          <w:sz w:val="18"/>
-          <w:szCs w:val="18"/>
-        </w:rPr>
-        <w:t>/</w:t>
-      </w:r>
-      <w:proofErr w:type="spellStart"/>
-      <w:r>
-        <w:rPr>
-          <w:rFonts w:ascii="Courier" w:hAnsi="Courier"/>
-          <w:sz w:val="18"/>
-          <w:szCs w:val="18"/>
-        </w:rPr>
-        <w:t>caQtDM_Projects</w:t>
-      </w:r>
-      <w:proofErr w:type="spellEnd"/>
-    </w:p>
-    <w:p>
-      <w:pPr>
-        <w:ind w:left="720"/>
-      </w:pPr>
-      <w:r>
-        <w:t xml:space="preserve">If not using </w:t>
-      </w:r>
-      <w:proofErr w:type="spellStart"/>
-      <w:r>
-        <w:t>caQtDM</w:t>
-      </w:r>
-      <w:proofErr w:type="spellEnd"/>
-      <w:r>
-        <w:t xml:space="preserve">, </w:t>
-      </w:r>
-      <w:r>
-        <w:t xml:space="preserve">ensure the environment variable </w:t>
-      </w:r>
-      <w:r>
-        <w:t>QE_</w:t>
-      </w:r>
-      <w:r>
-        <w:t>CAQTDM</w:t>
-      </w:r>
-      <w:r>
-        <w:t xml:space="preserve"> is not defined.</w:t>
-      </w:r>
-    </w:p>
-    <w:p>
-      <w:pPr>
-        <w:pStyle w:val="ListParagraph"/>
-        <w:keepNext/>
-        <w:numPr>
-          <w:ilvl w:val="0"/>
-          <w:numId w:val="16"/>
-        </w:numPr>
-        <w:ind w:left="714" w:hanging="357"/>
-        <w:rPr>
-          <w:b/>
-        </w:rPr>
-      </w:pPr>
-      <w:r>
-        <w:rPr>
-          <w:b/>
-        </w:rPr>
-        <w:t>Deploy the appropriate QE Framework components</w:t>
-      </w:r>
-    </w:p>
-    <w:p>
-      <w:pPr>
-        <w:ind w:left="720"/>
-      </w:pPr>
-      <w:r>
-        <w:t xml:space="preserve">There are hundreds of ways to deploy the QT based libraries and applications. </w:t>
-      </w:r>
-      <w:r>
-        <w:t xml:space="preserve">Two </w:t>
-      </w:r>
-      <w:r>
-        <w:t>simple alternative</w:t>
-      </w:r>
-      <w:r>
-        <w:t xml:space="preserve">s are </w:t>
-      </w:r>
-      <w:r>
-        <w:t>described below</w:t>
-      </w:r>
-      <w:r>
-        <w:t xml:space="preserve">. Both </w:t>
-      </w:r>
-      <w:r>
-        <w:t xml:space="preserve">enable the </w:t>
-      </w:r>
-      <w:proofErr w:type="spellStart"/>
-      <w:r>
-        <w:t>QEGui</w:t>
-      </w:r>
-      <w:proofErr w:type="spellEnd"/>
-      <w:r>
-        <w:t xml:space="preserve"> application and </w:t>
-      </w:r>
-      <w:r>
-        <w:t xml:space="preserve">allow the QE Framework to be used as a library loaded by applications </w:t>
-      </w:r>
-      <w:r>
-        <w:t>and</w:t>
-      </w:r>
-      <w:r>
-        <w:t xml:space="preserve"> as a Qt </w:t>
-      </w:r>
-      <w:proofErr w:type="spellStart"/>
-      <w:r>
-        <w:t>Plugin</w:t>
-      </w:r>
-      <w:proofErr w:type="spellEnd"/>
-      <w:r>
-        <w:t>:</w:t>
-      </w:r>
-    </w:p>
-    <w:p>
-      <w:pPr>
-        <w:pStyle w:val="ListParagraph"/>
-        <w:numPr>
-          <w:ilvl w:val="0"/>
-          <w:numId w:val="15"/>
-        </w:numPr>
-        <w:ind w:left="1440"/>
-      </w:pPr>
-      <w:r>
-        <w:t>Manual deployment</w:t>
-      </w:r>
-    </w:p>
-    <w:p>
-      <w:pPr>
-        <w:pStyle w:val="ListParagraph"/>
-        <w:numPr>
-          <w:ilvl w:val="0"/>
-          <w:numId w:val="15"/>
-        </w:numPr>
-        <w:ind w:left="1440"/>
-      </w:pPr>
-      <w:r>
-        <w:t xml:space="preserve">Framework </w:t>
-      </w:r>
-      <w:proofErr w:type="spellStart"/>
-      <w:r>
-        <w:t>makefile</w:t>
-      </w:r>
-      <w:proofErr w:type="spellEnd"/>
-      <w:r>
-        <w:t xml:space="preserve"> </w:t>
-      </w:r>
-    </w:p>
-    <w:p>
-      <w:pPr>
-        <w:ind w:left="720"/>
-      </w:pPr>
-      <w:r>
-        <w:t xml:space="preserve">Note, no matter how you deploy the framework, it may need to locate a Channel Access </w:t>
-      </w:r>
-      <w:proofErr w:type="spellStart"/>
-      <w:r>
-        <w:t>archiver</w:t>
-      </w:r>
-      <w:proofErr w:type="spellEnd"/>
-      <w:r>
-        <w:t xml:space="preserve"> and will attempt to do so using the environment variable </w:t>
-      </w:r>
-      <w:r>
-        <w:t>QE_ARCHIVE_LIST</w:t>
-      </w:r>
-      <w:r>
-        <w:t>. The following is a typical example of the command required to define this variable:</w:t>
-      </w:r>
-    </w:p>
-    <w:p>
-      <w:pPr>
-        <w:pBdr>
-          <w:top w:val="single" w:sz="4" w:space="1" w:color="auto"/>
-          <w:left w:val="single" w:sz="4" w:space="4" w:color="auto"/>
-          <w:bottom w:val="single" w:sz="4" w:space="1" w:color="auto"/>
-          <w:right w:val="single" w:sz="4" w:space="4" w:color="auto"/>
-        </w:pBdr>
-        <w:ind w:left="720" w:right="-472"/>
-        <w:rPr>
-          <w:rFonts w:ascii="Courier" w:hAnsi="Courier"/>
-          <w:sz w:val="18"/>
-          <w:szCs w:val="18"/>
-        </w:rPr>
-      </w:pPr>
-      <w:proofErr w:type="gramStart"/>
-      <w:r>
-        <w:rPr>
-          <w:rFonts w:ascii="Courier" w:hAnsi="Courier"/>
-          <w:sz w:val="18"/>
-          <w:szCs w:val="18"/>
-        </w:rPr>
-        <w:t>export</w:t>
-      </w:r>
-      <w:proofErr w:type="gramEnd"/>
-      <w:r>
-        <w:rPr>
-          <w:rFonts w:ascii="Courier" w:hAnsi="Courier"/>
-          <w:sz w:val="18"/>
-          <w:szCs w:val="18"/>
-        </w:rPr>
-        <w:t xml:space="preserve"> QE_ARCHIVE_LIST=archiver.synchrotron.org.au:80/cgi-bin/ArchiveDataServer1.cgi archiver.synchrotron.org.au:80/</w:t>
-      </w:r>
-      <w:proofErr w:type="spellStart"/>
-      <w:r>
-        <w:rPr>
-          <w:rFonts w:ascii="Courier" w:hAnsi="Courier"/>
-          <w:sz w:val="18"/>
-          <w:szCs w:val="18"/>
-        </w:rPr>
-        <w:t>cgi</w:t>
-      </w:r>
-      <w:proofErr w:type="spellEnd"/>
-      <w:r>
-        <w:rPr>
-          <w:rFonts w:ascii="Courier" w:hAnsi="Courier"/>
-          <w:sz w:val="18"/>
-          <w:szCs w:val="18"/>
-        </w:rPr>
-        <w:t>-bin/ArchiveDataServer2.cgi</w:t>
-      </w:r>
-    </w:p>
-    <w:p>
-      <w:pPr>
-        <w:rPr>
-          <w:sz w:val="18"/>
-          <w:szCs w:val="18"/>
-        </w:rPr>
-      </w:pPr>
-      <w:r>
-        <w:rPr>
-          <w:sz w:val="18"/>
-          <w:szCs w:val="18"/>
-        </w:rPr>
-        <w:t>Note</w:t>
-      </w:r>
-      <w:proofErr w:type="gramStart"/>
-      <w:r>
-        <w:rPr>
-          <w:sz w:val="18"/>
-          <w:szCs w:val="18"/>
-        </w:rPr>
-        <w:t>,</w:t>
-      </w:r>
-      <w:proofErr w:type="gramEnd"/>
-      <w:r>
-        <w:rPr>
-          <w:sz w:val="18"/>
-          <w:szCs w:val="18"/>
-        </w:rPr>
-        <w:t xml:space="preserve"> all the examples for getting and building the QE Framework assume the </w:t>
-      </w:r>
-      <w:proofErr w:type="spellStart"/>
-      <w:r>
-        <w:rPr>
-          <w:sz w:val="18"/>
-          <w:szCs w:val="18"/>
-        </w:rPr>
-        <w:t>epicsqt</w:t>
-      </w:r>
-      <w:proofErr w:type="spellEnd"/>
-      <w:r>
-        <w:rPr>
-          <w:sz w:val="18"/>
-          <w:szCs w:val="18"/>
-        </w:rPr>
-        <w:t xml:space="preserve"> project has been placed in the directory ~/</w:t>
-      </w:r>
-      <w:proofErr w:type="spellStart"/>
-      <w:r>
-        <w:rPr>
-          <w:sz w:val="18"/>
-          <w:szCs w:val="18"/>
-        </w:rPr>
-        <w:t>epicsqt</w:t>
-      </w:r>
-      <w:proofErr w:type="spellEnd"/>
-      <w:r>
-        <w:rPr>
-          <w:sz w:val="18"/>
-          <w:szCs w:val="18"/>
-        </w:rPr>
-        <w:t>.</w:t>
-      </w:r>
-    </w:p>
-    <w:p>
-      <w:pPr>
-        <w:pStyle w:val="Heading3"/>
-      </w:pPr>
-      <w:bookmarkStart w:id="16" w:name="_Toc390764692"/>
-      <w:r>
-        <w:t xml:space="preserve">Getting the </w:t>
-      </w:r>
-      <w:proofErr w:type="spellStart"/>
-      <w:r>
-        <w:t>epicsqt</w:t>
-      </w:r>
-      <w:proofErr w:type="spellEnd"/>
-      <w:r>
-        <w:t xml:space="preserve"> project as a </w:t>
-      </w:r>
-      <w:proofErr w:type="spellStart"/>
-      <w:r>
-        <w:t>gzip</w:t>
-      </w:r>
-      <w:proofErr w:type="spellEnd"/>
-      <w:r>
-        <w:t xml:space="preserve"> file</w:t>
-      </w:r>
-      <w:bookmarkEnd w:id="16"/>
-    </w:p>
-    <w:p>
-      <w:r>
-        <w:t xml:space="preserve">The latest </w:t>
-      </w:r>
-      <w:proofErr w:type="spellStart"/>
-      <w:r>
-        <w:t>gzip</w:t>
-      </w:r>
-      <w:proofErr w:type="spellEnd"/>
-      <w:r>
-        <w:t xml:space="preserve"> file is available for download from </w:t>
       </w:r>
       <w:hyperlink r:id="rId13" w:history="1">
         <w:r>
@@ -4248,11 +3314,1117 @@
           <w:t>http://sourceforge.net/projects/epicsqt</w:t>
         </w:r>
       </w:hyperlink>
+    </w:p>
+    <w:p>
+      <w:r>
+        <w:t xml:space="preserve">To use the framework, you must download the </w:t>
+      </w:r>
+      <w:proofErr w:type="spellStart"/>
+      <w:r>
+        <w:t>epicsqt</w:t>
+      </w:r>
+      <w:proofErr w:type="spellEnd"/>
+      <w:r>
+        <w:t xml:space="preserve"> project, build it, and deploy the appropriate QE Framework components.</w:t>
+      </w:r>
+    </w:p>
+    <w:p>
+      <w:pPr>
+        <w:pStyle w:val="ListParagraph"/>
+        <w:keepNext/>
+        <w:numPr>
+          <w:ilvl w:val="0"/>
+          <w:numId w:val="16"/>
+        </w:numPr>
+        <w:ind w:left="714" w:hanging="357"/>
+        <w:rPr>
+          <w:b/>
+        </w:rPr>
+      </w:pPr>
+      <w:r>
+        <w:rPr>
+          <w:b/>
+        </w:rPr>
+        <w:t xml:space="preserve">Download the </w:t>
+      </w:r>
+      <w:proofErr w:type="spellStart"/>
+      <w:r>
+        <w:rPr>
+          <w:b/>
+        </w:rPr>
+        <w:t>epicsqt</w:t>
+      </w:r>
+      <w:proofErr w:type="spellEnd"/>
+      <w:r>
+        <w:rPr>
+          <w:b/>
+        </w:rPr>
+        <w:t xml:space="preserve"> project </w:t>
+      </w:r>
+    </w:p>
+    <w:p>
+      <w:pPr>
+        <w:ind w:left="720"/>
+      </w:pPr>
+      <w:r>
+        <w:t xml:space="preserve">There are three ways </w:t>
+      </w:r>
+      <w:r>
+        <w:t xml:space="preserve">described below </w:t>
+      </w:r>
+      <w:r>
+        <w:t>to get the framework</w:t>
+      </w:r>
+      <w:r>
+        <w:t>:</w:t>
+      </w:r>
+    </w:p>
+    <w:p>
+      <w:pPr>
+        <w:pStyle w:val="ListParagraph"/>
+        <w:numPr>
+          <w:ilvl w:val="0"/>
+          <w:numId w:val="11"/>
+        </w:numPr>
+        <w:ind w:left="1440"/>
+      </w:pPr>
+      <w:r>
+        <w:t>D</w:t>
+      </w:r>
+      <w:r>
+        <w:t xml:space="preserve">ownload the framework source in a single </w:t>
+      </w:r>
+      <w:proofErr w:type="spellStart"/>
+      <w:r>
+        <w:t>gzip</w:t>
+      </w:r>
+      <w:proofErr w:type="spellEnd"/>
+      <w:r>
+        <w:t xml:space="preserve"> file</w:t>
+      </w:r>
+    </w:p>
+    <w:p>
+      <w:pPr>
+        <w:pStyle w:val="ListParagraph"/>
+        <w:numPr>
+          <w:ilvl w:val="0"/>
+          <w:numId w:val="11"/>
+        </w:numPr>
+        <w:ind w:left="1440"/>
+      </w:pPr>
+      <w:r>
+        <w:t>U</w:t>
+      </w:r>
+      <w:r>
+        <w:t xml:space="preserve">se an </w:t>
+      </w:r>
+      <w:proofErr w:type="spellStart"/>
+      <w:r>
+        <w:t>svn</w:t>
+      </w:r>
+      <w:proofErr w:type="spellEnd"/>
+      <w:r>
+        <w:t xml:space="preserve"> client to extract the source from its </w:t>
+      </w:r>
+      <w:proofErr w:type="spellStart"/>
+      <w:r>
+        <w:t>svn</w:t>
+      </w:r>
+      <w:proofErr w:type="spellEnd"/>
+      <w:r>
+        <w:t xml:space="preserve"> repository</w:t>
+      </w:r>
+    </w:p>
+    <w:p>
+      <w:pPr>
+        <w:pStyle w:val="ListParagraph"/>
+        <w:numPr>
+          <w:ilvl w:val="0"/>
+          <w:numId w:val="11"/>
+        </w:numPr>
+        <w:ind w:left="1440"/>
+      </w:pPr>
+      <w:r>
+        <w:t>U</w:t>
+      </w:r>
+      <w:r>
+        <w:t xml:space="preserve">se </w:t>
+      </w:r>
+      <w:proofErr w:type="gramStart"/>
+      <w:r>
+        <w:t>an</w:t>
+      </w:r>
+      <w:proofErr w:type="gramEnd"/>
+      <w:r>
+        <w:t xml:space="preserve"> </w:t>
+      </w:r>
+      <w:proofErr w:type="spellStart"/>
+      <w:r>
+        <w:t>svn</w:t>
+      </w:r>
+      <w:proofErr w:type="spellEnd"/>
+      <w:r>
+        <w:t xml:space="preserve"> client to download a single </w:t>
+      </w:r>
+      <w:r>
+        <w:t xml:space="preserve">framework </w:t>
+      </w:r>
+      <w:proofErr w:type="spellStart"/>
+      <w:r>
+        <w:t>makefile</w:t>
+      </w:r>
+      <w:proofErr w:type="spellEnd"/>
+      <w:r>
+        <w:t xml:space="preserve"> which </w:t>
+      </w:r>
+      <w:r>
+        <w:t xml:space="preserve">can </w:t>
+      </w:r>
+      <w:r>
+        <w:t xml:space="preserve">then </w:t>
+      </w:r>
+      <w:r>
+        <w:t xml:space="preserve">be used to </w:t>
+      </w:r>
+      <w:r>
+        <w:t>download</w:t>
+      </w:r>
+      <w:r>
+        <w:t xml:space="preserve"> the framework</w:t>
+      </w:r>
       <w:r>
         <w:t>.</w:t>
       </w:r>
     </w:p>
     <w:p>
+      <w:pPr>
+        <w:pStyle w:val="ListParagraph"/>
+        <w:keepNext/>
+        <w:numPr>
+          <w:ilvl w:val="0"/>
+          <w:numId w:val="16"/>
+        </w:numPr>
+        <w:ind w:left="714" w:hanging="357"/>
+        <w:rPr>
+          <w:b/>
+        </w:rPr>
+      </w:pPr>
+      <w:r>
+        <w:rPr>
+          <w:b/>
+        </w:rPr>
+        <w:t xml:space="preserve">Build the </w:t>
+      </w:r>
+      <w:proofErr w:type="spellStart"/>
+      <w:r>
+        <w:rPr>
+          <w:b/>
+        </w:rPr>
+        <w:t>epicsqt</w:t>
+      </w:r>
+      <w:proofErr w:type="spellEnd"/>
+      <w:r>
+        <w:rPr>
+          <w:b/>
+        </w:rPr>
+        <w:t xml:space="preserve"> project </w:t>
+      </w:r>
+    </w:p>
+    <w:p>
+      <w:pPr>
+        <w:ind w:left="720"/>
+      </w:pPr>
+      <w:r>
+        <w:t xml:space="preserve">There are three ways </w:t>
+      </w:r>
+      <w:r>
+        <w:t xml:space="preserve">described below </w:t>
+      </w:r>
+      <w:r>
+        <w:t>to build the QE Framework:</w:t>
+      </w:r>
+    </w:p>
+    <w:p>
+      <w:pPr>
+        <w:pStyle w:val="ListParagraph"/>
+        <w:numPr>
+          <w:ilvl w:val="0"/>
+          <w:numId w:val="12"/>
+        </w:numPr>
+        <w:ind w:left="1440"/>
+      </w:pPr>
+      <w:r>
+        <w:t>Qt Creator</w:t>
+      </w:r>
+    </w:p>
+    <w:p>
+      <w:pPr>
+        <w:pStyle w:val="ListParagraph"/>
+        <w:numPr>
+          <w:ilvl w:val="0"/>
+          <w:numId w:val="12"/>
+        </w:numPr>
+        <w:ind w:left="1440"/>
+      </w:pPr>
+      <w:proofErr w:type="spellStart"/>
+      <w:r>
+        <w:t>q</w:t>
+      </w:r>
+      <w:r>
+        <w:t>make</w:t>
+      </w:r>
+      <w:proofErr w:type="spellEnd"/>
+      <w:r>
+        <w:t xml:space="preserve"> and make </w:t>
+      </w:r>
+      <w:r>
+        <w:t>command</w:t>
+      </w:r>
+      <w:r>
+        <w:t>s</w:t>
+      </w:r>
+    </w:p>
+    <w:p>
+      <w:pPr>
+        <w:pStyle w:val="ListParagraph"/>
+        <w:numPr>
+          <w:ilvl w:val="0"/>
+          <w:numId w:val="12"/>
+        </w:numPr>
+        <w:ind w:left="1440"/>
+      </w:pPr>
+      <w:r>
+        <w:t xml:space="preserve">Framework </w:t>
+      </w:r>
+      <w:proofErr w:type="spellStart"/>
+      <w:r>
+        <w:t>m</w:t>
+      </w:r>
+      <w:r>
+        <w:t>akefile</w:t>
+      </w:r>
+      <w:proofErr w:type="spellEnd"/>
+    </w:p>
+    <w:p>
+      <w:pPr>
+        <w:ind w:left="720"/>
+      </w:pPr>
+      <w:r>
+        <w:t xml:space="preserve">Note, no matter how you build the framework </w:t>
+      </w:r>
+      <w:r>
+        <w:t xml:space="preserve">QWT will need to be accessible. If installed correctly - QMAKEFEATURES includes the location of the file qwt.prf - the ‘CONFIG += </w:t>
+      </w:r>
+      <w:proofErr w:type="spellStart"/>
+      <w:r>
+        <w:t>qwt</w:t>
+      </w:r>
+      <w:proofErr w:type="spellEnd"/>
+      <w:r>
+        <w:t xml:space="preserve">’ statement in the project file will be all you need. As an alternative, </w:t>
+      </w:r>
+      <w:r>
+        <w:t xml:space="preserve">you will need to </w:t>
+      </w:r>
+      <w:r>
+        <w:t xml:space="preserve">ensure the QWT libraries can be located for linking, and you will need to </w:t>
+      </w:r>
+      <w:r>
+        <w:t>define an environment variable to point to the QWT include files. The following is a typical example of the command required:</w:t>
+      </w:r>
+    </w:p>
+    <w:p>
+      <w:pPr>
+        <w:pBdr>
+          <w:top w:val="single" w:sz="4" w:space="1" w:color="auto"/>
+          <w:left w:val="single" w:sz="4" w:space="4" w:color="auto"/>
+          <w:bottom w:val="single" w:sz="4" w:space="1" w:color="auto"/>
+          <w:right w:val="single" w:sz="4" w:space="4" w:color="auto"/>
+        </w:pBdr>
+        <w:ind w:left="720"/>
+        <w:rPr>
+          <w:rFonts w:ascii="Courier" w:hAnsi="Courier"/>
+          <w:sz w:val="18"/>
+          <w:szCs w:val="18"/>
+        </w:rPr>
+      </w:pPr>
+      <w:proofErr w:type="gramStart"/>
+      <w:r>
+        <w:rPr>
+          <w:rFonts w:ascii="Courier" w:hAnsi="Courier"/>
+          <w:sz w:val="18"/>
+          <w:szCs w:val="18"/>
+        </w:rPr>
+        <w:t>export</w:t>
+      </w:r>
+      <w:proofErr w:type="gramEnd"/>
+      <w:r>
+        <w:rPr>
+          <w:rFonts w:ascii="Courier" w:hAnsi="Courier"/>
+          <w:sz w:val="18"/>
+          <w:szCs w:val="18"/>
+        </w:rPr>
+        <w:t xml:space="preserve"> QWT_INCLUDE_PATH=/</w:t>
+      </w:r>
+      <w:proofErr w:type="spellStart"/>
+      <w:r>
+        <w:rPr>
+          <w:rFonts w:ascii="Courier" w:hAnsi="Courier"/>
+          <w:sz w:val="18"/>
+          <w:szCs w:val="18"/>
+        </w:rPr>
+        <w:t>usr</w:t>
+      </w:r>
+      <w:proofErr w:type="spellEnd"/>
+      <w:r>
+        <w:rPr>
+          <w:rFonts w:ascii="Courier" w:hAnsi="Courier"/>
+          <w:sz w:val="18"/>
+          <w:szCs w:val="18"/>
+        </w:rPr>
+        <w:t>/include/</w:t>
+      </w:r>
+      <w:proofErr w:type="spellStart"/>
+      <w:r>
+        <w:rPr>
+          <w:rFonts w:ascii="Courier" w:hAnsi="Courier"/>
+          <w:sz w:val="18"/>
+          <w:szCs w:val="18"/>
+        </w:rPr>
+        <w:t>qwt</w:t>
+      </w:r>
+      <w:proofErr w:type="spellEnd"/>
+    </w:p>
+    <w:p>
+      <w:pPr>
+        <w:keepNext/>
+        <w:ind w:left="720"/>
+        <w:rPr>
+          <w:b/>
+          <w:u w:val="single"/>
+        </w:rPr>
+      </w:pPr>
+      <w:proofErr w:type="spellStart"/>
+      <w:r>
+        <w:rPr>
+          <w:b/>
+          <w:u w:val="single"/>
+        </w:rPr>
+        <w:t>FFmpeg</w:t>
+      </w:r>
+      <w:proofErr w:type="spellEnd"/>
+      <w:r>
+        <w:rPr>
+          <w:b/>
+          <w:u w:val="single"/>
+        </w:rPr>
+        <w:t xml:space="preserve"> option:</w:t>
+      </w:r>
+    </w:p>
+    <w:p>
+      <w:pPr>
+        <w:ind w:left="720"/>
+      </w:pPr>
+      <w:proofErr w:type="spellStart"/>
+      <w:r>
+        <w:t>FFmpeg</w:t>
+      </w:r>
+      <w:proofErr w:type="spellEnd"/>
+      <w:r>
+        <w:t xml:space="preserve"> will need to be available if you want the </w:t>
+      </w:r>
+      <w:proofErr w:type="spellStart"/>
+      <w:r>
+        <w:t>QEImage</w:t>
+      </w:r>
+      <w:proofErr w:type="spellEnd"/>
+      <w:r>
+        <w:t xml:space="preserve"> widget to be able to stream MPEG into the widget. If you want to be able to use an MPEG stream in the </w:t>
+      </w:r>
+      <w:proofErr w:type="spellStart"/>
+      <w:r>
+        <w:t>QEImage</w:t>
+      </w:r>
+      <w:proofErr w:type="spellEnd"/>
+      <w:r>
+        <w:t xml:space="preserve"> widget, install </w:t>
+      </w:r>
+      <w:proofErr w:type="spellStart"/>
+      <w:r>
+        <w:lastRenderedPageBreak/>
+        <w:t>FFmpeg</w:t>
+      </w:r>
+      <w:proofErr w:type="spellEnd"/>
+      <w:r>
+        <w:t xml:space="preserve"> and define the environment variable QE_USE_MPEG:</w:t>
+      </w:r>
+      <w:r>
+        <w:t xml:space="preserve"> (On Linux the variable can be defined as anything, on Windows it must point to the </w:t>
+      </w:r>
+      <w:proofErr w:type="spellStart"/>
+      <w:r>
+        <w:t>FFmpeg</w:t>
+      </w:r>
+      <w:proofErr w:type="spellEnd"/>
+      <w:r>
+        <w:t xml:space="preserve"> directory)</w:t>
+      </w:r>
+    </w:p>
+    <w:p>
+      <w:pPr>
+        <w:pBdr>
+          <w:top w:val="single" w:sz="4" w:space="1" w:color="auto"/>
+          <w:left w:val="single" w:sz="4" w:space="4" w:color="auto"/>
+          <w:bottom w:val="single" w:sz="4" w:space="1" w:color="auto"/>
+          <w:right w:val="single" w:sz="4" w:space="4" w:color="auto"/>
+        </w:pBdr>
+        <w:ind w:left="720"/>
+        <w:rPr>
+          <w:rFonts w:ascii="Courier" w:hAnsi="Courier"/>
+          <w:sz w:val="18"/>
+          <w:szCs w:val="18"/>
+        </w:rPr>
+      </w:pPr>
+      <w:proofErr w:type="gramStart"/>
+      <w:r>
+        <w:rPr>
+          <w:rFonts w:ascii="Courier" w:hAnsi="Courier"/>
+          <w:sz w:val="18"/>
+          <w:szCs w:val="18"/>
+        </w:rPr>
+        <w:t>export</w:t>
+      </w:r>
+      <w:proofErr w:type="gramEnd"/>
+      <w:r>
+        <w:rPr>
+          <w:rFonts w:ascii="Courier" w:hAnsi="Courier"/>
+          <w:sz w:val="18"/>
+          <w:szCs w:val="18"/>
+        </w:rPr>
+        <w:t xml:space="preserve"> Q</w:t>
+      </w:r>
+      <w:r>
+        <w:rPr>
+          <w:rFonts w:ascii="Courier" w:hAnsi="Courier"/>
+          <w:sz w:val="18"/>
+          <w:szCs w:val="18"/>
+        </w:rPr>
+        <w:t>E_</w:t>
+      </w:r>
+      <w:r>
+        <w:rPr>
+          <w:rFonts w:ascii="Courier" w:hAnsi="Courier"/>
+          <w:sz w:val="18"/>
+          <w:szCs w:val="18"/>
+        </w:rPr>
+        <w:t>FFMPEG</w:t>
+      </w:r>
+      <w:r>
+        <w:rPr>
+          <w:rFonts w:ascii="Courier" w:hAnsi="Courier"/>
+          <w:sz w:val="18"/>
+          <w:szCs w:val="18"/>
+        </w:rPr>
+        <w:t>=</w:t>
+      </w:r>
+      <w:r>
+        <w:rPr>
+          <w:rFonts w:ascii="Courier" w:hAnsi="Courier"/>
+          <w:sz w:val="18"/>
+          <w:szCs w:val="18"/>
+        </w:rPr>
+        <w:t>YES</w:t>
+      </w:r>
+    </w:p>
+    <w:p>
+      <w:pPr>
+        <w:ind w:left="720"/>
+      </w:pPr>
+      <w:r>
+        <w:t xml:space="preserve">If not using </w:t>
+      </w:r>
+      <w:proofErr w:type="spellStart"/>
+      <w:r>
+        <w:t>FFmpeg</w:t>
+      </w:r>
+      <w:proofErr w:type="spellEnd"/>
+      <w:r>
+        <w:t xml:space="preserve"> ensure the environment variable QE_</w:t>
+      </w:r>
+      <w:r>
+        <w:t>FF</w:t>
+      </w:r>
+      <w:r>
+        <w:t xml:space="preserve">MPEG is not defined at all. </w:t>
+      </w:r>
+      <w:r>
+        <w:t>On Linux w</w:t>
+      </w:r>
+      <w:r>
+        <w:t xml:space="preserve">hen expecting the </w:t>
+      </w:r>
+      <w:proofErr w:type="spellStart"/>
+      <w:r>
+        <w:t>FFmpeg</w:t>
+      </w:r>
+      <w:proofErr w:type="spellEnd"/>
+      <w:r>
+        <w:t xml:space="preserve"> library the project file framework.pro will look for the </w:t>
+      </w:r>
+      <w:proofErr w:type="spellStart"/>
+      <w:r>
+        <w:t>FFmpeg</w:t>
+      </w:r>
+      <w:proofErr w:type="spellEnd"/>
+      <w:r>
+        <w:t xml:space="preserve"> libraries and include f</w:t>
+      </w:r>
+      <w:r>
+        <w:t xml:space="preserve">iles in their default locations. On Windows, the </w:t>
+      </w:r>
+      <w:r>
+        <w:t>environment variable QE_USE_MPEG</w:t>
+      </w:r>
+      <w:r>
+        <w:t xml:space="preserve"> itself will be used to locate the libraries and include files.</w:t>
+      </w:r>
+    </w:p>
+    <w:p>
+      <w:pPr>
+        <w:keepNext/>
+        <w:ind w:left="720"/>
+        <w:rPr>
+          <w:b/>
+          <w:u w:val="single"/>
+        </w:rPr>
+      </w:pPr>
+      <w:proofErr w:type="spellStart"/>
+      <w:proofErr w:type="gramStart"/>
+      <w:r>
+        <w:rPr>
+          <w:b/>
+          <w:u w:val="single"/>
+        </w:rPr>
+        <w:t>caQtDM</w:t>
+      </w:r>
+      <w:proofErr w:type="spellEnd"/>
+      <w:proofErr w:type="gramEnd"/>
+      <w:r>
+        <w:rPr>
+          <w:b/>
+          <w:u w:val="single"/>
+        </w:rPr>
+        <w:t xml:space="preserve"> option:</w:t>
+      </w:r>
+    </w:p>
+    <w:p>
+      <w:pPr>
+        <w:ind w:left="720"/>
+      </w:pPr>
+      <w:proofErr w:type="spellStart"/>
+      <w:proofErr w:type="gramStart"/>
+      <w:r>
+        <w:t>caQtDM</w:t>
+      </w:r>
+      <w:proofErr w:type="spellEnd"/>
+      <w:proofErr w:type="gramEnd"/>
+      <w:r>
+        <w:t xml:space="preserve"> will need to be available if you want the </w:t>
+      </w:r>
+      <w:proofErr w:type="spellStart"/>
+      <w:r>
+        <w:t>QEGui</w:t>
+      </w:r>
+      <w:proofErr w:type="spellEnd"/>
+      <w:r>
+        <w:t xml:space="preserve"> GUI presentation application to activate </w:t>
+      </w:r>
+      <w:proofErr w:type="spellStart"/>
+      <w:r>
+        <w:t>caQtDM</w:t>
+      </w:r>
+      <w:proofErr w:type="spellEnd"/>
+      <w:r>
+        <w:t xml:space="preserve"> widgets. </w:t>
+      </w:r>
+      <w:proofErr w:type="spellStart"/>
+      <w:proofErr w:type="gramStart"/>
+      <w:r>
+        <w:t>caQtDM</w:t>
+      </w:r>
+      <w:proofErr w:type="spellEnd"/>
+      <w:proofErr w:type="gramEnd"/>
+      <w:r>
+        <w:t xml:space="preserve"> widgets are produced by PSI for conversion of MEDM screens. These widgets are not </w:t>
+      </w:r>
+      <w:r>
+        <w:t xml:space="preserve">EPICS aware. Application must supply them with EPICs data. The </w:t>
+      </w:r>
+      <w:proofErr w:type="spellStart"/>
+      <w:r>
+        <w:t>QEGui</w:t>
+      </w:r>
+      <w:proofErr w:type="spellEnd"/>
+      <w:r>
+        <w:t xml:space="preserve"> application will manage </w:t>
+      </w:r>
+      <w:proofErr w:type="spellStart"/>
+      <w:r>
+        <w:t>caQtDM</w:t>
+      </w:r>
+      <w:proofErr w:type="spellEnd"/>
+      <w:r>
+        <w:t xml:space="preserve"> widgets if </w:t>
+      </w:r>
+      <w:r>
+        <w:t xml:space="preserve">build with the </w:t>
+      </w:r>
+      <w:proofErr w:type="spellStart"/>
+      <w:r>
+        <w:t>caQtDM</w:t>
+      </w:r>
+      <w:proofErr w:type="spellEnd"/>
+      <w:r>
+        <w:t xml:space="preserve"> option.</w:t>
+      </w:r>
+    </w:p>
+    <w:p>
+      <w:pPr>
+        <w:ind w:left="720"/>
+      </w:pPr>
+      <w:r>
+        <w:t xml:space="preserve">To use </w:t>
+      </w:r>
+      <w:proofErr w:type="spellStart"/>
+      <w:r>
+        <w:t>caQtDM</w:t>
+      </w:r>
+      <w:proofErr w:type="spellEnd"/>
+      <w:r>
+        <w:t xml:space="preserve"> within </w:t>
+      </w:r>
+      <w:proofErr w:type="spellStart"/>
+      <w:r>
+        <w:t>QEGui</w:t>
+      </w:r>
+      <w:proofErr w:type="spellEnd"/>
+      <w:r>
+        <w:t xml:space="preserve">, install </w:t>
+      </w:r>
+      <w:proofErr w:type="spellStart"/>
+      <w:r>
+        <w:t>caQtDM</w:t>
+      </w:r>
+      <w:proofErr w:type="spellEnd"/>
+      <w:r>
+        <w:t xml:space="preserve"> and </w:t>
+      </w:r>
+      <w:r>
+        <w:t>define the environment variable QE_</w:t>
+      </w:r>
+      <w:r>
+        <w:t>CAQTDM</w:t>
+      </w:r>
+      <w:r>
+        <w:t xml:space="preserve"> to be the location of the </w:t>
+      </w:r>
+      <w:proofErr w:type="spellStart"/>
+      <w:r>
+        <w:t>caQtDM</w:t>
+      </w:r>
+      <w:proofErr w:type="spellEnd"/>
+      <w:r>
+        <w:t xml:space="preserve"> projects directory</w:t>
+      </w:r>
+      <w:r>
+        <w:t>:</w:t>
+      </w:r>
+    </w:p>
+    <w:p>
+      <w:pPr>
+        <w:pBdr>
+          <w:top w:val="single" w:sz="4" w:space="1" w:color="auto"/>
+          <w:left w:val="single" w:sz="4" w:space="4" w:color="auto"/>
+          <w:bottom w:val="single" w:sz="4" w:space="1" w:color="auto"/>
+          <w:right w:val="single" w:sz="4" w:space="4" w:color="auto"/>
+        </w:pBdr>
+        <w:ind w:left="720"/>
+        <w:rPr>
+          <w:rFonts w:ascii="Courier" w:hAnsi="Courier"/>
+          <w:sz w:val="18"/>
+          <w:szCs w:val="18"/>
+        </w:rPr>
+      </w:pPr>
+      <w:proofErr w:type="gramStart"/>
+      <w:r>
+        <w:rPr>
+          <w:rFonts w:ascii="Courier" w:hAnsi="Courier"/>
+          <w:sz w:val="18"/>
+          <w:szCs w:val="18"/>
+        </w:rPr>
+        <w:t>export</w:t>
+      </w:r>
+      <w:proofErr w:type="gramEnd"/>
+      <w:r>
+        <w:rPr>
+          <w:rFonts w:ascii="Courier" w:hAnsi="Courier"/>
+          <w:sz w:val="18"/>
+          <w:szCs w:val="18"/>
+        </w:rPr>
+        <w:t xml:space="preserve"> QE_USE_MPEG=</w:t>
+      </w:r>
+      <w:r>
+        <w:rPr>
+          <w:rFonts w:ascii="Courier" w:hAnsi="Courier"/>
+          <w:sz w:val="18"/>
+          <w:szCs w:val="18"/>
+        </w:rPr>
+        <w:t>/home/</w:t>
+      </w:r>
+      <w:r>
+        <w:rPr>
+          <w:rFonts w:ascii="Courier" w:hAnsi="Courier"/>
+          <w:i/>
+          <w:sz w:val="18"/>
+          <w:szCs w:val="18"/>
+        </w:rPr>
+        <w:t>user</w:t>
+      </w:r>
+      <w:r>
+        <w:rPr>
+          <w:rFonts w:ascii="Courier" w:hAnsi="Courier"/>
+          <w:sz w:val="18"/>
+          <w:szCs w:val="18"/>
+        </w:rPr>
+        <w:t>/</w:t>
+      </w:r>
+      <w:proofErr w:type="spellStart"/>
+      <w:r>
+        <w:rPr>
+          <w:rFonts w:ascii="Courier" w:hAnsi="Courier"/>
+          <w:sz w:val="18"/>
+          <w:szCs w:val="18"/>
+        </w:rPr>
+        <w:t>caQtDM_Projects</w:t>
+      </w:r>
+      <w:proofErr w:type="spellEnd"/>
+    </w:p>
+    <w:p>
+      <w:pPr>
+        <w:ind w:left="720"/>
+      </w:pPr>
+      <w:r>
+        <w:t xml:space="preserve">If not using </w:t>
+      </w:r>
+      <w:proofErr w:type="spellStart"/>
+      <w:r>
+        <w:t>caQtDM</w:t>
+      </w:r>
+      <w:proofErr w:type="spellEnd"/>
+      <w:r>
+        <w:t xml:space="preserve">, </w:t>
+      </w:r>
+      <w:r>
+        <w:t xml:space="preserve">ensure the environment variable </w:t>
+      </w:r>
+      <w:r>
+        <w:t>QE_</w:t>
+      </w:r>
+      <w:r>
+        <w:t>CAQTDM</w:t>
+      </w:r>
+      <w:r>
+        <w:t xml:space="preserve"> is not defined.</w:t>
+      </w:r>
+    </w:p>
+    <w:p>
+      <w:pPr>
+        <w:pStyle w:val="ListParagraph"/>
+        <w:keepNext/>
+        <w:numPr>
+          <w:ilvl w:val="0"/>
+          <w:numId w:val="16"/>
+        </w:numPr>
+        <w:ind w:left="714" w:hanging="357"/>
+        <w:rPr>
+          <w:b/>
+        </w:rPr>
+      </w:pPr>
+      <w:r>
+        <w:rPr>
+          <w:b/>
+        </w:rPr>
+        <w:t>Deploy the appropriate QE Framework components</w:t>
+      </w:r>
+    </w:p>
+    <w:p>
+      <w:pPr>
+        <w:ind w:left="720"/>
+      </w:pPr>
+      <w:r>
+        <w:t xml:space="preserve">There are hundreds of ways to deploy the QT based libraries and applications. </w:t>
+      </w:r>
+      <w:r>
+        <w:t xml:space="preserve">Two </w:t>
+      </w:r>
+      <w:r>
+        <w:t>simple alternative</w:t>
+      </w:r>
+      <w:r>
+        <w:t xml:space="preserve">s are </w:t>
+      </w:r>
+      <w:r>
+        <w:t>described below</w:t>
+      </w:r>
+      <w:r>
+        <w:t xml:space="preserve">. Both </w:t>
+      </w:r>
+      <w:r>
+        <w:t xml:space="preserve">enable the </w:t>
+      </w:r>
+      <w:proofErr w:type="spellStart"/>
+      <w:r>
+        <w:t>QEGui</w:t>
+      </w:r>
+      <w:proofErr w:type="spellEnd"/>
+      <w:r>
+        <w:t xml:space="preserve"> application and </w:t>
+      </w:r>
+      <w:r>
+        <w:t xml:space="preserve">allow the QE Framework to be used as a library loaded by applications </w:t>
+      </w:r>
+      <w:r>
+        <w:t>and</w:t>
+      </w:r>
+      <w:r>
+        <w:t xml:space="preserve"> as a Qt Plugin</w:t>
+      </w:r>
+      <w:r>
+        <w:t>:</w:t>
+      </w:r>
+    </w:p>
+    <w:p>
+      <w:pPr>
+        <w:pStyle w:val="ListParagraph"/>
+        <w:numPr>
+          <w:ilvl w:val="0"/>
+          <w:numId w:val="15"/>
+        </w:numPr>
+        <w:ind w:left="1440"/>
+      </w:pPr>
+      <w:r>
+        <w:t>Manual deployment</w:t>
+      </w:r>
+    </w:p>
+    <w:p>
+      <w:pPr>
+        <w:pStyle w:val="ListParagraph"/>
+        <w:numPr>
+          <w:ilvl w:val="0"/>
+          <w:numId w:val="15"/>
+        </w:numPr>
+        <w:ind w:left="1440"/>
+      </w:pPr>
+      <w:r>
+        <w:t xml:space="preserve">Framework </w:t>
+      </w:r>
+      <w:proofErr w:type="spellStart"/>
+      <w:r>
+        <w:t>makefile</w:t>
+      </w:r>
+      <w:proofErr w:type="spellEnd"/>
+      <w:r>
+        <w:t xml:space="preserve"> </w:t>
+      </w:r>
+    </w:p>
+    <w:p>
+      <w:pPr>
+        <w:ind w:left="720"/>
+      </w:pPr>
+      <w:r>
+        <w:t xml:space="preserve">Note, no matter how you deploy the framework, it may need to locate a Channel Access </w:t>
+      </w:r>
+      <w:proofErr w:type="spellStart"/>
+      <w:r>
+        <w:t>archiver</w:t>
+      </w:r>
+      <w:proofErr w:type="spellEnd"/>
+      <w:r>
+        <w:t xml:space="preserve"> and will attempt to do so using the environment variable </w:t>
+      </w:r>
+      <w:r>
+        <w:t>QE_ARCHIVE_LIST</w:t>
+      </w:r>
+      <w:r>
+        <w:t>. The following is a typical example of the command required to define this variable:</w:t>
+      </w:r>
+    </w:p>
+    <w:p>
+      <w:pPr>
+        <w:pBdr>
+          <w:top w:val="single" w:sz="4" w:space="1" w:color="auto"/>
+          <w:left w:val="single" w:sz="4" w:space="4" w:color="auto"/>
+          <w:bottom w:val="single" w:sz="4" w:space="1" w:color="auto"/>
+          <w:right w:val="single" w:sz="4" w:space="4" w:color="auto"/>
+        </w:pBdr>
+        <w:ind w:left="720" w:right="-472"/>
+        <w:rPr>
+          <w:rFonts w:ascii="Courier" w:hAnsi="Courier"/>
+          <w:sz w:val="18"/>
+          <w:szCs w:val="18"/>
+        </w:rPr>
+      </w:pPr>
+      <w:proofErr w:type="gramStart"/>
+      <w:r>
+        <w:rPr>
+          <w:rFonts w:ascii="Courier" w:hAnsi="Courier"/>
+          <w:sz w:val="18"/>
+          <w:szCs w:val="18"/>
+        </w:rPr>
+        <w:t>export</w:t>
+      </w:r>
+      <w:proofErr w:type="gramEnd"/>
+      <w:r>
+        <w:rPr>
+          <w:rFonts w:ascii="Courier" w:hAnsi="Courier"/>
+          <w:sz w:val="18"/>
+          <w:szCs w:val="18"/>
+        </w:rPr>
+        <w:t xml:space="preserve"> QE_ARCHIVE_LIST=archiver.synchrotron.org.au:80/cgi-bin/ArchiveDataServer1.cgi archiver.synchrotron.org.au:80/</w:t>
+      </w:r>
+      <w:proofErr w:type="spellStart"/>
+      <w:r>
+        <w:rPr>
+          <w:rFonts w:ascii="Courier" w:hAnsi="Courier"/>
+          <w:sz w:val="18"/>
+          <w:szCs w:val="18"/>
+        </w:rPr>
+        <w:t>cgi</w:t>
+      </w:r>
+      <w:proofErr w:type="spellEnd"/>
+      <w:r>
+        <w:rPr>
+          <w:rFonts w:ascii="Courier" w:hAnsi="Courier"/>
+          <w:sz w:val="18"/>
+          <w:szCs w:val="18"/>
+        </w:rPr>
+        <w:t>-bin/ArchiveDataServer2.cgi</w:t>
+      </w:r>
+    </w:p>
+    <w:p>
+      <w:pPr>
+        <w:rPr>
+          <w:sz w:val="18"/>
+          <w:szCs w:val="18"/>
+        </w:rPr>
+      </w:pPr>
+      <w:r>
+        <w:rPr>
+          <w:sz w:val="18"/>
+          <w:szCs w:val="18"/>
+        </w:rPr>
+        <w:t>Note</w:t>
+      </w:r>
+      <w:proofErr w:type="gramStart"/>
+      <w:r>
+        <w:rPr>
+          <w:sz w:val="18"/>
+          <w:szCs w:val="18"/>
+        </w:rPr>
+        <w:t>,</w:t>
+      </w:r>
+      <w:proofErr w:type="gramEnd"/>
+      <w:r>
+        <w:rPr>
+          <w:sz w:val="18"/>
+          <w:szCs w:val="18"/>
+        </w:rPr>
+        <w:t xml:space="preserve"> all the examples for getting and building the QE Framework assume the </w:t>
+      </w:r>
+      <w:proofErr w:type="spellStart"/>
+      <w:r>
+        <w:rPr>
+          <w:sz w:val="18"/>
+          <w:szCs w:val="18"/>
+        </w:rPr>
+        <w:t>epicsqt</w:t>
+      </w:r>
+      <w:proofErr w:type="spellEnd"/>
+      <w:r>
+        <w:rPr>
+          <w:sz w:val="18"/>
+          <w:szCs w:val="18"/>
+        </w:rPr>
+        <w:t xml:space="preserve"> project has been placed in the directory ~/</w:t>
+      </w:r>
+      <w:proofErr w:type="spellStart"/>
+      <w:r>
+        <w:rPr>
+          <w:sz w:val="18"/>
+          <w:szCs w:val="18"/>
+        </w:rPr>
+        <w:t>epicsqt</w:t>
+      </w:r>
+      <w:proofErr w:type="spellEnd"/>
+      <w:r>
+        <w:rPr>
+          <w:sz w:val="18"/>
+          <w:szCs w:val="18"/>
+        </w:rPr>
+        <w:t>.</w:t>
+      </w:r>
+    </w:p>
+    <w:p>
+      <w:pPr>
+        <w:pStyle w:val="Heading3"/>
+      </w:pPr>
+      <w:bookmarkStart w:id="16" w:name="_Toc404713065"/>
+      <w:r>
+        <w:t xml:space="preserve">Getting the </w:t>
+      </w:r>
+      <w:proofErr w:type="spellStart"/>
+      <w:r>
+        <w:t>epicsqt</w:t>
+      </w:r>
+      <w:proofErr w:type="spellEnd"/>
+      <w:r>
+        <w:t xml:space="preserve"> project as a </w:t>
+      </w:r>
+      <w:proofErr w:type="spellStart"/>
+      <w:r>
+        <w:t>gzip</w:t>
+      </w:r>
+      <w:proofErr w:type="spellEnd"/>
+      <w:r>
+        <w:t xml:space="preserve"> file</w:t>
+      </w:r>
+      <w:bookmarkEnd w:id="16"/>
+    </w:p>
+    <w:p>
+      <w:r>
+        <w:t xml:space="preserve">The latest </w:t>
+      </w:r>
+      <w:proofErr w:type="spellStart"/>
+      <w:r>
+        <w:t>gzip</w:t>
+      </w:r>
+      <w:proofErr w:type="spellEnd"/>
+      <w:r>
+        <w:t xml:space="preserve"> file is available for download from </w:t>
+      </w:r>
+      <w:hyperlink r:id="rId14" w:history="1">
+        <w:r>
+          <w:rPr>
+            <w:rStyle w:val="Hyperlink"/>
+          </w:rPr>
+          <w:t>http://sourceforge.net/projects/epicsqt</w:t>
+        </w:r>
+      </w:hyperlink>
+      <w:r>
+        <w:t>.</w:t>
+      </w:r>
+    </w:p>
+    <w:p>
       <w:r>
         <w:t xml:space="preserve">The same </w:t>
       </w:r>
@@ -4264,7 +4436,7 @@
       <w:r>
         <w:t xml:space="preserve"> file, along with earlier versions and links to documentation is available at </w:t>
       </w:r>
-      <w:hyperlink r:id="rId14" w:history="1">
+      <w:hyperlink r:id="rId15" w:history="1">
         <w:r>
           <w:rPr>
             <w:rStyle w:val="Hyperlink"/>
@@ -4347,7 +4519,7 @@
       </w:pPr>
       <w:bookmarkStart w:id="17" w:name="_Ref341874560"/>
       <w:bookmarkStart w:id="18" w:name="_Ref341874636"/>
-      <w:bookmarkStart w:id="19" w:name="_Toc390764693"/>
+      <w:bookmarkStart w:id="19" w:name="_Toc404713066"/>
       <w:r>
         <w:t xml:space="preserve">Getting the </w:t>
       </w:r>
@@ -4485,7 +4657,7 @@
       <w:r>
         <w:t xml:space="preserve"> repository at </w:t>
       </w:r>
-      <w:hyperlink r:id="rId15" w:history="1">
+      <w:hyperlink r:id="rId16" w:history="1">
         <w:r>
           <w:rPr>
             <w:rStyle w:val="Hyperlink"/>
@@ -4499,7 +4671,7 @@
         <w:pStyle w:val="Heading3"/>
       </w:pPr>
       <w:bookmarkStart w:id="20" w:name="_Ref341790799"/>
-      <w:bookmarkStart w:id="21" w:name="_Toc390764694"/>
+      <w:bookmarkStart w:id="21" w:name="_Toc404713067"/>
       <w:r>
         <w:t xml:space="preserve">Getting the build script using </w:t>
       </w:r>
@@ -4695,7 +4867,7 @@
         <w:rPr>
           <w:noProof/>
         </w:rPr>
-        <w:t>8</w:t>
+        <w:t>9</w:t>
       </w:r>
       <w:r>
         <w:fldChar w:fldCharType="end"/>
@@ -4745,7 +4917,7 @@
         <w:rPr>
           <w:noProof/>
         </w:rPr>
-        <w:t>8</w:t>
+        <w:t>9</w:t>
       </w:r>
       <w:r>
         <w:fldChar w:fldCharType="end"/>
@@ -4785,7 +4957,7 @@
       <w:pPr>
         <w:pStyle w:val="Heading3"/>
       </w:pPr>
-      <w:bookmarkStart w:id="22" w:name="_Toc390764695"/>
+      <w:bookmarkStart w:id="22" w:name="_Toc404713068"/>
       <w:r>
         <w:t>Building the framework using Qt Creator</w:t>
       </w:r>
@@ -4873,7 +5045,7 @@
       <w:pPr>
         <w:pStyle w:val="Heading3"/>
       </w:pPr>
-      <w:bookmarkStart w:id="23" w:name="_Toc390764696"/>
+      <w:bookmarkStart w:id="23" w:name="_Toc404713069"/>
       <w:r>
         <w:t xml:space="preserve">Building the framework using </w:t>
       </w:r>
@@ -4886,7 +5058,15 @@
     </w:p>
     <w:p>
       <w:r>
-        <w:t xml:space="preserve">To build the QE Framework using Qt’s </w:t>
+        <w:t xml:space="preserve">To build the QE Framework using </w:t>
+      </w:r>
+      <w:proofErr w:type="spellStart"/>
+      <w:r>
+        <w:t>Qt’s</w:t>
+      </w:r>
+      <w:proofErr w:type="spellEnd"/>
+      <w:r>
+        <w:t xml:space="preserve"> </w:t>
       </w:r>
       <w:proofErr w:type="spellStart"/>
       <w:r>
@@ -4915,6 +5095,7 @@
       </w:pPr>
       <w:proofErr w:type="spellStart"/>
       <w:r>
+        <w:lastRenderedPageBreak/>
         <w:t>qmake</w:t>
       </w:r>
       <w:proofErr w:type="spellEnd"/>
@@ -4928,7 +5109,6 @@
         </w:numPr>
       </w:pPr>
       <w:r>
-        <w:lastRenderedPageBreak/>
         <w:t>make</w:t>
       </w:r>
     </w:p>
@@ -4937,7 +5117,7 @@
         <w:pStyle w:val="Heading3"/>
       </w:pPr>
       <w:bookmarkStart w:id="24" w:name="_Ref341872924"/>
-      <w:bookmarkStart w:id="25" w:name="_Toc390764697"/>
+      <w:bookmarkStart w:id="25" w:name="_Toc404713070"/>
       <w:r>
         <w:t xml:space="preserve">Building the framework using </w:t>
       </w:r>
@@ -5061,7 +5241,7 @@
         <w:rPr>
           <w:noProof/>
         </w:rPr>
-        <w:t>7</w:t>
+        <w:t>8</w:t>
       </w:r>
       <w:r>
         <w:fldChar w:fldCharType="end"/>
@@ -5633,7 +5813,7 @@
       <w:pPr>
         <w:pStyle w:val="Heading3"/>
       </w:pPr>
-      <w:bookmarkStart w:id="26" w:name="_Toc390764698"/>
+      <w:bookmarkStart w:id="26" w:name="_Toc404713071"/>
       <w:r>
         <w:t>Deploying the QE Framework</w:t>
       </w:r>
@@ -5644,15 +5824,7 @@
     </w:p>
     <w:p>
       <w:r>
-        <w:t xml:space="preserve">There are many options for deploying the QE Framework, but the following describes a simple deployment that allows the QE Framework applications to be located and the QE Framework library to be used as both a standard library and a Qt Designer </w:t>
-      </w:r>
-      <w:proofErr w:type="spellStart"/>
-      <w:r>
-        <w:t>Plugin</w:t>
-      </w:r>
-      <w:proofErr w:type="spellEnd"/>
-      <w:r>
-        <w:t>.</w:t>
+        <w:t>There are many options for deploying the QE Framework, but the following describes a simple deployment that allows the QE Framework applications to be located and the QE Framework library to be used as both a standard library and a Qt Designer Plugin.</w:t>
       </w:r>
     </w:p>
     <w:p>
@@ -5853,15 +6025,7 @@
     </w:p>
     <w:p>
       <w:r>
-        <w:t xml:space="preserve">Ensure Qt can find the QE Framework library as a Qt Designer </w:t>
-      </w:r>
-      <w:proofErr w:type="spellStart"/>
-      <w:r>
-        <w:t>Plugin</w:t>
-      </w:r>
-      <w:proofErr w:type="spellEnd"/>
-      <w:r>
-        <w:t>:</w:t>
+        <w:t>Ensure Qt can find the QE Framework library as a Qt Designer Plugin:</w:t>
       </w:r>
     </w:p>
     <w:p>
@@ -5962,26 +6126,10 @@
         <w:t>Note, t</w:t>
       </w:r>
       <w:r>
-        <w:t xml:space="preserve">he above command allows Qt to find a ‘designer’ directory containing the QE Framework library </w:t>
-      </w:r>
-      <w:proofErr w:type="spellStart"/>
-      <w:r>
-        <w:t>libQEPlugin.so</w:t>
-      </w:r>
-      <w:proofErr w:type="spellEnd"/>
-      <w:r>
-        <w:t xml:space="preserve">. Refer to Qt documentation on the many ways </w:t>
-      </w:r>
-      <w:r>
-        <w:t xml:space="preserve">Qt can locate and load </w:t>
-      </w:r>
-      <w:proofErr w:type="spellStart"/>
-      <w:r>
-        <w:t>Plugins</w:t>
-      </w:r>
-      <w:proofErr w:type="spellEnd"/>
-      <w:r>
-        <w:t>.</w:t>
+        <w:t xml:space="preserve">he above command allows Qt to find a ‘designer’ directory containing the QE Framework library libQEPlugin.so. Refer to Qt documentation on the many ways </w:t>
+      </w:r>
+      <w:r>
+        <w:t>Qt can locate and load Plugins.</w:t>
       </w:r>
     </w:p>
     <w:p>
@@ -5989,7 +6137,7 @@
         <w:pStyle w:val="Heading3"/>
       </w:pPr>
       <w:bookmarkStart w:id="27" w:name="_Ref341872931"/>
-      <w:bookmarkStart w:id="28" w:name="_Toc390764699"/>
+      <w:bookmarkStart w:id="28" w:name="_Toc404713072"/>
       <w:r>
         <w:t xml:space="preserve">Deploying the QE Framework – using framework </w:t>
       </w:r>
@@ -6089,7 +6237,7 @@
         <w:rPr>
           <w:noProof/>
         </w:rPr>
-        <w:t>7</w:t>
+        <w:t>8</w:t>
       </w:r>
       <w:r>
         <w:fldChar w:fldCharType="end"/>
@@ -6125,6 +6273,7 @@
     </w:p>
     <w:p>
       <w:r>
+        <w:lastRenderedPageBreak/>
         <w:t xml:space="preserve">The following command uses the framework </w:t>
       </w:r>
       <w:proofErr w:type="spellStart"/>
@@ -6133,15 +6282,15 @@
       </w:r>
       <w:proofErr w:type="spellEnd"/>
       <w:r>
-        <w:t xml:space="preserve"> to place all required applications and libraries (including CA libraries) into a single ‘package’ directory, and to set up environment variables to allow the QE Framework library to be located by applications and by Qt’s </w:t>
-      </w:r>
-      <w:proofErr w:type="spellStart"/>
-      <w:r>
-        <w:t>Plugin</w:t>
-      </w:r>
-      <w:proofErr w:type="spellEnd"/>
-      <w:r>
-        <w:t xml:space="preserve"> system:</w:t>
+        <w:t xml:space="preserve"> to place all required applications and libraries (including CA libraries) into a single ‘package’ directory, and to set up environment variables to allow the QE Framework library to be located by applications and by </w:t>
+      </w:r>
+      <w:proofErr w:type="spellStart"/>
+      <w:r>
+        <w:t>Qt’s</w:t>
+      </w:r>
+      <w:proofErr w:type="spellEnd"/>
+      <w:r>
+        <w:t xml:space="preserve"> Plugin system:</w:t>
       </w:r>
     </w:p>
     <w:p>
@@ -6167,7 +6316,6 @@
           <w:sz w:val="18"/>
           <w:szCs w:val="18"/>
         </w:rPr>
-        <w:lastRenderedPageBreak/>
         <w:t>makepackage</w:t>
       </w:r>
       <w:proofErr w:type="spellEnd"/>
@@ -6177,7 +6325,7 @@
       <w:pPr>
         <w:pStyle w:val="Heading1"/>
       </w:pPr>
-      <w:bookmarkStart w:id="29" w:name="_Toc390764700"/>
+      <w:bookmarkStart w:id="29" w:name="_Toc404713073"/>
       <w:r>
         <w:t xml:space="preserve">Writing applications that </w:t>
       </w:r>
@@ -6249,7 +6397,7 @@
       <w:pPr>
         <w:pStyle w:val="Heading1"/>
       </w:pPr>
-      <w:bookmarkStart w:id="30" w:name="_Toc390764701"/>
+      <w:bookmarkStart w:id="30" w:name="_Toc404713074"/>
       <w:r>
         <w:t xml:space="preserve">Using </w:t>
       </w:r>
@@ -6263,29 +6411,13 @@
         <w:t xml:space="preserve">ramework </w:t>
       </w:r>
       <w:r>
-        <w:t xml:space="preserve">as a Qt </w:t>
-      </w:r>
-      <w:proofErr w:type="spellStart"/>
-      <w:r>
-        <w:t>Plugin</w:t>
-      </w:r>
-      <w:proofErr w:type="spellEnd"/>
-      <w:r>
-        <w:t xml:space="preserve"> library</w:t>
+        <w:t>as a Qt Plugin library</w:t>
       </w:r>
       <w:bookmarkEnd w:id="30"/>
     </w:p>
     <w:p>
       <w:r>
-        <w:t xml:space="preserve">The QE framework library can be used as a Qt </w:t>
-      </w:r>
-      <w:proofErr w:type="spellStart"/>
-      <w:r>
-        <w:t>Plugin</w:t>
-      </w:r>
-      <w:proofErr w:type="spellEnd"/>
-      <w:r>
-        <w:t xml:space="preserve"> library</w:t>
+        <w:t>The QE framework library can be used as a Qt Plugin library</w:t>
       </w:r>
       <w:r>
         <w:t xml:space="preserve"> in the following scenarios:</w:t>
@@ -6356,15 +6488,7 @@
       </w:r>
       <w:proofErr w:type="spellEnd"/>
       <w:r>
-        <w:t xml:space="preserve">) is relying on the Qt libraries to load the appropriate </w:t>
-      </w:r>
-      <w:proofErr w:type="spellStart"/>
-      <w:r>
-        <w:t>plugin</w:t>
-      </w:r>
-      <w:proofErr w:type="spellEnd"/>
-      <w:r>
-        <w:t xml:space="preserve"> libraries to support the .</w:t>
+        <w:t>) is relying on the Qt libraries to load the appropriate plugin libraries to support the .</w:t>
       </w:r>
       <w:proofErr w:type="spellStart"/>
       <w:r>
@@ -6385,35 +6509,19 @@
     </w:p>
     <w:p>
       <w:r>
-        <w:t xml:space="preserve">The deployment instructions in this document will ensure the QE Framework can be located as a Qt </w:t>
-      </w:r>
-      <w:proofErr w:type="spellStart"/>
-      <w:r>
-        <w:t>Plugin</w:t>
-      </w:r>
-      <w:proofErr w:type="spellEnd"/>
-      <w:r>
-        <w:t xml:space="preserve"> by any application including Qt Creator and Designer. There are other ways of setting up a </w:t>
-      </w:r>
-      <w:proofErr w:type="spellStart"/>
-      <w:r>
-        <w:t>plugin</w:t>
-      </w:r>
-      <w:proofErr w:type="spellEnd"/>
-      <w:r>
-        <w:t xml:space="preserve"> to be located by the appropriate applications. Refer to Qt’s </w:t>
-      </w:r>
-      <w:proofErr w:type="spellStart"/>
-      <w:r>
-        <w:t>Plugin</w:t>
-      </w:r>
-      <w:proofErr w:type="spellEnd"/>
-      <w:r>
-        <w:t xml:space="preserve"> documentation for details.</w:t>
+        <w:t xml:space="preserve">The deployment instructions in this document will ensure the QE Framework can be located as a Qt Plugin by any application including Qt Creator and Designer. There are other ways of setting up a plugin to be located by the appropriate applications. Refer to </w:t>
+      </w:r>
+      <w:proofErr w:type="spellStart"/>
+      <w:r>
+        <w:t>Qt’s</w:t>
+      </w:r>
+      <w:proofErr w:type="spellEnd"/>
+      <w:r>
+        <w:t xml:space="preserve"> Plugin documentation for details.</w:t>
       </w:r>
     </w:p>
     <w:sectPr>
-      <w:headerReference w:type="default" r:id="rId16"/>
+      <w:headerReference w:type="default" r:id="rId17"/>
       <w:pgSz w:w="11906" w:h="16838"/>
       <w:pgMar w:top="1440" w:right="1440" w:bottom="1440" w:left="1440" w:header="708" w:footer="708" w:gutter="0"/>
       <w:cols w:space="708"/>
@@ -6424,8 +6532,8 @@
 </file>
 
 <file path=word/endnotes.xml><?xml version="1.0" encoding="utf-8"?>
-<w:endnotes xmlns:ve="http://schemas.openxmlformats.org/markup-compatibility/2006" xmlns:o="urn:schemas-microsoft-com:office:office" xmlns:r="http://schemas.openxmlformats.org/officeDocument/2006/relationships" xmlns:m="http://schemas.openxmlformats.org/officeDocument/2006/math" xmlns:v="urn:schemas-microsoft-com:vml" xmlns:wp="http://schemas.openxmlformats.org/drawingml/2006/wordprocessingDrawing" xmlns:w10="urn:schemas-microsoft-com:office:word" xmlns:w="http://schemas.openxmlformats.org/wordprocessingml/2006/main" xmlns:wne="http://schemas.microsoft.com/office/word/2006/wordml">
-  <w:endnote w:type="separator" w:id="0">
+<w:endnotes xmlns:wpc="http://schemas.microsoft.com/office/word/2010/wordprocessingCanvas" xmlns:mc="http://schemas.openxmlformats.org/markup-compatibility/2006" xmlns:o="urn:schemas-microsoft-com:office:office" xmlns:r="http://schemas.openxmlformats.org/officeDocument/2006/relationships" xmlns:m="http://schemas.openxmlformats.org/officeDocument/2006/math" xmlns:v="urn:schemas-microsoft-com:vml" xmlns:wp14="http://schemas.microsoft.com/office/word/2010/wordprocessingDrawing" xmlns:wp="http://schemas.openxmlformats.org/drawingml/2006/wordprocessingDrawing" xmlns:w10="urn:schemas-microsoft-com:office:word" xmlns:w="http://schemas.openxmlformats.org/wordprocessingml/2006/main" xmlns:w14="http://schemas.microsoft.com/office/word/2010/wordml" xmlns:wpg="http://schemas.microsoft.com/office/word/2010/wordprocessingGroup" xmlns:wpi="http://schemas.microsoft.com/office/word/2010/wordprocessingInk" xmlns:wne="http://schemas.microsoft.com/office/word/2006/wordml" xmlns:wps="http://schemas.microsoft.com/office/word/2010/wordprocessingShape" mc:Ignorable="w14 wp14">
+  <w:endnote w:type="separator" w:id="-1">
     <w:p>
       <w:pPr>
         <w:spacing w:after="0" w:line="240" w:lineRule="auto"/>
@@ -6435,7 +6543,7 @@
       </w:r>
     </w:p>
   </w:endnote>
-  <w:endnote w:type="continuationSeparator" w:id="1">
+  <w:endnote w:type="continuationSeparator" w:id="0">
     <w:p>
       <w:pPr>
         <w:spacing w:after="0" w:line="240" w:lineRule="auto"/>
@@ -6449,7 +6557,7 @@
 </file>
 
 <file path=word/footer1.xml><?xml version="1.0" encoding="utf-8"?>
-<w:ftr xmlns:ve="http://schemas.openxmlformats.org/markup-compatibility/2006" xmlns:o="urn:schemas-microsoft-com:office:office" xmlns:r="http://schemas.openxmlformats.org/officeDocument/2006/relationships" xmlns:m="http://schemas.openxmlformats.org/officeDocument/2006/math" xmlns:v="urn:schemas-microsoft-com:vml" xmlns:wp="http://schemas.openxmlformats.org/drawingml/2006/wordprocessingDrawing" xmlns:w10="urn:schemas-microsoft-com:office:word" xmlns:w="http://schemas.openxmlformats.org/wordprocessingml/2006/main" xmlns:wne="http://schemas.microsoft.com/office/word/2006/wordml">
+<w:ftr xmlns:wpc="http://schemas.microsoft.com/office/word/2010/wordprocessingCanvas" xmlns:mc="http://schemas.openxmlformats.org/markup-compatibility/2006" xmlns:o="urn:schemas-microsoft-com:office:office" xmlns:r="http://schemas.openxmlformats.org/officeDocument/2006/relationships" xmlns:m="http://schemas.openxmlformats.org/officeDocument/2006/math" xmlns:v="urn:schemas-microsoft-com:vml" xmlns:wp14="http://schemas.microsoft.com/office/word/2010/wordprocessingDrawing" xmlns:wp="http://schemas.openxmlformats.org/drawingml/2006/wordprocessingDrawing" xmlns:w10="urn:schemas-microsoft-com:office:word" xmlns:w="http://schemas.openxmlformats.org/wordprocessingml/2006/main" xmlns:w14="http://schemas.microsoft.com/office/word/2010/wordml" xmlns:wpg="http://schemas.microsoft.com/office/word/2010/wordprocessingGroup" xmlns:wpi="http://schemas.microsoft.com/office/word/2010/wordprocessingInk" xmlns:wne="http://schemas.microsoft.com/office/word/2006/wordml" xmlns:wps="http://schemas.microsoft.com/office/word/2010/wordprocessingShape" mc:Ignorable="w14 wp14">
   <w:p>
     <w:pPr>
       <w:pStyle w:val="Footer"/>
@@ -6467,7 +6575,7 @@
         <w:bottom w:w="28" w:type="dxa"/>
         <w:right w:w="0" w:type="dxa"/>
       </w:tblCellMar>
-      <w:tblLook w:val="00A0"/>
+      <w:tblLook w:val="00A0" w:firstRow="1" w:lastRow="0" w:firstColumn="1" w:lastColumn="0" w:noHBand="0" w:noVBand="0"/>
     </w:tblPr>
     <w:tblGrid>
       <w:gridCol w:w="1178"/>
@@ -6614,7 +6722,7 @@
               <w:color w:val="747476"/>
               <w:sz w:val="18"/>
             </w:rPr>
-            <w:t>1</w:t>
+            <w:t>9</w:t>
           </w:r>
           <w:r>
             <w:rPr>
@@ -6657,7 +6765,7 @@
               <w:color w:val="747476"/>
               <w:sz w:val="18"/>
             </w:rPr>
-            <w:t>9</w:t>
+            <w:t>10</w:t>
           </w:r>
           <w:r>
             <w:rPr>
@@ -6684,8 +6792,8 @@
 </file>
 
 <file path=word/footnotes.xml><?xml version="1.0" encoding="utf-8"?>
-<w:footnotes xmlns:ve="http://schemas.openxmlformats.org/markup-compatibility/2006" xmlns:o="urn:schemas-microsoft-com:office:office" xmlns:r="http://schemas.openxmlformats.org/officeDocument/2006/relationships" xmlns:m="http://schemas.openxmlformats.org/officeDocument/2006/math" xmlns:v="urn:schemas-microsoft-com:vml" xmlns:wp="http://schemas.openxmlformats.org/drawingml/2006/wordprocessingDrawing" xmlns:w10="urn:schemas-microsoft-com:office:word" xmlns:w="http://schemas.openxmlformats.org/wordprocessingml/2006/main" xmlns:wne="http://schemas.microsoft.com/office/word/2006/wordml">
-  <w:footnote w:type="separator" w:id="0">
+<w:footnotes xmlns:wpc="http://schemas.microsoft.com/office/word/2010/wordprocessingCanvas" xmlns:mc="http://schemas.openxmlformats.org/markup-compatibility/2006" xmlns:o="urn:schemas-microsoft-com:office:office" xmlns:r="http://schemas.openxmlformats.org/officeDocument/2006/relationships" xmlns:m="http://schemas.openxmlformats.org/officeDocument/2006/math" xmlns:v="urn:schemas-microsoft-com:vml" xmlns:wp14="http://schemas.microsoft.com/office/word/2010/wordprocessingDrawing" xmlns:wp="http://schemas.openxmlformats.org/drawingml/2006/wordprocessingDrawing" xmlns:w10="urn:schemas-microsoft-com:office:word" xmlns:w="http://schemas.openxmlformats.org/wordprocessingml/2006/main" xmlns:w14="http://schemas.microsoft.com/office/word/2010/wordml" xmlns:wpg="http://schemas.microsoft.com/office/word/2010/wordprocessingGroup" xmlns:wpi="http://schemas.microsoft.com/office/word/2010/wordprocessingInk" xmlns:wne="http://schemas.microsoft.com/office/word/2006/wordml" xmlns:wps="http://schemas.microsoft.com/office/word/2010/wordprocessingShape" mc:Ignorable="w14 wp14">
+  <w:footnote w:type="separator" w:id="-1">
     <w:p>
       <w:pPr>
         <w:spacing w:after="0" w:line="240" w:lineRule="auto"/>
@@ -6695,7 +6803,7 @@
       </w:r>
     </w:p>
   </w:footnote>
-  <w:footnote w:type="continuationSeparator" w:id="1">
+  <w:footnote w:type="continuationSeparator" w:id="0">
     <w:p>
       <w:pPr>
         <w:spacing w:after="0" w:line="240" w:lineRule="auto"/>
@@ -6709,11 +6817,11 @@
 </file>
 
 <file path=word/header1.xml><?xml version="1.0" encoding="utf-8"?>
-<w:hdr xmlns:ve="http://schemas.openxmlformats.org/markup-compatibility/2006" xmlns:o="urn:schemas-microsoft-com:office:office" xmlns:r="http://schemas.openxmlformats.org/officeDocument/2006/relationships" xmlns:m="http://schemas.openxmlformats.org/officeDocument/2006/math" xmlns:v="urn:schemas-microsoft-com:vml" xmlns:wp="http://schemas.openxmlformats.org/drawingml/2006/wordprocessingDrawing" xmlns:w10="urn:schemas-microsoft-com:office:word" xmlns:w="http://schemas.openxmlformats.org/wordprocessingml/2006/main" xmlns:wne="http://schemas.microsoft.com/office/word/2006/wordml">
+<w:hdr xmlns:wpc="http://schemas.microsoft.com/office/word/2010/wordprocessingCanvas" xmlns:mc="http://schemas.openxmlformats.org/markup-compatibility/2006" xmlns:o="urn:schemas-microsoft-com:office:office" xmlns:r="http://schemas.openxmlformats.org/officeDocument/2006/relationships" xmlns:m="http://schemas.openxmlformats.org/officeDocument/2006/math" xmlns:v="urn:schemas-microsoft-com:vml" xmlns:wp14="http://schemas.microsoft.com/office/word/2010/wordprocessingDrawing" xmlns:wp="http://schemas.openxmlformats.org/drawingml/2006/wordprocessingDrawing" xmlns:w10="urn:schemas-microsoft-com:office:word" xmlns:w="http://schemas.openxmlformats.org/wordprocessingml/2006/main" xmlns:w14="http://schemas.microsoft.com/office/word/2010/wordml" xmlns:wpg="http://schemas.microsoft.com/office/word/2010/wordprocessingGroup" xmlns:wpi="http://schemas.microsoft.com/office/word/2010/wordprocessingInk" xmlns:wne="http://schemas.microsoft.com/office/word/2006/wordml" xmlns:wps="http://schemas.microsoft.com/office/word/2010/wordprocessingShape" mc:Ignorable="w14 wp14">
   <w:tbl>
     <w:tblPr>
       <w:tblW w:w="4962" w:type="pct"/>
-      <w:tblLook w:val="00A0"/>
+      <w:tblLook w:val="00A0" w:firstRow="1" w:lastRow="0" w:firstColumn="1" w:lastColumn="0" w:noHBand="0" w:noVBand="0"/>
     </w:tblPr>
     <w:tblGrid>
       <w:gridCol w:w="5776"/>
@@ -6875,7 +6983,7 @@
 </file>
 
 <file path=word/numbering.xml><?xml version="1.0" encoding="utf-8"?>
-<w:numbering xmlns:ve="http://schemas.openxmlformats.org/markup-compatibility/2006" xmlns:o="urn:schemas-microsoft-com:office:office" xmlns:r="http://schemas.openxmlformats.org/officeDocument/2006/relationships" xmlns:m="http://schemas.openxmlformats.org/officeDocument/2006/math" xmlns:v="urn:schemas-microsoft-com:vml" xmlns:wp="http://schemas.openxmlformats.org/drawingml/2006/wordprocessingDrawing" xmlns:w10="urn:schemas-microsoft-com:office:word" xmlns:w="http://schemas.openxmlformats.org/wordprocessingml/2006/main" xmlns:wne="http://schemas.microsoft.com/office/word/2006/wordml">
+<w:numbering xmlns:wpc="http://schemas.microsoft.com/office/word/2010/wordprocessingCanvas" xmlns:mc="http://schemas.openxmlformats.org/markup-compatibility/2006" xmlns:o="urn:schemas-microsoft-com:office:office" xmlns:r="http://schemas.openxmlformats.org/officeDocument/2006/relationships" xmlns:m="http://schemas.openxmlformats.org/officeDocument/2006/math" xmlns:v="urn:schemas-microsoft-com:vml" xmlns:wp14="http://schemas.microsoft.com/office/word/2010/wordprocessingDrawing" xmlns:wp="http://schemas.openxmlformats.org/drawingml/2006/wordprocessingDrawing" xmlns:w10="urn:schemas-microsoft-com:office:word" xmlns:w="http://schemas.openxmlformats.org/wordprocessingml/2006/main" xmlns:w14="http://schemas.microsoft.com/office/word/2010/wordml" xmlns:wpg="http://schemas.microsoft.com/office/word/2010/wordprocessingGroup" xmlns:wpi="http://schemas.microsoft.com/office/word/2010/wordprocessingInk" xmlns:wne="http://schemas.microsoft.com/office/word/2006/wordml" xmlns:wps="http://schemas.microsoft.com/office/word/2010/wordprocessingShape" mc:Ignorable="w14 wp14">
   <w:abstractNum w:abstractNumId="0">
     <w:nsid w:val="002543ED"/>
     <w:multiLevelType w:val="hybridMultilevel"/>
@@ -9030,7 +9138,7 @@
 </file>
 
 <file path=word/styles.xml><?xml version="1.0" encoding="utf-8"?>
-<w:styles xmlns:r="http://schemas.openxmlformats.org/officeDocument/2006/relationships" xmlns:w="http://schemas.openxmlformats.org/wordprocessingml/2006/main">
+<w:styles xmlns:mc="http://schemas.openxmlformats.org/markup-compatibility/2006" xmlns:r="http://schemas.openxmlformats.org/officeDocument/2006/relationships" xmlns:w="http://schemas.openxmlformats.org/wordprocessingml/2006/main" xmlns:w14="http://schemas.microsoft.com/office/word/2010/wordml" mc:Ignorable="w14">
   <w:docDefaults>
     <w:rPrDefault>
       <w:rPr>
@@ -9271,7 +9379,6 @@
     <w:uiPriority w:val="99"/>
     <w:semiHidden/>
     <w:unhideWhenUsed/>
-    <w:qFormat/>
     <w:tblPr>
       <w:tblInd w:w="0" w:type="dxa"/>
       <w:tblCellMar>
@@ -9513,7 +9620,6 @@
       <w:spacing w:after="0" w:line="240" w:lineRule="auto"/>
     </w:pPr>
     <w:tblPr>
-      <w:tblInd w:w="0" w:type="dxa"/>
       <w:tblBorders>
         <w:top w:val="single" w:sz="4" w:space="0" w:color="000000" w:themeColor="text1"/>
         <w:left w:val="single" w:sz="4" w:space="0" w:color="000000" w:themeColor="text1"/>
@@ -9522,12 +9628,6 @@
         <w:insideH w:val="single" w:sz="4" w:space="0" w:color="000000" w:themeColor="text1"/>
         <w:insideV w:val="single" w:sz="4" w:space="0" w:color="000000" w:themeColor="text1"/>
       </w:tblBorders>
-      <w:tblCellMar>
-        <w:top w:w="0" w:type="dxa"/>
-        <w:left w:w="108" w:type="dxa"/>
-        <w:bottom w:w="0" w:type="dxa"/>
-        <w:right w:w="108" w:type="dxa"/>
-      </w:tblCellMar>
     </w:tblPr>
   </w:style>
 </w:styles>
@@ -10015,7 +10115,6 @@
       <w:spacing w:after="0" w:line="240" w:lineRule="auto"/>
     </w:pPr>
     <w:tblPr>
-      <w:tblInd w:w="0" w:type="dxa"/>
       <w:tblBorders>
         <w:top w:val="single" w:sz="4" w:space="0" w:color="000000" w:themeColor="text1"/>
         <w:left w:val="single" w:sz="4" w:space="0" w:color="000000" w:themeColor="text1"/>
@@ -10024,12 +10123,6 @@
         <w:insideH w:val="single" w:sz="4" w:space="0" w:color="000000" w:themeColor="text1"/>
         <w:insideV w:val="single" w:sz="4" w:space="0" w:color="000000" w:themeColor="text1"/>
       </w:tblBorders>
-      <w:tblCellMar>
-        <w:top w:w="0" w:type="dxa"/>
-        <w:left w:w="108" w:type="dxa"/>
-        <w:bottom w:w="0" w:type="dxa"/>
-        <w:right w:w="108" w:type="dxa"/>
-      </w:tblCellMar>
     </w:tblPr>
   </w:style>
 </w:styles>
@@ -10323,7 +10416,7 @@
 </file>
 
 <file path=customXml/itemProps1.xml><?xml version="1.0" encoding="utf-8"?>
-<ds:datastoreItem xmlns:ds="http://schemas.openxmlformats.org/officeDocument/2006/customXml" ds:itemID="{095DF213-22E0-451B-B38F-3DF21854AA92}">
+<ds:datastoreItem xmlns:ds="http://schemas.openxmlformats.org/officeDocument/2006/customXml" ds:itemID="{315F7732-E956-45C1-B111-610C3BA10A69}">
   <ds:schemaRefs>
     <ds:schemaRef ds:uri="http://schemas.openxmlformats.org/officeDocument/2006/bibliography"/>
   </ds:schemaRefs>

</xml_diff>

<commit_message>
32635 	Fix bug where some menu items were not added to list of current 	customisation items resulting in user level changes not taking effect 	for those items.
32638
	Fix doco for PSI caQtDM integration
</commit_message>
<xml_diff>
--- a/documentation/source/QE_GettingStarted.docx
+++ b/documentation/source/QE_GettingStarted.docx
@@ -1,6 +1,6 @@
 
 <file path=word/document.xml><?xml version="1.0" encoding="utf-8"?>
-<w:document xmlns:wpc="http://schemas.microsoft.com/office/word/2010/wordprocessingCanvas" xmlns:mc="http://schemas.openxmlformats.org/markup-compatibility/2006" xmlns:o="urn:schemas-microsoft-com:office:office" xmlns:r="http://schemas.openxmlformats.org/officeDocument/2006/relationships" xmlns:m="http://schemas.openxmlformats.org/officeDocument/2006/math" xmlns:v="urn:schemas-microsoft-com:vml" xmlns:wp14="http://schemas.microsoft.com/office/word/2010/wordprocessingDrawing" xmlns:wp="http://schemas.openxmlformats.org/drawingml/2006/wordprocessingDrawing" xmlns:w10="urn:schemas-microsoft-com:office:word" xmlns:w="http://schemas.openxmlformats.org/wordprocessingml/2006/main" xmlns:w14="http://schemas.microsoft.com/office/word/2010/wordml" xmlns:wpg="http://schemas.microsoft.com/office/word/2010/wordprocessingGroup" xmlns:wpi="http://schemas.microsoft.com/office/word/2010/wordprocessingInk" xmlns:wne="http://schemas.microsoft.com/office/word/2006/wordml" xmlns:wps="http://schemas.microsoft.com/office/word/2010/wordprocessingShape" mc:Ignorable="w14 wp14">
+<w:document xmlns:ve="http://schemas.openxmlformats.org/markup-compatibility/2006" xmlns:o="urn:schemas-microsoft-com:office:office" xmlns:r="http://schemas.openxmlformats.org/officeDocument/2006/relationships" xmlns:m="http://schemas.openxmlformats.org/officeDocument/2006/math" xmlns:v="urn:schemas-microsoft-com:vml" xmlns:wp="http://schemas.openxmlformats.org/drawingml/2006/wordprocessingDrawing" xmlns:w10="urn:schemas-microsoft-com:office:word" xmlns:w="http://schemas.openxmlformats.org/wordprocessingml/2006/main" xmlns:wne="http://schemas.microsoft.com/office/word/2006/wordml">
   <w:body>
     <w:p>
       <w:pPr>
@@ -28,7 +28,7 @@
                     </pic:cNvPicPr>
                   </pic:nvPicPr>
                   <pic:blipFill>
-                    <a:blip r:embed="rId9" cstate="print"/>
+                    <a:blip r:embed="rId8" cstate="print"/>
                     <a:srcRect/>
                     <a:stretch>
                       <a:fillRect/>
@@ -70,21 +70,7 @@
           <w:sz w:val="48"/>
           <w:szCs w:val="48"/>
         </w:rPr>
-        <w:t>QE Framework -</w:t>
-      </w:r>
-      <w:r>
-        <w:rPr>
-          <w:sz w:val="48"/>
-          <w:szCs w:val="48"/>
-        </w:rPr>
-        <w:t xml:space="preserve"> </w:t>
-      </w:r>
-      <w:r>
-        <w:rPr>
-          <w:sz w:val="48"/>
-          <w:szCs w:val="48"/>
-        </w:rPr>
-        <w:t>Getting Started</w:t>
+        <w:t>QE Framework -Getting Started</w:t>
       </w:r>
     </w:p>
     <w:p>
@@ -100,13 +86,10 @@
         <w:jc w:val="center"/>
       </w:pPr>
       <w:r>
-        <w:t>25 November</w:t>
+        <w:t>19 January 2015</w:t>
       </w:r>
       <w:bookmarkStart w:id="0" w:name="_GoBack"/>
       <w:bookmarkEnd w:id="0"/>
-      <w:r>
-        <w:t xml:space="preserve"> 2014</w:t>
-      </w:r>
     </w:p>
     <w:p>
       <w:pPr>
@@ -149,7 +132,19 @@
         <w:rPr>
           <w:rFonts w:ascii="Calibri" w:eastAsia="Times New Roman" w:hAnsi="Calibri" w:cs="Courier New"/>
         </w:rPr>
-        <w:t>3, 2014 Australian Synchrotron</w:t>
+        <w:t>3, 2014</w:t>
+      </w:r>
+      <w:r>
+        <w:rPr>
+          <w:rFonts w:ascii="Calibri" w:eastAsia="Times New Roman" w:hAnsi="Calibri" w:cs="Courier New"/>
+        </w:rPr>
+        <w:t>, 2015</w:t>
+      </w:r>
+      <w:r>
+        <w:rPr>
+          <w:rFonts w:ascii="Calibri" w:eastAsia="Times New Roman" w:hAnsi="Calibri" w:cs="Courier New"/>
+        </w:rPr>
+        <w:t xml:space="preserve"> Australian Synchrotron</w:t>
       </w:r>
       <w:r>
         <w:rPr>
@@ -193,105 +188,43 @@
         <w:rPr>
           <w:rFonts w:ascii="Calibri" w:eastAsia="Times New Roman" w:hAnsi="Calibri" w:cs="Courier New"/>
         </w:rPr>
-        <w:t>Permission is granted to copy, distribute and/or modify this document under the terms of the GNU Free Documentation License, Version 1.3 or any later</w:t>
+        <w:t>Permission is granted to copy, distribute and/or modify this document under the terms of the GNU Free Documentation License, Version 1.3 or any laterversion published by the Free Software Foundation;with no InvariantSections, no Front-Cover Texts, and no Back-Cover Texts.</w:t>
       </w:r>
       <w:r>
         <w:rPr>
           <w:rFonts w:ascii="Calibri" w:eastAsia="Times New Roman" w:hAnsi="Calibri" w:cs="Courier New"/>
         </w:rPr>
-        <w:t xml:space="preserve"> </w:t>
+        <w:br/>
       </w:r>
       <w:r>
         <w:rPr>
           <w:rFonts w:ascii="Calibri" w:eastAsia="Times New Roman" w:hAnsi="Calibri" w:cs="Courier New"/>
         </w:rPr>
-        <w:t>version published by the Free Software Foundation;</w:t>
+        <w:t xml:space="preserve">A copy of the license is included in the </w:t>
       </w:r>
       <w:r>
         <w:rPr>
           <w:rFonts w:ascii="Calibri" w:eastAsia="Times New Roman" w:hAnsi="Calibri" w:cs="Courier New"/>
         </w:rPr>
-        <w:t xml:space="preserve"> </w:t>
+        <w:t>associated document ‘</w:t>
       </w:r>
       <w:r>
         <w:rPr>
           <w:rFonts w:ascii="Calibri" w:eastAsia="Times New Roman" w:hAnsi="Calibri" w:cs="Courier New"/>
         </w:rPr>
-        <w:t>with no Invariant</w:t>
+        <w:t xml:space="preserve">QE Framework </w:t>
       </w:r>
       <w:r>
         <w:rPr>
           <w:rFonts w:ascii="Calibri" w:eastAsia="Times New Roman" w:hAnsi="Calibri" w:cs="Courier New"/>
         </w:rPr>
-        <w:t xml:space="preserve"> </w:t>
+        <w:t xml:space="preserve">– </w:t>
       </w:r>
       <w:r>
         <w:rPr>
           <w:rFonts w:ascii="Calibri" w:eastAsia="Times New Roman" w:hAnsi="Calibri" w:cs="Courier New"/>
         </w:rPr>
-        <w:t>Sections, no Front-Cover Texts, and no Back-Cover Texts.</w:t>
-      </w:r>
-      <w:r>
-        <w:rPr>
-          <w:rFonts w:ascii="Calibri" w:eastAsia="Times New Roman" w:hAnsi="Calibri" w:cs="Courier New"/>
-        </w:rPr>
-        <w:br/>
-      </w:r>
-      <w:r>
-        <w:rPr>
-          <w:rFonts w:ascii="Calibri" w:eastAsia="Times New Roman" w:hAnsi="Calibri" w:cs="Courier New"/>
-        </w:rPr>
-        <w:t xml:space="preserve">A copy of the license is included in the </w:t>
-      </w:r>
-      <w:r>
-        <w:rPr>
-          <w:rFonts w:ascii="Calibri" w:eastAsia="Times New Roman" w:hAnsi="Calibri" w:cs="Courier New"/>
-        </w:rPr>
-        <w:t>associated document ‘</w:t>
-      </w:r>
-      <w:r>
-        <w:rPr>
-          <w:rFonts w:ascii="Calibri" w:eastAsia="Times New Roman" w:hAnsi="Calibri" w:cs="Courier New"/>
-        </w:rPr>
-        <w:t xml:space="preserve">QE Framework </w:t>
-      </w:r>
-      <w:r>
-        <w:rPr>
-          <w:rFonts w:ascii="Calibri" w:eastAsia="Times New Roman" w:hAnsi="Calibri" w:cs="Courier New"/>
-        </w:rPr>
-        <w:t xml:space="preserve">– </w:t>
-      </w:r>
-      <w:proofErr w:type="spellStart"/>
-      <w:r>
-        <w:rPr>
-          <w:rFonts w:ascii="Calibri" w:eastAsia="Times New Roman" w:hAnsi="Calibri" w:cs="Courier New"/>
-        </w:rPr>
-        <w:t>QEGui</w:t>
-      </w:r>
-      <w:proofErr w:type="spellEnd"/>
-      <w:r>
-        <w:rPr>
-          <w:rFonts w:ascii="Calibri" w:eastAsia="Times New Roman" w:hAnsi="Calibri" w:cs="Courier New"/>
-        </w:rPr>
-        <w:t xml:space="preserve"> </w:t>
-      </w:r>
-      <w:r>
-        <w:rPr>
-          <w:rFonts w:ascii="Calibri" w:eastAsia="Times New Roman" w:hAnsi="Calibri" w:cs="Courier New"/>
-        </w:rPr>
-        <w:t>and</w:t>
-      </w:r>
-      <w:r>
-        <w:rPr>
-          <w:rFonts w:ascii="Calibri" w:eastAsia="Times New Roman" w:hAnsi="Calibri" w:cs="Courier New"/>
-        </w:rPr>
-        <w:t xml:space="preserve"> </w:t>
-      </w:r>
-      <w:r>
-        <w:rPr>
-          <w:rFonts w:ascii="Calibri" w:eastAsia="Times New Roman" w:hAnsi="Calibri" w:cs="Courier New"/>
-        </w:rPr>
-        <w:t>User Interface Design</w:t>
+        <w:t>QEGuiandUser Interface Design</w:t>
       </w:r>
       <w:r>
         <w:rPr>
@@ -1789,7 +1722,7 @@
     <w:p>
       <w:pPr>
         <w:sectPr>
-          <w:footerReference w:type="default" r:id="rId10"/>
+          <w:footerReference w:type="default" r:id="rId9"/>
           <w:pgSz w:w="11906" w:h="16838"/>
           <w:pgMar w:top="1440" w:right="1440" w:bottom="1440" w:left="1440" w:header="708" w:footer="708" w:gutter="0"/>
           <w:cols w:space="708"/>
@@ -1839,15 +1772,7 @@
         <w:t>systems</w:t>
       </w:r>
       <w:r>
-        <w:t xml:space="preserve"> using Qt’s Designer application with the QE Framework plugins to design GUIs, and the </w:t>
-      </w:r>
-      <w:proofErr w:type="spellStart"/>
-      <w:r>
-        <w:t>QEGui</w:t>
-      </w:r>
-      <w:proofErr w:type="spellEnd"/>
-      <w:r>
-        <w:t xml:space="preserve"> application to present GUIs to users.</w:t>
+        <w:t xml:space="preserve"> using Qt’s Designer application with the QE Framework plugins to design GUIs, and the QEGui application to present GUIs to users.</w:t>
       </w:r>
     </w:p>
     <w:p>
@@ -1900,15 +1825,7 @@
     </w:p>
     <w:p>
       <w:r>
-        <w:t>Note</w:t>
-      </w:r>
-      <w:proofErr w:type="gramStart"/>
-      <w:r>
-        <w:t>,</w:t>
-      </w:r>
-      <w:proofErr w:type="gramEnd"/>
-      <w:r>
-        <w:t xml:space="preserve"> there are many variations to the above, such as using another Integrated Development Environment </w:t>
+        <w:t xml:space="preserve">Note, there are many variations to the above, such as using another Integrated Development Environment </w:t>
       </w:r>
       <w:r>
         <w:t>like</w:t>
@@ -1934,7 +1851,7 @@
           <w:insideH w:val="none" w:sz="0" w:space="0" w:color="auto"/>
           <w:insideV w:val="none" w:sz="0" w:space="0" w:color="auto"/>
         </w:tblBorders>
-        <w:tblLook w:val="04A0" w:firstRow="1" w:lastRow="0" w:firstColumn="1" w:lastColumn="0" w:noHBand="0" w:noVBand="1"/>
+        <w:tblLook w:val="04A0"/>
       </w:tblPr>
       <w:tblGrid>
         <w:gridCol w:w="4754"/>
@@ -2210,15 +2127,7 @@
     </w:p>
     <w:p>
       <w:r>
-        <w:t>Note</w:t>
-      </w:r>
-      <w:proofErr w:type="gramStart"/>
-      <w:r>
-        <w:t>,</w:t>
-      </w:r>
-      <w:proofErr w:type="gramEnd"/>
-      <w:r>
-        <w:t xml:space="preserve"> this document is Linux centric. The QE Framework is, however, platform independent and has been build and run under windows. This document is also applicable for windows, although the specific commands will require interpretation.</w:t>
+        <w:t>Note, this document is Linux centric. The QE Framework is, however, platform independent and has been build and run under windows. This document is also applicable for windows, although the specific commands will require interpretation.</w:t>
       </w:r>
     </w:p>
     <w:p>
@@ -2251,13 +2160,8 @@
       </w:pPr>
       <w:r>
         <w:lastRenderedPageBreak/>
-        <w:t>QE library (libQEPlugin.so or QEPlugin.dll</w:t>
-      </w:r>
-      <w:proofErr w:type="gramStart"/>
-      <w:r>
-        <w:t>)</w:t>
-      </w:r>
-      <w:proofErr w:type="gramEnd"/>
+        <w:t>QE library (libQEPlugin.so or QEPlugin.dll)</w:t>
+      </w:r>
       <w:r>
         <w:br/>
         <w:t>This library contains all classes that implement the QE framework including data objects, widgets (Qt plugins) and supporting classes.</w:t>
@@ -2271,22 +2175,12 @@
           <w:numId w:val="7"/>
         </w:numPr>
       </w:pPr>
-      <w:proofErr w:type="spellStart"/>
       <w:r>
         <w:t>QEGui</w:t>
       </w:r>
-      <w:proofErr w:type="spellEnd"/>
       <w:r>
         <w:br/>
-        <w:t xml:space="preserve">A </w:t>
-      </w:r>
-      <w:proofErr w:type="spellStart"/>
-      <w:r>
-        <w:t>stand alone</w:t>
-      </w:r>
-      <w:proofErr w:type="spellEnd"/>
-      <w:r>
-        <w:t xml:space="preserve"> application that </w:t>
+        <w:t xml:space="preserve">A stand alone application that </w:t>
       </w:r>
       <w:r>
         <w:t xml:space="preserve">which is </w:t>
@@ -2462,11 +2356,9 @@
           <w:numId w:val="6"/>
         </w:numPr>
       </w:pPr>
-      <w:proofErr w:type="spellStart"/>
       <w:r>
         <w:t>Qwt</w:t>
       </w:r>
-      <w:proofErr w:type="spellEnd"/>
       <w:r>
         <w:t xml:space="preserve"> library</w:t>
       </w:r>
@@ -2491,68 +2383,21 @@
           <w:numId w:val="6"/>
         </w:numPr>
       </w:pPr>
-      <w:proofErr w:type="spellStart"/>
-      <w:r>
-        <w:t>FFmpeg</w:t>
-      </w:r>
-      <w:proofErr w:type="spellEnd"/>
-      <w:r>
-        <w:t xml:space="preserve"> library</w:t>
-      </w:r>
-      <w:r>
-        <w:t xml:space="preserve"> (Optional</w:t>
-      </w:r>
-      <w:proofErr w:type="gramStart"/>
-      <w:r>
-        <w:t>)</w:t>
-      </w:r>
-      <w:proofErr w:type="gramEnd"/>
+      <w:r>
+        <w:t>FFmpeg library</w:t>
+      </w:r>
+      <w:r>
+        <w:t xml:space="preserve"> (Optional)</w:t>
+      </w:r>
       <w:r>
         <w:br/>
         <w:t>‘</w:t>
       </w:r>
-      <w:proofErr w:type="spellStart"/>
-      <w:r>
-        <w:t>FFmpeg</w:t>
-      </w:r>
-      <w:proofErr w:type="spellEnd"/>
-      <w:r>
-        <w:t xml:space="preserve"> is a complete, cross-platform solution to record, convert and stream audio and video.</w:t>
-      </w:r>
-      <w:r>
-        <w:t xml:space="preserve">’ </w:t>
-      </w:r>
-      <w:proofErr w:type="spellStart"/>
-      <w:r>
-        <w:t>FFmpeg</w:t>
-      </w:r>
-      <w:proofErr w:type="spellEnd"/>
-      <w:r>
-        <w:t xml:space="preserve"> can be used by the </w:t>
-      </w:r>
-      <w:proofErr w:type="spellStart"/>
-      <w:r>
-        <w:t>QEImage</w:t>
-      </w:r>
-      <w:proofErr w:type="spellEnd"/>
-      <w:r>
-        <w:t xml:space="preserve"> widget to provide an MPEG stream image source. The </w:t>
-      </w:r>
-      <w:proofErr w:type="spellStart"/>
-      <w:r>
-        <w:t>FFmpeg</w:t>
-      </w:r>
-      <w:proofErr w:type="spellEnd"/>
-      <w:r>
-        <w:t xml:space="preserve"> library is optional and is not used by the </w:t>
-      </w:r>
-      <w:proofErr w:type="spellStart"/>
-      <w:r>
-        <w:t>QEImage</w:t>
-      </w:r>
-      <w:proofErr w:type="spellEnd"/>
-      <w:r>
-        <w:t xml:space="preserve"> widget by default.</w:t>
+      <w:r>
+        <w:t>FFmpeg is a complete, cross-platform solution to record, convert and stream audio and video.</w:t>
+      </w:r>
+      <w:r>
+        <w:t>’ FFmpeg can be used by the QEImage widget to provide an MPEG stream image source. The FFmpeg library is optional and is not used by the QEImage widget by default.</w:t>
       </w:r>
     </w:p>
     <w:p>
@@ -2563,82 +2408,12 @@
           <w:numId w:val="6"/>
         </w:numPr>
       </w:pPr>
-      <w:proofErr w:type="spellStart"/>
-      <w:proofErr w:type="gramStart"/>
-      <w:r>
-        <w:t>caQtDM</w:t>
-      </w:r>
-      <w:proofErr w:type="spellEnd"/>
-      <w:proofErr w:type="gramEnd"/>
-      <w:r>
-        <w:t xml:space="preserve"> library (Optional)</w:t>
+      <w:r>
+        <w:t>caQtDM library (Optional)</w:t>
       </w:r>
       <w:r>
         <w:br/>
-      </w:r>
-      <w:proofErr w:type="spellStart"/>
-      <w:r>
-        <w:t>caQtDM</w:t>
-      </w:r>
-      <w:proofErr w:type="spellEnd"/>
-      <w:r>
-        <w:t xml:space="preserve"> is produced by PSI as a replacement for </w:t>
-      </w:r>
-      <w:proofErr w:type="spellStart"/>
-      <w:r>
-        <w:t>medm</w:t>
-      </w:r>
-      <w:proofErr w:type="spellEnd"/>
-      <w:r>
-        <w:t xml:space="preserve">. It includes a set of widgets with libraries to manage their interaction with EPICS. If included within the framework, the </w:t>
-      </w:r>
-      <w:proofErr w:type="spellStart"/>
-      <w:r>
-        <w:t>QEGui</w:t>
-      </w:r>
-      <w:proofErr w:type="spellEnd"/>
-      <w:r>
-        <w:t xml:space="preserve"> presentation application will ensure </w:t>
-      </w:r>
-      <w:proofErr w:type="spellStart"/>
-      <w:r>
-        <w:t>caQtDM</w:t>
-      </w:r>
-      <w:proofErr w:type="spellEnd"/>
-      <w:r>
-        <w:t xml:space="preserve"> widgets found in any GUI will be correctly activated. Note, like any widget set, </w:t>
-      </w:r>
-      <w:proofErr w:type="spellStart"/>
-      <w:r>
-        <w:t>caQtDM</w:t>
-      </w:r>
-      <w:proofErr w:type="spellEnd"/>
-      <w:r>
-        <w:t xml:space="preserve"> widgets can be included in a GUI if the </w:t>
-      </w:r>
-      <w:proofErr w:type="spellStart"/>
-      <w:r>
-        <w:t>caQtDM</w:t>
-      </w:r>
-      <w:proofErr w:type="spellEnd"/>
-      <w:r>
-        <w:t xml:space="preserve"> plugin libraries are available. Integration with the framework is required if </w:t>
-      </w:r>
-      <w:proofErr w:type="spellStart"/>
-      <w:r>
-        <w:t>caQtDM</w:t>
-      </w:r>
-      <w:proofErr w:type="spellEnd"/>
-      <w:r>
-        <w:t xml:space="preserve"> activation by </w:t>
-      </w:r>
-      <w:proofErr w:type="spellStart"/>
-      <w:r>
-        <w:t>QEGui</w:t>
-      </w:r>
-      <w:proofErr w:type="spellEnd"/>
-      <w:r>
-        <w:t xml:space="preserve"> is required.</w:t>
+        <w:t>caQtDM is produced by PSI as a replacement for medm. It includes a set of widgets with libraries to manage their interaction with EPICS. If included within the framework, the QEGui presentation application will ensure caQtDM widgets found in any GUI will be correctly activated. Note, like any widget set, caQtDM widgets can be included in a GUI if the caQtDM plugin libraries are available. Integration with the framework is required if caQtDM activation by QEGui is required.</w:t>
       </w:r>
     </w:p>
     <w:p>
@@ -2653,32 +2428,11 @@
         <w:t>Gnu tools</w:t>
       </w:r>
       <w:r>
-        <w:t xml:space="preserve"> (Optional</w:t>
-      </w:r>
-      <w:proofErr w:type="gramStart"/>
-      <w:r>
-        <w:t>)</w:t>
-      </w:r>
-      <w:proofErr w:type="gramEnd"/>
+        <w:t xml:space="preserve"> (Optional)</w:t>
+      </w:r>
       <w:r>
         <w:br/>
-        <w:t xml:space="preserve">Qt uses </w:t>
-      </w:r>
-      <w:proofErr w:type="spellStart"/>
-      <w:r>
-        <w:t>gcc</w:t>
-      </w:r>
-      <w:proofErr w:type="spellEnd"/>
-      <w:r>
-        <w:t xml:space="preserve"> and </w:t>
-      </w:r>
-      <w:proofErr w:type="spellStart"/>
-      <w:r>
-        <w:t>gmake</w:t>
-      </w:r>
-      <w:proofErr w:type="spellEnd"/>
-      <w:r>
-        <w:t xml:space="preserve"> to build the QE framework.</w:t>
+        <w:t>Qt uses gcc and gmake to build the QE framework.</w:t>
       </w:r>
     </w:p>
     <w:p>
@@ -2720,13 +2474,8 @@
         <w:t>Qt Creator</w:t>
       </w:r>
       <w:r>
-        <w:t xml:space="preserve"> (Optional</w:t>
-      </w:r>
-      <w:proofErr w:type="gramStart"/>
-      <w:r>
-        <w:t>)</w:t>
-      </w:r>
-      <w:proofErr w:type="gramEnd"/>
+        <w:t xml:space="preserve"> (Optional)</w:t>
+      </w:r>
       <w:r>
         <w:br/>
       </w:r>
@@ -2901,24 +2650,14 @@
         <w:pStyle w:val="Heading2"/>
       </w:pPr>
       <w:bookmarkStart w:id="8" w:name="_Toc404713059"/>
-      <w:proofErr w:type="gramStart"/>
       <w:r>
         <w:t>Code free GUI implementation.</w:t>
       </w:r>
       <w:bookmarkEnd w:id="8"/>
-      <w:proofErr w:type="gramEnd"/>
-    </w:p>
-    <w:p>
-      <w:r>
-        <w:t xml:space="preserve">Nothing extra required. Use the </w:t>
-      </w:r>
-      <w:proofErr w:type="spellStart"/>
-      <w:r>
-        <w:t>QEGui</w:t>
-      </w:r>
-      <w:proofErr w:type="spellEnd"/>
-      <w:r>
-        <w:t xml:space="preserve"> application (part of the QE framework package) to present a control system GUI fully defined by a suite of Qt User Interface files.</w:t>
+    </w:p>
+    <w:p>
+      <w:r>
+        <w:t>Nothing extra required. Use the QEGui application (part of the QE framework package) to present a control system GUI fully defined by a suite of Qt User Interface files.</w:t>
       </w:r>
     </w:p>
     <w:p>
@@ -2926,15 +2665,7 @@
         <w:t xml:space="preserve">Refer to </w:t>
       </w:r>
       <w:r>
-        <w:t xml:space="preserve">the </w:t>
-      </w:r>
-      <w:proofErr w:type="spellStart"/>
-      <w:r>
-        <w:t>QEGui</w:t>
-      </w:r>
-      <w:proofErr w:type="spellEnd"/>
-      <w:r>
-        <w:t xml:space="preserve"> documentation for details.</w:t>
+        <w:t>the QEGui documentation for details.</w:t>
       </w:r>
     </w:p>
     <w:p>
@@ -3020,7 +2751,7 @@
       <w:r>
         <w:t xml:space="preserve"> Refer to</w:t>
       </w:r>
-      <w:hyperlink r:id="rId11" w:history="1">
+      <w:hyperlink r:id="rId10" w:history="1">
         <w:r>
           <w:rPr>
             <w:rStyle w:val="Hyperlink"/>
@@ -3037,15 +2768,7 @@
     </w:p>
     <w:p>
       <w:r>
-        <w:t>Note</w:t>
-      </w:r>
-      <w:proofErr w:type="gramStart"/>
-      <w:r>
-        <w:t>,</w:t>
-      </w:r>
-      <w:proofErr w:type="gramEnd"/>
-      <w:r>
-        <w:t xml:space="preserve"> there</w:t>
+        <w:t>Note, there</w:t>
       </w:r>
       <w:r>
         <w:t xml:space="preserve"> are </w:t>
@@ -3112,83 +2835,59 @@
           <w:rFonts w:ascii="Courier New" w:hAnsi="Courier New" w:cs="Courier New"/>
         </w:rPr>
       </w:pPr>
-      <w:proofErr w:type="gramStart"/>
       <w:r>
         <w:rPr>
           <w:rFonts w:ascii="Courier New" w:hAnsi="Courier New" w:cs="Courier New"/>
         </w:rPr>
-        <w:t>yum</w:t>
-      </w:r>
-      <w:proofErr w:type="gramEnd"/>
-      <w:r>
+        <w:t>yum info qt-x11</w:t>
+      </w:r>
+    </w:p>
+    <w:p>
+      <w:r>
+        <w:t>You will also end up with the Qt libraries if you install the Qt SDK.</w:t>
+      </w:r>
+    </w:p>
+    <w:p>
+      <w:r>
+        <w:t xml:space="preserve">If you don’t already have the libraries, and you don’t intend on installing the Qt SDK, </w:t>
+      </w:r>
+      <w:r>
+        <w:t xml:space="preserve">you </w:t>
+      </w:r>
+      <w:r>
+        <w:t xml:space="preserve">can </w:t>
+      </w:r>
+      <w:r>
+        <w:t>install the Qt libraries</w:t>
+      </w:r>
+      <w:r>
+        <w:t xml:space="preserve">with the following </w:t>
+      </w:r>
+      <w:r>
+        <w:t>command</w:t>
+      </w:r>
+      <w:r>
+        <w:t>:</w:t>
+      </w:r>
+    </w:p>
+    <w:p>
+      <w:pPr>
+        <w:ind w:firstLine="720"/>
         <w:rPr>
           <w:rFonts w:ascii="Courier New" w:hAnsi="Courier New" w:cs="Courier New"/>
         </w:rPr>
-        <w:t xml:space="preserve"> info qt-x11</w:t>
-      </w:r>
-    </w:p>
-    <w:p>
-      <w:r>
-        <w:t>You will also end up with the Qt libraries if you install the Qt SDK.</w:t>
-      </w:r>
-    </w:p>
-    <w:p>
-      <w:r>
-        <w:t xml:space="preserve">If you don’t already have the libraries, and you don’t intend on installing the Qt SDK, </w:t>
-      </w:r>
-      <w:r>
-        <w:t xml:space="preserve">you </w:t>
-      </w:r>
-      <w:r>
-        <w:t xml:space="preserve">can </w:t>
-      </w:r>
-      <w:r>
-        <w:t xml:space="preserve">install the Qt </w:t>
-      </w:r>
-      <w:proofErr w:type="spellStart"/>
-      <w:r>
-        <w:t>libraries</w:t>
-      </w:r>
-      <w:r>
-        <w:t>with</w:t>
-      </w:r>
-      <w:proofErr w:type="spellEnd"/>
-      <w:r>
-        <w:t xml:space="preserve"> the following </w:t>
-      </w:r>
-      <w:r>
-        <w:t>command</w:t>
-      </w:r>
-      <w:r>
-        <w:t>:</w:t>
-      </w:r>
-    </w:p>
-    <w:p>
-      <w:pPr>
-        <w:ind w:firstLine="720"/>
+      </w:pPr>
+      <w:r>
         <w:rPr>
           <w:rFonts w:ascii="Courier New" w:hAnsi="Courier New" w:cs="Courier New"/>
         </w:rPr>
-      </w:pPr>
-      <w:proofErr w:type="gramStart"/>
+        <w:t>y</w:t>
+      </w:r>
       <w:r>
         <w:rPr>
           <w:rFonts w:ascii="Courier New" w:hAnsi="Courier New" w:cs="Courier New"/>
         </w:rPr>
-        <w:t>y</w:t>
-      </w:r>
-      <w:r>
-        <w:rPr>
-          <w:rFonts w:ascii="Courier New" w:hAnsi="Courier New" w:cs="Courier New"/>
-        </w:rPr>
-        <w:t>um</w:t>
-      </w:r>
-      <w:proofErr w:type="gramEnd"/>
-      <w:r>
-        <w:rPr>
-          <w:rFonts w:ascii="Courier New" w:hAnsi="Courier New" w:cs="Courier New"/>
-        </w:rPr>
-        <w:t xml:space="preserve"> install qt-x11</w:t>
+        <w:t>um install qt-x11</w:t>
       </w:r>
     </w:p>
     <w:p>
@@ -3202,7 +2901,7 @@
       <w:r>
         <w:t xml:space="preserve">are available for download from </w:t>
       </w:r>
-      <w:hyperlink r:id="rId12" w:history="1">
+      <w:hyperlink r:id="rId11" w:history="1">
         <w:r>
           <w:rPr>
             <w:rStyle w:val="Hyperlink"/>
@@ -3221,29 +2920,16 @@
     </w:p>
     <w:p>
       <w:r>
-        <w:t>Note</w:t>
-      </w:r>
-      <w:proofErr w:type="gramStart"/>
-      <w:r>
-        <w:t>,</w:t>
-      </w:r>
-      <w:proofErr w:type="gramEnd"/>
-      <w:r>
-        <w:t xml:space="preserve"> t</w:t>
+        <w:t>Note, t</w:t>
       </w:r>
       <w:r>
         <w:t xml:space="preserve">he Qt library dependencies should be managed </w:t>
       </w:r>
-      <w:proofErr w:type="spellStart"/>
       <w:r>
         <w:t>automatically</w:t>
       </w:r>
       <w:r>
-        <w:t>when</w:t>
-      </w:r>
-      <w:proofErr w:type="spellEnd"/>
-      <w:r>
-        <w:t xml:space="preserve"> installing from a Linux distribution repository. The dependencies may not be accommodated when </w:t>
+        <w:t xml:space="preserve">when installing from a Linux distribution repository. The dependencies may not be accommodated when </w:t>
       </w:r>
       <w:r>
         <w:t xml:space="preserve">downloading and building </w:t>
@@ -3255,39 +2941,7 @@
         <w:t>manually</w:t>
       </w:r>
       <w:r>
-        <w:t xml:space="preserve">. One common dependency problem has been older versions of </w:t>
-      </w:r>
-      <w:proofErr w:type="spellStart"/>
-      <w:r>
-        <w:t>freetype</w:t>
-      </w:r>
-      <w:proofErr w:type="spellEnd"/>
-      <w:r>
-        <w:t xml:space="preserve"> and </w:t>
-      </w:r>
-      <w:proofErr w:type="spellStart"/>
-      <w:r>
-        <w:t>fontconfig</w:t>
-      </w:r>
-      <w:proofErr w:type="spellEnd"/>
-      <w:r>
-        <w:t xml:space="preserve"> on </w:t>
-      </w:r>
-      <w:proofErr w:type="spellStart"/>
-      <w:r>
-        <w:t>RedHat</w:t>
-      </w:r>
-      <w:proofErr w:type="spellEnd"/>
-      <w:r>
-        <w:t xml:space="preserve"> EL 5. Installing freetype-2.4.3 and fontconfig-2.8.0 on </w:t>
-      </w:r>
-      <w:proofErr w:type="spellStart"/>
-      <w:r>
-        <w:t>RedHat</w:t>
-      </w:r>
-      <w:proofErr w:type="spellEnd"/>
-      <w:r>
-        <w:t xml:space="preserve"> EL 5 resolves this dependency issue.</w:t>
+        <w:t>. One common dependency problem has been older versions of freetype and fontconfig on RedHat EL 5. Installing freetype-2.4.3 and fontconfig-2.8.0 on RedHat EL 5 resolves this dependency issue.</w:t>
       </w:r>
     </w:p>
     <w:p>
@@ -3305,6 +2959,687 @@
     <w:p>
       <w:r>
         <w:t xml:space="preserve">The QE Framework is available at </w:t>
+      </w:r>
+      <w:hyperlink r:id="rId12" w:history="1">
+        <w:r>
+          <w:rPr>
+            <w:rStyle w:val="Hyperlink"/>
+          </w:rPr>
+          <w:t>http://sourceforge.net/projects/epicsqt</w:t>
+        </w:r>
+      </w:hyperlink>
+    </w:p>
+    <w:p>
+      <w:r>
+        <w:t>To use the framework, you must download the epicsqt project, build it, and deploy the appropriate QE Framework components.</w:t>
+      </w:r>
+    </w:p>
+    <w:p>
+      <w:pPr>
+        <w:pStyle w:val="ListParagraph"/>
+        <w:keepNext/>
+        <w:numPr>
+          <w:ilvl w:val="0"/>
+          <w:numId w:val="16"/>
+        </w:numPr>
+        <w:ind w:left="714" w:hanging="357"/>
+        <w:rPr>
+          <w:b/>
+        </w:rPr>
+      </w:pPr>
+      <w:r>
+        <w:rPr>
+          <w:b/>
+        </w:rPr>
+        <w:t xml:space="preserve">Download the epicsqt project </w:t>
+      </w:r>
+    </w:p>
+    <w:p>
+      <w:pPr>
+        <w:ind w:left="720"/>
+      </w:pPr>
+      <w:r>
+        <w:t xml:space="preserve">There are three ways </w:t>
+      </w:r>
+      <w:r>
+        <w:t xml:space="preserve">described below </w:t>
+      </w:r>
+      <w:r>
+        <w:t>to get the framework</w:t>
+      </w:r>
+      <w:r>
+        <w:t>:</w:t>
+      </w:r>
+    </w:p>
+    <w:p>
+      <w:pPr>
+        <w:pStyle w:val="ListParagraph"/>
+        <w:numPr>
+          <w:ilvl w:val="0"/>
+          <w:numId w:val="11"/>
+        </w:numPr>
+        <w:ind w:left="1440"/>
+      </w:pPr>
+      <w:r>
+        <w:t>D</w:t>
+      </w:r>
+      <w:r>
+        <w:t>ownload the framework source in a single gzip file</w:t>
+      </w:r>
+    </w:p>
+    <w:p>
+      <w:pPr>
+        <w:pStyle w:val="ListParagraph"/>
+        <w:numPr>
+          <w:ilvl w:val="0"/>
+          <w:numId w:val="11"/>
+        </w:numPr>
+        <w:ind w:left="1440"/>
+      </w:pPr>
+      <w:r>
+        <w:t>U</w:t>
+      </w:r>
+      <w:r>
+        <w:t xml:space="preserve">se an svn client to extract the source from its </w:t>
+      </w:r>
+      <w:r>
+        <w:t>svn repository</w:t>
+      </w:r>
+    </w:p>
+    <w:p>
+      <w:pPr>
+        <w:pStyle w:val="ListParagraph"/>
+        <w:numPr>
+          <w:ilvl w:val="0"/>
+          <w:numId w:val="11"/>
+        </w:numPr>
+        <w:ind w:left="1440"/>
+      </w:pPr>
+      <w:r>
+        <w:t>U</w:t>
+      </w:r>
+      <w:r>
+        <w:t xml:space="preserve">se ansvn client to download a single </w:t>
+      </w:r>
+      <w:r>
+        <w:t xml:space="preserve">framework </w:t>
+      </w:r>
+      <w:r>
+        <w:t>makefile</w:t>
+      </w:r>
+      <w:r>
+        <w:t xml:space="preserve"> which </w:t>
+      </w:r>
+      <w:r>
+        <w:t xml:space="preserve">can </w:t>
+      </w:r>
+      <w:r>
+        <w:t xml:space="preserve">then </w:t>
+      </w:r>
+      <w:r>
+        <w:t xml:space="preserve">be used to </w:t>
+      </w:r>
+      <w:r>
+        <w:t>download</w:t>
+      </w:r>
+      <w:r>
+        <w:t xml:space="preserve"> the framework</w:t>
+      </w:r>
+      <w:r>
+        <w:t>.</w:t>
+      </w:r>
+    </w:p>
+    <w:p>
+      <w:pPr>
+        <w:pStyle w:val="ListParagraph"/>
+        <w:keepNext/>
+        <w:numPr>
+          <w:ilvl w:val="0"/>
+          <w:numId w:val="16"/>
+        </w:numPr>
+        <w:ind w:left="714" w:hanging="357"/>
+        <w:rPr>
+          <w:b/>
+        </w:rPr>
+      </w:pPr>
+      <w:r>
+        <w:rPr>
+          <w:b/>
+        </w:rPr>
+        <w:t xml:space="preserve">Build the epicsqt project </w:t>
+      </w:r>
+    </w:p>
+    <w:p>
+      <w:pPr>
+        <w:ind w:left="720"/>
+      </w:pPr>
+      <w:r>
+        <w:t xml:space="preserve">There are three ways </w:t>
+      </w:r>
+      <w:r>
+        <w:t xml:space="preserve">described below </w:t>
+      </w:r>
+      <w:r>
+        <w:t>to build the QE Framework:</w:t>
+      </w:r>
+    </w:p>
+    <w:p>
+      <w:pPr>
+        <w:pStyle w:val="ListParagraph"/>
+        <w:numPr>
+          <w:ilvl w:val="0"/>
+          <w:numId w:val="12"/>
+        </w:numPr>
+        <w:ind w:left="1440"/>
+      </w:pPr>
+      <w:r>
+        <w:t>Qt Creator</w:t>
+      </w:r>
+    </w:p>
+    <w:p>
+      <w:pPr>
+        <w:pStyle w:val="ListParagraph"/>
+        <w:numPr>
+          <w:ilvl w:val="0"/>
+          <w:numId w:val="12"/>
+        </w:numPr>
+        <w:ind w:left="1440"/>
+      </w:pPr>
+      <w:r>
+        <w:t>q</w:t>
+      </w:r>
+      <w:r>
+        <w:t>make</w:t>
+      </w:r>
+      <w:r>
+        <w:t xml:space="preserve"> and make </w:t>
+      </w:r>
+      <w:r>
+        <w:t>command</w:t>
+      </w:r>
+      <w:r>
+        <w:t>s</w:t>
+      </w:r>
+    </w:p>
+    <w:p>
+      <w:pPr>
+        <w:pStyle w:val="ListParagraph"/>
+        <w:numPr>
+          <w:ilvl w:val="0"/>
+          <w:numId w:val="12"/>
+        </w:numPr>
+        <w:ind w:left="1440"/>
+      </w:pPr>
+      <w:r>
+        <w:t xml:space="preserve">Framework </w:t>
+      </w:r>
+      <w:r>
+        <w:t>m</w:t>
+      </w:r>
+      <w:r>
+        <w:t>akefile</w:t>
+      </w:r>
+    </w:p>
+    <w:p>
+      <w:pPr>
+        <w:ind w:left="720"/>
+      </w:pPr>
+      <w:r>
+        <w:t xml:space="preserve">Note, no matter how you build the framework </w:t>
+      </w:r>
+      <w:r>
+        <w:t xml:space="preserve">QWT will need to be accessible. If installed correctly - QMAKEFEATURES includes the location of the file qwt.prf - the ‘CONFIG += qwt’ statement in the project file will be all you need. As an alternative, </w:t>
+      </w:r>
+      <w:r>
+        <w:t xml:space="preserve">you will need to </w:t>
+      </w:r>
+      <w:r>
+        <w:t xml:space="preserve">ensure the QWT libraries can be located for linking, and you will need to </w:t>
+      </w:r>
+      <w:r>
+        <w:t>define an environment variable to point to the QWT include files. The following is a typical example of the command required:</w:t>
+      </w:r>
+    </w:p>
+    <w:p>
+      <w:pPr>
+        <w:pBdr>
+          <w:top w:val="single" w:sz="4" w:space="1" w:color="auto"/>
+          <w:left w:val="single" w:sz="4" w:space="4" w:color="auto"/>
+          <w:bottom w:val="single" w:sz="4" w:space="1" w:color="auto"/>
+          <w:right w:val="single" w:sz="4" w:space="4" w:color="auto"/>
+        </w:pBdr>
+        <w:ind w:left="720"/>
+        <w:rPr>
+          <w:rFonts w:ascii="Courier" w:hAnsi="Courier"/>
+          <w:sz w:val="18"/>
+          <w:szCs w:val="18"/>
+        </w:rPr>
+      </w:pPr>
+      <w:r>
+        <w:rPr>
+          <w:rFonts w:ascii="Courier" w:hAnsi="Courier"/>
+          <w:sz w:val="18"/>
+          <w:szCs w:val="18"/>
+        </w:rPr>
+        <w:t>export QWT_INCLUDE_PATH=/usr/include/qwt</w:t>
+      </w:r>
+    </w:p>
+    <w:p>
+      <w:pPr>
+        <w:keepNext/>
+        <w:ind w:left="720"/>
+        <w:rPr>
+          <w:b/>
+          <w:u w:val="single"/>
+        </w:rPr>
+      </w:pPr>
+      <w:r>
+        <w:rPr>
+          <w:b/>
+          <w:u w:val="single"/>
+        </w:rPr>
+        <w:t>FFmpeg option:</w:t>
+      </w:r>
+    </w:p>
+    <w:p>
+      <w:pPr>
+        <w:ind w:left="720"/>
+      </w:pPr>
+      <w:r>
+        <w:t xml:space="preserve">FFmpeg will need to be available if you want the QEImage widget to be able to stream MPEG into the widget. If you want to be able to use an MPEG stream in the QEImage widget, install </w:t>
+      </w:r>
+      <w:r>
+        <w:lastRenderedPageBreak/>
+        <w:t>FFmpeg and define the environment variable QE_USE_MPEG:</w:t>
+      </w:r>
+      <w:r>
+        <w:t xml:space="preserve"> (On Linux the variable can be defined as anything, on Windows it must point to the FFmpeg directory)</w:t>
+      </w:r>
+    </w:p>
+    <w:p>
+      <w:pPr>
+        <w:pBdr>
+          <w:top w:val="single" w:sz="4" w:space="1" w:color="auto"/>
+          <w:left w:val="single" w:sz="4" w:space="4" w:color="auto"/>
+          <w:bottom w:val="single" w:sz="4" w:space="1" w:color="auto"/>
+          <w:right w:val="single" w:sz="4" w:space="4" w:color="auto"/>
+        </w:pBdr>
+        <w:ind w:left="720"/>
+        <w:rPr>
+          <w:rFonts w:ascii="Courier" w:hAnsi="Courier"/>
+          <w:sz w:val="18"/>
+          <w:szCs w:val="18"/>
+        </w:rPr>
+      </w:pPr>
+      <w:r>
+        <w:rPr>
+          <w:rFonts w:ascii="Courier" w:hAnsi="Courier"/>
+          <w:sz w:val="18"/>
+          <w:szCs w:val="18"/>
+        </w:rPr>
+        <w:t>export Q</w:t>
+      </w:r>
+      <w:r>
+        <w:rPr>
+          <w:rFonts w:ascii="Courier" w:hAnsi="Courier"/>
+          <w:sz w:val="18"/>
+          <w:szCs w:val="18"/>
+        </w:rPr>
+        <w:t>E_</w:t>
+      </w:r>
+      <w:r>
+        <w:rPr>
+          <w:rFonts w:ascii="Courier" w:hAnsi="Courier"/>
+          <w:sz w:val="18"/>
+          <w:szCs w:val="18"/>
+        </w:rPr>
+        <w:t>FFMPEG</w:t>
+      </w:r>
+      <w:r>
+        <w:rPr>
+          <w:rFonts w:ascii="Courier" w:hAnsi="Courier"/>
+          <w:sz w:val="18"/>
+          <w:szCs w:val="18"/>
+        </w:rPr>
+        <w:t>=</w:t>
+      </w:r>
+      <w:r>
+        <w:rPr>
+          <w:rFonts w:ascii="Courier" w:hAnsi="Courier"/>
+          <w:sz w:val="18"/>
+          <w:szCs w:val="18"/>
+        </w:rPr>
+        <w:t>YES</w:t>
+      </w:r>
+    </w:p>
+    <w:p>
+      <w:pPr>
+        <w:ind w:left="720"/>
+      </w:pPr>
+      <w:r>
+        <w:t>If not using FFmpeg ensure the environment variable QE_</w:t>
+      </w:r>
+      <w:r>
+        <w:t>FF</w:t>
+      </w:r>
+      <w:r>
+        <w:t xml:space="preserve">MPEG is not defined at all. </w:t>
+      </w:r>
+      <w:r>
+        <w:t>On Linux w</w:t>
+      </w:r>
+      <w:r>
+        <w:t>hen expecting the FFmpeg library the project file framework.pro will look for the FFmpeg libraries and include f</w:t>
+      </w:r>
+      <w:r>
+        <w:t xml:space="preserve">iles in their default locations. On Windows, the </w:t>
+      </w:r>
+      <w:r>
+        <w:t>environment variable QE_USE_MPEG</w:t>
+      </w:r>
+      <w:r>
+        <w:t xml:space="preserve"> itself will be used to locate the libraries and include files.</w:t>
+      </w:r>
+    </w:p>
+    <w:p>
+      <w:pPr>
+        <w:keepNext/>
+        <w:ind w:left="720"/>
+        <w:rPr>
+          <w:b/>
+          <w:u w:val="single"/>
+        </w:rPr>
+      </w:pPr>
+      <w:r>
+        <w:rPr>
+          <w:b/>
+          <w:u w:val="single"/>
+        </w:rPr>
+        <w:t>caQtDM</w:t>
+      </w:r>
+      <w:r>
+        <w:rPr>
+          <w:b/>
+          <w:u w:val="single"/>
+        </w:rPr>
+        <w:t xml:space="preserve"> option:</w:t>
+      </w:r>
+    </w:p>
+    <w:p>
+      <w:pPr>
+        <w:ind w:left="720"/>
+      </w:pPr>
+      <w:r>
+        <w:t xml:space="preserve">caQtDM will need to be available if you want the QEGui GUI presentation application to activate caQtDM widgets. caQtDM widgets are produced by PSI for conversion of MEDM screens. These widgets are not </w:t>
+      </w:r>
+      <w:r>
+        <w:t xml:space="preserve">EPICS aware. Application must supply them with EPICs data. The QEGui application will manage caQtDM widgets if </w:t>
+      </w:r>
+      <w:r>
+        <w:t xml:space="preserve">build with the </w:t>
+      </w:r>
+      <w:r>
+        <w:t>caQtDM option.</w:t>
+      </w:r>
+    </w:p>
+    <w:p>
+      <w:pPr>
+        <w:ind w:left="720"/>
+      </w:pPr>
+      <w:r>
+        <w:t xml:space="preserve">To use caQtDM within QEGui, install caQtDM and </w:t>
+      </w:r>
+      <w:r>
+        <w:t>define the environment variable QE_</w:t>
+      </w:r>
+      <w:r>
+        <w:t>CAQTDM</w:t>
+      </w:r>
+      <w:r>
+        <w:t xml:space="preserve"> to be the location of the caQtDM projects directory</w:t>
+      </w:r>
+      <w:r>
+        <w:t>:</w:t>
+      </w:r>
+    </w:p>
+    <w:p>
+      <w:pPr>
+        <w:pBdr>
+          <w:top w:val="single" w:sz="4" w:space="1" w:color="auto"/>
+          <w:left w:val="single" w:sz="4" w:space="4" w:color="auto"/>
+          <w:bottom w:val="single" w:sz="4" w:space="1" w:color="auto"/>
+          <w:right w:val="single" w:sz="4" w:space="4" w:color="auto"/>
+        </w:pBdr>
+        <w:ind w:left="720"/>
+        <w:rPr>
+          <w:rFonts w:ascii="Courier" w:hAnsi="Courier"/>
+          <w:sz w:val="18"/>
+          <w:szCs w:val="18"/>
+        </w:rPr>
+      </w:pPr>
+      <w:r>
+        <w:rPr>
+          <w:rFonts w:ascii="Courier" w:hAnsi="Courier"/>
+          <w:sz w:val="18"/>
+          <w:szCs w:val="18"/>
+        </w:rPr>
+        <w:t xml:space="preserve">export </w:t>
+      </w:r>
+      <w:r>
+        <w:rPr>
+          <w:rFonts w:ascii="Courier" w:hAnsi="Courier"/>
+          <w:sz w:val="18"/>
+          <w:szCs w:val="18"/>
+        </w:rPr>
+        <w:t>QE_CAQTDM</w:t>
+      </w:r>
+      <w:r>
+        <w:rPr>
+          <w:rFonts w:ascii="Courier" w:hAnsi="Courier"/>
+          <w:sz w:val="18"/>
+          <w:szCs w:val="18"/>
+        </w:rPr>
+        <w:t>=</w:t>
+      </w:r>
+      <w:r>
+        <w:rPr>
+          <w:rFonts w:ascii="Courier" w:hAnsi="Courier"/>
+          <w:sz w:val="18"/>
+          <w:szCs w:val="18"/>
+        </w:rPr>
+        <w:t>/home/</w:t>
+      </w:r>
+      <w:r>
+        <w:rPr>
+          <w:rFonts w:ascii="Courier" w:hAnsi="Courier"/>
+          <w:i/>
+          <w:sz w:val="18"/>
+          <w:szCs w:val="18"/>
+        </w:rPr>
+        <w:t>user</w:t>
+      </w:r>
+      <w:r>
+        <w:rPr>
+          <w:rFonts w:ascii="Courier" w:hAnsi="Courier"/>
+          <w:sz w:val="18"/>
+          <w:szCs w:val="18"/>
+        </w:rPr>
+        <w:t>/caQtDM_Projects</w:t>
+      </w:r>
+    </w:p>
+    <w:p>
+      <w:pPr>
+        <w:ind w:left="720"/>
+      </w:pPr>
+      <w:r>
+        <w:t xml:space="preserve">If not using </w:t>
+      </w:r>
+      <w:r>
+        <w:t xml:space="preserve">caQtDM, </w:t>
+      </w:r>
+      <w:r>
+        <w:t xml:space="preserve">ensure the environment variable </w:t>
+      </w:r>
+      <w:r>
+        <w:t>QE_</w:t>
+      </w:r>
+      <w:r>
+        <w:t>CAQTDM</w:t>
+      </w:r>
+      <w:r>
+        <w:t xml:space="preserve"> is not defined.</w:t>
+      </w:r>
+    </w:p>
+    <w:p>
+      <w:pPr>
+        <w:pStyle w:val="ListParagraph"/>
+        <w:keepNext/>
+        <w:numPr>
+          <w:ilvl w:val="0"/>
+          <w:numId w:val="16"/>
+        </w:numPr>
+        <w:ind w:left="714" w:hanging="357"/>
+        <w:rPr>
+          <w:b/>
+        </w:rPr>
+      </w:pPr>
+      <w:r>
+        <w:rPr>
+          <w:b/>
+        </w:rPr>
+        <w:t>Deploy the appropriate QE Framework components</w:t>
+      </w:r>
+    </w:p>
+    <w:p>
+      <w:pPr>
+        <w:ind w:left="720"/>
+      </w:pPr>
+      <w:r>
+        <w:t xml:space="preserve">There are hundreds of ways to deploy the QT based libraries and applications. </w:t>
+      </w:r>
+      <w:r>
+        <w:t xml:space="preserve">Two </w:t>
+      </w:r>
+      <w:r>
+        <w:t>simple alternative</w:t>
+      </w:r>
+      <w:r>
+        <w:t xml:space="preserve">s are </w:t>
+      </w:r>
+      <w:r>
+        <w:t>described below</w:t>
+      </w:r>
+      <w:r>
+        <w:t xml:space="preserve">. Both </w:t>
+      </w:r>
+      <w:r>
+        <w:t xml:space="preserve">enable the QEGui application and </w:t>
+      </w:r>
+      <w:r>
+        <w:t xml:space="preserve">allow the QE Framework to be used as a library loaded by applications </w:t>
+      </w:r>
+      <w:r>
+        <w:t>and</w:t>
+      </w:r>
+      <w:r>
+        <w:t xml:space="preserve"> as a Qt Plugin</w:t>
+      </w:r>
+      <w:r>
+        <w:t>:</w:t>
+      </w:r>
+    </w:p>
+    <w:p>
+      <w:pPr>
+        <w:pStyle w:val="ListParagraph"/>
+        <w:numPr>
+          <w:ilvl w:val="0"/>
+          <w:numId w:val="15"/>
+        </w:numPr>
+        <w:ind w:left="1440"/>
+      </w:pPr>
+      <w:r>
+        <w:t>Manual deployment</w:t>
+      </w:r>
+    </w:p>
+    <w:p>
+      <w:pPr>
+        <w:pStyle w:val="ListParagraph"/>
+        <w:numPr>
+          <w:ilvl w:val="0"/>
+          <w:numId w:val="15"/>
+        </w:numPr>
+        <w:ind w:left="1440"/>
+      </w:pPr>
+      <w:r>
+        <w:t>Framework makefile</w:t>
+      </w:r>
+    </w:p>
+    <w:p>
+      <w:pPr>
+        <w:ind w:left="720"/>
+      </w:pPr>
+      <w:r>
+        <w:t xml:space="preserve">Note, no matter how you deploy the framework, it may need to locate a Channel Access archiver and will attempt to do so using the environment variable </w:t>
+      </w:r>
+      <w:r>
+        <w:t>QE_ARCHIVE_LIST</w:t>
+      </w:r>
+      <w:r>
+        <w:t>. The following is a typical example of the command required to define this variable:</w:t>
+      </w:r>
+    </w:p>
+    <w:p>
+      <w:pPr>
+        <w:pBdr>
+          <w:top w:val="single" w:sz="4" w:space="1" w:color="auto"/>
+          <w:left w:val="single" w:sz="4" w:space="4" w:color="auto"/>
+          <w:bottom w:val="single" w:sz="4" w:space="1" w:color="auto"/>
+          <w:right w:val="single" w:sz="4" w:space="4" w:color="auto"/>
+        </w:pBdr>
+        <w:ind w:left="720" w:right="-472"/>
+        <w:rPr>
+          <w:rFonts w:ascii="Courier" w:hAnsi="Courier"/>
+          <w:sz w:val="18"/>
+          <w:szCs w:val="18"/>
+        </w:rPr>
+      </w:pPr>
+      <w:r>
+        <w:rPr>
+          <w:rFonts w:ascii="Courier" w:hAnsi="Courier"/>
+          <w:sz w:val="18"/>
+          <w:szCs w:val="18"/>
+        </w:rPr>
+        <w:t>export QE_ARCHIVE_LIST=archiver.synchrotron.org.au:80/cgi-bin/ArchiveDataServer1.cgi archiver.synchrotron.org.au:80/cgi-bin/ArchiveDataServer2.cgi</w:t>
+      </w:r>
+    </w:p>
+    <w:p>
+      <w:pPr>
+        <w:rPr>
+          <w:sz w:val="18"/>
+          <w:szCs w:val="18"/>
+        </w:rPr>
+      </w:pPr>
+      <w:r>
+        <w:rPr>
+          <w:sz w:val="18"/>
+          <w:szCs w:val="18"/>
+        </w:rPr>
+        <w:t>Note, all the examples for getting and building the QE Framework assume the epicsqt project has been placed in the directory ~/epicsqt.</w:t>
+      </w:r>
+    </w:p>
+    <w:p>
+      <w:pPr>
+        <w:pStyle w:val="Heading3"/>
+      </w:pPr>
+      <w:bookmarkStart w:id="16" w:name="_Toc404713065"/>
+      <w:r>
+        <w:t>Getting the epicsqt project as a gzip file</w:t>
+      </w:r>
+      <w:bookmarkEnd w:id="16"/>
+    </w:p>
+    <w:p>
+      <w:r>
+        <w:t xml:space="preserve">The latest gzip file is available for download from </w:t>
       </w:r>
       <w:hyperlink r:id="rId13" w:history="1">
         <w:r>
@@ -3314,1129 +3649,15 @@
           <w:t>http://sourceforge.net/projects/epicsqt</w:t>
         </w:r>
       </w:hyperlink>
-    </w:p>
-    <w:p>
-      <w:r>
-        <w:t xml:space="preserve">To use the framework, you must download the </w:t>
-      </w:r>
-      <w:proofErr w:type="spellStart"/>
-      <w:r>
-        <w:t>epicsqt</w:t>
-      </w:r>
-      <w:proofErr w:type="spellEnd"/>
-      <w:r>
-        <w:t xml:space="preserve"> project, build it, and deploy the appropriate QE Framework components.</w:t>
-      </w:r>
-    </w:p>
-    <w:p>
-      <w:pPr>
-        <w:pStyle w:val="ListParagraph"/>
-        <w:keepNext/>
-        <w:numPr>
-          <w:ilvl w:val="0"/>
-          <w:numId w:val="16"/>
-        </w:numPr>
-        <w:ind w:left="714" w:hanging="357"/>
-        <w:rPr>
-          <w:b/>
-        </w:rPr>
-      </w:pPr>
-      <w:r>
-        <w:rPr>
-          <w:b/>
-        </w:rPr>
-        <w:t xml:space="preserve">Download the </w:t>
-      </w:r>
-      <w:proofErr w:type="spellStart"/>
-      <w:r>
-        <w:rPr>
-          <w:b/>
-        </w:rPr>
-        <w:t>epicsqt</w:t>
-      </w:r>
-      <w:proofErr w:type="spellEnd"/>
-      <w:r>
-        <w:rPr>
-          <w:b/>
-        </w:rPr>
-        <w:t xml:space="preserve"> project </w:t>
-      </w:r>
-    </w:p>
-    <w:p>
-      <w:pPr>
-        <w:ind w:left="720"/>
-      </w:pPr>
-      <w:r>
-        <w:t xml:space="preserve">There are three ways </w:t>
-      </w:r>
-      <w:r>
-        <w:t xml:space="preserve">described below </w:t>
-      </w:r>
-      <w:r>
-        <w:t>to get the framework</w:t>
-      </w:r>
-      <w:r>
-        <w:t>:</w:t>
-      </w:r>
-    </w:p>
-    <w:p>
-      <w:pPr>
-        <w:pStyle w:val="ListParagraph"/>
-        <w:numPr>
-          <w:ilvl w:val="0"/>
-          <w:numId w:val="11"/>
-        </w:numPr>
-        <w:ind w:left="1440"/>
-      </w:pPr>
-      <w:r>
-        <w:t>D</w:t>
-      </w:r>
-      <w:r>
-        <w:t xml:space="preserve">ownload the framework source in a single </w:t>
-      </w:r>
-      <w:proofErr w:type="spellStart"/>
-      <w:r>
-        <w:t>gzip</w:t>
-      </w:r>
-      <w:proofErr w:type="spellEnd"/>
-      <w:r>
-        <w:t xml:space="preserve"> file</w:t>
-      </w:r>
-    </w:p>
-    <w:p>
-      <w:pPr>
-        <w:pStyle w:val="ListParagraph"/>
-        <w:numPr>
-          <w:ilvl w:val="0"/>
-          <w:numId w:val="11"/>
-        </w:numPr>
-        <w:ind w:left="1440"/>
-      </w:pPr>
-      <w:r>
-        <w:t>U</w:t>
-      </w:r>
-      <w:r>
-        <w:t xml:space="preserve">se an </w:t>
-      </w:r>
-      <w:proofErr w:type="spellStart"/>
-      <w:r>
-        <w:t>svn</w:t>
-      </w:r>
-      <w:proofErr w:type="spellEnd"/>
-      <w:r>
-        <w:t xml:space="preserve"> client to extract the source from its </w:t>
-      </w:r>
-      <w:proofErr w:type="spellStart"/>
-      <w:r>
-        <w:t>svn</w:t>
-      </w:r>
-      <w:proofErr w:type="spellEnd"/>
-      <w:r>
-        <w:t xml:space="preserve"> repository</w:t>
-      </w:r>
-    </w:p>
-    <w:p>
-      <w:pPr>
-        <w:pStyle w:val="ListParagraph"/>
-        <w:numPr>
-          <w:ilvl w:val="0"/>
-          <w:numId w:val="11"/>
-        </w:numPr>
-        <w:ind w:left="1440"/>
-      </w:pPr>
-      <w:r>
-        <w:t>U</w:t>
-      </w:r>
-      <w:r>
-        <w:t xml:space="preserve">se </w:t>
-      </w:r>
-      <w:proofErr w:type="gramStart"/>
-      <w:r>
-        <w:t>an</w:t>
-      </w:r>
-      <w:proofErr w:type="gramEnd"/>
-      <w:r>
-        <w:t xml:space="preserve"> </w:t>
-      </w:r>
-      <w:proofErr w:type="spellStart"/>
-      <w:r>
-        <w:t>svn</w:t>
-      </w:r>
-      <w:proofErr w:type="spellEnd"/>
-      <w:r>
-        <w:t xml:space="preserve"> client to download a single </w:t>
-      </w:r>
-      <w:r>
-        <w:t xml:space="preserve">framework </w:t>
-      </w:r>
-      <w:proofErr w:type="spellStart"/>
-      <w:r>
-        <w:t>makefile</w:t>
-      </w:r>
-      <w:proofErr w:type="spellEnd"/>
-      <w:r>
-        <w:t xml:space="preserve"> which </w:t>
-      </w:r>
-      <w:r>
-        <w:t xml:space="preserve">can </w:t>
-      </w:r>
-      <w:r>
-        <w:t xml:space="preserve">then </w:t>
-      </w:r>
-      <w:r>
-        <w:t xml:space="preserve">be used to </w:t>
-      </w:r>
-      <w:r>
-        <w:t>download</w:t>
-      </w:r>
-      <w:r>
-        <w:t xml:space="preserve"> the framework</w:t>
-      </w:r>
       <w:r>
         <w:t>.</w:t>
       </w:r>
     </w:p>
     <w:p>
-      <w:pPr>
-        <w:pStyle w:val="ListParagraph"/>
-        <w:keepNext/>
-        <w:numPr>
-          <w:ilvl w:val="0"/>
-          <w:numId w:val="16"/>
-        </w:numPr>
-        <w:ind w:left="714" w:hanging="357"/>
-        <w:rPr>
-          <w:b/>
-        </w:rPr>
-      </w:pPr>
-      <w:r>
-        <w:rPr>
-          <w:b/>
-        </w:rPr>
-        <w:t xml:space="preserve">Build the </w:t>
-      </w:r>
-      <w:proofErr w:type="spellStart"/>
-      <w:r>
-        <w:rPr>
-          <w:b/>
-        </w:rPr>
-        <w:t>epicsqt</w:t>
-      </w:r>
-      <w:proofErr w:type="spellEnd"/>
-      <w:r>
-        <w:rPr>
-          <w:b/>
-        </w:rPr>
-        <w:t xml:space="preserve"> project </w:t>
-      </w:r>
-    </w:p>
-    <w:p>
-      <w:pPr>
-        <w:ind w:left="720"/>
-      </w:pPr>
-      <w:r>
-        <w:t xml:space="preserve">There are three ways </w:t>
-      </w:r>
-      <w:r>
-        <w:t xml:space="preserve">described below </w:t>
-      </w:r>
-      <w:r>
-        <w:t>to build the QE Framework:</w:t>
-      </w:r>
-    </w:p>
-    <w:p>
-      <w:pPr>
-        <w:pStyle w:val="ListParagraph"/>
-        <w:numPr>
-          <w:ilvl w:val="0"/>
-          <w:numId w:val="12"/>
-        </w:numPr>
-        <w:ind w:left="1440"/>
-      </w:pPr>
-      <w:r>
-        <w:t>Qt Creator</w:t>
-      </w:r>
-    </w:p>
-    <w:p>
-      <w:pPr>
-        <w:pStyle w:val="ListParagraph"/>
-        <w:numPr>
-          <w:ilvl w:val="0"/>
-          <w:numId w:val="12"/>
-        </w:numPr>
-        <w:ind w:left="1440"/>
-      </w:pPr>
-      <w:proofErr w:type="spellStart"/>
-      <w:r>
-        <w:t>q</w:t>
-      </w:r>
-      <w:r>
-        <w:t>make</w:t>
-      </w:r>
-      <w:proofErr w:type="spellEnd"/>
-      <w:r>
-        <w:t xml:space="preserve"> and make </w:t>
-      </w:r>
-      <w:r>
-        <w:t>command</w:t>
-      </w:r>
-      <w:r>
-        <w:t>s</w:t>
-      </w:r>
-    </w:p>
-    <w:p>
-      <w:pPr>
-        <w:pStyle w:val="ListParagraph"/>
-        <w:numPr>
-          <w:ilvl w:val="0"/>
-          <w:numId w:val="12"/>
-        </w:numPr>
-        <w:ind w:left="1440"/>
-      </w:pPr>
-      <w:r>
-        <w:t xml:space="preserve">Framework </w:t>
-      </w:r>
-      <w:proofErr w:type="spellStart"/>
-      <w:r>
-        <w:t>m</w:t>
-      </w:r>
-      <w:r>
-        <w:t>akefile</w:t>
-      </w:r>
-      <w:proofErr w:type="spellEnd"/>
-    </w:p>
-    <w:p>
-      <w:pPr>
-        <w:ind w:left="720"/>
-      </w:pPr>
-      <w:r>
-        <w:t xml:space="preserve">Note, no matter how you build the framework </w:t>
-      </w:r>
-      <w:r>
-        <w:t xml:space="preserve">QWT will need to be accessible. If installed correctly - QMAKEFEATURES includes the location of the file qwt.prf - the ‘CONFIG += </w:t>
-      </w:r>
-      <w:proofErr w:type="spellStart"/>
-      <w:r>
-        <w:t>qwt</w:t>
-      </w:r>
-      <w:proofErr w:type="spellEnd"/>
-      <w:r>
-        <w:t xml:space="preserve">’ statement in the project file will be all you need. As an alternative, </w:t>
-      </w:r>
-      <w:r>
-        <w:t xml:space="preserve">you will need to </w:t>
-      </w:r>
-      <w:r>
-        <w:t xml:space="preserve">ensure the QWT libraries can be located for linking, and you will need to </w:t>
-      </w:r>
-      <w:r>
-        <w:t>define an environment variable to point to the QWT include files. The following is a typical example of the command required:</w:t>
-      </w:r>
-    </w:p>
-    <w:p>
-      <w:pPr>
-        <w:pBdr>
-          <w:top w:val="single" w:sz="4" w:space="1" w:color="auto"/>
-          <w:left w:val="single" w:sz="4" w:space="4" w:color="auto"/>
-          <w:bottom w:val="single" w:sz="4" w:space="1" w:color="auto"/>
-          <w:right w:val="single" w:sz="4" w:space="4" w:color="auto"/>
-        </w:pBdr>
-        <w:ind w:left="720"/>
-        <w:rPr>
-          <w:rFonts w:ascii="Courier" w:hAnsi="Courier"/>
-          <w:sz w:val="18"/>
-          <w:szCs w:val="18"/>
-        </w:rPr>
-      </w:pPr>
-      <w:proofErr w:type="gramStart"/>
-      <w:r>
-        <w:rPr>
-          <w:rFonts w:ascii="Courier" w:hAnsi="Courier"/>
-          <w:sz w:val="18"/>
-          <w:szCs w:val="18"/>
-        </w:rPr>
-        <w:t>export</w:t>
-      </w:r>
-      <w:proofErr w:type="gramEnd"/>
-      <w:r>
-        <w:rPr>
-          <w:rFonts w:ascii="Courier" w:hAnsi="Courier"/>
-          <w:sz w:val="18"/>
-          <w:szCs w:val="18"/>
-        </w:rPr>
-        <w:t xml:space="preserve"> QWT_INCLUDE_PATH=/</w:t>
-      </w:r>
-      <w:proofErr w:type="spellStart"/>
-      <w:r>
-        <w:rPr>
-          <w:rFonts w:ascii="Courier" w:hAnsi="Courier"/>
-          <w:sz w:val="18"/>
-          <w:szCs w:val="18"/>
-        </w:rPr>
-        <w:t>usr</w:t>
-      </w:r>
-      <w:proofErr w:type="spellEnd"/>
-      <w:r>
-        <w:rPr>
-          <w:rFonts w:ascii="Courier" w:hAnsi="Courier"/>
-          <w:sz w:val="18"/>
-          <w:szCs w:val="18"/>
-        </w:rPr>
-        <w:t>/include/</w:t>
-      </w:r>
-      <w:proofErr w:type="spellStart"/>
-      <w:r>
-        <w:rPr>
-          <w:rFonts w:ascii="Courier" w:hAnsi="Courier"/>
-          <w:sz w:val="18"/>
-          <w:szCs w:val="18"/>
-        </w:rPr>
-        <w:t>qwt</w:t>
-      </w:r>
-      <w:proofErr w:type="spellEnd"/>
-    </w:p>
-    <w:p>
-      <w:pPr>
-        <w:keepNext/>
-        <w:ind w:left="720"/>
-        <w:rPr>
-          <w:b/>
-          <w:u w:val="single"/>
-        </w:rPr>
-      </w:pPr>
-      <w:proofErr w:type="spellStart"/>
-      <w:r>
-        <w:rPr>
-          <w:b/>
-          <w:u w:val="single"/>
-        </w:rPr>
-        <w:t>FFmpeg</w:t>
-      </w:r>
-      <w:proofErr w:type="spellEnd"/>
-      <w:r>
-        <w:rPr>
-          <w:b/>
-          <w:u w:val="single"/>
-        </w:rPr>
-        <w:t xml:space="preserve"> option:</w:t>
-      </w:r>
-    </w:p>
-    <w:p>
-      <w:pPr>
-        <w:ind w:left="720"/>
-      </w:pPr>
-      <w:proofErr w:type="spellStart"/>
-      <w:r>
-        <w:t>FFmpeg</w:t>
-      </w:r>
-      <w:proofErr w:type="spellEnd"/>
-      <w:r>
-        <w:t xml:space="preserve"> will need to be available if you want the </w:t>
-      </w:r>
-      <w:proofErr w:type="spellStart"/>
-      <w:r>
-        <w:t>QEImage</w:t>
-      </w:r>
-      <w:proofErr w:type="spellEnd"/>
-      <w:r>
-        <w:t xml:space="preserve"> widget to be able to stream MPEG into the widget. If you want to be able to use an MPEG stream in the </w:t>
-      </w:r>
-      <w:proofErr w:type="spellStart"/>
-      <w:r>
-        <w:t>QEImage</w:t>
-      </w:r>
-      <w:proofErr w:type="spellEnd"/>
-      <w:r>
-        <w:t xml:space="preserve"> widget, install </w:t>
-      </w:r>
-      <w:proofErr w:type="spellStart"/>
-      <w:r>
-        <w:lastRenderedPageBreak/>
-        <w:t>FFmpeg</w:t>
-      </w:r>
-      <w:proofErr w:type="spellEnd"/>
-      <w:r>
-        <w:t xml:space="preserve"> and define the environment variable QE_USE_MPEG:</w:t>
-      </w:r>
-      <w:r>
-        <w:t xml:space="preserve"> (On Linux the variable can be defined as anything, on Windows it must point to the </w:t>
-      </w:r>
-      <w:proofErr w:type="spellStart"/>
-      <w:r>
-        <w:t>FFmpeg</w:t>
-      </w:r>
-      <w:proofErr w:type="spellEnd"/>
-      <w:r>
-        <w:t xml:space="preserve"> directory)</w:t>
-      </w:r>
-    </w:p>
-    <w:p>
-      <w:pPr>
-        <w:pBdr>
-          <w:top w:val="single" w:sz="4" w:space="1" w:color="auto"/>
-          <w:left w:val="single" w:sz="4" w:space="4" w:color="auto"/>
-          <w:bottom w:val="single" w:sz="4" w:space="1" w:color="auto"/>
-          <w:right w:val="single" w:sz="4" w:space="4" w:color="auto"/>
-        </w:pBdr>
-        <w:ind w:left="720"/>
-        <w:rPr>
-          <w:rFonts w:ascii="Courier" w:hAnsi="Courier"/>
-          <w:sz w:val="18"/>
-          <w:szCs w:val="18"/>
-        </w:rPr>
-      </w:pPr>
-      <w:proofErr w:type="gramStart"/>
-      <w:r>
-        <w:rPr>
-          <w:rFonts w:ascii="Courier" w:hAnsi="Courier"/>
-          <w:sz w:val="18"/>
-          <w:szCs w:val="18"/>
-        </w:rPr>
-        <w:t>export</w:t>
-      </w:r>
-      <w:proofErr w:type="gramEnd"/>
-      <w:r>
-        <w:rPr>
-          <w:rFonts w:ascii="Courier" w:hAnsi="Courier"/>
-          <w:sz w:val="18"/>
-          <w:szCs w:val="18"/>
-        </w:rPr>
-        <w:t xml:space="preserve"> Q</w:t>
-      </w:r>
-      <w:r>
-        <w:rPr>
-          <w:rFonts w:ascii="Courier" w:hAnsi="Courier"/>
-          <w:sz w:val="18"/>
-          <w:szCs w:val="18"/>
-        </w:rPr>
-        <w:t>E_</w:t>
-      </w:r>
-      <w:r>
-        <w:rPr>
-          <w:rFonts w:ascii="Courier" w:hAnsi="Courier"/>
-          <w:sz w:val="18"/>
-          <w:szCs w:val="18"/>
-        </w:rPr>
-        <w:t>FFMPEG</w:t>
-      </w:r>
-      <w:r>
-        <w:rPr>
-          <w:rFonts w:ascii="Courier" w:hAnsi="Courier"/>
-          <w:sz w:val="18"/>
-          <w:szCs w:val="18"/>
-        </w:rPr>
-        <w:t>=</w:t>
-      </w:r>
-      <w:r>
-        <w:rPr>
-          <w:rFonts w:ascii="Courier" w:hAnsi="Courier"/>
-          <w:sz w:val="18"/>
-          <w:szCs w:val="18"/>
-        </w:rPr>
-        <w:t>YES</w:t>
-      </w:r>
-    </w:p>
-    <w:p>
-      <w:pPr>
-        <w:ind w:left="720"/>
-      </w:pPr>
-      <w:r>
-        <w:t xml:space="preserve">If not using </w:t>
-      </w:r>
-      <w:proofErr w:type="spellStart"/>
-      <w:r>
-        <w:t>FFmpeg</w:t>
-      </w:r>
-      <w:proofErr w:type="spellEnd"/>
-      <w:r>
-        <w:t xml:space="preserve"> ensure the environment variable QE_</w:t>
-      </w:r>
-      <w:r>
-        <w:t>FF</w:t>
-      </w:r>
-      <w:r>
-        <w:t xml:space="preserve">MPEG is not defined at all. </w:t>
-      </w:r>
-      <w:r>
-        <w:t>On Linux w</w:t>
-      </w:r>
-      <w:r>
-        <w:t xml:space="preserve">hen expecting the </w:t>
-      </w:r>
-      <w:proofErr w:type="spellStart"/>
-      <w:r>
-        <w:t>FFmpeg</w:t>
-      </w:r>
-      <w:proofErr w:type="spellEnd"/>
-      <w:r>
-        <w:t xml:space="preserve"> library the project file framework.pro will look for the </w:t>
-      </w:r>
-      <w:proofErr w:type="spellStart"/>
-      <w:r>
-        <w:t>FFmpeg</w:t>
-      </w:r>
-      <w:proofErr w:type="spellEnd"/>
-      <w:r>
-        <w:t xml:space="preserve"> libraries and include f</w:t>
-      </w:r>
-      <w:r>
-        <w:t xml:space="preserve">iles in their default locations. On Windows, the </w:t>
-      </w:r>
-      <w:r>
-        <w:t>environment variable QE_USE_MPEG</w:t>
-      </w:r>
-      <w:r>
-        <w:t xml:space="preserve"> itself will be used to locate the libraries and include files.</w:t>
-      </w:r>
-    </w:p>
-    <w:p>
-      <w:pPr>
-        <w:keepNext/>
-        <w:ind w:left="720"/>
-        <w:rPr>
-          <w:b/>
-          <w:u w:val="single"/>
-        </w:rPr>
-      </w:pPr>
-      <w:proofErr w:type="spellStart"/>
-      <w:proofErr w:type="gramStart"/>
-      <w:r>
-        <w:rPr>
-          <w:b/>
-          <w:u w:val="single"/>
-        </w:rPr>
-        <w:t>caQtDM</w:t>
-      </w:r>
-      <w:proofErr w:type="spellEnd"/>
-      <w:proofErr w:type="gramEnd"/>
-      <w:r>
-        <w:rPr>
-          <w:b/>
-          <w:u w:val="single"/>
-        </w:rPr>
-        <w:t xml:space="preserve"> option:</w:t>
-      </w:r>
-    </w:p>
-    <w:p>
-      <w:pPr>
-        <w:ind w:left="720"/>
-      </w:pPr>
-      <w:proofErr w:type="spellStart"/>
-      <w:proofErr w:type="gramStart"/>
-      <w:r>
-        <w:t>caQtDM</w:t>
-      </w:r>
-      <w:proofErr w:type="spellEnd"/>
-      <w:proofErr w:type="gramEnd"/>
-      <w:r>
-        <w:t xml:space="preserve"> will need to be available if you want the </w:t>
-      </w:r>
-      <w:proofErr w:type="spellStart"/>
-      <w:r>
-        <w:t>QEGui</w:t>
-      </w:r>
-      <w:proofErr w:type="spellEnd"/>
-      <w:r>
-        <w:t xml:space="preserve"> GUI presentation application to activate </w:t>
-      </w:r>
-      <w:proofErr w:type="spellStart"/>
-      <w:r>
-        <w:t>caQtDM</w:t>
-      </w:r>
-      <w:proofErr w:type="spellEnd"/>
-      <w:r>
-        <w:t xml:space="preserve"> widgets. </w:t>
-      </w:r>
-      <w:proofErr w:type="spellStart"/>
-      <w:proofErr w:type="gramStart"/>
-      <w:r>
-        <w:t>caQtDM</w:t>
-      </w:r>
-      <w:proofErr w:type="spellEnd"/>
-      <w:proofErr w:type="gramEnd"/>
-      <w:r>
-        <w:t xml:space="preserve"> widgets are produced by PSI for conversion of MEDM screens. These widgets are not </w:t>
-      </w:r>
-      <w:r>
-        <w:t xml:space="preserve">EPICS aware. Application must supply them with EPICs data. The </w:t>
-      </w:r>
-      <w:proofErr w:type="spellStart"/>
-      <w:r>
-        <w:t>QEGui</w:t>
-      </w:r>
-      <w:proofErr w:type="spellEnd"/>
-      <w:r>
-        <w:t xml:space="preserve"> application will manage </w:t>
-      </w:r>
-      <w:proofErr w:type="spellStart"/>
-      <w:r>
-        <w:t>caQtDM</w:t>
-      </w:r>
-      <w:proofErr w:type="spellEnd"/>
-      <w:r>
-        <w:t xml:space="preserve"> widgets if </w:t>
-      </w:r>
-      <w:r>
-        <w:t xml:space="preserve">build with the </w:t>
-      </w:r>
-      <w:proofErr w:type="spellStart"/>
-      <w:r>
-        <w:t>caQtDM</w:t>
-      </w:r>
-      <w:proofErr w:type="spellEnd"/>
-      <w:r>
-        <w:t xml:space="preserve"> option.</w:t>
-      </w:r>
-    </w:p>
-    <w:p>
-      <w:pPr>
-        <w:ind w:left="720"/>
-      </w:pPr>
-      <w:r>
-        <w:t xml:space="preserve">To use </w:t>
-      </w:r>
-      <w:proofErr w:type="spellStart"/>
-      <w:r>
-        <w:t>caQtDM</w:t>
-      </w:r>
-      <w:proofErr w:type="spellEnd"/>
-      <w:r>
-        <w:t xml:space="preserve"> within </w:t>
-      </w:r>
-      <w:proofErr w:type="spellStart"/>
-      <w:r>
-        <w:t>QEGui</w:t>
-      </w:r>
-      <w:proofErr w:type="spellEnd"/>
-      <w:r>
-        <w:t xml:space="preserve">, install </w:t>
-      </w:r>
-      <w:proofErr w:type="spellStart"/>
-      <w:r>
-        <w:t>caQtDM</w:t>
-      </w:r>
-      <w:proofErr w:type="spellEnd"/>
-      <w:r>
-        <w:t xml:space="preserve"> and </w:t>
-      </w:r>
-      <w:r>
-        <w:t>define the environment variable QE_</w:t>
-      </w:r>
-      <w:r>
-        <w:t>CAQTDM</w:t>
-      </w:r>
-      <w:r>
-        <w:t xml:space="preserve"> to be the location of the </w:t>
-      </w:r>
-      <w:proofErr w:type="spellStart"/>
-      <w:r>
-        <w:t>caQtDM</w:t>
-      </w:r>
-      <w:proofErr w:type="spellEnd"/>
-      <w:r>
-        <w:t xml:space="preserve"> projects directory</w:t>
-      </w:r>
-      <w:r>
-        <w:t>:</w:t>
-      </w:r>
-    </w:p>
-    <w:p>
-      <w:pPr>
-        <w:pBdr>
-          <w:top w:val="single" w:sz="4" w:space="1" w:color="auto"/>
-          <w:left w:val="single" w:sz="4" w:space="4" w:color="auto"/>
-          <w:bottom w:val="single" w:sz="4" w:space="1" w:color="auto"/>
-          <w:right w:val="single" w:sz="4" w:space="4" w:color="auto"/>
-        </w:pBdr>
-        <w:ind w:left="720"/>
-        <w:rPr>
-          <w:rFonts w:ascii="Courier" w:hAnsi="Courier"/>
-          <w:sz w:val="18"/>
-          <w:szCs w:val="18"/>
-        </w:rPr>
-      </w:pPr>
-      <w:proofErr w:type="gramStart"/>
-      <w:r>
-        <w:rPr>
-          <w:rFonts w:ascii="Courier" w:hAnsi="Courier"/>
-          <w:sz w:val="18"/>
-          <w:szCs w:val="18"/>
-        </w:rPr>
-        <w:t>export</w:t>
-      </w:r>
-      <w:proofErr w:type="gramEnd"/>
-      <w:r>
-        <w:rPr>
-          <w:rFonts w:ascii="Courier" w:hAnsi="Courier"/>
-          <w:sz w:val="18"/>
-          <w:szCs w:val="18"/>
-        </w:rPr>
-        <w:t xml:space="preserve"> QE_USE_MPEG=</w:t>
-      </w:r>
-      <w:r>
-        <w:rPr>
-          <w:rFonts w:ascii="Courier" w:hAnsi="Courier"/>
-          <w:sz w:val="18"/>
-          <w:szCs w:val="18"/>
-        </w:rPr>
-        <w:t>/home/</w:t>
-      </w:r>
-      <w:r>
-        <w:rPr>
-          <w:rFonts w:ascii="Courier" w:hAnsi="Courier"/>
-          <w:i/>
-          <w:sz w:val="18"/>
-          <w:szCs w:val="18"/>
-        </w:rPr>
-        <w:t>user</w:t>
-      </w:r>
-      <w:r>
-        <w:rPr>
-          <w:rFonts w:ascii="Courier" w:hAnsi="Courier"/>
-          <w:sz w:val="18"/>
-          <w:szCs w:val="18"/>
-        </w:rPr>
-        <w:t>/</w:t>
-      </w:r>
-      <w:proofErr w:type="spellStart"/>
-      <w:r>
-        <w:rPr>
-          <w:rFonts w:ascii="Courier" w:hAnsi="Courier"/>
-          <w:sz w:val="18"/>
-          <w:szCs w:val="18"/>
-        </w:rPr>
-        <w:t>caQtDM_Projects</w:t>
-      </w:r>
-      <w:proofErr w:type="spellEnd"/>
-    </w:p>
-    <w:p>
-      <w:pPr>
-        <w:ind w:left="720"/>
-      </w:pPr>
-      <w:r>
-        <w:t xml:space="preserve">If not using </w:t>
-      </w:r>
-      <w:proofErr w:type="spellStart"/>
-      <w:r>
-        <w:t>caQtDM</w:t>
-      </w:r>
-      <w:proofErr w:type="spellEnd"/>
-      <w:r>
-        <w:t xml:space="preserve">, </w:t>
-      </w:r>
-      <w:r>
-        <w:t xml:space="preserve">ensure the environment variable </w:t>
-      </w:r>
-      <w:r>
-        <w:t>QE_</w:t>
-      </w:r>
-      <w:r>
-        <w:t>CAQTDM</w:t>
-      </w:r>
-      <w:r>
-        <w:t xml:space="preserve"> is not defined.</w:t>
-      </w:r>
-    </w:p>
-    <w:p>
-      <w:pPr>
-        <w:pStyle w:val="ListParagraph"/>
-        <w:keepNext/>
-        <w:numPr>
-          <w:ilvl w:val="0"/>
-          <w:numId w:val="16"/>
-        </w:numPr>
-        <w:ind w:left="714" w:hanging="357"/>
-        <w:rPr>
-          <w:b/>
-        </w:rPr>
-      </w:pPr>
-      <w:r>
-        <w:rPr>
-          <w:b/>
-        </w:rPr>
-        <w:t>Deploy the appropriate QE Framework components</w:t>
-      </w:r>
-    </w:p>
-    <w:p>
-      <w:pPr>
-        <w:ind w:left="720"/>
-      </w:pPr>
-      <w:r>
-        <w:t xml:space="preserve">There are hundreds of ways to deploy the QT based libraries and applications. </w:t>
-      </w:r>
-      <w:r>
-        <w:t xml:space="preserve">Two </w:t>
-      </w:r>
-      <w:r>
-        <w:t>simple alternative</w:t>
-      </w:r>
-      <w:r>
-        <w:t xml:space="preserve">s are </w:t>
-      </w:r>
-      <w:r>
-        <w:t>described below</w:t>
-      </w:r>
-      <w:r>
-        <w:t xml:space="preserve">. Both </w:t>
-      </w:r>
-      <w:r>
-        <w:t xml:space="preserve">enable the </w:t>
-      </w:r>
-      <w:proofErr w:type="spellStart"/>
-      <w:r>
-        <w:t>QEGui</w:t>
-      </w:r>
-      <w:proofErr w:type="spellEnd"/>
-      <w:r>
-        <w:t xml:space="preserve"> application and </w:t>
-      </w:r>
-      <w:r>
-        <w:t xml:space="preserve">allow the QE Framework to be used as a library loaded by applications </w:t>
-      </w:r>
-      <w:r>
-        <w:t>and</w:t>
-      </w:r>
-      <w:r>
-        <w:t xml:space="preserve"> as a Qt Plugin</w:t>
-      </w:r>
-      <w:r>
-        <w:t>:</w:t>
-      </w:r>
-    </w:p>
-    <w:p>
-      <w:pPr>
-        <w:pStyle w:val="ListParagraph"/>
-        <w:numPr>
-          <w:ilvl w:val="0"/>
-          <w:numId w:val="15"/>
-        </w:numPr>
-        <w:ind w:left="1440"/>
-      </w:pPr>
-      <w:r>
-        <w:t>Manual deployment</w:t>
-      </w:r>
-    </w:p>
-    <w:p>
-      <w:pPr>
-        <w:pStyle w:val="ListParagraph"/>
-        <w:numPr>
-          <w:ilvl w:val="0"/>
-          <w:numId w:val="15"/>
-        </w:numPr>
-        <w:ind w:left="1440"/>
-      </w:pPr>
-      <w:r>
-        <w:t xml:space="preserve">Framework </w:t>
-      </w:r>
-      <w:proofErr w:type="spellStart"/>
-      <w:r>
-        <w:t>makefile</w:t>
-      </w:r>
-      <w:proofErr w:type="spellEnd"/>
-      <w:r>
-        <w:t xml:space="preserve"> </w:t>
-      </w:r>
-    </w:p>
-    <w:p>
-      <w:pPr>
-        <w:ind w:left="720"/>
-      </w:pPr>
-      <w:r>
-        <w:t xml:space="preserve">Note, no matter how you deploy the framework, it may need to locate a Channel Access </w:t>
-      </w:r>
-      <w:proofErr w:type="spellStart"/>
-      <w:r>
-        <w:t>archiver</w:t>
-      </w:r>
-      <w:proofErr w:type="spellEnd"/>
-      <w:r>
-        <w:t xml:space="preserve"> and will attempt to do so using the environment variable </w:t>
-      </w:r>
-      <w:r>
-        <w:t>QE_ARCHIVE_LIST</w:t>
-      </w:r>
-      <w:r>
-        <w:t>. The following is a typical example of the command required to define this variable:</w:t>
-      </w:r>
-    </w:p>
-    <w:p>
-      <w:pPr>
-        <w:pBdr>
-          <w:top w:val="single" w:sz="4" w:space="1" w:color="auto"/>
-          <w:left w:val="single" w:sz="4" w:space="4" w:color="auto"/>
-          <w:bottom w:val="single" w:sz="4" w:space="1" w:color="auto"/>
-          <w:right w:val="single" w:sz="4" w:space="4" w:color="auto"/>
-        </w:pBdr>
-        <w:ind w:left="720" w:right="-472"/>
-        <w:rPr>
-          <w:rFonts w:ascii="Courier" w:hAnsi="Courier"/>
-          <w:sz w:val="18"/>
-          <w:szCs w:val="18"/>
-        </w:rPr>
-      </w:pPr>
-      <w:proofErr w:type="gramStart"/>
-      <w:r>
-        <w:rPr>
-          <w:rFonts w:ascii="Courier" w:hAnsi="Courier"/>
-          <w:sz w:val="18"/>
-          <w:szCs w:val="18"/>
-        </w:rPr>
-        <w:t>export</w:t>
-      </w:r>
-      <w:proofErr w:type="gramEnd"/>
-      <w:r>
-        <w:rPr>
-          <w:rFonts w:ascii="Courier" w:hAnsi="Courier"/>
-          <w:sz w:val="18"/>
-          <w:szCs w:val="18"/>
-        </w:rPr>
-        <w:t xml:space="preserve"> QE_ARCHIVE_LIST=archiver.synchrotron.org.au:80/cgi-bin/ArchiveDataServer1.cgi archiver.synchrotron.org.au:80/</w:t>
-      </w:r>
-      <w:proofErr w:type="spellStart"/>
-      <w:r>
-        <w:rPr>
-          <w:rFonts w:ascii="Courier" w:hAnsi="Courier"/>
-          <w:sz w:val="18"/>
-          <w:szCs w:val="18"/>
-        </w:rPr>
-        <w:t>cgi</w:t>
-      </w:r>
-      <w:proofErr w:type="spellEnd"/>
-      <w:r>
-        <w:rPr>
-          <w:rFonts w:ascii="Courier" w:hAnsi="Courier"/>
-          <w:sz w:val="18"/>
-          <w:szCs w:val="18"/>
-        </w:rPr>
-        <w:t>-bin/ArchiveDataServer2.cgi</w:t>
-      </w:r>
-    </w:p>
-    <w:p>
-      <w:pPr>
-        <w:rPr>
-          <w:sz w:val="18"/>
-          <w:szCs w:val="18"/>
-        </w:rPr>
-      </w:pPr>
-      <w:r>
-        <w:rPr>
-          <w:sz w:val="18"/>
-          <w:szCs w:val="18"/>
-        </w:rPr>
-        <w:t>Note</w:t>
-      </w:r>
-      <w:proofErr w:type="gramStart"/>
-      <w:r>
-        <w:rPr>
-          <w:sz w:val="18"/>
-          <w:szCs w:val="18"/>
-        </w:rPr>
-        <w:t>,</w:t>
-      </w:r>
-      <w:proofErr w:type="gramEnd"/>
-      <w:r>
-        <w:rPr>
-          <w:sz w:val="18"/>
-          <w:szCs w:val="18"/>
-        </w:rPr>
-        <w:t xml:space="preserve"> all the examples for getting and building the QE Framework assume the </w:t>
-      </w:r>
-      <w:proofErr w:type="spellStart"/>
-      <w:r>
-        <w:rPr>
-          <w:sz w:val="18"/>
-          <w:szCs w:val="18"/>
-        </w:rPr>
-        <w:t>epicsqt</w:t>
-      </w:r>
-      <w:proofErr w:type="spellEnd"/>
-      <w:r>
-        <w:rPr>
-          <w:sz w:val="18"/>
-          <w:szCs w:val="18"/>
-        </w:rPr>
-        <w:t xml:space="preserve"> project has been placed in the directory ~/</w:t>
-      </w:r>
-      <w:proofErr w:type="spellStart"/>
-      <w:r>
-        <w:rPr>
-          <w:sz w:val="18"/>
-          <w:szCs w:val="18"/>
-        </w:rPr>
-        <w:t>epicsqt</w:t>
-      </w:r>
-      <w:proofErr w:type="spellEnd"/>
-      <w:r>
-        <w:rPr>
-          <w:sz w:val="18"/>
-          <w:szCs w:val="18"/>
-        </w:rPr>
-        <w:t>.</w:t>
-      </w:r>
-    </w:p>
-    <w:p>
-      <w:pPr>
-        <w:pStyle w:val="Heading3"/>
-      </w:pPr>
-      <w:bookmarkStart w:id="16" w:name="_Toc404713065"/>
-      <w:r>
-        <w:t xml:space="preserve">Getting the </w:t>
-      </w:r>
-      <w:proofErr w:type="spellStart"/>
-      <w:r>
-        <w:t>epicsqt</w:t>
-      </w:r>
-      <w:proofErr w:type="spellEnd"/>
-      <w:r>
-        <w:t xml:space="preserve"> project as a </w:t>
-      </w:r>
-      <w:proofErr w:type="spellStart"/>
-      <w:r>
-        <w:t>gzip</w:t>
-      </w:r>
-      <w:proofErr w:type="spellEnd"/>
-      <w:r>
-        <w:t xml:space="preserve"> file</w:t>
-      </w:r>
-      <w:bookmarkEnd w:id="16"/>
-    </w:p>
-    <w:p>
-      <w:r>
-        <w:t xml:space="preserve">The latest </w:t>
-      </w:r>
-      <w:proofErr w:type="spellStart"/>
-      <w:r>
-        <w:t>gzip</w:t>
-      </w:r>
-      <w:proofErr w:type="spellEnd"/>
-      <w:r>
-        <w:t xml:space="preserve"> file is available for download from </w:t>
+      <w:r>
+        <w:t xml:space="preserve">The same gzip file, along with earlier versions and links to documentation is available at </w:t>
       </w:r>
       <w:hyperlink r:id="rId14" w:history="1">
-        <w:r>
-          <w:rPr>
-            <w:rStyle w:val="Hyperlink"/>
-          </w:rPr>
-          <w:t>http://sourceforge.net/projects/epicsqt</w:t>
-        </w:r>
-      </w:hyperlink>
-      <w:r>
-        <w:t>.</w:t>
-      </w:r>
-    </w:p>
-    <w:p>
-      <w:r>
-        <w:t xml:space="preserve">The same </w:t>
-      </w:r>
-      <w:proofErr w:type="spellStart"/>
-      <w:r>
-        <w:t>gzip</w:t>
-      </w:r>
-      <w:proofErr w:type="spellEnd"/>
-      <w:r>
-        <w:t xml:space="preserve"> file, along with earlier versions and links to documentation is available at </w:t>
-      </w:r>
-      <w:hyperlink r:id="rId15" w:history="1">
         <w:r>
           <w:rPr>
             <w:rStyle w:val="Hyperlink"/>
@@ -4448,15 +3669,7 @@
     <w:p>
       <w:r>
         <w:lastRenderedPageBreak/>
-        <w:t xml:space="preserve">The contents of the </w:t>
-      </w:r>
-      <w:proofErr w:type="spellStart"/>
-      <w:r>
-        <w:t>gzip</w:t>
-      </w:r>
-      <w:proofErr w:type="spellEnd"/>
-      <w:r>
-        <w:t xml:space="preserve"> </w:t>
+        <w:t>The contents of the gzip</w:t>
       </w:r>
       <w:r>
         <w:t>can be extracted using the following command:</w:t>
@@ -4476,41 +3689,13 @@
           <w:szCs w:val="18"/>
         </w:rPr>
       </w:pPr>
-      <w:proofErr w:type="gramStart"/>
-      <w:r>
-        <w:rPr>
-          <w:rFonts w:ascii="Courier" w:hAnsi="Courier"/>
-          <w:sz w:val="18"/>
-          <w:szCs w:val="18"/>
-        </w:rPr>
-        <w:t>tar</w:t>
-      </w:r>
-      <w:proofErr w:type="gramEnd"/>
-      <w:r>
-        <w:rPr>
-          <w:rFonts w:ascii="Courier" w:hAnsi="Courier"/>
-          <w:sz w:val="18"/>
-          <w:szCs w:val="18"/>
-        </w:rPr>
-        <w:t xml:space="preserve"> -</w:t>
-      </w:r>
-      <w:proofErr w:type="spellStart"/>
-      <w:r>
-        <w:rPr>
-          <w:rFonts w:ascii="Courier" w:hAnsi="Courier"/>
-          <w:sz w:val="18"/>
-          <w:szCs w:val="18"/>
-        </w:rPr>
-        <w:t>zxvf</w:t>
-      </w:r>
-      <w:proofErr w:type="spellEnd"/>
-      <w:r>
-        <w:rPr>
-          <w:rFonts w:ascii="Courier" w:hAnsi="Courier"/>
-          <w:sz w:val="18"/>
-          <w:szCs w:val="18"/>
-        </w:rPr>
-        <w:t xml:space="preserve"> epicsqt-1.1.8-src.tar.gz</w:t>
+      <w:r>
+        <w:rPr>
+          <w:rFonts w:ascii="Courier" w:hAnsi="Courier"/>
+          <w:sz w:val="18"/>
+          <w:szCs w:val="18"/>
+        </w:rPr>
+        <w:t>tar -zxvf epicsqt-1.1.8-src.tar.gz</w:t>
       </w:r>
     </w:p>
     <w:p>
@@ -4521,36 +3706,18 @@
       <w:bookmarkStart w:id="18" w:name="_Ref341874636"/>
       <w:bookmarkStart w:id="19" w:name="_Toc404713066"/>
       <w:r>
-        <w:t xml:space="preserve">Getting the </w:t>
-      </w:r>
-      <w:proofErr w:type="spellStart"/>
-      <w:r>
-        <w:t>epicsqt</w:t>
-      </w:r>
-      <w:proofErr w:type="spellEnd"/>
-      <w:r>
-        <w:t xml:space="preserve"> project using </w:t>
-      </w:r>
-      <w:proofErr w:type="spellStart"/>
+        <w:t xml:space="preserve">Getting the epicsqt project using </w:t>
+      </w:r>
       <w:r>
         <w:t>svn</w:t>
       </w:r>
       <w:bookmarkEnd w:id="17"/>
       <w:bookmarkEnd w:id="18"/>
       <w:bookmarkEnd w:id="19"/>
-      <w:proofErr w:type="spellEnd"/>
-    </w:p>
-    <w:p>
-      <w:r>
-        <w:t xml:space="preserve">The latest source code for the QE Framework can be downloaded using the following </w:t>
-      </w:r>
-      <w:proofErr w:type="spellStart"/>
-      <w:r>
-        <w:t>svn</w:t>
-      </w:r>
-      <w:proofErr w:type="spellEnd"/>
-      <w:r>
-        <w:t xml:space="preserve"> command:</w:t>
+    </w:p>
+    <w:p>
+      <w:r>
+        <w:t>The latest source code for the QE Framework can be downloaded using the following svn command:</w:t>
       </w:r>
     </w:p>
     <w:p>
@@ -4567,97 +3734,36 @@
           <w:szCs w:val="18"/>
         </w:rPr>
       </w:pPr>
-      <w:proofErr w:type="spellStart"/>
-      <w:proofErr w:type="gramStart"/>
-      <w:r>
-        <w:rPr>
-          <w:rFonts w:ascii="Courier" w:hAnsi="Courier"/>
-          <w:sz w:val="18"/>
-          <w:szCs w:val="18"/>
-        </w:rPr>
-        <w:t>svn</w:t>
-      </w:r>
-      <w:proofErr w:type="spellEnd"/>
-      <w:proofErr w:type="gramEnd"/>
-      <w:r>
-        <w:rPr>
-          <w:rFonts w:ascii="Courier" w:hAnsi="Courier"/>
-          <w:sz w:val="18"/>
-          <w:szCs w:val="18"/>
-        </w:rPr>
-        <w:t xml:space="preserve"> co http://svn.code.sf.net/p/epicsqt/code/trunk </w:t>
-      </w:r>
-      <w:proofErr w:type="spellStart"/>
-      <w:r>
-        <w:rPr>
-          <w:rFonts w:ascii="Courier" w:hAnsi="Courier"/>
-          <w:sz w:val="18"/>
-          <w:szCs w:val="18"/>
-        </w:rPr>
-        <w:t>epicsqt</w:t>
-      </w:r>
-      <w:proofErr w:type="spellEnd"/>
-      <w:r>
-        <w:rPr>
-          <w:rFonts w:ascii="Courier" w:hAnsi="Courier"/>
-          <w:sz w:val="18"/>
-          <w:szCs w:val="18"/>
-        </w:rPr>
+      <w:r>
+        <w:rPr>
+          <w:rFonts w:ascii="Courier" w:hAnsi="Courier"/>
+          <w:sz w:val="18"/>
+          <w:szCs w:val="18"/>
+        </w:rPr>
+        <w:t>svn co http://svn.code.sf.net/p/epicsqt/code/trunk epicsqt/trunk</w:t>
+      </w:r>
+    </w:p>
+    <w:p>
+      <w:r>
+        <w:t>This command will create a directory ‘epicsqt</w:t>
+      </w:r>
+      <w:r>
         <w:t>/trunk</w:t>
       </w:r>
-    </w:p>
-    <w:p>
-      <w:r>
-        <w:t>This command will create a directory ‘</w:t>
-      </w:r>
-      <w:proofErr w:type="spellStart"/>
-      <w:r>
-        <w:t>epicsqt</w:t>
-      </w:r>
-      <w:proofErr w:type="spellEnd"/>
-      <w:r>
-        <w:t>/trunk</w:t>
-      </w:r>
       <w:r>
         <w:t>’ containing the QE Framework project.</w:t>
       </w:r>
     </w:p>
     <w:p>
-      <w:proofErr w:type="gramStart"/>
-      <w:r>
-        <w:t>An</w:t>
-      </w:r>
-      <w:proofErr w:type="gramEnd"/>
-      <w:r>
-        <w:t xml:space="preserve"> </w:t>
-      </w:r>
-      <w:proofErr w:type="spellStart"/>
-      <w:r>
-        <w:t>svn</w:t>
-      </w:r>
-      <w:proofErr w:type="spellEnd"/>
-      <w:r>
-        <w:t xml:space="preserve"> client can also be used to get earlier version of the source code.</w:t>
-      </w:r>
-    </w:p>
-    <w:p>
-      <w:proofErr w:type="spellStart"/>
-      <w:r>
-        <w:t>SourceForge</w:t>
-      </w:r>
-      <w:proofErr w:type="spellEnd"/>
-      <w:r>
-        <w:t xml:space="preserve"> also provide a browser based interface to the </w:t>
-      </w:r>
-      <w:proofErr w:type="spellStart"/>
-      <w:r>
-        <w:t>svn</w:t>
-      </w:r>
-      <w:proofErr w:type="spellEnd"/>
-      <w:r>
-        <w:t xml:space="preserve"> repository at </w:t>
-      </w:r>
-      <w:hyperlink r:id="rId16" w:history="1">
+      <w:r>
+        <w:t>Ansvn client can also be used to get earlier version of the source code.</w:t>
+      </w:r>
+    </w:p>
+    <w:p>
+      <w:r>
+        <w:t xml:space="preserve">SourceForge also provide a browser based interface to the svn repository at </w:t>
+      </w:r>
+      <w:hyperlink r:id="rId15" w:history="1">
         <w:r>
           <w:rPr>
             <w:rStyle w:val="Hyperlink"/>
@@ -4673,35 +3779,14 @@
       <w:bookmarkStart w:id="20" w:name="_Ref341790799"/>
       <w:bookmarkStart w:id="21" w:name="_Toc404713067"/>
       <w:r>
-        <w:t xml:space="preserve">Getting the build script using </w:t>
-      </w:r>
-      <w:proofErr w:type="spellStart"/>
-      <w:r>
-        <w:t>svn</w:t>
+        <w:t>Getting the build script using svn</w:t>
       </w:r>
       <w:bookmarkEnd w:id="20"/>
       <w:bookmarkEnd w:id="21"/>
-      <w:proofErr w:type="spellEnd"/>
-    </w:p>
-    <w:p>
-      <w:r>
-        <w:t xml:space="preserve">A single build script that will download the entire project source from the </w:t>
-      </w:r>
-      <w:proofErr w:type="spellStart"/>
-      <w:r>
-        <w:t>svn</w:t>
-      </w:r>
-      <w:proofErr w:type="spellEnd"/>
-      <w:r>
-        <w:t xml:space="preserve"> repository can be obtained using the following </w:t>
-      </w:r>
-      <w:proofErr w:type="spellStart"/>
-      <w:r>
-        <w:t>svn</w:t>
-      </w:r>
-      <w:proofErr w:type="spellEnd"/>
-      <w:r>
-        <w:t xml:space="preserve"> command:</w:t>
+    </w:p>
+    <w:p>
+      <w:r>
+        <w:t>A single build script that will download the entire project source from the svn repository can be obtained using the following svn command:</w:t>
       </w:r>
     </w:p>
     <w:p>
@@ -4719,25 +3804,13 @@
           <w:szCs w:val="18"/>
         </w:rPr>
       </w:pPr>
-      <w:proofErr w:type="spellStart"/>
-      <w:proofErr w:type="gramStart"/>
-      <w:r>
-        <w:rPr>
-          <w:rFonts w:ascii="Courier" w:hAnsi="Courier"/>
-          <w:sz w:val="18"/>
-          <w:szCs w:val="18"/>
-        </w:rPr>
-        <w:t>svn</w:t>
-      </w:r>
-      <w:proofErr w:type="spellEnd"/>
-      <w:proofErr w:type="gramEnd"/>
-      <w:r>
-        <w:rPr>
-          <w:rFonts w:ascii="Courier" w:hAnsi="Courier"/>
-          <w:sz w:val="18"/>
-          <w:szCs w:val="18"/>
-        </w:rPr>
-        <w:t xml:space="preserve"> export http://svn.code.sf.net/p/epicsqt/code/trunk/resources/makefile</w:t>
+      <w:r>
+        <w:rPr>
+          <w:rFonts w:ascii="Courier" w:hAnsi="Courier"/>
+          <w:sz w:val="18"/>
+          <w:szCs w:val="18"/>
+        </w:rPr>
+        <w:t>svn export http://svn.code.sf.net/p/epicsqt/code/trunk/resources/makefile</w:t>
       </w:r>
     </w:p>
     <w:p>
@@ -4766,7 +3839,6 @@
           <w:szCs w:val="18"/>
         </w:rPr>
       </w:pPr>
-      <w:proofErr w:type="gramStart"/>
       <w:r>
         <w:rPr>
           <w:rFonts w:ascii="Courier" w:hAnsi="Courier"/>
@@ -4775,7 +3847,6 @@
         </w:rPr>
         <w:t>make</w:t>
       </w:r>
-      <w:proofErr w:type="gramEnd"/>
       <w:r>
         <w:rPr>
           <w:rFonts w:ascii="Courier" w:hAnsi="Courier"/>
@@ -4787,23 +3858,7 @@
     </w:p>
     <w:p>
       <w:r>
-        <w:t>Note</w:t>
-      </w:r>
-      <w:proofErr w:type="gramStart"/>
-      <w:r>
-        <w:t>,</w:t>
-      </w:r>
-      <w:proofErr w:type="gramEnd"/>
-      <w:r>
-        <w:t xml:space="preserve"> the </w:t>
-      </w:r>
-      <w:proofErr w:type="spellStart"/>
-      <w:r>
-        <w:t>makefile</w:t>
-      </w:r>
-      <w:proofErr w:type="spellEnd"/>
-      <w:r>
-        <w:t xml:space="preserve"> can also be </w:t>
+        <w:t xml:space="preserve">Note, the makefile can also be </w:t>
       </w:r>
       <w:r>
         <w:t>used to build, clean, and package the QE Framework</w:t>
@@ -4815,15 +3870,7 @@
         <w:t>d</w:t>
       </w:r>
       <w:r>
-        <w:t xml:space="preserve"> it into </w:t>
-      </w:r>
-      <w:proofErr w:type="spellStart"/>
-      <w:r>
-        <w:t>SourceForge</w:t>
-      </w:r>
-      <w:proofErr w:type="spellEnd"/>
-      <w:r>
-        <w:t xml:space="preserve"> download area</w:t>
+        <w:t xml:space="preserve"> it into SourceForge download area</w:t>
       </w:r>
       <w:r>
         <w:t>. Refer to ‘</w:t>
@@ -4838,13 +3885,8 @@
         <w:fldChar w:fldCharType="separate"/>
       </w:r>
       <w:r>
-        <w:t xml:space="preserve">Building the framework using the framework </w:t>
-      </w:r>
-      <w:proofErr w:type="spellStart"/>
-      <w:r>
-        <w:t>makefile</w:t>
-      </w:r>
-      <w:proofErr w:type="spellEnd"/>
+        <w:t>Building the framework using the framework makefile</w:t>
+      </w:r>
       <w:r>
         <w:fldChar w:fldCharType="end"/>
       </w:r>
@@ -4888,13 +3930,8 @@
         <w:fldChar w:fldCharType="separate"/>
       </w:r>
       <w:r>
-        <w:t xml:space="preserve">Deploying the QE Framework – using framework </w:t>
-      </w:r>
-      <w:proofErr w:type="spellStart"/>
-      <w:r>
-        <w:t>makefile</w:t>
-      </w:r>
-      <w:proofErr w:type="spellEnd"/>
+        <w:t>Deploying the QE Framework – using framework makefile</w:t>
+      </w:r>
       <w:r>
         <w:fldChar w:fldCharType="end"/>
       </w:r>
@@ -4934,23 +3971,7 @@
     </w:p>
     <w:p>
       <w:r>
-        <w:t xml:space="preserve">Note, the </w:t>
-      </w:r>
-      <w:proofErr w:type="spellStart"/>
-      <w:r>
-        <w:t>makefile</w:t>
-      </w:r>
-      <w:proofErr w:type="spellEnd"/>
-      <w:r>
-        <w:t xml:space="preserve"> is itself part of the </w:t>
-      </w:r>
-      <w:proofErr w:type="spellStart"/>
-      <w:r>
-        <w:t>epicsqt</w:t>
-      </w:r>
-      <w:proofErr w:type="spellEnd"/>
-      <w:r>
-        <w:t xml:space="preserve"> project files and can be found in the ‘resources’ directory.</w:t>
+        <w:t>Note, the makefile is itself part of the epicsqt project files and can be found in the ‘resources’ directory.</w:t>
       </w:r>
     </w:p>
     <w:p>
@@ -4975,15 +3996,7 @@
         <w:t>Open the epicsqt.pro file in Qt Creator</w:t>
       </w:r>
       <w:r>
-        <w:t xml:space="preserve">. The epicsqt.pro file is in the top level directory of the </w:t>
-      </w:r>
-      <w:proofErr w:type="spellStart"/>
-      <w:r>
-        <w:t>epicsqt</w:t>
-      </w:r>
-      <w:proofErr w:type="spellEnd"/>
-      <w:r>
-        <w:t xml:space="preserve"> project.</w:t>
+        <w:t>. The epicsqt.pro file is in the top level directory of the epicsqt project.</w:t>
       </w:r>
     </w:p>
     <w:p>
@@ -5015,11 +4028,7 @@
     </w:p>
     <w:p>
       <w:r>
-        <w:t>If you are using a multi core processor, adding a compile option –</w:t>
-      </w:r>
-      <w:proofErr w:type="spellStart"/>
-      <w:r>
-        <w:t>j</w:t>
+        <w:t>If you are using a multi core processor, adding a compile option –j</w:t>
       </w:r>
       <w:r>
         <w:rPr>
@@ -5027,7 +4036,6 @@
         </w:rPr>
         <w:t>n</w:t>
       </w:r>
-      <w:proofErr w:type="spellEnd"/>
       <w:r>
         <w:t xml:space="preserve"> (where </w:t>
       </w:r>
@@ -5047,42 +4055,13 @@
       </w:pPr>
       <w:bookmarkStart w:id="23" w:name="_Toc404713069"/>
       <w:r>
-        <w:t xml:space="preserve">Building the framework using </w:t>
-      </w:r>
-      <w:proofErr w:type="spellStart"/>
-      <w:r>
-        <w:t>qmake</w:t>
+        <w:t>Building the framework using qmake</w:t>
       </w:r>
       <w:bookmarkEnd w:id="23"/>
-      <w:proofErr w:type="spellEnd"/>
-    </w:p>
-    <w:p>
-      <w:r>
-        <w:t xml:space="preserve">To build the QE Framework using </w:t>
-      </w:r>
-      <w:proofErr w:type="spellStart"/>
-      <w:r>
-        <w:t>Qt’s</w:t>
-      </w:r>
-      <w:proofErr w:type="spellEnd"/>
-      <w:r>
-        <w:t xml:space="preserve"> </w:t>
-      </w:r>
-      <w:proofErr w:type="spellStart"/>
-      <w:r>
-        <w:t>qmake</w:t>
-      </w:r>
-      <w:proofErr w:type="spellEnd"/>
-      <w:r>
-        <w:t xml:space="preserve">, enter the following commands in the </w:t>
-      </w:r>
-      <w:proofErr w:type="spellStart"/>
-      <w:r>
-        <w:t>epicsqt</w:t>
-      </w:r>
-      <w:proofErr w:type="spellEnd"/>
-      <w:r>
-        <w:t xml:space="preserve"> project directory:</w:t>
+    </w:p>
+    <w:p>
+      <w:r>
+        <w:t>To build the QE Framework using Qt’sqmake, enter the following commands in the epicsqt project directory:</w:t>
       </w:r>
     </w:p>
     <w:p>
@@ -5093,12 +4072,9 @@
           <w:numId w:val="13"/>
         </w:numPr>
       </w:pPr>
-      <w:proofErr w:type="spellStart"/>
-      <w:r>
-        <w:lastRenderedPageBreak/>
+      <w:r>
         <w:t>qmake</w:t>
       </w:r>
-      <w:proofErr w:type="spellEnd"/>
     </w:p>
     <w:p>
       <w:pPr>
@@ -5109,6 +4085,7 @@
         </w:numPr>
       </w:pPr>
       <w:r>
+        <w:lastRenderedPageBreak/>
         <w:t>make</w:t>
       </w:r>
     </w:p>
@@ -5122,15 +4099,10 @@
         <w:t xml:space="preserve">Building the framework using </w:t>
       </w:r>
       <w:r>
-        <w:t xml:space="preserve">the framework </w:t>
-      </w:r>
-      <w:proofErr w:type="spellStart"/>
-      <w:r>
-        <w:t>makefile</w:t>
+        <w:t>the framework makefile</w:t>
       </w:r>
       <w:bookmarkEnd w:id="24"/>
       <w:bookmarkEnd w:id="25"/>
-      <w:proofErr w:type="spellEnd"/>
     </w:p>
     <w:p>
       <w:pPr>
@@ -5144,26 +4116,10 @@
         <w:t xml:space="preserve">A single </w:t>
       </w:r>
       <w:r>
-        <w:t xml:space="preserve">project </w:t>
-      </w:r>
-      <w:proofErr w:type="spellStart"/>
-      <w:r>
-        <w:t>makefile</w:t>
-      </w:r>
-      <w:proofErr w:type="spellEnd"/>
-      <w:r>
-        <w:t xml:space="preserve"> is available to </w:t>
-      </w:r>
-      <w:r>
-        <w:t xml:space="preserve">download the entire project source from the </w:t>
-      </w:r>
-      <w:proofErr w:type="spellStart"/>
-      <w:r>
-        <w:t>svn</w:t>
-      </w:r>
-      <w:proofErr w:type="spellEnd"/>
-      <w:r>
-        <w:t xml:space="preserve"> repository</w:t>
+        <w:t xml:space="preserve">project makefile is available to </w:t>
+      </w:r>
+      <w:r>
+        <w:t>download the entire project source from the svn repository</w:t>
       </w:r>
       <w:r>
         <w:t>, build the framework, package the framework</w:t>
@@ -5178,23 +4134,7 @@
         <w:t xml:space="preserve"> create a RPM file containing the framework</w:t>
       </w:r>
       <w:r>
-        <w:t xml:space="preserve">. The </w:t>
-      </w:r>
-      <w:proofErr w:type="spellStart"/>
-      <w:r>
-        <w:t>makefile</w:t>
-      </w:r>
-      <w:proofErr w:type="spellEnd"/>
-      <w:r>
-        <w:t xml:space="preserve"> can be downloaded from the </w:t>
-      </w:r>
-      <w:proofErr w:type="spellStart"/>
-      <w:r>
-        <w:t>svn</w:t>
-      </w:r>
-      <w:proofErr w:type="spellEnd"/>
-      <w:r>
-        <w:t xml:space="preserve"> repository</w:t>
+        <w:t>. The makefile can be downloaded from the svn repository</w:t>
       </w:r>
       <w:r>
         <w:t xml:space="preserve"> - r</w:t>
@@ -5212,13 +4152,8 @@
         <w:fldChar w:fldCharType="separate"/>
       </w:r>
       <w:r>
-        <w:t xml:space="preserve">Getting the build script using </w:t>
-      </w:r>
-      <w:proofErr w:type="spellStart"/>
-      <w:r>
-        <w:t>svn</w:t>
-      </w:r>
-      <w:proofErr w:type="spellEnd"/>
+        <w:t>Getting the build script using svn</w:t>
+      </w:r>
       <w:r>
         <w:fldChar w:fldCharType="end"/>
       </w:r>
@@ -5256,36 +4191,12 @@
         <w:t xml:space="preserve"> -</w:t>
       </w:r>
       <w:r>
-        <w:t xml:space="preserve"> and is also itself part of the </w:t>
-      </w:r>
-      <w:proofErr w:type="spellStart"/>
-      <w:r>
-        <w:t>epicsqt</w:t>
-      </w:r>
-      <w:proofErr w:type="spellEnd"/>
-      <w:r>
-        <w:t xml:space="preserve"> project </w:t>
-      </w:r>
-      <w:proofErr w:type="spellStart"/>
-      <w:r>
-        <w:t>sourceand</w:t>
-      </w:r>
-      <w:proofErr w:type="spellEnd"/>
-      <w:r>
-        <w:t xml:space="preserve"> can be found in the ‘resources’ directory.</w:t>
-      </w:r>
-    </w:p>
-    <w:p>
-      <w:r>
-        <w:t xml:space="preserve">The following targets can be specified for the project </w:t>
-      </w:r>
-      <w:proofErr w:type="spellStart"/>
-      <w:r>
-        <w:t>makefile</w:t>
-      </w:r>
-      <w:proofErr w:type="spellEnd"/>
-      <w:r>
-        <w:t>:</w:t>
+        <w:t xml:space="preserve"> and is also itself part of the epicsqt project sourceand can be found in the ‘resources’ directory.</w:t>
+      </w:r>
+    </w:p>
+    <w:p>
+      <w:r>
+        <w:t>The following targets can be specified for the project makefile:</w:t>
       </w:r>
     </w:p>
     <w:p>
@@ -5304,7 +4215,6 @@
           <w:szCs w:val="18"/>
         </w:rPr>
       </w:pPr>
-      <w:proofErr w:type="gramStart"/>
       <w:r>
         <w:rPr>
           <w:rFonts w:ascii="Courier" w:hAnsi="Courier"/>
@@ -5313,7 +4223,6 @@
         </w:rPr>
         <w:t>make</w:t>
       </w:r>
-      <w:proofErr w:type="gramEnd"/>
       <w:r>
         <w:rPr>
           <w:rFonts w:ascii="Courier" w:hAnsi="Courier"/>
@@ -5362,14 +4271,6 @@
           <w:szCs w:val="18"/>
         </w:rPr>
         <w:br/>
-      </w:r>
-      <w:proofErr w:type="spellStart"/>
-      <w:r>
-        <w:rPr>
-          <w:rFonts w:ascii="Courier" w:hAnsi="Courier"/>
-          <w:sz w:val="18"/>
-          <w:szCs w:val="18"/>
-        </w:rPr>
         <w:t>make</w:t>
       </w:r>
       <w:r>
@@ -5380,7 +4281,6 @@
         </w:rPr>
         <w:t>checkout</w:t>
       </w:r>
-      <w:proofErr w:type="spellEnd"/>
       <w:r>
         <w:rPr>
           <w:rFonts w:ascii="Courier" w:hAnsi="Courier"/>
@@ -5462,23 +4362,13 @@
           <w:szCs w:val="18"/>
         </w:rPr>
       </w:pPr>
-      <w:proofErr w:type="gramStart"/>
-      <w:r>
-        <w:rPr>
-          <w:rFonts w:ascii="Courier" w:hAnsi="Courier"/>
-          <w:sz w:val="18"/>
-          <w:szCs w:val="18"/>
-        </w:rPr>
-        <w:t>make</w:t>
-      </w:r>
-      <w:proofErr w:type="gramEnd"/>
-      <w:r>
-        <w:rPr>
-          <w:rFonts w:ascii="Courier" w:hAnsi="Courier"/>
-          <w:sz w:val="18"/>
-          <w:szCs w:val="18"/>
-        </w:rPr>
-        <w:t xml:space="preserve"> tag=XXX</w:t>
+      <w:r>
+        <w:rPr>
+          <w:rFonts w:ascii="Courier" w:hAnsi="Courier"/>
+          <w:sz w:val="18"/>
+          <w:szCs w:val="18"/>
+        </w:rPr>
+        <w:t>make tag=XXX</w:t>
       </w:r>
       <w:r>
         <w:rPr>
@@ -5544,17 +4434,8 @@
           <w:szCs w:val="18"/>
         </w:rPr>
         <w:br/>
-      </w:r>
-      <w:proofErr w:type="spellStart"/>
-      <w:r>
-        <w:rPr>
-          <w:rFonts w:ascii="Courier" w:hAnsi="Courier"/>
-          <w:sz w:val="18"/>
-          <w:szCs w:val="18"/>
-        </w:rPr>
         <w:t>makeframework</w:t>
       </w:r>
-      <w:proofErr w:type="spellEnd"/>
       <w:r>
         <w:rPr>
           <w:rFonts w:ascii="Courier" w:hAnsi="Courier"/>
@@ -5579,17 +4460,8 @@
           <w:szCs w:val="18"/>
         </w:rPr>
         <w:br/>
-      </w:r>
-      <w:proofErr w:type="spellStart"/>
-      <w:r>
-        <w:rPr>
-          <w:rFonts w:ascii="Courier" w:hAnsi="Courier"/>
-          <w:sz w:val="18"/>
-          <w:szCs w:val="18"/>
-        </w:rPr>
         <w:t>makeclean</w:t>
       </w:r>
-      <w:proofErr w:type="spellEnd"/>
       <w:r>
         <w:rPr>
           <w:rFonts w:ascii="Courier" w:hAnsi="Courier"/>
@@ -5622,17 +4494,8 @@
           <w:szCs w:val="18"/>
         </w:rPr>
         <w:br/>
-      </w:r>
-      <w:proofErr w:type="spellStart"/>
-      <w:r>
-        <w:rPr>
-          <w:rFonts w:ascii="Courier" w:hAnsi="Courier"/>
-          <w:sz w:val="18"/>
-          <w:szCs w:val="18"/>
-        </w:rPr>
         <w:t>makepackage</w:t>
       </w:r>
-      <w:proofErr w:type="spellEnd"/>
       <w:r>
         <w:rPr>
           <w:rFonts w:ascii="Courier" w:hAnsi="Courier"/>
@@ -5667,8 +4530,6 @@
           <w:szCs w:val="18"/>
         </w:rPr>
       </w:pPr>
-      <w:proofErr w:type="spellStart"/>
-      <w:proofErr w:type="gramStart"/>
       <w:r>
         <w:rPr>
           <w:rFonts w:ascii="Courier" w:hAnsi="Courier"/>
@@ -5677,8 +4538,6 @@
         </w:rPr>
         <w:t>makerpm</w:t>
       </w:r>
-      <w:proofErr w:type="spellEnd"/>
-      <w:proofErr w:type="gramEnd"/>
       <w:r>
         <w:rPr>
           <w:rFonts w:ascii="Courier" w:hAnsi="Courier"/>
@@ -5729,34 +4588,14 @@
           <w:szCs w:val="18"/>
         </w:rPr>
       </w:pPr>
-      <w:proofErr w:type="gramStart"/>
-      <w:r>
-        <w:rPr>
-          <w:rFonts w:ascii="Courier" w:hAnsi="Courier"/>
-          <w:sz w:val="18"/>
-          <w:szCs w:val="18"/>
-        </w:rPr>
-        <w:t>make</w:t>
-      </w:r>
-      <w:proofErr w:type="gramEnd"/>
-      <w:r>
-        <w:rPr>
-          <w:rFonts w:ascii="Courier" w:hAnsi="Courier"/>
-          <w:sz w:val="18"/>
-          <w:szCs w:val="18"/>
-        </w:rPr>
-        <w:t xml:space="preserve"> </w:t>
-      </w:r>
-      <w:proofErr w:type="spellStart"/>
-      <w:r>
-        <w:rPr>
-          <w:rFonts w:ascii="Courier" w:hAnsi="Courier"/>
-          <w:sz w:val="18"/>
-          <w:szCs w:val="18"/>
-        </w:rPr>
-        <w:t>upload_rpm</w:t>
-      </w:r>
-      <w:proofErr w:type="spellEnd"/>
+      <w:r>
+        <w:rPr>
+          <w:rFonts w:ascii="Courier" w:hAnsi="Courier"/>
+          <w:sz w:val="18"/>
+          <w:szCs w:val="18"/>
+        </w:rPr>
+        <w:t>makeupload_rpm</w:t>
+      </w:r>
       <w:r>
         <w:rPr>
           <w:rFonts w:ascii="Courier" w:hAnsi="Courier"/>
@@ -5772,16 +4611,7 @@
           <w:sz w:val="18"/>
           <w:szCs w:val="18"/>
         </w:rPr>
-        <w:t xml:space="preserve">into </w:t>
-      </w:r>
-      <w:proofErr w:type="spellStart"/>
-      <w:r>
-        <w:rPr>
-          <w:rFonts w:ascii="Courier" w:hAnsi="Courier"/>
-          <w:sz w:val="18"/>
-          <w:szCs w:val="18"/>
-        </w:rPr>
-        <w:t>Source</w:t>
+        <w:t>into Source</w:t>
       </w:r>
       <w:r>
         <w:rPr>
@@ -5797,16 +4627,7 @@
           <w:sz w:val="18"/>
           <w:szCs w:val="18"/>
         </w:rPr>
-        <w:t>orge</w:t>
-      </w:r>
-      <w:proofErr w:type="spellEnd"/>
-      <w:r>
-        <w:rPr>
-          <w:rFonts w:ascii="Courier" w:hAnsi="Courier"/>
-          <w:sz w:val="18"/>
-          <w:szCs w:val="18"/>
-        </w:rPr>
-        <w:t xml:space="preserve"> download area</w:t>
+        <w:t>orge download area</w:t>
       </w:r>
     </w:p>
     <w:p>
@@ -5829,15 +4650,7 @@
     </w:p>
     <w:p>
       <w:r>
-        <w:t xml:space="preserve">Extend the path to include the location of the </w:t>
-      </w:r>
-      <w:proofErr w:type="spellStart"/>
-      <w:r>
-        <w:t>QEGui</w:t>
-      </w:r>
-      <w:proofErr w:type="spellEnd"/>
-      <w:r>
-        <w:t xml:space="preserve"> application:</w:t>
+        <w:t>Extend the path to include the location of the QEGui application:</w:t>
       </w:r>
     </w:p>
     <w:p>
@@ -5855,23 +4668,13 @@
           <w:szCs w:val="18"/>
         </w:rPr>
       </w:pPr>
-      <w:proofErr w:type="gramStart"/>
-      <w:r>
-        <w:rPr>
-          <w:rFonts w:ascii="Courier" w:hAnsi="Courier"/>
-          <w:sz w:val="18"/>
-          <w:szCs w:val="18"/>
-        </w:rPr>
-        <w:t>export</w:t>
-      </w:r>
-      <w:proofErr w:type="gramEnd"/>
-      <w:r>
-        <w:rPr>
-          <w:rFonts w:ascii="Courier" w:hAnsi="Courier"/>
-          <w:sz w:val="18"/>
-          <w:szCs w:val="18"/>
-        </w:rPr>
-        <w:t xml:space="preserve"> PATH=$PATH:</w:t>
+      <w:r>
+        <w:rPr>
+          <w:rFonts w:ascii="Courier" w:hAnsi="Courier"/>
+          <w:sz w:val="18"/>
+          <w:szCs w:val="18"/>
+        </w:rPr>
+        <w:t>export PATH=$PATH:</w:t>
       </w:r>
       <w:r>
         <w:rPr>
@@ -5896,25 +4699,7 @@
           <w:sz w:val="18"/>
           <w:szCs w:val="18"/>
         </w:rPr>
-        <w:t>/</w:t>
-      </w:r>
-      <w:proofErr w:type="spellStart"/>
-      <w:r>
-        <w:rPr>
-          <w:rFonts w:ascii="Courier" w:hAnsi="Courier"/>
-          <w:sz w:val="18"/>
-          <w:szCs w:val="18"/>
-        </w:rPr>
-        <w:t>epicsqt</w:t>
-      </w:r>
-      <w:proofErr w:type="spellEnd"/>
-      <w:r>
-        <w:rPr>
-          <w:rFonts w:ascii="Courier" w:hAnsi="Courier"/>
-          <w:sz w:val="18"/>
-          <w:szCs w:val="18"/>
-        </w:rPr>
-        <w:t>/</w:t>
+        <w:t>/epicsqt/</w:t>
       </w:r>
       <w:r>
         <w:rPr>
@@ -5930,18 +4715,8 @@
           <w:sz w:val="18"/>
           <w:szCs w:val="18"/>
         </w:rPr>
-        <w:t>applications/</w:t>
-      </w:r>
-      <w:proofErr w:type="spellStart"/>
-      <w:r>
-        <w:rPr>
-          <w:rFonts w:ascii="Courier" w:hAnsi="Courier"/>
-          <w:sz w:val="18"/>
-          <w:szCs w:val="18"/>
-        </w:rPr>
-        <w:t>QEGuiApp</w:t>
-      </w:r>
-      <w:proofErr w:type="spellEnd"/>
+        <w:t>applications/QEGuiApp</w:t>
+      </w:r>
     </w:p>
     <w:p>
       <w:r>
@@ -5963,23 +4738,13 @@
           <w:szCs w:val="18"/>
         </w:rPr>
       </w:pPr>
-      <w:proofErr w:type="gramStart"/>
-      <w:r>
-        <w:rPr>
-          <w:rFonts w:ascii="Courier" w:hAnsi="Courier"/>
-          <w:sz w:val="18"/>
-          <w:szCs w:val="18"/>
-        </w:rPr>
-        <w:t>export</w:t>
-      </w:r>
-      <w:proofErr w:type="gramEnd"/>
-      <w:r>
-        <w:rPr>
-          <w:rFonts w:ascii="Courier" w:hAnsi="Courier"/>
-          <w:sz w:val="18"/>
-          <w:szCs w:val="18"/>
-        </w:rPr>
-        <w:t xml:space="preserve"> LD_LIBRARY_PATH=$LD_LIBRARY_PATH:</w:t>
+      <w:r>
+        <w:rPr>
+          <w:rFonts w:ascii="Courier" w:hAnsi="Courier"/>
+          <w:sz w:val="18"/>
+          <w:szCs w:val="18"/>
+        </w:rPr>
+        <w:t>export LD_LIBRARY_PATH=$LD_LIBRARY_PATH:</w:t>
       </w:r>
       <w:r>
         <w:rPr>
@@ -6043,23 +4808,13 @@
           <w:szCs w:val="18"/>
         </w:rPr>
       </w:pPr>
-      <w:proofErr w:type="gramStart"/>
-      <w:r>
-        <w:rPr>
-          <w:rFonts w:ascii="Courier" w:hAnsi="Courier"/>
-          <w:sz w:val="18"/>
-          <w:szCs w:val="18"/>
-        </w:rPr>
-        <w:t>export</w:t>
-      </w:r>
-      <w:proofErr w:type="gramEnd"/>
-      <w:r>
-        <w:rPr>
-          <w:rFonts w:ascii="Courier" w:hAnsi="Courier"/>
-          <w:sz w:val="18"/>
-          <w:szCs w:val="18"/>
-        </w:rPr>
-        <w:t xml:space="preserve"> QT_PLUGIN_PATH</w:t>
+      <w:r>
+        <w:rPr>
+          <w:rFonts w:ascii="Courier" w:hAnsi="Courier"/>
+          <w:sz w:val="18"/>
+          <w:szCs w:val="18"/>
+        </w:rPr>
+        <w:t>export QT_PLUGIN_PATH</w:t>
       </w:r>
       <w:r>
         <w:rPr>
@@ -6084,18 +4839,8 @@
           <w:sz w:val="18"/>
           <w:szCs w:val="18"/>
         </w:rPr>
-        <w:t>/</w:t>
-      </w:r>
-      <w:proofErr w:type="spellStart"/>
-      <w:r>
-        <w:rPr>
-          <w:rFonts w:ascii="Courier" w:hAnsi="Courier"/>
-          <w:sz w:val="18"/>
-          <w:szCs w:val="18"/>
-        </w:rPr>
-        <w:t>epicsqt</w:t>
-      </w:r>
-      <w:proofErr w:type="spellEnd"/>
+        <w:t>/epicsqt</w:t>
+      </w:r>
       <w:r>
         <w:rPr>
           <w:rFonts w:ascii="Courier" w:hAnsi="Courier"/>
@@ -6139,15 +4884,10 @@
       <w:bookmarkStart w:id="27" w:name="_Ref341872931"/>
       <w:bookmarkStart w:id="28" w:name="_Toc404713072"/>
       <w:r>
-        <w:t xml:space="preserve">Deploying the QE Framework – using framework </w:t>
-      </w:r>
-      <w:proofErr w:type="spellStart"/>
-      <w:r>
-        <w:t>makefile</w:t>
+        <w:t>Deploying the QE Framework – using framework makefile</w:t>
       </w:r>
       <w:bookmarkEnd w:id="27"/>
       <w:bookmarkEnd w:id="28"/>
-      <w:proofErr w:type="spellEnd"/>
     </w:p>
     <w:p>
       <w:pPr>
@@ -6158,42 +4898,10 @@
         </w:rPr>
       </w:pPr>
       <w:r>
-        <w:t xml:space="preserve">A single project </w:t>
-      </w:r>
-      <w:proofErr w:type="spellStart"/>
-      <w:r>
-        <w:t>makefile</w:t>
-      </w:r>
-      <w:proofErr w:type="spellEnd"/>
-      <w:r>
-        <w:t xml:space="preserve"> is available to download the entire project source from the </w:t>
-      </w:r>
-      <w:proofErr w:type="spellStart"/>
-      <w:r>
-        <w:t>svn</w:t>
-      </w:r>
-      <w:proofErr w:type="spellEnd"/>
-      <w:r>
-        <w:t xml:space="preserve"> repository, build the framework, and package the framework. The </w:t>
-      </w:r>
-      <w:proofErr w:type="spellStart"/>
-      <w:r>
-        <w:t>makefile</w:t>
-      </w:r>
-      <w:proofErr w:type="spellEnd"/>
-      <w:r>
-        <w:t xml:space="preserve"> can be down</w:t>
-      </w:r>
-      <w:r>
-        <w:t xml:space="preserve">loaded from the </w:t>
-      </w:r>
-      <w:proofErr w:type="spellStart"/>
-      <w:r>
-        <w:t>svn</w:t>
-      </w:r>
-      <w:proofErr w:type="spellEnd"/>
-      <w:r>
-        <w:t xml:space="preserve"> repository - </w:t>
+        <w:t>A single project makefile is available to download the entire project source from the svn repository, build the framework, and package the framework. The makefile can be down</w:t>
+      </w:r>
+      <w:r>
+        <w:t xml:space="preserve">loaded from the svn repository - </w:t>
       </w:r>
       <w:r>
         <w:t>refer to ‘</w:t>
@@ -6208,13 +4916,8 @@
         <w:fldChar w:fldCharType="separate"/>
       </w:r>
       <w:r>
-        <w:t xml:space="preserve">Getting the build script using </w:t>
-      </w:r>
-      <w:proofErr w:type="spellStart"/>
-      <w:r>
-        <w:t>svn</w:t>
-      </w:r>
-      <w:proofErr w:type="spellEnd"/>
+        <w:t>Getting the build script using svn</w:t>
+      </w:r>
       <w:r>
         <w:fldChar w:fldCharType="end"/>
       </w:r>
@@ -6252,45 +4955,12 @@
         <w:t xml:space="preserve"> -</w:t>
       </w:r>
       <w:r>
-        <w:t xml:space="preserve"> and is also itself part of the </w:t>
-      </w:r>
-      <w:proofErr w:type="spellStart"/>
-      <w:r>
-        <w:t>epicsqt</w:t>
-      </w:r>
-      <w:proofErr w:type="spellEnd"/>
-      <w:r>
-        <w:t xml:space="preserve"> project </w:t>
-      </w:r>
-      <w:proofErr w:type="spellStart"/>
-      <w:r>
-        <w:t>sourceand</w:t>
-      </w:r>
-      <w:proofErr w:type="spellEnd"/>
-      <w:r>
-        <w:t xml:space="preserve"> can be found in the ‘resources’ directory.</w:t>
-      </w:r>
-    </w:p>
-    <w:p>
-      <w:r>
-        <w:lastRenderedPageBreak/>
-        <w:t xml:space="preserve">The following command uses the framework </w:t>
-      </w:r>
-      <w:proofErr w:type="spellStart"/>
-      <w:r>
-        <w:t>makefile</w:t>
-      </w:r>
-      <w:proofErr w:type="spellEnd"/>
-      <w:r>
-        <w:t xml:space="preserve"> to place all required applications and libraries (including CA libraries) into a single ‘package’ directory, and to set up environment variables to allow the QE Framework library to be located by applications and by </w:t>
-      </w:r>
-      <w:proofErr w:type="spellStart"/>
-      <w:r>
-        <w:t>Qt’s</w:t>
-      </w:r>
-      <w:proofErr w:type="spellEnd"/>
-      <w:r>
-        <w:t xml:space="preserve"> Plugin system:</w:t>
+        <w:t xml:space="preserve"> and is also itself part of the epicsqt project sourceand can be found in the ‘resources’ directory.</w:t>
+      </w:r>
+    </w:p>
+    <w:p>
+      <w:r>
+        <w:t>The following command uses the framework makefile to place all required applications and libraries (including CA libraries) into a single ‘package’ directory, and to set up environment variables to allow the QE Framework library to be located by applications and by Qt’s Plugin system:</w:t>
       </w:r>
     </w:p>
     <w:p>
@@ -6308,18 +4978,15 @@
           <w:szCs w:val="18"/>
         </w:rPr>
       </w:pPr>
-      <w:proofErr w:type="spellStart"/>
-      <w:proofErr w:type="gramStart"/>
-      <w:r>
-        <w:rPr>
-          <w:rFonts w:ascii="Courier" w:hAnsi="Courier"/>
-          <w:sz w:val="18"/>
-          <w:szCs w:val="18"/>
-        </w:rPr>
+      <w:r>
+        <w:rPr>
+          <w:rFonts w:ascii="Courier" w:hAnsi="Courier"/>
+          <w:sz w:val="18"/>
+          <w:szCs w:val="18"/>
+        </w:rPr>
+        <w:lastRenderedPageBreak/>
         <w:t>makepackage</w:t>
       </w:r>
-      <w:proofErr w:type="spellEnd"/>
-      <w:proofErr w:type="gramEnd"/>
     </w:p>
     <w:p>
       <w:pPr>
@@ -6368,16 +5035,11 @@
         <w:t>&lt;user&gt;</w:t>
       </w:r>
       <w:r>
+        <w:t>/epicsqt</w:t>
+      </w:r>
+      <w:r>
         <w:t>/</w:t>
       </w:r>
-      <w:proofErr w:type="spellStart"/>
-      <w:r>
-        <w:t>epicsqt</w:t>
-      </w:r>
-      <w:proofErr w:type="spellEnd"/>
-      <w:r>
-        <w:t>/</w:t>
-      </w:r>
       <w:r>
         <w:t>trunk/</w:t>
       </w:r>
@@ -6387,11 +5049,9 @@
       <w:r>
         <w:t>–</w:t>
       </w:r>
-      <w:proofErr w:type="spellStart"/>
       <w:r>
         <w:t>lQEPlugin</w:t>
       </w:r>
-      <w:proofErr w:type="spellEnd"/>
     </w:p>
     <w:p>
       <w:pPr>
@@ -6456,72 +5116,16 @@
         </w:numPr>
       </w:pPr>
       <w:r>
-        <w:t>Loading Qt .</w:t>
-      </w:r>
-      <w:proofErr w:type="spellStart"/>
-      <w:r>
-        <w:t>ui</w:t>
-      </w:r>
-      <w:proofErr w:type="spellEnd"/>
-      <w:r>
-        <w:t xml:space="preserve"> files by any application, including the </w:t>
-      </w:r>
-      <w:proofErr w:type="spellStart"/>
-      <w:r>
-        <w:t>QEGui</w:t>
-      </w:r>
-      <w:proofErr w:type="spellEnd"/>
-      <w:r>
-        <w:t xml:space="preserve"> application which is part of the QE Framework package. Any application that dynamically loads .</w:t>
-      </w:r>
-      <w:proofErr w:type="spellStart"/>
-      <w:r>
-        <w:t>ui</w:t>
-      </w:r>
-      <w:proofErr w:type="spellEnd"/>
-      <w:r>
-        <w:t xml:space="preserve"> files (using </w:t>
-      </w:r>
-      <w:proofErr w:type="spellStart"/>
-      <w:r>
-        <w:t>QUiLoader</w:t>
-      </w:r>
-      <w:proofErr w:type="spellEnd"/>
-      <w:r>
-        <w:t>) is relying on the Qt libraries to load the appropriate plugin libraries to support the .</w:t>
-      </w:r>
-      <w:proofErr w:type="spellStart"/>
-      <w:r>
-        <w:t>ui</w:t>
-      </w:r>
-      <w:proofErr w:type="spellEnd"/>
-      <w:r>
-        <w:t xml:space="preserve"> file. This will include the QE Framework library when QE widgets are included in the .</w:t>
-      </w:r>
-      <w:proofErr w:type="spellStart"/>
-      <w:r>
-        <w:t>ui</w:t>
-      </w:r>
-      <w:proofErr w:type="spellEnd"/>
-      <w:r>
-        <w:t xml:space="preserve"> file.</w:t>
-      </w:r>
-    </w:p>
-    <w:p>
-      <w:r>
-        <w:t xml:space="preserve">The deployment instructions in this document will ensure the QE Framework can be located as a Qt Plugin by any application including Qt Creator and Designer. There are other ways of setting up a plugin to be located by the appropriate applications. Refer to </w:t>
-      </w:r>
-      <w:proofErr w:type="spellStart"/>
-      <w:r>
-        <w:t>Qt’s</w:t>
-      </w:r>
-      <w:proofErr w:type="spellEnd"/>
-      <w:r>
-        <w:t xml:space="preserve"> Plugin documentation for details.</w:t>
+        <w:t>Loading Qt .ui files by any application, including the QEGui application which is part of the QE Framework package. Any application that dynamically loads .ui files (using QUiLoader) is relying on the Qt libraries to load the appropriate plugin libraries to support the .ui file. This will include the QE Framework library when QE widgets are included in the .ui file.</w:t>
+      </w:r>
+    </w:p>
+    <w:p>
+      <w:r>
+        <w:t>The deployment instructions in this document will ensure the QE Framework can be located as a Qt Plugin by any application including Qt Creator and Designer. There are other ways of setting up a plugin to be located by the appropriate applications. Refer to Qt’s Plugin documentation for details.</w:t>
       </w:r>
     </w:p>
     <w:sectPr>
-      <w:headerReference w:type="default" r:id="rId17"/>
+      <w:headerReference w:type="default" r:id="rId16"/>
       <w:pgSz w:w="11906" w:h="16838"/>
       <w:pgMar w:top="1440" w:right="1440" w:bottom="1440" w:left="1440" w:header="708" w:footer="708" w:gutter="0"/>
       <w:cols w:space="708"/>
@@ -6532,8 +5136,8 @@
 </file>
 
 <file path=word/endnotes.xml><?xml version="1.0" encoding="utf-8"?>
-<w:endnotes xmlns:wpc="http://schemas.microsoft.com/office/word/2010/wordprocessingCanvas" xmlns:mc="http://schemas.openxmlformats.org/markup-compatibility/2006" xmlns:o="urn:schemas-microsoft-com:office:office" xmlns:r="http://schemas.openxmlformats.org/officeDocument/2006/relationships" xmlns:m="http://schemas.openxmlformats.org/officeDocument/2006/math" xmlns:v="urn:schemas-microsoft-com:vml" xmlns:wp14="http://schemas.microsoft.com/office/word/2010/wordprocessingDrawing" xmlns:wp="http://schemas.openxmlformats.org/drawingml/2006/wordprocessingDrawing" xmlns:w10="urn:schemas-microsoft-com:office:word" xmlns:w="http://schemas.openxmlformats.org/wordprocessingml/2006/main" xmlns:w14="http://schemas.microsoft.com/office/word/2010/wordml" xmlns:wpg="http://schemas.microsoft.com/office/word/2010/wordprocessingGroup" xmlns:wpi="http://schemas.microsoft.com/office/word/2010/wordprocessingInk" xmlns:wne="http://schemas.microsoft.com/office/word/2006/wordml" xmlns:wps="http://schemas.microsoft.com/office/word/2010/wordprocessingShape" mc:Ignorable="w14 wp14">
-  <w:endnote w:type="separator" w:id="-1">
+<w:endnotes xmlns:ve="http://schemas.openxmlformats.org/markup-compatibility/2006" xmlns:o="urn:schemas-microsoft-com:office:office" xmlns:r="http://schemas.openxmlformats.org/officeDocument/2006/relationships" xmlns:m="http://schemas.openxmlformats.org/officeDocument/2006/math" xmlns:v="urn:schemas-microsoft-com:vml" xmlns:wp="http://schemas.openxmlformats.org/drawingml/2006/wordprocessingDrawing" xmlns:w10="urn:schemas-microsoft-com:office:word" xmlns:w="http://schemas.openxmlformats.org/wordprocessingml/2006/main" xmlns:wne="http://schemas.microsoft.com/office/word/2006/wordml">
+  <w:endnote w:type="separator" w:id="0">
     <w:p>
       <w:pPr>
         <w:spacing w:after="0" w:line="240" w:lineRule="auto"/>
@@ -6543,7 +5147,7 @@
       </w:r>
     </w:p>
   </w:endnote>
-  <w:endnote w:type="continuationSeparator" w:id="0">
+  <w:endnote w:type="continuationSeparator" w:id="1">
     <w:p>
       <w:pPr>
         <w:spacing w:after="0" w:line="240" w:lineRule="auto"/>
@@ -6557,7 +5161,7 @@
 </file>
 
 <file path=word/footer1.xml><?xml version="1.0" encoding="utf-8"?>
-<w:ftr xmlns:wpc="http://schemas.microsoft.com/office/word/2010/wordprocessingCanvas" xmlns:mc="http://schemas.openxmlformats.org/markup-compatibility/2006" xmlns:o="urn:schemas-microsoft-com:office:office" xmlns:r="http://schemas.openxmlformats.org/officeDocument/2006/relationships" xmlns:m="http://schemas.openxmlformats.org/officeDocument/2006/math" xmlns:v="urn:schemas-microsoft-com:vml" xmlns:wp14="http://schemas.microsoft.com/office/word/2010/wordprocessingDrawing" xmlns:wp="http://schemas.openxmlformats.org/drawingml/2006/wordprocessingDrawing" xmlns:w10="urn:schemas-microsoft-com:office:word" xmlns:w="http://schemas.openxmlformats.org/wordprocessingml/2006/main" xmlns:w14="http://schemas.microsoft.com/office/word/2010/wordml" xmlns:wpg="http://schemas.microsoft.com/office/word/2010/wordprocessingGroup" xmlns:wpi="http://schemas.microsoft.com/office/word/2010/wordprocessingInk" xmlns:wne="http://schemas.microsoft.com/office/word/2006/wordml" xmlns:wps="http://schemas.microsoft.com/office/word/2010/wordprocessingShape" mc:Ignorable="w14 wp14">
+<w:ftr xmlns:ve="http://schemas.openxmlformats.org/markup-compatibility/2006" xmlns:o="urn:schemas-microsoft-com:office:office" xmlns:r="http://schemas.openxmlformats.org/officeDocument/2006/relationships" xmlns:m="http://schemas.openxmlformats.org/officeDocument/2006/math" xmlns:v="urn:schemas-microsoft-com:vml" xmlns:wp="http://schemas.openxmlformats.org/drawingml/2006/wordprocessingDrawing" xmlns:w10="urn:schemas-microsoft-com:office:word" xmlns:w="http://schemas.openxmlformats.org/wordprocessingml/2006/main" xmlns:wne="http://schemas.microsoft.com/office/word/2006/wordml">
   <w:p>
     <w:pPr>
       <w:pStyle w:val="Footer"/>
@@ -6575,7 +5179,7 @@
         <w:bottom w:w="28" w:type="dxa"/>
         <w:right w:w="0" w:type="dxa"/>
       </w:tblCellMar>
-      <w:tblLook w:val="00A0" w:firstRow="1" w:lastRow="0" w:firstColumn="1" w:lastColumn="0" w:noHBand="0" w:noVBand="0"/>
+      <w:tblLook w:val="00A0"/>
     </w:tblPr>
     <w:tblGrid>
       <w:gridCol w:w="1178"/>
@@ -6722,7 +5326,7 @@
               <w:color w:val="747476"/>
               <w:sz w:val="18"/>
             </w:rPr>
-            <w:t>9</w:t>
+            <w:t>1</w:t>
           </w:r>
           <w:r>
             <w:rPr>
@@ -6792,8 +5396,8 @@
 </file>
 
 <file path=word/footnotes.xml><?xml version="1.0" encoding="utf-8"?>
-<w:footnotes xmlns:wpc="http://schemas.microsoft.com/office/word/2010/wordprocessingCanvas" xmlns:mc="http://schemas.openxmlformats.org/markup-compatibility/2006" xmlns:o="urn:schemas-microsoft-com:office:office" xmlns:r="http://schemas.openxmlformats.org/officeDocument/2006/relationships" xmlns:m="http://schemas.openxmlformats.org/officeDocument/2006/math" xmlns:v="urn:schemas-microsoft-com:vml" xmlns:wp14="http://schemas.microsoft.com/office/word/2010/wordprocessingDrawing" xmlns:wp="http://schemas.openxmlformats.org/drawingml/2006/wordprocessingDrawing" xmlns:w10="urn:schemas-microsoft-com:office:word" xmlns:w="http://schemas.openxmlformats.org/wordprocessingml/2006/main" xmlns:w14="http://schemas.microsoft.com/office/word/2010/wordml" xmlns:wpg="http://schemas.microsoft.com/office/word/2010/wordprocessingGroup" xmlns:wpi="http://schemas.microsoft.com/office/word/2010/wordprocessingInk" xmlns:wne="http://schemas.microsoft.com/office/word/2006/wordml" xmlns:wps="http://schemas.microsoft.com/office/word/2010/wordprocessingShape" mc:Ignorable="w14 wp14">
-  <w:footnote w:type="separator" w:id="-1">
+<w:footnotes xmlns:ve="http://schemas.openxmlformats.org/markup-compatibility/2006" xmlns:o="urn:schemas-microsoft-com:office:office" xmlns:r="http://schemas.openxmlformats.org/officeDocument/2006/relationships" xmlns:m="http://schemas.openxmlformats.org/officeDocument/2006/math" xmlns:v="urn:schemas-microsoft-com:vml" xmlns:wp="http://schemas.openxmlformats.org/drawingml/2006/wordprocessingDrawing" xmlns:w10="urn:schemas-microsoft-com:office:word" xmlns:w="http://schemas.openxmlformats.org/wordprocessingml/2006/main" xmlns:wne="http://schemas.microsoft.com/office/word/2006/wordml">
+  <w:footnote w:type="separator" w:id="0">
     <w:p>
       <w:pPr>
         <w:spacing w:after="0" w:line="240" w:lineRule="auto"/>
@@ -6803,7 +5407,7 @@
       </w:r>
     </w:p>
   </w:footnote>
-  <w:footnote w:type="continuationSeparator" w:id="0">
+  <w:footnote w:type="continuationSeparator" w:id="1">
     <w:p>
       <w:pPr>
         <w:spacing w:after="0" w:line="240" w:lineRule="auto"/>
@@ -6817,11 +5421,11 @@
 </file>
 
 <file path=word/header1.xml><?xml version="1.0" encoding="utf-8"?>
-<w:hdr xmlns:wpc="http://schemas.microsoft.com/office/word/2010/wordprocessingCanvas" xmlns:mc="http://schemas.openxmlformats.org/markup-compatibility/2006" xmlns:o="urn:schemas-microsoft-com:office:office" xmlns:r="http://schemas.openxmlformats.org/officeDocument/2006/relationships" xmlns:m="http://schemas.openxmlformats.org/officeDocument/2006/math" xmlns:v="urn:schemas-microsoft-com:vml" xmlns:wp14="http://schemas.microsoft.com/office/word/2010/wordprocessingDrawing" xmlns:wp="http://schemas.openxmlformats.org/drawingml/2006/wordprocessingDrawing" xmlns:w10="urn:schemas-microsoft-com:office:word" xmlns:w="http://schemas.openxmlformats.org/wordprocessingml/2006/main" xmlns:w14="http://schemas.microsoft.com/office/word/2010/wordml" xmlns:wpg="http://schemas.microsoft.com/office/word/2010/wordprocessingGroup" xmlns:wpi="http://schemas.microsoft.com/office/word/2010/wordprocessingInk" xmlns:wne="http://schemas.microsoft.com/office/word/2006/wordml" xmlns:wps="http://schemas.microsoft.com/office/word/2010/wordprocessingShape" mc:Ignorable="w14 wp14">
+<w:hdr xmlns:ve="http://schemas.openxmlformats.org/markup-compatibility/2006" xmlns:o="urn:schemas-microsoft-com:office:office" xmlns:r="http://schemas.openxmlformats.org/officeDocument/2006/relationships" xmlns:m="http://schemas.openxmlformats.org/officeDocument/2006/math" xmlns:v="urn:schemas-microsoft-com:vml" xmlns:wp="http://schemas.openxmlformats.org/drawingml/2006/wordprocessingDrawing" xmlns:w10="urn:schemas-microsoft-com:office:word" xmlns:w="http://schemas.openxmlformats.org/wordprocessingml/2006/main" xmlns:wne="http://schemas.microsoft.com/office/word/2006/wordml">
   <w:tbl>
     <w:tblPr>
       <w:tblW w:w="4962" w:type="pct"/>
-      <w:tblLook w:val="00A0" w:firstRow="1" w:lastRow="0" w:firstColumn="1" w:lastColumn="0" w:noHBand="0" w:noVBand="0"/>
+      <w:tblLook w:val="00A0"/>
     </w:tblPr>
     <w:tblGrid>
       <w:gridCol w:w="5776"/>
@@ -6983,7 +5587,7 @@
 </file>
 
 <file path=word/numbering.xml><?xml version="1.0" encoding="utf-8"?>
-<w:numbering xmlns:wpc="http://schemas.microsoft.com/office/word/2010/wordprocessingCanvas" xmlns:mc="http://schemas.openxmlformats.org/markup-compatibility/2006" xmlns:o="urn:schemas-microsoft-com:office:office" xmlns:r="http://schemas.openxmlformats.org/officeDocument/2006/relationships" xmlns:m="http://schemas.openxmlformats.org/officeDocument/2006/math" xmlns:v="urn:schemas-microsoft-com:vml" xmlns:wp14="http://schemas.microsoft.com/office/word/2010/wordprocessingDrawing" xmlns:wp="http://schemas.openxmlformats.org/drawingml/2006/wordprocessingDrawing" xmlns:w10="urn:schemas-microsoft-com:office:word" xmlns:w="http://schemas.openxmlformats.org/wordprocessingml/2006/main" xmlns:w14="http://schemas.microsoft.com/office/word/2010/wordml" xmlns:wpg="http://schemas.microsoft.com/office/word/2010/wordprocessingGroup" xmlns:wpi="http://schemas.microsoft.com/office/word/2010/wordprocessingInk" xmlns:wne="http://schemas.microsoft.com/office/word/2006/wordml" xmlns:wps="http://schemas.microsoft.com/office/word/2010/wordprocessingShape" mc:Ignorable="w14 wp14">
+<w:numbering xmlns:ve="http://schemas.openxmlformats.org/markup-compatibility/2006" xmlns:o="urn:schemas-microsoft-com:office:office" xmlns:r="http://schemas.openxmlformats.org/officeDocument/2006/relationships" xmlns:m="http://schemas.openxmlformats.org/officeDocument/2006/math" xmlns:v="urn:schemas-microsoft-com:vml" xmlns:wp="http://schemas.openxmlformats.org/drawingml/2006/wordprocessingDrawing" xmlns:w10="urn:schemas-microsoft-com:office:word" xmlns:w="http://schemas.openxmlformats.org/wordprocessingml/2006/main" xmlns:wne="http://schemas.microsoft.com/office/word/2006/wordml">
   <w:abstractNum w:abstractNumId="0">
     <w:nsid w:val="002543ED"/>
     <w:multiLevelType w:val="hybridMultilevel"/>
@@ -9138,7 +7742,7 @@
 </file>
 
 <file path=word/styles.xml><?xml version="1.0" encoding="utf-8"?>
-<w:styles xmlns:mc="http://schemas.openxmlformats.org/markup-compatibility/2006" xmlns:r="http://schemas.openxmlformats.org/officeDocument/2006/relationships" xmlns:w="http://schemas.openxmlformats.org/wordprocessingml/2006/main" xmlns:w14="http://schemas.microsoft.com/office/word/2010/wordml" mc:Ignorable="w14">
+<w:styles xmlns:r="http://schemas.openxmlformats.org/officeDocument/2006/relationships" xmlns:w="http://schemas.openxmlformats.org/wordprocessingml/2006/main">
   <w:docDefaults>
     <w:rPrDefault>
       <w:rPr>
@@ -9379,6 +7983,7 @@
     <w:uiPriority w:val="99"/>
     <w:semiHidden/>
     <w:unhideWhenUsed/>
+    <w:qFormat/>
     <w:tblPr>
       <w:tblInd w:w="0" w:type="dxa"/>
       <w:tblCellMar>
@@ -9620,6 +8225,7 @@
       <w:spacing w:after="0" w:line="240" w:lineRule="auto"/>
     </w:pPr>
     <w:tblPr>
+      <w:tblInd w:w="0" w:type="dxa"/>
       <w:tblBorders>
         <w:top w:val="single" w:sz="4" w:space="0" w:color="000000" w:themeColor="text1"/>
         <w:left w:val="single" w:sz="4" w:space="0" w:color="000000" w:themeColor="text1"/>
@@ -9628,6 +8234,12 @@
         <w:insideH w:val="single" w:sz="4" w:space="0" w:color="000000" w:themeColor="text1"/>
         <w:insideV w:val="single" w:sz="4" w:space="0" w:color="000000" w:themeColor="text1"/>
       </w:tblBorders>
+      <w:tblCellMar>
+        <w:top w:w="0" w:type="dxa"/>
+        <w:left w:w="108" w:type="dxa"/>
+        <w:bottom w:w="0" w:type="dxa"/>
+        <w:right w:w="108" w:type="dxa"/>
+      </w:tblCellMar>
     </w:tblPr>
   </w:style>
 </w:styles>

</xml_diff>

<commit_message>
Restore QEWiget markup visibility saved confirguration correctly Change 34005 by rhydera Add install target variable QE_TARGET_DIR. Remove debug-and-release configuration. Add optional caQtDM library location variable QE_CAQTDM_LIB. Make all project files more consistant. Fix Qt5 QtPrintSupport build error. Change 34029 by rhydera
</commit_message>
<xml_diff>
--- a/documentation/source/QE_GettingStarted.docx
+++ b/documentation/source/QE_GettingStarted.docx
@@ -86,7 +86,13 @@
         <w:jc w:val="center"/>
       </w:pPr>
       <w:r>
-        <w:t>19 January 2015</w:t>
+        <w:t>1</w:t>
+      </w:r>
+      <w:r>
+        <w:t>4 April</w:t>
+      </w:r>
+      <w:r>
+        <w:t xml:space="preserve"> 2015</w:t>
       </w:r>
       <w:bookmarkStart w:id="0" w:name="_GoBack"/>
       <w:bookmarkEnd w:id="0"/>
@@ -188,12 +194,48 @@
         <w:rPr>
           <w:rFonts w:ascii="Calibri" w:eastAsia="Times New Roman" w:hAnsi="Calibri" w:cs="Courier New"/>
         </w:rPr>
-        <w:t>Permission is granted to copy, distribute and/or modify this document under the terms of the GNU Free Documentation License, Version 1.3 or any laterversion published by the Free Software Foundation;with no InvariantSections, no Front-Cover Texts, and no Back-Cover Texts.</w:t>
+        <w:t>Permission is granted to copy, distribute and/or modify this document under the terms of the GNU Free Documentation License, Version 1.3 or any later</w:t>
       </w:r>
       <w:r>
         <w:rPr>
           <w:rFonts w:ascii="Calibri" w:eastAsia="Times New Roman" w:hAnsi="Calibri" w:cs="Courier New"/>
         </w:rPr>
+        <w:t xml:space="preserve"> </w:t>
+      </w:r>
+      <w:r>
+        <w:rPr>
+          <w:rFonts w:ascii="Calibri" w:eastAsia="Times New Roman" w:hAnsi="Calibri" w:cs="Courier New"/>
+        </w:rPr>
+        <w:t>version published by the Free Software Foundation;</w:t>
+      </w:r>
+      <w:r>
+        <w:rPr>
+          <w:rFonts w:ascii="Calibri" w:eastAsia="Times New Roman" w:hAnsi="Calibri" w:cs="Courier New"/>
+        </w:rPr>
+        <w:t xml:space="preserve"> </w:t>
+      </w:r>
+      <w:r>
+        <w:rPr>
+          <w:rFonts w:ascii="Calibri" w:eastAsia="Times New Roman" w:hAnsi="Calibri" w:cs="Courier New"/>
+        </w:rPr>
+        <w:t>with no Invariant</w:t>
+      </w:r>
+      <w:r>
+        <w:rPr>
+          <w:rFonts w:ascii="Calibri" w:eastAsia="Times New Roman" w:hAnsi="Calibri" w:cs="Courier New"/>
+        </w:rPr>
+        <w:t xml:space="preserve"> </w:t>
+      </w:r>
+      <w:r>
+        <w:rPr>
+          <w:rFonts w:ascii="Calibri" w:eastAsia="Times New Roman" w:hAnsi="Calibri" w:cs="Courier New"/>
+        </w:rPr>
+        <w:t>Sections, no Front-Cover Texts, and no Back-Cover Texts.</w:t>
+      </w:r>
+      <w:r>
+        <w:rPr>
+          <w:rFonts w:ascii="Calibri" w:eastAsia="Times New Roman" w:hAnsi="Calibri" w:cs="Courier New"/>
+        </w:rPr>
         <w:br/>
       </w:r>
       <w:r>
@@ -220,11 +262,37 @@
         </w:rPr>
         <w:t xml:space="preserve">– </w:t>
       </w:r>
+      <w:proofErr w:type="spellStart"/>
       <w:r>
         <w:rPr>
           <w:rFonts w:ascii="Calibri" w:eastAsia="Times New Roman" w:hAnsi="Calibri" w:cs="Courier New"/>
         </w:rPr>
-        <w:t>QEGuiandUser Interface Design</w:t>
+        <w:t>QEGui</w:t>
+      </w:r>
+      <w:proofErr w:type="spellEnd"/>
+      <w:r>
+        <w:rPr>
+          <w:rFonts w:ascii="Calibri" w:eastAsia="Times New Roman" w:hAnsi="Calibri" w:cs="Courier New"/>
+        </w:rPr>
+        <w:t xml:space="preserve"> </w:t>
+      </w:r>
+      <w:r>
+        <w:rPr>
+          <w:rFonts w:ascii="Calibri" w:eastAsia="Times New Roman" w:hAnsi="Calibri" w:cs="Courier New"/>
+        </w:rPr>
+        <w:t>and</w:t>
+      </w:r>
+      <w:r>
+        <w:rPr>
+          <w:rFonts w:ascii="Calibri" w:eastAsia="Times New Roman" w:hAnsi="Calibri" w:cs="Courier New"/>
+        </w:rPr>
+        <w:t xml:space="preserve"> </w:t>
+      </w:r>
+      <w:r>
+        <w:rPr>
+          <w:rFonts w:ascii="Calibri" w:eastAsia="Times New Roman" w:hAnsi="Calibri" w:cs="Courier New"/>
+        </w:rPr>
+        <w:t>User Interface Design</w:t>
       </w:r>
       <w:r>
         <w:rPr>
@@ -294,7 +362,7 @@
           <w:r>
             <w:fldChar w:fldCharType="separate"/>
           </w:r>
-          <w:hyperlink w:anchor="_Toc404713054" w:history="1">
+          <w:hyperlink w:anchor="_Toc416786342" w:history="1">
             <w:r>
               <w:rPr>
                 <w:rStyle w:val="Hyperlink"/>
@@ -321,7 +389,7 @@
                 <w:noProof/>
                 <w:webHidden/>
               </w:rPr>
-              <w:instrText xml:space="preserve"> PAGEREF _Toc404713054 \h </w:instrText>
+              <w:instrText xml:space="preserve"> PAGEREF _Toc416786342 \h </w:instrText>
             </w:r>
             <w:r>
               <w:rPr>
@@ -362,7 +430,7 @@
               <w:noProof/>
             </w:rPr>
           </w:pPr>
-          <w:hyperlink w:anchor="_Toc404713055" w:history="1">
+          <w:hyperlink w:anchor="_Toc416786343" w:history="1">
             <w:r>
               <w:rPr>
                 <w:rStyle w:val="Hyperlink"/>
@@ -389,7 +457,7 @@
                 <w:noProof/>
                 <w:webHidden/>
               </w:rPr>
-              <w:instrText xml:space="preserve"> PAGEREF _Toc404713055 \h </w:instrText>
+              <w:instrText xml:space="preserve"> PAGEREF _Toc416786343 \h </w:instrText>
             </w:r>
             <w:r>
               <w:rPr>
@@ -430,7 +498,7 @@
               <w:noProof/>
             </w:rPr>
           </w:pPr>
-          <w:hyperlink w:anchor="_Toc404713056" w:history="1">
+          <w:hyperlink w:anchor="_Toc416786344" w:history="1">
             <w:r>
               <w:rPr>
                 <w:rStyle w:val="Hyperlink"/>
@@ -457,7 +525,7 @@
                 <w:noProof/>
                 <w:webHidden/>
               </w:rPr>
-              <w:instrText xml:space="preserve"> PAGEREF _Toc404713056 \h </w:instrText>
+              <w:instrText xml:space="preserve"> PAGEREF _Toc416786344 \h </w:instrText>
             </w:r>
             <w:r>
               <w:rPr>
@@ -498,7 +566,7 @@
               <w:noProof/>
             </w:rPr>
           </w:pPr>
-          <w:hyperlink w:anchor="_Toc404713057" w:history="1">
+          <w:hyperlink w:anchor="_Toc416786345" w:history="1">
             <w:r>
               <w:rPr>
                 <w:rStyle w:val="Hyperlink"/>
@@ -525,7 +593,7 @@
                 <w:noProof/>
                 <w:webHidden/>
               </w:rPr>
-              <w:instrText xml:space="preserve"> PAGEREF _Toc404713057 \h </w:instrText>
+              <w:instrText xml:space="preserve"> PAGEREF _Toc416786345 \h </w:instrText>
             </w:r>
             <w:r>
               <w:rPr>
@@ -566,7 +634,7 @@
               <w:noProof/>
             </w:rPr>
           </w:pPr>
-          <w:hyperlink w:anchor="_Toc404713058" w:history="1">
+          <w:hyperlink w:anchor="_Toc416786346" w:history="1">
             <w:r>
               <w:rPr>
                 <w:rStyle w:val="Hyperlink"/>
@@ -593,7 +661,7 @@
                 <w:noProof/>
                 <w:webHidden/>
               </w:rPr>
-              <w:instrText xml:space="preserve"> PAGEREF _Toc404713058 \h </w:instrText>
+              <w:instrText xml:space="preserve"> PAGEREF _Toc416786346 \h </w:instrText>
             </w:r>
             <w:r>
               <w:rPr>
@@ -634,7 +702,7 @@
               <w:noProof/>
             </w:rPr>
           </w:pPr>
-          <w:hyperlink w:anchor="_Toc404713059" w:history="1">
+          <w:hyperlink w:anchor="_Toc416786347" w:history="1">
             <w:r>
               <w:rPr>
                 <w:rStyle w:val="Hyperlink"/>
@@ -661,7 +729,7 @@
                 <w:noProof/>
                 <w:webHidden/>
               </w:rPr>
-              <w:instrText xml:space="preserve"> PAGEREF _Toc404713059 \h </w:instrText>
+              <w:instrText xml:space="preserve"> PAGEREF _Toc416786347 \h </w:instrText>
             </w:r>
             <w:r>
               <w:rPr>
@@ -702,7 +770,7 @@
               <w:noProof/>
             </w:rPr>
           </w:pPr>
-          <w:hyperlink w:anchor="_Toc404713060" w:history="1">
+          <w:hyperlink w:anchor="_Toc416786348" w:history="1">
             <w:r>
               <w:rPr>
                 <w:rStyle w:val="Hyperlink"/>
@@ -729,7 +797,7 @@
                 <w:noProof/>
                 <w:webHidden/>
               </w:rPr>
-              <w:instrText xml:space="preserve"> PAGEREF _Toc404713060 \h </w:instrText>
+              <w:instrText xml:space="preserve"> PAGEREF _Toc416786348 \h </w:instrText>
             </w:r>
             <w:r>
               <w:rPr>
@@ -770,7 +838,7 @@
               <w:noProof/>
             </w:rPr>
           </w:pPr>
-          <w:hyperlink w:anchor="_Toc404713061" w:history="1">
+          <w:hyperlink w:anchor="_Toc416786349" w:history="1">
             <w:r>
               <w:rPr>
                 <w:rStyle w:val="Hyperlink"/>
@@ -797,7 +865,7 @@
                 <w:noProof/>
                 <w:webHidden/>
               </w:rPr>
-              <w:instrText xml:space="preserve"> PAGEREF _Toc404713061 \h </w:instrText>
+              <w:instrText xml:space="preserve"> PAGEREF _Toc416786349 \h </w:instrText>
             </w:r>
             <w:r>
               <w:rPr>
@@ -838,7 +906,7 @@
               <w:noProof/>
             </w:rPr>
           </w:pPr>
-          <w:hyperlink w:anchor="_Toc404713062" w:history="1">
+          <w:hyperlink w:anchor="_Toc416786350" w:history="1">
             <w:r>
               <w:rPr>
                 <w:rStyle w:val="Hyperlink"/>
@@ -865,7 +933,7 @@
                 <w:noProof/>
                 <w:webHidden/>
               </w:rPr>
-              <w:instrText xml:space="preserve"> PAGEREF _Toc404713062 \h </w:instrText>
+              <w:instrText xml:space="preserve"> PAGEREF _Toc416786350 \h </w:instrText>
             </w:r>
             <w:r>
               <w:rPr>
@@ -885,7 +953,7 @@
                 <w:noProof/>
                 <w:webHidden/>
               </w:rPr>
-              <w:t>5</w:t>
+              <w:t>6</w:t>
             </w:r>
             <w:r>
               <w:rPr>
@@ -906,7 +974,7 @@
               <w:noProof/>
             </w:rPr>
           </w:pPr>
-          <w:hyperlink w:anchor="_Toc404713063" w:history="1">
+          <w:hyperlink w:anchor="_Toc416786351" w:history="1">
             <w:r>
               <w:rPr>
                 <w:rStyle w:val="Hyperlink"/>
@@ -933,7 +1001,7 @@
                 <w:noProof/>
                 <w:webHidden/>
               </w:rPr>
-              <w:instrText xml:space="preserve"> PAGEREF _Toc404713063 \h </w:instrText>
+              <w:instrText xml:space="preserve"> PAGEREF _Toc416786351 \h </w:instrText>
             </w:r>
             <w:r>
               <w:rPr>
@@ -953,7 +1021,7 @@
                 <w:noProof/>
                 <w:webHidden/>
               </w:rPr>
-              <w:t>5</w:t>
+              <w:t>6</w:t>
             </w:r>
             <w:r>
               <w:rPr>
@@ -974,7 +1042,7 @@
               <w:noProof/>
             </w:rPr>
           </w:pPr>
-          <w:hyperlink w:anchor="_Toc404713064" w:history="1">
+          <w:hyperlink w:anchor="_Toc416786352" w:history="1">
             <w:r>
               <w:rPr>
                 <w:rStyle w:val="Hyperlink"/>
@@ -1001,7 +1069,7 @@
                 <w:noProof/>
                 <w:webHidden/>
               </w:rPr>
-              <w:instrText xml:space="preserve"> PAGEREF _Toc404713064 \h </w:instrText>
+              <w:instrText xml:space="preserve"> PAGEREF _Toc416786352 \h </w:instrText>
             </w:r>
             <w:r>
               <w:rPr>
@@ -1042,7 +1110,7 @@
               <w:noProof/>
             </w:rPr>
           </w:pPr>
-          <w:hyperlink w:anchor="_Toc404713065" w:history="1">
+          <w:hyperlink w:anchor="_Toc416786353" w:history="1">
             <w:r>
               <w:rPr>
                 <w:rStyle w:val="Hyperlink"/>
@@ -1069,7 +1137,7 @@
                 <w:noProof/>
                 <w:webHidden/>
               </w:rPr>
-              <w:instrText xml:space="preserve"> PAGEREF _Toc404713065 \h </w:instrText>
+              <w:instrText xml:space="preserve"> PAGEREF _Toc416786353 \h </w:instrText>
             </w:r>
             <w:r>
               <w:rPr>
@@ -1089,7 +1157,7 @@
                 <w:noProof/>
                 <w:webHidden/>
               </w:rPr>
-              <w:t>7</w:t>
+              <w:t>8</w:t>
             </w:r>
             <w:r>
               <w:rPr>
@@ -1110,7 +1178,7 @@
               <w:noProof/>
             </w:rPr>
           </w:pPr>
-          <w:hyperlink w:anchor="_Toc404713066" w:history="1">
+          <w:hyperlink w:anchor="_Toc416786354" w:history="1">
             <w:r>
               <w:rPr>
                 <w:rStyle w:val="Hyperlink"/>
@@ -1137,7 +1205,7 @@
                 <w:noProof/>
                 <w:webHidden/>
               </w:rPr>
-              <w:instrText xml:space="preserve"> PAGEREF _Toc404713066 \h </w:instrText>
+              <w:instrText xml:space="preserve"> PAGEREF _Toc416786354 \h </w:instrText>
             </w:r>
             <w:r>
               <w:rPr>
@@ -1178,7 +1246,7 @@
               <w:noProof/>
             </w:rPr>
           </w:pPr>
-          <w:hyperlink w:anchor="_Toc404713067" w:history="1">
+          <w:hyperlink w:anchor="_Toc416786355" w:history="1">
             <w:r>
               <w:rPr>
                 <w:rStyle w:val="Hyperlink"/>
@@ -1205,7 +1273,7 @@
                 <w:noProof/>
                 <w:webHidden/>
               </w:rPr>
-              <w:instrText xml:space="preserve"> PAGEREF _Toc404713067 \h </w:instrText>
+              <w:instrText xml:space="preserve"> PAGEREF _Toc416786355 \h </w:instrText>
             </w:r>
             <w:r>
               <w:rPr>
@@ -1246,7 +1314,7 @@
               <w:noProof/>
             </w:rPr>
           </w:pPr>
-          <w:hyperlink w:anchor="_Toc404713068" w:history="1">
+          <w:hyperlink w:anchor="_Toc416786356" w:history="1">
             <w:r>
               <w:rPr>
                 <w:rStyle w:val="Hyperlink"/>
@@ -1273,7 +1341,7 @@
                 <w:noProof/>
                 <w:webHidden/>
               </w:rPr>
-              <w:instrText xml:space="preserve"> PAGEREF _Toc404713068 \h </w:instrText>
+              <w:instrText xml:space="preserve"> PAGEREF _Toc416786356 \h </w:instrText>
             </w:r>
             <w:r>
               <w:rPr>
@@ -1293,7 +1361,7 @@
                 <w:noProof/>
                 <w:webHidden/>
               </w:rPr>
-              <w:t>8</w:t>
+              <w:t>9</w:t>
             </w:r>
             <w:r>
               <w:rPr>
@@ -1314,7 +1382,7 @@
               <w:noProof/>
             </w:rPr>
           </w:pPr>
-          <w:hyperlink w:anchor="_Toc404713069" w:history="1">
+          <w:hyperlink w:anchor="_Toc416786357" w:history="1">
             <w:r>
               <w:rPr>
                 <w:rStyle w:val="Hyperlink"/>
@@ -1341,7 +1409,7 @@
                 <w:noProof/>
                 <w:webHidden/>
               </w:rPr>
-              <w:instrText xml:space="preserve"> PAGEREF _Toc404713069 \h </w:instrText>
+              <w:instrText xml:space="preserve"> PAGEREF _Toc416786357 \h </w:instrText>
             </w:r>
             <w:r>
               <w:rPr>
@@ -1361,7 +1429,7 @@
                 <w:noProof/>
                 <w:webHidden/>
               </w:rPr>
-              <w:t>8</w:t>
+              <w:t>9</w:t>
             </w:r>
             <w:r>
               <w:rPr>
@@ -1382,7 +1450,7 @@
               <w:noProof/>
             </w:rPr>
           </w:pPr>
-          <w:hyperlink w:anchor="_Toc404713070" w:history="1">
+          <w:hyperlink w:anchor="_Toc416786358" w:history="1">
             <w:r>
               <w:rPr>
                 <w:rStyle w:val="Hyperlink"/>
@@ -1409,7 +1477,7 @@
                 <w:noProof/>
                 <w:webHidden/>
               </w:rPr>
-              <w:instrText xml:space="preserve"> PAGEREF _Toc404713070 \h </w:instrText>
+              <w:instrText xml:space="preserve"> PAGEREF _Toc416786358 \h </w:instrText>
             </w:r>
             <w:r>
               <w:rPr>
@@ -1450,7 +1518,7 @@
               <w:noProof/>
             </w:rPr>
           </w:pPr>
-          <w:hyperlink w:anchor="_Toc404713071" w:history="1">
+          <w:hyperlink w:anchor="_Toc416786359" w:history="1">
             <w:r>
               <w:rPr>
                 <w:rStyle w:val="Hyperlink"/>
@@ -1477,7 +1545,7 @@
                 <w:noProof/>
                 <w:webHidden/>
               </w:rPr>
-              <w:instrText xml:space="preserve"> PAGEREF _Toc404713071 \h </w:instrText>
+              <w:instrText xml:space="preserve"> PAGEREF _Toc416786359 \h </w:instrText>
             </w:r>
             <w:r>
               <w:rPr>
@@ -1497,7 +1565,7 @@
                 <w:noProof/>
                 <w:webHidden/>
               </w:rPr>
-              <w:t>9</w:t>
+              <w:t>10</w:t>
             </w:r>
             <w:r>
               <w:rPr>
@@ -1518,7 +1586,7 @@
               <w:noProof/>
             </w:rPr>
           </w:pPr>
-          <w:hyperlink w:anchor="_Toc404713072" w:history="1">
+          <w:hyperlink w:anchor="_Toc416786360" w:history="1">
             <w:r>
               <w:rPr>
                 <w:rStyle w:val="Hyperlink"/>
@@ -1545,7 +1613,7 @@
                 <w:noProof/>
                 <w:webHidden/>
               </w:rPr>
-              <w:instrText xml:space="preserve"> PAGEREF _Toc404713072 \h </w:instrText>
+              <w:instrText xml:space="preserve"> PAGEREF _Toc416786360 \h </w:instrText>
             </w:r>
             <w:r>
               <w:rPr>
@@ -1565,7 +1633,7 @@
                 <w:noProof/>
                 <w:webHidden/>
               </w:rPr>
-              <w:t>9</w:t>
+              <w:t>10</w:t>
             </w:r>
             <w:r>
               <w:rPr>
@@ -1586,7 +1654,7 @@
               <w:noProof/>
             </w:rPr>
           </w:pPr>
-          <w:hyperlink w:anchor="_Toc404713073" w:history="1">
+          <w:hyperlink w:anchor="_Toc416786361" w:history="1">
             <w:r>
               <w:rPr>
                 <w:rStyle w:val="Hyperlink"/>
@@ -1613,7 +1681,7 @@
                 <w:noProof/>
                 <w:webHidden/>
               </w:rPr>
-              <w:instrText xml:space="preserve"> PAGEREF _Toc404713073 \h </w:instrText>
+              <w:instrText xml:space="preserve"> PAGEREF _Toc416786361 \h </w:instrText>
             </w:r>
             <w:r>
               <w:rPr>
@@ -1654,7 +1722,7 @@
               <w:noProof/>
             </w:rPr>
           </w:pPr>
-          <w:hyperlink w:anchor="_Toc404713074" w:history="1">
+          <w:hyperlink w:anchor="_Toc416786362" w:history="1">
             <w:r>
               <w:rPr>
                 <w:rStyle w:val="Hyperlink"/>
@@ -1681,7 +1749,7 @@
                 <w:noProof/>
                 <w:webHidden/>
               </w:rPr>
-              <w:instrText xml:space="preserve"> PAGEREF _Toc404713074 \h </w:instrText>
+              <w:instrText xml:space="preserve"> PAGEREF _Toc416786362 \h </w:instrText>
             </w:r>
             <w:r>
               <w:rPr>
@@ -1734,7 +1802,7 @@
       <w:pPr>
         <w:pStyle w:val="Heading1"/>
       </w:pPr>
-      <w:bookmarkStart w:id="1" w:name="_Toc404713054"/>
+      <w:bookmarkStart w:id="1" w:name="_Toc416786342"/>
       <w:r>
         <w:lastRenderedPageBreak/>
         <w:t>Introduction</w:t>
@@ -1772,7 +1840,23 @@
         <w:t>systems</w:t>
       </w:r>
       <w:r>
-        <w:t xml:space="preserve"> using Qt’s Designer application with the QE Framework plugins to design GUIs, and the QEGui application to present GUIs to users.</w:t>
+        <w:t xml:space="preserve"> using Qt’s Designer application with the QE Framework </w:t>
+      </w:r>
+      <w:proofErr w:type="spellStart"/>
+      <w:r>
+        <w:t>plugins</w:t>
+      </w:r>
+      <w:proofErr w:type="spellEnd"/>
+      <w:r>
+        <w:t xml:space="preserve"> to design GUIs, and the </w:t>
+      </w:r>
+      <w:proofErr w:type="spellStart"/>
+      <w:r>
+        <w:t>QEGui</w:t>
+      </w:r>
+      <w:proofErr w:type="spellEnd"/>
+      <w:r>
+        <w:t xml:space="preserve"> application to present GUIs to users.</w:t>
       </w:r>
     </w:p>
     <w:p>
@@ -1825,13 +1909,29 @@
     </w:p>
     <w:p>
       <w:r>
-        <w:t xml:space="preserve">Note, there are many variations to the above, such as using another Integrated Development Environment </w:t>
+        <w:t>Note</w:t>
+      </w:r>
+      <w:proofErr w:type="gramStart"/>
+      <w:r>
+        <w:t>,</w:t>
+      </w:r>
+      <w:proofErr w:type="gramEnd"/>
+      <w:r>
+        <w:t xml:space="preserve"> there are many variations to the above, such as using another Integrated Development Environment </w:t>
       </w:r>
       <w:r>
         <w:t>like</w:t>
       </w:r>
       <w:r>
-        <w:t xml:space="preserve"> Eclipse, or developing new plugin widgets to implement desired functionality, then using those widgets within a code free GUI development.</w:t>
+        <w:t xml:space="preserve"> Eclipse, or developing new </w:t>
+      </w:r>
+      <w:proofErr w:type="spellStart"/>
+      <w:r>
+        <w:t>plugin</w:t>
+      </w:r>
+      <w:proofErr w:type="spellEnd"/>
+      <w:r>
+        <w:t xml:space="preserve"> widgets to implement desired functionality, then using those widgets within a code free GUI development.</w:t>
       </w:r>
     </w:p>
     <w:p>
@@ -1984,7 +2084,7 @@
       <w:pPr>
         <w:pStyle w:val="Heading1"/>
       </w:pPr>
-      <w:bookmarkStart w:id="2" w:name="_Toc404713055"/>
+      <w:bookmarkStart w:id="2" w:name="_Toc416786343"/>
       <w:r>
         <w:t>How to use this document</w:t>
       </w:r>
@@ -2127,7 +2227,15 @@
     </w:p>
     <w:p>
       <w:r>
-        <w:t>Note, this document is Linux centric. The QE Framework is, however, platform independent and has been build and run under windows. This document is also applicable for windows, although the specific commands will require interpretation.</w:t>
+        <w:t>Note</w:t>
+      </w:r>
+      <w:proofErr w:type="gramStart"/>
+      <w:r>
+        <w:t>,</w:t>
+      </w:r>
+      <w:proofErr w:type="gramEnd"/>
+      <w:r>
+        <w:t xml:space="preserve"> this document is Linux centric. The QE Framework is, however, platform independent and has been build and run under windows. This document is also applicable for windows, although the specific commands will require interpretation.</w:t>
       </w:r>
     </w:p>
     <w:p>
@@ -2135,7 +2243,7 @@
         <w:pStyle w:val="Heading1"/>
       </w:pPr>
       <w:bookmarkStart w:id="3" w:name="_Ref340575341"/>
-      <w:bookmarkStart w:id="4" w:name="_Toc404713056"/>
+      <w:bookmarkStart w:id="4" w:name="_Toc416786344"/>
       <w:r>
         <w:t>Components and p</w:t>
       </w:r>
@@ -2160,11 +2268,32 @@
       </w:pPr>
       <w:r>
         <w:lastRenderedPageBreak/>
-        <w:t>QE library (libQEPlugin.so or QEPlugin.dll)</w:t>
-      </w:r>
+        <w:t>QE library (</w:t>
+      </w:r>
+      <w:proofErr w:type="spellStart"/>
+      <w:r>
+        <w:t>libQEPlugin.so</w:t>
+      </w:r>
+      <w:proofErr w:type="spellEnd"/>
+      <w:r>
+        <w:t xml:space="preserve"> or QEPlugin.dll</w:t>
+      </w:r>
+      <w:proofErr w:type="gramStart"/>
+      <w:r>
+        <w:t>)</w:t>
+      </w:r>
+      <w:proofErr w:type="gramEnd"/>
       <w:r>
         <w:br/>
-        <w:t>This library contains all classes that implement the QE framework including data objects, widgets (Qt plugins) and supporting classes.</w:t>
+        <w:t xml:space="preserve">This library contains all classes that implement the QE framework including data objects, widgets (Qt </w:t>
+      </w:r>
+      <w:proofErr w:type="spellStart"/>
+      <w:r>
+        <w:t>plugins</w:t>
+      </w:r>
+      <w:proofErr w:type="spellEnd"/>
+      <w:r>
+        <w:t>) and supporting classes.</w:t>
       </w:r>
     </w:p>
     <w:p>
@@ -2175,9 +2304,11 @@
           <w:numId w:val="7"/>
         </w:numPr>
       </w:pPr>
+      <w:proofErr w:type="spellStart"/>
       <w:r>
         <w:t>QEGui</w:t>
       </w:r>
+      <w:proofErr w:type="spellEnd"/>
       <w:r>
         <w:br/>
         <w:t xml:space="preserve">A stand alone application that </w:t>
@@ -2227,6 +2358,47 @@
           <w:numId w:val="7"/>
         </w:numPr>
       </w:pPr>
+      <w:proofErr w:type="spellStart"/>
+      <w:r>
+        <w:t>QEMonitor</w:t>
+      </w:r>
+      <w:proofErr w:type="spellEnd"/>
+      <w:r>
+        <w:br/>
+        <w:t xml:space="preserve">A simple console based example application. Similar in operation to </w:t>
+      </w:r>
+      <w:proofErr w:type="spellStart"/>
+      <w:r>
+        <w:t>caget</w:t>
+      </w:r>
+      <w:proofErr w:type="spellEnd"/>
+    </w:p>
+    <w:p>
+      <w:pPr>
+        <w:pStyle w:val="ListParagraph"/>
+        <w:numPr>
+          <w:ilvl w:val="0"/>
+          <w:numId w:val="7"/>
+        </w:numPr>
+      </w:pPr>
+      <w:proofErr w:type="spellStart"/>
+      <w:r>
+        <w:t>QEWidgetDisplay</w:t>
+      </w:r>
+      <w:proofErr w:type="spellEnd"/>
+      <w:r>
+        <w:br/>
+        <w:t>A simple graphical example application that demonstrates using QE widgets within your code.</w:t>
+      </w:r>
+    </w:p>
+    <w:p>
+      <w:pPr>
+        <w:pStyle w:val="ListParagraph"/>
+        <w:numPr>
+          <w:ilvl w:val="0"/>
+          <w:numId w:val="7"/>
+        </w:numPr>
+      </w:pPr>
       <w:r>
         <w:t>Documentation</w:t>
       </w:r>
@@ -2356,9 +2528,11 @@
           <w:numId w:val="6"/>
         </w:numPr>
       </w:pPr>
+      <w:proofErr w:type="spellStart"/>
       <w:r>
         <w:t>Qwt</w:t>
       </w:r>
+      <w:proofErr w:type="spellEnd"/>
       <w:r>
         <w:t xml:space="preserve"> library</w:t>
       </w:r>
@@ -2383,21 +2557,68 @@
           <w:numId w:val="6"/>
         </w:numPr>
       </w:pPr>
-      <w:r>
-        <w:t>FFmpeg library</w:t>
-      </w:r>
-      <w:r>
-        <w:t xml:space="preserve"> (Optional)</w:t>
-      </w:r>
+      <w:proofErr w:type="spellStart"/>
+      <w:r>
+        <w:t>FFmpeg</w:t>
+      </w:r>
+      <w:proofErr w:type="spellEnd"/>
+      <w:r>
+        <w:t xml:space="preserve"> library</w:t>
+      </w:r>
+      <w:r>
+        <w:t xml:space="preserve"> (Optional</w:t>
+      </w:r>
+      <w:proofErr w:type="gramStart"/>
+      <w:r>
+        <w:t>)</w:t>
+      </w:r>
+      <w:proofErr w:type="gramEnd"/>
       <w:r>
         <w:br/>
         <w:t>‘</w:t>
       </w:r>
-      <w:r>
-        <w:t>FFmpeg is a complete, cross-platform solution to record, convert and stream audio and video.</w:t>
-      </w:r>
-      <w:r>
-        <w:t>’ FFmpeg can be used by the QEImage widget to provide an MPEG stream image source. The FFmpeg library is optional and is not used by the QEImage widget by default.</w:t>
+      <w:proofErr w:type="spellStart"/>
+      <w:r>
+        <w:t>FFmpeg</w:t>
+      </w:r>
+      <w:proofErr w:type="spellEnd"/>
+      <w:r>
+        <w:t xml:space="preserve"> is a complete, cross-platform solution to record, convert and stream audio and video.</w:t>
+      </w:r>
+      <w:r>
+        <w:t xml:space="preserve">’ </w:t>
+      </w:r>
+      <w:proofErr w:type="spellStart"/>
+      <w:r>
+        <w:t>FFmpeg</w:t>
+      </w:r>
+      <w:proofErr w:type="spellEnd"/>
+      <w:r>
+        <w:t xml:space="preserve"> can be used by the </w:t>
+      </w:r>
+      <w:proofErr w:type="spellStart"/>
+      <w:r>
+        <w:t>QEImage</w:t>
+      </w:r>
+      <w:proofErr w:type="spellEnd"/>
+      <w:r>
+        <w:t xml:space="preserve"> widget to provide an MPEG stream image source. The </w:t>
+      </w:r>
+      <w:proofErr w:type="spellStart"/>
+      <w:r>
+        <w:t>FFmpeg</w:t>
+      </w:r>
+      <w:proofErr w:type="spellEnd"/>
+      <w:r>
+        <w:t xml:space="preserve"> library is optional and is not used by the </w:t>
+      </w:r>
+      <w:proofErr w:type="spellStart"/>
+      <w:r>
+        <w:t>QEImage</w:t>
+      </w:r>
+      <w:proofErr w:type="spellEnd"/>
+      <w:r>
+        <w:t xml:space="preserve"> widget by default.</w:t>
       </w:r>
     </w:p>
     <w:p>
@@ -2408,12 +2629,90 @@
           <w:numId w:val="6"/>
         </w:numPr>
       </w:pPr>
-      <w:r>
-        <w:t>caQtDM library (Optional)</w:t>
+      <w:proofErr w:type="spellStart"/>
+      <w:proofErr w:type="gramStart"/>
+      <w:r>
+        <w:t>caQtDM</w:t>
+      </w:r>
+      <w:proofErr w:type="spellEnd"/>
+      <w:proofErr w:type="gramEnd"/>
+      <w:r>
+        <w:t xml:space="preserve"> library (Optional)</w:t>
       </w:r>
       <w:r>
         <w:br/>
-        <w:t>caQtDM is produced by PSI as a replacement for medm. It includes a set of widgets with libraries to manage their interaction with EPICS. If included within the framework, the QEGui presentation application will ensure caQtDM widgets found in any GUI will be correctly activated. Note, like any widget set, caQtDM widgets can be included in a GUI if the caQtDM plugin libraries are available. Integration with the framework is required if caQtDM activation by QEGui is required.</w:t>
+      </w:r>
+      <w:proofErr w:type="spellStart"/>
+      <w:r>
+        <w:t>caQtDM</w:t>
+      </w:r>
+      <w:proofErr w:type="spellEnd"/>
+      <w:r>
+        <w:t xml:space="preserve"> is produced by PSI as a replacement for </w:t>
+      </w:r>
+      <w:proofErr w:type="spellStart"/>
+      <w:r>
+        <w:t>medm</w:t>
+      </w:r>
+      <w:proofErr w:type="spellEnd"/>
+      <w:r>
+        <w:t xml:space="preserve">. It includes a set of widgets with libraries to manage their interaction with EPICS. If included within the framework, the </w:t>
+      </w:r>
+      <w:proofErr w:type="spellStart"/>
+      <w:r>
+        <w:t>QEGui</w:t>
+      </w:r>
+      <w:proofErr w:type="spellEnd"/>
+      <w:r>
+        <w:t xml:space="preserve"> presentation application will ensure </w:t>
+      </w:r>
+      <w:proofErr w:type="spellStart"/>
+      <w:r>
+        <w:t>caQtDM</w:t>
+      </w:r>
+      <w:proofErr w:type="spellEnd"/>
+      <w:r>
+        <w:t xml:space="preserve"> widgets found in any GUI will be correctly activated. Note, like any widget set, </w:t>
+      </w:r>
+      <w:proofErr w:type="spellStart"/>
+      <w:r>
+        <w:t>caQtDM</w:t>
+      </w:r>
+      <w:proofErr w:type="spellEnd"/>
+      <w:r>
+        <w:t xml:space="preserve"> widgets can be included in a GUI if the </w:t>
+      </w:r>
+      <w:proofErr w:type="spellStart"/>
+      <w:r>
+        <w:t>caQtDM</w:t>
+      </w:r>
+      <w:proofErr w:type="spellEnd"/>
+      <w:r>
+        <w:t xml:space="preserve"> </w:t>
+      </w:r>
+      <w:proofErr w:type="spellStart"/>
+      <w:r>
+        <w:t>plugin</w:t>
+      </w:r>
+      <w:proofErr w:type="spellEnd"/>
+      <w:r>
+        <w:t xml:space="preserve"> libraries are available. Integration with the framework is required if </w:t>
+      </w:r>
+      <w:proofErr w:type="spellStart"/>
+      <w:r>
+        <w:t>caQtDM</w:t>
+      </w:r>
+      <w:proofErr w:type="spellEnd"/>
+      <w:r>
+        <w:t xml:space="preserve"> activation by </w:t>
+      </w:r>
+      <w:proofErr w:type="spellStart"/>
+      <w:r>
+        <w:t>QEGui</w:t>
+      </w:r>
+      <w:proofErr w:type="spellEnd"/>
+      <w:r>
+        <w:t xml:space="preserve"> is required.</w:t>
       </w:r>
     </w:p>
     <w:p>
@@ -2424,15 +2723,41 @@
           <w:numId w:val="6"/>
         </w:numPr>
       </w:pPr>
-      <w:r>
-        <w:t>Gnu tools</w:t>
-      </w:r>
-      <w:r>
-        <w:t xml:space="preserve"> (Optional)</w:t>
-      </w:r>
+      <w:proofErr w:type="spellStart"/>
+      <w:r>
+        <w:t>Gnu</w:t>
+      </w:r>
+      <w:proofErr w:type="spellEnd"/>
+      <w:r>
+        <w:t xml:space="preserve"> tools</w:t>
+      </w:r>
+      <w:r>
+        <w:t xml:space="preserve"> (Optional</w:t>
+      </w:r>
+      <w:proofErr w:type="gramStart"/>
+      <w:r>
+        <w:t>)</w:t>
+      </w:r>
+      <w:proofErr w:type="gramEnd"/>
       <w:r>
         <w:br/>
-        <w:t>Qt uses gcc and gmake to build the QE framework.</w:t>
+        <w:t xml:space="preserve">Qt uses </w:t>
+      </w:r>
+      <w:proofErr w:type="spellStart"/>
+      <w:r>
+        <w:t>gcc</w:t>
+      </w:r>
+      <w:proofErr w:type="spellEnd"/>
+      <w:r>
+        <w:t xml:space="preserve"> and </w:t>
+      </w:r>
+      <w:proofErr w:type="spellStart"/>
+      <w:r>
+        <w:t>gmake</w:t>
+      </w:r>
+      <w:proofErr w:type="spellEnd"/>
+      <w:r>
+        <w:t xml:space="preserve"> to build the QE framework.</w:t>
       </w:r>
     </w:p>
     <w:p>
@@ -2444,6 +2769,7 @@
         </w:numPr>
       </w:pPr>
       <w:r>
+        <w:lastRenderedPageBreak/>
         <w:t>Qt designer (Optional)</w:t>
       </w:r>
       <w:r>
@@ -2474,8 +2800,13 @@
         <w:t>Qt Creator</w:t>
       </w:r>
       <w:r>
-        <w:t xml:space="preserve"> (Optional)</w:t>
-      </w:r>
+        <w:t xml:space="preserve"> (Optional</w:t>
+      </w:r>
+      <w:proofErr w:type="gramStart"/>
+      <w:r>
+        <w:t>)</w:t>
+      </w:r>
+      <w:proofErr w:type="gramEnd"/>
       <w:r>
         <w:br/>
       </w:r>
@@ -2491,9 +2822,8 @@
         <w:pStyle w:val="Heading1"/>
       </w:pPr>
       <w:bookmarkStart w:id="5" w:name="_Ref340574950"/>
-      <w:bookmarkStart w:id="6" w:name="_Toc404713057"/>
-      <w:r>
-        <w:lastRenderedPageBreak/>
+      <w:bookmarkStart w:id="6" w:name="_Toc416786345"/>
+      <w:r>
         <w:t>Setting up your environment</w:t>
       </w:r>
       <w:bookmarkEnd w:id="5"/>
@@ -2508,7 +2838,7 @@
       <w:pPr>
         <w:pStyle w:val="Heading2"/>
       </w:pPr>
-      <w:bookmarkStart w:id="7" w:name="_Toc404713058"/>
+      <w:bookmarkStart w:id="7" w:name="_Toc416786346"/>
       <w:r>
         <w:t xml:space="preserve">No matter what </w:t>
       </w:r>
@@ -2534,7 +2864,19 @@
         </w:numPr>
       </w:pPr>
       <w:r>
-        <w:t>The Qt 4 libraries. You may well already have Qt 4 as it is used by many other common applications. Refer to ‘</w:t>
+        <w:t>The Qt 4</w:t>
+      </w:r>
+      <w:r>
+        <w:t xml:space="preserve"> or Qt 5</w:t>
+      </w:r>
+      <w:r>
+        <w:t xml:space="preserve"> libraries. You may well already have Qt 4</w:t>
+      </w:r>
+      <w:r>
+        <w:t xml:space="preserve"> or Qt 5</w:t>
+      </w:r>
+      <w:r>
+        <w:t xml:space="preserve"> as it is used by many other common applications. Refer to ‘</w:t>
       </w:r>
       <w:r>
         <w:fldChar w:fldCharType="begin"/>
@@ -2570,7 +2912,7 @@
         <w:rPr>
           <w:noProof/>
         </w:rPr>
-        <w:t>5</w:t>
+        <w:t>6</w:t>
       </w:r>
       <w:r>
         <w:fldChar w:fldCharType="end"/>
@@ -2649,15 +2991,25 @@
       <w:pPr>
         <w:pStyle w:val="Heading2"/>
       </w:pPr>
-      <w:bookmarkStart w:id="8" w:name="_Toc404713059"/>
+      <w:bookmarkStart w:id="8" w:name="_Toc416786347"/>
+      <w:proofErr w:type="gramStart"/>
       <w:r>
         <w:t>Code free GUI implementation.</w:t>
       </w:r>
       <w:bookmarkEnd w:id="8"/>
-    </w:p>
-    <w:p>
-      <w:r>
-        <w:t>Nothing extra required. Use the QEGui application (part of the QE framework package) to present a control system GUI fully defined by a suite of Qt User Interface files.</w:t>
+      <w:proofErr w:type="gramEnd"/>
+    </w:p>
+    <w:p>
+      <w:r>
+        <w:t xml:space="preserve">Nothing extra required. Use the </w:t>
+      </w:r>
+      <w:proofErr w:type="spellStart"/>
+      <w:r>
+        <w:t>QEGui</w:t>
+      </w:r>
+      <w:proofErr w:type="spellEnd"/>
+      <w:r>
+        <w:t xml:space="preserve"> application (part of the QE framework package) to present a control system GUI fully defined by a suite of Qt User Interface files.</w:t>
       </w:r>
     </w:p>
     <w:p>
@@ -2665,14 +3017,22 @@
         <w:t xml:space="preserve">Refer to </w:t>
       </w:r>
       <w:r>
-        <w:t>the QEGui documentation for details.</w:t>
+        <w:t xml:space="preserve">the </w:t>
+      </w:r>
+      <w:proofErr w:type="spellStart"/>
+      <w:r>
+        <w:t>QEGui</w:t>
+      </w:r>
+      <w:proofErr w:type="spellEnd"/>
+      <w:r>
+        <w:t xml:space="preserve"> documentation for details.</w:t>
       </w:r>
     </w:p>
     <w:p>
       <w:pPr>
         <w:pStyle w:val="Heading2"/>
       </w:pPr>
-      <w:bookmarkStart w:id="9" w:name="_Toc404713060"/>
+      <w:bookmarkStart w:id="9" w:name="_Toc416786348"/>
       <w:r>
         <w:t>Code free GUI development</w:t>
       </w:r>
@@ -2710,7 +3070,13 @@
         <w:t>Qt Designer. This is Qt’s drag and drop form design tool.</w:t>
       </w:r>
       <w:r>
-        <w:t xml:space="preserve"> It is included with the Qt 4 libraries</w:t>
+        <w:t xml:space="preserve"> It is included with the Qt 4</w:t>
+      </w:r>
+      <w:r>
+        <w:t xml:space="preserve"> and Qt 5</w:t>
+      </w:r>
+      <w:r>
+        <w:t xml:space="preserve"> libraries</w:t>
       </w:r>
       <w:r>
         <w:t xml:space="preserve"> and with the Qt SDK</w:t>
@@ -2720,7 +3086,7 @@
       <w:pPr>
         <w:pStyle w:val="Heading2"/>
       </w:pPr>
-      <w:bookmarkStart w:id="10" w:name="_Toc404713061"/>
+      <w:bookmarkStart w:id="10" w:name="_Toc416786349"/>
       <w:r>
         <w:t>Code rich development</w:t>
       </w:r>
@@ -2768,7 +3134,15 @@
     </w:p>
     <w:p>
       <w:r>
-        <w:t>Note, there</w:t>
+        <w:t>Note</w:t>
+      </w:r>
+      <w:proofErr w:type="gramStart"/>
+      <w:r>
+        <w:t>,</w:t>
+      </w:r>
+      <w:proofErr w:type="gramEnd"/>
+      <w:r>
+        <w:t xml:space="preserve"> there</w:t>
       </w:r>
       <w:r>
         <w:t xml:space="preserve"> are </w:t>
@@ -2787,8 +3161,9 @@
       <w:pPr>
         <w:pStyle w:val="Heading1"/>
       </w:pPr>
-      <w:bookmarkStart w:id="11" w:name="_Toc404713062"/>
-      <w:r>
+      <w:bookmarkStart w:id="11" w:name="_Toc416786350"/>
+      <w:r>
+        <w:lastRenderedPageBreak/>
         <w:t xml:space="preserve">Installation </w:t>
       </w:r>
       <w:r>
@@ -2801,7 +3176,7 @@
         <w:pStyle w:val="Heading2"/>
       </w:pPr>
       <w:bookmarkStart w:id="12" w:name="_Ref341785057"/>
-      <w:bookmarkStart w:id="13" w:name="_Toc404713063"/>
+      <w:bookmarkStart w:id="13" w:name="_Toc416786351"/>
       <w:r>
         <w:t>Qt libraries</w:t>
       </w:r>
@@ -2835,11 +3210,19 @@
           <w:rFonts w:ascii="Courier New" w:hAnsi="Courier New" w:cs="Courier New"/>
         </w:rPr>
       </w:pPr>
+      <w:proofErr w:type="gramStart"/>
       <w:r>
         <w:rPr>
           <w:rFonts w:ascii="Courier New" w:hAnsi="Courier New" w:cs="Courier New"/>
         </w:rPr>
-        <w:t>yum info qt-x11</w:t>
+        <w:t>yum</w:t>
+      </w:r>
+      <w:proofErr w:type="gramEnd"/>
+      <w:r>
+        <w:rPr>
+          <w:rFonts w:ascii="Courier New" w:hAnsi="Courier New" w:cs="Courier New"/>
+        </w:rPr>
+        <w:t xml:space="preserve"> info qt-x11</w:t>
       </w:r>
     </w:p>
     <w:p>
@@ -2858,10 +3241,18 @@
         <w:t xml:space="preserve">can </w:t>
       </w:r>
       <w:r>
-        <w:t>install the Qt libraries</w:t>
-      </w:r>
-      <w:r>
-        <w:t xml:space="preserve">with the following </w:t>
+        <w:t xml:space="preserve">install the Qt </w:t>
+      </w:r>
+      <w:proofErr w:type="spellStart"/>
+      <w:r>
+        <w:t>libraries</w:t>
+      </w:r>
+      <w:r>
+        <w:t>with</w:t>
+      </w:r>
+      <w:proofErr w:type="spellEnd"/>
+      <w:r>
+        <w:t xml:space="preserve"> the following </w:t>
       </w:r>
       <w:r>
         <w:t>command</w:t>
@@ -2877,6 +3268,7 @@
           <w:rFonts w:ascii="Courier New" w:hAnsi="Courier New" w:cs="Courier New"/>
         </w:rPr>
       </w:pPr>
+      <w:proofErr w:type="gramStart"/>
       <w:r>
         <w:rPr>
           <w:rFonts w:ascii="Courier New" w:hAnsi="Courier New" w:cs="Courier New"/>
@@ -2887,12 +3279,18 @@
         <w:rPr>
           <w:rFonts w:ascii="Courier New" w:hAnsi="Courier New" w:cs="Courier New"/>
         </w:rPr>
-        <w:t>um install qt-x11</w:t>
-      </w:r>
-    </w:p>
-    <w:p>
-      <w:r>
-        <w:lastRenderedPageBreak/>
+        <w:t>um</w:t>
+      </w:r>
+      <w:proofErr w:type="gramEnd"/>
+      <w:r>
+        <w:rPr>
+          <w:rFonts w:ascii="Courier New" w:hAnsi="Courier New" w:cs="Courier New"/>
+        </w:rPr>
+        <w:t xml:space="preserve"> install qt-x11</w:t>
+      </w:r>
+    </w:p>
+    <w:p>
+      <w:r>
         <w:t xml:space="preserve">Alternatively, the Qt libraries </w:t>
       </w:r>
       <w:r>
@@ -2915,12 +3313,26 @@
     </w:p>
     <w:p>
       <w:r>
-        <w:t>Note, at the time of writing, the QE Framework is being developed in Qt environments from Qt 4.6 to Qt 4.8. Pre Qt 4.6 versions have been used and are likely to still be OK.</w:t>
-      </w:r>
-    </w:p>
-    <w:p>
-      <w:r>
-        <w:t>Note, t</w:t>
+        <w:t>Note, at the time of writing, the QE Framework is being developed in Qt en</w:t>
+      </w:r>
+      <w:r>
+        <w:t>vironments from Qt 4.6 to Qt 5.4</w:t>
+      </w:r>
+      <w:r>
+        <w:t>. Pre Qt 4.6 versions have been used and are likely to still be OK.</w:t>
+      </w:r>
+    </w:p>
+    <w:p>
+      <w:r>
+        <w:t>Note</w:t>
+      </w:r>
+      <w:proofErr w:type="gramStart"/>
+      <w:r>
+        <w:t>,</w:t>
+      </w:r>
+      <w:proofErr w:type="gramEnd"/>
+      <w:r>
+        <w:t xml:space="preserve"> t</w:t>
       </w:r>
       <w:r>
         <w:t xml:space="preserve">he Qt library dependencies should be managed </w:t>
@@ -2929,6 +3341,9 @@
         <w:t>automatically</w:t>
       </w:r>
       <w:r>
+        <w:t xml:space="preserve"> </w:t>
+      </w:r>
+      <w:r>
         <w:t xml:space="preserve">when installing from a Linux distribution repository. The dependencies may not be accommodated when </w:t>
       </w:r>
       <w:r>
@@ -2941,7 +3356,39 @@
         <w:t>manually</w:t>
       </w:r>
       <w:r>
-        <w:t>. One common dependency problem has been older versions of freetype and fontconfig on RedHat EL 5. Installing freetype-2.4.3 and fontconfig-2.8.0 on RedHat EL 5 resolves this dependency issue.</w:t>
+        <w:t xml:space="preserve">. One common dependency problem has been older versions of </w:t>
+      </w:r>
+      <w:proofErr w:type="spellStart"/>
+      <w:r>
+        <w:t>freetype</w:t>
+      </w:r>
+      <w:proofErr w:type="spellEnd"/>
+      <w:r>
+        <w:t xml:space="preserve"> and </w:t>
+      </w:r>
+      <w:proofErr w:type="spellStart"/>
+      <w:r>
+        <w:t>fontconfig</w:t>
+      </w:r>
+      <w:proofErr w:type="spellEnd"/>
+      <w:r>
+        <w:t xml:space="preserve"> on </w:t>
+      </w:r>
+      <w:proofErr w:type="spellStart"/>
+      <w:r>
+        <w:t>RedHat</w:t>
+      </w:r>
+      <w:proofErr w:type="spellEnd"/>
+      <w:r>
+        <w:t xml:space="preserve"> EL 5. Installing freetype-2.4.3 and fontconfig-2.8.0 on </w:t>
+      </w:r>
+      <w:proofErr w:type="spellStart"/>
+      <w:r>
+        <w:t>RedHat</w:t>
+      </w:r>
+      <w:proofErr w:type="spellEnd"/>
+      <w:r>
+        <w:t xml:space="preserve"> EL 5 resolves this dependency issue.</w:t>
       </w:r>
     </w:p>
     <w:p>
@@ -2949,7 +3396,7 @@
         <w:pStyle w:val="Heading2"/>
       </w:pPr>
       <w:bookmarkStart w:id="14" w:name="_Ref341785076"/>
-      <w:bookmarkStart w:id="15" w:name="_Toc404713064"/>
+      <w:bookmarkStart w:id="15" w:name="_Toc416786352"/>
       <w:r>
         <w:t>QE framework</w:t>
       </w:r>
@@ -2971,7 +3418,15 @@
     </w:p>
     <w:p>
       <w:r>
-        <w:t>To use the framework, you must download the epicsqt project, build it, and deploy the appropriate QE Framework components.</w:t>
+        <w:t xml:space="preserve">To use the framework, you must download the </w:t>
+      </w:r>
+      <w:proofErr w:type="spellStart"/>
+      <w:r>
+        <w:t>epicsqt</w:t>
+      </w:r>
+      <w:proofErr w:type="spellEnd"/>
+      <w:r>
+        <w:t xml:space="preserve"> project, build it, and deploy the appropriate QE Framework components.</w:t>
       </w:r>
     </w:p>
     <w:p>
@@ -2991,7 +3446,21 @@
         <w:rPr>
           <w:b/>
         </w:rPr>
-        <w:t xml:space="preserve">Download the epicsqt project </w:t>
+        <w:t xml:space="preserve">Download the </w:t>
+      </w:r>
+      <w:proofErr w:type="spellStart"/>
+      <w:r>
+        <w:rPr>
+          <w:b/>
+        </w:rPr>
+        <w:t>epicsqt</w:t>
+      </w:r>
+      <w:proofErr w:type="spellEnd"/>
+      <w:r>
+        <w:rPr>
+          <w:b/>
+        </w:rPr>
+        <w:t xml:space="preserve"> project </w:t>
       </w:r>
     </w:p>
     <w:p>
@@ -3024,7 +3493,15 @@
         <w:t>D</w:t>
       </w:r>
       <w:r>
-        <w:t>ownload the framework source in a single gzip file</w:t>
+        <w:t xml:space="preserve">ownload the framework source in a single </w:t>
+      </w:r>
+      <w:proofErr w:type="spellStart"/>
+      <w:r>
+        <w:t>gzip</w:t>
+      </w:r>
+      <w:proofErr w:type="spellEnd"/>
+      <w:r>
+        <w:t xml:space="preserve"> file</w:t>
       </w:r>
     </w:p>
     <w:p>
@@ -3040,10 +3517,23 @@
         <w:t>U</w:t>
       </w:r>
       <w:r>
-        <w:t xml:space="preserve">se an svn client to extract the source from its </w:t>
-      </w:r>
-      <w:r>
-        <w:t>svn repository</w:t>
+        <w:t xml:space="preserve">se an </w:t>
+      </w:r>
+      <w:proofErr w:type="spellStart"/>
+      <w:r>
+        <w:t>svn</w:t>
+      </w:r>
+      <w:proofErr w:type="spellEnd"/>
+      <w:r>
+        <w:t xml:space="preserve"> client to extract the source from its </w:t>
+      </w:r>
+      <w:proofErr w:type="spellStart"/>
+      <w:r>
+        <w:t>svn</w:t>
+      </w:r>
+      <w:proofErr w:type="spellEnd"/>
+      <w:r>
+        <w:t xml:space="preserve"> repository</w:t>
       </w:r>
     </w:p>
     <w:p>
@@ -3059,14 +3549,32 @@
         <w:t>U</w:t>
       </w:r>
       <w:r>
-        <w:t xml:space="preserve">se ansvn client to download a single </w:t>
+        <w:t xml:space="preserve">se </w:t>
+      </w:r>
+      <w:proofErr w:type="gramStart"/>
+      <w:r>
+        <w:t>an</w:t>
+      </w:r>
+      <w:proofErr w:type="gramEnd"/>
+      <w:r>
+        <w:t xml:space="preserve"> </w:t>
+      </w:r>
+      <w:proofErr w:type="spellStart"/>
+      <w:r>
+        <w:t>svn</w:t>
+      </w:r>
+      <w:proofErr w:type="spellEnd"/>
+      <w:r>
+        <w:t xml:space="preserve"> client to download a single </w:t>
       </w:r>
       <w:r>
         <w:t xml:space="preserve">framework </w:t>
       </w:r>
+      <w:proofErr w:type="spellStart"/>
       <w:r>
         <w:t>makefile</w:t>
       </w:r>
+      <w:proofErr w:type="spellEnd"/>
       <w:r>
         <w:t xml:space="preserve"> which </w:t>
       </w:r>
@@ -3106,7 +3614,21 @@
         <w:rPr>
           <w:b/>
         </w:rPr>
-        <w:t xml:space="preserve">Build the epicsqt project </w:t>
+        <w:t xml:space="preserve">Build the </w:t>
+      </w:r>
+      <w:proofErr w:type="spellStart"/>
+      <w:r>
+        <w:rPr>
+          <w:b/>
+        </w:rPr>
+        <w:t>epicsqt</w:t>
+      </w:r>
+      <w:proofErr w:type="spellEnd"/>
+      <w:r>
+        <w:rPr>
+          <w:b/>
+        </w:rPr>
+        <w:t xml:space="preserve"> project </w:t>
       </w:r>
     </w:p>
     <w:p>
@@ -3145,12 +3667,14 @@
         </w:numPr>
         <w:ind w:left="1440"/>
       </w:pPr>
+      <w:proofErr w:type="spellStart"/>
       <w:r>
         <w:t>q</w:t>
       </w:r>
       <w:r>
         <w:t>make</w:t>
       </w:r>
+      <w:proofErr w:type="spellEnd"/>
       <w:r>
         <w:t xml:space="preserve"> and make </w:t>
       </w:r>
@@ -3171,24 +3695,170 @@
         <w:ind w:left="1440"/>
       </w:pPr>
       <w:r>
+        <w:lastRenderedPageBreak/>
         <w:t xml:space="preserve">Framework </w:t>
       </w:r>
+      <w:proofErr w:type="spellStart"/>
       <w:r>
         <w:t>m</w:t>
       </w:r>
       <w:r>
         <w:t>akefile</w:t>
       </w:r>
+      <w:proofErr w:type="spellEnd"/>
     </w:p>
     <w:p>
       <w:pPr>
         <w:ind w:left="720"/>
       </w:pPr>
       <w:r>
+        <w:t xml:space="preserve">A few environment variables are required to build </w:t>
+      </w:r>
+      <w:proofErr w:type="spellStart"/>
+      <w:r>
+        <w:t>epicsqt</w:t>
+      </w:r>
+      <w:proofErr w:type="spellEnd"/>
+      <w:r>
+        <w:t>:</w:t>
+      </w:r>
+    </w:p>
+    <w:tbl>
+      <w:tblPr>
+        <w:tblStyle w:val="TableGrid"/>
+        <w:tblW w:w="0" w:type="auto"/>
+        <w:tblInd w:w="1101" w:type="dxa"/>
+        <w:tblBorders>
+          <w:top w:val="none" w:sz="0" w:space="0" w:color="auto"/>
+          <w:left w:val="none" w:sz="0" w:space="0" w:color="auto"/>
+          <w:bottom w:val="none" w:sz="0" w:space="0" w:color="auto"/>
+          <w:right w:val="none" w:sz="0" w:space="0" w:color="auto"/>
+          <w:insideH w:val="none" w:sz="0" w:space="0" w:color="auto"/>
+          <w:insideV w:val="none" w:sz="0" w:space="0" w:color="auto"/>
+        </w:tblBorders>
+        <w:tblLook w:val="04A0"/>
+      </w:tblPr>
+      <w:tblGrid>
+        <w:gridCol w:w="3260"/>
+        <w:gridCol w:w="4881"/>
+      </w:tblGrid>
+      <w:tr>
+        <w:tc>
+          <w:tcPr>
+            <w:tcW w:w="3260" w:type="dxa"/>
+          </w:tcPr>
+          <w:p>
+            <w:pPr>
+              <w:pStyle w:val="ListParagraph"/>
+              <w:numPr>
+                <w:ilvl w:val="0"/>
+                <w:numId w:val="20"/>
+              </w:numPr>
+              <w:ind w:left="0" w:firstLine="0"/>
+            </w:pPr>
+            <w:r>
+              <w:t>EPICS_BASE</w:t>
+            </w:r>
+          </w:p>
+        </w:tc>
+        <w:tc>
+          <w:tcPr>
+            <w:tcW w:w="4881" w:type="dxa"/>
+          </w:tcPr>
+          <w:p>
+            <w:r>
+              <w:t>Should be sources from EPICS CONFIG files</w:t>
+            </w:r>
+          </w:p>
+        </w:tc>
+      </w:tr>
+      <w:tr>
+        <w:tc>
+          <w:tcPr>
+            <w:tcW w:w="3260" w:type="dxa"/>
+          </w:tcPr>
+          <w:p>
+            <w:pPr>
+              <w:pStyle w:val="ListParagraph"/>
+              <w:numPr>
+                <w:ilvl w:val="0"/>
+                <w:numId w:val="20"/>
+              </w:numPr>
+              <w:ind w:left="0" w:firstLine="0"/>
+            </w:pPr>
+            <w:r>
+              <w:t>EPICS_HOST_ARCH</w:t>
+            </w:r>
+          </w:p>
+        </w:tc>
+        <w:tc>
+          <w:tcPr>
+            <w:tcW w:w="4881" w:type="dxa"/>
+          </w:tcPr>
+          <w:p/>
+        </w:tc>
+      </w:tr>
+      <w:tr>
+        <w:tc>
+          <w:tcPr>
+            <w:tcW w:w="3260" w:type="dxa"/>
+          </w:tcPr>
+          <w:p>
+            <w:pPr>
+              <w:pStyle w:val="ListParagraph"/>
+              <w:numPr>
+                <w:ilvl w:val="0"/>
+                <w:numId w:val="20"/>
+              </w:numPr>
+              <w:ind w:left="0" w:firstLine="0"/>
+            </w:pPr>
+            <w:r>
+              <w:t>QE_TARGET_DIR</w:t>
+            </w:r>
+          </w:p>
+        </w:tc>
+        <w:tc>
+          <w:tcPr>
+            <w:tcW w:w="4881" w:type="dxa"/>
+          </w:tcPr>
+          <w:p>
+            <w:r>
+              <w:t xml:space="preserve">Optional. Directory where application and designer </w:t>
+            </w:r>
+            <w:proofErr w:type="spellStart"/>
+            <w:r>
+              <w:t>plugin</w:t>
+            </w:r>
+            <w:proofErr w:type="spellEnd"/>
+            <w:r>
+              <w:t xml:space="preserve"> directory are created</w:t>
+            </w:r>
+          </w:p>
+        </w:tc>
+      </w:tr>
+    </w:tbl>
+    <w:p>
+      <w:pPr>
+        <w:ind w:left="720"/>
+      </w:pPr>
+    </w:p>
+    <w:p>
+      <w:pPr>
+        <w:ind w:left="720"/>
+      </w:pPr>
+      <w:r>
         <w:t xml:space="preserve">Note, no matter how you build the framework </w:t>
       </w:r>
       <w:r>
-        <w:t xml:space="preserve">QWT will need to be accessible. If installed correctly - QMAKEFEATURES includes the location of the file qwt.prf - the ‘CONFIG += qwt’ statement in the project file will be all you need. As an alternative, </w:t>
+        <w:t xml:space="preserve">QWT will need to be accessible. If installed correctly - QMAKEFEATURES includes the location of the file qwt.prf - the ‘CONFIG += </w:t>
+      </w:r>
+      <w:proofErr w:type="spellStart"/>
+      <w:r>
+        <w:t>qwt</w:t>
+      </w:r>
+      <w:proofErr w:type="spellEnd"/>
+      <w:r>
+        <w:t xml:space="preserve">’ statement in the project file will be all you need. As an alternative, </w:t>
       </w:r>
       <w:r>
         <w:t xml:space="preserve">you will need to </w:t>
@@ -3215,14 +3885,52 @@
           <w:szCs w:val="18"/>
         </w:rPr>
       </w:pPr>
-      <w:r>
-        <w:rPr>
-          <w:rFonts w:ascii="Courier" w:hAnsi="Courier"/>
-          <w:sz w:val="18"/>
-          <w:szCs w:val="18"/>
-        </w:rPr>
-        <w:t>export QWT_INCLUDE_PATH=/usr/include/qwt</w:t>
-      </w:r>
+      <w:proofErr w:type="gramStart"/>
+      <w:r>
+        <w:rPr>
+          <w:rFonts w:ascii="Courier" w:hAnsi="Courier"/>
+          <w:sz w:val="18"/>
+          <w:szCs w:val="18"/>
+        </w:rPr>
+        <w:t>export</w:t>
+      </w:r>
+      <w:proofErr w:type="gramEnd"/>
+      <w:r>
+        <w:rPr>
+          <w:rFonts w:ascii="Courier" w:hAnsi="Courier"/>
+          <w:sz w:val="18"/>
+          <w:szCs w:val="18"/>
+        </w:rPr>
+        <w:t xml:space="preserve"> QWT_INCLUDE_PATH=/</w:t>
+      </w:r>
+      <w:proofErr w:type="spellStart"/>
+      <w:r>
+        <w:rPr>
+          <w:rFonts w:ascii="Courier" w:hAnsi="Courier"/>
+          <w:sz w:val="18"/>
+          <w:szCs w:val="18"/>
+        </w:rPr>
+        <w:t>usr</w:t>
+      </w:r>
+      <w:proofErr w:type="spellEnd"/>
+      <w:r>
+        <w:rPr>
+          <w:rFonts w:ascii="Courier" w:hAnsi="Courier"/>
+          <w:sz w:val="18"/>
+          <w:szCs w:val="18"/>
+        </w:rPr>
+        <w:t>/include/</w:t>
+      </w:r>
+      <w:proofErr w:type="spellStart"/>
+      <w:r>
+        <w:rPr>
+          <w:rFonts w:ascii="Courier" w:hAnsi="Courier"/>
+          <w:sz w:val="18"/>
+          <w:szCs w:val="18"/>
+        </w:rPr>
+        <w:t>qwt</w:t>
+      </w:r>
+      <w:proofErr w:type="spellEnd"/>
     </w:p>
     <w:p>
       <w:pPr>
@@ -3233,27 +3941,69 @@
           <w:u w:val="single"/>
         </w:rPr>
       </w:pPr>
+      <w:proofErr w:type="spellStart"/>
       <w:r>
         <w:rPr>
           <w:b/>
           <w:u w:val="single"/>
         </w:rPr>
-        <w:t>FFmpeg option:</w:t>
+        <w:t>FFmpeg</w:t>
+      </w:r>
+      <w:proofErr w:type="spellEnd"/>
+      <w:r>
+        <w:rPr>
+          <w:b/>
+          <w:u w:val="single"/>
+        </w:rPr>
+        <w:t xml:space="preserve"> option:</w:t>
       </w:r>
     </w:p>
     <w:p>
       <w:pPr>
         <w:ind w:left="720"/>
       </w:pPr>
-      <w:r>
-        <w:t xml:space="preserve">FFmpeg will need to be available if you want the QEImage widget to be able to stream MPEG into the widget. If you want to be able to use an MPEG stream in the QEImage widget, install </w:t>
-      </w:r>
-      <w:r>
-        <w:lastRenderedPageBreak/>
-        <w:t>FFmpeg and define the environment variable QE_USE_MPEG:</w:t>
-      </w:r>
-      <w:r>
-        <w:t xml:space="preserve"> (On Linux the variable can be defined as anything, on Windows it must point to the FFmpeg directory)</w:t>
+      <w:proofErr w:type="spellStart"/>
+      <w:r>
+        <w:t>FFmpeg</w:t>
+      </w:r>
+      <w:proofErr w:type="spellEnd"/>
+      <w:r>
+        <w:t xml:space="preserve"> will need to be available if you want the </w:t>
+      </w:r>
+      <w:proofErr w:type="spellStart"/>
+      <w:r>
+        <w:t>QEImage</w:t>
+      </w:r>
+      <w:proofErr w:type="spellEnd"/>
+      <w:r>
+        <w:t xml:space="preserve"> widget to be able to stream MPEG into the widget. If you want to be able to use an MPEG stream in the </w:t>
+      </w:r>
+      <w:proofErr w:type="spellStart"/>
+      <w:r>
+        <w:t>QEImage</w:t>
+      </w:r>
+      <w:proofErr w:type="spellEnd"/>
+      <w:r>
+        <w:t xml:space="preserve"> widget, install </w:t>
+      </w:r>
+      <w:proofErr w:type="spellStart"/>
+      <w:r>
+        <w:t>FFmpeg</w:t>
+      </w:r>
+      <w:proofErr w:type="spellEnd"/>
+      <w:r>
+        <w:t xml:space="preserve"> and define the environment variable QE_USE_MPEG:</w:t>
+      </w:r>
+      <w:r>
+        <w:t xml:space="preserve"> (On Linux the variable can be defined as anything, on Windows it must point to the </w:t>
+      </w:r>
+      <w:proofErr w:type="spellStart"/>
+      <w:r>
+        <w:t>FFmpeg</w:t>
+      </w:r>
+      <w:proofErr w:type="spellEnd"/>
+      <w:r>
+        <w:t xml:space="preserve"> directory)</w:t>
       </w:r>
     </w:p>
     <w:p>
@@ -3271,13 +4021,23 @@
           <w:szCs w:val="18"/>
         </w:rPr>
       </w:pPr>
-      <w:r>
-        <w:rPr>
-          <w:rFonts w:ascii="Courier" w:hAnsi="Courier"/>
-          <w:sz w:val="18"/>
-          <w:szCs w:val="18"/>
-        </w:rPr>
-        <w:t>export Q</w:t>
+      <w:proofErr w:type="gramStart"/>
+      <w:r>
+        <w:rPr>
+          <w:rFonts w:ascii="Courier" w:hAnsi="Courier"/>
+          <w:sz w:val="18"/>
+          <w:szCs w:val="18"/>
+        </w:rPr>
+        <w:t>export</w:t>
+      </w:r>
+      <w:proofErr w:type="gramEnd"/>
+      <w:r>
+        <w:rPr>
+          <w:rFonts w:ascii="Courier" w:hAnsi="Courier"/>
+          <w:sz w:val="18"/>
+          <w:szCs w:val="18"/>
+        </w:rPr>
+        <w:t xml:space="preserve"> Q</w:t>
       </w:r>
       <w:r>
         <w:rPr>
@@ -3317,7 +4077,15 @@
         <w:ind w:left="720"/>
       </w:pPr>
       <w:r>
-        <w:t>If not using FFmpeg ensure the environment variable QE_</w:t>
+        <w:t xml:space="preserve">If not using </w:t>
+      </w:r>
+      <w:proofErr w:type="spellStart"/>
+      <w:r>
+        <w:t>FFmpeg</w:t>
+      </w:r>
+      <w:proofErr w:type="spellEnd"/>
+      <w:r>
+        <w:t xml:space="preserve"> ensure the environment variable QE_</w:t>
       </w:r>
       <w:r>
         <w:t>FF</w:t>
@@ -3329,7 +4097,23 @@
         <w:t>On Linux w</w:t>
       </w:r>
       <w:r>
-        <w:t>hen expecting the FFmpeg library the project file framework.pro will look for the FFmpeg libraries and include f</w:t>
+        <w:t xml:space="preserve">hen expecting the </w:t>
+      </w:r>
+      <w:proofErr w:type="spellStart"/>
+      <w:r>
+        <w:t>FFmpeg</w:t>
+      </w:r>
+      <w:proofErr w:type="spellEnd"/>
+      <w:r>
+        <w:t xml:space="preserve"> library the project file framework.pro will look for the </w:t>
+      </w:r>
+      <w:proofErr w:type="spellStart"/>
+      <w:r>
+        <w:t>FFmpeg</w:t>
+      </w:r>
+      <w:proofErr w:type="spellEnd"/>
+      <w:r>
+        <w:t xml:space="preserve"> libraries and include f</w:t>
       </w:r>
       <w:r>
         <w:t xml:space="preserve">iles in their default locations. On Windows, the </w:t>
@@ -3350,6 +4134,8 @@
           <w:u w:val="single"/>
         </w:rPr>
       </w:pPr>
+      <w:proofErr w:type="spellStart"/>
+      <w:proofErr w:type="gramStart"/>
       <w:r>
         <w:rPr>
           <w:b/>
@@ -3357,6 +4143,8 @@
         </w:rPr>
         <w:t>caQtDM</w:t>
       </w:r>
+      <w:proofErr w:type="spellEnd"/>
+      <w:proofErr w:type="gramEnd"/>
       <w:r>
         <w:rPr>
           <w:b/>
@@ -3369,17 +4157,71 @@
       <w:pPr>
         <w:ind w:left="720"/>
       </w:pPr>
-      <w:r>
-        <w:t xml:space="preserve">caQtDM will need to be available if you want the QEGui GUI presentation application to activate caQtDM widgets. caQtDM widgets are produced by PSI for conversion of MEDM screens. These widgets are not </w:t>
-      </w:r>
-      <w:r>
-        <w:t xml:space="preserve">EPICS aware. Application must supply them with EPICs data. The QEGui application will manage caQtDM widgets if </w:t>
+      <w:proofErr w:type="spellStart"/>
+      <w:proofErr w:type="gramStart"/>
+      <w:r>
+        <w:t>caQtDM</w:t>
+      </w:r>
+      <w:proofErr w:type="spellEnd"/>
+      <w:proofErr w:type="gramEnd"/>
+      <w:r>
+        <w:t xml:space="preserve"> will need to be available if you want the </w:t>
+      </w:r>
+      <w:proofErr w:type="spellStart"/>
+      <w:r>
+        <w:t>QEGui</w:t>
+      </w:r>
+      <w:proofErr w:type="spellEnd"/>
+      <w:r>
+        <w:t xml:space="preserve"> GUI presentation application to activate </w:t>
+      </w:r>
+      <w:proofErr w:type="spellStart"/>
+      <w:r>
+        <w:t>caQtDM</w:t>
+      </w:r>
+      <w:proofErr w:type="spellEnd"/>
+      <w:r>
+        <w:t xml:space="preserve"> widgets. </w:t>
+      </w:r>
+      <w:proofErr w:type="spellStart"/>
+      <w:proofErr w:type="gramStart"/>
+      <w:r>
+        <w:t>caQtDM</w:t>
+      </w:r>
+      <w:proofErr w:type="spellEnd"/>
+      <w:proofErr w:type="gramEnd"/>
+      <w:r>
+        <w:t xml:space="preserve"> widgets are produced by PSI for conversion of MEDM screens. These widgets are not </w:t>
+      </w:r>
+      <w:r>
+        <w:t xml:space="preserve">EPICS aware. Application must supply them with EPICs data. The </w:t>
+      </w:r>
+      <w:proofErr w:type="spellStart"/>
+      <w:r>
+        <w:t>QEGui</w:t>
+      </w:r>
+      <w:proofErr w:type="spellEnd"/>
+      <w:r>
+        <w:t xml:space="preserve"> application will manage </w:t>
+      </w:r>
+      <w:proofErr w:type="spellStart"/>
+      <w:r>
+        <w:t>caQtDM</w:t>
+      </w:r>
+      <w:proofErr w:type="spellEnd"/>
+      <w:r>
+        <w:t xml:space="preserve"> widgets if </w:t>
       </w:r>
       <w:r>
         <w:t xml:space="preserve">build with the </w:t>
       </w:r>
-      <w:r>
-        <w:t>caQtDM option.</w:t>
+      <w:proofErr w:type="spellStart"/>
+      <w:r>
+        <w:t>caQtDM</w:t>
+      </w:r>
+      <w:proofErr w:type="spellEnd"/>
+      <w:r>
+        <w:t xml:space="preserve"> option.</w:t>
       </w:r>
     </w:p>
     <w:p>
@@ -3387,7 +4229,31 @@
         <w:ind w:left="720"/>
       </w:pPr>
       <w:r>
-        <w:t xml:space="preserve">To use caQtDM within QEGui, install caQtDM and </w:t>
+        <w:t xml:space="preserve">To use </w:t>
+      </w:r>
+      <w:proofErr w:type="spellStart"/>
+      <w:r>
+        <w:t>caQtDM</w:t>
+      </w:r>
+      <w:proofErr w:type="spellEnd"/>
+      <w:r>
+        <w:t xml:space="preserve"> within </w:t>
+      </w:r>
+      <w:proofErr w:type="spellStart"/>
+      <w:r>
+        <w:t>QEGui</w:t>
+      </w:r>
+      <w:proofErr w:type="spellEnd"/>
+      <w:r>
+        <w:t xml:space="preserve">, install </w:t>
+      </w:r>
+      <w:proofErr w:type="spellStart"/>
+      <w:r>
+        <w:t>caQtDM</w:t>
+      </w:r>
+      <w:proofErr w:type="spellEnd"/>
+      <w:r>
+        <w:t xml:space="preserve"> and </w:t>
       </w:r>
       <w:r>
         <w:t>define the environment variable QE_</w:t>
@@ -3396,7 +4262,15 @@
         <w:t>CAQTDM</w:t>
       </w:r>
       <w:r>
-        <w:t xml:space="preserve"> to be the location of the caQtDM projects directory</w:t>
+        <w:t xml:space="preserve"> to be the location of the </w:t>
+      </w:r>
+      <w:proofErr w:type="spellStart"/>
+      <w:r>
+        <w:t>caQtDM</w:t>
+      </w:r>
+      <w:proofErr w:type="spellEnd"/>
+      <w:r>
+        <w:t xml:space="preserve"> projects directory</w:t>
       </w:r>
       <w:r>
         <w:t>:</w:t>
@@ -3417,13 +4291,23 @@
           <w:szCs w:val="18"/>
         </w:rPr>
       </w:pPr>
-      <w:r>
-        <w:rPr>
-          <w:rFonts w:ascii="Courier" w:hAnsi="Courier"/>
-          <w:sz w:val="18"/>
-          <w:szCs w:val="18"/>
-        </w:rPr>
-        <w:t xml:space="preserve">export </w:t>
+      <w:proofErr w:type="gramStart"/>
+      <w:r>
+        <w:rPr>
+          <w:rFonts w:ascii="Courier" w:hAnsi="Courier"/>
+          <w:sz w:val="18"/>
+          <w:szCs w:val="18"/>
+        </w:rPr>
+        <w:t>export</w:t>
+      </w:r>
+      <w:proofErr w:type="gramEnd"/>
+      <w:r>
+        <w:rPr>
+          <w:rFonts w:ascii="Courier" w:hAnsi="Courier"/>
+          <w:sz w:val="18"/>
+          <w:szCs w:val="18"/>
+        </w:rPr>
+        <w:t xml:space="preserve"> </w:t>
       </w:r>
       <w:r>
         <w:rPr>
@@ -3464,8 +4348,18 @@
           <w:sz w:val="18"/>
           <w:szCs w:val="18"/>
         </w:rPr>
-        <w:t>/caQtDM_Projects</w:t>
-      </w:r>
+        <w:t>/</w:t>
+      </w:r>
+      <w:proofErr w:type="spellStart"/>
+      <w:r>
+        <w:rPr>
+          <w:rFonts w:ascii="Courier" w:hAnsi="Courier"/>
+          <w:sz w:val="18"/>
+          <w:szCs w:val="18"/>
+        </w:rPr>
+        <w:t>caQtDM_Projects</w:t>
+      </w:r>
+      <w:proofErr w:type="spellEnd"/>
     </w:p>
     <w:p>
       <w:pPr>
@@ -3474,20 +4368,82 @@
       <w:r>
         <w:t xml:space="preserve">If not using </w:t>
       </w:r>
-      <w:r>
-        <w:t xml:space="preserve">caQtDM, </w:t>
-      </w:r>
-      <w:r>
-        <w:t xml:space="preserve">ensure the environment variable </w:t>
-      </w:r>
-      <w:r>
-        <w:t>QE_</w:t>
+      <w:proofErr w:type="spellStart"/>
+      <w:r>
+        <w:t>caQtDM</w:t>
+      </w:r>
+      <w:proofErr w:type="spellEnd"/>
+      <w:r>
+        <w:t xml:space="preserve">, </w:t>
+      </w:r>
+      <w:r>
+        <w:t>ensure the environment variable QE_</w:t>
       </w:r>
       <w:r>
         <w:t>CAQTDM</w:t>
       </w:r>
       <w:r>
         <w:t xml:space="preserve"> is not defined.</w:t>
+      </w:r>
+    </w:p>
+    <w:p>
+      <w:pPr>
+        <w:ind w:left="720"/>
+      </w:pPr>
+      <w:r>
+        <w:lastRenderedPageBreak/>
+        <w:t xml:space="preserve">Optionally, you may also define </w:t>
+      </w:r>
+      <w:r>
+        <w:t>the environment variable QE_</w:t>
+      </w:r>
+      <w:r>
+        <w:t xml:space="preserve">CAQTDM_LIB to point to the installed location of the </w:t>
+      </w:r>
+      <w:proofErr w:type="spellStart"/>
+      <w:r>
+        <w:t>caQtDM</w:t>
+      </w:r>
+      <w:proofErr w:type="spellEnd"/>
+      <w:r>
+        <w:t xml:space="preserve"> libraries</w:t>
+      </w:r>
+      <w:r>
+        <w:t>:</w:t>
+      </w:r>
+    </w:p>
+    <w:p>
+      <w:pPr>
+        <w:pBdr>
+          <w:top w:val="single" w:sz="4" w:space="1" w:color="auto"/>
+          <w:left w:val="single" w:sz="4" w:space="4" w:color="auto"/>
+          <w:bottom w:val="single" w:sz="4" w:space="1" w:color="auto"/>
+          <w:right w:val="single" w:sz="4" w:space="4" w:color="auto"/>
+        </w:pBdr>
+        <w:ind w:left="720"/>
+        <w:rPr>
+          <w:rFonts w:ascii="Courier" w:hAnsi="Courier"/>
+          <w:sz w:val="18"/>
+          <w:szCs w:val="18"/>
+        </w:rPr>
+      </w:pPr>
+      <w:proofErr w:type="gramStart"/>
+      <w:r>
+        <w:rPr>
+          <w:rFonts w:ascii="Courier" w:hAnsi="Courier"/>
+          <w:sz w:val="18"/>
+          <w:szCs w:val="18"/>
+        </w:rPr>
+        <w:t>export</w:t>
+      </w:r>
+      <w:proofErr w:type="gramEnd"/>
+      <w:r>
+        <w:rPr>
+          <w:rFonts w:ascii="Courier" w:hAnsi="Courier"/>
+          <w:sz w:val="18"/>
+          <w:szCs w:val="18"/>
+        </w:rPr>
+        <w:t xml:space="preserve"> QE_CAQTDM_LIB=${EPICS_EXTENSIONS}/lib/${EPICS_HOST_ARCH}</w:t>
       </w:r>
     </w:p>
     <w:p>
@@ -3533,7 +4489,15 @@
         <w:t xml:space="preserve">. Both </w:t>
       </w:r>
       <w:r>
-        <w:t xml:space="preserve">enable the QEGui application and </w:t>
+        <w:t xml:space="preserve">enable the </w:t>
+      </w:r>
+      <w:proofErr w:type="spellStart"/>
+      <w:r>
+        <w:t>QEGui</w:t>
+      </w:r>
+      <w:proofErr w:type="spellEnd"/>
+      <w:r>
+        <w:t xml:space="preserve"> application and </w:t>
       </w:r>
       <w:r>
         <w:t xml:space="preserve">allow the QE Framework to be used as a library loaded by applications </w:t>
@@ -3542,8 +4506,13 @@
         <w:t>and</w:t>
       </w:r>
       <w:r>
-        <w:t xml:space="preserve"> as a Qt Plugin</w:t>
-      </w:r>
+        <w:t xml:space="preserve"> as a Qt </w:t>
+      </w:r>
+      <w:proofErr w:type="spellStart"/>
+      <w:r>
+        <w:t>Plugin</w:t>
+      </w:r>
+      <w:proofErr w:type="spellEnd"/>
       <w:r>
         <w:t>:</w:t>
       </w:r>
@@ -3571,15 +4540,28 @@
         <w:ind w:left="1440"/>
       </w:pPr>
       <w:r>
-        <w:t>Framework makefile</w:t>
-      </w:r>
+        <w:t xml:space="preserve">Framework </w:t>
+      </w:r>
+      <w:proofErr w:type="spellStart"/>
+      <w:r>
+        <w:t>makefile</w:t>
+      </w:r>
+      <w:proofErr w:type="spellEnd"/>
     </w:p>
     <w:p>
       <w:pPr>
         <w:ind w:left="720"/>
       </w:pPr>
       <w:r>
-        <w:t xml:space="preserve">Note, no matter how you deploy the framework, it may need to locate a Channel Access archiver and will attempt to do so using the environment variable </w:t>
+        <w:t xml:space="preserve">Note, no matter how you deploy the framework, it may need to locate a Channel Access </w:t>
+      </w:r>
+      <w:proofErr w:type="spellStart"/>
+      <w:r>
+        <w:t>archiver</w:t>
+      </w:r>
+      <w:proofErr w:type="spellEnd"/>
+      <w:r>
+        <w:t xml:space="preserve"> and will attempt to do so using the environment variable </w:t>
       </w:r>
       <w:r>
         <w:t>QE_ARCHIVE_LIST</w:t>
@@ -3603,43 +4585,143 @@
           <w:szCs w:val="18"/>
         </w:rPr>
       </w:pPr>
-      <w:r>
-        <w:rPr>
-          <w:rFonts w:ascii="Courier" w:hAnsi="Courier"/>
-          <w:sz w:val="18"/>
-          <w:szCs w:val="18"/>
-        </w:rPr>
-        <w:t>export QE_ARCHIVE_LIST=archiver.synchrotron.org.au:80/cgi-bin/ArchiveDataServer1.cgi archiver.synchrotron.org.au:80/cgi-bin/ArchiveDataServer2.cgi</w:t>
-      </w:r>
-    </w:p>
-    <w:p>
-      <w:pPr>
-        <w:rPr>
-          <w:sz w:val="18"/>
-          <w:szCs w:val="18"/>
-        </w:rPr>
-      </w:pPr>
-      <w:r>
-        <w:rPr>
-          <w:sz w:val="18"/>
-          <w:szCs w:val="18"/>
-        </w:rPr>
-        <w:t>Note, all the examples for getting and building the QE Framework assume the epicsqt project has been placed in the directory ~/epicsqt.</w:t>
+      <w:proofErr w:type="gramStart"/>
+      <w:r>
+        <w:rPr>
+          <w:rFonts w:ascii="Courier" w:hAnsi="Courier"/>
+          <w:sz w:val="18"/>
+          <w:szCs w:val="18"/>
+        </w:rPr>
+        <w:t>export</w:t>
+      </w:r>
+      <w:proofErr w:type="gramEnd"/>
+      <w:r>
+        <w:rPr>
+          <w:rFonts w:ascii="Courier" w:hAnsi="Courier"/>
+          <w:sz w:val="18"/>
+          <w:szCs w:val="18"/>
+        </w:rPr>
+        <w:t xml:space="preserve"> QE_ARCHIVE_LIST=archiver.synchrotron.org.au:80/cgi-bin/ArchiveDataServer1.cgi archiver.synchrotron.org.au:80/</w:t>
+      </w:r>
+      <w:proofErr w:type="spellStart"/>
+      <w:r>
+        <w:rPr>
+          <w:rFonts w:ascii="Courier" w:hAnsi="Courier"/>
+          <w:sz w:val="18"/>
+          <w:szCs w:val="18"/>
+        </w:rPr>
+        <w:t>cgi</w:t>
+      </w:r>
+      <w:proofErr w:type="spellEnd"/>
+      <w:r>
+        <w:rPr>
+          <w:rFonts w:ascii="Courier" w:hAnsi="Courier"/>
+          <w:sz w:val="18"/>
+          <w:szCs w:val="18"/>
+        </w:rPr>
+        <w:t>-bin/ArchiveDataServer2.cgi</w:t>
+      </w:r>
+    </w:p>
+    <w:p>
+      <w:pPr>
+        <w:rPr>
+          <w:sz w:val="18"/>
+          <w:szCs w:val="18"/>
+        </w:rPr>
+      </w:pPr>
+      <w:r>
+        <w:rPr>
+          <w:sz w:val="18"/>
+          <w:szCs w:val="18"/>
+        </w:rPr>
+        <w:t>Note</w:t>
+      </w:r>
+      <w:proofErr w:type="gramStart"/>
+      <w:r>
+        <w:rPr>
+          <w:sz w:val="18"/>
+          <w:szCs w:val="18"/>
+        </w:rPr>
+        <w:t>,</w:t>
+      </w:r>
+      <w:proofErr w:type="gramEnd"/>
+      <w:r>
+        <w:rPr>
+          <w:sz w:val="18"/>
+          <w:szCs w:val="18"/>
+        </w:rPr>
+        <w:t xml:space="preserve"> all the examples for getting and building the QE Framework assume the </w:t>
+      </w:r>
+      <w:proofErr w:type="spellStart"/>
+      <w:r>
+        <w:rPr>
+          <w:sz w:val="18"/>
+          <w:szCs w:val="18"/>
+        </w:rPr>
+        <w:t>epicsqt</w:t>
+      </w:r>
+      <w:proofErr w:type="spellEnd"/>
+      <w:r>
+        <w:rPr>
+          <w:sz w:val="18"/>
+          <w:szCs w:val="18"/>
+        </w:rPr>
+        <w:t xml:space="preserve"> project has been placed in the directory ~/</w:t>
+      </w:r>
+      <w:proofErr w:type="spellStart"/>
+      <w:r>
+        <w:rPr>
+          <w:sz w:val="18"/>
+          <w:szCs w:val="18"/>
+        </w:rPr>
+        <w:t>epicsqt</w:t>
+      </w:r>
+      <w:proofErr w:type="spellEnd"/>
+      <w:r>
+        <w:rPr>
+          <w:sz w:val="18"/>
+          <w:szCs w:val="18"/>
+        </w:rPr>
+        <w:t>.</w:t>
       </w:r>
     </w:p>
     <w:p>
       <w:pPr>
         <w:pStyle w:val="Heading3"/>
       </w:pPr>
-      <w:bookmarkStart w:id="16" w:name="_Toc404713065"/>
-      <w:r>
-        <w:t>Getting the epicsqt project as a gzip file</w:t>
+      <w:bookmarkStart w:id="16" w:name="_Toc416786353"/>
+      <w:r>
+        <w:t xml:space="preserve">Getting the </w:t>
+      </w:r>
+      <w:proofErr w:type="spellStart"/>
+      <w:r>
+        <w:t>epicsqt</w:t>
+      </w:r>
+      <w:proofErr w:type="spellEnd"/>
+      <w:r>
+        <w:t xml:space="preserve"> project as a </w:t>
+      </w:r>
+      <w:proofErr w:type="spellStart"/>
+      <w:r>
+        <w:t>gzip</w:t>
+      </w:r>
+      <w:proofErr w:type="spellEnd"/>
+      <w:r>
+        <w:t xml:space="preserve"> file</w:t>
       </w:r>
       <w:bookmarkEnd w:id="16"/>
     </w:p>
     <w:p>
       <w:r>
-        <w:t xml:space="preserve">The latest gzip file is available for download from </w:t>
+        <w:t xml:space="preserve">The latest </w:t>
+      </w:r>
+      <w:proofErr w:type="spellStart"/>
+      <w:r>
+        <w:t>gzip</w:t>
+      </w:r>
+      <w:proofErr w:type="spellEnd"/>
+      <w:r>
+        <w:t xml:space="preserve"> file is available for download from </w:t>
       </w:r>
       <w:hyperlink r:id="rId13" w:history="1">
         <w:r>
@@ -3655,7 +4737,15 @@
     </w:p>
     <w:p>
       <w:r>
-        <w:t xml:space="preserve">The same gzip file, along with earlier versions and links to documentation is available at </w:t>
+        <w:t xml:space="preserve">The same </w:t>
+      </w:r>
+      <w:proofErr w:type="spellStart"/>
+      <w:r>
+        <w:t>gzip</w:t>
+      </w:r>
+      <w:proofErr w:type="spellEnd"/>
+      <w:r>
+        <w:t xml:space="preserve"> file, along with earlier versions and links to documentation is available at </w:t>
       </w:r>
       <w:hyperlink r:id="rId14" w:history="1">
         <w:r>
@@ -3668,11 +4758,26 @@
     </w:p>
     <w:p>
       <w:r>
-        <w:lastRenderedPageBreak/>
-        <w:t>The contents of the gzip</w:t>
-      </w:r>
-      <w:r>
-        <w:t>can be extracted using the following command:</w:t>
+        <w:t xml:space="preserve">The contents of the </w:t>
+      </w:r>
+      <w:proofErr w:type="spellStart"/>
+      <w:r>
+        <w:t>gzip</w:t>
+      </w:r>
+      <w:r>
+        <w:t>can</w:t>
+      </w:r>
+      <w:proofErr w:type="spellEnd"/>
+      <w:r>
+        <w:t xml:space="preserve"> </w:t>
+      </w:r>
+      <w:proofErr w:type="gramStart"/>
+      <w:r>
+        <w:t>be</w:t>
+      </w:r>
+      <w:proofErr w:type="gramEnd"/>
+      <w:r>
+        <w:t xml:space="preserve"> extracted using the following command:</w:t>
       </w:r>
     </w:p>
     <w:p>
@@ -3689,13 +4794,41 @@
           <w:szCs w:val="18"/>
         </w:rPr>
       </w:pPr>
-      <w:r>
-        <w:rPr>
-          <w:rFonts w:ascii="Courier" w:hAnsi="Courier"/>
-          <w:sz w:val="18"/>
-          <w:szCs w:val="18"/>
-        </w:rPr>
-        <w:t>tar -zxvf epicsqt-1.1.8-src.tar.gz</w:t>
+      <w:proofErr w:type="gramStart"/>
+      <w:r>
+        <w:rPr>
+          <w:rFonts w:ascii="Courier" w:hAnsi="Courier"/>
+          <w:sz w:val="18"/>
+          <w:szCs w:val="18"/>
+        </w:rPr>
+        <w:t>tar</w:t>
+      </w:r>
+      <w:proofErr w:type="gramEnd"/>
+      <w:r>
+        <w:rPr>
+          <w:rFonts w:ascii="Courier" w:hAnsi="Courier"/>
+          <w:sz w:val="18"/>
+          <w:szCs w:val="18"/>
+        </w:rPr>
+        <w:t xml:space="preserve"> -</w:t>
+      </w:r>
+      <w:proofErr w:type="spellStart"/>
+      <w:r>
+        <w:rPr>
+          <w:rFonts w:ascii="Courier" w:hAnsi="Courier"/>
+          <w:sz w:val="18"/>
+          <w:szCs w:val="18"/>
+        </w:rPr>
+        <w:t>zxvf</w:t>
+      </w:r>
+      <w:proofErr w:type="spellEnd"/>
+      <w:r>
+        <w:rPr>
+          <w:rFonts w:ascii="Courier" w:hAnsi="Courier"/>
+          <w:sz w:val="18"/>
+          <w:szCs w:val="18"/>
+        </w:rPr>
+        <w:t xml:space="preserve"> epicsqt-1.1.8-src.tar.gz</w:t>
       </w:r>
     </w:p>
     <w:p>
@@ -3704,20 +4837,38 @@
       </w:pPr>
       <w:bookmarkStart w:id="17" w:name="_Ref341874560"/>
       <w:bookmarkStart w:id="18" w:name="_Ref341874636"/>
-      <w:bookmarkStart w:id="19" w:name="_Toc404713066"/>
-      <w:r>
-        <w:t xml:space="preserve">Getting the epicsqt project using </w:t>
-      </w:r>
+      <w:bookmarkStart w:id="19" w:name="_Toc416786354"/>
+      <w:r>
+        <w:t xml:space="preserve">Getting the </w:t>
+      </w:r>
+      <w:proofErr w:type="spellStart"/>
+      <w:r>
+        <w:t>epicsqt</w:t>
+      </w:r>
+      <w:proofErr w:type="spellEnd"/>
+      <w:r>
+        <w:t xml:space="preserve"> project using </w:t>
+      </w:r>
+      <w:proofErr w:type="spellStart"/>
       <w:r>
         <w:t>svn</w:t>
       </w:r>
       <w:bookmarkEnd w:id="17"/>
       <w:bookmarkEnd w:id="18"/>
       <w:bookmarkEnd w:id="19"/>
-    </w:p>
-    <w:p>
-      <w:r>
-        <w:t>The latest source code for the QE Framework can be downloaded using the following svn command:</w:t>
+      <w:proofErr w:type="spellEnd"/>
+    </w:p>
+    <w:p>
+      <w:r>
+        <w:t xml:space="preserve">The latest source code for the QE Framework can be downloaded using the following </w:t>
+      </w:r>
+      <w:proofErr w:type="spellStart"/>
+      <w:r>
+        <w:t>svn</w:t>
+      </w:r>
+      <w:proofErr w:type="spellEnd"/>
+      <w:r>
+        <w:t xml:space="preserve"> command:</w:t>
       </w:r>
     </w:p>
     <w:p>
@@ -3734,34 +4885,87 @@
           <w:szCs w:val="18"/>
         </w:rPr>
       </w:pPr>
-      <w:r>
-        <w:rPr>
-          <w:rFonts w:ascii="Courier" w:hAnsi="Courier"/>
-          <w:sz w:val="18"/>
-          <w:szCs w:val="18"/>
-        </w:rPr>
-        <w:t>svn co http://svn.code.sf.net/p/epicsqt/code/trunk epicsqt/trunk</w:t>
-      </w:r>
-    </w:p>
-    <w:p>
-      <w:r>
-        <w:t>This command will create a directory ‘epicsqt</w:t>
-      </w:r>
-      <w:r>
+      <w:proofErr w:type="spellStart"/>
+      <w:proofErr w:type="gramStart"/>
+      <w:r>
+        <w:rPr>
+          <w:rFonts w:ascii="Courier" w:hAnsi="Courier"/>
+          <w:sz w:val="18"/>
+          <w:szCs w:val="18"/>
+        </w:rPr>
+        <w:t>svn</w:t>
+      </w:r>
+      <w:proofErr w:type="spellEnd"/>
+      <w:proofErr w:type="gramEnd"/>
+      <w:r>
+        <w:rPr>
+          <w:rFonts w:ascii="Courier" w:hAnsi="Courier"/>
+          <w:sz w:val="18"/>
+          <w:szCs w:val="18"/>
+        </w:rPr>
+        <w:t xml:space="preserve"> co http://svn.code.sf.net/p/epicsqt/code/trunk </w:t>
+      </w:r>
+      <w:proofErr w:type="spellStart"/>
+      <w:r>
+        <w:rPr>
+          <w:rFonts w:ascii="Courier" w:hAnsi="Courier"/>
+          <w:sz w:val="18"/>
+          <w:szCs w:val="18"/>
+        </w:rPr>
+        <w:t>epicsqt</w:t>
+      </w:r>
+      <w:proofErr w:type="spellEnd"/>
+      <w:r>
+        <w:rPr>
+          <w:rFonts w:ascii="Courier" w:hAnsi="Courier"/>
+          <w:sz w:val="18"/>
+          <w:szCs w:val="18"/>
+        </w:rPr>
         <w:t>/trunk</w:t>
       </w:r>
+    </w:p>
+    <w:p>
+      <w:r>
+        <w:t>This command will create a directory ‘</w:t>
+      </w:r>
+      <w:proofErr w:type="spellStart"/>
+      <w:r>
+        <w:t>epicsqt</w:t>
+      </w:r>
+      <w:proofErr w:type="spellEnd"/>
+      <w:r>
+        <w:t>/trunk</w:t>
+      </w:r>
       <w:r>
         <w:t>’ containing the QE Framework project.</w:t>
       </w:r>
     </w:p>
     <w:p>
-      <w:r>
-        <w:t>Ansvn client can also be used to get earlier version of the source code.</w:t>
-      </w:r>
-    </w:p>
-    <w:p>
-      <w:r>
-        <w:t xml:space="preserve">SourceForge also provide a browser based interface to the svn repository at </w:t>
+      <w:proofErr w:type="spellStart"/>
+      <w:r>
+        <w:t>Ansvn</w:t>
+      </w:r>
+      <w:proofErr w:type="spellEnd"/>
+      <w:r>
+        <w:t xml:space="preserve"> client can also be used to get earlier version of the source code.</w:t>
+      </w:r>
+    </w:p>
+    <w:p>
+      <w:proofErr w:type="spellStart"/>
+      <w:r>
+        <w:t>SourceForge</w:t>
+      </w:r>
+      <w:proofErr w:type="spellEnd"/>
+      <w:r>
+        <w:t xml:space="preserve"> also provide a browser based interface to the </w:t>
+      </w:r>
+      <w:proofErr w:type="spellStart"/>
+      <w:r>
+        <w:t>svn</w:t>
+      </w:r>
+      <w:proofErr w:type="spellEnd"/>
+      <w:r>
+        <w:t xml:space="preserve"> repository at </w:t>
       </w:r>
       <w:hyperlink r:id="rId15" w:history="1">
         <w:r>
@@ -3777,16 +4981,37 @@
         <w:pStyle w:val="Heading3"/>
       </w:pPr>
       <w:bookmarkStart w:id="20" w:name="_Ref341790799"/>
-      <w:bookmarkStart w:id="21" w:name="_Toc404713067"/>
-      <w:r>
-        <w:t>Getting the build script using svn</w:t>
+      <w:bookmarkStart w:id="21" w:name="_Toc416786355"/>
+      <w:r>
+        <w:t xml:space="preserve">Getting the build script using </w:t>
+      </w:r>
+      <w:proofErr w:type="spellStart"/>
+      <w:r>
+        <w:t>svn</w:t>
       </w:r>
       <w:bookmarkEnd w:id="20"/>
       <w:bookmarkEnd w:id="21"/>
-    </w:p>
-    <w:p>
-      <w:r>
-        <w:t>A single build script that will download the entire project source from the svn repository can be obtained using the following svn command:</w:t>
+      <w:proofErr w:type="spellEnd"/>
+    </w:p>
+    <w:p>
+      <w:r>
+        <w:t xml:space="preserve">A single build script that will download the entire project source from the </w:t>
+      </w:r>
+      <w:proofErr w:type="spellStart"/>
+      <w:r>
+        <w:t>svn</w:t>
+      </w:r>
+      <w:proofErr w:type="spellEnd"/>
+      <w:r>
+        <w:t xml:space="preserve"> repository can be obtained using the following </w:t>
+      </w:r>
+      <w:proofErr w:type="spellStart"/>
+      <w:r>
+        <w:t>svn</w:t>
+      </w:r>
+      <w:proofErr w:type="spellEnd"/>
+      <w:r>
+        <w:t xml:space="preserve"> command:</w:t>
       </w:r>
     </w:p>
     <w:p>
@@ -3804,13 +5029,26 @@
           <w:szCs w:val="18"/>
         </w:rPr>
       </w:pPr>
-      <w:r>
-        <w:rPr>
-          <w:rFonts w:ascii="Courier" w:hAnsi="Courier"/>
-          <w:sz w:val="18"/>
-          <w:szCs w:val="18"/>
-        </w:rPr>
-        <w:t>svn export http://svn.code.sf.net/p/epicsqt/code/trunk/resources/makefile</w:t>
+      <w:proofErr w:type="spellStart"/>
+      <w:proofErr w:type="gramStart"/>
+      <w:r>
+        <w:rPr>
+          <w:rFonts w:ascii="Courier" w:hAnsi="Courier"/>
+          <w:sz w:val="18"/>
+          <w:szCs w:val="18"/>
+        </w:rPr>
+        <w:lastRenderedPageBreak/>
+        <w:t>svn</w:t>
+      </w:r>
+      <w:proofErr w:type="spellEnd"/>
+      <w:proofErr w:type="gramEnd"/>
+      <w:r>
+        <w:rPr>
+          <w:rFonts w:ascii="Courier" w:hAnsi="Courier"/>
+          <w:sz w:val="18"/>
+          <w:szCs w:val="18"/>
+        </w:rPr>
+        <w:t xml:space="preserve"> export http://svn.code.sf.net/p/epicsqt/code/trunk/resources/makefile</w:t>
       </w:r>
     </w:p>
     <w:p>
@@ -3839,6 +5077,7 @@
           <w:szCs w:val="18"/>
         </w:rPr>
       </w:pPr>
+      <w:proofErr w:type="gramStart"/>
       <w:r>
         <w:rPr>
           <w:rFonts w:ascii="Courier" w:hAnsi="Courier"/>
@@ -3847,6 +5086,7 @@
         </w:rPr>
         <w:t>make</w:t>
       </w:r>
+      <w:proofErr w:type="gramEnd"/>
       <w:r>
         <w:rPr>
           <w:rFonts w:ascii="Courier" w:hAnsi="Courier"/>
@@ -3858,7 +5098,23 @@
     </w:p>
     <w:p>
       <w:r>
-        <w:t xml:space="preserve">Note, the makefile can also be </w:t>
+        <w:t>Note</w:t>
+      </w:r>
+      <w:proofErr w:type="gramStart"/>
+      <w:r>
+        <w:t>,</w:t>
+      </w:r>
+      <w:proofErr w:type="gramEnd"/>
+      <w:r>
+        <w:t xml:space="preserve"> the </w:t>
+      </w:r>
+      <w:proofErr w:type="spellStart"/>
+      <w:r>
+        <w:t>makefile</w:t>
+      </w:r>
+      <w:proofErr w:type="spellEnd"/>
+      <w:r>
+        <w:t xml:space="preserve"> can also be </w:t>
       </w:r>
       <w:r>
         <w:t>used to build, clean, and package the QE Framework</w:t>
@@ -3870,7 +5126,15 @@
         <w:t>d</w:t>
       </w:r>
       <w:r>
-        <w:t xml:space="preserve"> it into SourceForge download area</w:t>
+        <w:t xml:space="preserve"> it into </w:t>
+      </w:r>
+      <w:proofErr w:type="spellStart"/>
+      <w:r>
+        <w:t>SourceForge</w:t>
+      </w:r>
+      <w:proofErr w:type="spellEnd"/>
+      <w:r>
+        <w:t xml:space="preserve"> download area</w:t>
       </w:r>
       <w:r>
         <w:t>. Refer to ‘</w:t>
@@ -3885,8 +5149,13 @@
         <w:fldChar w:fldCharType="separate"/>
       </w:r>
       <w:r>
-        <w:t>Building the framework using the framework makefile</w:t>
-      </w:r>
+        <w:t xml:space="preserve">Building the framework using the framework </w:t>
+      </w:r>
+      <w:proofErr w:type="spellStart"/>
+      <w:r>
+        <w:t>makefile</w:t>
+      </w:r>
+      <w:proofErr w:type="spellEnd"/>
       <w:r>
         <w:fldChar w:fldCharType="end"/>
       </w:r>
@@ -3930,8 +5199,13 @@
         <w:fldChar w:fldCharType="separate"/>
       </w:r>
       <w:r>
-        <w:t>Deploying the QE Framework – using framework makefile</w:t>
-      </w:r>
+        <w:t xml:space="preserve">Deploying the QE Framework – using framework </w:t>
+      </w:r>
+      <w:proofErr w:type="spellStart"/>
+      <w:r>
+        <w:t>makefile</w:t>
+      </w:r>
+      <w:proofErr w:type="spellEnd"/>
       <w:r>
         <w:fldChar w:fldCharType="end"/>
       </w:r>
@@ -3954,7 +5228,7 @@
         <w:rPr>
           <w:noProof/>
         </w:rPr>
-        <w:t>9</w:t>
+        <w:t>10</w:t>
       </w:r>
       <w:r>
         <w:fldChar w:fldCharType="end"/>
@@ -3971,14 +5245,30 @@
     </w:p>
     <w:p>
       <w:r>
-        <w:t>Note, the makefile is itself part of the epicsqt project files and can be found in the ‘resources’ directory.</w:t>
+        <w:t xml:space="preserve">Note, the </w:t>
+      </w:r>
+      <w:proofErr w:type="spellStart"/>
+      <w:r>
+        <w:t>makefile</w:t>
+      </w:r>
+      <w:proofErr w:type="spellEnd"/>
+      <w:r>
+        <w:t xml:space="preserve"> is itself part of the </w:t>
+      </w:r>
+      <w:proofErr w:type="spellStart"/>
+      <w:r>
+        <w:t>epicsqt</w:t>
+      </w:r>
+      <w:proofErr w:type="spellEnd"/>
+      <w:r>
+        <w:t xml:space="preserve"> project files and can be found in the ‘resources’ directory.</w:t>
       </w:r>
     </w:p>
     <w:p>
       <w:pPr>
         <w:pStyle w:val="Heading3"/>
       </w:pPr>
-      <w:bookmarkStart w:id="22" w:name="_Toc404713068"/>
+      <w:bookmarkStart w:id="22" w:name="_Toc416786356"/>
       <w:r>
         <w:t>Building the framework using Qt Creator</w:t>
       </w:r>
@@ -3996,7 +5286,15 @@
         <w:t>Open the epicsqt.pro file in Qt Creator</w:t>
       </w:r>
       <w:r>
-        <w:t>. The epicsqt.pro file is in the top level directory of the epicsqt project.</w:t>
+        <w:t xml:space="preserve">. The epicsqt.pro file is in the top level directory of the </w:t>
+      </w:r>
+      <w:proofErr w:type="spellStart"/>
+      <w:r>
+        <w:t>epicsqt</w:t>
+      </w:r>
+      <w:proofErr w:type="spellEnd"/>
+      <w:r>
+        <w:t xml:space="preserve"> project.</w:t>
       </w:r>
     </w:p>
     <w:p>
@@ -4028,7 +5326,11 @@
     </w:p>
     <w:p>
       <w:r>
-        <w:t>If you are using a multi core processor, adding a compile option –j</w:t>
+        <w:t>If you are using a multi core processor, adding a compile option –</w:t>
+      </w:r>
+      <w:proofErr w:type="spellStart"/>
+      <w:r>
+        <w:t>j</w:t>
       </w:r>
       <w:r>
         <w:rPr>
@@ -4036,6 +5338,7 @@
         </w:rPr>
         <w:t>n</w:t>
       </w:r>
+      <w:proofErr w:type="spellEnd"/>
       <w:r>
         <w:t xml:space="preserve"> (where </w:t>
       </w:r>
@@ -4053,15 +5356,36 @@
       <w:pPr>
         <w:pStyle w:val="Heading3"/>
       </w:pPr>
-      <w:bookmarkStart w:id="23" w:name="_Toc404713069"/>
-      <w:r>
-        <w:t>Building the framework using qmake</w:t>
+      <w:bookmarkStart w:id="23" w:name="_Toc416786357"/>
+      <w:r>
+        <w:t xml:space="preserve">Building the framework using </w:t>
+      </w:r>
+      <w:proofErr w:type="spellStart"/>
+      <w:r>
+        <w:t>qmake</w:t>
       </w:r>
       <w:bookmarkEnd w:id="23"/>
-    </w:p>
-    <w:p>
-      <w:r>
-        <w:t>To build the QE Framework using Qt’sqmake, enter the following commands in the epicsqt project directory:</w:t>
+      <w:proofErr w:type="spellEnd"/>
+    </w:p>
+    <w:p>
+      <w:r>
+        <w:t xml:space="preserve">To build the QE Framework using </w:t>
+      </w:r>
+      <w:proofErr w:type="spellStart"/>
+      <w:r>
+        <w:t>Qt’sqmake</w:t>
+      </w:r>
+      <w:proofErr w:type="spellEnd"/>
+      <w:r>
+        <w:t xml:space="preserve">, enter the following commands in the </w:t>
+      </w:r>
+      <w:proofErr w:type="spellStart"/>
+      <w:r>
+        <w:t>epicsqt</w:t>
+      </w:r>
+      <w:proofErr w:type="spellEnd"/>
+      <w:r>
+        <w:t xml:space="preserve"> project directory:</w:t>
       </w:r>
     </w:p>
     <w:p>
@@ -4072,9 +5396,11 @@
           <w:numId w:val="13"/>
         </w:numPr>
       </w:pPr>
+      <w:proofErr w:type="spellStart"/>
       <w:r>
         <w:t>qmake</w:t>
       </w:r>
+      <w:proofErr w:type="spellEnd"/>
     </w:p>
     <w:p>
       <w:pPr>
@@ -4085,7 +5411,6 @@
         </w:numPr>
       </w:pPr>
       <w:r>
-        <w:lastRenderedPageBreak/>
         <w:t>make</w:t>
       </w:r>
     </w:p>
@@ -4094,15 +5419,20 @@
         <w:pStyle w:val="Heading3"/>
       </w:pPr>
       <w:bookmarkStart w:id="24" w:name="_Ref341872924"/>
-      <w:bookmarkStart w:id="25" w:name="_Toc404713070"/>
+      <w:bookmarkStart w:id="25" w:name="_Toc416786358"/>
       <w:r>
         <w:t xml:space="preserve">Building the framework using </w:t>
       </w:r>
       <w:r>
-        <w:t>the framework makefile</w:t>
+        <w:t xml:space="preserve">the framework </w:t>
+      </w:r>
+      <w:proofErr w:type="spellStart"/>
+      <w:r>
+        <w:t>makefile</w:t>
       </w:r>
       <w:bookmarkEnd w:id="24"/>
       <w:bookmarkEnd w:id="25"/>
+      <w:proofErr w:type="spellEnd"/>
     </w:p>
     <w:p>
       <w:pPr>
@@ -4116,10 +5446,26 @@
         <w:t xml:space="preserve">A single </w:t>
       </w:r>
       <w:r>
-        <w:t xml:space="preserve">project makefile is available to </w:t>
-      </w:r>
-      <w:r>
-        <w:t>download the entire project source from the svn repository</w:t>
+        <w:t xml:space="preserve">project </w:t>
+      </w:r>
+      <w:proofErr w:type="spellStart"/>
+      <w:r>
+        <w:t>makefile</w:t>
+      </w:r>
+      <w:proofErr w:type="spellEnd"/>
+      <w:r>
+        <w:t xml:space="preserve"> is available to </w:t>
+      </w:r>
+      <w:r>
+        <w:t xml:space="preserve">download the entire project source from the </w:t>
+      </w:r>
+      <w:proofErr w:type="spellStart"/>
+      <w:r>
+        <w:t>svn</w:t>
+      </w:r>
+      <w:proofErr w:type="spellEnd"/>
+      <w:r>
+        <w:t xml:space="preserve"> repository</w:t>
       </w:r>
       <w:r>
         <w:t>, build the framework, package the framework</w:t>
@@ -4134,7 +5480,23 @@
         <w:t xml:space="preserve"> create a RPM file containing the framework</w:t>
       </w:r>
       <w:r>
-        <w:t>. The makefile can be downloaded from the svn repository</w:t>
+        <w:t xml:space="preserve">. The </w:t>
+      </w:r>
+      <w:proofErr w:type="spellStart"/>
+      <w:r>
+        <w:t>makefile</w:t>
+      </w:r>
+      <w:proofErr w:type="spellEnd"/>
+      <w:r>
+        <w:t xml:space="preserve"> can be downloaded from the </w:t>
+      </w:r>
+      <w:proofErr w:type="spellStart"/>
+      <w:r>
+        <w:t>svn</w:t>
+      </w:r>
+      <w:proofErr w:type="spellEnd"/>
+      <w:r>
+        <w:t xml:space="preserve"> repository</w:t>
       </w:r>
       <w:r>
         <w:t xml:space="preserve"> - r</w:t>
@@ -4152,8 +5514,13 @@
         <w:fldChar w:fldCharType="separate"/>
       </w:r>
       <w:r>
-        <w:t>Getting the build script using svn</w:t>
-      </w:r>
+        <w:t xml:space="preserve">Getting the build script using </w:t>
+      </w:r>
+      <w:proofErr w:type="spellStart"/>
+      <w:r>
+        <w:t>svn</w:t>
+      </w:r>
+      <w:proofErr w:type="spellEnd"/>
       <w:r>
         <w:fldChar w:fldCharType="end"/>
       </w:r>
@@ -4191,12 +5558,36 @@
         <w:t xml:space="preserve"> -</w:t>
       </w:r>
       <w:r>
-        <w:t xml:space="preserve"> and is also itself part of the epicsqt project sourceand can be found in the ‘resources’ directory.</w:t>
-      </w:r>
-    </w:p>
-    <w:p>
-      <w:r>
-        <w:t>The following targets can be specified for the project makefile:</w:t>
+        <w:t xml:space="preserve"> and is also itself part of the </w:t>
+      </w:r>
+      <w:proofErr w:type="spellStart"/>
+      <w:r>
+        <w:t>epicsqt</w:t>
+      </w:r>
+      <w:proofErr w:type="spellEnd"/>
+      <w:r>
+        <w:t xml:space="preserve"> project </w:t>
+      </w:r>
+      <w:proofErr w:type="spellStart"/>
+      <w:r>
+        <w:t>sourceand</w:t>
+      </w:r>
+      <w:proofErr w:type="spellEnd"/>
+      <w:r>
+        <w:t xml:space="preserve"> can be found in the ‘resources’ directory.</w:t>
+      </w:r>
+    </w:p>
+    <w:p>
+      <w:r>
+        <w:t xml:space="preserve">The following targets can be specified for the project </w:t>
+      </w:r>
+      <w:proofErr w:type="spellStart"/>
+      <w:r>
+        <w:t>makefile</w:t>
+      </w:r>
+      <w:proofErr w:type="spellEnd"/>
+      <w:r>
+        <w:t>:</w:t>
       </w:r>
     </w:p>
     <w:p>
@@ -4215,6 +5606,7 @@
           <w:szCs w:val="18"/>
         </w:rPr>
       </w:pPr>
+      <w:proofErr w:type="gramStart"/>
       <w:r>
         <w:rPr>
           <w:rFonts w:ascii="Courier" w:hAnsi="Courier"/>
@@ -4223,6 +5615,7 @@
         </w:rPr>
         <w:t>make</w:t>
       </w:r>
+      <w:proofErr w:type="gramEnd"/>
       <w:r>
         <w:rPr>
           <w:rFonts w:ascii="Courier" w:hAnsi="Courier"/>
@@ -4271,6 +5664,14 @@
           <w:szCs w:val="18"/>
         </w:rPr>
         <w:br/>
+      </w:r>
+      <w:proofErr w:type="spellStart"/>
+      <w:r>
+        <w:rPr>
+          <w:rFonts w:ascii="Courier" w:hAnsi="Courier"/>
+          <w:sz w:val="18"/>
+          <w:szCs w:val="18"/>
+        </w:rPr>
         <w:t>make</w:t>
       </w:r>
       <w:r>
@@ -4281,6 +5682,7 @@
         </w:rPr>
         <w:t>checkout</w:t>
       </w:r>
+      <w:proofErr w:type="spellEnd"/>
       <w:r>
         <w:rPr>
           <w:rFonts w:ascii="Courier" w:hAnsi="Courier"/>
@@ -4362,13 +5764,23 @@
           <w:szCs w:val="18"/>
         </w:rPr>
       </w:pPr>
-      <w:r>
-        <w:rPr>
-          <w:rFonts w:ascii="Courier" w:hAnsi="Courier"/>
-          <w:sz w:val="18"/>
-          <w:szCs w:val="18"/>
-        </w:rPr>
-        <w:t>make tag=XXX</w:t>
+      <w:proofErr w:type="gramStart"/>
+      <w:r>
+        <w:rPr>
+          <w:rFonts w:ascii="Courier" w:hAnsi="Courier"/>
+          <w:sz w:val="18"/>
+          <w:szCs w:val="18"/>
+        </w:rPr>
+        <w:t>make</w:t>
+      </w:r>
+      <w:proofErr w:type="gramEnd"/>
+      <w:r>
+        <w:rPr>
+          <w:rFonts w:ascii="Courier" w:hAnsi="Courier"/>
+          <w:sz w:val="18"/>
+          <w:szCs w:val="18"/>
+        </w:rPr>
+        <w:t xml:space="preserve"> tag=XXX</w:t>
       </w:r>
       <w:r>
         <w:rPr>
@@ -4434,8 +5846,17 @@
           <w:szCs w:val="18"/>
         </w:rPr>
         <w:br/>
+      </w:r>
+      <w:proofErr w:type="spellStart"/>
+      <w:r>
+        <w:rPr>
+          <w:rFonts w:ascii="Courier" w:hAnsi="Courier"/>
+          <w:sz w:val="18"/>
+          <w:szCs w:val="18"/>
+        </w:rPr>
         <w:t>makeframework</w:t>
       </w:r>
+      <w:proofErr w:type="spellEnd"/>
       <w:r>
         <w:rPr>
           <w:rFonts w:ascii="Courier" w:hAnsi="Courier"/>
@@ -4460,8 +5881,17 @@
           <w:szCs w:val="18"/>
         </w:rPr>
         <w:br/>
+      </w:r>
+      <w:proofErr w:type="spellStart"/>
+      <w:r>
+        <w:rPr>
+          <w:rFonts w:ascii="Courier" w:hAnsi="Courier"/>
+          <w:sz w:val="18"/>
+          <w:szCs w:val="18"/>
+        </w:rPr>
         <w:t>makeclean</w:t>
       </w:r>
+      <w:proofErr w:type="spellEnd"/>
       <w:r>
         <w:rPr>
           <w:rFonts w:ascii="Courier" w:hAnsi="Courier"/>
@@ -4494,8 +5924,17 @@
           <w:szCs w:val="18"/>
         </w:rPr>
         <w:br/>
+      </w:r>
+      <w:proofErr w:type="spellStart"/>
+      <w:r>
+        <w:rPr>
+          <w:rFonts w:ascii="Courier" w:hAnsi="Courier"/>
+          <w:sz w:val="18"/>
+          <w:szCs w:val="18"/>
+        </w:rPr>
         <w:t>makepackage</w:t>
       </w:r>
+      <w:proofErr w:type="spellEnd"/>
       <w:r>
         <w:rPr>
           <w:rFonts w:ascii="Courier" w:hAnsi="Courier"/>
@@ -4530,6 +5969,8 @@
           <w:szCs w:val="18"/>
         </w:rPr>
       </w:pPr>
+      <w:proofErr w:type="spellStart"/>
+      <w:proofErr w:type="gramStart"/>
       <w:r>
         <w:rPr>
           <w:rFonts w:ascii="Courier" w:hAnsi="Courier"/>
@@ -4538,6 +5979,8 @@
         </w:rPr>
         <w:t>makerpm</w:t>
       </w:r>
+      <w:proofErr w:type="spellEnd"/>
+      <w:proofErr w:type="gramEnd"/>
       <w:r>
         <w:rPr>
           <w:rFonts w:ascii="Courier" w:hAnsi="Courier"/>
@@ -4588,6 +6031,7 @@
           <w:szCs w:val="18"/>
         </w:rPr>
       </w:pPr>
+      <w:proofErr w:type="spellStart"/>
       <w:r>
         <w:rPr>
           <w:rFonts w:ascii="Courier" w:hAnsi="Courier"/>
@@ -4596,6 +6040,7 @@
         </w:rPr>
         <w:t>makeupload_rpm</w:t>
       </w:r>
+      <w:proofErr w:type="spellEnd"/>
       <w:r>
         <w:rPr>
           <w:rFonts w:ascii="Courier" w:hAnsi="Courier"/>
@@ -4611,7 +6056,16 @@
           <w:sz w:val="18"/>
           <w:szCs w:val="18"/>
         </w:rPr>
-        <w:t>into Source</w:t>
+        <w:t xml:space="preserve">into </w:t>
+      </w:r>
+      <w:proofErr w:type="spellStart"/>
+      <w:r>
+        <w:rPr>
+          <w:rFonts w:ascii="Courier" w:hAnsi="Courier"/>
+          <w:sz w:val="18"/>
+          <w:szCs w:val="18"/>
+        </w:rPr>
+        <w:t>Source</w:t>
       </w:r>
       <w:r>
         <w:rPr>
@@ -4627,15 +6081,25 @@
           <w:sz w:val="18"/>
           <w:szCs w:val="18"/>
         </w:rPr>
-        <w:t>orge download area</w:t>
+        <w:t>orge</w:t>
+      </w:r>
+      <w:proofErr w:type="spellEnd"/>
+      <w:r>
+        <w:rPr>
+          <w:rFonts w:ascii="Courier" w:hAnsi="Courier"/>
+          <w:sz w:val="18"/>
+          <w:szCs w:val="18"/>
+        </w:rPr>
+        <w:t xml:space="preserve"> download area</w:t>
       </w:r>
     </w:p>
     <w:p>
       <w:pPr>
         <w:pStyle w:val="Heading3"/>
       </w:pPr>
-      <w:bookmarkStart w:id="26" w:name="_Toc404713071"/>
-      <w:r>
+      <w:bookmarkStart w:id="26" w:name="_Toc416786359"/>
+      <w:r>
+        <w:lastRenderedPageBreak/>
         <w:t>Deploying the QE Framework</w:t>
       </w:r>
       <w:r>
@@ -4645,12 +6109,28 @@
     </w:p>
     <w:p>
       <w:r>
-        <w:t>There are many options for deploying the QE Framework, but the following describes a simple deployment that allows the QE Framework applications to be located and the QE Framework library to be used as both a standard library and a Qt Designer Plugin.</w:t>
-      </w:r>
-    </w:p>
-    <w:p>
-      <w:r>
-        <w:t>Extend the path to include the location of the QEGui application:</w:t>
+        <w:t xml:space="preserve">There are many options for deploying the QE Framework, but the following describes a simple deployment that allows the QE Framework applications to be located and the QE Framework library to be used as both a standard library and a Qt Designer </w:t>
+      </w:r>
+      <w:proofErr w:type="spellStart"/>
+      <w:r>
+        <w:t>Plugin</w:t>
+      </w:r>
+      <w:proofErr w:type="spellEnd"/>
+      <w:r>
+        <w:t>.</w:t>
+      </w:r>
+    </w:p>
+    <w:p>
+      <w:r>
+        <w:t xml:space="preserve">Extend the path to include the location of the </w:t>
+      </w:r>
+      <w:proofErr w:type="spellStart"/>
+      <w:r>
+        <w:t>QEGui</w:t>
+      </w:r>
+      <w:proofErr w:type="spellEnd"/>
+      <w:r>
+        <w:t xml:space="preserve"> application:</w:t>
       </w:r>
     </w:p>
     <w:p>
@@ -4668,13 +6148,23 @@
           <w:szCs w:val="18"/>
         </w:rPr>
       </w:pPr>
-      <w:r>
-        <w:rPr>
-          <w:rFonts w:ascii="Courier" w:hAnsi="Courier"/>
-          <w:sz w:val="18"/>
-          <w:szCs w:val="18"/>
-        </w:rPr>
-        <w:t>export PATH=$PATH:</w:t>
+      <w:proofErr w:type="gramStart"/>
+      <w:r>
+        <w:rPr>
+          <w:rFonts w:ascii="Courier" w:hAnsi="Courier"/>
+          <w:sz w:val="18"/>
+          <w:szCs w:val="18"/>
+        </w:rPr>
+        <w:t>export</w:t>
+      </w:r>
+      <w:proofErr w:type="gramEnd"/>
+      <w:r>
+        <w:rPr>
+          <w:rFonts w:ascii="Courier" w:hAnsi="Courier"/>
+          <w:sz w:val="18"/>
+          <w:szCs w:val="18"/>
+        </w:rPr>
+        <w:t xml:space="preserve"> PATH=$PATH:</w:t>
       </w:r>
       <w:r>
         <w:rPr>
@@ -4699,7 +6189,25 @@
           <w:sz w:val="18"/>
           <w:szCs w:val="18"/>
         </w:rPr>
-        <w:t>/epicsqt/</w:t>
+        <w:t>/</w:t>
+      </w:r>
+      <w:proofErr w:type="spellStart"/>
+      <w:r>
+        <w:rPr>
+          <w:rFonts w:ascii="Courier" w:hAnsi="Courier"/>
+          <w:sz w:val="18"/>
+          <w:szCs w:val="18"/>
+        </w:rPr>
+        <w:t>epicsqt</w:t>
+      </w:r>
+      <w:proofErr w:type="spellEnd"/>
+      <w:r>
+        <w:rPr>
+          <w:rFonts w:ascii="Courier" w:hAnsi="Courier"/>
+          <w:sz w:val="18"/>
+          <w:szCs w:val="18"/>
+        </w:rPr>
+        <w:t>/</w:t>
       </w:r>
       <w:r>
         <w:rPr>
@@ -4715,8 +6223,18 @@
           <w:sz w:val="18"/>
           <w:szCs w:val="18"/>
         </w:rPr>
-        <w:t>applications/QEGuiApp</w:t>
-      </w:r>
+        <w:t>applications/</w:t>
+      </w:r>
+      <w:proofErr w:type="spellStart"/>
+      <w:r>
+        <w:rPr>
+          <w:rFonts w:ascii="Courier" w:hAnsi="Courier"/>
+          <w:sz w:val="18"/>
+          <w:szCs w:val="18"/>
+        </w:rPr>
+        <w:t>QEGuiApp</w:t>
+      </w:r>
+      <w:proofErr w:type="spellEnd"/>
     </w:p>
     <w:p>
       <w:r>
@@ -4738,13 +6256,23 @@
           <w:szCs w:val="18"/>
         </w:rPr>
       </w:pPr>
-      <w:r>
-        <w:rPr>
-          <w:rFonts w:ascii="Courier" w:hAnsi="Courier"/>
-          <w:sz w:val="18"/>
-          <w:szCs w:val="18"/>
-        </w:rPr>
-        <w:t>export LD_LIBRARY_PATH=$LD_LIBRARY_PATH:</w:t>
+      <w:proofErr w:type="gramStart"/>
+      <w:r>
+        <w:rPr>
+          <w:rFonts w:ascii="Courier" w:hAnsi="Courier"/>
+          <w:sz w:val="18"/>
+          <w:szCs w:val="18"/>
+        </w:rPr>
+        <w:t>export</w:t>
+      </w:r>
+      <w:proofErr w:type="gramEnd"/>
+      <w:r>
+        <w:rPr>
+          <w:rFonts w:ascii="Courier" w:hAnsi="Courier"/>
+          <w:sz w:val="18"/>
+          <w:szCs w:val="18"/>
+        </w:rPr>
+        <w:t xml:space="preserve"> LD_LIBRARY_PATH=$LD_LIBRARY_PATH:</w:t>
       </w:r>
       <w:r>
         <w:rPr>
@@ -4790,7 +6318,15 @@
     </w:p>
     <w:p>
       <w:r>
-        <w:t>Ensure Qt can find the QE Framework library as a Qt Designer Plugin:</w:t>
+        <w:t xml:space="preserve">Ensure Qt can find the QE Framework library as a Qt Designer </w:t>
+      </w:r>
+      <w:proofErr w:type="spellStart"/>
+      <w:r>
+        <w:t>Plugin</w:t>
+      </w:r>
+      <w:proofErr w:type="spellEnd"/>
+      <w:r>
+        <w:t>:</w:t>
       </w:r>
     </w:p>
     <w:p>
@@ -4808,13 +6344,23 @@
           <w:szCs w:val="18"/>
         </w:rPr>
       </w:pPr>
-      <w:r>
-        <w:rPr>
-          <w:rFonts w:ascii="Courier" w:hAnsi="Courier"/>
-          <w:sz w:val="18"/>
-          <w:szCs w:val="18"/>
-        </w:rPr>
-        <w:t>export QT_PLUGIN_PATH</w:t>
+      <w:proofErr w:type="gramStart"/>
+      <w:r>
+        <w:rPr>
+          <w:rFonts w:ascii="Courier" w:hAnsi="Courier"/>
+          <w:sz w:val="18"/>
+          <w:szCs w:val="18"/>
+        </w:rPr>
+        <w:t>export</w:t>
+      </w:r>
+      <w:proofErr w:type="gramEnd"/>
+      <w:r>
+        <w:rPr>
+          <w:rFonts w:ascii="Courier" w:hAnsi="Courier"/>
+          <w:sz w:val="18"/>
+          <w:szCs w:val="18"/>
+        </w:rPr>
+        <w:t xml:space="preserve"> QT_PLUGIN_PATH</w:t>
       </w:r>
       <w:r>
         <w:rPr>
@@ -4839,16 +6385,26 @@
           <w:sz w:val="18"/>
           <w:szCs w:val="18"/>
         </w:rPr>
-        <w:t>/epicsqt</w:t>
-      </w:r>
-      <w:r>
-        <w:rPr>
-          <w:rFonts w:ascii="Courier" w:hAnsi="Courier"/>
-          <w:sz w:val="18"/>
-          <w:szCs w:val="18"/>
-        </w:rPr>
         <w:t>/</w:t>
       </w:r>
+      <w:proofErr w:type="spellStart"/>
+      <w:r>
+        <w:rPr>
+          <w:rFonts w:ascii="Courier" w:hAnsi="Courier"/>
+          <w:sz w:val="18"/>
+          <w:szCs w:val="18"/>
+        </w:rPr>
+        <w:t>epicsqt</w:t>
+      </w:r>
+      <w:proofErr w:type="spellEnd"/>
+      <w:r>
+        <w:rPr>
+          <w:rFonts w:ascii="Courier" w:hAnsi="Courier"/>
+          <w:sz w:val="18"/>
+          <w:szCs w:val="18"/>
+        </w:rPr>
+        <w:t>/</w:t>
+      </w:r>
       <w:r>
         <w:rPr>
           <w:rFonts w:ascii="Courier" w:hAnsi="Courier"/>
@@ -4871,10 +6427,26 @@
         <w:t>Note, t</w:t>
       </w:r>
       <w:r>
-        <w:t xml:space="preserve">he above command allows Qt to find a ‘designer’ directory containing the QE Framework library libQEPlugin.so. Refer to Qt documentation on the many ways </w:t>
-      </w:r>
-      <w:r>
-        <w:t>Qt can locate and load Plugins.</w:t>
+        <w:t xml:space="preserve">he above command allows Qt to find a ‘designer’ directory containing the QE Framework library </w:t>
+      </w:r>
+      <w:proofErr w:type="spellStart"/>
+      <w:r>
+        <w:t>libQEPlugin.so</w:t>
+      </w:r>
+      <w:proofErr w:type="spellEnd"/>
+      <w:r>
+        <w:t xml:space="preserve">. Refer to Qt documentation on the many ways </w:t>
+      </w:r>
+      <w:r>
+        <w:t xml:space="preserve">Qt can locate and load </w:t>
+      </w:r>
+      <w:proofErr w:type="spellStart"/>
+      <w:r>
+        <w:t>Plugins</w:t>
+      </w:r>
+      <w:proofErr w:type="spellEnd"/>
+      <w:r>
+        <w:t>.</w:t>
       </w:r>
     </w:p>
     <w:p>
@@ -4882,12 +6454,17 @@
         <w:pStyle w:val="Heading3"/>
       </w:pPr>
       <w:bookmarkStart w:id="27" w:name="_Ref341872931"/>
-      <w:bookmarkStart w:id="28" w:name="_Toc404713072"/>
-      <w:r>
-        <w:t>Deploying the QE Framework – using framework makefile</w:t>
+      <w:bookmarkStart w:id="28" w:name="_Toc416786360"/>
+      <w:r>
+        <w:t xml:space="preserve">Deploying the QE Framework – using framework </w:t>
+      </w:r>
+      <w:proofErr w:type="spellStart"/>
+      <w:r>
+        <w:t>makefile</w:t>
       </w:r>
       <w:bookmarkEnd w:id="27"/>
       <w:bookmarkEnd w:id="28"/>
+      <w:proofErr w:type="spellEnd"/>
     </w:p>
     <w:p>
       <w:pPr>
@@ -4898,10 +6475,42 @@
         </w:rPr>
       </w:pPr>
       <w:r>
-        <w:t>A single project makefile is available to download the entire project source from the svn repository, build the framework, and package the framework. The makefile can be down</w:t>
-      </w:r>
-      <w:r>
-        <w:t xml:space="preserve">loaded from the svn repository - </w:t>
+        <w:t xml:space="preserve">A single project </w:t>
+      </w:r>
+      <w:proofErr w:type="spellStart"/>
+      <w:r>
+        <w:t>makefile</w:t>
+      </w:r>
+      <w:proofErr w:type="spellEnd"/>
+      <w:r>
+        <w:t xml:space="preserve"> is available to download the entire project source from the </w:t>
+      </w:r>
+      <w:proofErr w:type="spellStart"/>
+      <w:r>
+        <w:t>svn</w:t>
+      </w:r>
+      <w:proofErr w:type="spellEnd"/>
+      <w:r>
+        <w:t xml:space="preserve"> repository, build the framework, and package the framework. The </w:t>
+      </w:r>
+      <w:proofErr w:type="spellStart"/>
+      <w:r>
+        <w:t>makefile</w:t>
+      </w:r>
+      <w:proofErr w:type="spellEnd"/>
+      <w:r>
+        <w:t xml:space="preserve"> can be down</w:t>
+      </w:r>
+      <w:r>
+        <w:t xml:space="preserve">loaded from the </w:t>
+      </w:r>
+      <w:proofErr w:type="spellStart"/>
+      <w:r>
+        <w:t>svn</w:t>
+      </w:r>
+      <w:proofErr w:type="spellEnd"/>
+      <w:r>
+        <w:t xml:space="preserve"> repository - </w:t>
       </w:r>
       <w:r>
         <w:t>refer to ‘</w:t>
@@ -4916,8 +6525,13 @@
         <w:fldChar w:fldCharType="separate"/>
       </w:r>
       <w:r>
-        <w:t>Getting the build script using svn</w:t>
-      </w:r>
+        <w:t xml:space="preserve">Getting the build script using </w:t>
+      </w:r>
+      <w:proofErr w:type="spellStart"/>
+      <w:r>
+        <w:t>svn</w:t>
+      </w:r>
+      <w:proofErr w:type="spellEnd"/>
       <w:r>
         <w:fldChar w:fldCharType="end"/>
       </w:r>
@@ -4955,12 +6569,44 @@
         <w:t xml:space="preserve"> -</w:t>
       </w:r>
       <w:r>
-        <w:t xml:space="preserve"> and is also itself part of the epicsqt project sourceand can be found in the ‘resources’ directory.</w:t>
-      </w:r>
-    </w:p>
-    <w:p>
-      <w:r>
-        <w:t>The following command uses the framework makefile to place all required applications and libraries (including CA libraries) into a single ‘package’ directory, and to set up environment variables to allow the QE Framework library to be located by applications and by Qt’s Plugin system:</w:t>
+        <w:t xml:space="preserve"> and is also itself part of the </w:t>
+      </w:r>
+      <w:proofErr w:type="spellStart"/>
+      <w:r>
+        <w:t>epicsqt</w:t>
+      </w:r>
+      <w:proofErr w:type="spellEnd"/>
+      <w:r>
+        <w:t xml:space="preserve"> project </w:t>
+      </w:r>
+      <w:proofErr w:type="spellStart"/>
+      <w:r>
+        <w:t>sourceand</w:t>
+      </w:r>
+      <w:proofErr w:type="spellEnd"/>
+      <w:r>
+        <w:t xml:space="preserve"> can be found in the ‘resources’ directory.</w:t>
+      </w:r>
+    </w:p>
+    <w:p>
+      <w:r>
+        <w:t xml:space="preserve">The following command uses the framework </w:t>
+      </w:r>
+      <w:proofErr w:type="spellStart"/>
+      <w:r>
+        <w:t>makefile</w:t>
+      </w:r>
+      <w:proofErr w:type="spellEnd"/>
+      <w:r>
+        <w:t xml:space="preserve"> to place all required applications and libraries (including CA libraries) into a single ‘package’ directory, and to set up environment variables to allow the QE Framework library to be located by applications and by Qt’s </w:t>
+      </w:r>
+      <w:proofErr w:type="spellStart"/>
+      <w:r>
+        <w:t>Plugin</w:t>
+      </w:r>
+      <w:proofErr w:type="spellEnd"/>
+      <w:r>
+        <w:t xml:space="preserve"> system:</w:t>
       </w:r>
     </w:p>
     <w:p>
@@ -4978,21 +6624,24 @@
           <w:szCs w:val="18"/>
         </w:rPr>
       </w:pPr>
-      <w:r>
-        <w:rPr>
-          <w:rFonts w:ascii="Courier" w:hAnsi="Courier"/>
-          <w:sz w:val="18"/>
-          <w:szCs w:val="18"/>
-        </w:rPr>
-        <w:lastRenderedPageBreak/>
+      <w:proofErr w:type="spellStart"/>
+      <w:proofErr w:type="gramStart"/>
+      <w:r>
+        <w:rPr>
+          <w:rFonts w:ascii="Courier" w:hAnsi="Courier"/>
+          <w:sz w:val="18"/>
+          <w:szCs w:val="18"/>
+        </w:rPr>
         <w:t>makepackage</w:t>
       </w:r>
+      <w:proofErr w:type="spellEnd"/>
+      <w:proofErr w:type="gramEnd"/>
     </w:p>
     <w:p>
       <w:pPr>
         <w:pStyle w:val="Heading1"/>
       </w:pPr>
-      <w:bookmarkStart w:id="29" w:name="_Toc404713073"/>
+      <w:bookmarkStart w:id="29" w:name="_Toc416786361"/>
       <w:r>
         <w:t xml:space="preserve">Writing applications that </w:t>
       </w:r>
@@ -5035,11 +6684,16 @@
         <w:t>&lt;user&gt;</w:t>
       </w:r>
       <w:r>
-        <w:t>/epicsqt</w:t>
-      </w:r>
-      <w:r>
         <w:t>/</w:t>
       </w:r>
+      <w:proofErr w:type="spellStart"/>
+      <w:r>
+        <w:t>epicsqt</w:t>
+      </w:r>
+      <w:proofErr w:type="spellEnd"/>
+      <w:r>
+        <w:t>/</w:t>
+      </w:r>
       <w:r>
         <w:t>trunk/</w:t>
       </w:r>
@@ -5049,15 +6703,17 @@
       <w:r>
         <w:t>–</w:t>
       </w:r>
+      <w:proofErr w:type="spellStart"/>
       <w:r>
         <w:t>lQEPlugin</w:t>
       </w:r>
+      <w:proofErr w:type="spellEnd"/>
     </w:p>
     <w:p>
       <w:pPr>
         <w:pStyle w:val="Heading1"/>
       </w:pPr>
-      <w:bookmarkStart w:id="30" w:name="_Toc404713074"/>
+      <w:bookmarkStart w:id="30" w:name="_Toc416786362"/>
       <w:r>
         <w:t xml:space="preserve">Using </w:t>
       </w:r>
@@ -5071,13 +6727,29 @@
         <w:t xml:space="preserve">ramework </w:t>
       </w:r>
       <w:r>
-        <w:t>as a Qt Plugin library</w:t>
+        <w:t xml:space="preserve">as a Qt </w:t>
+      </w:r>
+      <w:proofErr w:type="spellStart"/>
+      <w:r>
+        <w:t>Plugin</w:t>
+      </w:r>
+      <w:proofErr w:type="spellEnd"/>
+      <w:r>
+        <w:t xml:space="preserve"> library</w:t>
       </w:r>
       <w:bookmarkEnd w:id="30"/>
     </w:p>
     <w:p>
       <w:r>
-        <w:t>The QE framework library can be used as a Qt Plugin library</w:t>
+        <w:t xml:space="preserve">The QE framework library can be used as a Qt </w:t>
+      </w:r>
+      <w:proofErr w:type="spellStart"/>
+      <w:r>
+        <w:t>Plugin</w:t>
+      </w:r>
+      <w:proofErr w:type="spellEnd"/>
+      <w:r>
+        <w:t xml:space="preserve"> library</w:t>
       </w:r>
       <w:r>
         <w:t xml:space="preserve"> in the following scenarios:</w:t>
@@ -5116,12 +6788,96 @@
         </w:numPr>
       </w:pPr>
       <w:r>
-        <w:t>Loading Qt .ui files by any application, including the QEGui application which is part of the QE Framework package. Any application that dynamically loads .ui files (using QUiLoader) is relying on the Qt libraries to load the appropriate plugin libraries to support the .ui file. This will include the QE Framework library when QE widgets are included in the .ui file.</w:t>
-      </w:r>
-    </w:p>
-    <w:p>
-      <w:r>
-        <w:t>The deployment instructions in this document will ensure the QE Framework can be located as a Qt Plugin by any application including Qt Creator and Designer. There are other ways of setting up a plugin to be located by the appropriate applications. Refer to Qt’s Plugin documentation for details.</w:t>
+        <w:t>Loading Qt .</w:t>
+      </w:r>
+      <w:proofErr w:type="spellStart"/>
+      <w:r>
+        <w:t>ui</w:t>
+      </w:r>
+      <w:proofErr w:type="spellEnd"/>
+      <w:r>
+        <w:t xml:space="preserve"> files by any application, including the </w:t>
+      </w:r>
+      <w:proofErr w:type="spellStart"/>
+      <w:r>
+        <w:t>QEGui</w:t>
+      </w:r>
+      <w:proofErr w:type="spellEnd"/>
+      <w:r>
+        <w:t xml:space="preserve"> application which is part of the QE Framework package. Any application that dynamically loads .</w:t>
+      </w:r>
+      <w:proofErr w:type="spellStart"/>
+      <w:r>
+        <w:t>ui</w:t>
+      </w:r>
+      <w:proofErr w:type="spellEnd"/>
+      <w:r>
+        <w:t xml:space="preserve"> files (using </w:t>
+      </w:r>
+      <w:proofErr w:type="spellStart"/>
+      <w:r>
+        <w:t>QUiLoader</w:t>
+      </w:r>
+      <w:proofErr w:type="spellEnd"/>
+      <w:r>
+        <w:t xml:space="preserve">) is </w:t>
+      </w:r>
+      <w:r>
+        <w:lastRenderedPageBreak/>
+        <w:t xml:space="preserve">relying on the Qt libraries to load the appropriate </w:t>
+      </w:r>
+      <w:proofErr w:type="spellStart"/>
+      <w:r>
+        <w:t>plugin</w:t>
+      </w:r>
+      <w:proofErr w:type="spellEnd"/>
+      <w:r>
+        <w:t xml:space="preserve"> libraries to support the .</w:t>
+      </w:r>
+      <w:proofErr w:type="spellStart"/>
+      <w:r>
+        <w:t>ui</w:t>
+      </w:r>
+      <w:proofErr w:type="spellEnd"/>
+      <w:r>
+        <w:t xml:space="preserve"> file. This will include the QE Framework library when QE widgets are included in the .</w:t>
+      </w:r>
+      <w:proofErr w:type="spellStart"/>
+      <w:r>
+        <w:t>ui</w:t>
+      </w:r>
+      <w:proofErr w:type="spellEnd"/>
+      <w:r>
+        <w:t xml:space="preserve"> file.</w:t>
+      </w:r>
+    </w:p>
+    <w:p>
+      <w:r>
+        <w:t xml:space="preserve">The deployment instructions in this document will ensure the QE Framework can be located as a Qt </w:t>
+      </w:r>
+      <w:proofErr w:type="spellStart"/>
+      <w:r>
+        <w:t>Plugin</w:t>
+      </w:r>
+      <w:proofErr w:type="spellEnd"/>
+      <w:r>
+        <w:t xml:space="preserve"> by any application including Qt Creator and Designer. There are other ways of setting up a </w:t>
+      </w:r>
+      <w:proofErr w:type="spellStart"/>
+      <w:r>
+        <w:t>plugin</w:t>
+      </w:r>
+      <w:proofErr w:type="spellEnd"/>
+      <w:r>
+        <w:t xml:space="preserve"> to be located by the appropriate applications. Refer to Qt’s </w:t>
+      </w:r>
+      <w:proofErr w:type="spellStart"/>
+      <w:r>
+        <w:t>Plugin</w:t>
+      </w:r>
+      <w:proofErr w:type="spellEnd"/>
+      <w:r>
+        <w:t xml:space="preserve"> documentation for details.</w:t>
       </w:r>
     </w:p>
     <w:sectPr>
@@ -5369,7 +7125,7 @@
               <w:color w:val="747476"/>
               <w:sz w:val="18"/>
             </w:rPr>
-            <w:t>10</w:t>
+            <w:t>11</w:t>
           </w:r>
           <w:r>
             <w:rPr>
@@ -7681,6 +9437,119 @@
       </w:rPr>
     </w:lvl>
   </w:abstractNum>
+  <w:abstractNum w:abstractNumId="19">
+    <w:nsid w:val="7DB300B3"/>
+    <w:multiLevelType w:val="hybridMultilevel"/>
+    <w:tmpl w:val="0E645244"/>
+    <w:lvl w:ilvl="0" w:tplc="0C090001">
+      <w:start w:val="1"/>
+      <w:numFmt w:val="bullet"/>
+      <w:lvlText w:val=""/>
+      <w:lvlJc w:val="left"/>
+      <w:pPr>
+        <w:ind w:left="1440" w:hanging="360"/>
+      </w:pPr>
+      <w:rPr>
+        <w:rFonts w:ascii="Symbol" w:hAnsi="Symbol" w:hint="default"/>
+      </w:rPr>
+    </w:lvl>
+    <w:lvl w:ilvl="1" w:tplc="0C090003">
+      <w:start w:val="1"/>
+      <w:numFmt w:val="bullet"/>
+      <w:lvlText w:val="o"/>
+      <w:lvlJc w:val="left"/>
+      <w:pPr>
+        <w:ind w:left="2160" w:hanging="360"/>
+      </w:pPr>
+      <w:rPr>
+        <w:rFonts w:ascii="Courier New" w:hAnsi="Courier New" w:cs="Courier New" w:hint="default"/>
+      </w:rPr>
+    </w:lvl>
+    <w:lvl w:ilvl="2" w:tplc="0C090005" w:tentative="1">
+      <w:start w:val="1"/>
+      <w:numFmt w:val="bullet"/>
+      <w:lvlText w:val=""/>
+      <w:lvlJc w:val="left"/>
+      <w:pPr>
+        <w:ind w:left="2880" w:hanging="360"/>
+      </w:pPr>
+      <w:rPr>
+        <w:rFonts w:ascii="Wingdings" w:hAnsi="Wingdings" w:hint="default"/>
+      </w:rPr>
+    </w:lvl>
+    <w:lvl w:ilvl="3" w:tplc="0C090001" w:tentative="1">
+      <w:start w:val="1"/>
+      <w:numFmt w:val="bullet"/>
+      <w:lvlText w:val=""/>
+      <w:lvlJc w:val="left"/>
+      <w:pPr>
+        <w:ind w:left="3600" w:hanging="360"/>
+      </w:pPr>
+      <w:rPr>
+        <w:rFonts w:ascii="Symbol" w:hAnsi="Symbol" w:hint="default"/>
+      </w:rPr>
+    </w:lvl>
+    <w:lvl w:ilvl="4" w:tplc="0C090003" w:tentative="1">
+      <w:start w:val="1"/>
+      <w:numFmt w:val="bullet"/>
+      <w:lvlText w:val="o"/>
+      <w:lvlJc w:val="left"/>
+      <w:pPr>
+        <w:ind w:left="4320" w:hanging="360"/>
+      </w:pPr>
+      <w:rPr>
+        <w:rFonts w:ascii="Courier New" w:hAnsi="Courier New" w:cs="Courier New" w:hint="default"/>
+      </w:rPr>
+    </w:lvl>
+    <w:lvl w:ilvl="5" w:tplc="0C090005" w:tentative="1">
+      <w:start w:val="1"/>
+      <w:numFmt w:val="bullet"/>
+      <w:lvlText w:val=""/>
+      <w:lvlJc w:val="left"/>
+      <w:pPr>
+        <w:ind w:left="5040" w:hanging="360"/>
+      </w:pPr>
+      <w:rPr>
+        <w:rFonts w:ascii="Wingdings" w:hAnsi="Wingdings" w:hint="default"/>
+      </w:rPr>
+    </w:lvl>
+    <w:lvl w:ilvl="6" w:tplc="0C090001" w:tentative="1">
+      <w:start w:val="1"/>
+      <w:numFmt w:val="bullet"/>
+      <w:lvlText w:val=""/>
+      <w:lvlJc w:val="left"/>
+      <w:pPr>
+        <w:ind w:left="5760" w:hanging="360"/>
+      </w:pPr>
+      <w:rPr>
+        <w:rFonts w:ascii="Symbol" w:hAnsi="Symbol" w:hint="default"/>
+      </w:rPr>
+    </w:lvl>
+    <w:lvl w:ilvl="7" w:tplc="0C090003" w:tentative="1">
+      <w:start w:val="1"/>
+      <w:numFmt w:val="bullet"/>
+      <w:lvlText w:val="o"/>
+      <w:lvlJc w:val="left"/>
+      <w:pPr>
+        <w:ind w:left="6480" w:hanging="360"/>
+      </w:pPr>
+      <w:rPr>
+        <w:rFonts w:ascii="Courier New" w:hAnsi="Courier New" w:cs="Courier New" w:hint="default"/>
+      </w:rPr>
+    </w:lvl>
+    <w:lvl w:ilvl="8" w:tplc="0C090005" w:tentative="1">
+      <w:start w:val="1"/>
+      <w:numFmt w:val="bullet"/>
+      <w:lvlText w:val=""/>
+      <w:lvlJc w:val="left"/>
+      <w:pPr>
+        <w:ind w:left="7200" w:hanging="360"/>
+      </w:pPr>
+      <w:rPr>
+        <w:rFonts w:ascii="Wingdings" w:hAnsi="Wingdings" w:hint="default"/>
+      </w:rPr>
+    </w:lvl>
+  </w:abstractNum>
   <w:num w:numId="1">
     <w:abstractNumId w:val="6"/>
   </w:num>
@@ -7737,6 +9606,9 @@
   </w:num>
   <w:num w:numId="19">
     <w:abstractNumId w:val="2"/>
+  </w:num>
+  <w:num w:numId="20">
+    <w:abstractNumId w:val="19"/>
   </w:num>
 </w:numbering>
 </file>
@@ -7975,7 +9847,6 @@
   <w:style w:type="character" w:default="1" w:styleId="DefaultParagraphFont">
     <w:name w:val="Default Paragraph Font"/>
     <w:uiPriority w:val="1"/>
-    <w:semiHidden/>
     <w:unhideWhenUsed/>
   </w:style>
   <w:style w:type="table" w:default="1" w:styleId="TableNormal">

</xml_diff>

<commit_message>
Document QE_EPICS_BASE. Change 34055 by rhydera Add qmake INSTALL details. ('make install' now available) Change 34078 by rhydera Remove personalised directory name from project file. Change 34079 by rhydera
</commit_message>
<xml_diff>
--- a/documentation/source/QE_GettingStarted.docx
+++ b/documentation/source/QE_GettingStarted.docx
@@ -3768,6 +3768,36 @@
           <w:p>
             <w:r>
               <w:t>Should be sources from EPICS CONFIG files</w:t>
+            </w:r>
+          </w:p>
+        </w:tc>
+      </w:tr>
+      <w:tr>
+        <w:tc>
+          <w:tcPr>
+            <w:tcW w:w="3260" w:type="dxa"/>
+          </w:tcPr>
+          <w:p>
+            <w:pPr>
+              <w:pStyle w:val="ListParagraph"/>
+              <w:numPr>
+                <w:ilvl w:val="0"/>
+                <w:numId w:val="20"/>
+              </w:numPr>
+              <w:ind w:left="0" w:firstLine="0"/>
+            </w:pPr>
+            <w:r>
+              <w:t>QE_EPICS_BASE</w:t>
+            </w:r>
+          </w:p>
+        </w:tc>
+        <w:tc>
+          <w:tcPr>
+            <w:tcW w:w="4881" w:type="dxa"/>
+          </w:tcPr>
+          <w:p>
+            <w:r>
+              <w:t>An optional alternative to EPICS_BASE</w:t>
             </w:r>
           </w:p>
         </w:tc>
@@ -7082,7 +7112,7 @@
               <w:color w:val="747476"/>
               <w:sz w:val="18"/>
             </w:rPr>
-            <w:t>1</w:t>
+            <w:t>7</w:t>
           </w:r>
           <w:r>
             <w:rPr>
@@ -9847,6 +9877,7 @@
   <w:style w:type="character" w:default="1" w:styleId="DefaultParagraphFont">
     <w:name w:val="Default Paragraph Font"/>
     <w:uiPriority w:val="1"/>
+    <w:semiHidden/>
     <w:unhideWhenUsed/>
   </w:style>
   <w:style w:type="table" w:default="1" w:styleId="TableNormal">

</xml_diff>